<commit_message>
end o day o
</commit_message>
<xml_diff>
--- a/Results_Outline_v2.docx
+++ b/Results_Outline_v2.docx
@@ -48,76 +48,78 @@
         <w:rPr>
           <w:b/>
         </w:rPr>
-        <w:t xml:space="preserve">Estimates of </w:t>
-      </w:r>
-      <w:proofErr w:type="spellStart"/>
-      <w:r>
-        <w:rPr>
-          <w:b/>
-        </w:rPr>
-        <w:t>gwRR</w:t>
-      </w:r>
-      <w:proofErr w:type="spellEnd"/>
-      <w:r>
-        <w:rPr>
-          <w:b/>
-        </w:rPr>
-        <w:t xml:space="preserve"> from the house mouse species complex</w:t>
-      </w:r>
-    </w:p>
-    <w:p>
-      <w:pPr>
-        <w:contextualSpacing/>
-      </w:pPr>
-    </w:p>
-    <w:p>
-      <w:pPr>
-        <w:contextualSpacing/>
-      </w:pPr>
-      <w:r>
+        <w:t>Estimates of gwRR from the house mouse species complex</w:t>
+      </w:r>
+    </w:p>
+    <w:p>
+      <w:pPr>
+        <w:contextualSpacing/>
+      </w:pPr>
+    </w:p>
+    <w:p>
+      <w:pPr>
+        <w:contextualSpacing/>
         <w:rPr>
           <w:highlight w:val="yellow"/>
         </w:rPr>
-        <w:t xml:space="preserve">(- </w:t>
-      </w:r>
-      <w:proofErr w:type="gramStart"/>
+      </w:pPr>
       <w:r>
         <w:rPr>
           <w:highlight w:val="yellow"/>
         </w:rPr>
-        <w:t>in</w:t>
-      </w:r>
-      <w:proofErr w:type="gramEnd"/>
+        <w:t>(T</w:t>
+      </w:r>
       <w:r>
         <w:rPr>
           <w:highlight w:val="yellow"/>
         </w:rPr>
-        <w:t xml:space="preserve"> order to estimate the </w:t>
-      </w:r>
-      <w:proofErr w:type="spellStart"/>
+        <w:t xml:space="preserve">o estimate the gwRR for inbred house mouse strains, we calculated the average number of MLH1 foci per cell across </w:t>
+      </w:r>
       <w:r>
         <w:rPr>
           <w:highlight w:val="yellow"/>
         </w:rPr>
-        <w:t>gwRR</w:t>
-      </w:r>
-      <w:proofErr w:type="spellEnd"/>
+        <w:t xml:space="preserve">Invidivual </w:t>
+      </w:r>
       <w:r>
         <w:rPr>
           <w:highlight w:val="yellow"/>
         </w:rPr>
-        <w:t xml:space="preserve"> across house mice we calculated the mean number of MLH1 foci per meiotic cell</w:t>
+        <w:t>mice.</w:t>
       </w:r>
       <w:r>
         <w:rPr>
           <w:highlight w:val="yellow"/>
         </w:rPr>
-        <w:t xml:space="preserve"> per mouse --</w:t>
+        <w:t xml:space="preserve"> (the strain averages were calculated from the mouse averges).</w:t>
       </w:r>
       <w:r>
         <w:rPr>
           <w:highlight w:val="yellow"/>
         </w:rPr>
+        <w:t xml:space="preserve"> </w:t>
+      </w:r>
+    </w:p>
+    <w:p>
+      <w:pPr>
+        <w:contextualSpacing/>
+      </w:pPr>
+      <w:r>
+        <w:rPr>
+          <w:highlight w:val="yellow"/>
+        </w:rPr>
+        <w:t>house mice we calculated the mean number of MLH1 foci per meiotic cell</w:t>
+      </w:r>
+      <w:r>
+        <w:rPr>
+          <w:highlight w:val="yellow"/>
+        </w:rPr>
+        <w:t xml:space="preserve"> per mouse and averaged those per strain</w:t>
+      </w:r>
+      <w:r>
+        <w:rPr>
+          <w:highlight w:val="yellow"/>
+        </w:rPr>
         <w:t>)</w:t>
       </w:r>
     </w:p>
@@ -129,6 +131,9 @@
     <w:p>
       <w:pPr>
         <w:contextualSpacing/>
+        <w:rPr>
+          <w:u w:val="single"/>
+        </w:rPr>
       </w:pPr>
       <w:r>
         <w:t>-</w:t>
@@ -136,13 +141,8 @@
       <w:r>
         <w:t xml:space="preserve"> </w:t>
       </w:r>
-      <w:proofErr w:type="gramStart"/>
-      <w:r>
-        <w:t>description</w:t>
-      </w:r>
-      <w:proofErr w:type="gramEnd"/>
-      <w:r>
-        <w:t xml:space="preserve"> of MLH1 dataset and measures of</w:t>
+      <w:r>
+        <w:t>description of MLH1 dataset and measures of</w:t>
       </w:r>
       <w:r>
         <w:rPr>
@@ -156,10 +156,41 @@
         <w:contextualSpacing/>
       </w:pPr>
       <w:r>
+        <w:t>- male rates are adjusted (+1) for the PAR</w:t>
+      </w:r>
+      <w:r>
+        <w:t xml:space="preserve"> – since the XX is a confounding factor for female cells</w:t>
+      </w:r>
+      <w:r>
+        <w:t>.</w:t>
+      </w:r>
+    </w:p>
+    <w:p>
+      <w:pPr>
+        <w:contextualSpacing/>
+      </w:pPr>
+      <w:r>
         <w:t>-</w:t>
       </w:r>
       <w:r>
-        <w:t xml:space="preserve"> (Our results are similar to </w:t>
+        <w:t xml:space="preserve"> </w:t>
+      </w:r>
+      <w:r>
+        <w:t>table of the means and summary statistics</w:t>
+      </w:r>
+      <w:r>
+        <w:t xml:space="preserve">, ranges </w:t>
+      </w:r>
+    </w:p>
+    <w:p>
+      <w:pPr>
+        <w:contextualSpacing/>
+      </w:pPr>
+      <w:r>
+        <w:t>-</w:t>
+      </w:r>
+      <w:r>
+        <w:t xml:space="preserve"> Our results are similar to </w:t>
       </w:r>
       <w:r>
         <w:t>previously reported measures</w:t>
@@ -172,12 +203,39 @@
       <w:pPr>
         <w:contextualSpacing/>
       </w:pPr>
-      <w:r>
-        <w:t xml:space="preserve">- Sex </w:t>
-      </w:r>
-      <w:r>
-        <w:t>specific evolution is the major pattern.</w:t>
-      </w:r>
+    </w:p>
+    <w:p>
+      <w:pPr>
+        <w:contextualSpacing/>
+      </w:pPr>
+      <w:r>
+        <w:rPr>
+          <w:highlight w:val="yellow"/>
+        </w:rPr>
+        <w:t xml:space="preserve">(In order to – make more comparable summary comparisons – assessed the sex specific patterns </w:t>
+      </w:r>
+      <w:r>
+        <w:rPr>
+          <w:highlight w:val="yellow"/>
+        </w:rPr>
+        <w:t xml:space="preserve">initially. </w:t>
+      </w:r>
+      <w:r>
+        <w:rPr>
+          <w:highlight w:val="yellow"/>
+        </w:rPr>
+        <w:t>/(the variation across strains) with glms for each sex)</w:t>
+      </w:r>
+    </w:p>
+    <w:p>
+      <w:pPr>
+        <w:contextualSpacing/>
+      </w:pPr>
+    </w:p>
+    <w:p>
+      <w:pPr>
+        <w:contextualSpacing/>
+      </w:pPr>
     </w:p>
     <w:p>
       <w:pPr>
@@ -187,7 +245,37 @@
         <w:t>-male:</w:t>
       </w:r>
       <w:r>
-        <w:t xml:space="preserve"> PWD, MSM, and SKIVE have significant strain effects. They are grouped into the ‘High Rec’ group. PWD, MSM, and SKIVE have evolved 20, 30% and 10% higher than other means respectively. </w:t>
+        <w:t xml:space="preserve"> </w:t>
+      </w:r>
+      <w:r>
+        <w:t xml:space="preserve"> ranges, of strain means, (ranges of mouse means)</w:t>
+      </w:r>
+    </w:p>
+    <w:p>
+      <w:pPr>
+        <w:contextualSpacing/>
+      </w:pPr>
+    </w:p>
+    <w:p>
+      <w:pPr>
+        <w:contextualSpacing/>
+      </w:pPr>
+      <w:r>
+        <w:t xml:space="preserve">PWD, MSM, and SKIVE have </w:t>
+      </w:r>
+      <w:commentRangeStart w:id="0"/>
+      <w:r>
+        <w:t>significant strain effects</w:t>
+      </w:r>
+      <w:commentRangeEnd w:id="0"/>
+      <w:r>
+        <w:rPr>
+          <w:rStyle w:val="CommentReference"/>
+        </w:rPr>
+        <w:commentReference w:id="0"/>
+      </w:r>
+      <w:r>
+        <w:t xml:space="preserve">. They are grouped into the ‘High Rec’ group. PWD, MSM, and SKIVE have evolved 20, 30% and 10% higher than other means respectively. </w:t>
       </w:r>
     </w:p>
     <w:p>
@@ -197,97 +285,84 @@
       <w:r>
         <w:t xml:space="preserve">- </w:t>
       </w:r>
-      <w:proofErr w:type="gramStart"/>
-      <w:r>
-        <w:t>female</w:t>
-      </w:r>
-      <w:proofErr w:type="gramEnd"/>
-      <w:r>
-        <w:t>:</w:t>
-      </w:r>
-      <w:r>
-        <w:t xml:space="preserve"> G has significant strain effect. G female are 7% higher than other female means.</w:t>
-      </w:r>
-    </w:p>
-    <w:p>
-      <w:pPr>
-        <w:contextualSpacing/>
-      </w:pPr>
-      <w:r>
-        <w:t>-</w:t>
-      </w:r>
-      <w:r>
-        <w:t xml:space="preserve"> The </w:t>
-      </w:r>
-      <w:r>
-        <w:t xml:space="preserve">degree of </w:t>
-      </w:r>
-      <w:proofErr w:type="spellStart"/>
-      <w:r>
-        <w:t>hetC</w:t>
-      </w:r>
-      <w:proofErr w:type="spellEnd"/>
-      <w:r>
-        <w:t xml:space="preserve"> is pretty low</w:t>
-      </w:r>
-      <w:r>
-        <w:t xml:space="preserve"> there is a reversal of the female biased </w:t>
-      </w:r>
-      <w:proofErr w:type="spellStart"/>
-      <w:r>
-        <w:t>gwRR</w:t>
-      </w:r>
-      <w:proofErr w:type="spellEnd"/>
-      <w:r>
-        <w:t xml:space="preserve">, for 2 of the High Rec strains. This is </w:t>
-      </w:r>
-      <w:r>
-        <w:t xml:space="preserve">uncommon </w:t>
-      </w:r>
-      <w:r>
-        <w:t>between closely related species.</w:t>
-      </w:r>
-    </w:p>
-    <w:p>
-      <w:pPr>
-        <w:contextualSpacing/>
-      </w:pPr>
-    </w:p>
-    <w:p>
-      <w:pPr>
-        <w:contextualSpacing/>
-      </w:pPr>
-      <w:r>
-        <w:t>(</w:t>
-      </w:r>
-      <w:proofErr w:type="gramStart"/>
-      <w:r>
-        <w:t>interpretation</w:t>
-      </w:r>
-      <w:proofErr w:type="gramEnd"/>
-      <w:r>
-        <w:t>)</w:t>
-      </w:r>
-    </w:p>
-    <w:p>
-      <w:pPr>
-        <w:contextualSpacing/>
-      </w:pPr>
-    </w:p>
-    <w:p>
-      <w:pPr>
-        <w:contextualSpacing/>
-      </w:pPr>
-      <w:r>
-        <w:t>(</w:t>
-      </w:r>
-      <w:proofErr w:type="gramStart"/>
-      <w:r>
-        <w:t>below</w:t>
-      </w:r>
-      <w:proofErr w:type="gramEnd"/>
-      <w:r>
-        <w:t xml:space="preserve"> might need to be moved to the methods section)</w:t>
+      <w:r>
+        <w:t>for females, G, LEW, and MSM has significant strain effects</w:t>
+      </w:r>
+    </w:p>
+    <w:p>
+      <w:pPr>
+        <w:contextualSpacing/>
+      </w:pPr>
+      <w:r>
+        <w:t>are 7%</w:t>
+      </w:r>
+      <w:r>
+        <w:t xml:space="preserve"> higher than other female means, MSM is 6% greater than the other female means (G and MSM could be the high rec females)</w:t>
+      </w:r>
+    </w:p>
+    <w:p>
+      <w:pPr>
+        <w:contextualSpacing/>
+      </w:pPr>
+    </w:p>
+    <w:p>
+      <w:pPr>
+        <w:contextualSpacing/>
+      </w:pPr>
+      <w:r>
+        <w:t>(interpretation)</w:t>
+      </w:r>
+    </w:p>
+    <w:p>
+      <w:pPr>
+        <w:contextualSpacing/>
+        <w:rPr>
+          <w:i/>
+        </w:rPr>
+      </w:pPr>
+      <w:r>
+        <w:rPr>
+          <w:i/>
+        </w:rPr>
+        <w:t>- Sex specific evolution is the major pattern.</w:t>
+      </w:r>
+    </w:p>
+    <w:p>
+      <w:pPr>
+        <w:contextualSpacing/>
+        <w:rPr>
+          <w:i/>
+        </w:rPr>
+      </w:pPr>
+      <w:r>
+        <w:rPr>
+          <w:i/>
+        </w:rPr>
+        <w:t>-3 High rec males in Musc and mol subsp</w:t>
+      </w:r>
+      <w:r>
+        <w:rPr>
+          <w:i/>
+        </w:rPr>
+        <w:t>ecies – rapid sexpsecific evolution</w:t>
+      </w:r>
+    </w:p>
+    <w:p>
+      <w:pPr>
+        <w:contextualSpacing/>
+      </w:pPr>
+    </w:p>
+    <w:p>
+      <w:pPr>
+        <w:contextualSpacing/>
+      </w:pPr>
+    </w:p>
+    <w:p>
+      <w:pPr>
+        <w:contextualSpacing/>
+      </w:pPr>
+      <w:r>
+        <w:t>(below might need to be moved to the methods section)</w:t>
       </w:r>
     </w:p>
     <w:p>
@@ -337,111 +412,61 @@
       <w:pPr>
         <w:contextualSpacing/>
       </w:pPr>
-      <w:proofErr w:type="gramStart"/>
       <w:r>
         <w:rPr>
           <w:highlight w:val="yellow"/>
         </w:rPr>
-        <w:t>( in</w:t>
-      </w:r>
-      <w:proofErr w:type="gramEnd"/>
+        <w:t>( in order to test – describe the patterns of evolution we used a mixed model,  subspecies = divergence, strain = random effect – as wild derived inbred strains simulated as random samples of standing genetic variation)</w:t>
+      </w:r>
+    </w:p>
+    <w:p>
+      <w:pPr>
+        <w:contextualSpacing/>
+      </w:pPr>
+    </w:p>
+    <w:p>
+      <w:pPr>
+        <w:contextualSpacing/>
+      </w:pPr>
+      <w:r>
+        <w:t xml:space="preserve">(in order to understand the variance within an evolutionary framework – we fit the mouse gwRRs to a mixed model, which specified subspecies, sex and the interaction as fixed effects. The subspecies effect – is a proxy for measuring the degree of divergence across subspecies. The strains were coded as a random effect to –simulate / approximate / the standing genetic variation across subspecies </w:t>
+      </w:r>
+      <w:r>
+        <w:t xml:space="preserve"> )</w:t>
+      </w:r>
+    </w:p>
+    <w:p>
+      <w:pPr>
+        <w:contextualSpacing/>
+      </w:pPr>
+    </w:p>
+    <w:p>
+      <w:pPr>
+        <w:contextualSpacing/>
+      </w:pPr>
+    </w:p>
+    <w:p>
+      <w:pPr>
+        <w:contextualSpacing/>
+      </w:pPr>
       <w:r>
         <w:rPr>
           <w:highlight w:val="yellow"/>
         </w:rPr>
-        <w:t xml:space="preserve"> order to test – describe the patterns of evolution we used a mixed model,  subspecies = divergence, strain = random effect – as wild derived inbred strains simulated as random samples of standing genetic variation)</w:t>
-      </w:r>
-    </w:p>
-    <w:p>
-      <w:pPr>
-        <w:contextualSpacing/>
-      </w:pPr>
-    </w:p>
-    <w:p>
-      <w:pPr>
-        <w:contextualSpacing/>
-      </w:pPr>
-      <w:r>
-        <w:t>(</w:t>
-      </w:r>
-      <w:proofErr w:type="gramStart"/>
-      <w:r>
-        <w:t>in</w:t>
-      </w:r>
-      <w:proofErr w:type="gramEnd"/>
-      <w:r>
-        <w:t xml:space="preserve"> order to understand the variance within an evolutionary framework – we fit the mouse </w:t>
-      </w:r>
-      <w:proofErr w:type="spellStart"/>
-      <w:r>
-        <w:t>gwRRs</w:t>
-      </w:r>
-      <w:proofErr w:type="spellEnd"/>
-      <w:r>
-        <w:t xml:space="preserve"> to a mixed model, which specified subspecies, sex and the interaction as fixed effects. The subspecies effect – is a proxy for measuring the degree of divergence across subspecies. The strains were coded as a random effect to –simulate / approximate / the standing genetic variation across </w:t>
-      </w:r>
-      <w:proofErr w:type="gramStart"/>
-      <w:r>
-        <w:t xml:space="preserve">subspecies </w:t>
-      </w:r>
-      <w:r>
-        <w:t xml:space="preserve"> )</w:t>
-      </w:r>
-      <w:proofErr w:type="gramEnd"/>
-    </w:p>
-    <w:p>
-      <w:pPr>
-        <w:contextualSpacing/>
-      </w:pPr>
-    </w:p>
-    <w:p>
-      <w:pPr>
-        <w:contextualSpacing/>
-      </w:pPr>
-    </w:p>
-    <w:p>
-      <w:pPr>
-        <w:contextualSpacing/>
-      </w:pPr>
-      <w:proofErr w:type="gramStart"/>
-      <w:r>
-        <w:rPr>
-          <w:highlight w:val="yellow"/>
-        </w:rPr>
-        <w:t>(  in</w:t>
-      </w:r>
-      <w:proofErr w:type="gramEnd"/>
-      <w:r>
-        <w:rPr>
-          <w:highlight w:val="yellow"/>
-        </w:rPr>
-        <w:t xml:space="preserve"> order to follow up with the mixed models – we used post hoc </w:t>
-      </w:r>
-      <w:proofErr w:type="spellStart"/>
-      <w:r>
-        <w:rPr>
-          <w:highlight w:val="yellow"/>
-        </w:rPr>
-        <w:t>glms</w:t>
-      </w:r>
-      <w:proofErr w:type="spellEnd"/>
-      <w:r>
-        <w:rPr>
-          <w:highlight w:val="yellow"/>
-        </w:rPr>
-        <w:t xml:space="preserve"> to more specifically test the strain effects )</w:t>
-      </w:r>
-    </w:p>
-    <w:p>
-      <w:pPr>
-        <w:contextualSpacing/>
-      </w:pPr>
-    </w:p>
-    <w:p>
-      <w:pPr>
-        <w:contextualSpacing/>
-      </w:pPr>
-      <w:r>
+        <w:t>(  in order to follow up with the mixed models – we used post hoc glms to more specifically test the strain effects )</w:t>
+      </w:r>
+    </w:p>
+    <w:p>
+      <w:pPr>
+        <w:contextualSpacing/>
+      </w:pPr>
+    </w:p>
+    <w:p>
+      <w:pPr>
+        <w:contextualSpacing/>
+      </w:pPr>
+      <w:r>
+        <w:lastRenderedPageBreak/>
         <w:t>-Sex, interaction effect</w:t>
       </w:r>
       <w:r>
@@ -509,23 +534,10 @@
         <w:contextualSpacing/>
       </w:pPr>
       <w:r>
-        <w:t>-</w:t>
-      </w:r>
-      <w:proofErr w:type="spellStart"/>
-      <w:r>
-        <w:t>glm</w:t>
-      </w:r>
-      <w:proofErr w:type="spellEnd"/>
-      <w:r>
-        <w:t xml:space="preserve">: The G strain effect is the largest effect for </w:t>
-      </w:r>
-      <w:proofErr w:type="spellStart"/>
-      <w:r>
-        <w:t>gwRR</w:t>
-      </w:r>
-      <w:proofErr w:type="spellEnd"/>
-      <w:r>
-        <w:t>.  The sex*strain interaction effects for PWD</w:t>
+        <w:t>-glm</w:t>
+      </w:r>
+      <w:r>
+        <w:t>: The G strain effect is the largest effect for gwRR.  The sex*strain interaction effects for PWD</w:t>
       </w:r>
       <w:r>
         <w:t xml:space="preserve"> and</w:t>
@@ -537,29 +549,8 @@
         <w:t>are also significant. Additional</w:t>
       </w:r>
       <w:r>
-        <w:t xml:space="preserve"> </w:t>
-      </w:r>
-      <w:proofErr w:type="spellStart"/>
-      <w:r>
-        <w:t>glm</w:t>
-      </w:r>
-      <w:proofErr w:type="spellEnd"/>
-      <w:r>
-        <w:t xml:space="preserve"> models show that PWD*male and MSM*male increase the </w:t>
-      </w:r>
-      <w:proofErr w:type="spellStart"/>
-      <w:r>
-        <w:t>gwRR</w:t>
-      </w:r>
-      <w:proofErr w:type="spellEnd"/>
-      <w:r>
-        <w:t xml:space="preserve"> and G*male decrease the </w:t>
-      </w:r>
-      <w:proofErr w:type="spellStart"/>
-      <w:r>
-        <w:t>gwRR</w:t>
-      </w:r>
-      <w:proofErr w:type="spellEnd"/>
+        <w:t xml:space="preserve"> glm models show that PWD*male and MSM*male increase the gwRR and G*male decrease the gwRR</w:t>
+      </w:r>
       <w:r>
         <w:t>. Qu</w:t>
       </w:r>
@@ -609,21 +600,7 @@
         <w:rPr>
           <w:i/>
         </w:rPr>
-        <w:t xml:space="preserve"> (</w:t>
-      </w:r>
-      <w:proofErr w:type="spellStart"/>
-      <w:r>
-        <w:rPr>
-          <w:i/>
-        </w:rPr>
-        <w:t>ie</w:t>
-      </w:r>
-      <w:proofErr w:type="spellEnd"/>
-      <w:r>
-        <w:rPr>
-          <w:i/>
-        </w:rPr>
-        <w:t>.</w:t>
+        <w:t xml:space="preserve"> (ie.</w:t>
       </w:r>
       <w:r>
         <w:rPr>
@@ -712,7 +689,6 @@
         <w:rPr>
           <w:b/>
         </w:rPr>
-        <w:lastRenderedPageBreak/>
         <w:t>Within m</w:t>
       </w:r>
       <w:r>
@@ -730,96 +706,205 @@
         <w:rPr>
           <w:highlight w:val="yellow"/>
         </w:rPr>
-        <w:t>(</w:t>
-      </w:r>
-      <w:proofErr w:type="gramStart"/>
-      <w:r>
-        <w:rPr>
+        <w:t xml:space="preserve">(in order to compare the within organism variance – we quantified the </w:t>
+      </w:r>
+      <w:r>
+        <w:rPr>
+          <w:b/>
           <w:highlight w:val="yellow"/>
         </w:rPr>
-        <w:t>in</w:t>
-      </w:r>
-      <w:proofErr w:type="gramEnd"/>
+        <w:t xml:space="preserve">mouse average </w:t>
+      </w:r>
       <w:r>
         <w:rPr>
           <w:highlight w:val="yellow"/>
         </w:rPr>
-        <w:t xml:space="preserve"> order to compare the within organism variance – we quantified the </w:t>
-      </w:r>
-      <w:r>
-        <w:rPr>
-          <w:b/>
+        <w:t>variance and coeffieient of variance (cV) of MLH1 foci per cell)</w:t>
+      </w:r>
+    </w:p>
+    <w:p>
+      <w:pPr>
+        <w:contextualSpacing/>
+      </w:pPr>
+    </w:p>
+    <w:p>
+      <w:pPr>
+        <w:contextualSpacing/>
+      </w:pPr>
+    </w:p>
+    <w:p>
+      <w:pPr>
+        <w:contextualSpacing/>
+      </w:pPr>
+      <w:r>
+        <w:t xml:space="preserve">- The same mixed models and glms were ran with within mouse variance (and coefficient of variance) of MLH1 counts per cell as the dependent variable. </w:t>
+      </w:r>
+    </w:p>
+    <w:p>
+      <w:pPr>
+        <w:contextualSpacing/>
+      </w:pPr>
+      <w:r>
+        <w:t xml:space="preserve">- Across models, sex had the largest effect and smallest p values. Some strains and interaction fixed effects had moderately significant values, but these varied across models. </w:t>
+      </w:r>
+    </w:p>
+    <w:p>
+      <w:pPr>
+        <w:contextualSpacing/>
+      </w:pPr>
+      <w:r>
+        <w:t xml:space="preserve">- </w:t>
+      </w:r>
+      <w:r>
+        <w:t xml:space="preserve">Models using </w:t>
+      </w:r>
+      <w:r>
+        <w:t>datasets w</w:t>
+      </w:r>
+      <w:r>
+        <w:t>ith higher quality</w:t>
+      </w:r>
+      <w:r>
+        <w:t xml:space="preserve"> cells</w:t>
+      </w:r>
+      <w:r>
+        <w:t xml:space="preserve"> had a similar pattern of the sex effect being the largest factor while some strain and interaction effects had moderately significant p values.</w:t>
+      </w:r>
+    </w:p>
+    <w:p>
+      <w:pPr>
+        <w:contextualSpacing/>
+      </w:pPr>
+    </w:p>
+    <w:p>
+      <w:pPr>
+        <w:contextualSpacing/>
+        <w:rPr>
+          <w:b/>
+        </w:rPr>
+      </w:pPr>
+      <w:r>
+        <w:rPr>
+          <w:b/>
+        </w:rPr>
+        <w:t xml:space="preserve">CO precursors </w:t>
+      </w:r>
+      <w:r>
+        <w:rPr>
+          <w:b/>
+        </w:rPr>
+        <w:t xml:space="preserve">indicate </w:t>
+      </w:r>
+      <w:r>
+        <w:rPr>
+          <w:b/>
+        </w:rPr>
+        <w:t xml:space="preserve">a </w:t>
+      </w:r>
+      <w:r>
+        <w:rPr>
+          <w:b/>
+        </w:rPr>
+        <w:t xml:space="preserve">correlation with </w:t>
+      </w:r>
+      <w:r>
+        <w:rPr>
+          <w:b/>
+        </w:rPr>
+        <w:t xml:space="preserve">higher </w:t>
+      </w:r>
+      <w:r>
+        <w:rPr>
+          <w:b/>
+        </w:rPr>
+        <w:t xml:space="preserve">genome wide recombination rate </w:t>
+      </w:r>
+      <w:r>
+        <w:rPr>
+          <w:b/>
+        </w:rPr>
+        <w:t>in males</w:t>
+      </w:r>
+    </w:p>
+    <w:p>
+      <w:pPr>
+        <w:contextualSpacing/>
+        <w:rPr>
           <w:highlight w:val="yellow"/>
         </w:rPr>
-        <w:t xml:space="preserve">mouse average </w:t>
-      </w:r>
+      </w:pPr>
       <w:r>
         <w:rPr>
           <w:highlight w:val="yellow"/>
         </w:rPr>
-        <w:t xml:space="preserve">variance and </w:t>
-      </w:r>
-      <w:proofErr w:type="spellStart"/>
+        <w:t xml:space="preserve">( in order to better understand the recombination pathway –  </w:t>
+      </w:r>
       <w:r>
         <w:rPr>
           <w:highlight w:val="yellow"/>
         </w:rPr>
-        <w:t>coeffieient</w:t>
-      </w:r>
-      <w:proofErr w:type="spellEnd"/>
+        <w:t xml:space="preserve">/ </w:t>
+      </w:r>
+    </w:p>
+    <w:p>
+      <w:pPr>
+        <w:contextualSpacing/>
+      </w:pPr>
       <w:r>
         <w:rPr>
           <w:highlight w:val="yellow"/>
         </w:rPr>
-        <w:t xml:space="preserve"> of variance (</w:t>
-      </w:r>
-      <w:proofErr w:type="spellStart"/>
+        <w:t xml:space="preserve">( in order to better understand the </w:t>
+      </w:r>
       <w:r>
         <w:rPr>
           <w:highlight w:val="yellow"/>
         </w:rPr>
-        <w:t>cV</w:t>
-      </w:r>
-      <w:proofErr w:type="spellEnd"/>
+        <w:t xml:space="preserve">variation of CO numbers per cell – we also quantified a marker for DSB, the </w:t>
+      </w:r>
       <w:r>
         <w:rPr>
           <w:highlight w:val="yellow"/>
         </w:rPr>
-        <w:t>) of MLH1 foci per cell)</w:t>
-      </w:r>
-    </w:p>
-    <w:p>
-      <w:pPr>
-        <w:contextualSpacing/>
-      </w:pPr>
-    </w:p>
-    <w:p>
-      <w:pPr>
-        <w:contextualSpacing/>
-      </w:pPr>
-    </w:p>
-    <w:p>
-      <w:pPr>
-        <w:contextualSpacing/>
-      </w:pPr>
-      <w:r>
-        <w:t xml:space="preserve">- The same mixed models and </w:t>
-      </w:r>
-      <w:proofErr w:type="spellStart"/>
-      <w:r>
-        <w:t>glms</w:t>
-      </w:r>
-      <w:proofErr w:type="spellEnd"/>
-      <w:r>
-        <w:t xml:space="preserve"> were ran with within mouse variance (and coefficient of variance) of MLH1 counts per cell as the dependent variable. </w:t>
-      </w:r>
-    </w:p>
-    <w:p>
-      <w:pPr>
-        <w:contextualSpacing/>
-      </w:pPr>
-      <w:r>
-        <w:t xml:space="preserve">- Across models, sex had the largest effect and smallest p values. Some strains and interaction fixed effects had moderately significant values, but these varied across models. </w:t>
+        <w:t>precursors</w:t>
+      </w:r>
+      <w:r>
+        <w:rPr>
+          <w:highlight w:val="yellow"/>
+        </w:rPr>
+        <w:t xml:space="preserve"> to COs / MLH1 foci --- we compared t.test.</w:t>
+      </w:r>
+    </w:p>
+    <w:p>
+      <w:pPr>
+        <w:contextualSpacing/>
+      </w:pPr>
+    </w:p>
+    <w:p>
+      <w:pPr>
+        <w:contextualSpacing/>
+      </w:pPr>
+      <w:r>
+        <w:t>-5 strains quantified from juvenile mice, cells selected based on stage of prophase. Means and number of cells reported in table.</w:t>
+      </w:r>
+    </w:p>
+    <w:p>
+      <w:pPr>
+        <w:contextualSpacing/>
+      </w:pPr>
+    </w:p>
+    <w:p>
+      <w:pPr>
+        <w:contextualSpacing/>
+      </w:pPr>
+      <w:r>
+        <w:t>-</w:t>
+      </w:r>
+      <w:r>
+        <w:t xml:space="preserve"> Early staged cells have </w:t>
+      </w:r>
+      <w:r>
+        <w:t>significant more foci (DSBs) than the later stage.</w:t>
       </w:r>
     </w:p>
     <w:p>
@@ -830,395 +915,108 @@
         <w:t xml:space="preserve">- </w:t>
       </w:r>
       <w:r>
-        <w:t xml:space="preserve">Models using </w:t>
-      </w:r>
-      <w:r>
-        <w:t>datasets w</w:t>
-      </w:r>
-      <w:r>
-        <w:t>ith higher quality</w:t>
-      </w:r>
-      <w:r>
-        <w:t xml:space="preserve"> cells</w:t>
-      </w:r>
-      <w:r>
-        <w:t xml:space="preserve"> had a similar pattern of the sex effect being the largest factor while some strain and interaction effects had moderately significant p values.</w:t>
-      </w:r>
-    </w:p>
-    <w:p>
-      <w:pPr>
-        <w:contextualSpacing/>
-      </w:pPr>
-    </w:p>
-    <w:p>
-      <w:pPr>
-        <w:contextualSpacing/>
-        <w:rPr>
-          <w:b/>
-        </w:rPr>
-      </w:pPr>
-      <w:r>
-        <w:rPr>
-          <w:b/>
-        </w:rPr>
-        <w:t xml:space="preserve">CO precursors </w:t>
-      </w:r>
-      <w:r>
-        <w:rPr>
-          <w:b/>
-        </w:rPr>
-        <w:t xml:space="preserve">indicate </w:t>
-      </w:r>
-      <w:r>
-        <w:rPr>
-          <w:b/>
-        </w:rPr>
-        <w:t xml:space="preserve">a </w:t>
-      </w:r>
-      <w:r>
-        <w:rPr>
-          <w:b/>
-        </w:rPr>
-        <w:t xml:space="preserve">correlation with </w:t>
-      </w:r>
-      <w:r>
-        <w:rPr>
-          <w:b/>
-        </w:rPr>
-        <w:t xml:space="preserve">higher </w:t>
-      </w:r>
-      <w:r>
-        <w:rPr>
-          <w:b/>
-        </w:rPr>
-        <w:t xml:space="preserve">genome wide recombination rate </w:t>
-      </w:r>
-      <w:r>
-        <w:rPr>
-          <w:b/>
-        </w:rPr>
-        <w:t>in males</w:t>
-      </w:r>
-    </w:p>
-    <w:p>
-      <w:pPr>
-        <w:contextualSpacing/>
+        <w:t>T</w:t>
+      </w:r>
+      <w:r>
+        <w:t>he high rec group has more foci for the early L stage, the no significant difference is observed for the later Z stage</w:t>
+      </w:r>
+    </w:p>
+    <w:p>
+      <w:pPr>
+        <w:contextualSpacing/>
+      </w:pPr>
+      <w:r>
+        <w:t>- There is a stronger correlation between the number of foci in the early stage (r=</w:t>
+      </w:r>
+      <w:r>
+        <w:t xml:space="preserve"> 0.8736143</w:t>
+      </w:r>
+      <w:r>
+        <w:t xml:space="preserve">) than the later stage (r = </w:t>
+      </w:r>
+      <w:r>
+        <w:t>0.284302</w:t>
+      </w:r>
+      <w:r>
+        <w:t>).</w:t>
+      </w:r>
+    </w:p>
+    <w:p>
+      <w:pPr>
+        <w:contextualSpacing/>
+      </w:pPr>
+    </w:p>
+    <w:p>
+      <w:pPr>
+        <w:contextualSpacing/>
+        <w:rPr>
+          <w:b/>
+        </w:rPr>
+      </w:pPr>
+      <w:r>
+        <w:rPr>
+          <w:b/>
+        </w:rPr>
+        <w:t>Genome wide recombination rate</w:t>
+      </w:r>
+      <w:r>
+        <w:rPr>
+          <w:b/>
+        </w:rPr>
+        <w:t xml:space="preserve"> v</w:t>
+      </w:r>
+      <w:r>
+        <w:rPr>
+          <w:b/>
+        </w:rPr>
+        <w:t xml:space="preserve">ariation </w:t>
+      </w:r>
+      <w:r>
+        <w:rPr>
+          <w:b/>
+        </w:rPr>
+        <w:t>translate</w:t>
+      </w:r>
+      <w:r>
+        <w:rPr>
+          <w:b/>
+        </w:rPr>
+        <w:t>s</w:t>
+      </w:r>
+      <w:r>
+        <w:rPr>
+          <w:b/>
+        </w:rPr>
+        <w:t xml:space="preserve"> to </w:t>
+      </w:r>
+      <w:r>
+        <w:rPr>
+          <w:b/>
+        </w:rPr>
+        <w:t xml:space="preserve">the </w:t>
+      </w:r>
+      <w:r>
+        <w:rPr>
+          <w:b/>
+        </w:rPr>
+        <w:t>chromosome level</w:t>
+      </w:r>
+    </w:p>
+    <w:p>
+      <w:pPr>
+        <w:contextualSpacing/>
+      </w:pPr>
+      <w:r>
         <w:rPr>
           <w:highlight w:val="yellow"/>
         </w:rPr>
-      </w:pPr>
-      <w:proofErr w:type="gramStart"/>
-      <w:r>
-        <w:rPr>
-          <w:highlight w:val="yellow"/>
-        </w:rPr>
-        <w:t>( in</w:t>
-      </w:r>
-      <w:proofErr w:type="gramEnd"/>
-      <w:r>
-        <w:rPr>
-          <w:highlight w:val="yellow"/>
-        </w:rPr>
-        <w:t xml:space="preserve"> order to better understand the recombination pathway –  </w:t>
-      </w:r>
-      <w:r>
-        <w:rPr>
-          <w:highlight w:val="yellow"/>
-        </w:rPr>
-        <w:t xml:space="preserve">/ </w:t>
-      </w:r>
-      <w:bookmarkStart w:id="0" w:name="_GoBack"/>
-      <w:bookmarkEnd w:id="0"/>
-    </w:p>
-    <w:p>
-      <w:pPr>
-        <w:contextualSpacing/>
-      </w:pPr>
-      <w:proofErr w:type="gramStart"/>
-      <w:r>
-        <w:rPr>
-          <w:highlight w:val="yellow"/>
-        </w:rPr>
-        <w:t>( in</w:t>
-      </w:r>
-      <w:proofErr w:type="gramEnd"/>
-      <w:r>
-        <w:rPr>
-          <w:highlight w:val="yellow"/>
-        </w:rPr>
-        <w:t xml:space="preserve"> order to better understand the </w:t>
-      </w:r>
-      <w:r>
-        <w:rPr>
-          <w:highlight w:val="yellow"/>
-        </w:rPr>
-        <w:t xml:space="preserve">variation of CO numbers per cell – we also quantified a marker for DSB, the </w:t>
-      </w:r>
-      <w:proofErr w:type="spellStart"/>
-      <w:r>
-        <w:rPr>
-          <w:highlight w:val="yellow"/>
-        </w:rPr>
-        <w:t>purcursors</w:t>
-      </w:r>
-      <w:proofErr w:type="spellEnd"/>
-      <w:r>
-        <w:rPr>
-          <w:highlight w:val="yellow"/>
-        </w:rPr>
-        <w:t xml:space="preserve"> to COs / MLH1 foci --- we compared </w:t>
-      </w:r>
-      <w:proofErr w:type="spellStart"/>
-      <w:r>
-        <w:rPr>
-          <w:highlight w:val="yellow"/>
-        </w:rPr>
-        <w:t>t.test</w:t>
-      </w:r>
-      <w:proofErr w:type="spellEnd"/>
-      <w:r>
-        <w:rPr>
-          <w:highlight w:val="yellow"/>
-        </w:rPr>
-        <w:t>.</w:t>
-      </w:r>
-    </w:p>
-    <w:p>
-      <w:pPr>
-        <w:contextualSpacing/>
-      </w:pPr>
-    </w:p>
-    <w:p>
-      <w:pPr>
-        <w:contextualSpacing/>
-      </w:pPr>
-      <w:r>
-        <w:t>-</w:t>
-      </w:r>
-      <w:r>
-        <w:t xml:space="preserve"> </w:t>
-      </w:r>
-      <w:r>
-        <w:t>Brief</w:t>
-      </w:r>
-      <w:r>
-        <w:t xml:space="preserve"> Background and review of the meiotic pathway in terms of SC-AE &gt; DSB &gt; CO and CO</w:t>
-      </w:r>
-      <w:proofErr w:type="gramStart"/>
-      <w:r>
-        <w:t>:NCO</w:t>
-      </w:r>
-      <w:proofErr w:type="gramEnd"/>
-      <w:r>
-        <w:t xml:space="preserve"> decision</w:t>
-      </w:r>
-      <w:r>
-        <w:t>.</w:t>
-      </w:r>
-      <w:r>
-        <w:t xml:space="preserve"> </w:t>
-      </w:r>
-    </w:p>
-    <w:p>
-      <w:pPr>
-        <w:contextualSpacing/>
-      </w:pPr>
-      <w:r>
-        <w:t>-</w:t>
-      </w:r>
-      <w:r>
-        <w:t xml:space="preserve"> G</w:t>
-      </w:r>
-      <w:r>
-        <w:t>reater range of variation in total number DSBs than total COs</w:t>
-      </w:r>
-      <w:r>
-        <w:t xml:space="preserve"> </w:t>
-      </w:r>
-      <w:r>
-        <w:t xml:space="preserve">(cite Cole, </w:t>
-      </w:r>
-      <w:proofErr w:type="spellStart"/>
-      <w:r>
-        <w:t>Baier</w:t>
-      </w:r>
-      <w:proofErr w:type="spellEnd"/>
-      <w:r>
-        <w:t xml:space="preserve"> et al)</w:t>
-      </w:r>
-      <w:r>
-        <w:t>.</w:t>
-      </w:r>
-    </w:p>
-    <w:p>
-      <w:pPr>
-        <w:contextualSpacing/>
-      </w:pPr>
-      <w:r>
-        <w:t>-</w:t>
-      </w:r>
-      <w:r>
-        <w:t xml:space="preserve"> </w:t>
-      </w:r>
-      <w:r>
-        <w:t xml:space="preserve">Dataset for DMC1, </w:t>
-      </w:r>
-      <w:r>
-        <w:t>s</w:t>
-      </w:r>
-      <w:r>
-        <w:t xml:space="preserve">ubset of </w:t>
-      </w:r>
-      <w:r>
-        <w:t xml:space="preserve">juvenile </w:t>
-      </w:r>
-      <w:r>
-        <w:t xml:space="preserve">male samples </w:t>
-      </w:r>
-      <w:r>
-        <w:t>for DMC1 staining</w:t>
-      </w:r>
-      <w:r>
-        <w:t>.</w:t>
-      </w:r>
-    </w:p>
-    <w:p>
-      <w:pPr>
-        <w:contextualSpacing/>
-      </w:pPr>
-      <w:r>
-        <w:t>-</w:t>
-      </w:r>
-      <w:r>
-        <w:t xml:space="preserve"> Early staged cells have </w:t>
-      </w:r>
-      <w:r>
-        <w:t xml:space="preserve">significantly </w:t>
-      </w:r>
-      <w:r>
-        <w:t xml:space="preserve">more DSBs </w:t>
-      </w:r>
-      <w:r>
-        <w:t xml:space="preserve">than later prophase cells </w:t>
-      </w:r>
-      <w:r>
-        <w:t>(</w:t>
-      </w:r>
-      <w:proofErr w:type="spellStart"/>
-      <w:r>
-        <w:t>leptotene</w:t>
-      </w:r>
-      <w:proofErr w:type="spellEnd"/>
-      <w:r>
-        <w:t xml:space="preserve"> cells have more DMC1 </w:t>
-      </w:r>
-      <w:r>
-        <w:t xml:space="preserve">foci than </w:t>
-      </w:r>
-      <w:proofErr w:type="spellStart"/>
-      <w:r>
-        <w:t>zygotene</w:t>
-      </w:r>
-      <w:proofErr w:type="spellEnd"/>
-      <w:r>
-        <w:t>).</w:t>
-      </w:r>
-    </w:p>
-    <w:p>
-      <w:pPr>
-        <w:contextualSpacing/>
-      </w:pPr>
-      <w:r>
-        <w:t>-</w:t>
-      </w:r>
-      <w:r>
-        <w:t xml:space="preserve"> </w:t>
-      </w:r>
-      <w:proofErr w:type="spellStart"/>
-      <w:r>
-        <w:t>Musc</w:t>
-      </w:r>
-      <w:proofErr w:type="spellEnd"/>
-      <w:r>
-        <w:t xml:space="preserve"> PWD, MSM </w:t>
-      </w:r>
-      <w:proofErr w:type="spellStart"/>
-      <w:r>
-        <w:t>leptotene</w:t>
-      </w:r>
-      <w:proofErr w:type="spellEnd"/>
-      <w:r>
-        <w:t xml:space="preserve"> cells have more DMC1 foci than WSB and G </w:t>
-      </w:r>
-      <w:proofErr w:type="spellStart"/>
-      <w:r>
-        <w:t>leptotene</w:t>
-      </w:r>
-      <w:proofErr w:type="spellEnd"/>
-      <w:r>
-        <w:t xml:space="preserve"> cells.</w:t>
-      </w:r>
-    </w:p>
-    <w:p>
-      <w:pPr>
-        <w:contextualSpacing/>
-      </w:pPr>
-    </w:p>
-    <w:p>
-      <w:pPr>
-        <w:contextualSpacing/>
-        <w:rPr>
-          <w:b/>
-        </w:rPr>
-      </w:pPr>
-      <w:r>
-        <w:rPr>
-          <w:b/>
-        </w:rPr>
-        <w:t>Genome wide recombination rate</w:t>
-      </w:r>
-      <w:r>
-        <w:rPr>
-          <w:b/>
-        </w:rPr>
-        <w:t xml:space="preserve"> v</w:t>
-      </w:r>
-      <w:r>
-        <w:rPr>
-          <w:b/>
-        </w:rPr>
-        <w:t xml:space="preserve">ariation </w:t>
-      </w:r>
-      <w:r>
-        <w:rPr>
-          <w:b/>
-        </w:rPr>
-        <w:t>translate</w:t>
-      </w:r>
-      <w:r>
-        <w:rPr>
-          <w:b/>
-        </w:rPr>
-        <w:t>s</w:t>
-      </w:r>
-      <w:r>
-        <w:rPr>
-          <w:b/>
-        </w:rPr>
-        <w:t xml:space="preserve"> to </w:t>
-      </w:r>
-      <w:r>
-        <w:rPr>
-          <w:b/>
-        </w:rPr>
-        <w:t xml:space="preserve">the </w:t>
-      </w:r>
-      <w:r>
-        <w:rPr>
-          <w:b/>
-        </w:rPr>
-        <w:t>chromosome level</w:t>
-      </w:r>
+        <w:t>( in order to decompose the cell wide rate, we decided to look at the proportion or chromosomes with different numbers of COs)</w:t>
+      </w:r>
+    </w:p>
+    <w:p>
+      <w:pPr>
+        <w:contextualSpacing/>
+      </w:pPr>
     </w:p>
     <w:p>
       <w:pPr>
@@ -1234,13 +1032,8 @@
         <w:t xml:space="preserve">Most species have a range of 1 to 3 COs per chromosome </w:t>
       </w:r>
       <w:r>
-        <w:t>(</w:t>
-      </w:r>
-      <w:proofErr w:type="spellStart"/>
-      <w:r>
-        <w:t>Stapley</w:t>
-      </w:r>
-      <w:proofErr w:type="spellEnd"/>
+        <w:t>(Stapley</w:t>
+      </w:r>
       <w:r>
         <w:t xml:space="preserve"> et al 2017</w:t>
       </w:r>
@@ -1457,6 +1250,71 @@
     <w:p>
       <w:pPr>
         <w:contextualSpacing/>
+      </w:pPr>
+      <w:r>
+        <w:t>Validity of comparing bivalent observations</w:t>
+      </w:r>
+    </w:p>
+    <w:p>
+      <w:pPr>
+        <w:contextualSpacing/>
+      </w:pPr>
+      <w:r>
+        <w:t>While the automated software doesn’t isolate all bivalents/chromosomes from each cell (on average 17), we assume that the isolation process is not biased. B</w:t>
+      </w:r>
+      <w:r>
+        <w:t xml:space="preserve">ecause there are hundreds of </w:t>
+      </w:r>
+      <w:r>
+        <w:t>observations</w:t>
+      </w:r>
+      <w:r>
+        <w:t xml:space="preserve"> per category</w:t>
+      </w:r>
+      <w:r>
+        <w:t xml:space="preserve">, </w:t>
+      </w:r>
+      <w:r>
+        <w:t>we assume that each of the 19 autosomes (</w:t>
+      </w:r>
+      <w:r>
+        <w:t>chromosomes</w:t>
+      </w:r>
+      <w:r>
+        <w:t xml:space="preserve">) is equally </w:t>
+      </w:r>
+      <w:r>
+        <w:t>represented in the dataset of single bivalents.</w:t>
+      </w:r>
+    </w:p>
+    <w:p>
+      <w:pPr>
+        <w:contextualSpacing/>
+      </w:pPr>
+    </w:p>
+    <w:p>
+      <w:pPr>
+        <w:contextualSpacing/>
+      </w:pPr>
+      <w:r>
+        <w:t>-we primarily use the mouse average of the choosen bivalent metric … because</w:t>
+      </w:r>
+      <w:bookmarkStart w:id="1" w:name="_GoBack"/>
+      <w:bookmarkEnd w:id="1"/>
+    </w:p>
+    <w:p>
+      <w:pPr>
+        <w:contextualSpacing/>
+      </w:pPr>
+    </w:p>
+    <w:p>
+      <w:pPr>
+        <w:contextualSpacing/>
+      </w:pPr>
+    </w:p>
+    <w:p>
+      <w:pPr>
+        <w:contextualSpacing/>
         <w:rPr>
           <w:b/>
         </w:rPr>
@@ -1495,6 +1353,19 @@
     <w:p>
       <w:pPr>
         <w:contextualSpacing/>
+      </w:pPr>
+      <w:r>
+        <w:t>In order to assess of SC lengths vary between sexes – we com</w:t>
+      </w:r>
+    </w:p>
+    <w:p>
+      <w:pPr>
+        <w:contextualSpacing/>
+      </w:pPr>
+    </w:p>
+    <w:p>
+      <w:pPr>
+        <w:contextualSpacing/>
         <w:rPr>
           <w:b/>
         </w:rPr>
@@ -1536,110 +1407,549 @@
         <w:contextualSpacing/>
       </w:pPr>
       <w:r>
+        <w:t>The exception is in the Musc strains, where the SKIVE strain effect is also significant, because both male and female bivalents are shorter compared to PWD and KAZ.</w:t>
+      </w:r>
+    </w:p>
+    <w:p>
+      <w:r>
+        <w:t>-Female SC are longer than male even despite the XX. i) all bivalents are longer within cells (there isn’t a single longer bivalent), ii) shortest bivalents within cells are also longer in females.</w:t>
+      </w:r>
+    </w:p>
+    <w:p>
+      <w:pPr>
+        <w:contextualSpacing/>
+        <w:rPr>
+          <w:b/>
+        </w:rPr>
+      </w:pPr>
+      <w:r>
+        <w:rPr>
+          <w:b/>
+        </w:rPr>
+        <w:t xml:space="preserve">2. </w:t>
+      </w:r>
+      <w:r>
+        <w:rPr>
+          <w:b/>
+        </w:rPr>
+        <w:t>Rec landscape differences</w:t>
+      </w:r>
+    </w:p>
+    <w:p>
+      <w:pPr>
+        <w:contextualSpacing/>
+      </w:pPr>
+      <w:r>
+        <w:rPr>
+          <w:b/>
+        </w:rPr>
+        <w:t>-</w:t>
+      </w:r>
+      <w:r>
+        <w:t>The sex effect i</w:t>
+      </w:r>
+      <w:r>
+        <w:t>s highly significant for glms of the normalized foci 1 position.</w:t>
+      </w:r>
+      <w:r>
+        <w:t xml:space="preserve"> </w:t>
+      </w:r>
+      <w:r>
+        <w:t>In models for the full dataset, LEW, MOLF, and KAZ had significant strain effects, which MOLF being the largest.</w:t>
+      </w:r>
+      <w:r>
+        <w:t xml:space="preserve"> The LEW and the MOLF strain effects are replicated in models sub setting the subspecies.</w:t>
+      </w:r>
+    </w:p>
+    <w:p>
+      <w:pPr>
+        <w:contextualSpacing/>
+      </w:pPr>
+      <w:r>
+        <w:t>-</w:t>
+      </w:r>
+      <w:r>
+        <w:t>Males have more telomeric positions of single foci while female single foci are closer positioned to 50% of the total length.</w:t>
+      </w:r>
+    </w:p>
+    <w:p>
+      <w:pPr>
+        <w:contextualSpacing/>
+      </w:pPr>
+      <w:r>
+        <w:t>-</w:t>
+      </w:r>
+      <w:r>
+        <w:t xml:space="preserve">Some strains MOLF and LEW, have </w:t>
+      </w:r>
+      <w:r>
+        <w:t xml:space="preserve">significant </w:t>
+      </w:r>
+      <w:r>
+        <w:t>strain effects, indicating both male and female have positions closer to the middle of the bivalent than the total average.</w:t>
+      </w:r>
+    </w:p>
+    <w:p>
+      <w:r>
+        <w:t xml:space="preserve">- </w:t>
+      </w:r>
+      <w:r>
+        <w:rPr>
+          <w:i/>
+        </w:rPr>
+        <w:t>SC length and the normalized 1CO position are conserved chromosome level traits of heterochiasmy in house mouse</w:t>
+      </w:r>
+      <w:r>
+        <w:rPr>
+          <w:i/>
+        </w:rPr>
+        <w:t xml:space="preserve"> (and other species)</w:t>
+      </w:r>
+      <w:r>
+        <w:rPr>
+          <w:i/>
+        </w:rPr>
+        <w:t>.</w:t>
+      </w:r>
+    </w:p>
+    <w:p>
+      <w:pPr>
+        <w:contextualSpacing/>
+      </w:pPr>
+    </w:p>
+    <w:p>
+      <w:pPr>
+        <w:contextualSpacing/>
+        <w:rPr>
+          <w:b/>
+        </w:rPr>
+      </w:pPr>
+      <w:r>
+        <w:rPr>
+          <w:b/>
+        </w:rPr>
+        <w:t>3</w:t>
+      </w:r>
+      <w:r>
+        <w:rPr>
+          <w:b/>
+        </w:rPr>
+        <w:t xml:space="preserve">. </w:t>
+      </w:r>
+      <w:r>
+        <w:rPr>
+          <w:b/>
+        </w:rPr>
+        <w:t xml:space="preserve">Sex differences in </w:t>
+      </w:r>
+      <w:r>
+        <w:rPr>
+          <w:b/>
+        </w:rPr>
+        <w:t xml:space="preserve">cytological measures of </w:t>
+      </w:r>
+      <w:r>
+        <w:rPr>
+          <w:b/>
+        </w:rPr>
+        <w:t xml:space="preserve">CO </w:t>
+      </w:r>
+      <w:r>
+        <w:rPr>
+          <w:b/>
+        </w:rPr>
+        <w:t>i</w:t>
+      </w:r>
+      <w:r>
+        <w:rPr>
+          <w:b/>
+        </w:rPr>
+        <w:t>nterference</w:t>
+      </w:r>
+    </w:p>
+    <w:p>
+      <w:pPr>
+        <w:contextualSpacing/>
+      </w:pPr>
+      <w:r>
+        <w:t xml:space="preserve">- </w:t>
+      </w:r>
+      <w:r>
+        <w:t>Review of CO interference measures (approaches and species).</w:t>
+      </w:r>
+      <w:r>
+        <w:t xml:space="preserve">  Example tiger vs elephant shrew show a clear negative correlation between interference strength and genome wide recombination rate (Segura et al). </w:t>
+      </w:r>
+    </w:p>
+    <w:p>
+      <w:pPr>
+        <w:contextualSpacing/>
+      </w:pPr>
+      <w:r>
+        <w:t xml:space="preserve"> – Note that </w:t>
+      </w:r>
+      <w:r>
+        <w:t>sex specific comparisons of IFD / interference in the physical scale</w:t>
+      </w:r>
+      <w:r>
+        <w:t xml:space="preserve"> (SC-AE)</w:t>
+      </w:r>
+      <w:r>
+        <w:t xml:space="preserve"> are very rare</w:t>
+      </w:r>
+      <w:r>
+        <w:t xml:space="preserve">, </w:t>
+      </w:r>
+      <w:r>
+        <w:t>De Boer et al 2006</w:t>
+      </w:r>
+      <w:r>
+        <w:t xml:space="preserve"> (maybe Hassold). </w:t>
+      </w:r>
+    </w:p>
+    <w:p>
+      <w:pPr>
+        <w:contextualSpacing/>
+      </w:pPr>
+      <w:r>
         <w:lastRenderedPageBreak/>
-        <w:t xml:space="preserve">The exception is in the </w:t>
-      </w:r>
-      <w:proofErr w:type="spellStart"/>
-      <w:r>
-        <w:t>Musc</w:t>
-      </w:r>
-      <w:proofErr w:type="spellEnd"/>
-      <w:r>
-        <w:t xml:space="preserve"> strains, where the SKIVE strain effect is also significant, because both male and female bivalents are shorter compared to PWD and KAZ.</w:t>
-      </w:r>
-    </w:p>
-    <w:p>
-      <w:r>
-        <w:t xml:space="preserve">-Female SC are longer than male even despite the XX. </w:t>
-      </w:r>
-      <w:proofErr w:type="spellStart"/>
-      <w:r>
-        <w:t>i</w:t>
-      </w:r>
-      <w:proofErr w:type="spellEnd"/>
-      <w:r>
-        <w:t xml:space="preserve">) </w:t>
-      </w:r>
-      <w:proofErr w:type="gramStart"/>
-      <w:r>
-        <w:t>all</w:t>
-      </w:r>
-      <w:proofErr w:type="gramEnd"/>
-      <w:r>
-        <w:t xml:space="preserve"> bivalents are longer within cells (there isn’t a single longer bivalent), ii) shortest bivalents within cells are also longer in females.</w:t>
-      </w:r>
-    </w:p>
-    <w:p>
-      <w:pPr>
-        <w:contextualSpacing/>
-        <w:rPr>
-          <w:b/>
-        </w:rPr>
-      </w:pPr>
-      <w:r>
-        <w:rPr>
-          <w:b/>
-        </w:rPr>
-        <w:t xml:space="preserve">2. </w:t>
-      </w:r>
-      <w:r>
-        <w:rPr>
-          <w:b/>
-        </w:rPr>
-        <w:t>Rec landscape differences</w:t>
-      </w:r>
-    </w:p>
-    <w:p>
-      <w:pPr>
-        <w:contextualSpacing/>
-      </w:pPr>
-      <w:r>
-        <w:rPr>
-          <w:b/>
-        </w:rPr>
+        <w:t>- Review genetic map measures sex</w:t>
+      </w:r>
+      <w:r>
+        <w:t xml:space="preserve"> differences in COI and </w:t>
+      </w:r>
+      <w:r>
+        <w:t>how this is also connected to more uniform REC in females and localized REC in males.</w:t>
+      </w:r>
+      <w:r>
+        <w:t xml:space="preserve"> </w:t>
+      </w:r>
+    </w:p>
+    <w:p>
+      <w:pPr>
+        <w:contextualSpacing/>
+      </w:pPr>
+      <w:r>
+        <w:t>- Female normalized IFDs are an average of 45 to 50% of the length of the SC-AE across strains. Male normalized IFDs are on average 51 to 60% the length of the SC-AE across strains.</w:t>
+      </w:r>
+      <w:r>
+        <w:t xml:space="preserve"> </w:t>
+      </w:r>
+    </w:p>
+    <w:p>
+      <w:pPr>
+        <w:contextualSpacing/>
+      </w:pPr>
+      <w:r>
+        <w:t xml:space="preserve">- Generally all females have enrichment of short normalized IFD (except KAZ). This enrichment is most pronounced in strains with high rec males, (PWD, MSM, SKIVE) there is a cut off of low normalized IFDs ~30%. </w:t>
+      </w:r>
+      <w:r>
+        <w:t>In</w:t>
+      </w:r>
+      <w:r>
+        <w:t xml:space="preserve"> the remaining strains the normalized IFD ranges overlap between males and females</w:t>
+      </w:r>
+      <w:r>
+        <w:t>.</w:t>
+      </w:r>
+    </w:p>
+    <w:p>
+      <w:pPr>
+        <w:contextualSpacing/>
+        <w:rPr>
+          <w:i/>
+        </w:rPr>
+      </w:pPr>
+      <w:r>
+        <w:t xml:space="preserve">- </w:t>
+      </w:r>
+      <w:r>
+        <w:rPr>
+          <w:i/>
+        </w:rPr>
+        <w:t>F</w:t>
+      </w:r>
+      <w:r>
+        <w:rPr>
+          <w:i/>
+        </w:rPr>
+        <w:t>emales have weaker interference as indicated by normalized IFD.</w:t>
+      </w:r>
+    </w:p>
+    <w:p>
+      <w:pPr>
+        <w:contextualSpacing/>
+        <w:rPr>
+          <w:i/>
+        </w:rPr>
+      </w:pPr>
+      <w:r>
+        <w:rPr>
+          <w:i/>
+        </w:rPr>
+        <w:t>- High rec males have stronger interference, in terms of raw and normalized IFD measures. They also have a lower threshold for IFDs, 30%, this could indicate stricter control over the REC landscape to enrich for more 2CO bivalents.</w:t>
+      </w:r>
+    </w:p>
+    <w:p>
+      <w:pPr>
+        <w:contextualSpacing/>
+      </w:pPr>
+    </w:p>
+    <w:p>
+      <w:pPr>
+        <w:contextualSpacing/>
+      </w:pPr>
+    </w:p>
+    <w:p>
+      <w:pPr>
+        <w:contextualSpacing/>
+        <w:rPr>
+          <w:b/>
+        </w:rPr>
+      </w:pPr>
+      <w:r>
+        <w:rPr>
+          <w:b/>
+        </w:rPr>
+        <w:t>Variation in gwRR across house mouse males</w:t>
+      </w:r>
+      <w:r>
+        <w:rPr>
+          <w:b/>
+        </w:rPr>
+        <w:t>,</w:t>
+      </w:r>
+      <w:r>
+        <w:rPr>
+          <w:b/>
+        </w:rPr>
+        <w:t xml:space="preserve"> </w:t>
+      </w:r>
+      <w:r>
+        <w:rPr>
+          <w:b/>
+        </w:rPr>
+        <w:t>Framework for Q2</w:t>
+      </w:r>
+    </w:p>
+    <w:p>
+      <w:pPr>
+        <w:contextualSpacing/>
+      </w:pPr>
+      <w:r>
+        <w:t xml:space="preserve">Which </w:t>
+      </w:r>
+      <w:r>
+        <w:t xml:space="preserve">single bivalents </w:t>
+      </w:r>
+      <w:r>
+        <w:t>traits distinguish high and low recombining males in Musc strains?</w:t>
+      </w:r>
+    </w:p>
+    <w:p>
+      <w:pPr>
+        <w:contextualSpacing/>
+      </w:pPr>
+      <w:r>
         <w:t>-</w:t>
       </w:r>
       <w:r>
-        <w:t>The sex effect i</w:t>
-      </w:r>
-      <w:r>
-        <w:t xml:space="preserve">s highly significant for </w:t>
-      </w:r>
-      <w:proofErr w:type="spellStart"/>
-      <w:r>
-        <w:t>glms</w:t>
-      </w:r>
-      <w:proofErr w:type="spellEnd"/>
-      <w:r>
-        <w:t xml:space="preserve"> of the normalized foci 1 position.</w:t>
-      </w:r>
-      <w:r>
-        <w:t xml:space="preserve"> </w:t>
-      </w:r>
-      <w:r>
-        <w:t>In models for the full dataset, LEW, MOLF, and KAZ had significant strain effects, which MOLF being the largest.</w:t>
-      </w:r>
-      <w:r>
-        <w:t xml:space="preserve"> The LEW and the MOLF strain effects are replicated in models sub setting the subspecies.</w:t>
-      </w:r>
-    </w:p>
-    <w:p>
-      <w:pPr>
-        <w:contextualSpacing/>
-      </w:pPr>
-      <w:r>
+        <w:t xml:space="preserve"> R</w:t>
+      </w:r>
+      <w:r>
+        <w:t>eview dataset of male, additional strains which didn’t have female observations</w:t>
+      </w:r>
+    </w:p>
+    <w:p>
+      <w:pPr>
+        <w:contextualSpacing/>
+      </w:pPr>
+      <w:r>
+        <w:t>- General predictions based on the gwRR results:</w:t>
+      </w:r>
+    </w:p>
+    <w:p>
+      <w:pPr>
+        <w:ind w:firstLine="720"/>
+        <w:contextualSpacing/>
+      </w:pPr>
+      <w:r>
+        <w:t>I. Dom strain will not have significant effect (WSB = LEW = G)</w:t>
+      </w:r>
+    </w:p>
+    <w:p>
+      <w:pPr>
+        <w:ind w:firstLine="720"/>
+        <w:contextualSpacing/>
+      </w:pPr>
+      <w:r>
+        <w:t>II. Musc strains  (PWD &gt; SKIVE  &gt;  KAZ, CZECHII )</w:t>
+      </w:r>
+    </w:p>
+    <w:p>
+      <w:pPr>
+        <w:ind w:firstLine="720"/>
+        <w:contextualSpacing/>
+      </w:pPr>
+      <w:r>
+        <w:t>III. Mol strains (MSM &gt; Mol)</w:t>
+      </w:r>
+    </w:p>
+    <w:p>
+      <w:pPr>
+        <w:contextualSpacing/>
+      </w:pPr>
+      <w:r>
+        <w:t xml:space="preserve">-glms </w:t>
+      </w:r>
+      <w:r>
+        <w:t xml:space="preserve">and logistic regression </w:t>
+      </w:r>
+      <w:r>
+        <w:t>models</w:t>
+      </w:r>
+    </w:p>
+    <w:p>
+      <w:pPr>
+        <w:contextualSpacing/>
+      </w:pPr>
+    </w:p>
+    <w:p>
+      <w:pPr>
+        <w:contextualSpacing/>
+        <w:rPr>
+          <w:b/>
+        </w:rPr>
+      </w:pPr>
+      <w:r>
+        <w:rPr>
+          <w:b/>
+        </w:rPr>
+        <w:t>High rec strains have longer SC lengths, bu</w:t>
+      </w:r>
+      <w:r>
+        <w:rPr>
+          <w:b/>
+        </w:rPr>
+        <w:t>t depends on how you measure it</w:t>
+      </w:r>
+    </w:p>
+    <w:p>
+      <w:pPr>
+        <w:contextualSpacing/>
+      </w:pPr>
+      <w:r>
+        <w:t>- All strains effects are significant</w:t>
+      </w:r>
+    </w:p>
+    <w:p>
+      <w:pPr>
+        <w:contextualSpacing/>
+      </w:pPr>
+      <w:r>
+        <w:t>-W</w:t>
+      </w:r>
+      <w:r>
+        <w:t>hen all chrm classes are pooled, the general pattern is that the higher rec strains h</w:t>
+      </w:r>
+      <w:r>
+        <w:t>ave longer bivalent SC lengths (</w:t>
+      </w:r>
+      <w:r>
+        <w:t>except SKIVE</w:t>
+      </w:r>
+      <w:r>
+        <w:t>).</w:t>
+      </w:r>
+    </w:p>
+    <w:p>
+      <w:pPr>
+        <w:contextualSpacing/>
+      </w:pPr>
+      <w:r>
+        <w:t xml:space="preserve">- Unlike the sex differences in SC lengths where all female SCs are longer across chromosome class, mean 1CO SC are shorter in high rec strains compared to low strains. While the mean 2CO SC lengths are on average longer. </w:t>
+      </w:r>
+    </w:p>
+    <w:p>
+      <w:pPr>
+        <w:contextualSpacing/>
+        <w:rPr>
+          <w:i/>
+        </w:rPr>
+      </w:pPr>
+      <w:r>
+        <w:rPr>
+          <w:i/>
+        </w:rPr>
         <w:t>-</w:t>
       </w:r>
       <w:r>
-        <w:t xml:space="preserve">Males have more </w:t>
-      </w:r>
-      <w:proofErr w:type="spellStart"/>
-      <w:r>
-        <w:t>telomeric</w:t>
-      </w:r>
-      <w:proofErr w:type="spellEnd"/>
-      <w:r>
-        <w:t xml:space="preserve"> positions of single foci while female single foci are closer positioned to 50% of the total length.</w:t>
+        <w:rPr>
+          <w:i/>
+        </w:rPr>
+        <w:t xml:space="preserve">Shaper clustering of SC lengths across </w:t>
+      </w:r>
+      <w:r>
+        <w:rPr>
+          <w:i/>
+        </w:rPr>
+        <w:t>chromosome classes in the high r</w:t>
+      </w:r>
+      <w:r>
+        <w:rPr>
+          <w:i/>
+        </w:rPr>
+        <w:t>ec males</w:t>
+      </w:r>
+      <w:r>
+        <w:rPr>
+          <w:i/>
+        </w:rPr>
+        <w:t>. If the physical length is long enough, a bivalent will move from 1CO to 2CO class in the high rec males. Where as in the low rec males, long chrms are more likely to remain in the 1CO class.</w:t>
+      </w:r>
+    </w:p>
+    <w:p>
+      <w:pPr>
+        <w:contextualSpacing/>
+      </w:pPr>
+    </w:p>
+    <w:p>
+      <w:pPr>
+        <w:contextualSpacing/>
+        <w:rPr>
+          <w:b/>
+        </w:rPr>
+      </w:pPr>
+      <w:r>
+        <w:rPr>
+          <w:b/>
+        </w:rPr>
+        <w:t>Weak correlation with lower gwRR and terminal CO landscape</w:t>
+      </w:r>
+    </w:p>
+    <w:p>
+      <w:pPr>
+        <w:contextualSpacing/>
+      </w:pPr>
+      <w:r>
+        <w:t>-Review why only 1CO bivalents and mouse average normalized measure is used.</w:t>
+      </w:r>
+    </w:p>
+    <w:p>
+      <w:pPr>
+        <w:contextualSpacing/>
+      </w:pPr>
+      <w:r>
+        <w:t xml:space="preserve">-WSB has the most terminal </w:t>
+      </w:r>
+      <w:r>
+        <w:t xml:space="preserve">1CO rec landscape and </w:t>
+      </w:r>
+      <w:r>
+        <w:t xml:space="preserve">MOLF </w:t>
+      </w:r>
+      <w:r>
+        <w:t>has the most central.</w:t>
       </w:r>
     </w:p>
     <w:p>
@@ -1650,658 +1960,59 @@
         <w:t>-</w:t>
       </w:r>
       <w:r>
-        <w:t xml:space="preserve">Some strains MOLF and LEW, have </w:t>
-      </w:r>
-      <w:r>
-        <w:t xml:space="preserve">significant </w:t>
-      </w:r>
-      <w:r>
-        <w:t>strain effects, indicating both male and female have positions closer to the middle of the bivalent than the total average.</w:t>
-      </w:r>
-    </w:p>
-    <w:p>
-      <w:r>
-        <w:t xml:space="preserve">- </w:t>
-      </w:r>
-      <w:r>
-        <w:rPr>
-          <w:i/>
-        </w:rPr>
-        <w:t>SC length and the normalized 1CO position are conserved chromosome level traits of heterochiasmy in house mouse</w:t>
-      </w:r>
-      <w:r>
-        <w:rPr>
-          <w:i/>
-        </w:rPr>
-        <w:t xml:space="preserve"> (and other species)</w:t>
-      </w:r>
-      <w:r>
-        <w:rPr>
-          <w:i/>
-        </w:rPr>
-        <w:t>.</w:t>
-      </w:r>
-    </w:p>
-    <w:p>
-      <w:pPr>
-        <w:contextualSpacing/>
-      </w:pPr>
-    </w:p>
-    <w:p>
-      <w:pPr>
-        <w:contextualSpacing/>
-        <w:rPr>
-          <w:b/>
-        </w:rPr>
-      </w:pPr>
-      <w:r>
-        <w:rPr>
-          <w:b/>
-        </w:rPr>
-        <w:t>3</w:t>
-      </w:r>
-      <w:r>
-        <w:rPr>
-          <w:b/>
-        </w:rPr>
-        <w:t xml:space="preserve">. </w:t>
-      </w:r>
-      <w:r>
-        <w:rPr>
-          <w:b/>
-        </w:rPr>
-        <w:t xml:space="preserve">Sex differences in </w:t>
-      </w:r>
-      <w:r>
-        <w:rPr>
-          <w:b/>
-        </w:rPr>
-        <w:t xml:space="preserve">cytological measures of </w:t>
-      </w:r>
-      <w:r>
-        <w:rPr>
-          <w:b/>
-        </w:rPr>
-        <w:t xml:space="preserve">CO </w:t>
-      </w:r>
-      <w:r>
-        <w:rPr>
-          <w:b/>
-        </w:rPr>
-        <w:t>i</w:t>
-      </w:r>
-      <w:r>
-        <w:rPr>
-          <w:b/>
-        </w:rPr>
-        <w:t>nterference</w:t>
-      </w:r>
-    </w:p>
-    <w:p>
-      <w:pPr>
-        <w:contextualSpacing/>
-      </w:pPr>
-      <w:r>
-        <w:t xml:space="preserve">- </w:t>
-      </w:r>
-      <w:r>
-        <w:t>Review of CO interference measures (approaches and species).</w:t>
-      </w:r>
-      <w:r>
-        <w:t xml:space="preserve">  Example tiger vs elephant shrew show a clear negative correlation between interference strength and genome wide recombination rate (Segura et al). </w:t>
-      </w:r>
-    </w:p>
-    <w:p>
-      <w:pPr>
-        <w:contextualSpacing/>
-      </w:pPr>
-      <w:r>
-        <w:t xml:space="preserve"> – Note that </w:t>
-      </w:r>
-      <w:r>
-        <w:t>sex specific comparisons of IFD / interference in the physical scale</w:t>
-      </w:r>
-      <w:r>
-        <w:t xml:space="preserve"> (SC-AE)</w:t>
-      </w:r>
-      <w:r>
-        <w:t xml:space="preserve"> are very rare</w:t>
+        <w:t>H</w:t>
+      </w:r>
+      <w:r>
+        <w:t>igh rec strains have more central normalized F</w:t>
+      </w:r>
+      <w:r>
+        <w:t>oci</w:t>
+      </w:r>
+      <w:r>
+        <w:t>1 pos</w:t>
+      </w:r>
+      <w:r>
+        <w:t xml:space="preserve">, but so do other strains: G, </w:t>
+      </w:r>
+      <w:r>
+        <w:rPr>
+          <w:b/>
+        </w:rPr>
+        <w:t>PWD</w:t>
       </w:r>
       <w:r>
         <w:t xml:space="preserve">, </w:t>
       </w:r>
       <w:r>
-        <w:t>De Boer et al 2006</w:t>
-      </w:r>
-      <w:r>
-        <w:t xml:space="preserve"> (maybe </w:t>
-      </w:r>
-      <w:proofErr w:type="spellStart"/>
-      <w:r>
-        <w:t>Hassold</w:t>
-      </w:r>
-      <w:proofErr w:type="spellEnd"/>
-      <w:r>
-        <w:t xml:space="preserve">). </w:t>
-      </w:r>
-    </w:p>
-    <w:p>
-      <w:pPr>
-        <w:contextualSpacing/>
-      </w:pPr>
-      <w:r>
-        <w:t>- Review genetic map measures sex</w:t>
-      </w:r>
-      <w:r>
-        <w:t xml:space="preserve"> differences in COI and </w:t>
-      </w:r>
-      <w:r>
-        <w:t>how this is also connected to more uniform REC in females and localized REC in males.</w:t>
-      </w:r>
-      <w:r>
-        <w:t xml:space="preserve"> </w:t>
-      </w:r>
-    </w:p>
-    <w:p>
-      <w:pPr>
-        <w:contextualSpacing/>
-      </w:pPr>
-      <w:r>
-        <w:t>- Female normalized IFDs are an average of 45 to 50% of the length of the SC-AE across strains. Male normalized IFDs are on average 51 to 60% the length of the SC-AE across strains.</w:t>
-      </w:r>
-      <w:r>
-        <w:t xml:space="preserve"> </w:t>
-      </w:r>
-    </w:p>
-    <w:p>
-      <w:pPr>
-        <w:contextualSpacing/>
-      </w:pPr>
-      <w:r>
-        <w:t xml:space="preserve">- Generally all females have enrichment of short normalized IFD (except KAZ). This enrichment is most pronounced in strains with high rec males, (PWD, MSM, SKIVE) there is a cut off of low normalized IFDs ~30%. </w:t>
-      </w:r>
-      <w:r>
-        <w:t>In</w:t>
-      </w:r>
-      <w:r>
-        <w:t xml:space="preserve"> the remaining strains the normalized IFD ranges overlap between males and females</w:t>
-      </w:r>
-      <w:r>
-        <w:t>.</w:t>
-      </w:r>
-    </w:p>
-    <w:p>
-      <w:pPr>
-        <w:contextualSpacing/>
-        <w:rPr>
-          <w:i/>
-        </w:rPr>
-      </w:pPr>
-      <w:r>
-        <w:t xml:space="preserve">- </w:t>
-      </w:r>
-      <w:r>
-        <w:rPr>
-          <w:i/>
-        </w:rPr>
-        <w:t>F</w:t>
-      </w:r>
-      <w:r>
-        <w:rPr>
-          <w:i/>
-        </w:rPr>
-        <w:t>emales have weaker interference as indicated by normalized IFD.</w:t>
-      </w:r>
-    </w:p>
-    <w:p>
-      <w:pPr>
-        <w:contextualSpacing/>
-        <w:rPr>
-          <w:i/>
-        </w:rPr>
-      </w:pPr>
-      <w:r>
-        <w:rPr>
-          <w:i/>
-        </w:rPr>
-        <w:t>- High rec males have stronger interference, in terms of raw and normalized IFD measures. They also have a lower threshold for IFDs, 30%, this could indicate stricter control over the REC landscape to enrich for more 2CO bivalents.</w:t>
-      </w:r>
-    </w:p>
-    <w:p>
-      <w:pPr>
-        <w:contextualSpacing/>
-      </w:pPr>
-    </w:p>
-    <w:p>
-      <w:pPr>
-        <w:contextualSpacing/>
-      </w:pPr>
-    </w:p>
-    <w:p>
-      <w:pPr>
-        <w:contextualSpacing/>
-        <w:rPr>
-          <w:b/>
-        </w:rPr>
-      </w:pPr>
-      <w:r>
-        <w:rPr>
-          <w:b/>
-        </w:rPr>
-        <w:t xml:space="preserve">Variation in </w:t>
-      </w:r>
-      <w:proofErr w:type="spellStart"/>
-      <w:r>
-        <w:rPr>
-          <w:b/>
-        </w:rPr>
-        <w:t>gwRR</w:t>
-      </w:r>
-      <w:proofErr w:type="spellEnd"/>
-      <w:r>
-        <w:rPr>
-          <w:b/>
-        </w:rPr>
-        <w:t xml:space="preserve"> across house mouse males</w:t>
-      </w:r>
-      <w:r>
-        <w:rPr>
-          <w:b/>
-        </w:rPr>
-        <w:t>,</w:t>
-      </w:r>
-      <w:r>
-        <w:rPr>
-          <w:b/>
-        </w:rPr>
-        <w:t xml:space="preserve"> </w:t>
-      </w:r>
-      <w:r>
-        <w:rPr>
-          <w:b/>
-        </w:rPr>
-        <w:t>Framework for Q2</w:t>
-      </w:r>
-    </w:p>
-    <w:p>
-      <w:pPr>
-        <w:contextualSpacing/>
-      </w:pPr>
-      <w:r>
-        <w:t xml:space="preserve">Which </w:t>
-      </w:r>
-      <w:r>
-        <w:t xml:space="preserve">single bivalents </w:t>
-      </w:r>
-      <w:r>
-        <w:t xml:space="preserve">traits distinguish high and low recombining males in </w:t>
-      </w:r>
-      <w:proofErr w:type="spellStart"/>
-      <w:r>
-        <w:t>Musc</w:t>
-      </w:r>
-      <w:proofErr w:type="spellEnd"/>
-      <w:r>
-        <w:t xml:space="preserve"> strains?</w:t>
-      </w:r>
-    </w:p>
-    <w:p>
-      <w:pPr>
-        <w:contextualSpacing/>
-      </w:pPr>
-      <w:r>
-        <w:t>-</w:t>
-      </w:r>
-      <w:r>
-        <w:t xml:space="preserve"> R</w:t>
-      </w:r>
-      <w:r>
-        <w:t>eview dataset of male, additional strains which didn’t have female observations</w:t>
-      </w:r>
-    </w:p>
-    <w:p>
-      <w:pPr>
-        <w:contextualSpacing/>
-      </w:pPr>
-      <w:r>
-        <w:t xml:space="preserve">- General predictions based on the </w:t>
-      </w:r>
-      <w:proofErr w:type="spellStart"/>
-      <w:r>
-        <w:t>gwRR</w:t>
-      </w:r>
-      <w:proofErr w:type="spellEnd"/>
-      <w:r>
-        <w:t xml:space="preserve"> results:</w:t>
-      </w:r>
-    </w:p>
-    <w:p>
-      <w:pPr>
-        <w:ind w:firstLine="720"/>
-        <w:contextualSpacing/>
-      </w:pPr>
-      <w:r>
-        <w:t>I. Dom strain will not have significant effect (WSB = LEW = G)</w:t>
-      </w:r>
-    </w:p>
-    <w:p>
-      <w:pPr>
-        <w:ind w:firstLine="720"/>
-        <w:contextualSpacing/>
-      </w:pPr>
-      <w:r>
-        <w:t xml:space="preserve">II. </w:t>
-      </w:r>
-      <w:proofErr w:type="spellStart"/>
-      <w:r>
-        <w:t>Musc</w:t>
-      </w:r>
-      <w:proofErr w:type="spellEnd"/>
-      <w:r>
-        <w:t xml:space="preserve"> </w:t>
-      </w:r>
-      <w:proofErr w:type="gramStart"/>
-      <w:r>
-        <w:t>strains  (</w:t>
-      </w:r>
-      <w:proofErr w:type="gramEnd"/>
-      <w:r>
-        <w:t>PWD &gt; SKIVE  &gt;  KAZ, CZECHII )</w:t>
-      </w:r>
-    </w:p>
-    <w:p>
-      <w:pPr>
-        <w:ind w:firstLine="720"/>
-        <w:contextualSpacing/>
-      </w:pPr>
-      <w:r>
-        <w:t xml:space="preserve">III. </w:t>
-      </w:r>
-      <w:proofErr w:type="spellStart"/>
-      <w:r>
-        <w:t>Mol</w:t>
-      </w:r>
-      <w:proofErr w:type="spellEnd"/>
-      <w:r>
-        <w:t xml:space="preserve"> strains (MSM &gt; </w:t>
-      </w:r>
-      <w:proofErr w:type="spellStart"/>
-      <w:r>
-        <w:t>Mol</w:t>
-      </w:r>
-      <w:proofErr w:type="spellEnd"/>
-      <w:r>
-        <w:t>)</w:t>
-      </w:r>
-    </w:p>
-    <w:p>
-      <w:pPr>
-        <w:contextualSpacing/>
-      </w:pPr>
-      <w:r>
-        <w:t>-</w:t>
-      </w:r>
-      <w:proofErr w:type="spellStart"/>
-      <w:r>
-        <w:t>glms</w:t>
-      </w:r>
-      <w:proofErr w:type="spellEnd"/>
-      <w:r>
-        <w:t xml:space="preserve"> </w:t>
-      </w:r>
-      <w:r>
-        <w:t xml:space="preserve">and logistic regression </w:t>
-      </w:r>
-      <w:r>
-        <w:t>models</w:t>
-      </w:r>
-    </w:p>
-    <w:p>
-      <w:pPr>
-        <w:contextualSpacing/>
-      </w:pPr>
-    </w:p>
-    <w:p>
-      <w:pPr>
-        <w:contextualSpacing/>
-        <w:rPr>
-          <w:b/>
-        </w:rPr>
-      </w:pPr>
-      <w:r>
-        <w:rPr>
-          <w:b/>
-        </w:rPr>
-        <w:t>High rec strains have longer SC lengths, bu</w:t>
-      </w:r>
-      <w:r>
-        <w:rPr>
-          <w:b/>
-        </w:rPr>
-        <w:t>t depends on how you measure it</w:t>
-      </w:r>
-    </w:p>
-    <w:p>
-      <w:pPr>
-        <w:contextualSpacing/>
-      </w:pPr>
-      <w:r>
-        <w:t>- All strains effects are significant</w:t>
-      </w:r>
-    </w:p>
-    <w:p>
-      <w:pPr>
-        <w:contextualSpacing/>
-      </w:pPr>
-      <w:r>
-        <w:t>-W</w:t>
-      </w:r>
-      <w:r>
-        <w:t xml:space="preserve">hen all </w:t>
-      </w:r>
-      <w:proofErr w:type="spellStart"/>
-      <w:r>
-        <w:t>chrm</w:t>
-      </w:r>
-      <w:proofErr w:type="spellEnd"/>
-      <w:r>
-        <w:t xml:space="preserve"> classes are pooled, the general pattern is that the higher rec strains h</w:t>
-      </w:r>
-      <w:r>
-        <w:t>ave longer bivalent SC lengths (</w:t>
-      </w:r>
-      <w:r>
-        <w:t>except SKIVE</w:t>
-      </w:r>
-      <w:r>
-        <w:t>).</w:t>
-      </w:r>
-    </w:p>
-    <w:p>
-      <w:pPr>
-        <w:contextualSpacing/>
-      </w:pPr>
-      <w:r>
-        <w:t xml:space="preserve">- Unlike the sex differences in SC lengths where all female SCs are longer across chromosome class, mean 1CO SC are shorter in high rec strains compared to low strains. While the mean 2CO SC lengths are on average longer. </w:t>
-      </w:r>
-    </w:p>
-    <w:p>
-      <w:pPr>
-        <w:contextualSpacing/>
-        <w:rPr>
-          <w:i/>
-        </w:rPr>
-      </w:pPr>
-      <w:r>
-        <w:rPr>
-          <w:i/>
-        </w:rPr>
-        <w:lastRenderedPageBreak/>
-        <w:t>-</w:t>
-      </w:r>
-      <w:r>
-        <w:rPr>
-          <w:i/>
-        </w:rPr>
-        <w:t xml:space="preserve">Shaper clustering of SC lengths across </w:t>
-      </w:r>
-      <w:r>
-        <w:rPr>
-          <w:i/>
-        </w:rPr>
-        <w:t>chromosome classes in the high r</w:t>
-      </w:r>
-      <w:r>
-        <w:rPr>
-          <w:i/>
-        </w:rPr>
-        <w:t>ec males</w:t>
-      </w:r>
-      <w:r>
-        <w:rPr>
-          <w:i/>
-        </w:rPr>
-        <w:t xml:space="preserve">. If the physical length is long enough, a bivalent will move from 1CO to 2CO class in the high rec males. Where as in the low rec males, long </w:t>
-      </w:r>
-      <w:proofErr w:type="spellStart"/>
-      <w:r>
-        <w:rPr>
-          <w:i/>
-        </w:rPr>
-        <w:t>chrms</w:t>
-      </w:r>
-      <w:proofErr w:type="spellEnd"/>
-      <w:r>
-        <w:rPr>
-          <w:i/>
-        </w:rPr>
-        <w:t xml:space="preserve"> are more likely to remain in the 1CO class.</w:t>
-      </w:r>
-    </w:p>
-    <w:p>
-      <w:pPr>
-        <w:contextualSpacing/>
-      </w:pPr>
-    </w:p>
-    <w:p>
-      <w:pPr>
-        <w:contextualSpacing/>
-        <w:rPr>
-          <w:b/>
-        </w:rPr>
-      </w:pPr>
-      <w:r>
-        <w:rPr>
-          <w:b/>
-        </w:rPr>
-        <w:t xml:space="preserve">Weak correlation with lower </w:t>
-      </w:r>
-      <w:proofErr w:type="spellStart"/>
-      <w:r>
-        <w:rPr>
-          <w:b/>
-        </w:rPr>
-        <w:t>gwRR</w:t>
-      </w:r>
-      <w:proofErr w:type="spellEnd"/>
-      <w:r>
-        <w:rPr>
-          <w:b/>
-        </w:rPr>
-        <w:t xml:space="preserve"> and terminal CO landscape</w:t>
-      </w:r>
-    </w:p>
-    <w:p>
-      <w:pPr>
-        <w:contextualSpacing/>
-      </w:pPr>
-      <w:r>
-        <w:t>-Review why only 1CO bivalents and mouse average normalized measure is used.</w:t>
-      </w:r>
-    </w:p>
-    <w:p>
-      <w:pPr>
-        <w:contextualSpacing/>
-      </w:pPr>
-      <w:r>
-        <w:t xml:space="preserve">-WSB has the most terminal </w:t>
-      </w:r>
-      <w:r>
-        <w:t xml:space="preserve">1CO rec landscape and </w:t>
-      </w:r>
-      <w:r>
-        <w:t xml:space="preserve">MOLF </w:t>
-      </w:r>
-      <w:r>
-        <w:t>has the most central.</w:t>
-      </w:r>
-    </w:p>
-    <w:p>
-      <w:pPr>
-        <w:contextualSpacing/>
-      </w:pPr>
-      <w:r>
-        <w:t>-</w:t>
-      </w:r>
-      <w:r>
-        <w:t>H</w:t>
-      </w:r>
-      <w:r>
-        <w:t>igh rec strains have more central normalized F</w:t>
+        <w:rPr>
+          <w:b/>
+        </w:rPr>
+        <w:t>MOLF</w:t>
+      </w:r>
+      <w:r>
+        <w:t xml:space="preserve">, </w:t>
+      </w:r>
+      <w:r>
+        <w:rPr>
+          <w:b/>
+        </w:rPr>
+        <w:t>SKIVE</w:t>
+      </w:r>
+      <w:r>
+        <w:t xml:space="preserve"> and KAZ, are significant strain effects in the full model.</w:t>
+      </w:r>
+    </w:p>
+    <w:p>
+      <w:pPr>
+        <w:contextualSpacing/>
+      </w:pPr>
+      <w:r>
+        <w:t>-High and low strains are not clearly predicted by logistic regression modes (for mouse average normalized F</w:t>
       </w:r>
       <w:r>
         <w:t>oci</w:t>
       </w:r>
       <w:r>
-        <w:t xml:space="preserve">1 </w:t>
-      </w:r>
-      <w:proofErr w:type="spellStart"/>
-      <w:r>
-        <w:t>pos</w:t>
-      </w:r>
-      <w:proofErr w:type="spellEnd"/>
-      <w:r>
-        <w:t xml:space="preserve">, but so do other strains: G, </w:t>
-      </w:r>
-      <w:r>
-        <w:rPr>
-          <w:b/>
-        </w:rPr>
-        <w:t>PWD</w:t>
-      </w:r>
-      <w:r>
-        <w:t xml:space="preserve">, </w:t>
-      </w:r>
-      <w:r>
-        <w:rPr>
-          <w:b/>
-        </w:rPr>
-        <w:t>MOLF</w:t>
-      </w:r>
-      <w:r>
-        <w:t xml:space="preserve">, </w:t>
-      </w:r>
-      <w:r>
-        <w:rPr>
-          <w:b/>
-        </w:rPr>
-        <w:t>SKIVE</w:t>
-      </w:r>
-      <w:r>
-        <w:t xml:space="preserve"> and KAZ, are significant strain effects in the full model.</w:t>
-      </w:r>
-    </w:p>
-    <w:p>
-      <w:pPr>
-        <w:contextualSpacing/>
-      </w:pPr>
-      <w:r>
-        <w:t>-High and low strains are not clearly predicted by logistic regression modes (for mouse average normalized F</w:t>
-      </w:r>
-      <w:r>
-        <w:t>oci</w:t>
-      </w:r>
-      <w:r>
         <w:t>1).</w:t>
       </w:r>
     </w:p>
@@ -2331,15 +2042,7 @@
         <w:contextualSpacing/>
       </w:pPr>
       <w:r>
-        <w:t xml:space="preserve">- PWD, MSM, and SKIVE are significant strain effects in </w:t>
-      </w:r>
-      <w:proofErr w:type="spellStart"/>
-      <w:r>
-        <w:t>glm</w:t>
-      </w:r>
-      <w:proofErr w:type="spellEnd"/>
-      <w:r>
-        <w:t xml:space="preserve"> for raw IFD</w:t>
+        <w:t>- PWD, MSM, and SKIVE are significant strain effects in glm for raw IFD</w:t>
       </w:r>
       <w:r>
         <w:t xml:space="preserve"> (mouse averages).</w:t>
@@ -2397,6 +2100,33 @@
     </w:sectPr>
   </w:body>
 </w:document>
+</file>
+
+<file path=word/comments.xml><?xml version="1.0" encoding="utf-8"?>
+<w:comments xmlns:wpc="http://schemas.microsoft.com/office/word/2010/wordprocessingCanvas" xmlns:mc="http://schemas.openxmlformats.org/markup-compatibility/2006" xmlns:o="urn:schemas-microsoft-com:office:office" xmlns:r="http://schemas.openxmlformats.org/officeDocument/2006/relationships" xmlns:m="http://schemas.openxmlformats.org/officeDocument/2006/math" xmlns:v="urn:schemas-microsoft-com:vml" xmlns:wp14="http://schemas.microsoft.com/office/word/2010/wordprocessingDrawing" xmlns:wp="http://schemas.openxmlformats.org/drawingml/2006/wordprocessingDrawing" xmlns:w10="urn:schemas-microsoft-com:office:word" xmlns:w="http://schemas.openxmlformats.org/wordprocessingml/2006/main" xmlns:w14="http://schemas.microsoft.com/office/word/2010/wordml" xmlns:w15="http://schemas.microsoft.com/office/word/2012/wordml" xmlns:wpg="http://schemas.microsoft.com/office/word/2010/wordprocessingGroup" xmlns:wpi="http://schemas.microsoft.com/office/word/2010/wordprocessingInk" xmlns:wne="http://schemas.microsoft.com/office/word/2006/wordml" xmlns:wps="http://schemas.microsoft.com/office/word/2010/wordprocessingShape" mc:Ignorable="w14 w15 wp14">
+  <w:comment w:id="0" w:author="APRIL L PETERSON" w:date="2020-02-11T08:44:00Z" w:initials="PAL">
+    <w:p>
+      <w:pPr>
+        <w:pStyle w:val="CommentText"/>
+      </w:pPr>
+      <w:r>
+        <w:rPr>
+          <w:rStyle w:val="CommentReference"/>
+        </w:rPr>
+        <w:annotationRef/>
+      </w:r>
+      <w:r>
+        <w:t>Which glm is this?</w:t>
+      </w:r>
+    </w:p>
+  </w:comment>
+</w:comments>
+</file>
+
+<file path=word/commentsExtended.xml><?xml version="1.0" encoding="utf-8"?>
+<w15:commentsEx xmlns:wpc="http://schemas.microsoft.com/office/word/2010/wordprocessingCanvas" xmlns:mc="http://schemas.openxmlformats.org/markup-compatibility/2006" xmlns:o="urn:schemas-microsoft-com:office:office" xmlns:r="http://schemas.openxmlformats.org/officeDocument/2006/relationships" xmlns:m="http://schemas.openxmlformats.org/officeDocument/2006/math" xmlns:v="urn:schemas-microsoft-com:vml" xmlns:wp14="http://schemas.microsoft.com/office/word/2010/wordprocessingDrawing" xmlns:wp="http://schemas.openxmlformats.org/drawingml/2006/wordprocessingDrawing" xmlns:w10="urn:schemas-microsoft-com:office:word" xmlns:w="http://schemas.openxmlformats.org/wordprocessingml/2006/main" xmlns:w14="http://schemas.microsoft.com/office/word/2010/wordml" xmlns:w15="http://schemas.microsoft.com/office/word/2012/wordml" xmlns:wpg="http://schemas.microsoft.com/office/word/2010/wordprocessingGroup" xmlns:wpi="http://schemas.microsoft.com/office/word/2010/wordprocessingInk" xmlns:wne="http://schemas.microsoft.com/office/word/2006/wordml" xmlns:wps="http://schemas.microsoft.com/office/word/2010/wordprocessingShape" mc:Ignorable="w14 w15 wp14">
+  <w15:commentEx w15:paraId="5E50200F" w15:done="0"/>
+</w15:commentsEx>
 </file>
 
 <file path=word/numbering.xml><?xml version="1.0" encoding="utf-8"?>
@@ -3094,6 +2824,14 @@
     <w:abstractNumId w:val="1"/>
   </w:num>
 </w:numbering>
+</file>
+
+<file path=word/people.xml><?xml version="1.0" encoding="utf-8"?>
+<w15:people xmlns:wpc="http://schemas.microsoft.com/office/word/2010/wordprocessingCanvas" xmlns:mc="http://schemas.openxmlformats.org/markup-compatibility/2006" xmlns:o="urn:schemas-microsoft-com:office:office" xmlns:r="http://schemas.openxmlformats.org/officeDocument/2006/relationships" xmlns:m="http://schemas.openxmlformats.org/officeDocument/2006/math" xmlns:v="urn:schemas-microsoft-com:vml" xmlns:wp14="http://schemas.microsoft.com/office/word/2010/wordprocessingDrawing" xmlns:wp="http://schemas.openxmlformats.org/drawingml/2006/wordprocessingDrawing" xmlns:w10="urn:schemas-microsoft-com:office:word" xmlns:w="http://schemas.openxmlformats.org/wordprocessingml/2006/main" xmlns:w14="http://schemas.microsoft.com/office/word/2010/wordml" xmlns:w15="http://schemas.microsoft.com/office/word/2012/wordml" xmlns:wpg="http://schemas.microsoft.com/office/word/2010/wordprocessingGroup" xmlns:wpi="http://schemas.microsoft.com/office/word/2010/wordprocessingInk" xmlns:wne="http://schemas.microsoft.com/office/word/2006/wordml" xmlns:wps="http://schemas.microsoft.com/office/word/2010/wordprocessingShape" mc:Ignorable="w14 w15 wp14">
+  <w15:person w15:author="APRIL L PETERSON">
+    <w15:presenceInfo w15:providerId="AD" w15:userId="S-1-5-21-944445629-1489980678-184074267-739415"/>
+  </w15:person>
+</w15:people>
 </file>
 
 <file path=word/styles.xml><?xml version="1.0" encoding="utf-8"?>
@@ -3570,6 +3308,74 @@
       <w:szCs w:val="18"/>
     </w:rPr>
   </w:style>
+  <w:style w:type="character" w:styleId="CommentReference">
+    <w:name w:val="annotation reference"/>
+    <w:basedOn w:val="DefaultParagraphFont"/>
+    <w:uiPriority w:val="99"/>
+    <w:semiHidden/>
+    <w:unhideWhenUsed/>
+    <w:rsid w:val="00AC2C69"/>
+    <w:rPr>
+      <w:sz w:val="16"/>
+      <w:szCs w:val="16"/>
+    </w:rPr>
+  </w:style>
+  <w:style w:type="paragraph" w:styleId="CommentText">
+    <w:name w:val="annotation text"/>
+    <w:basedOn w:val="Normal"/>
+    <w:link w:val="CommentTextChar"/>
+    <w:uiPriority w:val="99"/>
+    <w:semiHidden/>
+    <w:unhideWhenUsed/>
+    <w:rsid w:val="00AC2C69"/>
+    <w:pPr>
+      <w:spacing w:line="240" w:lineRule="auto"/>
+    </w:pPr>
+    <w:rPr>
+      <w:sz w:val="20"/>
+      <w:szCs w:val="20"/>
+    </w:rPr>
+  </w:style>
+  <w:style w:type="character" w:customStyle="1" w:styleId="CommentTextChar">
+    <w:name w:val="Comment Text Char"/>
+    <w:basedOn w:val="DefaultParagraphFont"/>
+    <w:link w:val="CommentText"/>
+    <w:uiPriority w:val="99"/>
+    <w:semiHidden/>
+    <w:rsid w:val="00AC2C69"/>
+    <w:rPr>
+      <w:sz w:val="20"/>
+      <w:szCs w:val="20"/>
+    </w:rPr>
+  </w:style>
+  <w:style w:type="paragraph" w:styleId="CommentSubject">
+    <w:name w:val="annotation subject"/>
+    <w:basedOn w:val="CommentText"/>
+    <w:next w:val="CommentText"/>
+    <w:link w:val="CommentSubjectChar"/>
+    <w:uiPriority w:val="99"/>
+    <w:semiHidden/>
+    <w:unhideWhenUsed/>
+    <w:rsid w:val="00AC2C69"/>
+    <w:rPr>
+      <w:b/>
+      <w:bCs/>
+    </w:rPr>
+  </w:style>
+  <w:style w:type="character" w:customStyle="1" w:styleId="CommentSubjectChar">
+    <w:name w:val="Comment Subject Char"/>
+    <w:basedOn w:val="CommentTextChar"/>
+    <w:link w:val="CommentSubject"/>
+    <w:uiPriority w:val="99"/>
+    <w:semiHidden/>
+    <w:rsid w:val="00AC2C69"/>
+    <w:rPr>
+      <w:b/>
+      <w:bCs/>
+      <w:sz w:val="20"/>
+      <w:szCs w:val="20"/>
+    </w:rPr>
+  </w:style>
 </w:styles>
 </file>
 

</xml_diff>

<commit_message>
knit successful, adding more results
</commit_message>
<xml_diff>
--- a/Results_Outline_v2.docx
+++ b/Results_Outline_v2.docx
@@ -48,7 +48,21 @@
         <w:rPr>
           <w:b/>
         </w:rPr>
-        <w:t>Estimates of gwRR from the house mouse species complex</w:t>
+        <w:t xml:space="preserve">Estimates of </w:t>
+      </w:r>
+      <w:proofErr w:type="spellStart"/>
+      <w:r>
+        <w:rPr>
+          <w:b/>
+        </w:rPr>
+        <w:t>gwRR</w:t>
+      </w:r>
+      <w:proofErr w:type="spellEnd"/>
+      <w:r>
+        <w:rPr>
+          <w:b/>
+        </w:rPr>
+        <w:t xml:space="preserve"> from the house mouse species complex</w:t>
       </w:r>
     </w:p>
     <w:p>
@@ -64,7 +78,15 @@
         <w:t>T</w:t>
       </w:r>
       <w:r>
-        <w:t>o estimate the gwRR for inbred house mouse strains</w:t>
+        <w:t xml:space="preserve">o estimate the </w:t>
+      </w:r>
+      <w:proofErr w:type="spellStart"/>
+      <w:r>
+        <w:t>gwRR</w:t>
+      </w:r>
+      <w:proofErr w:type="spellEnd"/>
+      <w:r>
+        <w:t xml:space="preserve"> for inbred house mouse strains</w:t>
       </w:r>
       <w:r>
         <w:t xml:space="preserve"> we calculated the mean of the average number of MLH1 foci per cell. </w:t>
@@ -96,8 +118,13 @@
       <w:r>
         <w:t xml:space="preserve"> </w:t>
       </w:r>
-      <w:r>
-        <w:t>description of MLH1 dataset and measures of</w:t>
+      <w:proofErr w:type="gramStart"/>
+      <w:r>
+        <w:t>description</w:t>
+      </w:r>
+      <w:proofErr w:type="gramEnd"/>
+      <w:r>
+        <w:t xml:space="preserve"> of MLH1 dataset and measures of</w:t>
       </w:r>
       <w:r>
         <w:rPr>
@@ -111,7 +138,15 @@
         <w:contextualSpacing/>
       </w:pPr>
       <w:r>
-        <w:t>- male rates are adjusted (+1) for the PAR</w:t>
+        <w:t xml:space="preserve">- </w:t>
+      </w:r>
+      <w:proofErr w:type="gramStart"/>
+      <w:r>
+        <w:t>male</w:t>
+      </w:r>
+      <w:proofErr w:type="gramEnd"/>
+      <w:r>
+        <w:t xml:space="preserve"> rates are adjusted (+1) for the PAR</w:t>
       </w:r>
       <w:r>
         <w:t xml:space="preserve"> – since the XX is a confounding factor for female cells</w:t>
@@ -130,8 +165,13 @@
       <w:r>
         <w:t xml:space="preserve"> </w:t>
       </w:r>
-      <w:r>
-        <w:t>table of the means and summary statistics</w:t>
+      <w:proofErr w:type="gramStart"/>
+      <w:r>
+        <w:t>table</w:t>
+      </w:r>
+      <w:proofErr w:type="gramEnd"/>
+      <w:r>
+        <w:t xml:space="preserve"> of the means and summary statistics</w:t>
       </w:r>
       <w:r>
         <w:t xml:space="preserve">, ranges </w:t>
@@ -164,6 +204,12 @@
       <w:r>
         <w:t>how close the means are to the minimum.</w:t>
       </w:r>
+    </w:p>
+    <w:p>
+      <w:pPr>
+        <w:contextualSpacing/>
+        <w:jc w:val="right"/>
+      </w:pPr>
       <w:bookmarkStart w:id="0" w:name="_GoBack"/>
       <w:bookmarkEnd w:id="0"/>
     </w:p>
@@ -171,11 +217,6 @@
       <w:pPr>
         <w:contextualSpacing/>
       </w:pPr>
-    </w:p>
-    <w:p>
-      <w:pPr>
-        <w:contextualSpacing/>
-      </w:pPr>
       <w:r>
         <w:rPr>
           <w:highlight w:val="yellow"/>
@@ -188,11 +229,33 @@
         </w:rPr>
         <w:t xml:space="preserve">initially. </w:t>
       </w:r>
+      <w:proofErr w:type="gramStart"/>
       <w:r>
         <w:rPr>
           <w:highlight w:val="yellow"/>
         </w:rPr>
-        <w:t>/(the variation across strains) with glms for each sex)</w:t>
+        <w:t>/(</w:t>
+      </w:r>
+      <w:proofErr w:type="gramEnd"/>
+      <w:r>
+        <w:rPr>
+          <w:highlight w:val="yellow"/>
+        </w:rPr>
+        <w:t xml:space="preserve">the variation across strains) with </w:t>
+      </w:r>
+      <w:proofErr w:type="spellStart"/>
+      <w:r>
+        <w:rPr>
+          <w:highlight w:val="yellow"/>
+        </w:rPr>
+        <w:t>glms</w:t>
+      </w:r>
+      <w:proofErr w:type="spellEnd"/>
+      <w:r>
+        <w:rPr>
+          <w:highlight w:val="yellow"/>
+        </w:rPr>
+        <w:t xml:space="preserve"> for each sex)</w:t>
       </w:r>
     </w:p>
     <w:p>
@@ -253,16 +316,26 @@
       <w:r>
         <w:t xml:space="preserve">- </w:t>
       </w:r>
-      <w:r>
-        <w:t>for females, G, LEW, and MSM has significant strain effects</w:t>
-      </w:r>
-    </w:p>
-    <w:p>
-      <w:pPr>
-        <w:contextualSpacing/>
-      </w:pPr>
-      <w:r>
-        <w:t>are 7%</w:t>
+      <w:proofErr w:type="gramStart"/>
+      <w:r>
+        <w:t>for</w:t>
+      </w:r>
+      <w:proofErr w:type="gramEnd"/>
+      <w:r>
+        <w:t xml:space="preserve"> females, G, LEW, and MSM has significant strain effects</w:t>
+      </w:r>
+    </w:p>
+    <w:p>
+      <w:pPr>
+        <w:contextualSpacing/>
+      </w:pPr>
+      <w:proofErr w:type="gramStart"/>
+      <w:r>
+        <w:t>are</w:t>
+      </w:r>
+      <w:proofErr w:type="gramEnd"/>
+      <w:r>
+        <w:t xml:space="preserve"> 7%</w:t>
       </w:r>
       <w:r>
         <w:t xml:space="preserve"> higher than other female means, MSM is 6% greater than the other female means (G and MSM could be the high rec females)</w:t>
@@ -278,7 +351,15 @@
         <w:contextualSpacing/>
       </w:pPr>
       <w:r>
-        <w:t>(interpretation)</w:t>
+        <w:t>(</w:t>
+      </w:r>
+      <w:proofErr w:type="gramStart"/>
+      <w:r>
+        <w:t>interpretation</w:t>
+      </w:r>
+      <w:proofErr w:type="gramEnd"/>
+      <w:r>
+        <w:t>)</w:t>
       </w:r>
     </w:p>
     <w:p>
@@ -306,31 +387,81 @@
         <w:rPr>
           <w:i/>
         </w:rPr>
-        <w:t>-3 High rec males in Musc and mol subsp</w:t>
-      </w:r>
-      <w:r>
-        <w:rPr>
-          <w:i/>
-        </w:rPr>
-        <w:t>ecies – rapid sexpsecific evolution</w:t>
-      </w:r>
-    </w:p>
-    <w:p>
-      <w:pPr>
-        <w:contextualSpacing/>
-      </w:pPr>
-    </w:p>
-    <w:p>
-      <w:pPr>
-        <w:contextualSpacing/>
-      </w:pPr>
-    </w:p>
-    <w:p>
-      <w:pPr>
-        <w:contextualSpacing/>
-      </w:pPr>
-      <w:r>
-        <w:t>(below might need to be moved to the methods section)</w:t>
+        <w:t xml:space="preserve">-3 High rec males in </w:t>
+      </w:r>
+      <w:proofErr w:type="spellStart"/>
+      <w:r>
+        <w:rPr>
+          <w:i/>
+        </w:rPr>
+        <w:t>Musc</w:t>
+      </w:r>
+      <w:proofErr w:type="spellEnd"/>
+      <w:r>
+        <w:rPr>
+          <w:i/>
+        </w:rPr>
+        <w:t xml:space="preserve"> and </w:t>
+      </w:r>
+      <w:proofErr w:type="spellStart"/>
+      <w:r>
+        <w:rPr>
+          <w:i/>
+        </w:rPr>
+        <w:t>mol</w:t>
+      </w:r>
+      <w:proofErr w:type="spellEnd"/>
+      <w:r>
+        <w:rPr>
+          <w:i/>
+        </w:rPr>
+        <w:t xml:space="preserve"> subsp</w:t>
+      </w:r>
+      <w:r>
+        <w:rPr>
+          <w:i/>
+        </w:rPr>
+        <w:t xml:space="preserve">ecies – rapid </w:t>
+      </w:r>
+      <w:proofErr w:type="spellStart"/>
+      <w:r>
+        <w:rPr>
+          <w:i/>
+        </w:rPr>
+        <w:t>sexpsecific</w:t>
+      </w:r>
+      <w:proofErr w:type="spellEnd"/>
+      <w:r>
+        <w:rPr>
+          <w:i/>
+        </w:rPr>
+        <w:t xml:space="preserve"> evolution</w:t>
+      </w:r>
+    </w:p>
+    <w:p>
+      <w:pPr>
+        <w:contextualSpacing/>
+      </w:pPr>
+    </w:p>
+    <w:p>
+      <w:pPr>
+        <w:contextualSpacing/>
+      </w:pPr>
+    </w:p>
+    <w:p>
+      <w:pPr>
+        <w:contextualSpacing/>
+      </w:pPr>
+      <w:r>
+        <w:t>(</w:t>
+      </w:r>
+      <w:proofErr w:type="gramStart"/>
+      <w:r>
+        <w:t>below</w:t>
+      </w:r>
+      <w:proofErr w:type="gramEnd"/>
+      <w:r>
+        <w:t xml:space="preserve"> might need to be moved to the methods section)</w:t>
       </w:r>
     </w:p>
     <w:p>
@@ -380,48 +511,99 @@
       <w:pPr>
         <w:contextualSpacing/>
       </w:pPr>
+      <w:proofErr w:type="gramStart"/>
       <w:r>
         <w:rPr>
           <w:highlight w:val="yellow"/>
         </w:rPr>
-        <w:t>( in order to test – describe the patterns of evolution we used a mixed model,  subspecies = divergence, strain = random effect – as wild derived inbred strains simulated as random samples of standing genetic variation)</w:t>
-      </w:r>
-    </w:p>
-    <w:p>
-      <w:pPr>
-        <w:contextualSpacing/>
-      </w:pPr>
-    </w:p>
-    <w:p>
-      <w:pPr>
-        <w:contextualSpacing/>
-      </w:pPr>
-      <w:r>
-        <w:t xml:space="preserve">(in order to understand the variance within an evolutionary framework – we fit the mouse gwRRs to a mixed model, which specified subspecies, sex and the interaction as fixed effects. The subspecies effect – is a proxy for measuring the degree of divergence across subspecies. The strains were coded as a random effect to –simulate / approximate / the standing genetic variation across subspecies </w:t>
+        <w:t>( in</w:t>
+      </w:r>
+      <w:proofErr w:type="gramEnd"/>
+      <w:r>
+        <w:rPr>
+          <w:highlight w:val="yellow"/>
+        </w:rPr>
+        <w:t xml:space="preserve"> order to test – describe the patterns of evolution we used a mixed model,  subspecies = divergence, strain = random effect – as wild derived inbred strains simulated as random samples of standing genetic variation)</w:t>
+      </w:r>
+    </w:p>
+    <w:p>
+      <w:pPr>
+        <w:contextualSpacing/>
+      </w:pPr>
+    </w:p>
+    <w:p>
+      <w:pPr>
+        <w:contextualSpacing/>
+      </w:pPr>
+      <w:r>
+        <w:t>(</w:t>
+      </w:r>
+      <w:proofErr w:type="gramStart"/>
+      <w:r>
+        <w:t>in</w:t>
+      </w:r>
+      <w:proofErr w:type="gramEnd"/>
+      <w:r>
+        <w:t xml:space="preserve"> order to understand the variance within an evolutionary framework – we fit the mouse </w:t>
+      </w:r>
+      <w:proofErr w:type="spellStart"/>
+      <w:r>
+        <w:t>gwRRs</w:t>
+      </w:r>
+      <w:proofErr w:type="spellEnd"/>
+      <w:r>
+        <w:t xml:space="preserve"> to a mixed model, which specified subspecies, sex and the interaction as fixed effects. The subspecies effect – is a proxy for measuring the degree of divergence across subspecies. The strains were coded as a random effect to –simulate / approximate / the standing genetic variation across </w:t>
+      </w:r>
+      <w:proofErr w:type="gramStart"/>
+      <w:r>
+        <w:t xml:space="preserve">subspecies </w:t>
       </w:r>
       <w:r>
         <w:t xml:space="preserve"> )</w:t>
       </w:r>
-    </w:p>
-    <w:p>
-      <w:pPr>
-        <w:contextualSpacing/>
-      </w:pPr>
-    </w:p>
-    <w:p>
-      <w:pPr>
-        <w:contextualSpacing/>
-      </w:pPr>
-    </w:p>
-    <w:p>
-      <w:pPr>
-        <w:contextualSpacing/>
-      </w:pPr>
+      <w:proofErr w:type="gramEnd"/>
+    </w:p>
+    <w:p>
+      <w:pPr>
+        <w:contextualSpacing/>
+      </w:pPr>
+    </w:p>
+    <w:p>
+      <w:pPr>
+        <w:contextualSpacing/>
+      </w:pPr>
+    </w:p>
+    <w:p>
+      <w:pPr>
+        <w:contextualSpacing/>
+      </w:pPr>
+      <w:proofErr w:type="gramStart"/>
       <w:r>
         <w:rPr>
           <w:highlight w:val="yellow"/>
         </w:rPr>
-        <w:t>(  in order to follow up with the mixed models – we used post hoc glms to more specifically test the strain effects )</w:t>
+        <w:t>(  in</w:t>
+      </w:r>
+      <w:proofErr w:type="gramEnd"/>
+      <w:r>
+        <w:rPr>
+          <w:highlight w:val="yellow"/>
+        </w:rPr>
+        <w:t xml:space="preserve"> order to follow up with the mixed models – we used post hoc </w:t>
+      </w:r>
+      <w:proofErr w:type="spellStart"/>
+      <w:r>
+        <w:rPr>
+          <w:highlight w:val="yellow"/>
+        </w:rPr>
+        <w:t>glms</w:t>
+      </w:r>
+      <w:proofErr w:type="spellEnd"/>
+      <w:r>
+        <w:rPr>
+          <w:highlight w:val="yellow"/>
+        </w:rPr>
+        <w:t xml:space="preserve"> to more specifically test the strain effects )</w:t>
       </w:r>
     </w:p>
     <w:p>
@@ -502,10 +684,23 @@
         <w:contextualSpacing/>
       </w:pPr>
       <w:r>
-        <w:t>-glm</w:t>
-      </w:r>
-      <w:r>
-        <w:t>: The G strain effect is the largest effect for gwRR.  The sex*strain interaction effects for PWD</w:t>
+        <w:t>-</w:t>
+      </w:r>
+      <w:proofErr w:type="spellStart"/>
+      <w:r>
+        <w:t>glm</w:t>
+      </w:r>
+      <w:proofErr w:type="spellEnd"/>
+      <w:r>
+        <w:t xml:space="preserve">: The G strain effect is the largest effect for </w:t>
+      </w:r>
+      <w:proofErr w:type="spellStart"/>
+      <w:r>
+        <w:t>gwRR</w:t>
+      </w:r>
+      <w:proofErr w:type="spellEnd"/>
+      <w:r>
+        <w:t>.  The sex*strain interaction effects for PWD</w:t>
       </w:r>
       <w:r>
         <w:t xml:space="preserve"> and</w:t>
@@ -517,8 +712,29 @@
         <w:t>are also significant. Additional</w:t>
       </w:r>
       <w:r>
-        <w:t xml:space="preserve"> glm models show that PWD*male and MSM*male increase the gwRR and G*male decrease the gwRR</w:t>
-      </w:r>
+        <w:t xml:space="preserve"> </w:t>
+      </w:r>
+      <w:proofErr w:type="spellStart"/>
+      <w:r>
+        <w:t>glm</w:t>
+      </w:r>
+      <w:proofErr w:type="spellEnd"/>
+      <w:r>
+        <w:t xml:space="preserve"> models show that PWD*male and MSM*male increase the </w:t>
+      </w:r>
+      <w:proofErr w:type="spellStart"/>
+      <w:r>
+        <w:t>gwRR</w:t>
+      </w:r>
+      <w:proofErr w:type="spellEnd"/>
+      <w:r>
+        <w:t xml:space="preserve"> and G*male decrease the </w:t>
+      </w:r>
+      <w:proofErr w:type="spellStart"/>
+      <w:r>
+        <w:t>gwRR</w:t>
+      </w:r>
+      <w:proofErr w:type="spellEnd"/>
       <w:r>
         <w:t>. Qu</w:t>
       </w:r>
@@ -556,7 +772,21 @@
         <w:rPr>
           <w:i/>
         </w:rPr>
-        <w:t xml:space="preserve"> across all Mus musculus strains are not met</w:t>
+        <w:t xml:space="preserve"> across all Mus </w:t>
+      </w:r>
+      <w:proofErr w:type="spellStart"/>
+      <w:r>
+        <w:rPr>
+          <w:i/>
+        </w:rPr>
+        <w:t>musculus</w:t>
+      </w:r>
+      <w:proofErr w:type="spellEnd"/>
+      <w:r>
+        <w:rPr>
+          <w:i/>
+        </w:rPr>
+        <w:t xml:space="preserve"> strains are not met</w:t>
       </w:r>
       <w:r>
         <w:rPr>
@@ -568,7 +798,21 @@
         <w:rPr>
           <w:i/>
         </w:rPr>
-        <w:t xml:space="preserve"> (ie.</w:t>
+        <w:t xml:space="preserve"> (</w:t>
+      </w:r>
+      <w:proofErr w:type="spellStart"/>
+      <w:r>
+        <w:rPr>
+          <w:i/>
+        </w:rPr>
+        <w:t>ie</w:t>
+      </w:r>
+      <w:proofErr w:type="spellEnd"/>
+      <w:r>
+        <w:rPr>
+          <w:i/>
+        </w:rPr>
+        <w:t>.</w:t>
       </w:r>
       <w:r>
         <w:rPr>
@@ -674,38 +918,88 @@
         <w:rPr>
           <w:highlight w:val="yellow"/>
         </w:rPr>
-        <w:t xml:space="preserve">(in order to compare the within organism variance – we quantified the </w:t>
-      </w:r>
-      <w:r>
-        <w:rPr>
-          <w:b/>
+        <w:t>(</w:t>
+      </w:r>
+      <w:proofErr w:type="gramStart"/>
+      <w:r>
+        <w:rPr>
           <w:highlight w:val="yellow"/>
         </w:rPr>
+        <w:t>in</w:t>
+      </w:r>
+      <w:proofErr w:type="gramEnd"/>
+      <w:r>
+        <w:rPr>
+          <w:highlight w:val="yellow"/>
+        </w:rPr>
+        <w:t xml:space="preserve"> order to compare the within organism variance – we quantified the </w:t>
+      </w:r>
+      <w:r>
+        <w:rPr>
+          <w:b/>
+          <w:highlight w:val="yellow"/>
+        </w:rPr>
         <w:t xml:space="preserve">mouse average </w:t>
       </w:r>
       <w:r>
         <w:rPr>
           <w:highlight w:val="yellow"/>
         </w:rPr>
-        <w:t>variance and coeffieient of variance (cV) of MLH1 foci per cell)</w:t>
-      </w:r>
-    </w:p>
-    <w:p>
-      <w:pPr>
-        <w:contextualSpacing/>
-      </w:pPr>
-    </w:p>
-    <w:p>
-      <w:pPr>
-        <w:contextualSpacing/>
-      </w:pPr>
-    </w:p>
-    <w:p>
-      <w:pPr>
-        <w:contextualSpacing/>
-      </w:pPr>
-      <w:r>
-        <w:t xml:space="preserve">- The same mixed models and glms were ran with within mouse variance (and coefficient of variance) of MLH1 counts per cell as the dependent variable. </w:t>
+        <w:t xml:space="preserve">variance and </w:t>
+      </w:r>
+      <w:proofErr w:type="spellStart"/>
+      <w:r>
+        <w:rPr>
+          <w:highlight w:val="yellow"/>
+        </w:rPr>
+        <w:t>coeffieient</w:t>
+      </w:r>
+      <w:proofErr w:type="spellEnd"/>
+      <w:r>
+        <w:rPr>
+          <w:highlight w:val="yellow"/>
+        </w:rPr>
+        <w:t xml:space="preserve"> of variance (</w:t>
+      </w:r>
+      <w:proofErr w:type="spellStart"/>
+      <w:r>
+        <w:rPr>
+          <w:highlight w:val="yellow"/>
+        </w:rPr>
+        <w:t>cV</w:t>
+      </w:r>
+      <w:proofErr w:type="spellEnd"/>
+      <w:r>
+        <w:rPr>
+          <w:highlight w:val="yellow"/>
+        </w:rPr>
+        <w:t>) of MLH1 foci per cell)</w:t>
+      </w:r>
+    </w:p>
+    <w:p>
+      <w:pPr>
+        <w:contextualSpacing/>
+      </w:pPr>
+    </w:p>
+    <w:p>
+      <w:pPr>
+        <w:contextualSpacing/>
+      </w:pPr>
+    </w:p>
+    <w:p>
+      <w:pPr>
+        <w:contextualSpacing/>
+      </w:pPr>
+      <w:r>
+        <w:t xml:space="preserve">- The same mixed models and </w:t>
+      </w:r>
+      <w:proofErr w:type="spellStart"/>
+      <w:r>
+        <w:t>glms</w:t>
+      </w:r>
+      <w:proofErr w:type="spellEnd"/>
+      <w:r>
+        <w:t xml:space="preserve"> were ran with within mouse variance (and coefficient of variance) of MLH1 counts per cell as the dependent variable. </w:t>
       </w:r>
     </w:p>
     <w:p>
@@ -801,16 +1095,24 @@
           <w:highlight w:val="yellow"/>
         </w:rPr>
       </w:pPr>
+      <w:proofErr w:type="gramStart"/>
       <w:r>
         <w:rPr>
           <w:highlight w:val="yellow"/>
         </w:rPr>
-        <w:t xml:space="preserve">( in order to better understand the recombination pathway –  </w:t>
-      </w:r>
+        <w:t>( in</w:t>
+      </w:r>
+      <w:proofErr w:type="gramEnd"/>
       <w:r>
         <w:rPr>
           <w:highlight w:val="yellow"/>
         </w:rPr>
+        <w:t xml:space="preserve"> order to better understand the recombination pathway –  </w:t>
+      </w:r>
+      <w:r>
+        <w:rPr>
+          <w:highlight w:val="yellow"/>
+        </w:rPr>
         <w:t xml:space="preserve">/ </w:t>
       </w:r>
     </w:p>
@@ -818,16 +1120,24 @@
       <w:pPr>
         <w:contextualSpacing/>
       </w:pPr>
+      <w:proofErr w:type="gramStart"/>
       <w:r>
         <w:rPr>
           <w:highlight w:val="yellow"/>
         </w:rPr>
-        <w:t xml:space="preserve">( in order to better understand the </w:t>
-      </w:r>
+        <w:t>( in</w:t>
+      </w:r>
+      <w:proofErr w:type="gramEnd"/>
       <w:r>
         <w:rPr>
           <w:highlight w:val="yellow"/>
         </w:rPr>
+        <w:t xml:space="preserve"> order to better understand the </w:t>
+      </w:r>
+      <w:r>
+        <w:rPr>
+          <w:highlight w:val="yellow"/>
+        </w:rPr>
         <w:t xml:space="preserve">variation of CO numbers per cell – we also quantified a marker for DSB, the </w:t>
       </w:r>
       <w:r>
@@ -840,7 +1150,21 @@
         <w:rPr>
           <w:highlight w:val="yellow"/>
         </w:rPr>
-        <w:t xml:space="preserve"> to COs / MLH1 foci --- we compared t.test.</w:t>
+        <w:t xml:space="preserve"> to COs / MLH1 foci --- we compared </w:t>
+      </w:r>
+      <w:proofErr w:type="spellStart"/>
+      <w:r>
+        <w:rPr>
+          <w:highlight w:val="yellow"/>
+        </w:rPr>
+        <w:t>t.test</w:t>
+      </w:r>
+      <w:proofErr w:type="spellEnd"/>
+      <w:r>
+        <w:rPr>
+          <w:highlight w:val="yellow"/>
+        </w:rPr>
+        <w:t>.</w:t>
       </w:r>
     </w:p>
     <w:p>
@@ -974,11 +1298,19 @@
       <w:pPr>
         <w:contextualSpacing/>
       </w:pPr>
+      <w:proofErr w:type="gramStart"/>
       <w:r>
         <w:rPr>
           <w:highlight w:val="yellow"/>
         </w:rPr>
-        <w:t>( in order to decompose the cell wide rate, we decided to look at the proportion or chromosomes with different numbers of COs)</w:t>
+        <w:t>( in</w:t>
+      </w:r>
+      <w:proofErr w:type="gramEnd"/>
+      <w:r>
+        <w:rPr>
+          <w:highlight w:val="yellow"/>
+        </w:rPr>
+        <w:t xml:space="preserve"> order to decompose the cell wide rate, we decided to look at the proportion or chromosomes with different numbers of COs)</w:t>
       </w:r>
     </w:p>
     <w:p>
@@ -1000,8 +1332,13 @@
         <w:t xml:space="preserve">Most species have a range of 1 to 3 COs per chromosome </w:t>
       </w:r>
       <w:r>
-        <w:t>(Stapley</w:t>
-      </w:r>
+        <w:t>(</w:t>
+      </w:r>
+      <w:proofErr w:type="spellStart"/>
+      <w:r>
+        <w:t>Stapley</w:t>
+      </w:r>
+      <w:proofErr w:type="spellEnd"/>
       <w:r>
         <w:t xml:space="preserve"> et al 2017</w:t>
       </w:r>
@@ -1168,7 +1505,15 @@
         </w:numPr>
       </w:pPr>
       <w:r>
-        <w:t>CO interference via interfocal distance (IFD) of 2CO bivalents</w:t>
+        <w:t xml:space="preserve">CO interference via </w:t>
+      </w:r>
+      <w:proofErr w:type="spellStart"/>
+      <w:r>
+        <w:t>interfocal</w:t>
+      </w:r>
+      <w:proofErr w:type="spellEnd"/>
+      <w:r>
+        <w:t xml:space="preserve"> distance (IFD) of 2CO bivalents</w:t>
       </w:r>
     </w:p>
     <w:p>
@@ -1241,7 +1586,15 @@
         <w:contextualSpacing/>
       </w:pPr>
       <w:r>
-        <w:t>-we primarily use the mouse average of the choosen bivalent metric … because</w:t>
+        <w:t xml:space="preserve">-we primarily use the mouse average of the </w:t>
+      </w:r>
+      <w:proofErr w:type="spellStart"/>
+      <w:r>
+        <w:t>choosen</w:t>
+      </w:r>
+      <w:proofErr w:type="spellEnd"/>
+      <w:r>
+        <w:t xml:space="preserve"> bivalent metric … because</w:t>
       </w:r>
     </w:p>
     <w:p>
@@ -1349,12 +1702,36 @@
         <w:contextualSpacing/>
       </w:pPr>
       <w:r>
-        <w:t>The exception is in the Musc strains, where the SKIVE strain effect is also significant, because both male and female bivalents are shorter compared to PWD and KAZ.</w:t>
-      </w:r>
-    </w:p>
-    <w:p>
-      <w:r>
-        <w:t>-Female SC are longer than male even despite the XX. i) all bivalents are longer within cells (there isn’t a single longer bivalent), ii) shortest bivalents within cells are also longer in females.</w:t>
+        <w:t xml:space="preserve">The exception is in the </w:t>
+      </w:r>
+      <w:proofErr w:type="spellStart"/>
+      <w:r>
+        <w:t>Musc</w:t>
+      </w:r>
+      <w:proofErr w:type="spellEnd"/>
+      <w:r>
+        <w:t xml:space="preserve"> strains, where the SKIVE strain effect is also significant, because both male and female bivalents are shorter compared to PWD and KAZ.</w:t>
+      </w:r>
+    </w:p>
+    <w:p>
+      <w:r>
+        <w:t xml:space="preserve">-Female SC are longer than male even despite the XX. </w:t>
+      </w:r>
+      <w:proofErr w:type="spellStart"/>
+      <w:r>
+        <w:t>i</w:t>
+      </w:r>
+      <w:proofErr w:type="spellEnd"/>
+      <w:r>
+        <w:t xml:space="preserve">) </w:t>
+      </w:r>
+      <w:proofErr w:type="gramStart"/>
+      <w:r>
+        <w:t>all</w:t>
+      </w:r>
+      <w:proofErr w:type="gramEnd"/>
+      <w:r>
+        <w:t xml:space="preserve"> bivalents are longer within cells (there isn’t a single longer bivalent), ii) shortest bivalents within cells are also longer in females.</w:t>
       </w:r>
     </w:p>
     <w:p>
@@ -1391,7 +1768,15 @@
         <w:t>The sex effect i</w:t>
       </w:r>
       <w:r>
-        <w:t>s highly significant for glms of the normalized foci 1 position.</w:t>
+        <w:t xml:space="preserve">s highly significant for </w:t>
+      </w:r>
+      <w:proofErr w:type="spellStart"/>
+      <w:r>
+        <w:t>glms</w:t>
+      </w:r>
+      <w:proofErr w:type="spellEnd"/>
+      <w:r>
+        <w:t xml:space="preserve"> of the normalized foci 1 position.</w:t>
       </w:r>
       <w:r>
         <w:t xml:space="preserve"> </w:t>
@@ -1411,7 +1796,15 @@
         <w:t>-</w:t>
       </w:r>
       <w:r>
-        <w:t>Males have more telomeric positions of single foci while female single foci are closer positioned to 50% of the total length.</w:t>
+        <w:t xml:space="preserve">Males have more </w:t>
+      </w:r>
+      <w:proofErr w:type="spellStart"/>
+      <w:r>
+        <w:t>telomeric</w:t>
+      </w:r>
+      <w:proofErr w:type="spellEnd"/>
+      <w:r>
+        <w:t xml:space="preserve"> positions of single foci while female single foci are closer positioned to 50% of the total length.</w:t>
       </w:r>
     </w:p>
     <w:p>
@@ -1546,7 +1939,15 @@
         <w:t>De Boer et al 2006</w:t>
       </w:r>
       <w:r>
-        <w:t xml:space="preserve"> (maybe Hassold). </w:t>
+        <w:t xml:space="preserve"> (maybe </w:t>
+      </w:r>
+      <w:proofErr w:type="spellStart"/>
+      <w:r>
+        <w:t>Hassold</w:t>
+      </w:r>
+      <w:proofErr w:type="spellEnd"/>
+      <w:r>
+        <w:t xml:space="preserve">). </w:t>
       </w:r>
     </w:p>
     <w:p>
@@ -1653,7 +2054,21 @@
         <w:rPr>
           <w:b/>
         </w:rPr>
-        <w:t>Variation in gwRR across house mouse males</w:t>
+        <w:t xml:space="preserve">Variation in </w:t>
+      </w:r>
+      <w:proofErr w:type="spellStart"/>
+      <w:r>
+        <w:rPr>
+          <w:b/>
+        </w:rPr>
+        <w:t>gwRR</w:t>
+      </w:r>
+      <w:proofErr w:type="spellEnd"/>
+      <w:r>
+        <w:rPr>
+          <w:b/>
+        </w:rPr>
+        <w:t xml:space="preserve"> across house mouse males</w:t>
       </w:r>
       <w:r>
         <w:rPr>
@@ -1685,7 +2100,15 @@
         <w:t xml:space="preserve">single bivalents </w:t>
       </w:r>
       <w:r>
-        <w:t>traits distinguish high and low recombining males in Musc strains?</w:t>
+        <w:t xml:space="preserve">traits distinguish high and low recombining males in </w:t>
+      </w:r>
+      <w:proofErr w:type="spellStart"/>
+      <w:r>
+        <w:t>Musc</w:t>
+      </w:r>
+      <w:proofErr w:type="spellEnd"/>
+      <w:r>
+        <w:t xml:space="preserve"> strains?</w:t>
       </w:r>
     </w:p>
     <w:p>
@@ -1707,7 +2130,15 @@
         <w:contextualSpacing/>
       </w:pPr>
       <w:r>
-        <w:t>- General predictions based on the gwRR results:</w:t>
+        <w:t xml:space="preserve">- General predictions based on the </w:t>
+      </w:r>
+      <w:proofErr w:type="spellStart"/>
+      <w:r>
+        <w:t>gwRR</w:t>
+      </w:r>
+      <w:proofErr w:type="spellEnd"/>
+      <w:r>
+        <w:t xml:space="preserve"> results:</w:t>
       </w:r>
     </w:p>
     <w:p>
@@ -1725,7 +2156,23 @@
         <w:contextualSpacing/>
       </w:pPr>
       <w:r>
-        <w:t>II. Musc strains  (PWD &gt; SKIVE  &gt;  KAZ, CZECHII )</w:t>
+        <w:t xml:space="preserve">II. </w:t>
+      </w:r>
+      <w:proofErr w:type="spellStart"/>
+      <w:r>
+        <w:t>Musc</w:t>
+      </w:r>
+      <w:proofErr w:type="spellEnd"/>
+      <w:r>
+        <w:t xml:space="preserve"> </w:t>
+      </w:r>
+      <w:proofErr w:type="gramStart"/>
+      <w:r>
+        <w:t>strains  (</w:t>
+      </w:r>
+      <w:proofErr w:type="gramEnd"/>
+      <w:r>
+        <w:t>PWD &gt; SKIVE  &gt;  KAZ, CZECHII )</w:t>
       </w:r>
     </w:p>
     <w:p>
@@ -1734,15 +2181,39 @@
         <w:contextualSpacing/>
       </w:pPr>
       <w:r>
-        <w:t>III. Mol strains (MSM &gt; Mol)</w:t>
-      </w:r>
-    </w:p>
-    <w:p>
-      <w:pPr>
-        <w:contextualSpacing/>
-      </w:pPr>
-      <w:r>
-        <w:t xml:space="preserve">-glms </w:t>
+        <w:t xml:space="preserve">III. </w:t>
+      </w:r>
+      <w:proofErr w:type="spellStart"/>
+      <w:r>
+        <w:t>Mol</w:t>
+      </w:r>
+      <w:proofErr w:type="spellEnd"/>
+      <w:r>
+        <w:t xml:space="preserve"> strains (MSM &gt; </w:t>
+      </w:r>
+      <w:proofErr w:type="spellStart"/>
+      <w:r>
+        <w:t>Mol</w:t>
+      </w:r>
+      <w:proofErr w:type="spellEnd"/>
+      <w:r>
+        <w:t>)</w:t>
+      </w:r>
+    </w:p>
+    <w:p>
+      <w:pPr>
+        <w:contextualSpacing/>
+      </w:pPr>
+      <w:r>
+        <w:t>-</w:t>
+      </w:r>
+      <w:proofErr w:type="spellStart"/>
+      <w:r>
+        <w:t>glms</w:t>
+      </w:r>
+      <w:proofErr w:type="spellEnd"/>
+      <w:r>
+        <w:t xml:space="preserve"> </w:t>
       </w:r>
       <w:r>
         <w:t xml:space="preserve">and logistic regression </w:t>
@@ -1792,7 +2263,15 @@
         <w:t>-W</w:t>
       </w:r>
       <w:r>
-        <w:t>hen all chrm classes are pooled, the general pattern is that the higher rec strains h</w:t>
+        <w:t xml:space="preserve">hen all </w:t>
+      </w:r>
+      <w:proofErr w:type="spellStart"/>
+      <w:r>
+        <w:t>chrm</w:t>
+      </w:r>
+      <w:proofErr w:type="spellEnd"/>
+      <w:r>
+        <w:t xml:space="preserve"> classes are pooled, the general pattern is that the higher rec strains h</w:t>
       </w:r>
       <w:r>
         <w:t>ave longer bivalent SC lengths (</w:t>
@@ -1847,26 +2326,54 @@
         <w:rPr>
           <w:i/>
         </w:rPr>
-        <w:t>. If the physical length is long enough, a bivalent will move from 1CO to 2CO class in the high rec males. Where as in the low rec males, long chrms are more likely to remain in the 1CO class.</w:t>
-      </w:r>
-    </w:p>
-    <w:p>
-      <w:pPr>
-        <w:contextualSpacing/>
-      </w:pPr>
-    </w:p>
-    <w:p>
-      <w:pPr>
-        <w:contextualSpacing/>
-        <w:rPr>
-          <w:b/>
-        </w:rPr>
-      </w:pPr>
-      <w:r>
-        <w:rPr>
-          <w:b/>
-        </w:rPr>
-        <w:t>Weak correlation with lower gwRR and terminal CO landscape</w:t>
+        <w:t xml:space="preserve">. If the physical length is long enough, a bivalent will move from 1CO to 2CO class in the high rec males. Where as in the low rec males, long </w:t>
+      </w:r>
+      <w:proofErr w:type="spellStart"/>
+      <w:r>
+        <w:rPr>
+          <w:i/>
+        </w:rPr>
+        <w:t>chrms</w:t>
+      </w:r>
+      <w:proofErr w:type="spellEnd"/>
+      <w:r>
+        <w:rPr>
+          <w:i/>
+        </w:rPr>
+        <w:t xml:space="preserve"> are more likely to remain in the 1CO class.</w:t>
+      </w:r>
+    </w:p>
+    <w:p>
+      <w:pPr>
+        <w:contextualSpacing/>
+      </w:pPr>
+    </w:p>
+    <w:p>
+      <w:pPr>
+        <w:contextualSpacing/>
+        <w:rPr>
+          <w:b/>
+        </w:rPr>
+      </w:pPr>
+      <w:r>
+        <w:rPr>
+          <w:b/>
+        </w:rPr>
+        <w:t xml:space="preserve">Weak correlation with lower </w:t>
+      </w:r>
+      <w:proofErr w:type="spellStart"/>
+      <w:r>
+        <w:rPr>
+          <w:b/>
+        </w:rPr>
+        <w:t>gwRR</w:t>
+      </w:r>
+      <w:proofErr w:type="spellEnd"/>
+      <w:r>
+        <w:rPr>
+          <w:b/>
+        </w:rPr>
+        <w:t xml:space="preserve"> and terminal CO landscape</w:t>
       </w:r>
     </w:p>
     <w:p>
@@ -1911,8 +2418,13 @@
         <w:t>oci</w:t>
       </w:r>
       <w:r>
-        <w:t>1 pos</w:t>
-      </w:r>
+        <w:t xml:space="preserve">1 </w:t>
+      </w:r>
+      <w:proofErr w:type="spellStart"/>
+      <w:r>
+        <w:t>pos</w:t>
+      </w:r>
+      <w:proofErr w:type="spellEnd"/>
       <w:r>
         <w:t xml:space="preserve">, but so do other strains: G, </w:t>
       </w:r>
@@ -1984,7 +2496,15 @@
         <w:contextualSpacing/>
       </w:pPr>
       <w:r>
-        <w:t>- PWD, MSM, and SKIVE are significant strain effects in glm for raw IFD</w:t>
+        <w:t xml:space="preserve">- PWD, MSM, and SKIVE are significant strain effects in </w:t>
+      </w:r>
+      <w:proofErr w:type="spellStart"/>
+      <w:r>
+        <w:t>glm</w:t>
+      </w:r>
+      <w:proofErr w:type="spellEnd"/>
+      <w:r>
+        <w:t xml:space="preserve"> for raw IFD</w:t>
       </w:r>
       <w:r>
         <w:t xml:space="preserve"> (mouse averages).</w:t>
@@ -2058,7 +2578,15 @@
         <w:annotationRef/>
       </w:r>
       <w:r>
-        <w:t>Which glm is this?</w:t>
+        <w:t xml:space="preserve">Which </w:t>
+      </w:r>
+      <w:proofErr w:type="spellStart"/>
+      <w:r>
+        <w:t>glm</w:t>
+      </w:r>
+      <w:proofErr w:type="spellEnd"/>
+      <w:r>
+        <w:t xml:space="preserve"> is this?</w:t>
       </w:r>
     </w:p>
   </w:comment>
@@ -3209,6 +3737,12 @@
     <w:semiHidden/>
     <w:unhideWhenUsed/>
   </w:style>
+  <w:style w:type="numbering" w:customStyle="1" w:styleId="ListNo1">
+    <w:name w:val="List No"/>
+    <w:uiPriority w:val="99"/>
+    <w:semiHidden/>
+    <w:unhideWhenUsed/>
+  </w:style>
   <w:style w:type="paragraph" w:styleId="ListParagraph">
     <w:name w:val="List Paragraph"/>
     <w:basedOn w:val="Normal"/>

</xml_diff>

<commit_message>
starting total SC analysis
</commit_message>
<xml_diff>
--- a/Results_Outline_v2.docx
+++ b/Results_Outline_v2.docx
@@ -16,7 +16,7 @@
         <w:rPr>
           <w:b/>
         </w:rPr>
-        <w:t>Results Outline.v1</w:t>
+        <w:t>Results Outline.v2</w:t>
       </w:r>
     </w:p>
     <w:p>
@@ -210,8 +210,6 @@
         <w:contextualSpacing/>
         <w:jc w:val="right"/>
       </w:pPr>
-      <w:bookmarkStart w:id="0" w:name="_GoBack"/>
-      <w:bookmarkEnd w:id="0"/>
     </w:p>
     <w:p>
       <w:pPr>
@@ -294,16 +292,16 @@
       <w:r>
         <w:t xml:space="preserve">PWD, MSM, and SKIVE have </w:t>
       </w:r>
-      <w:commentRangeStart w:id="1"/>
+      <w:commentRangeStart w:id="0"/>
       <w:r>
         <w:t>significant strain effects</w:t>
       </w:r>
-      <w:commentRangeEnd w:id="1"/>
+      <w:commentRangeEnd w:id="0"/>
       <w:r>
         <w:rPr>
           <w:rStyle w:val="CommentReference"/>
         </w:rPr>
-        <w:commentReference w:id="1"/>
+        <w:commentReference w:id="0"/>
       </w:r>
       <w:r>
         <w:t xml:space="preserve">. They are grouped into the ‘High Rec’ group. PWD, MSM, and SKIVE have evolved 20, 30% and 10% higher than other means respectively. </w:t>
@@ -772,21 +770,7 @@
         <w:rPr>
           <w:i/>
         </w:rPr>
-        <w:t xml:space="preserve"> across all Mus </w:t>
-      </w:r>
-      <w:proofErr w:type="spellStart"/>
-      <w:r>
-        <w:rPr>
-          <w:i/>
-        </w:rPr>
-        <w:t>musculus</w:t>
-      </w:r>
-      <w:proofErr w:type="spellEnd"/>
-      <w:r>
-        <w:rPr>
-          <w:i/>
-        </w:rPr>
-        <w:t xml:space="preserve"> strains are not met</w:t>
+        <w:t xml:space="preserve"> across all Mus musculus strains are not met</w:t>
       </w:r>
       <w:r>
         <w:rPr>
@@ -1505,143 +1489,732 @@
         </w:numPr>
       </w:pPr>
       <w:r>
-        <w:t xml:space="preserve">CO interference via </w:t>
+        <w:t>CO interference via interfocal distance (IFD) of 2CO bivalents</w:t>
+      </w:r>
+    </w:p>
+    <w:p>
+      <w:pPr>
+        <w:contextualSpacing/>
+      </w:pPr>
+      <w:r>
+        <w:t>We will use t</w:t>
+      </w:r>
+      <w:r>
+        <w:t>his data to address 2 questions:</w:t>
+      </w:r>
+    </w:p>
+    <w:p>
+      <w:pPr>
+        <w:contextualSpacing/>
+      </w:pPr>
+      <w:r>
+        <w:t xml:space="preserve">Q1. </w:t>
+      </w:r>
+      <w:r>
+        <w:t>Which bivalent level traits will be sexually dimorphic?</w:t>
+      </w:r>
+    </w:p>
+    <w:p>
+      <w:pPr>
+        <w:contextualSpacing/>
+      </w:pPr>
+      <w:r>
+        <w:t xml:space="preserve">Q2. </w:t>
+      </w:r>
+      <w:r>
+        <w:t>Which traits distinguis</w:t>
+      </w:r>
+      <w:r>
+        <w:t>h high and low recombining strains in males</w:t>
+      </w:r>
+      <w:r>
+        <w:t>?</w:t>
+      </w:r>
+    </w:p>
+    <w:p>
+      <w:pPr>
+        <w:contextualSpacing/>
+      </w:pPr>
+    </w:p>
+    <w:p>
+      <w:pPr>
+        <w:contextualSpacing/>
+      </w:pPr>
+      <w:r>
+        <w:t>Validity of comparing bivalent observations</w:t>
+      </w:r>
+    </w:p>
+    <w:p>
+      <w:pPr>
+        <w:contextualSpacing/>
+      </w:pPr>
+      <w:r>
+        <w:t>While the automated software doesn’t isolate all bivalents/chromosomes from each cell (on average 17), we assume that the isolation process is not biased. Because there are hundreds of observations per category, we assume that each of the 19 autosomes (chromosomes) is equally represented in the dataset of single bivalents.</w:t>
+      </w:r>
+    </w:p>
+    <w:p>
+      <w:pPr>
+        <w:contextualSpacing/>
+      </w:pPr>
+    </w:p>
+    <w:p>
+      <w:pPr>
+        <w:contextualSpacing/>
+      </w:pPr>
+      <w:r>
+        <w:t xml:space="preserve">-we primarily use the mouse average of the </w:t>
       </w:r>
       <w:proofErr w:type="spellStart"/>
       <w:r>
-        <w:t>interfocal</w:t>
+        <w:t>choosen</w:t>
       </w:r>
       <w:proofErr w:type="spellEnd"/>
       <w:r>
-        <w:t xml:space="preserve"> distance (IFD) of 2CO bivalents</w:t>
-      </w:r>
-    </w:p>
-    <w:p>
-      <w:pPr>
-        <w:contextualSpacing/>
-      </w:pPr>
-      <w:r>
-        <w:t>We will use t</w:t>
-      </w:r>
-      <w:r>
-        <w:t>his data to address 2 questions:</w:t>
-      </w:r>
-    </w:p>
-    <w:p>
-      <w:pPr>
-        <w:contextualSpacing/>
-      </w:pPr>
-      <w:r>
+        <w:t xml:space="preserve"> bivalent metric … because</w:t>
+      </w:r>
+    </w:p>
+    <w:p>
+      <w:pPr>
+        <w:contextualSpacing/>
+      </w:pPr>
+    </w:p>
+    <w:p>
+      <w:pPr>
+        <w:contextualSpacing/>
+      </w:pPr>
+    </w:p>
+    <w:p>
+      <w:pPr>
+        <w:contextualSpacing/>
+        <w:rPr>
+          <w:b/>
+        </w:rPr>
+      </w:pPr>
+      <w:r>
+        <w:rPr>
+          <w:b/>
+        </w:rPr>
+        <w:t>Heterochiasmy starts at the recombination landscape of single bivalents</w:t>
+      </w:r>
+      <w:r>
+        <w:rPr>
+          <w:b/>
+        </w:rPr>
+        <w:t xml:space="preserve"> (SC, </w:t>
+      </w:r>
+      <w:r>
+        <w:rPr>
+          <w:b/>
+        </w:rPr>
+        <w:t>rec landscape</w:t>
+      </w:r>
+      <w:r>
+        <w:rPr>
+          <w:b/>
+        </w:rPr>
+        <w:t>, and interference</w:t>
+      </w:r>
+      <w:r>
+        <w:rPr>
+          <w:b/>
+        </w:rPr>
+        <w:t>)</w:t>
+      </w:r>
+    </w:p>
+    <w:p>
+      <w:pPr>
+        <w:contextualSpacing/>
+      </w:pPr>
+      <w:r>
+        <w:t>In order to assess of SC lengths vary between sexes – we com</w:t>
+      </w:r>
+    </w:p>
+    <w:p>
+      <w:pPr>
+        <w:contextualSpacing/>
+      </w:pPr>
+    </w:p>
+    <w:p>
+      <w:pPr>
+        <w:contextualSpacing/>
+        <w:rPr>
+          <w:b/>
+        </w:rPr>
+      </w:pPr>
+      <w:r>
+        <w:rPr>
+          <w:b/>
+        </w:rPr>
         <w:t xml:space="preserve">Q1. </w:t>
       </w:r>
       <w:r>
-        <w:t>Which bivalent level traits will be sexually dimorphic?</w:t>
-      </w:r>
-    </w:p>
-    <w:p>
-      <w:pPr>
-        <w:contextualSpacing/>
-      </w:pPr>
-      <w:r>
-        <w:t xml:space="preserve">Q2. </w:t>
-      </w:r>
-      <w:r>
-        <w:t>Which traits distinguis</w:t>
-      </w:r>
-      <w:r>
-        <w:t>h high and low recombining strains in males</w:t>
-      </w:r>
-      <w:r>
-        <w:t>?</w:t>
-      </w:r>
-    </w:p>
-    <w:p>
-      <w:pPr>
-        <w:contextualSpacing/>
-      </w:pPr>
-    </w:p>
-    <w:p>
-      <w:pPr>
-        <w:contextualSpacing/>
-      </w:pPr>
-      <w:r>
-        <w:t>Validity of comparing bivalent observations</w:t>
-      </w:r>
-    </w:p>
-    <w:p>
-      <w:pPr>
-        <w:contextualSpacing/>
-      </w:pPr>
-      <w:r>
-        <w:t>While the automated software doesn’t isolate all bivalents/chromosomes from each cell (on average 17), we assume that the isolation process is not biased. Because there are hundreds of observations per category, we assume that each of the 19 autosomes (chromosomes) is equally represented in the dataset of single bivalents.</w:t>
-      </w:r>
-    </w:p>
-    <w:p>
-      <w:pPr>
-        <w:contextualSpacing/>
-      </w:pPr>
-    </w:p>
-    <w:p>
-      <w:pPr>
-        <w:contextualSpacing/>
-      </w:pPr>
-      <w:r>
-        <w:t xml:space="preserve">-we primarily use the mouse average of the </w:t>
+        <w:rPr>
+          <w:b/>
+        </w:rPr>
+        <w:t>1. SC length (Chromatin Compaction Differences)</w:t>
+      </w:r>
+    </w:p>
+    <w:p>
+      <w:pPr>
+        <w:contextualSpacing/>
+      </w:pPr>
+    </w:p>
+    <w:p>
+      <w:pPr>
+        <w:contextualSpacing/>
+      </w:pPr>
+    </w:p>
+    <w:p>
+      <w:pPr>
+        <w:contextualSpacing/>
+      </w:pPr>
+      <w:r>
+        <w:t>- replicating the mixed/</w:t>
       </w:r>
       <w:proofErr w:type="spellStart"/>
-      <w:r>
-        <w:t>choosen</w:t>
+      <w:proofErr w:type="gramStart"/>
+      <w:r>
+        <w:t>glm</w:t>
       </w:r>
       <w:proofErr w:type="spellEnd"/>
       <w:r>
-        <w:t xml:space="preserve"> bivalent metric … because</w:t>
-      </w:r>
-    </w:p>
-    <w:p>
-      <w:pPr>
-        <w:contextualSpacing/>
-      </w:pPr>
-    </w:p>
-    <w:p>
-      <w:pPr>
-        <w:contextualSpacing/>
-      </w:pPr>
-    </w:p>
-    <w:p>
-      <w:pPr>
-        <w:contextualSpacing/>
-        <w:rPr>
-          <w:b/>
-        </w:rPr>
-      </w:pPr>
-      <w:r>
-        <w:rPr>
-          <w:b/>
-        </w:rPr>
-        <w:t>Heterochiasmy starts at the recombination landscape of single bivalents</w:t>
-      </w:r>
-      <w:r>
-        <w:rPr>
-          <w:b/>
-        </w:rPr>
-        <w:t xml:space="preserve"> (SC, </w:t>
-      </w:r>
-      <w:r>
-        <w:rPr>
-          <w:b/>
-        </w:rPr>
-        <w:t>rec landscape</w:t>
-      </w:r>
-      <w:r>
-        <w:rPr>
-          <w:b/>
-        </w:rPr>
-        <w:t>, and interference</w:t>
-      </w:r>
-      <w:r>
-        <w:rPr>
-          <w:b/>
-        </w:rPr>
+        <w:t xml:space="preserve">  models</w:t>
+      </w:r>
+      <w:proofErr w:type="gramEnd"/>
+      <w:r>
+        <w:t xml:space="preserve"> for reduced chromosome sets</w:t>
+      </w:r>
+    </w:p>
+    <w:p>
+      <w:pPr>
+        <w:contextualSpacing/>
+      </w:pPr>
+    </w:p>
+    <w:p>
+      <w:pPr>
+        <w:contextualSpacing/>
+      </w:pPr>
+      <w:r>
+        <w:t>-</w:t>
+      </w:r>
+      <w:r>
+        <w:t xml:space="preserve"> Brief review of how </w:t>
+      </w:r>
+      <w:r>
+        <w:t xml:space="preserve">SC length and </w:t>
+      </w:r>
+      <w:r>
+        <w:t>rec landscape sexual differences are supported in the literature.</w:t>
+      </w:r>
+    </w:p>
+    <w:p>
+      <w:pPr>
+        <w:contextualSpacing/>
+      </w:pPr>
+      <w:r>
+        <w:t xml:space="preserve">-For almost all models, sex is the only significant effect for mouse averages of SC length. </w:t>
+      </w:r>
+    </w:p>
+    <w:p>
+      <w:pPr>
+        <w:contextualSpacing/>
+      </w:pPr>
+      <w:r>
+        <w:t xml:space="preserve">The exception is in the </w:t>
+      </w:r>
+      <w:proofErr w:type="spellStart"/>
+      <w:r>
+        <w:t>Musc</w:t>
+      </w:r>
+      <w:proofErr w:type="spellEnd"/>
+      <w:r>
+        <w:t xml:space="preserve"> strains, where the SKIVE strain effect is also significant, because both male and female bivalents are shorter compared to PWD and KAZ.</w:t>
+      </w:r>
+    </w:p>
+    <w:p>
+      <w:r>
+        <w:t xml:space="preserve">-Female SC are longer than male even despite the XX. </w:t>
+      </w:r>
+      <w:proofErr w:type="spellStart"/>
+      <w:r>
+        <w:t>i</w:t>
+      </w:r>
+      <w:proofErr w:type="spellEnd"/>
+      <w:r>
+        <w:t xml:space="preserve">) </w:t>
+      </w:r>
+      <w:proofErr w:type="gramStart"/>
+      <w:r>
+        <w:t>all</w:t>
+      </w:r>
+      <w:proofErr w:type="gramEnd"/>
+      <w:r>
+        <w:t xml:space="preserve"> bivalents are longer within cells (there isn’t a single longer bivalent), ii) shortest bivalents within cells are also longer in females.</w:t>
+      </w:r>
+    </w:p>
+    <w:p>
+      <w:pPr>
+        <w:contextualSpacing/>
+        <w:rPr>
+          <w:b/>
+        </w:rPr>
+      </w:pPr>
+      <w:r>
+        <w:rPr>
+          <w:b/>
+        </w:rPr>
+        <w:t xml:space="preserve">2. </w:t>
+      </w:r>
+      <w:r>
+        <w:rPr>
+          <w:b/>
+        </w:rPr>
+        <w:t>Rec landscape differences</w:t>
+      </w:r>
+    </w:p>
+    <w:p>
+      <w:pPr>
+        <w:contextualSpacing/>
+      </w:pPr>
+      <w:r>
+        <w:rPr>
+          <w:b/>
+        </w:rPr>
+        <w:t>-</w:t>
+      </w:r>
+      <w:r>
+        <w:t>The sex effect i</w:t>
+      </w:r>
+      <w:r>
+        <w:t xml:space="preserve">s highly significant for </w:t>
+      </w:r>
+      <w:proofErr w:type="spellStart"/>
+      <w:r>
+        <w:t>glms</w:t>
+      </w:r>
+      <w:proofErr w:type="spellEnd"/>
+      <w:r>
+        <w:t xml:space="preserve"> of the normalized foci 1 position.</w:t>
+      </w:r>
+      <w:r>
+        <w:t xml:space="preserve"> </w:t>
+      </w:r>
+      <w:r>
+        <w:t>In models for the full dataset, LEW, MOLF, and KAZ had significant strain effects, which MOLF being the largest.</w:t>
+      </w:r>
+      <w:r>
+        <w:t xml:space="preserve"> The LEW and the MOLF strain effects are replicated in models sub setting the subspecies.</w:t>
+      </w:r>
+    </w:p>
+    <w:p>
+      <w:pPr>
+        <w:contextualSpacing/>
+      </w:pPr>
+      <w:r>
+        <w:t>-</w:t>
+      </w:r>
+      <w:r>
+        <w:t xml:space="preserve">Males have more </w:t>
+      </w:r>
+      <w:proofErr w:type="spellStart"/>
+      <w:r>
+        <w:t>telomeric</w:t>
+      </w:r>
+      <w:proofErr w:type="spellEnd"/>
+      <w:r>
+        <w:t xml:space="preserve"> positions of single foci while female single foci are closer positioned to 50% of the total length.</w:t>
+      </w:r>
+    </w:p>
+    <w:p>
+      <w:pPr>
+        <w:contextualSpacing/>
+      </w:pPr>
+      <w:r>
+        <w:t>-</w:t>
+      </w:r>
+      <w:r>
+        <w:t xml:space="preserve">Some strains MOLF and LEW, have </w:t>
+      </w:r>
+      <w:r>
+        <w:t xml:space="preserve">significant </w:t>
+      </w:r>
+      <w:r>
+        <w:t>strain effects, indicating both male and female have positions closer to the middle of the bivalent than the total average.</w:t>
+      </w:r>
+    </w:p>
+    <w:p>
+      <w:r>
+        <w:t xml:space="preserve">- </w:t>
+      </w:r>
+      <w:r>
+        <w:rPr>
+          <w:i/>
+        </w:rPr>
+        <w:t>SC length and the normalized 1CO position are conserved chromosome level traits of heterochiasmy in house mouse</w:t>
+      </w:r>
+      <w:r>
+        <w:rPr>
+          <w:i/>
+        </w:rPr>
+        <w:t xml:space="preserve"> (and other species)</w:t>
+      </w:r>
+      <w:r>
+        <w:rPr>
+          <w:i/>
+        </w:rPr>
+        <w:t>.</w:t>
+      </w:r>
+    </w:p>
+    <w:p>
+      <w:pPr>
+        <w:contextualSpacing/>
+      </w:pPr>
+    </w:p>
+    <w:p>
+      <w:pPr>
+        <w:contextualSpacing/>
+        <w:rPr>
+          <w:b/>
+        </w:rPr>
+      </w:pPr>
+      <w:r>
+        <w:rPr>
+          <w:b/>
+        </w:rPr>
+        <w:t>3</w:t>
+      </w:r>
+      <w:r>
+        <w:rPr>
+          <w:b/>
+        </w:rPr>
+        <w:t xml:space="preserve">. </w:t>
+      </w:r>
+      <w:r>
+        <w:rPr>
+          <w:b/>
+        </w:rPr>
+        <w:t xml:space="preserve">Sex differences in </w:t>
+      </w:r>
+      <w:r>
+        <w:rPr>
+          <w:b/>
+        </w:rPr>
+        <w:t xml:space="preserve">cytological measures of </w:t>
+      </w:r>
+      <w:r>
+        <w:rPr>
+          <w:b/>
+        </w:rPr>
+        <w:t xml:space="preserve">CO </w:t>
+      </w:r>
+      <w:r>
+        <w:rPr>
+          <w:b/>
+        </w:rPr>
+        <w:t>i</w:t>
+      </w:r>
+      <w:r>
+        <w:rPr>
+          <w:b/>
+        </w:rPr>
+        <w:t>nterference</w:t>
+      </w:r>
+    </w:p>
+    <w:p>
+      <w:pPr>
+        <w:contextualSpacing/>
+      </w:pPr>
+      <w:r>
+        <w:lastRenderedPageBreak/>
+        <w:t xml:space="preserve">- </w:t>
+      </w:r>
+      <w:r>
+        <w:t>Review of CO interference measures (approaches and species).</w:t>
+      </w:r>
+      <w:r>
+        <w:t xml:space="preserve">  Example tiger vs elephant shrew show a clear negative correlation between interference strength and genome wide recombination rate (Segura et al). </w:t>
+      </w:r>
+    </w:p>
+    <w:p>
+      <w:pPr>
+        <w:contextualSpacing/>
+      </w:pPr>
+      <w:r>
+        <w:t xml:space="preserve"> – Note that </w:t>
+      </w:r>
+      <w:r>
+        <w:t>sex specific comparisons of IFD / interference in the physical scale</w:t>
+      </w:r>
+      <w:r>
+        <w:t xml:space="preserve"> (SC-AE)</w:t>
+      </w:r>
+      <w:r>
+        <w:t xml:space="preserve"> are very rare</w:t>
+      </w:r>
+      <w:r>
+        <w:t xml:space="preserve">, </w:t>
+      </w:r>
+      <w:r>
+        <w:t>De Boer et al 2006</w:t>
+      </w:r>
+      <w:r>
+        <w:t xml:space="preserve"> (maybe </w:t>
+      </w:r>
+      <w:proofErr w:type="spellStart"/>
+      <w:r>
+        <w:t>Hassold</w:t>
+      </w:r>
+      <w:proofErr w:type="spellEnd"/>
+      <w:r>
+        <w:t xml:space="preserve">). </w:t>
+      </w:r>
+    </w:p>
+    <w:p>
+      <w:pPr>
+        <w:contextualSpacing/>
+      </w:pPr>
+      <w:r>
+        <w:t>- Review genetic map measures sex</w:t>
+      </w:r>
+      <w:r>
+        <w:t xml:space="preserve"> differences in COI and </w:t>
+      </w:r>
+      <w:r>
+        <w:t>how this is also connected to more uniform REC in females and localized REC in males.</w:t>
+      </w:r>
+      <w:r>
+        <w:t xml:space="preserve"> </w:t>
+      </w:r>
+    </w:p>
+    <w:p>
+      <w:pPr>
+        <w:contextualSpacing/>
+      </w:pPr>
+      <w:r>
+        <w:t>- Female normalized IFDs are an average of 45 to 50% of the length of the SC-AE across strains. Male normalized IFDs are on average 51 to 60% the length of the SC-AE across strains.</w:t>
+      </w:r>
+      <w:r>
+        <w:t xml:space="preserve"> </w:t>
+      </w:r>
+    </w:p>
+    <w:p>
+      <w:pPr>
+        <w:contextualSpacing/>
+      </w:pPr>
+      <w:r>
+        <w:t xml:space="preserve">- Generally all females have enrichment of short normalized IFD (except KAZ). This enrichment is most pronounced in strains with high rec males, (PWD, MSM, SKIVE) there is a cut off of low normalized IFDs ~30%. </w:t>
+      </w:r>
+      <w:r>
+        <w:t>In</w:t>
+      </w:r>
+      <w:r>
+        <w:t xml:space="preserve"> the remaining strains the normalized IFD ranges overlap between males and females</w:t>
+      </w:r>
+      <w:r>
+        <w:t>.</w:t>
+      </w:r>
+    </w:p>
+    <w:p>
+      <w:pPr>
+        <w:contextualSpacing/>
+        <w:rPr>
+          <w:i/>
+        </w:rPr>
+      </w:pPr>
+      <w:r>
+        <w:t xml:space="preserve">- </w:t>
+      </w:r>
+      <w:r>
+        <w:rPr>
+          <w:i/>
+        </w:rPr>
+        <w:t>F</w:t>
+      </w:r>
+      <w:r>
+        <w:rPr>
+          <w:i/>
+        </w:rPr>
+        <w:t>emales have weaker interference as indicated by normalized IFD.</w:t>
+      </w:r>
+    </w:p>
+    <w:p>
+      <w:pPr>
+        <w:contextualSpacing/>
+        <w:rPr>
+          <w:i/>
+        </w:rPr>
+      </w:pPr>
+      <w:r>
+        <w:rPr>
+          <w:i/>
+        </w:rPr>
+        <w:t>- High rec males have stronger interference, in terms of raw and normalized IFD measures. They also have a lower threshold for IFDs, 30%, this could indicate stricter control over the REC landscape to enrich for more 2CO bivalents.</w:t>
+      </w:r>
+    </w:p>
+    <w:p>
+      <w:pPr>
+        <w:contextualSpacing/>
+      </w:pPr>
+    </w:p>
+    <w:p>
+      <w:pPr>
+        <w:contextualSpacing/>
+      </w:pPr>
+    </w:p>
+    <w:p>
+      <w:pPr>
+        <w:contextualSpacing/>
+        <w:rPr>
+          <w:b/>
+        </w:rPr>
+      </w:pPr>
+      <w:r>
+        <w:rPr>
+          <w:b/>
+        </w:rPr>
+        <w:t xml:space="preserve">Variation in </w:t>
+      </w:r>
+      <w:proofErr w:type="spellStart"/>
+      <w:r>
+        <w:rPr>
+          <w:b/>
+        </w:rPr>
+        <w:t>gwRR</w:t>
+      </w:r>
+      <w:proofErr w:type="spellEnd"/>
+      <w:r>
+        <w:rPr>
+          <w:b/>
+        </w:rPr>
+        <w:t xml:space="preserve"> across house mouse males</w:t>
+      </w:r>
+      <w:r>
+        <w:rPr>
+          <w:b/>
+        </w:rPr>
+        <w:t>,</w:t>
+      </w:r>
+      <w:r>
+        <w:rPr>
+          <w:b/>
+        </w:rPr>
+        <w:t xml:space="preserve"> </w:t>
+      </w:r>
+      <w:r>
+        <w:rPr>
+          <w:b/>
+        </w:rPr>
+        <w:t>Framework for Q2</w:t>
+      </w:r>
+    </w:p>
+    <w:p>
+      <w:pPr>
+        <w:contextualSpacing/>
+      </w:pPr>
+      <w:r>
+        <w:t xml:space="preserve">Which </w:t>
+      </w:r>
+      <w:r>
+        <w:t xml:space="preserve">single bivalents </w:t>
+      </w:r>
+      <w:r>
+        <w:t xml:space="preserve">traits distinguish high and low recombining males in </w:t>
+      </w:r>
+      <w:proofErr w:type="spellStart"/>
+      <w:r>
+        <w:t>Musc</w:t>
+      </w:r>
+      <w:proofErr w:type="spellEnd"/>
+      <w:r>
+        <w:t xml:space="preserve"> strains?</w:t>
+      </w:r>
+    </w:p>
+    <w:p>
+      <w:pPr>
+        <w:contextualSpacing/>
+      </w:pPr>
+      <w:r>
+        <w:t>-</w:t>
+      </w:r>
+      <w:r>
+        <w:t xml:space="preserve"> R</w:t>
+      </w:r>
+      <w:r>
+        <w:t>eview dataset of male, additional strains which didn’t have female observations</w:t>
+      </w:r>
+    </w:p>
+    <w:p>
+      <w:pPr>
+        <w:contextualSpacing/>
+      </w:pPr>
+      <w:r>
+        <w:t xml:space="preserve">- General predictions based on the </w:t>
+      </w:r>
+      <w:proofErr w:type="spellStart"/>
+      <w:r>
+        <w:t>gwRR</w:t>
+      </w:r>
+      <w:proofErr w:type="spellEnd"/>
+      <w:r>
+        <w:t xml:space="preserve"> results:</w:t>
+      </w:r>
+    </w:p>
+    <w:p>
+      <w:pPr>
+        <w:ind w:firstLine="720"/>
+        <w:contextualSpacing/>
+      </w:pPr>
+      <w:r>
+        <w:t>I. Dom strain will not have significant effect (WSB = LEW = G)</w:t>
+      </w:r>
+    </w:p>
+    <w:p>
+      <w:pPr>
+        <w:ind w:firstLine="720"/>
+        <w:contextualSpacing/>
+      </w:pPr>
+      <w:r>
+        <w:t xml:space="preserve">II. </w:t>
+      </w:r>
+      <w:proofErr w:type="spellStart"/>
+      <w:r>
+        <w:t>Musc</w:t>
+      </w:r>
+      <w:proofErr w:type="spellEnd"/>
+      <w:r>
+        <w:t xml:space="preserve"> </w:t>
+      </w:r>
+      <w:proofErr w:type="gramStart"/>
+      <w:r>
+        <w:t>strains  (</w:t>
+      </w:r>
+      <w:proofErr w:type="gramEnd"/>
+      <w:r>
+        <w:t>PWD &gt; SKIVE  &gt;  KAZ, CZECHII )</w:t>
+      </w:r>
+    </w:p>
+    <w:p>
+      <w:pPr>
+        <w:ind w:firstLine="720"/>
+        <w:contextualSpacing/>
+      </w:pPr>
+      <w:r>
+        <w:t xml:space="preserve">III. </w:t>
+      </w:r>
+      <w:proofErr w:type="spellStart"/>
+      <w:r>
+        <w:t>Mol</w:t>
+      </w:r>
+      <w:proofErr w:type="spellEnd"/>
+      <w:r>
+        <w:t xml:space="preserve"> strains (MSM &gt; </w:t>
+      </w:r>
+      <w:proofErr w:type="spellStart"/>
+      <w:r>
+        <w:t>Mol</w:t>
+      </w:r>
+      <w:proofErr w:type="spellEnd"/>
+      <w:r>
         <w:t>)</w:t>
       </w:r>
     </w:p>
@@ -1650,304 +2223,258 @@
         <w:contextualSpacing/>
       </w:pPr>
       <w:r>
-        <w:t>In order to assess of SC lengths vary between sexes – we com</w:t>
-      </w:r>
-    </w:p>
-    <w:p>
-      <w:pPr>
-        <w:contextualSpacing/>
-      </w:pPr>
-    </w:p>
-    <w:p>
-      <w:pPr>
-        <w:contextualSpacing/>
-        <w:rPr>
-          <w:b/>
-        </w:rPr>
-      </w:pPr>
-      <w:r>
-        <w:rPr>
-          <w:b/>
-        </w:rPr>
-        <w:t>1. SC length (Chromatin Compaction Differences)</w:t>
-      </w:r>
-    </w:p>
-    <w:p>
-      <w:pPr>
-        <w:contextualSpacing/>
-      </w:pPr>
-      <w:r>
         <w:t>-</w:t>
       </w:r>
-      <w:r>
-        <w:t xml:space="preserve"> Brief review of how </w:t>
-      </w:r>
-      <w:r>
-        <w:t xml:space="preserve">SC length and </w:t>
-      </w:r>
-      <w:r>
-        <w:t>rec landscape sexual differences are supported in the literature.</w:t>
-      </w:r>
-    </w:p>
-    <w:p>
-      <w:pPr>
-        <w:contextualSpacing/>
-      </w:pPr>
-      <w:r>
-        <w:t xml:space="preserve">-For almost all models, sex is the only significant effect for mouse averages of SC length. </w:t>
-      </w:r>
-    </w:p>
-    <w:p>
-      <w:pPr>
-        <w:contextualSpacing/>
-      </w:pPr>
-      <w:r>
-        <w:t xml:space="preserve">The exception is in the </w:t>
-      </w:r>
       <w:proofErr w:type="spellStart"/>
       <w:r>
-        <w:t>Musc</w:t>
+        <w:t>glms</w:t>
       </w:r>
       <w:proofErr w:type="spellEnd"/>
       <w:r>
-        <w:t xml:space="preserve"> strains, where the SKIVE strain effect is also significant, because both male and female bivalents are shorter compared to PWD and KAZ.</w:t>
-      </w:r>
-    </w:p>
-    <w:p>
-      <w:r>
-        <w:t xml:space="preserve">-Female SC are longer than male even despite the XX. </w:t>
+        <w:t xml:space="preserve"> </w:t>
+      </w:r>
+      <w:r>
+        <w:t xml:space="preserve">and logistic regression </w:t>
+      </w:r>
+      <w:r>
+        <w:t>models</w:t>
+      </w:r>
+    </w:p>
+    <w:p>
+      <w:pPr>
+        <w:contextualSpacing/>
+      </w:pPr>
+    </w:p>
+    <w:p>
+      <w:pPr>
+        <w:contextualSpacing/>
+        <w:rPr>
+          <w:b/>
+        </w:rPr>
+      </w:pPr>
+      <w:r>
+        <w:rPr>
+          <w:b/>
+        </w:rPr>
+        <w:t xml:space="preserve">Q2. SC length, </w:t>
+      </w:r>
+      <w:r>
+        <w:rPr>
+          <w:b/>
+        </w:rPr>
+        <w:t>High rec strains have longer SC lengths, bu</w:t>
+      </w:r>
+      <w:r>
+        <w:rPr>
+          <w:b/>
+        </w:rPr>
+        <w:t>t depends on how you measure it</w:t>
+      </w:r>
+    </w:p>
+    <w:p/>
+    <w:p>
+      <w:r>
+        <w:t xml:space="preserve">-General pattern of positive correlation with SC lengths and </w:t>
       </w:r>
       <w:proofErr w:type="spellStart"/>
       <w:r>
-        <w:t>i</w:t>
+        <w:t>chrm</w:t>
       </w:r>
       <w:proofErr w:type="spellEnd"/>
       <w:r>
-        <w:t xml:space="preserve">) </w:t>
+        <w:t xml:space="preserve"> class – any deviations can be attributed to low sample sizes</w:t>
+      </w:r>
+    </w:p>
+    <w:p>
+      <w:pPr>
+        <w:contextualSpacing/>
+      </w:pPr>
+      <w:r>
+        <w:t xml:space="preserve">- CHROMOSOME SIZE EFFECT // chromosome </w:t>
+      </w:r>
+      <w:r>
+        <w:t>proportion</w:t>
+      </w:r>
+      <w:r>
+        <w:t xml:space="preserve"> difference</w:t>
+      </w:r>
+      <w:bookmarkStart w:id="1" w:name="_GoBack"/>
+      <w:bookmarkEnd w:id="1"/>
+      <w:r>
+        <w:t>s confound comparisons of chromosome classes across strains</w:t>
+      </w:r>
+    </w:p>
+    <w:p>
+      <w:pPr>
+        <w:contextualSpacing/>
+      </w:pPr>
+    </w:p>
+    <w:p>
+      <w:pPr>
+        <w:contextualSpacing/>
+      </w:pPr>
+      <w:r>
+        <w:t>-mouse effects!!</w:t>
+      </w:r>
+    </w:p>
+    <w:p>
+      <w:pPr>
+        <w:contextualSpacing/>
+      </w:pPr>
+    </w:p>
+    <w:p>
+      <w:pPr>
+        <w:contextualSpacing/>
+      </w:pPr>
+      <w:r>
+        <w:t xml:space="preserve">- compare </w:t>
+      </w:r>
+      <w:proofErr w:type="spellStart"/>
+      <w:r>
+        <w:t>sc</w:t>
+      </w:r>
+      <w:proofErr w:type="spellEnd"/>
+      <w:r>
+        <w:t xml:space="preserve"> mean by chromosome classes for strains with similar proportions</w:t>
+      </w:r>
+    </w:p>
+    <w:p>
+      <w:pPr>
+        <w:contextualSpacing/>
+      </w:pPr>
+      <w:r>
+        <w:t xml:space="preserve">-compared reduced bivalent data sets (long and short </w:t>
+      </w:r>
+      <w:proofErr w:type="spellStart"/>
+      <w:r>
+        <w:t>biv</w:t>
+      </w:r>
+      <w:proofErr w:type="spellEnd"/>
+      <w:r>
+        <w:t xml:space="preserve"> data) </w:t>
+      </w:r>
+    </w:p>
+    <w:p>
+      <w:pPr>
+        <w:contextualSpacing/>
+      </w:pPr>
+    </w:p>
+    <w:p>
+      <w:pPr>
+        <w:contextualSpacing/>
+      </w:pPr>
+      <w:proofErr w:type="spellStart"/>
+      <w:r>
+        <w:t>Lmer</w:t>
+      </w:r>
+      <w:proofErr w:type="spellEnd"/>
+      <w:r>
+        <w:t xml:space="preserve"> / GLM</w:t>
+      </w:r>
+    </w:p>
+    <w:p>
+      <w:pPr>
+        <w:contextualSpacing/>
+      </w:pPr>
+      <w:r>
+        <w:t>- All strains effects are significant</w:t>
+      </w:r>
+      <w:r>
+        <w:t xml:space="preserve"> (for mouse averages)</w:t>
+      </w:r>
+    </w:p>
+    <w:p>
+      <w:pPr>
+        <w:contextualSpacing/>
+      </w:pPr>
+      <w:r>
+        <w:tab/>
+        <w:t>Full</w:t>
+      </w:r>
+    </w:p>
+    <w:p>
+      <w:pPr>
+        <w:contextualSpacing/>
+      </w:pPr>
+      <w:r>
+        <w:tab/>
+        <w:t>Short</w:t>
+      </w:r>
+    </w:p>
+    <w:p>
+      <w:pPr>
+        <w:contextualSpacing/>
+      </w:pPr>
+      <w:r>
+        <w:tab/>
       </w:r>
       <w:proofErr w:type="gramStart"/>
       <w:r>
-        <w:t>all</w:t>
+        <w:t>long</w:t>
       </w:r>
       <w:proofErr w:type="gramEnd"/>
-      <w:r>
-        <w:t xml:space="preserve"> bivalents are longer within cells (there isn’t a single longer bivalent), ii) shortest bivalents within cells are also longer in females.</w:t>
-      </w:r>
-    </w:p>
-    <w:p>
-      <w:pPr>
-        <w:contextualSpacing/>
-        <w:rPr>
-          <w:b/>
-        </w:rPr>
-      </w:pPr>
-      <w:r>
-        <w:rPr>
-          <w:b/>
-        </w:rPr>
-        <w:t xml:space="preserve">2. </w:t>
-      </w:r>
-      <w:r>
-        <w:rPr>
-          <w:b/>
-        </w:rPr>
-        <w:t>Rec landscape differences</w:t>
-      </w:r>
-    </w:p>
-    <w:p>
-      <w:pPr>
-        <w:contextualSpacing/>
-      </w:pPr>
-      <w:r>
-        <w:rPr>
-          <w:b/>
-        </w:rPr>
-        <w:t>-</w:t>
-      </w:r>
-      <w:r>
-        <w:t>The sex effect i</w:t>
-      </w:r>
-      <w:r>
-        <w:t xml:space="preserve">s highly significant for </w:t>
+    </w:p>
+    <w:p>
+      <w:pPr>
+        <w:contextualSpacing/>
+      </w:pPr>
+    </w:p>
+    <w:p>
+      <w:pPr>
+        <w:contextualSpacing/>
+      </w:pPr>
+    </w:p>
+    <w:p>
+      <w:pPr>
+        <w:contextualSpacing/>
+        <w:rPr>
+          <w:b/>
+        </w:rPr>
+      </w:pPr>
+      <w:r>
+        <w:rPr>
+          <w:b/>
+        </w:rPr>
+        <w:t xml:space="preserve">Weak correlation with lower </w:t>
       </w:r>
       <w:proofErr w:type="spellStart"/>
       <w:r>
-        <w:t>glms</w:t>
+        <w:rPr>
+          <w:b/>
+        </w:rPr>
+        <w:t>gwRR</w:t>
       </w:r>
       <w:proofErr w:type="spellEnd"/>
       <w:r>
-        <w:t xml:space="preserve"> of the normalized foci 1 position.</w:t>
-      </w:r>
-      <w:r>
-        <w:t xml:space="preserve"> </w:t>
-      </w:r>
-      <w:r>
-        <w:t>In models for the full dataset, LEW, MOLF, and KAZ had significant strain effects, which MOLF being the largest.</w:t>
-      </w:r>
-      <w:r>
-        <w:t xml:space="preserve"> The LEW and the MOLF strain effects are replicated in models sub setting the subspecies.</w:t>
-      </w:r>
-    </w:p>
-    <w:p>
-      <w:pPr>
-        <w:contextualSpacing/>
-      </w:pPr>
-      <w:r>
-        <w:t>-</w:t>
-      </w:r>
-      <w:r>
-        <w:t xml:space="preserve">Males have more </w:t>
-      </w:r>
-      <w:proofErr w:type="spellStart"/>
-      <w:r>
-        <w:t>telomeric</w:t>
-      </w:r>
-      <w:proofErr w:type="spellEnd"/>
-      <w:r>
-        <w:t xml:space="preserve"> positions of single foci while female single foci are closer positioned to 50% of the total length.</w:t>
-      </w:r>
-    </w:p>
-    <w:p>
-      <w:pPr>
-        <w:contextualSpacing/>
-      </w:pPr>
-      <w:r>
-        <w:t>-</w:t>
-      </w:r>
-      <w:r>
-        <w:t xml:space="preserve">Some strains MOLF and LEW, have </w:t>
-      </w:r>
-      <w:r>
-        <w:t xml:space="preserve">significant </w:t>
-      </w:r>
-      <w:r>
-        <w:t>strain effects, indicating both male and female have positions closer to the middle of the bivalent than the total average.</w:t>
-      </w:r>
-    </w:p>
-    <w:p>
-      <w:r>
-        <w:t xml:space="preserve">- </w:t>
-      </w:r>
-      <w:r>
-        <w:rPr>
-          <w:i/>
-        </w:rPr>
-        <w:t>SC length and the normalized 1CO position are conserved chromosome level traits of heterochiasmy in house mouse</w:t>
-      </w:r>
-      <w:r>
-        <w:rPr>
-          <w:i/>
-        </w:rPr>
-        <w:t xml:space="preserve"> (and other species)</w:t>
-      </w:r>
-      <w:r>
-        <w:rPr>
-          <w:i/>
-        </w:rPr>
-        <w:t>.</w:t>
-      </w:r>
-    </w:p>
-    <w:p>
-      <w:pPr>
-        <w:contextualSpacing/>
-      </w:pPr>
-    </w:p>
-    <w:p>
-      <w:pPr>
-        <w:contextualSpacing/>
-        <w:rPr>
-          <w:b/>
-        </w:rPr>
-      </w:pPr>
-      <w:r>
-        <w:rPr>
-          <w:b/>
-        </w:rPr>
-        <w:t>3</w:t>
-      </w:r>
-      <w:r>
-        <w:rPr>
-          <w:b/>
-        </w:rPr>
-        <w:t xml:space="preserve">. </w:t>
-      </w:r>
-      <w:r>
-        <w:rPr>
-          <w:b/>
-        </w:rPr>
-        <w:t xml:space="preserve">Sex differences in </w:t>
-      </w:r>
-      <w:r>
-        <w:rPr>
-          <w:b/>
-        </w:rPr>
-        <w:t xml:space="preserve">cytological measures of </w:t>
-      </w:r>
-      <w:r>
-        <w:rPr>
-          <w:b/>
-        </w:rPr>
-        <w:t xml:space="preserve">CO </w:t>
-      </w:r>
-      <w:r>
-        <w:rPr>
-          <w:b/>
-        </w:rPr>
-        <w:t>i</w:t>
-      </w:r>
-      <w:r>
-        <w:rPr>
-          <w:b/>
-        </w:rPr>
-        <w:t>nterference</w:t>
-      </w:r>
-    </w:p>
-    <w:p>
-      <w:pPr>
-        <w:contextualSpacing/>
-      </w:pPr>
-      <w:r>
-        <w:t xml:space="preserve">- </w:t>
-      </w:r>
-      <w:r>
-        <w:t>Review of CO interference measures (approaches and species).</w:t>
-      </w:r>
-      <w:r>
-        <w:t xml:space="preserve">  Example tiger vs elephant shrew show a clear negative correlation between interference strength and genome wide recombination rate (Segura et al). </w:t>
-      </w:r>
-    </w:p>
-    <w:p>
-      <w:pPr>
-        <w:contextualSpacing/>
-      </w:pPr>
-      <w:r>
-        <w:t xml:space="preserve"> – Note that </w:t>
-      </w:r>
-      <w:r>
-        <w:t>sex specific comparisons of IFD / interference in the physical scale</w:t>
-      </w:r>
-      <w:r>
-        <w:t xml:space="preserve"> (SC-AE)</w:t>
-      </w:r>
-      <w:r>
-        <w:t xml:space="preserve"> are very rare</w:t>
-      </w:r>
-      <w:r>
-        <w:t xml:space="preserve">, </w:t>
-      </w:r>
-      <w:r>
-        <w:t>De Boer et al 2006</w:t>
-      </w:r>
-      <w:r>
-        <w:t xml:space="preserve"> (maybe </w:t>
-      </w:r>
-      <w:proofErr w:type="spellStart"/>
-      <w:r>
-        <w:t>Hassold</w:t>
-      </w:r>
-      <w:proofErr w:type="spellEnd"/>
-      <w:r>
-        <w:t xml:space="preserve">). </w:t>
+        <w:rPr>
+          <w:b/>
+        </w:rPr>
+        <w:t xml:space="preserve"> and terminal CO landscape</w:t>
+      </w:r>
+    </w:p>
+    <w:p>
+      <w:pPr>
+        <w:contextualSpacing/>
+      </w:pPr>
+      <w:r>
+        <w:t>-Review why only 1CO bivalents and mouse average normalized measure is used.</w:t>
+      </w:r>
+    </w:p>
+    <w:p>
+      <w:pPr>
+        <w:contextualSpacing/>
+      </w:pPr>
+      <w:r>
+        <w:t xml:space="preserve">-WSB has the most terminal </w:t>
+      </w:r>
+      <w:r>
+        <w:t xml:space="preserve">1CO rec landscape and </w:t>
+      </w:r>
+      <w:r>
+        <w:t xml:space="preserve">MOLF </w:t>
+      </w:r>
+      <w:r>
+        <w:t>has the most central.</w:t>
       </w:r>
     </w:p>
     <w:p>
@@ -1956,456 +2483,6 @@
       </w:pPr>
       <w:r>
         <w:lastRenderedPageBreak/>
-        <w:t>- Review genetic map measures sex</w:t>
-      </w:r>
-      <w:r>
-        <w:t xml:space="preserve"> differences in COI and </w:t>
-      </w:r>
-      <w:r>
-        <w:t>how this is also connected to more uniform REC in females and localized REC in males.</w:t>
-      </w:r>
-      <w:r>
-        <w:t xml:space="preserve"> </w:t>
-      </w:r>
-    </w:p>
-    <w:p>
-      <w:pPr>
-        <w:contextualSpacing/>
-      </w:pPr>
-      <w:r>
-        <w:t>- Female normalized IFDs are an average of 45 to 50% of the length of the SC-AE across strains. Male normalized IFDs are on average 51 to 60% the length of the SC-AE across strains.</w:t>
-      </w:r>
-      <w:r>
-        <w:t xml:space="preserve"> </w:t>
-      </w:r>
-    </w:p>
-    <w:p>
-      <w:pPr>
-        <w:contextualSpacing/>
-      </w:pPr>
-      <w:r>
-        <w:t xml:space="preserve">- Generally all females have enrichment of short normalized IFD (except KAZ). This enrichment is most pronounced in strains with high rec males, (PWD, MSM, SKIVE) there is a cut off of low normalized IFDs ~30%. </w:t>
-      </w:r>
-      <w:r>
-        <w:t>In</w:t>
-      </w:r>
-      <w:r>
-        <w:t xml:space="preserve"> the remaining strains the normalized IFD ranges overlap between males and females</w:t>
-      </w:r>
-      <w:r>
-        <w:t>.</w:t>
-      </w:r>
-    </w:p>
-    <w:p>
-      <w:pPr>
-        <w:contextualSpacing/>
-        <w:rPr>
-          <w:i/>
-        </w:rPr>
-      </w:pPr>
-      <w:r>
-        <w:t xml:space="preserve">- </w:t>
-      </w:r>
-      <w:r>
-        <w:rPr>
-          <w:i/>
-        </w:rPr>
-        <w:t>F</w:t>
-      </w:r>
-      <w:r>
-        <w:rPr>
-          <w:i/>
-        </w:rPr>
-        <w:t>emales have weaker interference as indicated by normalized IFD.</w:t>
-      </w:r>
-    </w:p>
-    <w:p>
-      <w:pPr>
-        <w:contextualSpacing/>
-        <w:rPr>
-          <w:i/>
-        </w:rPr>
-      </w:pPr>
-      <w:r>
-        <w:rPr>
-          <w:i/>
-        </w:rPr>
-        <w:t>- High rec males have stronger interference, in terms of raw and normalized IFD measures. They also have a lower threshold for IFDs, 30%, this could indicate stricter control over the REC landscape to enrich for more 2CO bivalents.</w:t>
-      </w:r>
-    </w:p>
-    <w:p>
-      <w:pPr>
-        <w:contextualSpacing/>
-      </w:pPr>
-    </w:p>
-    <w:p>
-      <w:pPr>
-        <w:contextualSpacing/>
-      </w:pPr>
-    </w:p>
-    <w:p>
-      <w:pPr>
-        <w:contextualSpacing/>
-        <w:rPr>
-          <w:b/>
-        </w:rPr>
-      </w:pPr>
-      <w:r>
-        <w:rPr>
-          <w:b/>
-        </w:rPr>
-        <w:t xml:space="preserve">Variation in </w:t>
-      </w:r>
-      <w:proofErr w:type="spellStart"/>
-      <w:r>
-        <w:rPr>
-          <w:b/>
-        </w:rPr>
-        <w:t>gwRR</w:t>
-      </w:r>
-      <w:proofErr w:type="spellEnd"/>
-      <w:r>
-        <w:rPr>
-          <w:b/>
-        </w:rPr>
-        <w:t xml:space="preserve"> across house mouse males</w:t>
-      </w:r>
-      <w:r>
-        <w:rPr>
-          <w:b/>
-        </w:rPr>
-        <w:t>,</w:t>
-      </w:r>
-      <w:r>
-        <w:rPr>
-          <w:b/>
-        </w:rPr>
-        <w:t xml:space="preserve"> </w:t>
-      </w:r>
-      <w:r>
-        <w:rPr>
-          <w:b/>
-        </w:rPr>
-        <w:t>Framework for Q2</w:t>
-      </w:r>
-    </w:p>
-    <w:p>
-      <w:pPr>
-        <w:contextualSpacing/>
-      </w:pPr>
-      <w:r>
-        <w:t xml:space="preserve">Which </w:t>
-      </w:r>
-      <w:r>
-        <w:t xml:space="preserve">single bivalents </w:t>
-      </w:r>
-      <w:r>
-        <w:t xml:space="preserve">traits distinguish high and low recombining males in </w:t>
-      </w:r>
-      <w:proofErr w:type="spellStart"/>
-      <w:r>
-        <w:t>Musc</w:t>
-      </w:r>
-      <w:proofErr w:type="spellEnd"/>
-      <w:r>
-        <w:t xml:space="preserve"> strains?</w:t>
-      </w:r>
-    </w:p>
-    <w:p>
-      <w:pPr>
-        <w:contextualSpacing/>
-      </w:pPr>
-      <w:r>
-        <w:t>-</w:t>
-      </w:r>
-      <w:r>
-        <w:t xml:space="preserve"> R</w:t>
-      </w:r>
-      <w:r>
-        <w:t>eview dataset of male, additional strains which didn’t have female observations</w:t>
-      </w:r>
-    </w:p>
-    <w:p>
-      <w:pPr>
-        <w:contextualSpacing/>
-      </w:pPr>
-      <w:r>
-        <w:t xml:space="preserve">- General predictions based on the </w:t>
-      </w:r>
-      <w:proofErr w:type="spellStart"/>
-      <w:r>
-        <w:t>gwRR</w:t>
-      </w:r>
-      <w:proofErr w:type="spellEnd"/>
-      <w:r>
-        <w:t xml:space="preserve"> results:</w:t>
-      </w:r>
-    </w:p>
-    <w:p>
-      <w:pPr>
-        <w:ind w:firstLine="720"/>
-        <w:contextualSpacing/>
-      </w:pPr>
-      <w:r>
-        <w:t>I. Dom strain will not have significant effect (WSB = LEW = G)</w:t>
-      </w:r>
-    </w:p>
-    <w:p>
-      <w:pPr>
-        <w:ind w:firstLine="720"/>
-        <w:contextualSpacing/>
-      </w:pPr>
-      <w:r>
-        <w:t xml:space="preserve">II. </w:t>
-      </w:r>
-      <w:proofErr w:type="spellStart"/>
-      <w:r>
-        <w:t>Musc</w:t>
-      </w:r>
-      <w:proofErr w:type="spellEnd"/>
-      <w:r>
-        <w:t xml:space="preserve"> </w:t>
-      </w:r>
-      <w:proofErr w:type="gramStart"/>
-      <w:r>
-        <w:t>strains  (</w:t>
-      </w:r>
-      <w:proofErr w:type="gramEnd"/>
-      <w:r>
-        <w:t>PWD &gt; SKIVE  &gt;  KAZ, CZECHII )</w:t>
-      </w:r>
-    </w:p>
-    <w:p>
-      <w:pPr>
-        <w:ind w:firstLine="720"/>
-        <w:contextualSpacing/>
-      </w:pPr>
-      <w:r>
-        <w:t xml:space="preserve">III. </w:t>
-      </w:r>
-      <w:proofErr w:type="spellStart"/>
-      <w:r>
-        <w:t>Mol</w:t>
-      </w:r>
-      <w:proofErr w:type="spellEnd"/>
-      <w:r>
-        <w:t xml:space="preserve"> strains (MSM &gt; </w:t>
-      </w:r>
-      <w:proofErr w:type="spellStart"/>
-      <w:r>
-        <w:t>Mol</w:t>
-      </w:r>
-      <w:proofErr w:type="spellEnd"/>
-      <w:r>
-        <w:t>)</w:t>
-      </w:r>
-    </w:p>
-    <w:p>
-      <w:pPr>
-        <w:contextualSpacing/>
-      </w:pPr>
-      <w:r>
-        <w:t>-</w:t>
-      </w:r>
-      <w:proofErr w:type="spellStart"/>
-      <w:r>
-        <w:t>glms</w:t>
-      </w:r>
-      <w:proofErr w:type="spellEnd"/>
-      <w:r>
-        <w:t xml:space="preserve"> </w:t>
-      </w:r>
-      <w:r>
-        <w:t xml:space="preserve">and logistic regression </w:t>
-      </w:r>
-      <w:r>
-        <w:t>models</w:t>
-      </w:r>
-    </w:p>
-    <w:p>
-      <w:pPr>
-        <w:contextualSpacing/>
-      </w:pPr>
-    </w:p>
-    <w:p>
-      <w:pPr>
-        <w:contextualSpacing/>
-        <w:rPr>
-          <w:b/>
-        </w:rPr>
-      </w:pPr>
-      <w:r>
-        <w:rPr>
-          <w:b/>
-        </w:rPr>
-        <w:t>High rec strains have longer SC lengths, bu</w:t>
-      </w:r>
-      <w:r>
-        <w:rPr>
-          <w:b/>
-        </w:rPr>
-        <w:t>t depends on how you measure it</w:t>
-      </w:r>
-    </w:p>
-    <w:p>
-      <w:pPr>
-        <w:contextualSpacing/>
-      </w:pPr>
-      <w:r>
-        <w:t>- All strains effects are significant</w:t>
-      </w:r>
-    </w:p>
-    <w:p>
-      <w:pPr>
-        <w:contextualSpacing/>
-      </w:pPr>
-      <w:r>
-        <w:t>-W</w:t>
-      </w:r>
-      <w:r>
-        <w:t xml:space="preserve">hen all </w:t>
-      </w:r>
-      <w:proofErr w:type="spellStart"/>
-      <w:r>
-        <w:t>chrm</w:t>
-      </w:r>
-      <w:proofErr w:type="spellEnd"/>
-      <w:r>
-        <w:t xml:space="preserve"> classes are pooled, the general pattern is that the higher rec strains h</w:t>
-      </w:r>
-      <w:r>
-        <w:t>ave longer bivalent SC lengths (</w:t>
-      </w:r>
-      <w:r>
-        <w:t>except SKIVE</w:t>
-      </w:r>
-      <w:r>
-        <w:t>).</w:t>
-      </w:r>
-    </w:p>
-    <w:p>
-      <w:pPr>
-        <w:contextualSpacing/>
-      </w:pPr>
-      <w:r>
-        <w:t xml:space="preserve">- Unlike the sex differences in SC lengths where all female SCs are longer across chromosome class, mean 1CO SC are shorter in high rec strains compared to low strains. While the mean 2CO SC lengths are on average longer. </w:t>
-      </w:r>
-    </w:p>
-    <w:p>
-      <w:pPr>
-        <w:contextualSpacing/>
-        <w:rPr>
-          <w:i/>
-        </w:rPr>
-      </w:pPr>
-      <w:r>
-        <w:rPr>
-          <w:i/>
-        </w:rPr>
-        <w:t>-</w:t>
-      </w:r>
-      <w:r>
-        <w:rPr>
-          <w:i/>
-        </w:rPr>
-        <w:t xml:space="preserve">Shaper clustering of SC lengths across </w:t>
-      </w:r>
-      <w:r>
-        <w:rPr>
-          <w:i/>
-        </w:rPr>
-        <w:t>chromosome classes in the high r</w:t>
-      </w:r>
-      <w:r>
-        <w:rPr>
-          <w:i/>
-        </w:rPr>
-        <w:t>ec males</w:t>
-      </w:r>
-      <w:r>
-        <w:rPr>
-          <w:i/>
-        </w:rPr>
-        <w:t xml:space="preserve">. If the physical length is long enough, a bivalent will move from 1CO to 2CO class in the high rec males. Where as in the low rec males, long </w:t>
-      </w:r>
-      <w:proofErr w:type="spellStart"/>
-      <w:r>
-        <w:rPr>
-          <w:i/>
-        </w:rPr>
-        <w:t>chrms</w:t>
-      </w:r>
-      <w:proofErr w:type="spellEnd"/>
-      <w:r>
-        <w:rPr>
-          <w:i/>
-        </w:rPr>
-        <w:t xml:space="preserve"> are more likely to remain in the 1CO class.</w:t>
-      </w:r>
-    </w:p>
-    <w:p>
-      <w:pPr>
-        <w:contextualSpacing/>
-      </w:pPr>
-    </w:p>
-    <w:p>
-      <w:pPr>
-        <w:contextualSpacing/>
-        <w:rPr>
-          <w:b/>
-        </w:rPr>
-      </w:pPr>
-      <w:r>
-        <w:rPr>
-          <w:b/>
-        </w:rPr>
-        <w:t xml:space="preserve">Weak correlation with lower </w:t>
-      </w:r>
-      <w:proofErr w:type="spellStart"/>
-      <w:r>
-        <w:rPr>
-          <w:b/>
-        </w:rPr>
-        <w:t>gwRR</w:t>
-      </w:r>
-      <w:proofErr w:type="spellEnd"/>
-      <w:r>
-        <w:rPr>
-          <w:b/>
-        </w:rPr>
-        <w:t xml:space="preserve"> and terminal CO landscape</w:t>
-      </w:r>
-    </w:p>
-    <w:p>
-      <w:pPr>
-        <w:contextualSpacing/>
-      </w:pPr>
-      <w:r>
-        <w:t>-Review why only 1CO bivalents and mouse average normalized measure is used.</w:t>
-      </w:r>
-    </w:p>
-    <w:p>
-      <w:pPr>
-        <w:contextualSpacing/>
-      </w:pPr>
-      <w:r>
-        <w:t xml:space="preserve">-WSB has the most terminal </w:t>
-      </w:r>
-      <w:r>
-        <w:t xml:space="preserve">1CO rec landscape and </w:t>
-      </w:r>
-      <w:r>
-        <w:t xml:space="preserve">MOLF </w:t>
-      </w:r>
-      <w:r>
-        <w:t>has the most central.</w:t>
-      </w:r>
-    </w:p>
-    <w:p>
-      <w:pPr>
-        <w:contextualSpacing/>
-      </w:pPr>
-      <w:r>
         <w:t>-</w:t>
       </w:r>
       <w:r>
@@ -2566,7 +2643,7 @@
 
 <file path=word/comments.xml><?xml version="1.0" encoding="utf-8"?>
 <w:comments xmlns:wpc="http://schemas.microsoft.com/office/word/2010/wordprocessingCanvas" xmlns:mc="http://schemas.openxmlformats.org/markup-compatibility/2006" xmlns:o="urn:schemas-microsoft-com:office:office" xmlns:r="http://schemas.openxmlformats.org/officeDocument/2006/relationships" xmlns:m="http://schemas.openxmlformats.org/officeDocument/2006/math" xmlns:v="urn:schemas-microsoft-com:vml" xmlns:wp14="http://schemas.microsoft.com/office/word/2010/wordprocessingDrawing" xmlns:wp="http://schemas.openxmlformats.org/drawingml/2006/wordprocessingDrawing" xmlns:w10="urn:schemas-microsoft-com:office:word" xmlns:w="http://schemas.openxmlformats.org/wordprocessingml/2006/main" xmlns:w14="http://schemas.microsoft.com/office/word/2010/wordml" xmlns:w15="http://schemas.microsoft.com/office/word/2012/wordml" xmlns:wpg="http://schemas.microsoft.com/office/word/2010/wordprocessingGroup" xmlns:wpi="http://schemas.microsoft.com/office/word/2010/wordprocessingInk" xmlns:wne="http://schemas.microsoft.com/office/word/2006/wordml" xmlns:wps="http://schemas.microsoft.com/office/word/2010/wordprocessingShape" mc:Ignorable="w14 w15 wp14">
-  <w:comment w:id="1" w:author="APRIL L PETERSON" w:date="2020-02-11T08:44:00Z" w:initials="PAL">
+  <w:comment w:id="0" w:author="APRIL L PETERSON" w:date="2020-02-11T08:44:00Z" w:initials="PAL">
     <w:p>
       <w:pPr>
         <w:pStyle w:val="CommentText"/>
@@ -2804,6 +2881,118 @@
     </w:lvl>
   </w:abstractNum>
   <w:abstractNum w:abstractNumId="2" w15:restartNumberingAfterBreak="0">
+    <w:nsid w:val="1190042A"/>
+    <w:multiLevelType w:val="hybridMultilevel"/>
+    <w:tmpl w:val="AB985D5E"/>
+    <w:lvl w:ilvl="0" w:tplc="7F94CC22">
+      <w:numFmt w:val="bullet"/>
+      <w:lvlText w:val="-"/>
+      <w:lvlJc w:val="left"/>
+      <w:pPr>
+        <w:ind w:left="720" w:hanging="360"/>
+      </w:pPr>
+      <w:rPr>
+        <w:rFonts w:ascii="Calibri" w:eastAsiaTheme="minorHAnsi" w:hAnsi="Calibri" w:cstheme="minorBidi" w:hint="default"/>
+      </w:rPr>
+    </w:lvl>
+    <w:lvl w:ilvl="1" w:tplc="04090003" w:tentative="1">
+      <w:start w:val="1"/>
+      <w:numFmt w:val="bullet"/>
+      <w:lvlText w:val="o"/>
+      <w:lvlJc w:val="left"/>
+      <w:pPr>
+        <w:ind w:left="1440" w:hanging="360"/>
+      </w:pPr>
+      <w:rPr>
+        <w:rFonts w:ascii="Courier New" w:hAnsi="Courier New" w:cs="Courier New" w:hint="default"/>
+      </w:rPr>
+    </w:lvl>
+    <w:lvl w:ilvl="2" w:tplc="04090005" w:tentative="1">
+      <w:start w:val="1"/>
+      <w:numFmt w:val="bullet"/>
+      <w:lvlText w:val=""/>
+      <w:lvlJc w:val="left"/>
+      <w:pPr>
+        <w:ind w:left="2160" w:hanging="360"/>
+      </w:pPr>
+      <w:rPr>
+        <w:rFonts w:ascii="Wingdings" w:hAnsi="Wingdings" w:hint="default"/>
+      </w:rPr>
+    </w:lvl>
+    <w:lvl w:ilvl="3" w:tplc="04090001" w:tentative="1">
+      <w:start w:val="1"/>
+      <w:numFmt w:val="bullet"/>
+      <w:lvlText w:val=""/>
+      <w:lvlJc w:val="left"/>
+      <w:pPr>
+        <w:ind w:left="2880" w:hanging="360"/>
+      </w:pPr>
+      <w:rPr>
+        <w:rFonts w:ascii="Symbol" w:hAnsi="Symbol" w:hint="default"/>
+      </w:rPr>
+    </w:lvl>
+    <w:lvl w:ilvl="4" w:tplc="04090003" w:tentative="1">
+      <w:start w:val="1"/>
+      <w:numFmt w:val="bullet"/>
+      <w:lvlText w:val="o"/>
+      <w:lvlJc w:val="left"/>
+      <w:pPr>
+        <w:ind w:left="3600" w:hanging="360"/>
+      </w:pPr>
+      <w:rPr>
+        <w:rFonts w:ascii="Courier New" w:hAnsi="Courier New" w:cs="Courier New" w:hint="default"/>
+      </w:rPr>
+    </w:lvl>
+    <w:lvl w:ilvl="5" w:tplc="04090005" w:tentative="1">
+      <w:start w:val="1"/>
+      <w:numFmt w:val="bullet"/>
+      <w:lvlText w:val=""/>
+      <w:lvlJc w:val="left"/>
+      <w:pPr>
+        <w:ind w:left="4320" w:hanging="360"/>
+      </w:pPr>
+      <w:rPr>
+        <w:rFonts w:ascii="Wingdings" w:hAnsi="Wingdings" w:hint="default"/>
+      </w:rPr>
+    </w:lvl>
+    <w:lvl w:ilvl="6" w:tplc="04090001" w:tentative="1">
+      <w:start w:val="1"/>
+      <w:numFmt w:val="bullet"/>
+      <w:lvlText w:val=""/>
+      <w:lvlJc w:val="left"/>
+      <w:pPr>
+        <w:ind w:left="5040" w:hanging="360"/>
+      </w:pPr>
+      <w:rPr>
+        <w:rFonts w:ascii="Symbol" w:hAnsi="Symbol" w:hint="default"/>
+      </w:rPr>
+    </w:lvl>
+    <w:lvl w:ilvl="7" w:tplc="04090003" w:tentative="1">
+      <w:start w:val="1"/>
+      <w:numFmt w:val="bullet"/>
+      <w:lvlText w:val="o"/>
+      <w:lvlJc w:val="left"/>
+      <w:pPr>
+        <w:ind w:left="5760" w:hanging="360"/>
+      </w:pPr>
+      <w:rPr>
+        <w:rFonts w:ascii="Courier New" w:hAnsi="Courier New" w:cs="Courier New" w:hint="default"/>
+      </w:rPr>
+    </w:lvl>
+    <w:lvl w:ilvl="8" w:tplc="04090005" w:tentative="1">
+      <w:start w:val="1"/>
+      <w:numFmt w:val="bullet"/>
+      <w:lvlText w:val=""/>
+      <w:lvlJc w:val="left"/>
+      <w:pPr>
+        <w:ind w:left="6480" w:hanging="360"/>
+      </w:pPr>
+      <w:rPr>
+        <w:rFonts w:ascii="Wingdings" w:hAnsi="Wingdings" w:hint="default"/>
+      </w:rPr>
+    </w:lvl>
+  </w:abstractNum>
+  <w:abstractNum w:abstractNumId="3" w15:restartNumberingAfterBreak="0">
     <w:nsid w:val="240C18D0"/>
     <w:multiLevelType w:val="hybridMultilevel"/>
     <w:tmpl w:val="D3A0511C"/>
@@ -2916,7 +3105,7 @@
       </w:rPr>
     </w:lvl>
   </w:abstractNum>
-  <w:abstractNum w:abstractNumId="3" w15:restartNumberingAfterBreak="0">
+  <w:abstractNum w:abstractNumId="4" w15:restartNumberingAfterBreak="0">
     <w:nsid w:val="4C6D3FD5"/>
     <w:multiLevelType w:val="hybridMultilevel"/>
     <w:tmpl w:val="2D0E01A0"/>
@@ -3005,7 +3194,7 @@
       </w:pPr>
     </w:lvl>
   </w:abstractNum>
-  <w:abstractNum w:abstractNumId="4" w15:restartNumberingAfterBreak="0">
+  <w:abstractNum w:abstractNumId="5" w15:restartNumberingAfterBreak="0">
     <w:nsid w:val="50AC1DF2"/>
     <w:multiLevelType w:val="hybridMultilevel"/>
     <w:tmpl w:val="F886BE94"/>
@@ -3094,7 +3283,7 @@
       </w:pPr>
     </w:lvl>
   </w:abstractNum>
-  <w:abstractNum w:abstractNumId="5" w15:restartNumberingAfterBreak="0">
+  <w:abstractNum w:abstractNumId="6" w15:restartNumberingAfterBreak="0">
     <w:nsid w:val="58186A58"/>
     <w:multiLevelType w:val="hybridMultilevel"/>
     <w:tmpl w:val="CCC67C62"/>
@@ -3183,7 +3372,7 @@
       </w:pPr>
     </w:lvl>
   </w:abstractNum>
-  <w:abstractNum w:abstractNumId="6" w15:restartNumberingAfterBreak="0">
+  <w:abstractNum w:abstractNumId="7" w15:restartNumberingAfterBreak="0">
     <w:nsid w:val="60555705"/>
     <w:multiLevelType w:val="hybridMultilevel"/>
     <w:tmpl w:val="2D0E01A0"/>
@@ -3273,25 +3462,28 @@
     </w:lvl>
   </w:abstractNum>
   <w:num w:numId="1">
-    <w:abstractNumId w:val="4"/>
+    <w:abstractNumId w:val="5"/>
   </w:num>
   <w:num w:numId="2">
     <w:abstractNumId w:val="0"/>
   </w:num>
   <w:num w:numId="3">
+    <w:abstractNumId w:val="7"/>
+  </w:num>
+  <w:num w:numId="4">
+    <w:abstractNumId w:val="4"/>
+  </w:num>
+  <w:num w:numId="5">
     <w:abstractNumId w:val="6"/>
   </w:num>
-  <w:num w:numId="4">
+  <w:num w:numId="6">
     <w:abstractNumId w:val="3"/>
-  </w:num>
-  <w:num w:numId="5">
-    <w:abstractNumId w:val="5"/>
-  </w:num>
-  <w:num w:numId="6">
-    <w:abstractNumId w:val="2"/>
   </w:num>
   <w:num w:numId="7">
     <w:abstractNumId w:val="1"/>
+  </w:num>
+  <w:num w:numId="8">
+    <w:abstractNumId w:val="2"/>
   </w:num>
 </w:numbering>
 </file>

</xml_diff>

<commit_message>
adding notes and cutting fat for Q1-SC results
</commit_message>
<xml_diff>
--- a/Results_Outline_v2.docx
+++ b/Results_Outline_v2.docx
@@ -1575,8 +1575,14 @@
     </w:p>
     <w:p>
       <w:pPr>
-        <w:contextualSpacing/>
-      </w:pPr>
+        <w:tabs>
+          <w:tab w:val="left" w:pos="7877"/>
+        </w:tabs>
+        <w:contextualSpacing/>
+      </w:pPr>
+      <w:r>
+        <w:tab/>
+      </w:r>
     </w:p>
     <w:p>
       <w:pPr>
@@ -1658,650 +1664,889 @@
       <w:pPr>
         <w:contextualSpacing/>
       </w:pPr>
-    </w:p>
-    <w:p>
-      <w:pPr>
-        <w:contextualSpacing/>
-      </w:pPr>
-    </w:p>
-    <w:p>
-      <w:pPr>
-        <w:contextualSpacing/>
-      </w:pPr>
-      <w:r>
-        <w:t>- replicating the mixed/</w:t>
-      </w:r>
-      <w:proofErr w:type="spellStart"/>
       <w:proofErr w:type="gramStart"/>
       <w:r>
+        <w:rPr>
+          <w:highlight w:val="yellow"/>
+        </w:rPr>
+        <w:t>our</w:t>
+      </w:r>
+      <w:proofErr w:type="gramEnd"/>
+      <w:r>
+        <w:rPr>
+          <w:highlight w:val="yellow"/>
+        </w:rPr>
+        <w:t xml:space="preserve"> data set provides an opportunity to test if the canonical pattern of females having higher </w:t>
+      </w:r>
+      <w:proofErr w:type="spellStart"/>
+      <w:r>
+        <w:rPr>
+          <w:highlight w:val="yellow"/>
+        </w:rPr>
+        <w:t>gwRR</w:t>
+      </w:r>
+      <w:proofErr w:type="spellEnd"/>
+      <w:r>
+        <w:rPr>
+          <w:highlight w:val="yellow"/>
+        </w:rPr>
+        <w:t xml:space="preserve"> and more SC area)  – have been uncoupled in the instance of rapid male specific evolution in the </w:t>
+      </w:r>
+      <w:proofErr w:type="spellStart"/>
+      <w:r>
+        <w:rPr>
+          <w:highlight w:val="yellow"/>
+        </w:rPr>
+        <w:t>gwRR</w:t>
+      </w:r>
+      <w:proofErr w:type="spellEnd"/>
+      <w:r>
+        <w:rPr>
+          <w:highlight w:val="yellow"/>
+        </w:rPr>
+        <w:t xml:space="preserve"> of PWD and MSM.</w:t>
+      </w:r>
+    </w:p>
+    <w:p>
+      <w:pPr>
+        <w:contextualSpacing/>
+      </w:pPr>
+    </w:p>
+    <w:p>
+      <w:pPr>
+        <w:contextualSpacing/>
+      </w:pPr>
+      <w:r>
+        <w:t>-boring results out of the way</w:t>
+      </w:r>
+    </w:p>
+    <w:p>
+      <w:pPr>
+        <w:contextualSpacing/>
+      </w:pPr>
+      <w:r>
+        <w:tab/>
+        <w:t>-positive correlation with length and CO per bivalent (</w:t>
+      </w:r>
+      <w:proofErr w:type="spellStart"/>
+      <w:r>
+        <w:t>sc</w:t>
+      </w:r>
+      <w:proofErr w:type="spellEnd"/>
+      <w:r>
+        <w:t xml:space="preserve"> length across bivalent classes)</w:t>
+      </w:r>
+    </w:p>
+    <w:p>
+      <w:pPr>
+        <w:contextualSpacing/>
+      </w:pPr>
+    </w:p>
+    <w:p>
+      <w:pPr>
+        <w:contextualSpacing/>
+      </w:pPr>
+      <w:r>
+        <w:tab/>
+        <w:t>-</w:t>
+      </w:r>
+      <w:proofErr w:type="gramStart"/>
+      <w:r>
+        <w:t>strong</w:t>
+      </w:r>
+      <w:proofErr w:type="gramEnd"/>
+      <w:r>
+        <w:t xml:space="preserve"> sex specific signal using the full single bivalent data set, – but watch out the </w:t>
+      </w:r>
+      <w:proofErr w:type="spellStart"/>
+      <w:r>
+        <w:t>interpertations</w:t>
+      </w:r>
+      <w:proofErr w:type="spellEnd"/>
+      <w:r>
+        <w:t xml:space="preserve"> is complicated by sex chromosomes, and difference </w:t>
+      </w:r>
+      <w:proofErr w:type="spellStart"/>
+      <w:r>
+        <w:t>chrm</w:t>
+      </w:r>
+      <w:proofErr w:type="spellEnd"/>
+      <w:r>
+        <w:t xml:space="preserve"> class proportions</w:t>
+      </w:r>
+    </w:p>
+    <w:p>
+      <w:pPr>
+        <w:contextualSpacing/>
+      </w:pPr>
+    </w:p>
+    <w:p>
+      <w:pPr>
+        <w:pStyle w:val="ListParagraph"/>
+        <w:numPr>
+          <w:ilvl w:val="0"/>
+          <w:numId w:val="9"/>
+        </w:numPr>
+      </w:pPr>
+      <w:r>
+        <w:t xml:space="preserve">Total </w:t>
+      </w:r>
+      <w:proofErr w:type="spellStart"/>
+      <w:r>
+        <w:t>sc</w:t>
+      </w:r>
+      <w:proofErr w:type="spellEnd"/>
+    </w:p>
+    <w:p>
+      <w:pPr>
+        <w:contextualSpacing/>
+      </w:pPr>
+      <w:r>
+        <w:t>Basic stats</w:t>
+      </w:r>
+    </w:p>
+    <w:p>
+      <w:pPr>
+        <w:contextualSpacing/>
+      </w:pPr>
+      <w:proofErr w:type="spellStart"/>
+      <w:r>
+        <w:t>t.tests</w:t>
+      </w:r>
+      <w:proofErr w:type="spellEnd"/>
+    </w:p>
+    <w:p>
+      <w:pPr>
+        <w:contextualSpacing/>
+      </w:pPr>
+      <w:proofErr w:type="spellStart"/>
+      <w:proofErr w:type="gramStart"/>
+      <w:r>
+        <w:t>lmer</w:t>
+      </w:r>
+      <w:proofErr w:type="spellEnd"/>
+      <w:proofErr w:type="gramEnd"/>
+    </w:p>
+    <w:p>
+      <w:pPr>
+        <w:contextualSpacing/>
+      </w:pPr>
+      <w:proofErr w:type="spellStart"/>
+      <w:proofErr w:type="gramStart"/>
+      <w:r>
         <w:t>glm</w:t>
       </w:r>
       <w:proofErr w:type="spellEnd"/>
-      <w:r>
-        <w:t xml:space="preserve">  models</w:t>
-      </w:r>
       <w:proofErr w:type="gramEnd"/>
-      <w:r>
-        <w:t xml:space="preserve"> for reduced chromosome sets</w:t>
-      </w:r>
-    </w:p>
-    <w:p>
-      <w:pPr>
-        <w:contextualSpacing/>
-      </w:pPr>
-    </w:p>
-    <w:p>
-      <w:pPr>
-        <w:contextualSpacing/>
-      </w:pPr>
-      <w:r>
-        <w:t>-</w:t>
-      </w:r>
-      <w:r>
-        <w:t xml:space="preserve"> Brief review of how </w:t>
-      </w:r>
-      <w:r>
-        <w:t xml:space="preserve">SC length and </w:t>
-      </w:r>
-      <w:r>
-        <w:t>rec landscape sexual differences are supported in the literature.</w:t>
-      </w:r>
-    </w:p>
-    <w:p>
-      <w:pPr>
-        <w:contextualSpacing/>
-      </w:pPr>
-      <w:r>
-        <w:t xml:space="preserve">-For almost all models, sex is the only significant effect for mouse averages of SC length. </w:t>
-      </w:r>
-    </w:p>
-    <w:p>
-      <w:pPr>
-        <w:contextualSpacing/>
-      </w:pPr>
-      <w:r>
-        <w:t xml:space="preserve">The exception is in the </w:t>
-      </w:r>
-      <w:proofErr w:type="spellStart"/>
-      <w:r>
-        <w:t>Musc</w:t>
-      </w:r>
-      <w:proofErr w:type="spellEnd"/>
-      <w:r>
-        <w:t xml:space="preserve"> strains, where the SKIVE strain effect is also significant, because both male and female bivalents are shorter compared to PWD and KAZ.</w:t>
-      </w:r>
-    </w:p>
-    <w:p>
-      <w:r>
-        <w:t xml:space="preserve">-Female SC are longer than male even despite the XX. </w:t>
-      </w:r>
-      <w:proofErr w:type="spellStart"/>
-      <w:r>
-        <w:t>i</w:t>
-      </w:r>
-      <w:proofErr w:type="spellEnd"/>
-      <w:r>
-        <w:t xml:space="preserve">) </w:t>
-      </w:r>
+    </w:p>
+    <w:p>
+      <w:pPr>
+        <w:contextualSpacing/>
+      </w:pPr>
+    </w:p>
+    <w:p>
+      <w:pPr>
+        <w:pStyle w:val="ListParagraph"/>
+        <w:numPr>
+          <w:ilvl w:val="0"/>
+          <w:numId w:val="9"/>
+        </w:numPr>
+      </w:pPr>
+      <w:r>
+        <w:t xml:space="preserve">short bivalent </w:t>
+      </w:r>
+    </w:p>
+    <w:p>
+      <w:pPr>
+        <w:pStyle w:val="ListParagraph"/>
+      </w:pPr>
+      <w:proofErr w:type="spellStart"/>
+      <w:r>
+        <w:t>t.testt</w:t>
+      </w:r>
+      <w:proofErr w:type="spellEnd"/>
+    </w:p>
+    <w:p>
+      <w:pPr>
+        <w:pStyle w:val="ListParagraph"/>
+      </w:pPr>
+      <w:proofErr w:type="spellStart"/>
       <w:proofErr w:type="gramStart"/>
       <w:r>
-        <w:t>all</w:t>
-      </w:r>
+        <w:t>lmer</w:t>
+      </w:r>
+      <w:proofErr w:type="spellEnd"/>
       <w:proofErr w:type="gramEnd"/>
-      <w:r>
-        <w:t xml:space="preserve"> bivalents are longer within cells (there isn’t a single longer bivalent), ii) shortest bivalents within cells are also longer in females.</w:t>
-      </w:r>
-    </w:p>
-    <w:p>
-      <w:pPr>
-        <w:contextualSpacing/>
-        <w:rPr>
-          <w:b/>
-        </w:rPr>
-      </w:pPr>
-      <w:r>
-        <w:rPr>
-          <w:b/>
-        </w:rPr>
-        <w:t xml:space="preserve">2. </w:t>
-      </w:r>
-      <w:r>
-        <w:rPr>
-          <w:b/>
-        </w:rPr>
-        <w:t>Rec landscape differences</w:t>
-      </w:r>
-    </w:p>
-    <w:p>
-      <w:pPr>
-        <w:contextualSpacing/>
-      </w:pPr>
-      <w:r>
-        <w:rPr>
-          <w:b/>
-        </w:rPr>
-        <w:t>-</w:t>
-      </w:r>
-      <w:r>
-        <w:t>The sex effect i</w:t>
-      </w:r>
-      <w:r>
-        <w:t xml:space="preserve">s highly significant for </w:t>
-      </w:r>
-      <w:proofErr w:type="spellStart"/>
-      <w:r>
-        <w:t>glms</w:t>
-      </w:r>
-      <w:proofErr w:type="spellEnd"/>
-      <w:r>
-        <w:t xml:space="preserve"> of the normalized foci 1 position.</w:t>
-      </w:r>
-      <w:r>
-        <w:t xml:space="preserve"> </w:t>
-      </w:r>
-      <w:r>
-        <w:t>In models for the full dataset, LEW, MOLF, and KAZ had significant strain effects, which MOLF being the largest.</w:t>
-      </w:r>
-      <w:r>
-        <w:t xml:space="preserve"> The LEW and the MOLF strain effects are replicated in models sub setting the subspecies.</w:t>
-      </w:r>
-    </w:p>
-    <w:p>
-      <w:pPr>
-        <w:contextualSpacing/>
-      </w:pPr>
-      <w:r>
-        <w:t>-</w:t>
-      </w:r>
-      <w:r>
-        <w:t xml:space="preserve">Males have more </w:t>
-      </w:r>
-      <w:proofErr w:type="spellStart"/>
-      <w:r>
-        <w:t>telomeric</w:t>
-      </w:r>
-      <w:proofErr w:type="spellEnd"/>
-      <w:r>
-        <w:t xml:space="preserve"> positions of single foci while female single foci are closer positioned to 50% of the total length.</w:t>
-      </w:r>
-    </w:p>
-    <w:p>
-      <w:pPr>
-        <w:contextualSpacing/>
-      </w:pPr>
-      <w:r>
-        <w:t>-</w:t>
-      </w:r>
-      <w:r>
-        <w:t xml:space="preserve">Some strains MOLF and LEW, have </w:t>
-      </w:r>
-      <w:r>
-        <w:t xml:space="preserve">significant </w:t>
-      </w:r>
-      <w:r>
-        <w:t>strain effects, indicating both male and female have positions closer to the middle of the bivalent than the total average.</w:t>
-      </w:r>
-    </w:p>
-    <w:p>
-      <w:r>
-        <w:t xml:space="preserve">- </w:t>
-      </w:r>
-      <w:r>
-        <w:rPr>
-          <w:i/>
-        </w:rPr>
-        <w:t>SC length and the normalized 1CO position are conserved chromosome level traits of heterochiasmy in house mouse</w:t>
-      </w:r>
-      <w:r>
-        <w:rPr>
-          <w:i/>
-        </w:rPr>
-        <w:t xml:space="preserve"> (and other species)</w:t>
-      </w:r>
-      <w:r>
-        <w:rPr>
-          <w:i/>
-        </w:rPr>
-        <w:t>.</w:t>
-      </w:r>
-    </w:p>
-    <w:p>
-      <w:pPr>
-        <w:contextualSpacing/>
-      </w:pPr>
-    </w:p>
-    <w:p>
-      <w:pPr>
-        <w:contextualSpacing/>
-        <w:rPr>
-          <w:b/>
-        </w:rPr>
-      </w:pPr>
-      <w:r>
-        <w:rPr>
-          <w:b/>
-        </w:rPr>
-        <w:t>3</w:t>
-      </w:r>
-      <w:r>
-        <w:rPr>
-          <w:b/>
-        </w:rPr>
-        <w:t xml:space="preserve">. </w:t>
-      </w:r>
-      <w:r>
-        <w:rPr>
-          <w:b/>
-        </w:rPr>
-        <w:t xml:space="preserve">Sex differences in </w:t>
-      </w:r>
-      <w:r>
-        <w:rPr>
-          <w:b/>
-        </w:rPr>
-        <w:t xml:space="preserve">cytological measures of </w:t>
-      </w:r>
-      <w:r>
-        <w:rPr>
-          <w:b/>
-        </w:rPr>
-        <w:t xml:space="preserve">CO </w:t>
-      </w:r>
-      <w:r>
-        <w:rPr>
-          <w:b/>
-        </w:rPr>
-        <w:t>i</w:t>
-      </w:r>
-      <w:r>
-        <w:rPr>
-          <w:b/>
-        </w:rPr>
-        <w:t>nterference</w:t>
-      </w:r>
-    </w:p>
-    <w:p>
-      <w:pPr>
-        <w:contextualSpacing/>
-      </w:pPr>
+    </w:p>
+    <w:p>
+      <w:pPr>
+        <w:pStyle w:val="ListParagraph"/>
+      </w:pPr>
+      <w:proofErr w:type="spellStart"/>
+      <w:proofErr w:type="gramStart"/>
+      <w:r>
+        <w:t>glm</w:t>
+      </w:r>
+      <w:proofErr w:type="spellEnd"/>
+      <w:proofErr w:type="gramEnd"/>
+    </w:p>
+    <w:p>
+      <w:proofErr w:type="gramStart"/>
+      <w:r>
+        <w:t>interpretation</w:t>
+      </w:r>
+      <w:proofErr w:type="gramEnd"/>
+      <w:r>
+        <w:t xml:space="preserve"> – simple model not held – SC length / chromatin compaction distinct in oocytes and spermatocytes – conserved feature of heterochiasmy – </w:t>
+      </w:r>
+    </w:p>
+    <w:p>
       <w:r>
         <w:lastRenderedPageBreak/>
-        <w:t xml:space="preserve">- </w:t>
-      </w:r>
-      <w:r>
-        <w:t>Review of CO interference measures (approaches and species).</w:t>
-      </w:r>
-      <w:r>
-        <w:t xml:space="preserve">  Example tiger vs elephant shrew show a clear negative correlation between interference strength and genome wide recombination rate (Segura et al). </w:t>
-      </w:r>
-    </w:p>
-    <w:p>
-      <w:pPr>
-        <w:contextualSpacing/>
-      </w:pPr>
-      <w:r>
-        <w:t xml:space="preserve"> – Note that </w:t>
-      </w:r>
-      <w:r>
-        <w:t>sex specific comparisons of IFD / interference in the physical scale</w:t>
-      </w:r>
-      <w:r>
-        <w:t xml:space="preserve"> (SC-AE)</w:t>
-      </w:r>
-      <w:r>
-        <w:t xml:space="preserve"> are very rare</w:t>
-      </w:r>
-      <w:r>
-        <w:t xml:space="preserve">, </w:t>
-      </w:r>
-      <w:r>
-        <w:t>De Boer et al 2006</w:t>
-      </w:r>
-      <w:r>
-        <w:t xml:space="preserve"> (maybe </w:t>
-      </w:r>
-      <w:proofErr w:type="spellStart"/>
-      <w:r>
-        <w:t>Hassold</w:t>
-      </w:r>
-      <w:proofErr w:type="spellEnd"/>
-      <w:r>
-        <w:t xml:space="preserve">). </w:t>
-      </w:r>
-    </w:p>
-    <w:p>
-      <w:pPr>
-        <w:contextualSpacing/>
-      </w:pPr>
-      <w:r>
-        <w:t>- Review genetic map measures sex</w:t>
-      </w:r>
-      <w:r>
-        <w:t xml:space="preserve"> differences in COI and </w:t>
-      </w:r>
-      <w:r>
-        <w:t>how this is also connected to more uniform REC in females and localized REC in males.</w:t>
-      </w:r>
-      <w:r>
-        <w:t xml:space="preserve"> </w:t>
-      </w:r>
-    </w:p>
-    <w:p>
-      <w:pPr>
-        <w:contextualSpacing/>
-      </w:pPr>
-      <w:r>
-        <w:t>- Female normalized IFDs are an average of 45 to 50% of the length of the SC-AE across strains. Male normalized IFDs are on average 51 to 60% the length of the SC-AE across strains.</w:t>
-      </w:r>
-      <w:r>
-        <w:t xml:space="preserve"> </w:t>
-      </w:r>
-    </w:p>
-    <w:p>
-      <w:pPr>
-        <w:contextualSpacing/>
-      </w:pPr>
-      <w:r>
-        <w:t xml:space="preserve">- Generally all females have enrichment of short normalized IFD (except KAZ). This enrichment is most pronounced in strains with high rec males, (PWD, MSM, SKIVE) there is a cut off of low normalized IFDs ~30%. </w:t>
-      </w:r>
-      <w:r>
-        <w:t>In</w:t>
-      </w:r>
-      <w:r>
-        <w:t xml:space="preserve"> the remaining strains the normalized IFD ranges overlap between males and females</w:t>
-      </w:r>
-      <w:r>
-        <w:t>.</w:t>
-      </w:r>
-    </w:p>
-    <w:p>
-      <w:pPr>
-        <w:contextualSpacing/>
-        <w:rPr>
-          <w:i/>
-        </w:rPr>
-      </w:pPr>
-      <w:r>
-        <w:t xml:space="preserve">- </w:t>
-      </w:r>
-      <w:r>
-        <w:rPr>
-          <w:i/>
-        </w:rPr>
-        <w:t>F</w:t>
-      </w:r>
-      <w:r>
-        <w:rPr>
-          <w:i/>
-        </w:rPr>
-        <w:t>emales have weaker interference as indicated by normalized IFD.</w:t>
-      </w:r>
-    </w:p>
-    <w:p>
-      <w:pPr>
-        <w:contextualSpacing/>
-        <w:rPr>
-          <w:i/>
-        </w:rPr>
-      </w:pPr>
-      <w:r>
-        <w:rPr>
-          <w:i/>
-        </w:rPr>
-        <w:t>- High rec males have stronger interference, in terms of raw and normalized IFD measures. They also have a lower threshold for IFDs, 30%, this could indicate stricter control over the REC landscape to enrich for more 2CO bivalents.</w:t>
-      </w:r>
-    </w:p>
-    <w:p>
-      <w:pPr>
-        <w:contextualSpacing/>
-      </w:pPr>
-    </w:p>
-    <w:p>
-      <w:pPr>
-        <w:contextualSpacing/>
-      </w:pPr>
-    </w:p>
-    <w:p>
-      <w:pPr>
-        <w:contextualSpacing/>
-        <w:rPr>
-          <w:b/>
-        </w:rPr>
-      </w:pPr>
-      <w:r>
-        <w:rPr>
-          <w:b/>
-        </w:rPr>
-        <w:t xml:space="preserve">Variation in </w:t>
-      </w:r>
-      <w:proofErr w:type="spellStart"/>
-      <w:r>
-        <w:rPr>
-          <w:b/>
-        </w:rPr>
+        <w:t xml:space="preserve">SC area and </w:t>
+      </w:r>
+      <w:proofErr w:type="spellStart"/>
+      <w:r>
         <w:t>gwRR</w:t>
       </w:r>
       <w:proofErr w:type="spellEnd"/>
       <w:r>
-        <w:rPr>
-          <w:b/>
-        </w:rPr>
-        <w:t xml:space="preserve"> across house mouse males</w:t>
-      </w:r>
-      <w:r>
-        <w:rPr>
-          <w:b/>
-        </w:rPr>
-        <w:t>,</w:t>
-      </w:r>
-      <w:r>
-        <w:rPr>
-          <w:b/>
-        </w:rPr>
-        <w:t xml:space="preserve"> </w:t>
-      </w:r>
-      <w:r>
-        <w:rPr>
-          <w:b/>
-        </w:rPr>
-        <w:t>Framework for Q2</w:t>
-      </w:r>
-    </w:p>
-    <w:p>
-      <w:pPr>
-        <w:contextualSpacing/>
-      </w:pPr>
-      <w:r>
-        <w:t xml:space="preserve">Which </w:t>
-      </w:r>
-      <w:r>
-        <w:t xml:space="preserve">single bivalents </w:t>
-      </w:r>
-      <w:r>
-        <w:t xml:space="preserve">traits distinguish high and low recombining males in </w:t>
-      </w:r>
-      <w:proofErr w:type="spellStart"/>
-      <w:r>
-        <w:t>Musc</w:t>
-      </w:r>
-      <w:proofErr w:type="spellEnd"/>
-      <w:r>
-        <w:t xml:space="preserve"> strains?</w:t>
-      </w:r>
-    </w:p>
-    <w:p>
-      <w:pPr>
-        <w:contextualSpacing/>
-      </w:pPr>
-      <w:r>
-        <w:t>-</w:t>
-      </w:r>
-      <w:r>
-        <w:t xml:space="preserve"> R</w:t>
-      </w:r>
-      <w:r>
-        <w:t>eview dataset of male, additional strains which didn’t have female observations</w:t>
-      </w:r>
-    </w:p>
-    <w:p>
-      <w:pPr>
-        <w:contextualSpacing/>
-      </w:pPr>
-      <w:r>
-        <w:t xml:space="preserve">- General predictions based on the </w:t>
-      </w:r>
-      <w:proofErr w:type="spellStart"/>
-      <w:r>
-        <w:t>gwRR</w:t>
-      </w:r>
-      <w:proofErr w:type="spellEnd"/>
-      <w:r>
-        <w:t xml:space="preserve"> results:</w:t>
-      </w:r>
-    </w:p>
-    <w:p>
-      <w:pPr>
-        <w:ind w:firstLine="720"/>
-        <w:contextualSpacing/>
-      </w:pPr>
-      <w:r>
-        <w:t>I. Dom strain will not have significant effect (WSB = LEW = G)</w:t>
-      </w:r>
-    </w:p>
-    <w:p>
-      <w:pPr>
-        <w:ind w:firstLine="720"/>
-        <w:contextualSpacing/>
-      </w:pPr>
-      <w:r>
-        <w:t xml:space="preserve">II. </w:t>
-      </w:r>
-      <w:proofErr w:type="spellStart"/>
-      <w:r>
-        <w:t>Musc</w:t>
-      </w:r>
-      <w:proofErr w:type="spellEnd"/>
-      <w:r>
-        <w:t xml:space="preserve"> </w:t>
-      </w:r>
-      <w:proofErr w:type="gramStart"/>
-      <w:r>
-        <w:t>strains  (</w:t>
-      </w:r>
-      <w:proofErr w:type="gramEnd"/>
-      <w:r>
-        <w:t>PWD &gt; SKIVE  &gt;  KAZ, CZECHII )</w:t>
-      </w:r>
-    </w:p>
-    <w:p>
-      <w:pPr>
-        <w:ind w:firstLine="720"/>
-        <w:contextualSpacing/>
-      </w:pPr>
-      <w:r>
-        <w:t xml:space="preserve">III. </w:t>
-      </w:r>
-      <w:proofErr w:type="spellStart"/>
-      <w:r>
-        <w:t>Mol</w:t>
-      </w:r>
-      <w:proofErr w:type="spellEnd"/>
-      <w:r>
-        <w:t xml:space="preserve"> strains (MSM &gt; </w:t>
-      </w:r>
-      <w:proofErr w:type="spellStart"/>
-      <w:r>
-        <w:t>Mol</w:t>
-      </w:r>
-      <w:proofErr w:type="spellEnd"/>
-      <w:r>
-        <w:t>)</w:t>
-      </w:r>
-    </w:p>
-    <w:p>
-      <w:pPr>
-        <w:contextualSpacing/>
-      </w:pPr>
-      <w:r>
-        <w:t>-</w:t>
-      </w:r>
-      <w:proofErr w:type="spellStart"/>
-      <w:r>
-        <w:t>glms</w:t>
-      </w:r>
-      <w:proofErr w:type="spellEnd"/>
-      <w:r>
-        <w:t xml:space="preserve"> </w:t>
-      </w:r>
-      <w:r>
-        <w:t xml:space="preserve">and logistic regression </w:t>
-      </w:r>
-      <w:r>
-        <w:t>models</w:t>
-      </w:r>
-    </w:p>
-    <w:p>
-      <w:pPr>
-        <w:contextualSpacing/>
-      </w:pPr>
-    </w:p>
-    <w:p>
-      <w:pPr>
-        <w:contextualSpacing/>
-        <w:rPr>
-          <w:b/>
-        </w:rPr>
-      </w:pPr>
-      <w:r>
-        <w:rPr>
-          <w:b/>
-        </w:rPr>
-        <w:t xml:space="preserve">Q2. SC length, </w:t>
-      </w:r>
-      <w:r>
-        <w:rPr>
-          <w:b/>
-        </w:rPr>
-        <w:t>High rec strains have longer SC lengths, bu</w:t>
-      </w:r>
-      <w:r>
-        <w:rPr>
-          <w:b/>
-        </w:rPr>
-        <w:t>t depends on how you measure it</w:t>
-      </w:r>
-    </w:p>
-    <w:p/>
-    <w:p>
-      <w:r>
-        <w:t xml:space="preserve">-General pattern of positive correlation with SC lengths and </w:t>
-      </w:r>
-      <w:proofErr w:type="spellStart"/>
-      <w:r>
-        <w:t>chrm</w:t>
-      </w:r>
-      <w:proofErr w:type="spellEnd"/>
-      <w:r>
-        <w:t xml:space="preserve"> class – any deviations can be attributed to low sample sizes</w:t>
-      </w:r>
-    </w:p>
-    <w:p>
-      <w:pPr>
-        <w:contextualSpacing/>
-      </w:pPr>
-      <w:r>
-        <w:t xml:space="preserve">- CHROMOSOME SIZE EFFECT // chromosome </w:t>
-      </w:r>
-      <w:r>
-        <w:t>proportion</w:t>
-      </w:r>
-      <w:r>
-        <w:t xml:space="preserve"> difference</w:t>
-      </w:r>
+        <w:t xml:space="preserve"> variation – can evolve to be uncoupled </w:t>
+      </w:r>
+      <w:r>
+        <w:sym w:font="Wingdings" w:char="F0E0"/>
+      </w:r>
+      <w:r>
+        <w:t xml:space="preserve"> this suggests different usage of SC area per bivalent (placement)</w:t>
+      </w:r>
+    </w:p>
+    <w:p>
       <w:bookmarkStart w:id="1" w:name="_GoBack"/>
       <w:bookmarkEnd w:id="1"/>
-      <w:r>
-        <w:t>s confound comparisons of chromosome classes across strains</w:t>
+    </w:p>
+    <w:p>
+      <w:pPr>
+        <w:contextualSpacing/>
+      </w:pPr>
+      <w:r>
+        <w:t>- replicating the mixed/</w:t>
+      </w:r>
+      <w:proofErr w:type="spellStart"/>
+      <w:proofErr w:type="gramStart"/>
+      <w:r>
+        <w:t>glm</w:t>
+      </w:r>
+      <w:proofErr w:type="spellEnd"/>
+      <w:r>
+        <w:t xml:space="preserve">  models</w:t>
+      </w:r>
+      <w:proofErr w:type="gramEnd"/>
+      <w:r>
+        <w:t xml:space="preserve"> for reduced chromosome sets</w:t>
+      </w:r>
+    </w:p>
+    <w:p>
+      <w:pPr>
+        <w:contextualSpacing/>
+      </w:pPr>
+    </w:p>
+    <w:p>
+      <w:pPr>
+        <w:contextualSpacing/>
+      </w:pPr>
+    </w:p>
+    <w:p>
+      <w:pPr>
+        <w:contextualSpacing/>
+      </w:pPr>
+      <w:r>
+        <w:t xml:space="preserve">-For almost all models, sex is the only significant effect for mouse averages of SC length. </w:t>
+      </w:r>
+    </w:p>
+    <w:p>
+      <w:pPr>
+        <w:contextualSpacing/>
+      </w:pPr>
+      <w:r>
+        <w:t xml:space="preserve">The exception is in the </w:t>
+      </w:r>
+      <w:proofErr w:type="spellStart"/>
+      <w:r>
+        <w:t>Musc</w:t>
+      </w:r>
+      <w:proofErr w:type="spellEnd"/>
+      <w:r>
+        <w:t xml:space="preserve"> strains, where the SKIVE strain effect is also significant, because both male and female bivalents are shorter compared to PWD and KAZ.</w:t>
+      </w:r>
+    </w:p>
+    <w:p>
+      <w:r>
+        <w:t xml:space="preserve">-Female SC are longer than male even despite the XX. </w:t>
+      </w:r>
+      <w:proofErr w:type="spellStart"/>
+      <w:r>
+        <w:t>i</w:t>
+      </w:r>
+      <w:proofErr w:type="spellEnd"/>
+      <w:r>
+        <w:t xml:space="preserve">) </w:t>
+      </w:r>
+      <w:proofErr w:type="gramStart"/>
+      <w:r>
+        <w:t>all</w:t>
+      </w:r>
+      <w:proofErr w:type="gramEnd"/>
+      <w:r>
+        <w:t xml:space="preserve"> bivalents are longer within cells (there isn’t a single longer bivalent), ii) shortest bivalents within cells are also longer in females.</w:t>
+      </w:r>
+    </w:p>
+    <w:p/>
+    <w:p/>
+    <w:p>
+      <w:pPr>
+        <w:contextualSpacing/>
+        <w:rPr>
+          <w:b/>
+        </w:rPr>
+      </w:pPr>
+      <w:r>
+        <w:rPr>
+          <w:b/>
+        </w:rPr>
+        <w:t xml:space="preserve">2. </w:t>
+      </w:r>
+      <w:r>
+        <w:rPr>
+          <w:b/>
+        </w:rPr>
+        <w:t>Rec landscape differences</w:t>
+      </w:r>
+    </w:p>
+    <w:p>
+      <w:pPr>
+        <w:contextualSpacing/>
+      </w:pPr>
+      <w:r>
+        <w:rPr>
+          <w:b/>
+        </w:rPr>
+        <w:t>-</w:t>
+      </w:r>
+      <w:r>
+        <w:t>The sex effect i</w:t>
+      </w:r>
+      <w:r>
+        <w:t xml:space="preserve">s highly significant for </w:t>
+      </w:r>
+      <w:proofErr w:type="spellStart"/>
+      <w:r>
+        <w:t>glms</w:t>
+      </w:r>
+      <w:proofErr w:type="spellEnd"/>
+      <w:r>
+        <w:t xml:space="preserve"> of the normalized foci 1 position.</w:t>
+      </w:r>
+      <w:r>
+        <w:t xml:space="preserve"> </w:t>
+      </w:r>
+      <w:r>
+        <w:t>In models for the full dataset, LEW, MOLF, and KAZ had significant strain effects, which MOLF being the largest.</w:t>
+      </w:r>
+      <w:r>
+        <w:t xml:space="preserve"> The LEW and the MOLF strain effects are replicated in models sub setting the subspecies.</w:t>
+      </w:r>
+    </w:p>
+    <w:p>
+      <w:pPr>
+        <w:contextualSpacing/>
+      </w:pPr>
+      <w:r>
+        <w:t>-</w:t>
+      </w:r>
+      <w:r>
+        <w:t xml:space="preserve">Males have more </w:t>
+      </w:r>
+      <w:proofErr w:type="spellStart"/>
+      <w:r>
+        <w:t>telomeric</w:t>
+      </w:r>
+      <w:proofErr w:type="spellEnd"/>
+      <w:r>
+        <w:t xml:space="preserve"> positions of single foci while female single foci are closer positioned to 50% of the total length.</w:t>
+      </w:r>
+    </w:p>
+    <w:p>
+      <w:pPr>
+        <w:contextualSpacing/>
+      </w:pPr>
+      <w:r>
+        <w:t>-</w:t>
+      </w:r>
+      <w:r>
+        <w:t xml:space="preserve">Some strains MOLF and LEW, have </w:t>
+      </w:r>
+      <w:r>
+        <w:t xml:space="preserve">significant </w:t>
+      </w:r>
+      <w:r>
+        <w:t>strain effects, indicating both male and female have positions closer to the middle of the bivalent than the total average.</w:t>
+      </w:r>
+    </w:p>
+    <w:p>
+      <w:r>
+        <w:t xml:space="preserve">- </w:t>
+      </w:r>
+      <w:r>
+        <w:rPr>
+          <w:i/>
+        </w:rPr>
+        <w:t>SC length and the normalized 1CO position are conserved chromosome level traits of heterochiasmy in house mouse</w:t>
+      </w:r>
+      <w:r>
+        <w:rPr>
+          <w:i/>
+        </w:rPr>
+        <w:t xml:space="preserve"> (and other species)</w:t>
+      </w:r>
+      <w:r>
+        <w:rPr>
+          <w:i/>
+        </w:rPr>
+        <w:t>.</w:t>
+      </w:r>
+    </w:p>
+    <w:p>
+      <w:pPr>
+        <w:contextualSpacing/>
+      </w:pPr>
+    </w:p>
+    <w:p>
+      <w:pPr>
+        <w:contextualSpacing/>
+        <w:rPr>
+          <w:b/>
+        </w:rPr>
+      </w:pPr>
+      <w:r>
+        <w:rPr>
+          <w:b/>
+        </w:rPr>
+        <w:t>3</w:t>
+      </w:r>
+      <w:r>
+        <w:rPr>
+          <w:b/>
+        </w:rPr>
+        <w:t xml:space="preserve">. </w:t>
+      </w:r>
+      <w:r>
+        <w:rPr>
+          <w:b/>
+        </w:rPr>
+        <w:t xml:space="preserve">Sex differences in </w:t>
+      </w:r>
+      <w:r>
+        <w:rPr>
+          <w:b/>
+        </w:rPr>
+        <w:t xml:space="preserve">cytological measures of </w:t>
+      </w:r>
+      <w:r>
+        <w:rPr>
+          <w:b/>
+        </w:rPr>
+        <w:t xml:space="preserve">CO </w:t>
+      </w:r>
+      <w:r>
+        <w:rPr>
+          <w:b/>
+        </w:rPr>
+        <w:t>i</w:t>
+      </w:r>
+      <w:r>
+        <w:rPr>
+          <w:b/>
+        </w:rPr>
+        <w:t>nterference</w:t>
+      </w:r>
+    </w:p>
+    <w:p>
+      <w:pPr>
+        <w:contextualSpacing/>
+      </w:pPr>
+      <w:r>
+        <w:t xml:space="preserve">- </w:t>
+      </w:r>
+      <w:r>
+        <w:t>Review of CO interference measures (approaches and species).</w:t>
+      </w:r>
+      <w:r>
+        <w:t xml:space="preserve">  Example tiger vs elephant shrew show a clear negative correlation between interference strength and genome wide recombination rate (Segura et al). </w:t>
+      </w:r>
+    </w:p>
+    <w:p>
+      <w:pPr>
+        <w:contextualSpacing/>
+      </w:pPr>
+      <w:r>
+        <w:t xml:space="preserve"> – Note that </w:t>
+      </w:r>
+      <w:r>
+        <w:t>sex specific comparisons of IFD / interference in the physical scale</w:t>
+      </w:r>
+      <w:r>
+        <w:t xml:space="preserve"> (SC-AE)</w:t>
+      </w:r>
+      <w:r>
+        <w:t xml:space="preserve"> are very rare</w:t>
+      </w:r>
+      <w:r>
+        <w:t xml:space="preserve">, </w:t>
+      </w:r>
+      <w:r>
+        <w:t>De Boer et al 2006</w:t>
+      </w:r>
+      <w:r>
+        <w:t xml:space="preserve"> (maybe </w:t>
+      </w:r>
+      <w:proofErr w:type="spellStart"/>
+      <w:r>
+        <w:t>Hassold</w:t>
+      </w:r>
+      <w:proofErr w:type="spellEnd"/>
+      <w:r>
+        <w:t xml:space="preserve">). </w:t>
+      </w:r>
+    </w:p>
+    <w:p>
+      <w:pPr>
+        <w:contextualSpacing/>
+      </w:pPr>
+      <w:r>
+        <w:t>- Review genetic map measures sex</w:t>
+      </w:r>
+      <w:r>
+        <w:t xml:space="preserve"> differences in COI and </w:t>
+      </w:r>
+      <w:r>
+        <w:t>how this is also connected to more uniform REC in females and localized REC in males.</w:t>
+      </w:r>
+      <w:r>
+        <w:t xml:space="preserve"> </w:t>
+      </w:r>
+    </w:p>
+    <w:p>
+      <w:pPr>
+        <w:contextualSpacing/>
+      </w:pPr>
+      <w:r>
+        <w:t>- Female normalized IFDs are an average of 45 to 50% of the length of the SC-AE across strains. Male normalized IFDs are on average 51 to 60% the length of the SC-AE across strains.</w:t>
+      </w:r>
+      <w:r>
+        <w:t xml:space="preserve"> </w:t>
+      </w:r>
+    </w:p>
+    <w:p>
+      <w:pPr>
+        <w:contextualSpacing/>
+      </w:pPr>
+      <w:r>
+        <w:t xml:space="preserve">- Generally all females have enrichment of short normalized IFD (except KAZ). This enrichment is most pronounced in strains with high rec males, (PWD, MSM, SKIVE) there is a cut off of low normalized IFDs ~30%. </w:t>
+      </w:r>
+      <w:r>
+        <w:t>In</w:t>
+      </w:r>
+      <w:r>
+        <w:t xml:space="preserve"> the remaining strains the normalized IFD ranges overlap between males and females</w:t>
+      </w:r>
+      <w:r>
+        <w:t>.</w:t>
+      </w:r>
+    </w:p>
+    <w:p>
+      <w:pPr>
+        <w:contextualSpacing/>
+        <w:rPr>
+          <w:i/>
+        </w:rPr>
+      </w:pPr>
+      <w:r>
+        <w:t xml:space="preserve">- </w:t>
+      </w:r>
+      <w:r>
+        <w:rPr>
+          <w:i/>
+        </w:rPr>
+        <w:t>F</w:t>
+      </w:r>
+      <w:r>
+        <w:rPr>
+          <w:i/>
+        </w:rPr>
+        <w:t>emales have weaker interference as indicated by normalized IFD.</w:t>
+      </w:r>
+    </w:p>
+    <w:p>
+      <w:pPr>
+        <w:contextualSpacing/>
+        <w:rPr>
+          <w:i/>
+        </w:rPr>
+      </w:pPr>
+      <w:r>
+        <w:rPr>
+          <w:i/>
+        </w:rPr>
+        <w:t>- High rec males have stronger interference, in terms of raw and normalized IFD measures. They also have a lower threshold for IFDs, 30%, this could indicate stricter control over the REC landscape to enrich for more 2CO bivalents.</w:t>
+      </w:r>
+    </w:p>
+    <w:p>
+      <w:pPr>
+        <w:contextualSpacing/>
+      </w:pPr>
+    </w:p>
+    <w:p>
+      <w:pPr>
+        <w:contextualSpacing/>
+      </w:pPr>
+    </w:p>
+    <w:p>
+      <w:pPr>
+        <w:contextualSpacing/>
+        <w:rPr>
+          <w:b/>
+        </w:rPr>
+      </w:pPr>
+      <w:r>
+        <w:rPr>
+          <w:b/>
+        </w:rPr>
+        <w:t xml:space="preserve">Variation in </w:t>
+      </w:r>
+      <w:proofErr w:type="spellStart"/>
+      <w:r>
+        <w:rPr>
+          <w:b/>
+        </w:rPr>
+        <w:t>gwRR</w:t>
+      </w:r>
+      <w:proofErr w:type="spellEnd"/>
+      <w:r>
+        <w:rPr>
+          <w:b/>
+        </w:rPr>
+        <w:t xml:space="preserve"> across house mouse males</w:t>
+      </w:r>
+      <w:r>
+        <w:rPr>
+          <w:b/>
+        </w:rPr>
+        <w:t>,</w:t>
+      </w:r>
+      <w:r>
+        <w:rPr>
+          <w:b/>
+        </w:rPr>
+        <w:t xml:space="preserve"> </w:t>
+      </w:r>
+      <w:r>
+        <w:rPr>
+          <w:b/>
+        </w:rPr>
+        <w:t>Framework for Q2</w:t>
+      </w:r>
+    </w:p>
+    <w:p>
+      <w:pPr>
+        <w:contextualSpacing/>
+      </w:pPr>
+      <w:r>
+        <w:t xml:space="preserve">Which </w:t>
+      </w:r>
+      <w:r>
+        <w:t xml:space="preserve">single bivalents </w:t>
+      </w:r>
+      <w:r>
+        <w:t xml:space="preserve">traits distinguish high and low recombining males in </w:t>
+      </w:r>
+      <w:proofErr w:type="spellStart"/>
+      <w:r>
+        <w:t>Musc</w:t>
+      </w:r>
+      <w:proofErr w:type="spellEnd"/>
+      <w:r>
+        <w:t xml:space="preserve"> strains?</w:t>
+      </w:r>
+    </w:p>
+    <w:p>
+      <w:pPr>
+        <w:contextualSpacing/>
+      </w:pPr>
+      <w:r>
+        <w:t>-</w:t>
+      </w:r>
+      <w:r>
+        <w:t xml:space="preserve"> R</w:t>
+      </w:r>
+      <w:r>
+        <w:t>eview dataset of male, additional strains which didn’t have female observations</w:t>
+      </w:r>
+    </w:p>
+    <w:p>
+      <w:pPr>
+        <w:contextualSpacing/>
+      </w:pPr>
+      <w:r>
+        <w:t xml:space="preserve">- General predictions based on the </w:t>
+      </w:r>
+      <w:proofErr w:type="spellStart"/>
+      <w:r>
+        <w:t>gwRR</w:t>
+      </w:r>
+      <w:proofErr w:type="spellEnd"/>
+      <w:r>
+        <w:t xml:space="preserve"> results:</w:t>
+      </w:r>
+    </w:p>
+    <w:p>
+      <w:pPr>
+        <w:ind w:firstLine="720"/>
+        <w:contextualSpacing/>
+      </w:pPr>
+      <w:r>
+        <w:t>I. Dom strain will not have significant effect (WSB = LEW = G)</w:t>
+      </w:r>
+    </w:p>
+    <w:p>
+      <w:pPr>
+        <w:ind w:firstLine="720"/>
+        <w:contextualSpacing/>
+      </w:pPr>
+      <w:r>
+        <w:lastRenderedPageBreak/>
+        <w:t xml:space="preserve">II. </w:t>
+      </w:r>
+      <w:proofErr w:type="spellStart"/>
+      <w:r>
+        <w:t>Musc</w:t>
+      </w:r>
+      <w:proofErr w:type="spellEnd"/>
+      <w:r>
+        <w:t xml:space="preserve"> </w:t>
+      </w:r>
+      <w:proofErr w:type="gramStart"/>
+      <w:r>
+        <w:t>strains  (</w:t>
+      </w:r>
+      <w:proofErr w:type="gramEnd"/>
+      <w:r>
+        <w:t>PWD &gt; SKIVE  &gt;  KAZ, CZECHII )</w:t>
+      </w:r>
+    </w:p>
+    <w:p>
+      <w:pPr>
+        <w:ind w:firstLine="720"/>
+        <w:contextualSpacing/>
+      </w:pPr>
+      <w:r>
+        <w:t xml:space="preserve">III. </w:t>
+      </w:r>
+      <w:proofErr w:type="spellStart"/>
+      <w:r>
+        <w:t>Mol</w:t>
+      </w:r>
+      <w:proofErr w:type="spellEnd"/>
+      <w:r>
+        <w:t xml:space="preserve"> strains (MSM &gt; </w:t>
+      </w:r>
+      <w:proofErr w:type="spellStart"/>
+      <w:r>
+        <w:t>Mol</w:t>
+      </w:r>
+      <w:proofErr w:type="spellEnd"/>
+      <w:r>
+        <w:t>)</w:t>
+      </w:r>
+    </w:p>
+    <w:p>
+      <w:pPr>
+        <w:contextualSpacing/>
+      </w:pPr>
+      <w:r>
+        <w:t>-</w:t>
+      </w:r>
+      <w:proofErr w:type="spellStart"/>
+      <w:r>
+        <w:t>glms</w:t>
+      </w:r>
+      <w:proofErr w:type="spellEnd"/>
+      <w:r>
+        <w:t xml:space="preserve"> </w:t>
+      </w:r>
+      <w:r>
+        <w:t xml:space="preserve">and logistic regression </w:t>
+      </w:r>
+      <w:r>
+        <w:t>models</w:t>
+      </w:r>
+    </w:p>
+    <w:p>
+      <w:pPr>
+        <w:contextualSpacing/>
+      </w:pPr>
+    </w:p>
+    <w:p>
+      <w:pPr>
+        <w:contextualSpacing/>
+        <w:rPr>
+          <w:b/>
+        </w:rPr>
+      </w:pPr>
+      <w:r>
+        <w:rPr>
+          <w:b/>
+        </w:rPr>
+        <w:t xml:space="preserve">Q2. SC length, </w:t>
+      </w:r>
+      <w:r>
+        <w:rPr>
+          <w:b/>
+        </w:rPr>
+        <w:t>High rec strains have longer SC lengths, bu</w:t>
+      </w:r>
+      <w:r>
+        <w:rPr>
+          <w:b/>
+        </w:rPr>
+        <w:t>t depends on how you measure it</w:t>
+      </w:r>
+    </w:p>
+    <w:p/>
+    <w:p>
+      <w:r>
+        <w:t xml:space="preserve">-General pattern of positive correlation with SC lengths and </w:t>
+      </w:r>
+      <w:proofErr w:type="spellStart"/>
+      <w:r>
+        <w:t>chrm</w:t>
+      </w:r>
+      <w:proofErr w:type="spellEnd"/>
+      <w:r>
+        <w:t xml:space="preserve"> class – any deviations can be attributed to low sample sizes</w:t>
+      </w:r>
+    </w:p>
+    <w:p>
+      <w:pPr>
+        <w:contextualSpacing/>
+      </w:pPr>
+      <w:r>
+        <w:t xml:space="preserve">- CHROMOSOME SIZE EFFECT // chromosome </w:t>
+      </w:r>
+      <w:r>
+        <w:t>proportion</w:t>
+      </w:r>
+      <w:r>
+        <w:t xml:space="preserve"> differences confound comparisons of chromosome classes across strains</w:t>
       </w:r>
     </w:p>
     <w:p>
@@ -2482,7 +2727,6 @@
         <w:contextualSpacing/>
       </w:pPr>
       <w:r>
-        <w:lastRenderedPageBreak/>
         <w:t>-</w:t>
       </w:r>
       <w:r>
@@ -3106,6 +3350,95 @@
     </w:lvl>
   </w:abstractNum>
   <w:abstractNum w:abstractNumId="4" w15:restartNumberingAfterBreak="0">
+    <w:nsid w:val="3B2A7349"/>
+    <w:multiLevelType w:val="hybridMultilevel"/>
+    <w:tmpl w:val="2818718E"/>
+    <w:lvl w:ilvl="0" w:tplc="0409000F">
+      <w:start w:val="1"/>
+      <w:numFmt w:val="decimal"/>
+      <w:lvlText w:val="%1."/>
+      <w:lvlJc w:val="left"/>
+      <w:pPr>
+        <w:ind w:left="720" w:hanging="360"/>
+      </w:pPr>
+      <w:rPr>
+        <w:rFonts w:hint="default"/>
+      </w:rPr>
+    </w:lvl>
+    <w:lvl w:ilvl="1" w:tplc="04090019" w:tentative="1">
+      <w:start w:val="1"/>
+      <w:numFmt w:val="lowerLetter"/>
+      <w:lvlText w:val="%2."/>
+      <w:lvlJc w:val="left"/>
+      <w:pPr>
+        <w:ind w:left="1440" w:hanging="360"/>
+      </w:pPr>
+    </w:lvl>
+    <w:lvl w:ilvl="2" w:tplc="0409001B" w:tentative="1">
+      <w:start w:val="1"/>
+      <w:numFmt w:val="lowerRoman"/>
+      <w:lvlText w:val="%3."/>
+      <w:lvlJc w:val="right"/>
+      <w:pPr>
+        <w:ind w:left="2160" w:hanging="180"/>
+      </w:pPr>
+    </w:lvl>
+    <w:lvl w:ilvl="3" w:tplc="0409000F" w:tentative="1">
+      <w:start w:val="1"/>
+      <w:numFmt w:val="decimal"/>
+      <w:lvlText w:val="%4."/>
+      <w:lvlJc w:val="left"/>
+      <w:pPr>
+        <w:ind w:left="2880" w:hanging="360"/>
+      </w:pPr>
+    </w:lvl>
+    <w:lvl w:ilvl="4" w:tplc="04090019" w:tentative="1">
+      <w:start w:val="1"/>
+      <w:numFmt w:val="lowerLetter"/>
+      <w:lvlText w:val="%5."/>
+      <w:lvlJc w:val="left"/>
+      <w:pPr>
+        <w:ind w:left="3600" w:hanging="360"/>
+      </w:pPr>
+    </w:lvl>
+    <w:lvl w:ilvl="5" w:tplc="0409001B" w:tentative="1">
+      <w:start w:val="1"/>
+      <w:numFmt w:val="lowerRoman"/>
+      <w:lvlText w:val="%6."/>
+      <w:lvlJc w:val="right"/>
+      <w:pPr>
+        <w:ind w:left="4320" w:hanging="180"/>
+      </w:pPr>
+    </w:lvl>
+    <w:lvl w:ilvl="6" w:tplc="0409000F" w:tentative="1">
+      <w:start w:val="1"/>
+      <w:numFmt w:val="decimal"/>
+      <w:lvlText w:val="%7."/>
+      <w:lvlJc w:val="left"/>
+      <w:pPr>
+        <w:ind w:left="5040" w:hanging="360"/>
+      </w:pPr>
+    </w:lvl>
+    <w:lvl w:ilvl="7" w:tplc="04090019" w:tentative="1">
+      <w:start w:val="1"/>
+      <w:numFmt w:val="lowerLetter"/>
+      <w:lvlText w:val="%8."/>
+      <w:lvlJc w:val="left"/>
+      <w:pPr>
+        <w:ind w:left="5760" w:hanging="360"/>
+      </w:pPr>
+    </w:lvl>
+    <w:lvl w:ilvl="8" w:tplc="0409001B" w:tentative="1">
+      <w:start w:val="1"/>
+      <w:numFmt w:val="lowerRoman"/>
+      <w:lvlText w:val="%9."/>
+      <w:lvlJc w:val="right"/>
+      <w:pPr>
+        <w:ind w:left="6480" w:hanging="180"/>
+      </w:pPr>
+    </w:lvl>
+  </w:abstractNum>
+  <w:abstractNum w:abstractNumId="5" w15:restartNumberingAfterBreak="0">
     <w:nsid w:val="4C6D3FD5"/>
     <w:multiLevelType w:val="hybridMultilevel"/>
     <w:tmpl w:val="2D0E01A0"/>
@@ -3194,7 +3527,7 @@
       </w:pPr>
     </w:lvl>
   </w:abstractNum>
-  <w:abstractNum w:abstractNumId="5" w15:restartNumberingAfterBreak="0">
+  <w:abstractNum w:abstractNumId="6" w15:restartNumberingAfterBreak="0">
     <w:nsid w:val="50AC1DF2"/>
     <w:multiLevelType w:val="hybridMultilevel"/>
     <w:tmpl w:val="F886BE94"/>
@@ -3283,7 +3616,7 @@
       </w:pPr>
     </w:lvl>
   </w:abstractNum>
-  <w:abstractNum w:abstractNumId="6" w15:restartNumberingAfterBreak="0">
+  <w:abstractNum w:abstractNumId="7" w15:restartNumberingAfterBreak="0">
     <w:nsid w:val="58186A58"/>
     <w:multiLevelType w:val="hybridMultilevel"/>
     <w:tmpl w:val="CCC67C62"/>
@@ -3372,7 +3705,7 @@
       </w:pPr>
     </w:lvl>
   </w:abstractNum>
-  <w:abstractNum w:abstractNumId="7" w15:restartNumberingAfterBreak="0">
+  <w:abstractNum w:abstractNumId="8" w15:restartNumberingAfterBreak="0">
     <w:nsid w:val="60555705"/>
     <w:multiLevelType w:val="hybridMultilevel"/>
     <w:tmpl w:val="2D0E01A0"/>
@@ -3462,19 +3795,19 @@
     </w:lvl>
   </w:abstractNum>
   <w:num w:numId="1">
-    <w:abstractNumId w:val="5"/>
+    <w:abstractNumId w:val="6"/>
   </w:num>
   <w:num w:numId="2">
     <w:abstractNumId w:val="0"/>
   </w:num>
   <w:num w:numId="3">
-    <w:abstractNumId w:val="7"/>
+    <w:abstractNumId w:val="8"/>
   </w:num>
   <w:num w:numId="4">
-    <w:abstractNumId w:val="4"/>
+    <w:abstractNumId w:val="5"/>
   </w:num>
   <w:num w:numId="5">
-    <w:abstractNumId w:val="6"/>
+    <w:abstractNumId w:val="7"/>
   </w:num>
   <w:num w:numId="6">
     <w:abstractNumId w:val="3"/>
@@ -3484,6 +3817,9 @@
   </w:num>
   <w:num w:numId="8">
     <w:abstractNumId w:val="2"/>
+  </w:num>
+  <w:num w:numId="9">
+    <w:abstractNumId w:val="4"/>
   </w:num>
 </w:numbering>
 </file>
@@ -3935,6 +4271,12 @@
     <w:semiHidden/>
     <w:unhideWhenUsed/>
   </w:style>
+  <w:style w:type="numbering" w:customStyle="1" w:styleId="ListNo2">
+    <w:name w:val="List No"/>
+    <w:uiPriority w:val="99"/>
+    <w:semiHidden/>
+    <w:unhideWhenUsed/>
+  </w:style>
   <w:style w:type="paragraph" w:styleId="ListParagraph">
     <w:name w:val="List Paragraph"/>
     <w:basedOn w:val="Normal"/>

</xml_diff>

<commit_message>
started thinking for Q1 foci position
</commit_message>
<xml_diff>
--- a/Results_Outline_v2.docx
+++ b/Results_Outline_v2.docx
@@ -1711,11 +1711,6 @@
       <w:pPr>
         <w:contextualSpacing/>
       </w:pPr>
-    </w:p>
-    <w:p>
-      <w:pPr>
-        <w:contextualSpacing/>
-      </w:pPr>
       <w:r>
         <w:t>-boring results out of the way</w:t>
       </w:r>
@@ -1796,6 +1791,20 @@
         <w:t>sc</w:t>
       </w:r>
       <w:proofErr w:type="spellEnd"/>
+      <w:r>
+        <w:t>, (motivation )</w:t>
+      </w:r>
+      <w:r>
+        <w:t xml:space="preserve">Total </w:t>
+      </w:r>
+      <w:proofErr w:type="spellStart"/>
+      <w:r>
+        <w:t>sc</w:t>
+      </w:r>
+      <w:proofErr w:type="spellEnd"/>
+      <w:r>
+        <w:t xml:space="preserve"> compares the SC area of the whole cell </w:t>
+      </w:r>
     </w:p>
     <w:p>
       <w:pPr>
@@ -1803,6 +1812,30 @@
       </w:pPr>
       <w:r>
         <w:t>Basic stats</w:t>
+      </w:r>
+      <w:proofErr w:type="gramStart"/>
+      <w:r>
+        <w:t>;  X</w:t>
+      </w:r>
+      <w:proofErr w:type="gramEnd"/>
+      <w:r>
+        <w:t xml:space="preserve"> number from all the original, </w:t>
+      </w:r>
+    </w:p>
+    <w:p>
+      <w:pPr>
+        <w:contextualSpacing/>
+      </w:pPr>
+      <w:r>
+        <w:t xml:space="preserve">Female average total </w:t>
+      </w:r>
+      <w:proofErr w:type="spellStart"/>
+      <w:r>
+        <w:t>sc</w:t>
+      </w:r>
+      <w:proofErr w:type="spellEnd"/>
+      <w:r>
+        <w:t xml:space="preserve"> area</w:t>
       </w:r>
     </w:p>
     <w:p>
@@ -1860,23 +1893,22 @@
       <w:pPr>
         <w:pStyle w:val="ListParagraph"/>
       </w:pPr>
-      <w:proofErr w:type="spellStart"/>
-      <w:r>
-        <w:t>t.testt</w:t>
-      </w:r>
-      <w:proofErr w:type="spellEnd"/>
+      <w:r>
+        <w:t>-use the short bivalent dataset to control for XX in females</w:t>
+      </w:r>
     </w:p>
     <w:p>
       <w:pPr>
         <w:pStyle w:val="ListParagraph"/>
       </w:pPr>
-      <w:proofErr w:type="spellStart"/>
       <w:proofErr w:type="gramStart"/>
       <w:r>
-        <w:t>lmer</w:t>
-      </w:r>
-      <w:proofErr w:type="spellEnd"/>
+        <w:t>basic</w:t>
+      </w:r>
       <w:proofErr w:type="gramEnd"/>
+      <w:r>
+        <w:t xml:space="preserve"> stats</w:t>
+      </w:r>
     </w:p>
     <w:p>
       <w:pPr>
@@ -1885,24 +1917,263 @@
       <w:proofErr w:type="spellStart"/>
       <w:proofErr w:type="gramStart"/>
       <w:r>
-        <w:t>glm</w:t>
-      </w:r>
-      <w:proofErr w:type="spellEnd"/>
+        <w:t>t.test</w:t>
+      </w:r>
+      <w:proofErr w:type="spellEnd"/>
+      <w:r>
+        <w:t xml:space="preserve"> :</w:t>
+      </w:r>
       <w:proofErr w:type="gramEnd"/>
-    </w:p>
-    <w:p>
+      <w:r>
+        <w:t xml:space="preserve"> </w:t>
+      </w:r>
+    </w:p>
+    <w:p>
+      <w:pPr>
+        <w:pStyle w:val="ListParagraph"/>
+      </w:pPr>
       <w:proofErr w:type="gramStart"/>
       <w:r>
-        <w:t>interpretation</w:t>
+        <w:t>in</w:t>
       </w:r>
       <w:proofErr w:type="gramEnd"/>
       <w:r>
-        <w:t xml:space="preserve"> – simple model not held – SC length / chromatin compaction distinct in oocytes and spermatocytes – conserved feature of heterochiasmy – </w:t>
-      </w:r>
-    </w:p>
-    <w:p>
-      <w:r>
-        <w:lastRenderedPageBreak/>
+        <w:t xml:space="preserve"> all but SKIVE, the female mean length of short bivalents were significantly longer. For SKIVE (p= NS) qualitatively the female means are lower compared to the other </w:t>
+      </w:r>
+      <w:proofErr w:type="spellStart"/>
+      <w:r>
+        <w:t>musc</w:t>
+      </w:r>
+      <w:proofErr w:type="spellEnd"/>
+      <w:r>
+        <w:t xml:space="preserve"> female means (KAZ and PWD).</w:t>
+      </w:r>
+    </w:p>
+    <w:p>
+      <w:pPr>
+        <w:pStyle w:val="ListParagraph"/>
+      </w:pPr>
+    </w:p>
+    <w:p>
+      <w:pPr>
+        <w:pStyle w:val="ListParagraph"/>
+      </w:pPr>
+    </w:p>
+    <w:p>
+      <w:pPr>
+        <w:pStyle w:val="ListParagraph"/>
+      </w:pPr>
+      <w:proofErr w:type="spellStart"/>
+      <w:r>
+        <w:t>Lmer</w:t>
+      </w:r>
+      <w:proofErr w:type="spellEnd"/>
+    </w:p>
+    <w:p>
+      <w:pPr>
+        <w:pStyle w:val="ListParagraph"/>
+      </w:pPr>
+      <w:r>
+        <w:t>Sex is the most significant effect</w:t>
+      </w:r>
+    </w:p>
+    <w:p>
+      <w:pPr>
+        <w:pStyle w:val="ListParagraph"/>
+      </w:pPr>
+      <w:proofErr w:type="spellStart"/>
+      <w:r>
+        <w:t>Glm</w:t>
+      </w:r>
+      <w:proofErr w:type="spellEnd"/>
+    </w:p>
+    <w:p>
+      <w:pPr>
+        <w:pStyle w:val="ListParagraph"/>
+      </w:pPr>
+      <w:r>
+        <w:t>Sex is the most significant effect</w:t>
+      </w:r>
+    </w:p>
+    <w:p>
+      <w:pPr>
+        <w:pStyle w:val="ListParagraph"/>
+      </w:pPr>
+    </w:p>
+    <w:p>
+      <w:pPr>
+        <w:contextualSpacing/>
+      </w:pPr>
+    </w:p>
+    <w:p>
+      <w:pPr>
+        <w:contextualSpacing/>
+      </w:pPr>
+      <w:r>
+        <w:t xml:space="preserve">1. &lt;Simple model / prediction not met, suggesting a DECOUPLING of broad summaries of SC length and </w:t>
+      </w:r>
+      <w:proofErr w:type="spellStart"/>
+      <w:r>
+        <w:t>gwRR</w:t>
+      </w:r>
+      <w:proofErr w:type="spellEnd"/>
+      <w:r>
+        <w:t xml:space="preserve"> – female have longer SC metrics even in strains with males have more COs per cell. This is not a complete decoupling since in all strains the positive correlation of SC lengths across bivalent classes is held. </w:t>
+      </w:r>
+    </w:p>
+    <w:p>
+      <w:pPr>
+        <w:contextualSpacing/>
+      </w:pPr>
+      <w:r>
+        <w:t>2. Longer SC-AE in females is – a consistent feature across all strains (t-tests, model’s (large sex effect)) for a cell wide summary and (a reduced single bivalent data set)</w:t>
+      </w:r>
+    </w:p>
+    <w:p>
+      <w:pPr>
+        <w:contextualSpacing/>
+      </w:pPr>
+    </w:p>
+    <w:p>
+      <w:pPr>
+        <w:contextualSpacing/>
+      </w:pPr>
+      <w:r>
+        <w:t xml:space="preserve">3. </w:t>
+      </w:r>
+      <w:proofErr w:type="gramStart"/>
+      <w:r>
+        <w:t>males</w:t>
+      </w:r>
+      <w:proofErr w:type="gramEnd"/>
+      <w:r>
+        <w:t xml:space="preserve"> from </w:t>
+      </w:r>
+      <w:proofErr w:type="spellStart"/>
+      <w:r>
+        <w:t>Musc</w:t>
+      </w:r>
+      <w:proofErr w:type="spellEnd"/>
+      <w:r>
+        <w:t xml:space="preserve"> and </w:t>
+      </w:r>
+      <w:proofErr w:type="spellStart"/>
+      <w:r>
+        <w:t>mol</w:t>
+      </w:r>
+      <w:proofErr w:type="spellEnd"/>
+      <w:r>
+        <w:t xml:space="preserve"> strains have significantly longer SC metrics than males from Dom.  Suggests at chromatin compaction – between these subspecies and may   (be a requirement for the rapid evolution seen in the 2 </w:t>
+      </w:r>
+      <w:proofErr w:type="spellStart"/>
+      <w:r>
+        <w:t>musc</w:t>
+      </w:r>
+      <w:proofErr w:type="spellEnd"/>
+      <w:r>
+        <w:t xml:space="preserve"> and </w:t>
+      </w:r>
+      <w:proofErr w:type="spellStart"/>
+      <w:r>
+        <w:t>mol</w:t>
+      </w:r>
+      <w:proofErr w:type="spellEnd"/>
+      <w:r>
+        <w:t xml:space="preserve"> strains)</w:t>
+      </w:r>
+    </w:p>
+    <w:p>
+      <w:pPr>
+        <w:contextualSpacing/>
+      </w:pPr>
+    </w:p>
+    <w:p>
+      <w:pPr>
+        <w:contextualSpacing/>
+      </w:pPr>
+      <w:proofErr w:type="gramStart"/>
+      <w:r>
+        <w:t>&lt;!--</w:t>
+      </w:r>
+      <w:proofErr w:type="gramEnd"/>
+      <w:r>
+        <w:t xml:space="preserve"> </w:t>
+      </w:r>
+      <w:r>
+        <w:t xml:space="preserve">-For almost all models, sex is the only significant effect for mouse averages of SC length. </w:t>
+      </w:r>
+    </w:p>
+    <w:p>
+      <w:pPr>
+        <w:contextualSpacing/>
+      </w:pPr>
+      <w:r>
+        <w:t xml:space="preserve">The exception is in the </w:t>
+      </w:r>
+      <w:proofErr w:type="spellStart"/>
+      <w:r>
+        <w:t>Musc</w:t>
+      </w:r>
+      <w:proofErr w:type="spellEnd"/>
+      <w:r>
+        <w:t xml:space="preserve"> strains, where the SKIVE strain effect is also significant, because both male and female bivalents are shorter compared to PWD and KAZ.</w:t>
+      </w:r>
+    </w:p>
+    <w:p>
+      <w:r>
+        <w:t xml:space="preserve">-Female SC are longer than male even despite the XX. </w:t>
+      </w:r>
+      <w:proofErr w:type="spellStart"/>
+      <w:r>
+        <w:t>i</w:t>
+      </w:r>
+      <w:proofErr w:type="spellEnd"/>
+      <w:r>
+        <w:t xml:space="preserve">) </w:t>
+      </w:r>
+      <w:proofErr w:type="gramStart"/>
+      <w:r>
+        <w:t>all</w:t>
+      </w:r>
+      <w:proofErr w:type="gramEnd"/>
+      <w:r>
+        <w:t xml:space="preserve"> bivalents are longer within cells (there isn’t a single longer bivalent), ii) shortest bivalents within cells are also longer in females.</w:t>
+      </w:r>
+      <w:r>
+        <w:t xml:space="preserve"> </w:t>
+      </w:r>
+      <w:r>
+        <w:sym w:font="Wingdings" w:char="F0E0"/>
+      </w:r>
+    </w:p>
+    <w:p>
+      <w:pPr>
+        <w:contextualSpacing/>
+      </w:pPr>
+    </w:p>
+    <w:p>
+      <w:pPr>
+        <w:contextualSpacing/>
+      </w:pPr>
+      <w:r>
+        <w:t>&lt;</w:t>
+      </w:r>
+      <w:proofErr w:type="gramStart"/>
+      <w:r>
+        <w:t>transition</w:t>
+      </w:r>
+      <w:proofErr w:type="gramEnd"/>
+      <w:r>
+        <w:t>&gt;  -- following up on SC area – with how COs are place --- placement and number of COs on single bivalents</w:t>
+      </w:r>
+    </w:p>
+    <w:p>
+      <w:pPr>
+        <w:contextualSpacing/>
+      </w:pPr>
+    </w:p>
+    <w:p>
+      <w:r>
         <w:t xml:space="preserve">SC area and </w:t>
       </w:r>
       <w:proofErr w:type="spellStart"/>
@@ -1921,54 +2192,485 @@
       </w:r>
     </w:p>
     <w:p>
+      <w:r>
+        <w:t>(</w:t>
+      </w:r>
+      <w:proofErr w:type="gramStart"/>
+      <w:r>
+        <w:t>in</w:t>
+      </w:r>
+      <w:proofErr w:type="gramEnd"/>
+      <w:r>
+        <w:t xml:space="preserve"> the next section – we examine / focus on the ‘recombination landscapes’ of the 1CO to examine / test positional bias and 2CO </w:t>
+      </w:r>
+      <w:proofErr w:type="spellStart"/>
+      <w:r>
+        <w:t>bivanlets</w:t>
+      </w:r>
+      <w:proofErr w:type="spellEnd"/>
+      <w:r>
+        <w:t xml:space="preserve"> to test / examine (crossover interference)  </w:t>
+      </w:r>
+    </w:p>
+    <w:p>
+      <w:r>
+        <w:t>---</w:t>
+      </w:r>
+      <w:proofErr w:type="gramStart"/>
+      <w:r>
+        <w:t>examine</w:t>
+      </w:r>
+      <w:proofErr w:type="gramEnd"/>
+      <w:r>
+        <w:t xml:space="preserve"> landscapes – to test for the sex specific patterns in these aspects --- </w:t>
+      </w:r>
+    </w:p>
+    <w:p/>
+    <w:p>
+      <w:pPr>
+        <w:contextualSpacing/>
+        <w:rPr>
+          <w:b/>
+        </w:rPr>
+      </w:pPr>
+      <w:r>
+        <w:rPr>
+          <w:b/>
+        </w:rPr>
+        <w:t xml:space="preserve">2. </w:t>
+      </w:r>
+      <w:r>
+        <w:rPr>
+          <w:b/>
+        </w:rPr>
+        <w:t xml:space="preserve">Rec landscape </w:t>
+      </w:r>
+      <w:proofErr w:type="gramStart"/>
+      <w:r>
+        <w:rPr>
+          <w:b/>
+        </w:rPr>
+        <w:t>differences</w:t>
+      </w:r>
+      <w:r>
+        <w:rPr>
+          <w:b/>
+        </w:rPr>
+        <w:t xml:space="preserve">  (</w:t>
+      </w:r>
+      <w:proofErr w:type="gramEnd"/>
+      <w:r>
+        <w:rPr>
+          <w:b/>
+        </w:rPr>
+        <w:t xml:space="preserve">Q1. 1CO </w:t>
+      </w:r>
+      <w:proofErr w:type="spellStart"/>
+      <w:r>
+        <w:rPr>
+          <w:b/>
+        </w:rPr>
+        <w:t>pos</w:t>
+      </w:r>
+      <w:proofErr w:type="spellEnd"/>
+      <w:r>
+        <w:rPr>
+          <w:b/>
+        </w:rPr>
+        <w:t>)</w:t>
+      </w:r>
+    </w:p>
+    <w:p>
+      <w:pPr>
+        <w:contextualSpacing/>
+      </w:pPr>
+    </w:p>
+    <w:p>
+      <w:pPr>
+        <w:contextualSpacing/>
+      </w:pPr>
+      <w:r>
+        <w:t xml:space="preserve">-use </w:t>
+      </w:r>
+      <w:proofErr w:type="spellStart"/>
+      <w:r>
+        <w:t>normaliz</w:t>
+      </w:r>
       <w:bookmarkStart w:id="1" w:name="_GoBack"/>
       <w:bookmarkEnd w:id="1"/>
-    </w:p>
-    <w:p>
-      <w:pPr>
-        <w:contextualSpacing/>
-      </w:pPr>
-      <w:r>
-        <w:t>- replicating the mixed/</w:t>
-      </w:r>
-      <w:proofErr w:type="spellStart"/>
-      <w:proofErr w:type="gramStart"/>
-      <w:r>
-        <w:t>glm</w:t>
-      </w:r>
-      <w:proofErr w:type="spellEnd"/>
-      <w:r>
-        <w:t xml:space="preserve">  models</w:t>
-      </w:r>
-      <w:proofErr w:type="gramEnd"/>
-      <w:r>
-        <w:t xml:space="preserve"> for reduced chromosome sets</w:t>
-      </w:r>
-    </w:p>
-    <w:p>
-      <w:pPr>
-        <w:contextualSpacing/>
-      </w:pPr>
-    </w:p>
-    <w:p>
-      <w:pPr>
-        <w:contextualSpacing/>
-      </w:pPr>
-    </w:p>
-    <w:p>
-      <w:pPr>
-        <w:contextualSpacing/>
-      </w:pPr>
-      <w:r>
-        <w:t xml:space="preserve">-For almost all models, sex is the only significant effect for mouse averages of SC length. </w:t>
-      </w:r>
-    </w:p>
-    <w:p>
-      <w:pPr>
-        <w:contextualSpacing/>
-      </w:pPr>
-      <w:r>
-        <w:t xml:space="preserve">The exception is in the </w:t>
+      <w:proofErr w:type="spellEnd"/>
+    </w:p>
+    <w:p>
+      <w:pPr>
+        <w:contextualSpacing/>
+      </w:pPr>
+      <w:r>
+        <w:t xml:space="preserve">-account </w:t>
+      </w:r>
+    </w:p>
+    <w:p>
+      <w:pPr>
+        <w:contextualSpacing/>
+      </w:pPr>
+      <w:r>
+        <w:t>-</w:t>
+      </w:r>
+      <w:r>
+        <w:t>Basic stats</w:t>
+      </w:r>
+    </w:p>
+    <w:p>
+      <w:pPr>
+        <w:contextualSpacing/>
+      </w:pPr>
+    </w:p>
+    <w:p>
+      <w:pPr>
+        <w:contextualSpacing/>
+      </w:pPr>
+      <w:r>
+        <w:rPr>
+          <w:b/>
+        </w:rPr>
+        <w:t>-</w:t>
+      </w:r>
+      <w:r>
+        <w:t>The sex effect i</w:t>
+      </w:r>
+      <w:r>
+        <w:t xml:space="preserve">s highly significant for </w:t>
+      </w:r>
+      <w:proofErr w:type="spellStart"/>
+      <w:r>
+        <w:t>glms</w:t>
+      </w:r>
+      <w:proofErr w:type="spellEnd"/>
+      <w:r>
+        <w:t xml:space="preserve"> of the normalized foci 1 position.</w:t>
+      </w:r>
+      <w:r>
+        <w:t xml:space="preserve"> </w:t>
+      </w:r>
+      <w:r>
+        <w:t>In models for the full dataset, LEW, MOLF, and KAZ had significant strain effects, which MOLF being the largest.</w:t>
+      </w:r>
+      <w:r>
+        <w:t xml:space="preserve"> The LEW and the MOLF strain effects are replicated in models sub setting the subspecies.</w:t>
+      </w:r>
+    </w:p>
+    <w:p>
+      <w:pPr>
+        <w:contextualSpacing/>
+      </w:pPr>
+      <w:r>
+        <w:t>-</w:t>
+      </w:r>
+      <w:r>
+        <w:t xml:space="preserve">Males have more </w:t>
+      </w:r>
+      <w:proofErr w:type="spellStart"/>
+      <w:r>
+        <w:t>telomeric</w:t>
+      </w:r>
+      <w:proofErr w:type="spellEnd"/>
+      <w:r>
+        <w:t xml:space="preserve"> positions of single foci while female single foci are closer positioned to 50% of the total length.</w:t>
+      </w:r>
+    </w:p>
+    <w:p>
+      <w:pPr>
+        <w:contextualSpacing/>
+      </w:pPr>
+      <w:r>
+        <w:t>-</w:t>
+      </w:r>
+      <w:r>
+        <w:t xml:space="preserve">Some strains MOLF and LEW, have </w:t>
+      </w:r>
+      <w:r>
+        <w:t xml:space="preserve">significant </w:t>
+      </w:r>
+      <w:r>
+        <w:t>strain effects, indicating both male and female have positions closer to the middle of the bivalent than the total average.</w:t>
+      </w:r>
+    </w:p>
+    <w:p>
+      <w:r>
+        <w:lastRenderedPageBreak/>
+        <w:t xml:space="preserve">- </w:t>
+      </w:r>
+      <w:r>
+        <w:rPr>
+          <w:i/>
+        </w:rPr>
+        <w:t>SC length and the normalized 1CO position are conserved chromosome level traits of heterochiasmy in house mouse</w:t>
+      </w:r>
+      <w:r>
+        <w:rPr>
+          <w:i/>
+        </w:rPr>
+        <w:t xml:space="preserve"> (and other species)</w:t>
+      </w:r>
+      <w:r>
+        <w:rPr>
+          <w:i/>
+        </w:rPr>
+        <w:t>.</w:t>
+      </w:r>
+    </w:p>
+    <w:p>
+      <w:pPr>
+        <w:contextualSpacing/>
+      </w:pPr>
+    </w:p>
+    <w:p>
+      <w:pPr>
+        <w:contextualSpacing/>
+        <w:rPr>
+          <w:b/>
+        </w:rPr>
+      </w:pPr>
+      <w:r>
+        <w:rPr>
+          <w:b/>
+        </w:rPr>
+        <w:t>3</w:t>
+      </w:r>
+      <w:r>
+        <w:rPr>
+          <w:b/>
+        </w:rPr>
+        <w:t xml:space="preserve">. </w:t>
+      </w:r>
+      <w:r>
+        <w:rPr>
+          <w:b/>
+        </w:rPr>
+        <w:t xml:space="preserve">Sex differences in </w:t>
+      </w:r>
+      <w:r>
+        <w:rPr>
+          <w:b/>
+        </w:rPr>
+        <w:t xml:space="preserve">cytological measures of </w:t>
+      </w:r>
+      <w:r>
+        <w:rPr>
+          <w:b/>
+        </w:rPr>
+        <w:t xml:space="preserve">CO </w:t>
+      </w:r>
+      <w:r>
+        <w:rPr>
+          <w:b/>
+        </w:rPr>
+        <w:t>i</w:t>
+      </w:r>
+      <w:r>
+        <w:rPr>
+          <w:b/>
+        </w:rPr>
+        <w:t>nterference</w:t>
+      </w:r>
+    </w:p>
+    <w:p>
+      <w:pPr>
+        <w:contextualSpacing/>
+      </w:pPr>
+      <w:r>
+        <w:t xml:space="preserve">- </w:t>
+      </w:r>
+      <w:r>
+        <w:t>Review of CO interference measures (approaches and species).</w:t>
+      </w:r>
+      <w:r>
+        <w:t xml:space="preserve">  Example tiger vs elephant shrew show a clear negative correlation between interference strength and genome wide recombination rate (Segura et al). </w:t>
+      </w:r>
+    </w:p>
+    <w:p>
+      <w:pPr>
+        <w:contextualSpacing/>
+      </w:pPr>
+      <w:r>
+        <w:t xml:space="preserve"> – Note that </w:t>
+      </w:r>
+      <w:r>
+        <w:t>sex specific comparisons of IFD / interference in the physical scale</w:t>
+      </w:r>
+      <w:r>
+        <w:t xml:space="preserve"> (SC-AE)</w:t>
+      </w:r>
+      <w:r>
+        <w:t xml:space="preserve"> are very rare</w:t>
+      </w:r>
+      <w:r>
+        <w:t xml:space="preserve">, </w:t>
+      </w:r>
+      <w:r>
+        <w:t>De Boer et al 2006</w:t>
+      </w:r>
+      <w:r>
+        <w:t xml:space="preserve"> (maybe </w:t>
+      </w:r>
+      <w:proofErr w:type="spellStart"/>
+      <w:r>
+        <w:t>Hassold</w:t>
+      </w:r>
+      <w:proofErr w:type="spellEnd"/>
+      <w:r>
+        <w:t xml:space="preserve">). </w:t>
+      </w:r>
+    </w:p>
+    <w:p>
+      <w:pPr>
+        <w:contextualSpacing/>
+      </w:pPr>
+      <w:r>
+        <w:t>- Review genetic map measures sex</w:t>
+      </w:r>
+      <w:r>
+        <w:t xml:space="preserve"> differences in COI and </w:t>
+      </w:r>
+      <w:r>
+        <w:t>how this is also connected to more uniform REC in females and localized REC in males.</w:t>
+      </w:r>
+      <w:r>
+        <w:t xml:space="preserve"> </w:t>
+      </w:r>
+    </w:p>
+    <w:p>
+      <w:pPr>
+        <w:contextualSpacing/>
+      </w:pPr>
+      <w:r>
+        <w:t>- Female normalized IFDs are an average of 45 to 50% of the length of the SC-AE across strains. Male normalized IFDs are on average 51 to 60% the length of the SC-AE across strains.</w:t>
+      </w:r>
+      <w:r>
+        <w:t xml:space="preserve"> </w:t>
+      </w:r>
+    </w:p>
+    <w:p>
+      <w:pPr>
+        <w:contextualSpacing/>
+      </w:pPr>
+      <w:r>
+        <w:t xml:space="preserve">- Generally all females have enrichment of short normalized IFD (except KAZ). This enrichment is most pronounced in strains with high rec males, (PWD, MSM, SKIVE) there is a cut off of low normalized IFDs ~30%. </w:t>
+      </w:r>
+      <w:r>
+        <w:t>In</w:t>
+      </w:r>
+      <w:r>
+        <w:t xml:space="preserve"> the remaining strains the normalized IFD ranges overlap between males and females</w:t>
+      </w:r>
+      <w:r>
+        <w:t>.</w:t>
+      </w:r>
+    </w:p>
+    <w:p>
+      <w:pPr>
+        <w:contextualSpacing/>
+        <w:rPr>
+          <w:i/>
+        </w:rPr>
+      </w:pPr>
+      <w:r>
+        <w:t xml:space="preserve">- </w:t>
+      </w:r>
+      <w:r>
+        <w:rPr>
+          <w:i/>
+        </w:rPr>
+        <w:t>F</w:t>
+      </w:r>
+      <w:r>
+        <w:rPr>
+          <w:i/>
+        </w:rPr>
+        <w:t>emales have weaker interference as indicated by normalized IFD.</w:t>
+      </w:r>
+    </w:p>
+    <w:p>
+      <w:pPr>
+        <w:contextualSpacing/>
+        <w:rPr>
+          <w:i/>
+        </w:rPr>
+      </w:pPr>
+      <w:r>
+        <w:rPr>
+          <w:i/>
+        </w:rPr>
+        <w:t>- High rec males have stronger interference, in terms of raw and normalized IFD measures. They also have a lower threshold for IFDs, 30%, this could indicate stricter control over the REC landscape to enrich for more 2CO bivalents.</w:t>
+      </w:r>
+    </w:p>
+    <w:p>
+      <w:pPr>
+        <w:contextualSpacing/>
+      </w:pPr>
+    </w:p>
+    <w:p>
+      <w:pPr>
+        <w:contextualSpacing/>
+      </w:pPr>
+    </w:p>
+    <w:p>
+      <w:pPr>
+        <w:contextualSpacing/>
+        <w:rPr>
+          <w:b/>
+        </w:rPr>
+      </w:pPr>
+      <w:r>
+        <w:rPr>
+          <w:b/>
+        </w:rPr>
+        <w:t xml:space="preserve">Variation in </w:t>
+      </w:r>
+      <w:proofErr w:type="spellStart"/>
+      <w:r>
+        <w:rPr>
+          <w:b/>
+        </w:rPr>
+        <w:t>gwRR</w:t>
+      </w:r>
+      <w:proofErr w:type="spellEnd"/>
+      <w:r>
+        <w:rPr>
+          <w:b/>
+        </w:rPr>
+        <w:t xml:space="preserve"> across house mouse males</w:t>
+      </w:r>
+      <w:r>
+        <w:rPr>
+          <w:b/>
+        </w:rPr>
+        <w:t>,</w:t>
+      </w:r>
+      <w:r>
+        <w:rPr>
+          <w:b/>
+        </w:rPr>
+        <w:t xml:space="preserve"> </w:t>
+      </w:r>
+      <w:r>
+        <w:rPr>
+          <w:b/>
+        </w:rPr>
+        <w:t>Framework for Q2</w:t>
+      </w:r>
+    </w:p>
+    <w:p>
+      <w:pPr>
+        <w:contextualSpacing/>
+      </w:pPr>
+      <w:r>
+        <w:t xml:space="preserve">Which </w:t>
+      </w:r>
+      <w:r>
+        <w:t xml:space="preserve">single bivalents </w:t>
+      </w:r>
+      <w:r>
+        <w:t xml:space="preserve">traits distinguish high and low recombining males in </w:t>
       </w:r>
       <w:proofErr w:type="spellStart"/>
       <w:r>
@@ -1976,435 +2678,36 @@
       </w:r>
       <w:proofErr w:type="spellEnd"/>
       <w:r>
-        <w:t xml:space="preserve"> strains, where the SKIVE strain effect is also significant, because both male and female bivalents are shorter compared to PWD and KAZ.</w:t>
-      </w:r>
-    </w:p>
-    <w:p>
-      <w:r>
-        <w:t xml:space="preserve">-Female SC are longer than male even despite the XX. </w:t>
-      </w:r>
-      <w:proofErr w:type="spellStart"/>
-      <w:r>
-        <w:t>i</w:t>
-      </w:r>
-      <w:proofErr w:type="spellEnd"/>
-      <w:r>
-        <w:t xml:space="preserve">) </w:t>
-      </w:r>
-      <w:proofErr w:type="gramStart"/>
-      <w:r>
-        <w:t>all</w:t>
-      </w:r>
-      <w:proofErr w:type="gramEnd"/>
-      <w:r>
-        <w:t xml:space="preserve"> bivalents are longer within cells (there isn’t a single longer bivalent), ii) shortest bivalents within cells are also longer in females.</w:t>
-      </w:r>
-    </w:p>
-    <w:p/>
-    <w:p/>
-    <w:p>
-      <w:pPr>
-        <w:contextualSpacing/>
-        <w:rPr>
-          <w:b/>
-        </w:rPr>
-      </w:pPr>
-      <w:r>
-        <w:rPr>
-          <w:b/>
-        </w:rPr>
-        <w:t xml:space="preserve">2. </w:t>
-      </w:r>
-      <w:r>
-        <w:rPr>
-          <w:b/>
-        </w:rPr>
-        <w:t>Rec landscape differences</w:t>
-      </w:r>
-    </w:p>
-    <w:p>
-      <w:pPr>
-        <w:contextualSpacing/>
-      </w:pPr>
-      <w:r>
-        <w:rPr>
-          <w:b/>
-        </w:rPr>
+        <w:t xml:space="preserve"> strains?</w:t>
+      </w:r>
+    </w:p>
+    <w:p>
+      <w:pPr>
+        <w:contextualSpacing/>
+      </w:pPr>
+      <w:r>
         <w:t>-</w:t>
       </w:r>
       <w:r>
-        <w:t>The sex effect i</w:t>
-      </w:r>
-      <w:r>
-        <w:t xml:space="preserve">s highly significant for </w:t>
-      </w:r>
-      <w:proofErr w:type="spellStart"/>
-      <w:r>
-        <w:t>glms</w:t>
-      </w:r>
-      <w:proofErr w:type="spellEnd"/>
-      <w:r>
-        <w:t xml:space="preserve"> of the normalized foci 1 position.</w:t>
-      </w:r>
-      <w:r>
-        <w:t xml:space="preserve"> </w:t>
-      </w:r>
-      <w:r>
-        <w:t>In models for the full dataset, LEW, MOLF, and KAZ had significant strain effects, which MOLF being the largest.</w:t>
-      </w:r>
-      <w:r>
-        <w:t xml:space="preserve"> The LEW and the MOLF strain effects are replicated in models sub setting the subspecies.</w:t>
-      </w:r>
-    </w:p>
-    <w:p>
-      <w:pPr>
-        <w:contextualSpacing/>
-      </w:pPr>
-      <w:r>
-        <w:t>-</w:t>
-      </w:r>
-      <w:r>
-        <w:t xml:space="preserve">Males have more </w:t>
-      </w:r>
-      <w:proofErr w:type="spellStart"/>
-      <w:r>
-        <w:t>telomeric</w:t>
-      </w:r>
-      <w:proofErr w:type="spellEnd"/>
-      <w:r>
-        <w:t xml:space="preserve"> positions of single foci while female single foci are closer positioned to 50% of the total length.</w:t>
-      </w:r>
-    </w:p>
-    <w:p>
-      <w:pPr>
-        <w:contextualSpacing/>
-      </w:pPr>
-      <w:r>
-        <w:t>-</w:t>
-      </w:r>
-      <w:r>
-        <w:t xml:space="preserve">Some strains MOLF and LEW, have </w:t>
-      </w:r>
-      <w:r>
-        <w:t xml:space="preserve">significant </w:t>
-      </w:r>
-      <w:r>
-        <w:t>strain effects, indicating both male and female have positions closer to the middle of the bivalent than the total average.</w:t>
-      </w:r>
-    </w:p>
-    <w:p>
-      <w:r>
-        <w:t xml:space="preserve">- </w:t>
-      </w:r>
-      <w:r>
-        <w:rPr>
-          <w:i/>
-        </w:rPr>
-        <w:t>SC length and the normalized 1CO position are conserved chromosome level traits of heterochiasmy in house mouse</w:t>
-      </w:r>
-      <w:r>
-        <w:rPr>
-          <w:i/>
-        </w:rPr>
-        <w:t xml:space="preserve"> (and other species)</w:t>
-      </w:r>
-      <w:r>
-        <w:rPr>
-          <w:i/>
-        </w:rPr>
-        <w:t>.</w:t>
-      </w:r>
-    </w:p>
-    <w:p>
-      <w:pPr>
-        <w:contextualSpacing/>
-      </w:pPr>
-    </w:p>
-    <w:p>
-      <w:pPr>
-        <w:contextualSpacing/>
-        <w:rPr>
-          <w:b/>
-        </w:rPr>
-      </w:pPr>
-      <w:r>
-        <w:rPr>
-          <w:b/>
-        </w:rPr>
-        <w:t>3</w:t>
-      </w:r>
-      <w:r>
-        <w:rPr>
-          <w:b/>
-        </w:rPr>
-        <w:t xml:space="preserve">. </w:t>
-      </w:r>
-      <w:r>
-        <w:rPr>
-          <w:b/>
-        </w:rPr>
-        <w:t xml:space="preserve">Sex differences in </w:t>
-      </w:r>
-      <w:r>
-        <w:rPr>
-          <w:b/>
-        </w:rPr>
-        <w:t xml:space="preserve">cytological measures of </w:t>
-      </w:r>
-      <w:r>
-        <w:rPr>
-          <w:b/>
-        </w:rPr>
-        <w:t xml:space="preserve">CO </w:t>
-      </w:r>
-      <w:r>
-        <w:rPr>
-          <w:b/>
-        </w:rPr>
-        <w:t>i</w:t>
-      </w:r>
-      <w:r>
-        <w:rPr>
-          <w:b/>
-        </w:rPr>
-        <w:t>nterference</w:t>
-      </w:r>
-    </w:p>
-    <w:p>
-      <w:pPr>
-        <w:contextualSpacing/>
-      </w:pPr>
-      <w:r>
-        <w:t xml:space="preserve">- </w:t>
-      </w:r>
-      <w:r>
-        <w:t>Review of CO interference measures (approaches and species).</w:t>
-      </w:r>
-      <w:r>
-        <w:t xml:space="preserve">  Example tiger vs elephant shrew show a clear negative correlation between interference strength and genome wide recombination rate (Segura et al). </w:t>
-      </w:r>
-    </w:p>
-    <w:p>
-      <w:pPr>
-        <w:contextualSpacing/>
-      </w:pPr>
-      <w:r>
-        <w:t xml:space="preserve"> – Note that </w:t>
-      </w:r>
-      <w:r>
-        <w:t>sex specific comparisons of IFD / interference in the physical scale</w:t>
-      </w:r>
-      <w:r>
-        <w:t xml:space="preserve"> (SC-AE)</w:t>
-      </w:r>
-      <w:r>
-        <w:t xml:space="preserve"> are very rare</w:t>
-      </w:r>
-      <w:r>
-        <w:t xml:space="preserve">, </w:t>
-      </w:r>
-      <w:r>
-        <w:t>De Boer et al 2006</w:t>
-      </w:r>
-      <w:r>
-        <w:t xml:space="preserve"> (maybe </w:t>
-      </w:r>
-      <w:proofErr w:type="spellStart"/>
-      <w:r>
-        <w:t>Hassold</w:t>
-      </w:r>
-      <w:proofErr w:type="spellEnd"/>
-      <w:r>
-        <w:t xml:space="preserve">). </w:t>
-      </w:r>
-    </w:p>
-    <w:p>
-      <w:pPr>
-        <w:contextualSpacing/>
-      </w:pPr>
-      <w:r>
-        <w:t>- Review genetic map measures sex</w:t>
-      </w:r>
-      <w:r>
-        <w:t xml:space="preserve"> differences in COI and </w:t>
-      </w:r>
-      <w:r>
-        <w:t>how this is also connected to more uniform REC in females and localized REC in males.</w:t>
-      </w:r>
-      <w:r>
-        <w:t xml:space="preserve"> </w:t>
-      </w:r>
-    </w:p>
-    <w:p>
-      <w:pPr>
-        <w:contextualSpacing/>
-      </w:pPr>
-      <w:r>
-        <w:t>- Female normalized IFDs are an average of 45 to 50% of the length of the SC-AE across strains. Male normalized IFDs are on average 51 to 60% the length of the SC-AE across strains.</w:t>
-      </w:r>
-      <w:r>
-        <w:t xml:space="preserve"> </w:t>
-      </w:r>
-    </w:p>
-    <w:p>
-      <w:pPr>
-        <w:contextualSpacing/>
-      </w:pPr>
-      <w:r>
-        <w:t xml:space="preserve">- Generally all females have enrichment of short normalized IFD (except KAZ). This enrichment is most pronounced in strains with high rec males, (PWD, MSM, SKIVE) there is a cut off of low normalized IFDs ~30%. </w:t>
-      </w:r>
-      <w:r>
-        <w:t>In</w:t>
-      </w:r>
-      <w:r>
-        <w:t xml:space="preserve"> the remaining strains the normalized IFD ranges overlap between males and females</w:t>
-      </w:r>
-      <w:r>
-        <w:t>.</w:t>
-      </w:r>
-    </w:p>
-    <w:p>
-      <w:pPr>
-        <w:contextualSpacing/>
-        <w:rPr>
-          <w:i/>
-        </w:rPr>
-      </w:pPr>
-      <w:r>
-        <w:t xml:space="preserve">- </w:t>
-      </w:r>
-      <w:r>
-        <w:rPr>
-          <w:i/>
-        </w:rPr>
-        <w:t>F</w:t>
-      </w:r>
-      <w:r>
-        <w:rPr>
-          <w:i/>
-        </w:rPr>
-        <w:t>emales have weaker interference as indicated by normalized IFD.</w:t>
-      </w:r>
-    </w:p>
-    <w:p>
-      <w:pPr>
-        <w:contextualSpacing/>
-        <w:rPr>
-          <w:i/>
-        </w:rPr>
-      </w:pPr>
-      <w:r>
-        <w:rPr>
-          <w:i/>
-        </w:rPr>
-        <w:t>- High rec males have stronger interference, in terms of raw and normalized IFD measures. They also have a lower threshold for IFDs, 30%, this could indicate stricter control over the REC landscape to enrich for more 2CO bivalents.</w:t>
-      </w:r>
-    </w:p>
-    <w:p>
-      <w:pPr>
-        <w:contextualSpacing/>
-      </w:pPr>
-    </w:p>
-    <w:p>
-      <w:pPr>
-        <w:contextualSpacing/>
-      </w:pPr>
-    </w:p>
-    <w:p>
-      <w:pPr>
-        <w:contextualSpacing/>
-        <w:rPr>
-          <w:b/>
-        </w:rPr>
-      </w:pPr>
-      <w:r>
-        <w:rPr>
-          <w:b/>
-        </w:rPr>
-        <w:t xml:space="preserve">Variation in </w:t>
-      </w:r>
-      <w:proofErr w:type="spellStart"/>
-      <w:r>
-        <w:rPr>
-          <w:b/>
-        </w:rPr>
+        <w:t xml:space="preserve"> R</w:t>
+      </w:r>
+      <w:r>
+        <w:t>eview dataset of male, additional strains which didn’t have female observations</w:t>
+      </w:r>
+    </w:p>
+    <w:p>
+      <w:pPr>
+        <w:contextualSpacing/>
+      </w:pPr>
+      <w:r>
+        <w:t xml:space="preserve">- General predictions based on the </w:t>
+      </w:r>
+      <w:proofErr w:type="spellStart"/>
+      <w:r>
         <w:t>gwRR</w:t>
       </w:r>
       <w:proofErr w:type="spellEnd"/>
       <w:r>
-        <w:rPr>
-          <w:b/>
-        </w:rPr>
-        <w:t xml:space="preserve"> across house mouse males</w:t>
-      </w:r>
-      <w:r>
-        <w:rPr>
-          <w:b/>
-        </w:rPr>
-        <w:t>,</w:t>
-      </w:r>
-      <w:r>
-        <w:rPr>
-          <w:b/>
-        </w:rPr>
-        <w:t xml:space="preserve"> </w:t>
-      </w:r>
-      <w:r>
-        <w:rPr>
-          <w:b/>
-        </w:rPr>
-        <w:t>Framework for Q2</w:t>
-      </w:r>
-    </w:p>
-    <w:p>
-      <w:pPr>
-        <w:contextualSpacing/>
-      </w:pPr>
-      <w:r>
-        <w:t xml:space="preserve">Which </w:t>
-      </w:r>
-      <w:r>
-        <w:t xml:space="preserve">single bivalents </w:t>
-      </w:r>
-      <w:r>
-        <w:t xml:space="preserve">traits distinguish high and low recombining males in </w:t>
-      </w:r>
-      <w:proofErr w:type="spellStart"/>
-      <w:r>
-        <w:t>Musc</w:t>
-      </w:r>
-      <w:proofErr w:type="spellEnd"/>
-      <w:r>
-        <w:t xml:space="preserve"> strains?</w:t>
-      </w:r>
-    </w:p>
-    <w:p>
-      <w:pPr>
-        <w:contextualSpacing/>
-      </w:pPr>
-      <w:r>
-        <w:t>-</w:t>
-      </w:r>
-      <w:r>
-        <w:t xml:space="preserve"> R</w:t>
-      </w:r>
-      <w:r>
-        <w:t>eview dataset of male, additional strains which didn’t have female observations</w:t>
-      </w:r>
-    </w:p>
-    <w:p>
-      <w:pPr>
-        <w:contextualSpacing/>
-      </w:pPr>
-      <w:r>
-        <w:t xml:space="preserve">- General predictions based on the </w:t>
-      </w:r>
-      <w:proofErr w:type="spellStart"/>
-      <w:r>
-        <w:t>gwRR</w:t>
-      </w:r>
-      <w:proofErr w:type="spellEnd"/>
-      <w:r>
         <w:t xml:space="preserve"> results:</w:t>
       </w:r>
     </w:p>
@@ -2423,7 +2726,6 @@
         <w:contextualSpacing/>
       </w:pPr>
       <w:r>
-        <w:lastRenderedPageBreak/>
         <w:t xml:space="preserve">II. </w:t>
       </w:r>
       <w:proofErr w:type="spellStart"/>
@@ -2680,6 +2982,7 @@
         <w:rPr>
           <w:b/>
         </w:rPr>
+        <w:lastRenderedPageBreak/>
         <w:t xml:space="preserve">Weak correlation with lower </w:t>
       </w:r>
       <w:proofErr w:type="spellStart"/>

</xml_diff>

<commit_message>
slow work on summarizing
</commit_message>
<xml_diff>
--- a/Results_Outline_v2.docx
+++ b/Results_Outline_v2.docx
@@ -1033,149 +1033,128 @@
         <w:rPr>
           <w:b/>
         </w:rPr>
-        <w:t xml:space="preserve">CO precursors </w:t>
-      </w:r>
-      <w:r>
-        <w:rPr>
-          <w:b/>
-        </w:rPr>
-        <w:t xml:space="preserve">indicate </w:t>
-      </w:r>
-      <w:r>
-        <w:rPr>
-          <w:b/>
-        </w:rPr>
-        <w:t xml:space="preserve">a </w:t>
-      </w:r>
-      <w:r>
-        <w:rPr>
-          <w:b/>
-        </w:rPr>
-        <w:t xml:space="preserve">correlation with </w:t>
-      </w:r>
-      <w:r>
-        <w:rPr>
-          <w:b/>
-        </w:rPr>
-        <w:t xml:space="preserve">higher </w:t>
-      </w:r>
-      <w:r>
-        <w:rPr>
-          <w:b/>
-        </w:rPr>
-        <w:t xml:space="preserve">genome wide recombination rate </w:t>
-      </w:r>
-      <w:r>
-        <w:rPr>
-          <w:b/>
-        </w:rPr>
-        <w:t>in males</w:t>
-      </w:r>
-    </w:p>
-    <w:p>
-      <w:pPr>
-        <w:contextualSpacing/>
-        <w:rPr>
-          <w:highlight w:val="yellow"/>
-        </w:rPr>
-      </w:pPr>
+        <w:t>VARIATION IN DSB NUMBER</w:t>
+      </w:r>
+    </w:p>
+    <w:p>
+      <w:pPr>
+        <w:contextualSpacing/>
+      </w:pPr>
+      <w:r>
+        <w:t xml:space="preserve">In an attempt to </w:t>
+      </w:r>
+      <w:proofErr w:type="spellStart"/>
+      <w:r>
+        <w:t>locatize</w:t>
+      </w:r>
+      <w:proofErr w:type="spellEnd"/>
+      <w:r>
+        <w:t xml:space="preserve"> the above male specific </w:t>
+      </w:r>
+      <w:proofErr w:type="spellStart"/>
+      <w:r>
+        <w:t>crossoever</w:t>
+      </w:r>
+      <w:proofErr w:type="spellEnd"/>
+      <w:r>
+        <w:t xml:space="preserve"> number evolution within the meiotic pathway we quantified a marker for DSBs, DMC1, in early prophase meiocytes.</w:t>
+      </w:r>
+    </w:p>
+    <w:p>
+      <w:pPr>
+        <w:contextualSpacing/>
+      </w:pPr>
+    </w:p>
+    <w:p>
+      <w:pPr>
+        <w:contextualSpacing/>
+      </w:pPr>
+      <w:r>
+        <w:t>-basic stats</w:t>
+      </w:r>
       <w:proofErr w:type="gramStart"/>
       <w:r>
-        <w:rPr>
-          <w:highlight w:val="yellow"/>
-        </w:rPr>
-        <w:t>( in</w:t>
+        <w:t xml:space="preserve">, </w:t>
+      </w:r>
+      <w:r>
+        <w:t xml:space="preserve"> strains</w:t>
       </w:r>
       <w:proofErr w:type="gramEnd"/>
       <w:r>
-        <w:rPr>
-          <w:highlight w:val="yellow"/>
-        </w:rPr>
-        <w:t xml:space="preserve"> order to better understand the recombination pathway –  </w:t>
-      </w:r>
-      <w:r>
-        <w:rPr>
-          <w:highlight w:val="yellow"/>
-        </w:rPr>
-        <w:t xml:space="preserve">/ </w:t>
-      </w:r>
-    </w:p>
-    <w:p>
-      <w:pPr>
-        <w:contextualSpacing/>
-      </w:pPr>
+        <w:t xml:space="preserve"> quantified from juvenile mice, cells selected based on stage of prophase. Means and number of cells reported in table.</w:t>
+      </w:r>
+    </w:p>
+    <w:p>
+      <w:pPr>
+        <w:contextualSpacing/>
+        <w:rPr>
+          <w:b/>
+        </w:rPr>
+      </w:pPr>
+      <w:r>
+        <w:t>1.</w:t>
+      </w:r>
+      <w:r>
+        <w:rPr>
+          <w:b/>
+        </w:rPr>
+        <w:t xml:space="preserve"> </w:t>
+      </w:r>
+      <w:proofErr w:type="spellStart"/>
+      <w:r>
+        <w:rPr>
+          <w:b/>
+        </w:rPr>
+        <w:t>Lep</w:t>
+      </w:r>
+      <w:proofErr w:type="spellEnd"/>
+      <w:r>
+        <w:rPr>
+          <w:b/>
+        </w:rPr>
+        <w:t xml:space="preserve"> (early Z) mean number of DMC1 foci per cell has evolved, in the direction predicted by number of </w:t>
+      </w:r>
+      <w:proofErr w:type="spellStart"/>
+      <w:r>
+        <w:rPr>
+          <w:b/>
+        </w:rPr>
+        <w:t>COs</w:t>
+      </w:r>
+      <w:r>
+        <w:rPr>
+          <w:b/>
+        </w:rPr>
+        <w:t>.</w:t>
+      </w:r>
+      <w:proofErr w:type="spellEnd"/>
+    </w:p>
+    <w:p>
+      <w:pPr>
+        <w:contextualSpacing/>
+      </w:pPr>
+    </w:p>
+    <w:p>
+      <w:pPr>
+        <w:contextualSpacing/>
+      </w:pPr>
+      <w:r>
+        <w:t>Boring results</w:t>
+      </w:r>
       <w:proofErr w:type="gramStart"/>
       <w:r>
-        <w:rPr>
-          <w:highlight w:val="yellow"/>
-        </w:rPr>
-        <w:t>( in</w:t>
+        <w:t>;</w:t>
+      </w:r>
+      <w:r>
+        <w:t xml:space="preserve">  </w:t>
+      </w:r>
+      <w:r>
+        <w:t>1</w:t>
       </w:r>
       <w:proofErr w:type="gramEnd"/>
       <w:r>
-        <w:rPr>
-          <w:highlight w:val="yellow"/>
-        </w:rPr>
-        <w:t xml:space="preserve"> order to better understand the </w:t>
-      </w:r>
-      <w:r>
-        <w:rPr>
-          <w:highlight w:val="yellow"/>
-        </w:rPr>
-        <w:t xml:space="preserve">variation of CO numbers per cell – we also quantified a marker for DSB, the </w:t>
-      </w:r>
-      <w:r>
-        <w:rPr>
-          <w:highlight w:val="yellow"/>
-        </w:rPr>
-        <w:t>precursors</w:t>
-      </w:r>
-      <w:r>
-        <w:rPr>
-          <w:highlight w:val="yellow"/>
-        </w:rPr>
-        <w:t xml:space="preserve"> to COs / MLH1 foci --- we compared </w:t>
-      </w:r>
-      <w:proofErr w:type="spellStart"/>
-      <w:r>
-        <w:rPr>
-          <w:highlight w:val="yellow"/>
-        </w:rPr>
-        <w:t>t.test</w:t>
-      </w:r>
-      <w:proofErr w:type="spellEnd"/>
-      <w:r>
-        <w:rPr>
-          <w:highlight w:val="yellow"/>
-        </w:rPr>
         <w:t>.</w:t>
       </w:r>
-    </w:p>
-    <w:p>
-      <w:pPr>
-        <w:contextualSpacing/>
-      </w:pPr>
-    </w:p>
-    <w:p>
-      <w:pPr>
-        <w:contextualSpacing/>
-      </w:pPr>
-      <w:r>
-        <w:t>-5 strains quantified from juvenile mice, cells selected based on stage of prophase. Means and number of cells reported in table.</w:t>
-      </w:r>
-    </w:p>
-    <w:p>
-      <w:pPr>
-        <w:contextualSpacing/>
-      </w:pPr>
-    </w:p>
-    <w:p>
-      <w:pPr>
-        <w:contextualSpacing/>
-      </w:pPr>
-      <w:r>
-        <w:t>-</w:t>
-      </w:r>
       <w:r>
         <w:t xml:space="preserve"> Early staged cells have </w:t>
       </w:r>
@@ -1187,8 +1166,24 @@
       <w:pPr>
         <w:contextualSpacing/>
       </w:pPr>
-      <w:r>
-        <w:t xml:space="preserve">- </w:t>
+    </w:p>
+    <w:p>
+      <w:pPr>
+        <w:contextualSpacing/>
+      </w:pPr>
+      <w:r>
+        <w:t>Unexpected / new results</w:t>
+      </w:r>
+    </w:p>
+    <w:p>
+      <w:pPr>
+        <w:contextualSpacing/>
+      </w:pPr>
+      <w:r>
+        <w:t>1.</w:t>
+      </w:r>
+      <w:r>
+        <w:t xml:space="preserve"> </w:t>
       </w:r>
       <w:r>
         <w:t>T</w:t>
@@ -1196,25 +1191,256 @@
       <w:r>
         <w:t>he high rec group has more foci for the early L stage, the no significant difference is observed for the later Z stage</w:t>
       </w:r>
-    </w:p>
-    <w:p>
-      <w:pPr>
-        <w:contextualSpacing/>
-      </w:pPr>
-      <w:r>
-        <w:t>- There is a stronger correlation between the number of foci in the early stage (r=</w:t>
+      <w:r>
+        <w:t xml:space="preserve">  </w:t>
+      </w:r>
+      <w:r>
+        <w:t xml:space="preserve">There is a stronger correlation between the number of foci in the early </w:t>
+      </w:r>
+      <w:r>
+        <w:t xml:space="preserve">L </w:t>
+      </w:r>
+      <w:r>
+        <w:t>stage (r=</w:t>
       </w:r>
       <w:r>
         <w:t xml:space="preserve"> 0.8736143</w:t>
       </w:r>
       <w:r>
-        <w:t xml:space="preserve">) than the later stage (r = </w:t>
+        <w:t xml:space="preserve">) than the later </w:t>
+      </w:r>
+      <w:r>
+        <w:t xml:space="preserve">Z </w:t>
+      </w:r>
+      <w:r>
+        <w:t xml:space="preserve">stage (r = </w:t>
       </w:r>
       <w:r>
         <w:t>0.284302</w:t>
       </w:r>
       <w:r>
         <w:t>).</w:t>
+      </w:r>
+    </w:p>
+    <w:p>
+      <w:pPr>
+        <w:contextualSpacing/>
+      </w:pPr>
+    </w:p>
+    <w:p>
+      <w:pPr>
+        <w:contextualSpacing/>
+        <w:rPr>
+          <w:b/>
+        </w:rPr>
+      </w:pPr>
+      <w:r>
+        <w:t xml:space="preserve">2. </w:t>
+      </w:r>
+      <w:r>
+        <w:t xml:space="preserve">TABLE OF </w:t>
+      </w:r>
+      <w:proofErr w:type="gramStart"/>
+      <w:r>
+        <w:t>CO :</w:t>
+      </w:r>
+      <w:proofErr w:type="gramEnd"/>
+      <w:r>
+        <w:t xml:space="preserve"> NCO </w:t>
+      </w:r>
+      <w:r>
+        <w:t>RATIOS (</w:t>
+      </w:r>
+      <w:r>
+        <w:t xml:space="preserve"> DSB / MLH1 = estimated proportio</w:t>
+      </w:r>
+      <w:bookmarkStart w:id="1" w:name="_GoBack"/>
+      <w:bookmarkEnd w:id="1"/>
+      <w:r>
+        <w:t xml:space="preserve">n of NCO. </w:t>
+      </w:r>
+      <w:r>
+        <w:t>)</w:t>
+      </w:r>
+      <w:r>
+        <w:t xml:space="preserve"> –</w:t>
+      </w:r>
+      <w:r>
+        <w:rPr>
+          <w:b/>
+        </w:rPr>
+        <w:t>correlation with MLH1</w:t>
+      </w:r>
+    </w:p>
+    <w:p>
+      <w:pPr>
+        <w:contextualSpacing/>
+      </w:pPr>
+      <w:r>
+        <w:t>L based ratios: WSB, G</w:t>
+      </w:r>
+      <w:r>
+        <w:t xml:space="preserve"> and KAZ</w:t>
+      </w:r>
+      <w:r>
+        <w:t xml:space="preserve">:   </w:t>
+      </w:r>
+      <w:r>
+        <w:tab/>
+      </w:r>
+      <w:r>
+        <w:t>7.3</w:t>
+      </w:r>
+      <w:r>
+        <w:t xml:space="preserve"> and</w:t>
+      </w:r>
+      <w:r>
+        <w:tab/>
+      </w:r>
+      <w:r>
+        <w:t>6.5</w:t>
+      </w:r>
+      <w:r>
+        <w:t xml:space="preserve">, </w:t>
+      </w:r>
+      <w:r>
+        <w:t>6.6</w:t>
+      </w:r>
+      <w:r>
+        <w:t>*</w:t>
+      </w:r>
+      <w:r>
+        <w:tab/>
+        <w:t>PWD and MSM:</w:t>
+      </w:r>
+      <w:r>
+        <w:tab/>
+      </w:r>
+      <w:r>
+        <w:tab/>
+      </w:r>
+      <w:r>
+        <w:t>6.1</w:t>
+      </w:r>
+      <w:r>
+        <w:t xml:space="preserve"> </w:t>
+      </w:r>
+      <w:proofErr w:type="gramStart"/>
+      <w:r>
+        <w:t xml:space="preserve">and  </w:t>
+      </w:r>
+      <w:r>
+        <w:t>7.4</w:t>
+      </w:r>
+      <w:proofErr w:type="gramEnd"/>
+    </w:p>
+    <w:p>
+      <w:pPr>
+        <w:contextualSpacing/>
+      </w:pPr>
+      <w:r>
+        <w:t>Z based ratios: WSB</w:t>
+      </w:r>
+      <w:r>
+        <w:t>,</w:t>
+      </w:r>
+      <w:r>
+        <w:t xml:space="preserve"> G</w:t>
+      </w:r>
+      <w:r>
+        <w:t xml:space="preserve"> and KAZ</w:t>
+      </w:r>
+      <w:r>
+        <w:t>:</w:t>
+      </w:r>
+      <w:r>
+        <w:tab/>
+      </w:r>
+      <w:r>
+        <w:tab/>
+      </w:r>
+      <w:r>
+        <w:t>5.4</w:t>
+      </w:r>
+      <w:r>
+        <w:t xml:space="preserve"> and </w:t>
+      </w:r>
+      <w:r>
+        <w:t>5.9</w:t>
+      </w:r>
+      <w:r>
+        <w:t xml:space="preserve">, </w:t>
+      </w:r>
+      <w:r>
+        <w:t>6.9</w:t>
+      </w:r>
+      <w:r>
+        <w:tab/>
+        <w:t xml:space="preserve"> </w:t>
+      </w:r>
+      <w:r>
+        <w:tab/>
+        <w:t xml:space="preserve">PWD and MSM: </w:t>
+      </w:r>
+      <w:r>
+        <w:tab/>
+      </w:r>
+      <w:r>
+        <w:t>4.8</w:t>
+      </w:r>
+      <w:r>
+        <w:t xml:space="preserve"> and </w:t>
+      </w:r>
+      <w:r>
+        <w:t>5.3</w:t>
+      </w:r>
+    </w:p>
+    <w:p>
+      <w:pPr>
+        <w:contextualSpacing/>
+      </w:pPr>
+      <w:r>
+        <w:t xml:space="preserve">+ </w:t>
+      </w:r>
+      <w:proofErr w:type="spellStart"/>
+      <w:proofErr w:type="gramStart"/>
+      <w:r>
+        <w:t>t.tests</w:t>
+      </w:r>
+      <w:proofErr w:type="spellEnd"/>
+      <w:proofErr w:type="gramEnd"/>
+      <w:r>
+        <w:t xml:space="preserve"> of ratios</w:t>
+      </w:r>
+    </w:p>
+    <w:p>
+      <w:pPr>
+        <w:contextualSpacing/>
+      </w:pPr>
+    </w:p>
+    <w:p>
+      <w:pPr>
+        <w:contextualSpacing/>
+      </w:pPr>
+      <w:r>
+        <w:t xml:space="preserve">** </w:t>
+      </w:r>
+      <w:proofErr w:type="gramStart"/>
+      <w:r>
+        <w:t>the</w:t>
+      </w:r>
+      <w:proofErr w:type="gramEnd"/>
+      <w:r>
+        <w:t xml:space="preserve"> above ratios don’t track the Crossover number variation – (this is lack of support of the evolution being associated with the repair decision process – and rather might indicate that </w:t>
+      </w:r>
+      <w:r>
+        <w:t>– the important metric is upstream before DSBs are established</w:t>
+      </w:r>
+      <w:r>
+        <w:t>)</w:t>
+      </w:r>
+      <w:r>
+        <w:t>**</w:t>
       </w:r>
     </w:p>
     <w:p>
@@ -1664,33 +1890,45 @@
       <w:pPr>
         <w:contextualSpacing/>
       </w:pPr>
+      <w:r>
+        <w:rPr>
+          <w:highlight w:val="yellow"/>
+        </w:rPr>
+        <w:t>O</w:t>
+      </w:r>
+      <w:r>
+        <w:rPr>
+          <w:highlight w:val="yellow"/>
+        </w:rPr>
+        <w:t xml:space="preserve">ur data set provides an opportunity to test if the canonical pattern of females having higher </w:t>
+      </w:r>
+      <w:proofErr w:type="spellStart"/>
+      <w:r>
+        <w:rPr>
+          <w:highlight w:val="yellow"/>
+        </w:rPr>
+        <w:t>gwRR</w:t>
+      </w:r>
+      <w:proofErr w:type="spellEnd"/>
+      <w:r>
+        <w:rPr>
+          <w:highlight w:val="yellow"/>
+        </w:rPr>
+        <w:t xml:space="preserve"> and more SC area</w:t>
+      </w:r>
       <w:proofErr w:type="gramStart"/>
       <w:r>
         <w:rPr>
           <w:highlight w:val="yellow"/>
         </w:rPr>
-        <w:t>our</w:t>
+        <w:t>)  –</w:t>
       </w:r>
       <w:proofErr w:type="gramEnd"/>
       <w:r>
         <w:rPr>
           <w:highlight w:val="yellow"/>
         </w:rPr>
-        <w:t xml:space="preserve"> data set provides an opportunity to test if the canonical pattern of females having higher </w:t>
-      </w:r>
-      <w:proofErr w:type="spellStart"/>
-      <w:r>
-        <w:rPr>
-          <w:highlight w:val="yellow"/>
-        </w:rPr>
-        <w:t>gwRR</w:t>
-      </w:r>
-      <w:proofErr w:type="spellEnd"/>
-      <w:r>
-        <w:rPr>
-          <w:highlight w:val="yellow"/>
-        </w:rPr>
-        <w:t xml:space="preserve"> and more SC area)  – have been uncoupled in the instance of rapid male specific evolution in the </w:t>
+        <w:t xml:space="preserve"> have been uncoupled in the instance of rapid male specific evolution in the </w:t>
       </w:r>
       <w:proofErr w:type="spellStart"/>
       <w:r>
@@ -1792,10 +2030,7 @@
       </w:r>
       <w:proofErr w:type="spellEnd"/>
       <w:r>
-        <w:t>, (motivation )</w:t>
-      </w:r>
-      <w:r>
-        <w:t xml:space="preserve">Total </w:t>
+        <w:t xml:space="preserve">, (motivation )Total </w:t>
       </w:r>
       <w:proofErr w:type="spellStart"/>
       <w:r>
@@ -1844,6 +2079,7 @@
       </w:pPr>
       <w:proofErr w:type="spellStart"/>
       <w:r>
+        <w:lastRenderedPageBreak/>
         <w:t>t.tests</w:t>
       </w:r>
       <w:proofErr w:type="spellEnd"/>
@@ -1871,11 +2107,6 @@
       </w:r>
       <w:proofErr w:type="spellEnd"/>
       <w:proofErr w:type="gramEnd"/>
-    </w:p>
-    <w:p>
-      <w:pPr>
-        <w:contextualSpacing/>
-      </w:pPr>
     </w:p>
     <w:p>
       <w:pPr>
@@ -1950,58 +2181,38 @@
       </w:r>
     </w:p>
     <w:p>
-      <w:pPr>
-        <w:pStyle w:val="ListParagraph"/>
-      </w:pPr>
-    </w:p>
-    <w:p>
-      <w:pPr>
-        <w:pStyle w:val="ListParagraph"/>
-      </w:pPr>
-    </w:p>
-    <w:p>
-      <w:pPr>
-        <w:pStyle w:val="ListParagraph"/>
-      </w:pPr>
       <w:proofErr w:type="spellStart"/>
       <w:r>
         <w:t>Lmer</w:t>
       </w:r>
       <w:proofErr w:type="spellEnd"/>
-    </w:p>
-    <w:p>
-      <w:pPr>
-        <w:pStyle w:val="ListParagraph"/>
-      </w:pPr>
+      <w:r>
+        <w:t xml:space="preserve">-- </w:t>
+      </w:r>
+      <w:r>
+        <w:t xml:space="preserve">Sex is the most significant </w:t>
+      </w:r>
+      <w:proofErr w:type="spellStart"/>
+      <w:r>
+        <w:t>effect</w:t>
+      </w:r>
+      <w:proofErr w:type="spellEnd"/>
+    </w:p>
+    <w:p>
+      <w:proofErr w:type="spellStart"/>
+      <w:r>
+        <w:t>Glm</w:t>
+      </w:r>
+      <w:proofErr w:type="spellEnd"/>
+      <w:r>
+        <w:t xml:space="preserve"> --- </w:t>
+      </w:r>
       <w:r>
         <w:t>Sex is the most significant effect</w:t>
       </w:r>
     </w:p>
     <w:p>
       <w:pPr>
-        <w:pStyle w:val="ListParagraph"/>
-      </w:pPr>
-      <w:proofErr w:type="spellStart"/>
-      <w:r>
-        <w:t>Glm</w:t>
-      </w:r>
-      <w:proofErr w:type="spellEnd"/>
-    </w:p>
-    <w:p>
-      <w:pPr>
-        <w:pStyle w:val="ListParagraph"/>
-      </w:pPr>
-      <w:r>
-        <w:t>Sex is the most significant effect</w:t>
-      </w:r>
-    </w:p>
-    <w:p>
-      <w:pPr>
-        <w:pStyle w:val="ListParagraph"/>
-      </w:pPr>
-    </w:p>
-    <w:p>
-      <w:pPr>
         <w:contextualSpacing/>
       </w:pPr>
     </w:p>
@@ -2033,11 +2244,6 @@
       <w:pPr>
         <w:contextualSpacing/>
       </w:pPr>
-    </w:p>
-    <w:p>
-      <w:pPr>
-        <w:contextualSpacing/>
-      </w:pPr>
       <w:r>
         <w:t xml:space="preserve">3. </w:t>
       </w:r>
@@ -2091,396 +2297,447 @@
       <w:pPr>
         <w:contextualSpacing/>
       </w:pPr>
+      <w:r>
+        <w:t>&lt;</w:t>
+      </w:r>
       <w:proofErr w:type="gramStart"/>
       <w:r>
-        <w:t>&lt;!--</w:t>
+        <w:t>transition</w:t>
       </w:r>
       <w:proofErr w:type="gramEnd"/>
       <w:r>
+        <w:t>&gt;  -- following up on SC area – with how COs are place --- placement and number of COs on single bivalents</w:t>
+      </w:r>
+    </w:p>
+    <w:p/>
+    <w:p>
+      <w:pPr>
+        <w:contextualSpacing/>
+        <w:rPr>
+          <w:b/>
+        </w:rPr>
+      </w:pPr>
+      <w:r>
+        <w:rPr>
+          <w:b/>
+        </w:rPr>
+        <w:t xml:space="preserve">2. </w:t>
+      </w:r>
+      <w:r>
+        <w:rPr>
+          <w:b/>
+        </w:rPr>
+        <w:t xml:space="preserve">Rec landscape </w:t>
+      </w:r>
+      <w:r>
+        <w:rPr>
+          <w:b/>
+        </w:rPr>
+        <w:t>differences (</w:t>
+      </w:r>
+      <w:r>
+        <w:rPr>
+          <w:b/>
+        </w:rPr>
+        <w:t xml:space="preserve">Q1. 1CO </w:t>
+      </w:r>
+      <w:proofErr w:type="spellStart"/>
+      <w:r>
+        <w:rPr>
+          <w:b/>
+        </w:rPr>
+        <w:t>pos</w:t>
+      </w:r>
+      <w:proofErr w:type="spellEnd"/>
+      <w:r>
+        <w:rPr>
+          <w:b/>
+        </w:rPr>
+        <w:t>)</w:t>
+      </w:r>
+    </w:p>
+    <w:p>
+      <w:pPr>
+        <w:contextualSpacing/>
+      </w:pPr>
+      <w:r>
+        <w:t>-</w:t>
+      </w:r>
+      <w:r>
         <w:t xml:space="preserve"> </w:t>
       </w:r>
-      <w:r>
-        <w:t xml:space="preserve">-For almost all models, sex is the only significant effect for mouse averages of SC length. </w:t>
-      </w:r>
-    </w:p>
-    <w:p>
-      <w:pPr>
-        <w:contextualSpacing/>
-      </w:pPr>
-      <w:r>
-        <w:t xml:space="preserve">The exception is in the </w:t>
-      </w:r>
-      <w:proofErr w:type="spellStart"/>
-      <w:r>
-        <w:t>Musc</w:t>
-      </w:r>
-      <w:proofErr w:type="spellEnd"/>
-      <w:r>
-        <w:t xml:space="preserve"> strains, where the SKIVE strain effect is also significant, because both male and female bivalents are shorter compared to PWD and KAZ.</w:t>
-      </w:r>
-    </w:p>
-    <w:p>
-      <w:r>
-        <w:t xml:space="preserve">-Female SC are longer than male even despite the XX. </w:t>
-      </w:r>
-      <w:proofErr w:type="spellStart"/>
-      <w:r>
+      <w:proofErr w:type="gramStart"/>
+      <w:r>
+        <w:t>logic</w:t>
+      </w:r>
+      <w:proofErr w:type="gramEnd"/>
+      <w:r>
+        <w:t xml:space="preserve"> and biological significance, normalized single foci positions from 1CO bivalents</w:t>
+      </w:r>
+    </w:p>
+    <w:p>
+      <w:pPr>
+        <w:contextualSpacing/>
+      </w:pPr>
+      <w:r>
+        <w:t>-</w:t>
+      </w:r>
+      <w:r>
+        <w:t>Basic stats</w:t>
+      </w:r>
+      <w:r>
+        <w:t>, X number of single bivalents for each category, mouse averages calculated</w:t>
+      </w:r>
+      <w:proofErr w:type="gramStart"/>
+      <w:r>
+        <w:t>..</w:t>
+      </w:r>
+      <w:proofErr w:type="gramEnd"/>
+    </w:p>
+    <w:p>
+      <w:pPr>
+        <w:contextualSpacing/>
+      </w:pPr>
+    </w:p>
+    <w:p>
+      <w:pPr>
+        <w:contextualSpacing/>
+      </w:pPr>
+      <w:r>
+        <w:rPr>
+          <w:b/>
+        </w:rPr>
+        <w:t>-</w:t>
+      </w:r>
+      <w:r>
+        <w:t>The sex effect i</w:t>
+      </w:r>
+      <w:r>
+        <w:t xml:space="preserve">s highly significant for </w:t>
+      </w:r>
+      <w:proofErr w:type="spellStart"/>
+      <w:r>
+        <w:t>glms</w:t>
+      </w:r>
+      <w:proofErr w:type="spellEnd"/>
+      <w:r>
+        <w:t xml:space="preserve"> of the normalized foci 1 position.</w:t>
+      </w:r>
+      <w:r>
+        <w:t xml:space="preserve"> </w:t>
+      </w:r>
+      <w:r>
+        <w:t>In models for the full dataset, LEW, MOLF, and KAZ had significant strain effects, which MOLF being the largest.</w:t>
+      </w:r>
+      <w:r>
+        <w:t xml:space="preserve"> The LEW and the MOLF strain effects are replicated in models sub setting the subspecies.</w:t>
+      </w:r>
+    </w:p>
+    <w:p>
+      <w:pPr>
+        <w:contextualSpacing/>
+      </w:pPr>
+      <w:r>
+        <w:t>-</w:t>
+      </w:r>
+      <w:r>
+        <w:t xml:space="preserve">Males have more </w:t>
+      </w:r>
+      <w:proofErr w:type="spellStart"/>
+      <w:r>
+        <w:t>telomeric</w:t>
+      </w:r>
+      <w:proofErr w:type="spellEnd"/>
+      <w:r>
+        <w:t xml:space="preserve"> positions of single foci while female single foci are closer positioned to 50% of the total length.</w:t>
+      </w:r>
+    </w:p>
+    <w:p>
+      <w:pPr>
+        <w:contextualSpacing/>
+      </w:pPr>
+      <w:r>
+        <w:t>-</w:t>
+      </w:r>
+      <w:r>
+        <w:t xml:space="preserve">Some strains MOLF and LEW, have </w:t>
+      </w:r>
+      <w:r>
+        <w:t xml:space="preserve">significant </w:t>
+      </w:r>
+      <w:r>
+        <w:t>strain effects, indicating both male and female have positions closer to the middle of the bivalent than the total average.</w:t>
+      </w:r>
+    </w:p>
+    <w:p>
+      <w:pPr>
+        <w:rPr>
+          <w:i/>
+        </w:rPr>
+      </w:pPr>
+      <w:r>
+        <w:t xml:space="preserve">- </w:t>
+      </w:r>
+      <w:r>
+        <w:rPr>
+          <w:i/>
+        </w:rPr>
+        <w:t>SC length and the normalized 1CO position are conserved chromosome level traits of heterochiasmy in house mouse</w:t>
+      </w:r>
+      <w:r>
+        <w:rPr>
+          <w:i/>
+        </w:rPr>
+        <w:t xml:space="preserve"> (and other species)</w:t>
+      </w:r>
+      <w:r>
+        <w:rPr>
+          <w:i/>
+        </w:rPr>
+        <w:t>.</w:t>
+      </w:r>
+    </w:p>
+    <w:p>
+      <w:pPr>
+        <w:rPr>
+          <w:b/>
+        </w:rPr>
+      </w:pPr>
+      <w:r>
+        <w:rPr>
+          <w:b/>
+        </w:rPr>
+        <w:t xml:space="preserve">1. </w:t>
+      </w:r>
+      <w:r>
+        <w:rPr>
+          <w:b/>
+        </w:rPr>
+        <w:t xml:space="preserve">Sex is the most significant factor influencing the normalized placement of single foci along a </w:t>
+      </w:r>
+      <w:proofErr w:type="gramStart"/>
+      <w:r>
+        <w:rPr>
+          <w:b/>
+        </w:rPr>
+        <w:t>bivalent  (</w:t>
+      </w:r>
+      <w:proofErr w:type="gramEnd"/>
+      <w:r>
+        <w:rPr>
+          <w:b/>
+        </w:rPr>
+        <w:t>by t-tests, mixed and linear models</w:t>
+      </w:r>
+      <w:r>
+        <w:rPr>
+          <w:b/>
+        </w:rPr>
+        <w:t xml:space="preserve"> effects</w:t>
+      </w:r>
+      <w:r>
+        <w:rPr>
+          <w:b/>
+        </w:rPr>
+        <w:t>).</w:t>
+      </w:r>
+    </w:p>
+    <w:p>
+      <w:pPr>
+        <w:rPr>
+          <w:b/>
+        </w:rPr>
+      </w:pPr>
+      <w:r>
+        <w:rPr>
+          <w:b/>
+        </w:rPr>
+        <w:t xml:space="preserve">2. </w:t>
+      </w:r>
+      <w:r>
+        <w:rPr>
+          <w:b/>
+        </w:rPr>
+        <w:t>(</w:t>
+      </w:r>
+      <w:r>
+        <w:rPr>
+          <w:b/>
+        </w:rPr>
+        <w:t xml:space="preserve">Dom </w:t>
+      </w:r>
+      <w:r>
+        <w:rPr>
+          <w:b/>
+        </w:rPr>
+        <w:t xml:space="preserve">and </w:t>
+      </w:r>
+      <w:proofErr w:type="spellStart"/>
+      <w:r>
+        <w:rPr>
+          <w:b/>
+        </w:rPr>
+        <w:t>musc</w:t>
+      </w:r>
+      <w:proofErr w:type="spellEnd"/>
+      <w:r>
+        <w:rPr>
+          <w:b/>
+        </w:rPr>
+        <w:t xml:space="preserve"> </w:t>
+      </w:r>
+      <w:r>
+        <w:rPr>
+          <w:b/>
+        </w:rPr>
+        <w:t>strains more significant se</w:t>
+      </w:r>
+      <w:r>
+        <w:rPr>
+          <w:b/>
+        </w:rPr>
+        <w:t>x differences compared to Molossinus (</w:t>
+      </w:r>
+      <w:r>
+        <w:rPr>
+          <w:b/>
+        </w:rPr>
+        <w:t xml:space="preserve">– with </w:t>
+      </w:r>
+      <w:r>
+        <w:rPr>
+          <w:b/>
+        </w:rPr>
+        <w:t xml:space="preserve">the </w:t>
+      </w:r>
+      <w:proofErr w:type="spellStart"/>
+      <w:r>
+        <w:rPr>
+          <w:b/>
+        </w:rPr>
+        <w:t>dom</w:t>
+      </w:r>
+      <w:proofErr w:type="spellEnd"/>
+      <w:r>
+        <w:rPr>
+          <w:b/>
+        </w:rPr>
+        <w:t xml:space="preserve"> strains being more </w:t>
+      </w:r>
+      <w:proofErr w:type="spellStart"/>
+      <w:r>
+        <w:rPr>
+          <w:b/>
+        </w:rPr>
+        <w:t>telomeric</w:t>
+      </w:r>
+      <w:proofErr w:type="spellEnd"/>
+      <w:r>
+        <w:rPr>
+          <w:b/>
+        </w:rPr>
+        <w:t xml:space="preserve"> </w:t>
+      </w:r>
+      <w:r>
+        <w:rPr>
+          <w:b/>
+        </w:rPr>
+        <w:t xml:space="preserve">in males </w:t>
+      </w:r>
+      <w:r>
+        <w:rPr>
+          <w:b/>
+        </w:rPr>
+        <w:t>com</w:t>
+      </w:r>
+      <w:r>
+        <w:rPr>
+          <w:b/>
+        </w:rPr>
+        <w:t xml:space="preserve">pared to </w:t>
+      </w:r>
+      <w:proofErr w:type="spellStart"/>
+      <w:proofErr w:type="gramStart"/>
+      <w:r>
+        <w:rPr>
+          <w:b/>
+        </w:rPr>
+        <w:t>mol</w:t>
+      </w:r>
+      <w:proofErr w:type="spellEnd"/>
+      <w:r>
+        <w:rPr>
+          <w:b/>
+        </w:rPr>
+        <w:t xml:space="preserve"> )</w:t>
+      </w:r>
+      <w:proofErr w:type="gramEnd"/>
+    </w:p>
+    <w:p/>
+    <w:p>
+      <w:pPr>
+        <w:contextualSpacing/>
+      </w:pPr>
+    </w:p>
+    <w:p>
+      <w:pPr>
+        <w:contextualSpacing/>
+        <w:rPr>
+          <w:b/>
+        </w:rPr>
+      </w:pPr>
+      <w:r>
+        <w:rPr>
+          <w:b/>
+        </w:rPr>
+        <w:t>3</w:t>
+      </w:r>
+      <w:r>
+        <w:rPr>
+          <w:b/>
+        </w:rPr>
+        <w:t xml:space="preserve">. </w:t>
+      </w:r>
+      <w:r>
+        <w:rPr>
+          <w:b/>
+        </w:rPr>
+        <w:t xml:space="preserve">Sex differences in </w:t>
+      </w:r>
+      <w:r>
+        <w:rPr>
+          <w:b/>
+        </w:rPr>
+        <w:t xml:space="preserve">cytological measures of </w:t>
+      </w:r>
+      <w:r>
+        <w:rPr>
+          <w:b/>
+        </w:rPr>
+        <w:t xml:space="preserve">CO </w:t>
+      </w:r>
+      <w:r>
+        <w:rPr>
+          <w:b/>
+        </w:rPr>
         <w:t>i</w:t>
       </w:r>
-      <w:proofErr w:type="spellEnd"/>
-      <w:r>
-        <w:t xml:space="preserve">) </w:t>
-      </w:r>
-      <w:proofErr w:type="gramStart"/>
-      <w:r>
-        <w:t>all</w:t>
-      </w:r>
-      <w:proofErr w:type="gramEnd"/>
-      <w:r>
-        <w:t xml:space="preserve"> bivalents are longer within cells (there isn’t a single longer bivalent), ii) shortest bivalents within cells are also longer in females.</w:t>
-      </w:r>
-      <w:r>
-        <w:t xml:space="preserve"> </w:t>
-      </w:r>
-      <w:r>
-        <w:sym w:font="Wingdings" w:char="F0E0"/>
-      </w:r>
-    </w:p>
-    <w:p>
-      <w:pPr>
-        <w:contextualSpacing/>
-      </w:pPr>
-    </w:p>
-    <w:p>
-      <w:pPr>
-        <w:contextualSpacing/>
-      </w:pPr>
-      <w:r>
-        <w:t>&lt;</w:t>
-      </w:r>
-      <w:proofErr w:type="gramStart"/>
-      <w:r>
-        <w:t>transition</w:t>
-      </w:r>
-      <w:proofErr w:type="gramEnd"/>
-      <w:r>
-        <w:t>&gt;  -- following up on SC area – with how COs are place --- placement and number of COs on single bivalents</w:t>
-      </w:r>
-    </w:p>
-    <w:p>
-      <w:pPr>
-        <w:contextualSpacing/>
-      </w:pPr>
-    </w:p>
-    <w:p>
-      <w:r>
-        <w:t xml:space="preserve">SC area and </w:t>
-      </w:r>
-      <w:proofErr w:type="spellStart"/>
-      <w:r>
-        <w:t>gwRR</w:t>
-      </w:r>
-      <w:proofErr w:type="spellEnd"/>
-      <w:r>
-        <w:t xml:space="preserve"> variation – can evolve to be uncoupled </w:t>
-      </w:r>
-      <w:r>
-        <w:sym w:font="Wingdings" w:char="F0E0"/>
-      </w:r>
-      <w:r>
-        <w:t xml:space="preserve"> this suggests different usage of SC area per bivalent (placement)</w:t>
-      </w:r>
-    </w:p>
-    <w:p>
-      <w:r>
-        <w:t>(</w:t>
-      </w:r>
-      <w:proofErr w:type="gramStart"/>
-      <w:r>
-        <w:t>in</w:t>
-      </w:r>
-      <w:proofErr w:type="gramEnd"/>
-      <w:r>
-        <w:t xml:space="preserve"> the next section – we examine / focus on the ‘recombination landscapes’ of the 1CO to examine / test positional bias and 2CO </w:t>
-      </w:r>
-      <w:proofErr w:type="spellStart"/>
-      <w:r>
-        <w:t>bivanlets</w:t>
-      </w:r>
-      <w:proofErr w:type="spellEnd"/>
-      <w:r>
-        <w:t xml:space="preserve"> to test / examine (crossover interference)  </w:t>
-      </w:r>
-    </w:p>
-    <w:p>
-      <w:r>
-        <w:t>---</w:t>
-      </w:r>
-      <w:proofErr w:type="gramStart"/>
-      <w:r>
-        <w:t>examine</w:t>
-      </w:r>
-      <w:proofErr w:type="gramEnd"/>
-      <w:r>
-        <w:t xml:space="preserve"> landscapes – to test for the sex specific patterns in these aspects --- </w:t>
-      </w:r>
-    </w:p>
-    <w:p/>
-    <w:p>
-      <w:pPr>
-        <w:contextualSpacing/>
-        <w:rPr>
-          <w:b/>
-        </w:rPr>
-      </w:pPr>
-      <w:r>
-        <w:rPr>
-          <w:b/>
-        </w:rPr>
-        <w:t xml:space="preserve">2. </w:t>
-      </w:r>
-      <w:r>
-        <w:rPr>
-          <w:b/>
-        </w:rPr>
-        <w:t xml:space="preserve">Rec landscape </w:t>
-      </w:r>
-      <w:proofErr w:type="gramStart"/>
-      <w:r>
-        <w:rPr>
-          <w:b/>
-        </w:rPr>
-        <w:t>differences</w:t>
-      </w:r>
-      <w:r>
-        <w:rPr>
-          <w:b/>
-        </w:rPr>
-        <w:t xml:space="preserve">  (</w:t>
-      </w:r>
-      <w:proofErr w:type="gramEnd"/>
-      <w:r>
-        <w:rPr>
-          <w:b/>
-        </w:rPr>
-        <w:t xml:space="preserve">Q1. 1CO </w:t>
-      </w:r>
-      <w:proofErr w:type="spellStart"/>
-      <w:r>
-        <w:rPr>
-          <w:b/>
-        </w:rPr>
-        <w:t>pos</w:t>
-      </w:r>
-      <w:proofErr w:type="spellEnd"/>
-      <w:r>
-        <w:rPr>
-          <w:b/>
-        </w:rPr>
-        <w:t>)</w:t>
-      </w:r>
-    </w:p>
-    <w:p>
-      <w:pPr>
-        <w:contextualSpacing/>
-      </w:pPr>
-    </w:p>
-    <w:p>
-      <w:pPr>
-        <w:contextualSpacing/>
-      </w:pPr>
-      <w:r>
-        <w:t xml:space="preserve">-use </w:t>
-      </w:r>
-      <w:proofErr w:type="spellStart"/>
-      <w:r>
-        <w:t>normaliz</w:t>
-      </w:r>
-      <w:bookmarkStart w:id="1" w:name="_GoBack"/>
-      <w:bookmarkEnd w:id="1"/>
-      <w:proofErr w:type="spellEnd"/>
-    </w:p>
-    <w:p>
-      <w:pPr>
-        <w:contextualSpacing/>
-      </w:pPr>
-      <w:r>
-        <w:t xml:space="preserve">-account </w:t>
-      </w:r>
-    </w:p>
-    <w:p>
-      <w:pPr>
-        <w:contextualSpacing/>
-      </w:pPr>
-      <w:r>
-        <w:t>-</w:t>
-      </w:r>
-      <w:r>
-        <w:t>Basic stats</w:t>
-      </w:r>
-    </w:p>
-    <w:p>
-      <w:pPr>
-        <w:contextualSpacing/>
-      </w:pPr>
-    </w:p>
-    <w:p>
-      <w:pPr>
-        <w:contextualSpacing/>
-      </w:pPr>
-      <w:r>
-        <w:rPr>
-          <w:b/>
-        </w:rPr>
-        <w:t>-</w:t>
-      </w:r>
-      <w:r>
-        <w:t>The sex effect i</w:t>
-      </w:r>
-      <w:r>
-        <w:t xml:space="preserve">s highly significant for </w:t>
-      </w:r>
-      <w:proofErr w:type="spellStart"/>
-      <w:r>
-        <w:t>glms</w:t>
-      </w:r>
-      <w:proofErr w:type="spellEnd"/>
-      <w:r>
-        <w:t xml:space="preserve"> of the normalized foci 1 position.</w:t>
-      </w:r>
-      <w:r>
-        <w:t xml:space="preserve"> </w:t>
-      </w:r>
-      <w:r>
-        <w:t>In models for the full dataset, LEW, MOLF, and KAZ had significant strain effects, which MOLF being the largest.</w:t>
-      </w:r>
-      <w:r>
-        <w:t xml:space="preserve"> The LEW and the MOLF strain effects are replicated in models sub setting the subspecies.</w:t>
-      </w:r>
-    </w:p>
-    <w:p>
-      <w:pPr>
-        <w:contextualSpacing/>
-      </w:pPr>
-      <w:r>
-        <w:t>-</w:t>
-      </w:r>
-      <w:r>
-        <w:t xml:space="preserve">Males have more </w:t>
-      </w:r>
-      <w:proofErr w:type="spellStart"/>
-      <w:r>
-        <w:t>telomeric</w:t>
-      </w:r>
-      <w:proofErr w:type="spellEnd"/>
-      <w:r>
-        <w:t xml:space="preserve"> positions of single foci while female single foci are closer positioned to 50% of the total length.</w:t>
-      </w:r>
-    </w:p>
-    <w:p>
-      <w:pPr>
-        <w:contextualSpacing/>
-      </w:pPr>
-      <w:r>
-        <w:t>-</w:t>
-      </w:r>
-      <w:r>
-        <w:t xml:space="preserve">Some strains MOLF and LEW, have </w:t>
-      </w:r>
-      <w:r>
-        <w:t xml:space="preserve">significant </w:t>
-      </w:r>
-      <w:r>
-        <w:t>strain effects, indicating both male and female have positions closer to the middle of the bivalent than the total average.</w:t>
-      </w:r>
-    </w:p>
-    <w:p>
+      <w:r>
+        <w:rPr>
+          <w:b/>
+        </w:rPr>
+        <w:t>nterference</w:t>
+      </w:r>
+    </w:p>
+    <w:p>
+      <w:pPr>
+        <w:contextualSpacing/>
+      </w:pPr>
       <w:r>
         <w:lastRenderedPageBreak/>
         <w:t xml:space="preserve">- </w:t>
       </w:r>
       <w:r>
-        <w:rPr>
-          <w:i/>
-        </w:rPr>
-        <w:t>SC length and the normalized 1CO position are conserved chromosome level traits of heterochiasmy in house mouse</w:t>
-      </w:r>
-      <w:r>
-        <w:rPr>
-          <w:i/>
-        </w:rPr>
-        <w:t xml:space="preserve"> (and other species)</w:t>
-      </w:r>
-      <w:r>
-        <w:rPr>
-          <w:i/>
-        </w:rPr>
-        <w:t>.</w:t>
-      </w:r>
-    </w:p>
-    <w:p>
-      <w:pPr>
-        <w:contextualSpacing/>
-      </w:pPr>
-    </w:p>
-    <w:p>
-      <w:pPr>
-        <w:contextualSpacing/>
-        <w:rPr>
-          <w:b/>
-        </w:rPr>
-      </w:pPr>
-      <w:r>
-        <w:rPr>
-          <w:b/>
-        </w:rPr>
-        <w:t>3</w:t>
-      </w:r>
-      <w:r>
-        <w:rPr>
-          <w:b/>
-        </w:rPr>
-        <w:t xml:space="preserve">. </w:t>
-      </w:r>
-      <w:r>
-        <w:rPr>
-          <w:b/>
-        </w:rPr>
-        <w:t xml:space="preserve">Sex differences in </w:t>
-      </w:r>
-      <w:r>
-        <w:rPr>
-          <w:b/>
-        </w:rPr>
-        <w:t xml:space="preserve">cytological measures of </w:t>
-      </w:r>
-      <w:r>
-        <w:rPr>
-          <w:b/>
-        </w:rPr>
-        <w:t xml:space="preserve">CO </w:t>
-      </w:r>
-      <w:r>
-        <w:rPr>
-          <w:b/>
-        </w:rPr>
-        <w:t>i</w:t>
-      </w:r>
-      <w:r>
-        <w:rPr>
-          <w:b/>
-        </w:rPr>
-        <w:t>nterference</w:t>
-      </w:r>
-    </w:p>
-    <w:p>
-      <w:pPr>
-        <w:contextualSpacing/>
-      </w:pPr>
-      <w:r>
-        <w:t xml:space="preserve">- </w:t>
-      </w:r>
-      <w:r>
         <w:t>Review of CO interference measures (approaches and species).</w:t>
       </w:r>
       <w:r>
@@ -2982,54 +3239,54 @@
         <w:rPr>
           <w:b/>
         </w:rPr>
+        <w:t xml:space="preserve">Weak correlation with lower </w:t>
+      </w:r>
+      <w:proofErr w:type="spellStart"/>
+      <w:r>
+        <w:rPr>
+          <w:b/>
+        </w:rPr>
+        <w:t>gwRR</w:t>
+      </w:r>
+      <w:proofErr w:type="spellEnd"/>
+      <w:r>
+        <w:rPr>
+          <w:b/>
+        </w:rPr>
+        <w:t xml:space="preserve"> and terminal CO landscape</w:t>
+      </w:r>
+    </w:p>
+    <w:p>
+      <w:pPr>
+        <w:contextualSpacing/>
+      </w:pPr>
+      <w:r>
+        <w:t>-Review why only 1CO bivalents and mouse average normalized measure is used.</w:t>
+      </w:r>
+    </w:p>
+    <w:p>
+      <w:pPr>
+        <w:contextualSpacing/>
+      </w:pPr>
+      <w:r>
+        <w:t xml:space="preserve">-WSB has the most terminal </w:t>
+      </w:r>
+      <w:r>
+        <w:t xml:space="preserve">1CO rec landscape and </w:t>
+      </w:r>
+      <w:r>
+        <w:t xml:space="preserve">MOLF </w:t>
+      </w:r>
+      <w:r>
+        <w:t>has the most central.</w:t>
+      </w:r>
+    </w:p>
+    <w:p>
+      <w:pPr>
+        <w:contextualSpacing/>
+      </w:pPr>
+      <w:r>
         <w:lastRenderedPageBreak/>
-        <w:t xml:space="preserve">Weak correlation with lower </w:t>
-      </w:r>
-      <w:proofErr w:type="spellStart"/>
-      <w:r>
-        <w:rPr>
-          <w:b/>
-        </w:rPr>
-        <w:t>gwRR</w:t>
-      </w:r>
-      <w:proofErr w:type="spellEnd"/>
-      <w:r>
-        <w:rPr>
-          <w:b/>
-        </w:rPr>
-        <w:t xml:space="preserve"> and terminal CO landscape</w:t>
-      </w:r>
-    </w:p>
-    <w:p>
-      <w:pPr>
-        <w:contextualSpacing/>
-      </w:pPr>
-      <w:r>
-        <w:t>-Review why only 1CO bivalents and mouse average normalized measure is used.</w:t>
-      </w:r>
-    </w:p>
-    <w:p>
-      <w:pPr>
-        <w:contextualSpacing/>
-      </w:pPr>
-      <w:r>
-        <w:t xml:space="preserve">-WSB has the most terminal </w:t>
-      </w:r>
-      <w:r>
-        <w:t xml:space="preserve">1CO rec landscape and </w:t>
-      </w:r>
-      <w:r>
-        <w:t xml:space="preserve">MOLF </w:t>
-      </w:r>
-      <w:r>
-        <w:t>has the most central.</w:t>
-      </w:r>
-    </w:p>
-    <w:p>
-      <w:pPr>
-        <w:contextualSpacing/>
-      </w:pPr>
-      <w:r>
         <w:t>-</w:t>
       </w:r>
       <w:r>

</xml_diff>

<commit_message>
finer editing for the begining MLH1 section
</commit_message>
<xml_diff>
--- a/Results_Outline_v2.docx
+++ b/Results_Outline_v2.docx
@@ -208,6 +208,84 @@
     <w:p>
       <w:pPr>
         <w:contextualSpacing/>
+      </w:pPr>
+    </w:p>
+    <w:p>
+      <w:pPr>
+        <w:contextualSpacing/>
+        <w:rPr>
+          <w:b/>
+        </w:rPr>
+      </w:pPr>
+      <w:r>
+        <w:rPr>
+          <w:b/>
+        </w:rPr>
+        <w:t xml:space="preserve">- </w:t>
+      </w:r>
+      <w:proofErr w:type="gramStart"/>
+      <w:r>
+        <w:rPr>
+          <w:b/>
+        </w:rPr>
+        <w:t>models</w:t>
+      </w:r>
+      <w:proofErr w:type="gramEnd"/>
+      <w:r>
+        <w:rPr>
+          <w:b/>
+        </w:rPr>
+        <w:t xml:space="preserve"> / results for mouse</w:t>
+      </w:r>
+      <w:r>
+        <w:rPr>
+          <w:b/>
+        </w:rPr>
+        <w:t xml:space="preserve"> mean </w:t>
+      </w:r>
+    </w:p>
+    <w:p>
+      <w:pPr>
+        <w:contextualSpacing/>
+        <w:rPr>
+          <w:b/>
+        </w:rPr>
+      </w:pPr>
+      <w:r>
+        <w:rPr>
+          <w:b/>
+        </w:rPr>
+        <w:t xml:space="preserve">Models / results for mouse </w:t>
+      </w:r>
+      <w:proofErr w:type="spellStart"/>
+      <w:r>
+        <w:rPr>
+          <w:b/>
+        </w:rPr>
+        <w:t>var</w:t>
+      </w:r>
+      <w:proofErr w:type="spellEnd"/>
+    </w:p>
+    <w:p>
+      <w:r>
+        <w:t xml:space="preserve">  </w:t>
+      </w:r>
+      <w:r>
+        <w:tab/>
+        <w:t xml:space="preserve">- </w:t>
+      </w:r>
+      <w:proofErr w:type="gramStart"/>
+      <w:r>
+        <w:t>table’s</w:t>
+      </w:r>
+      <w:proofErr w:type="gramEnd"/>
+      <w:r>
+        <w:t xml:space="preserve"> -- </w:t>
+      </w:r>
+    </w:p>
+    <w:p>
+      <w:pPr>
+        <w:contextualSpacing/>
         <w:jc w:val="right"/>
       </w:pPr>
     </w:p>
@@ -265,13 +343,33 @@
       <w:pPr>
         <w:contextualSpacing/>
       </w:pPr>
-    </w:p>
-    <w:p>
-      <w:pPr>
-        <w:contextualSpacing/>
-      </w:pPr>
-      <w:r>
-        <w:t>-male:</w:t>
+      <w:r>
+        <w:rPr>
+          <w:b/>
+        </w:rPr>
+        <w:t>-female:</w:t>
+      </w:r>
+    </w:p>
+    <w:p>
+      <w:pPr>
+        <w:contextualSpacing/>
+      </w:pPr>
+    </w:p>
+    <w:p>
+      <w:pPr>
+        <w:contextualSpacing/>
+      </w:pPr>
+      <w:r>
+        <w:t>-</w:t>
+      </w:r>
+      <w:r>
+        <w:rPr>
+          <w:b/>
+        </w:rPr>
+        <w:t>male</w:t>
+      </w:r>
+      <w:r>
+        <w:t>:</w:t>
       </w:r>
       <w:r>
         <w:t xml:space="preserve"> </w:t>
@@ -336,7 +434,12 @@
         <w:t xml:space="preserve"> 7%</w:t>
       </w:r>
       <w:r>
-        <w:t xml:space="preserve"> higher than other female means, MSM is 6% greater than the other female means (G and MSM could be the high rec females)</w:t>
+        <w:t xml:space="preserve"> higher than other female means, MSM is 6% g</w:t>
+      </w:r>
+      <w:bookmarkStart w:id="1" w:name="_GoBack"/>
+      <w:bookmarkEnd w:id="1"/>
+      <w:r>
+        <w:t>reater than the other female means (G and MSM could be the high rec females)</w:t>
       </w:r>
     </w:p>
     <w:p>
@@ -614,7 +717,6 @@
         <w:contextualSpacing/>
       </w:pPr>
       <w:r>
-        <w:lastRenderedPageBreak/>
         <w:t>-Sex, interaction effect</w:t>
       </w:r>
       <w:r>
@@ -1252,12 +1354,7 @@
         <w:t>RATIOS (</w:t>
       </w:r>
       <w:r>
-        <w:t xml:space="preserve"> DSB / MLH1 = estimated proportio</w:t>
-      </w:r>
-      <w:bookmarkStart w:id="1" w:name="_GoBack"/>
-      <w:bookmarkEnd w:id="1"/>
-      <w:r>
-        <w:t xml:space="preserve">n of NCO. </w:t>
+        <w:t xml:space="preserve"> DSB / MLH1 = estimated proportion of NCO. </w:t>
       </w:r>
       <w:r>
         <w:t>)</w:t>
@@ -2022,6 +2119,7 @@
         </w:numPr>
       </w:pPr>
       <w:r>
+        <w:lastRenderedPageBreak/>
         <w:t xml:space="preserve">Total </w:t>
       </w:r>
       <w:proofErr w:type="spellStart"/>
@@ -2079,7 +2177,6 @@
       </w:pPr>
       <w:proofErr w:type="spellStart"/>
       <w:r>
-        <w:lastRenderedPageBreak/>
         <w:t>t.tests</w:t>
       </w:r>
       <w:proofErr w:type="spellEnd"/>
@@ -2190,13 +2287,8 @@
         <w:t xml:space="preserve">-- </w:t>
       </w:r>
       <w:r>
-        <w:t xml:space="preserve">Sex is the most significant </w:t>
-      </w:r>
-      <w:proofErr w:type="spellStart"/>
-      <w:r>
-        <w:t>effect</w:t>
-      </w:r>
-      <w:proofErr w:type="spellEnd"/>
+        <w:t>Sex is the most significant effect</w:t>
+      </w:r>
     </w:p>
     <w:p>
       <w:proofErr w:type="spellStart"/>
@@ -2734,7 +2826,6 @@
         <w:contextualSpacing/>
       </w:pPr>
       <w:r>
-        <w:lastRenderedPageBreak/>
         <w:t xml:space="preserve">- </w:t>
       </w:r>
       <w:r>
@@ -3269,6 +3360,7 @@
         <w:contextualSpacing/>
       </w:pPr>
       <w:r>
+        <w:lastRenderedPageBreak/>
         <w:t xml:space="preserve">-WSB has the most terminal </w:t>
       </w:r>
       <w:r>
@@ -3286,7 +3378,6 @@
         <w:contextualSpacing/>
       </w:pPr>
       <w:r>
-        <w:lastRenderedPageBreak/>
         <w:t>-</w:t>
       </w:r>
       <w:r>
@@ -3685,6 +3776,118 @@
     </w:lvl>
   </w:abstractNum>
   <w:abstractNum w:abstractNumId="2" w15:restartNumberingAfterBreak="0">
+    <w:nsid w:val="0E09168D"/>
+    <w:multiLevelType w:val="hybridMultilevel"/>
+    <w:tmpl w:val="FBB4AC24"/>
+    <w:lvl w:ilvl="0" w:tplc="B34039AC">
+      <w:numFmt w:val="bullet"/>
+      <w:lvlText w:val="-"/>
+      <w:lvlJc w:val="left"/>
+      <w:pPr>
+        <w:ind w:left="1080" w:hanging="360"/>
+      </w:pPr>
+      <w:rPr>
+        <w:rFonts w:ascii="Calibri" w:eastAsiaTheme="minorHAnsi" w:hAnsi="Calibri" w:cs="Calibri" w:hint="default"/>
+      </w:rPr>
+    </w:lvl>
+    <w:lvl w:ilvl="1" w:tplc="04090003" w:tentative="1">
+      <w:start w:val="1"/>
+      <w:numFmt w:val="bullet"/>
+      <w:lvlText w:val="o"/>
+      <w:lvlJc w:val="left"/>
+      <w:pPr>
+        <w:ind w:left="1800" w:hanging="360"/>
+      </w:pPr>
+      <w:rPr>
+        <w:rFonts w:ascii="Courier New" w:hAnsi="Courier New" w:cs="Courier New" w:hint="default"/>
+      </w:rPr>
+    </w:lvl>
+    <w:lvl w:ilvl="2" w:tplc="04090005" w:tentative="1">
+      <w:start w:val="1"/>
+      <w:numFmt w:val="bullet"/>
+      <w:lvlText w:val=""/>
+      <w:lvlJc w:val="left"/>
+      <w:pPr>
+        <w:ind w:left="2520" w:hanging="360"/>
+      </w:pPr>
+      <w:rPr>
+        <w:rFonts w:ascii="Wingdings" w:hAnsi="Wingdings" w:hint="default"/>
+      </w:rPr>
+    </w:lvl>
+    <w:lvl w:ilvl="3" w:tplc="04090001" w:tentative="1">
+      <w:start w:val="1"/>
+      <w:numFmt w:val="bullet"/>
+      <w:lvlText w:val=""/>
+      <w:lvlJc w:val="left"/>
+      <w:pPr>
+        <w:ind w:left="3240" w:hanging="360"/>
+      </w:pPr>
+      <w:rPr>
+        <w:rFonts w:ascii="Symbol" w:hAnsi="Symbol" w:hint="default"/>
+      </w:rPr>
+    </w:lvl>
+    <w:lvl w:ilvl="4" w:tplc="04090003" w:tentative="1">
+      <w:start w:val="1"/>
+      <w:numFmt w:val="bullet"/>
+      <w:lvlText w:val="o"/>
+      <w:lvlJc w:val="left"/>
+      <w:pPr>
+        <w:ind w:left="3960" w:hanging="360"/>
+      </w:pPr>
+      <w:rPr>
+        <w:rFonts w:ascii="Courier New" w:hAnsi="Courier New" w:cs="Courier New" w:hint="default"/>
+      </w:rPr>
+    </w:lvl>
+    <w:lvl w:ilvl="5" w:tplc="04090005" w:tentative="1">
+      <w:start w:val="1"/>
+      <w:numFmt w:val="bullet"/>
+      <w:lvlText w:val=""/>
+      <w:lvlJc w:val="left"/>
+      <w:pPr>
+        <w:ind w:left="4680" w:hanging="360"/>
+      </w:pPr>
+      <w:rPr>
+        <w:rFonts w:ascii="Wingdings" w:hAnsi="Wingdings" w:hint="default"/>
+      </w:rPr>
+    </w:lvl>
+    <w:lvl w:ilvl="6" w:tplc="04090001" w:tentative="1">
+      <w:start w:val="1"/>
+      <w:numFmt w:val="bullet"/>
+      <w:lvlText w:val=""/>
+      <w:lvlJc w:val="left"/>
+      <w:pPr>
+        <w:ind w:left="5400" w:hanging="360"/>
+      </w:pPr>
+      <w:rPr>
+        <w:rFonts w:ascii="Symbol" w:hAnsi="Symbol" w:hint="default"/>
+      </w:rPr>
+    </w:lvl>
+    <w:lvl w:ilvl="7" w:tplc="04090003" w:tentative="1">
+      <w:start w:val="1"/>
+      <w:numFmt w:val="bullet"/>
+      <w:lvlText w:val="o"/>
+      <w:lvlJc w:val="left"/>
+      <w:pPr>
+        <w:ind w:left="6120" w:hanging="360"/>
+      </w:pPr>
+      <w:rPr>
+        <w:rFonts w:ascii="Courier New" w:hAnsi="Courier New" w:cs="Courier New" w:hint="default"/>
+      </w:rPr>
+    </w:lvl>
+    <w:lvl w:ilvl="8" w:tplc="04090005" w:tentative="1">
+      <w:start w:val="1"/>
+      <w:numFmt w:val="bullet"/>
+      <w:lvlText w:val=""/>
+      <w:lvlJc w:val="left"/>
+      <w:pPr>
+        <w:ind w:left="6840" w:hanging="360"/>
+      </w:pPr>
+      <w:rPr>
+        <w:rFonts w:ascii="Wingdings" w:hAnsi="Wingdings" w:hint="default"/>
+      </w:rPr>
+    </w:lvl>
+  </w:abstractNum>
+  <w:abstractNum w:abstractNumId="3" w15:restartNumberingAfterBreak="0">
     <w:nsid w:val="1190042A"/>
     <w:multiLevelType w:val="hybridMultilevel"/>
     <w:tmpl w:val="AB985D5E"/>
@@ -3796,7 +3999,7 @@
       </w:rPr>
     </w:lvl>
   </w:abstractNum>
-  <w:abstractNum w:abstractNumId="3" w15:restartNumberingAfterBreak="0">
+  <w:abstractNum w:abstractNumId="4" w15:restartNumberingAfterBreak="0">
     <w:nsid w:val="240C18D0"/>
     <w:multiLevelType w:val="hybridMultilevel"/>
     <w:tmpl w:val="D3A0511C"/>
@@ -3909,7 +4112,7 @@
       </w:rPr>
     </w:lvl>
   </w:abstractNum>
-  <w:abstractNum w:abstractNumId="4" w15:restartNumberingAfterBreak="0">
+  <w:abstractNum w:abstractNumId="5" w15:restartNumberingAfterBreak="0">
     <w:nsid w:val="3B2A7349"/>
     <w:multiLevelType w:val="hybridMultilevel"/>
     <w:tmpl w:val="2818718E"/>
@@ -3998,7 +4201,7 @@
       </w:pPr>
     </w:lvl>
   </w:abstractNum>
-  <w:abstractNum w:abstractNumId="5" w15:restartNumberingAfterBreak="0">
+  <w:abstractNum w:abstractNumId="6" w15:restartNumberingAfterBreak="0">
     <w:nsid w:val="4C6D3FD5"/>
     <w:multiLevelType w:val="hybridMultilevel"/>
     <w:tmpl w:val="2D0E01A0"/>
@@ -4087,7 +4290,7 @@
       </w:pPr>
     </w:lvl>
   </w:abstractNum>
-  <w:abstractNum w:abstractNumId="6" w15:restartNumberingAfterBreak="0">
+  <w:abstractNum w:abstractNumId="7" w15:restartNumberingAfterBreak="0">
     <w:nsid w:val="50AC1DF2"/>
     <w:multiLevelType w:val="hybridMultilevel"/>
     <w:tmpl w:val="F886BE94"/>
@@ -4176,7 +4379,7 @@
       </w:pPr>
     </w:lvl>
   </w:abstractNum>
-  <w:abstractNum w:abstractNumId="7" w15:restartNumberingAfterBreak="0">
+  <w:abstractNum w:abstractNumId="8" w15:restartNumberingAfterBreak="0">
     <w:nsid w:val="58186A58"/>
     <w:multiLevelType w:val="hybridMultilevel"/>
     <w:tmpl w:val="CCC67C62"/>
@@ -4265,7 +4468,7 @@
       </w:pPr>
     </w:lvl>
   </w:abstractNum>
-  <w:abstractNum w:abstractNumId="8" w15:restartNumberingAfterBreak="0">
+  <w:abstractNum w:abstractNumId="9" w15:restartNumberingAfterBreak="0">
     <w:nsid w:val="60555705"/>
     <w:multiLevelType w:val="hybridMultilevel"/>
     <w:tmpl w:val="2D0E01A0"/>
@@ -4355,31 +4558,34 @@
     </w:lvl>
   </w:abstractNum>
   <w:num w:numId="1">
-    <w:abstractNumId w:val="6"/>
+    <w:abstractNumId w:val="7"/>
   </w:num>
   <w:num w:numId="2">
     <w:abstractNumId w:val="0"/>
   </w:num>
   <w:num w:numId="3">
+    <w:abstractNumId w:val="9"/>
+  </w:num>
+  <w:num w:numId="4">
+    <w:abstractNumId w:val="6"/>
+  </w:num>
+  <w:num w:numId="5">
     <w:abstractNumId w:val="8"/>
   </w:num>
-  <w:num w:numId="4">
-    <w:abstractNumId w:val="5"/>
-  </w:num>
-  <w:num w:numId="5">
-    <w:abstractNumId w:val="7"/>
-  </w:num>
   <w:num w:numId="6">
-    <w:abstractNumId w:val="3"/>
+    <w:abstractNumId w:val="4"/>
   </w:num>
   <w:num w:numId="7">
     <w:abstractNumId w:val="1"/>
   </w:num>
   <w:num w:numId="8">
-    <w:abstractNumId w:val="2"/>
+    <w:abstractNumId w:val="3"/>
   </w:num>
   <w:num w:numId="9">
-    <w:abstractNumId w:val="4"/>
+    <w:abstractNumId w:val="5"/>
+  </w:num>
+  <w:num w:numId="10">
+    <w:abstractNumId w:val="2"/>
   </w:num>
 </w:numbering>
 </file>
@@ -4837,6 +5043,12 @@
     <w:semiHidden/>
     <w:unhideWhenUsed/>
   </w:style>
+  <w:style w:type="numbering" w:customStyle="1" w:styleId="ListNo3">
+    <w:name w:val="List No"/>
+    <w:uiPriority w:val="99"/>
+    <w:semiHidden/>
+    <w:unhideWhenUsed/>
+  </w:style>
   <w:style w:type="paragraph" w:styleId="ListParagraph">
     <w:name w:val="List Paragraph"/>
     <w:basedOn w:val="Normal"/>

</xml_diff>

<commit_message>
cleaner outline for the sections
</commit_message>
<xml_diff>
--- a/Results_Outline_v2.docx
+++ b/Results_Outline_v2.docx
@@ -213,6 +213,192 @@
     <w:p>
       <w:pPr>
         <w:contextualSpacing/>
+      </w:pPr>
+      <w:r>
+        <w:t>1. -</w:t>
+      </w:r>
+      <w:proofErr w:type="gramStart"/>
+      <w:r>
+        <w:t>female</w:t>
+      </w:r>
+      <w:proofErr w:type="gramEnd"/>
+      <w:r>
+        <w:t xml:space="preserve"> strain means are v close  -male strain means are more varied!!</w:t>
+      </w:r>
+    </w:p>
+    <w:p>
+      <w:pPr>
+        <w:contextualSpacing/>
+      </w:pPr>
+      <w:r>
+        <w:t>-Comparisons to references / literatures</w:t>
+      </w:r>
+    </w:p>
+    <w:p>
+      <w:pPr>
+        <w:contextualSpacing/>
+      </w:pPr>
+      <w:r>
+        <w:t xml:space="preserve">-house mouse close to minimum of </w:t>
+      </w:r>
+      <w:proofErr w:type="gramStart"/>
+      <w:r>
+        <w:t>1  obligate</w:t>
+      </w:r>
+      <w:proofErr w:type="gramEnd"/>
+      <w:r>
+        <w:t xml:space="preserve"> CO per </w:t>
+      </w:r>
+      <w:proofErr w:type="spellStart"/>
+      <w:r>
+        <w:t>chrm</w:t>
+      </w:r>
+      <w:proofErr w:type="spellEnd"/>
+    </w:p>
+    <w:p>
+      <w:pPr>
+        <w:contextualSpacing/>
+      </w:pPr>
+    </w:p>
+    <w:p>
+      <w:pPr>
+        <w:contextualSpacing/>
+      </w:pPr>
+      <w:r>
+        <w:t xml:space="preserve">2. The largest female difference is G, </w:t>
+      </w:r>
+      <w:proofErr w:type="gramStart"/>
+      <w:r>
+        <w:t>1.07X  the</w:t>
+      </w:r>
+      <w:proofErr w:type="gramEnd"/>
+      <w:r>
+        <w:t xml:space="preserve"> largest male difference is PWD and MSM which are 1.3 and 1.2 respectively.  </w:t>
+      </w:r>
+    </w:p>
+    <w:p>
+      <w:pPr>
+        <w:contextualSpacing/>
+      </w:pPr>
+    </w:p>
+    <w:p>
+      <w:pPr>
+        <w:contextualSpacing/>
+        <w:rPr>
+          <w:b/>
+        </w:rPr>
+      </w:pPr>
+      <w:r>
+        <w:rPr>
+          <w:b/>
+        </w:rPr>
+        <w:t>Analysis using a mixed model framework for examining patterns of heterochiasmy</w:t>
+      </w:r>
+    </w:p>
+    <w:p>
+      <w:pPr>
+        <w:contextualSpacing/>
+      </w:pPr>
+      <w:proofErr w:type="gramStart"/>
+      <w:r>
+        <w:rPr>
+          <w:highlight w:val="yellow"/>
+        </w:rPr>
+        <w:t>( in</w:t>
+      </w:r>
+      <w:proofErr w:type="gramEnd"/>
+      <w:r>
+        <w:rPr>
+          <w:highlight w:val="yellow"/>
+        </w:rPr>
+        <w:t xml:space="preserve"> order to test – describe the patterns of evolution we used a mixed model,  subspecies = divergence, strain = random effect – as wild derived inbred strains simulated as random samples of standing genetic variation)</w:t>
+      </w:r>
+    </w:p>
+    <w:p>
+      <w:pPr>
+        <w:contextualSpacing/>
+      </w:pPr>
+    </w:p>
+    <w:p>
+      <w:pPr>
+        <w:contextualSpacing/>
+      </w:pPr>
+      <w:r>
+        <w:t>(</w:t>
+      </w:r>
+      <w:proofErr w:type="gramStart"/>
+      <w:r>
+        <w:t>in</w:t>
+      </w:r>
+      <w:proofErr w:type="gramEnd"/>
+      <w:r>
+        <w:t xml:space="preserve"> order to understand the variance within an evolutionary framework – we fit the mouse </w:t>
+      </w:r>
+      <w:proofErr w:type="spellStart"/>
+      <w:r>
+        <w:t>gwRRs</w:t>
+      </w:r>
+      <w:proofErr w:type="spellEnd"/>
+      <w:r>
+        <w:t xml:space="preserve"> to a mixed model, which specified subspecies, sex and the interaction as fixed effects. The subspecies effect – is a proxy for measuring the degree of divergence across subspecies. The strains were coded as a random effect to –simulate / approximate / the standing genetic variation across </w:t>
+      </w:r>
+      <w:proofErr w:type="gramStart"/>
+      <w:r>
+        <w:t>subspecies  )</w:t>
+      </w:r>
+      <w:proofErr w:type="gramEnd"/>
+    </w:p>
+    <w:p>
+      <w:pPr>
+        <w:contextualSpacing/>
+      </w:pPr>
+    </w:p>
+    <w:p>
+      <w:pPr>
+        <w:contextualSpacing/>
+      </w:pPr>
+    </w:p>
+    <w:p>
+      <w:pPr>
+        <w:contextualSpacing/>
+      </w:pPr>
+      <w:proofErr w:type="gramStart"/>
+      <w:r>
+        <w:rPr>
+          <w:highlight w:val="yellow"/>
+        </w:rPr>
+        <w:t>(  in</w:t>
+      </w:r>
+      <w:proofErr w:type="gramEnd"/>
+      <w:r>
+        <w:rPr>
+          <w:highlight w:val="yellow"/>
+        </w:rPr>
+        <w:t xml:space="preserve"> order to follow up with the mixed models – we used post hoc </w:t>
+      </w:r>
+      <w:proofErr w:type="spellStart"/>
+      <w:r>
+        <w:rPr>
+          <w:highlight w:val="yellow"/>
+        </w:rPr>
+        <w:t>glms</w:t>
+      </w:r>
+      <w:proofErr w:type="spellEnd"/>
+      <w:r>
+        <w:rPr>
+          <w:highlight w:val="yellow"/>
+        </w:rPr>
+        <w:t xml:space="preserve"> to more specifically test the strain effects )</w:t>
+      </w:r>
+    </w:p>
+    <w:p>
+      <w:pPr>
+        <w:contextualSpacing/>
+      </w:pPr>
+    </w:p>
+    <w:p>
+      <w:pPr>
+        <w:contextualSpacing/>
         <w:rPr>
           <w:b/>
         </w:rPr>
@@ -338,22 +524,18 @@
       <w:pPr>
         <w:contextualSpacing/>
       </w:pPr>
-    </w:p>
-    <w:p>
-      <w:pPr>
-        <w:contextualSpacing/>
-      </w:pPr>
-      <w:r>
-        <w:rPr>
-          <w:b/>
-        </w:rPr>
-        <w:t>-female:</w:t>
-      </w:r>
-    </w:p>
-    <w:p>
-      <w:pPr>
-        <w:contextualSpacing/>
-      </w:pPr>
+      <w:r>
+        <w:rPr>
+          <w:b/>
+        </w:rPr>
+        <w:t>-female</w:t>
+      </w:r>
+      <w:r>
+        <w:t>:</w:t>
+      </w:r>
+      <w:r>
+        <w:t xml:space="preserve">  G and MSM</w:t>
+      </w:r>
     </w:p>
     <w:p>
       <w:pPr>
@@ -427,6 +609,7 @@
       </w:pPr>
       <w:proofErr w:type="gramStart"/>
       <w:r>
+        <w:lastRenderedPageBreak/>
         <w:t>are</w:t>
       </w:r>
       <w:proofErr w:type="gramEnd"/>
@@ -434,12 +617,7 @@
         <w:t xml:space="preserve"> 7%</w:t>
       </w:r>
       <w:r>
-        <w:t xml:space="preserve"> higher than other female means, MSM is 6% g</w:t>
-      </w:r>
-      <w:bookmarkStart w:id="1" w:name="_GoBack"/>
-      <w:bookmarkEnd w:id="1"/>
-      <w:r>
-        <w:t>reater than the other female means (G and MSM could be the high rec females)</w:t>
+        <w:t xml:space="preserve"> higher than other female means, MSM is 6% greater than the other female means (G and MSM could be the high rec females)</w:t>
       </w:r>
     </w:p>
     <w:p>
@@ -554,41 +732,664 @@
         <w:contextualSpacing/>
       </w:pPr>
       <w:r>
+        <w:t>-Sex, interaction effect</w:t>
+      </w:r>
+      <w:r>
+        <w:t xml:space="preserve"> with </w:t>
+      </w:r>
+      <w:r>
+        <w:t>subspecies were significant</w:t>
+      </w:r>
+      <w:r>
+        <w:t xml:space="preserve"> </w:t>
+      </w:r>
+      <w:r>
+        <w:t>and the random strain effect were</w:t>
+      </w:r>
+      <w:r>
+        <w:t xml:space="preserve"> significant</w:t>
+      </w:r>
+      <w:r>
+        <w:t xml:space="preserve"> indicating the v</w:t>
+      </w:r>
+      <w:r>
+        <w:t>ariance due to strain effect</w:t>
+      </w:r>
+      <w:r>
+        <w:t xml:space="preserve"> (genotype)</w:t>
+      </w:r>
+      <w:r>
+        <w:t xml:space="preserve"> is not 0.</w:t>
+      </w:r>
+      <w:r>
+        <w:t xml:space="preserve"> These results suggest there is a l</w:t>
+      </w:r>
+      <w:r>
+        <w:t>ack of support for uniform</w:t>
+      </w:r>
+      <w:r>
+        <w:t xml:space="preserve"> </w:t>
+      </w:r>
+      <w:r>
+        <w:t xml:space="preserve">divergence in the trait </w:t>
+      </w:r>
+      <w:r>
+        <w:t xml:space="preserve">which would be the expected pattern under a simple </w:t>
+      </w:r>
+      <w:r>
+        <w:t>neutral evolution</w:t>
+      </w:r>
+    </w:p>
+    <w:p>
+      <w:pPr>
+        <w:contextualSpacing/>
+      </w:pPr>
+    </w:p>
+    <w:p>
+      <w:pPr>
+        <w:contextualSpacing/>
+      </w:pPr>
+    </w:p>
+    <w:p>
+      <w:pPr>
+        <w:contextualSpacing/>
+        <w:rPr>
+          <w:b/>
+        </w:rPr>
+      </w:pPr>
+      <w:r>
+        <w:rPr>
+          <w:b/>
+        </w:rPr>
+        <w:t>Within m</w:t>
+      </w:r>
+      <w:r>
+        <w:rPr>
+          <w:b/>
+        </w:rPr>
+        <w:t>ouse variance for MLH1 count per cell</w:t>
+      </w:r>
+    </w:p>
+    <w:p>
+      <w:pPr>
+        <w:contextualSpacing/>
+      </w:pPr>
+      <w:r>
+        <w:rPr>
+          <w:highlight w:val="yellow"/>
+        </w:rPr>
         <w:t>(</w:t>
       </w:r>
       <w:proofErr w:type="gramStart"/>
       <w:r>
-        <w:t>below</w:t>
+        <w:rPr>
+          <w:highlight w:val="yellow"/>
+        </w:rPr>
+        <w:t>in</w:t>
       </w:r>
       <w:proofErr w:type="gramEnd"/>
       <w:r>
-        <w:t xml:space="preserve"> might need to be moved to the methods section)</w:t>
-      </w:r>
-    </w:p>
-    <w:p>
-      <w:pPr>
-        <w:contextualSpacing/>
-        <w:rPr>
-          <w:b/>
-        </w:rPr>
-      </w:pPr>
-      <w:r>
-        <w:rPr>
-          <w:b/>
-        </w:rPr>
-        <w:t>Analysis using a m</w:t>
-      </w:r>
-      <w:r>
-        <w:rPr>
-          <w:b/>
-        </w:rPr>
-        <w:t>ixed model framework</w:t>
-      </w:r>
-      <w:r>
-        <w:rPr>
-          <w:b/>
-        </w:rPr>
-        <w:t xml:space="preserve"> for examining pattern</w:t>
+        <w:rPr>
+          <w:highlight w:val="yellow"/>
+        </w:rPr>
+        <w:t xml:space="preserve"> order to compare the within organism variance – we quantified the </w:t>
+      </w:r>
+      <w:r>
+        <w:rPr>
+          <w:b/>
+          <w:highlight w:val="yellow"/>
+        </w:rPr>
+        <w:t xml:space="preserve">mouse average </w:t>
+      </w:r>
+      <w:r>
+        <w:rPr>
+          <w:highlight w:val="yellow"/>
+        </w:rPr>
+        <w:t xml:space="preserve">variance and </w:t>
+      </w:r>
+      <w:proofErr w:type="spellStart"/>
+      <w:r>
+        <w:rPr>
+          <w:highlight w:val="yellow"/>
+        </w:rPr>
+        <w:t>coeffieient</w:t>
+      </w:r>
+      <w:proofErr w:type="spellEnd"/>
+      <w:r>
+        <w:rPr>
+          <w:highlight w:val="yellow"/>
+        </w:rPr>
+        <w:t xml:space="preserve"> of variance (</w:t>
+      </w:r>
+      <w:proofErr w:type="spellStart"/>
+      <w:r>
+        <w:rPr>
+          <w:highlight w:val="yellow"/>
+        </w:rPr>
+        <w:t>cV</w:t>
+      </w:r>
+      <w:proofErr w:type="spellEnd"/>
+      <w:r>
+        <w:rPr>
+          <w:highlight w:val="yellow"/>
+        </w:rPr>
+        <w:t>) of MLH1 foci per cell)</w:t>
+      </w:r>
+    </w:p>
+    <w:p>
+      <w:pPr>
+        <w:contextualSpacing/>
+      </w:pPr>
+    </w:p>
+    <w:p>
+      <w:pPr>
+        <w:contextualSpacing/>
+      </w:pPr>
+    </w:p>
+    <w:p>
+      <w:pPr>
+        <w:contextualSpacing/>
+      </w:pPr>
+      <w:r>
+        <w:t xml:space="preserve">- The same mixed models and </w:t>
+      </w:r>
+      <w:proofErr w:type="spellStart"/>
+      <w:r>
+        <w:t>glms</w:t>
+      </w:r>
+      <w:proofErr w:type="spellEnd"/>
+      <w:r>
+        <w:t xml:space="preserve"> were ran with within mouse variance (and coefficient of variance) of MLH1 counts per cell as the dependent variable. </w:t>
+      </w:r>
+    </w:p>
+    <w:p>
+      <w:pPr>
+        <w:contextualSpacing/>
+      </w:pPr>
+      <w:r>
+        <w:t xml:space="preserve">- Across models, sex had the largest effect and smallest p values. Some strains and interaction fixed effects had moderately significant values, but these varied across models. </w:t>
+      </w:r>
+    </w:p>
+    <w:p>
+      <w:pPr>
+        <w:contextualSpacing/>
+      </w:pPr>
+      <w:r>
+        <w:t xml:space="preserve">- </w:t>
+      </w:r>
+      <w:r>
+        <w:t xml:space="preserve">Models using </w:t>
+      </w:r>
+      <w:r>
+        <w:t>datasets w</w:t>
+      </w:r>
+      <w:r>
+        <w:t>ith higher quality</w:t>
+      </w:r>
+      <w:r>
+        <w:t xml:space="preserve"> cells</w:t>
+      </w:r>
+      <w:r>
+        <w:t xml:space="preserve"> had a similar pattern of the sex effect being the largest factor while some strain and interaction effects had moderately significant p values.</w:t>
+      </w:r>
+    </w:p>
+    <w:p>
+      <w:pPr>
+        <w:contextualSpacing/>
+      </w:pPr>
+    </w:p>
+    <w:p>
+      <w:pPr>
+        <w:contextualSpacing/>
+        <w:rPr>
+          <w:b/>
+        </w:rPr>
+      </w:pPr>
+      <w:r>
+        <w:rPr>
+          <w:b/>
+        </w:rPr>
+        <w:t>VARIATION IN DSB NUMBER</w:t>
+      </w:r>
+    </w:p>
+    <w:p>
+      <w:pPr>
+        <w:contextualSpacing/>
+      </w:pPr>
+      <w:r>
+        <w:t xml:space="preserve">In an attempt to </w:t>
+      </w:r>
+      <w:proofErr w:type="spellStart"/>
+      <w:r>
+        <w:t>locatize</w:t>
+      </w:r>
+      <w:proofErr w:type="spellEnd"/>
+      <w:r>
+        <w:t xml:space="preserve"> the above male specific </w:t>
+      </w:r>
+      <w:proofErr w:type="spellStart"/>
+      <w:r>
+        <w:t>crossoever</w:t>
+      </w:r>
+      <w:proofErr w:type="spellEnd"/>
+      <w:r>
+        <w:t xml:space="preserve"> number evolution within the meiotic pathway we quantified a marker for DSBs, DMC1, in early prophase meiocytes.</w:t>
+      </w:r>
+    </w:p>
+    <w:p>
+      <w:pPr>
+        <w:contextualSpacing/>
+      </w:pPr>
+    </w:p>
+    <w:p>
+      <w:pPr>
+        <w:contextualSpacing/>
+      </w:pPr>
+      <w:r>
+        <w:t>-basic stats</w:t>
+      </w:r>
+      <w:proofErr w:type="gramStart"/>
+      <w:r>
+        <w:t xml:space="preserve">, </w:t>
+      </w:r>
+      <w:r>
+        <w:t xml:space="preserve"> strains</w:t>
+      </w:r>
+      <w:proofErr w:type="gramEnd"/>
+      <w:r>
+        <w:t xml:space="preserve"> quantified from juvenile mice, cells selected based on stage of prophase. Means and number of cells reported in table.</w:t>
+      </w:r>
+    </w:p>
+    <w:p>
+      <w:pPr>
+        <w:contextualSpacing/>
+        <w:rPr>
+          <w:b/>
+        </w:rPr>
+      </w:pPr>
+      <w:r>
+        <w:t>1.</w:t>
+      </w:r>
+      <w:r>
+        <w:rPr>
+          <w:b/>
+        </w:rPr>
+        <w:t xml:space="preserve"> </w:t>
+      </w:r>
+      <w:proofErr w:type="spellStart"/>
+      <w:r>
+        <w:rPr>
+          <w:b/>
+        </w:rPr>
+        <w:t>Lep</w:t>
+      </w:r>
+      <w:proofErr w:type="spellEnd"/>
+      <w:r>
+        <w:rPr>
+          <w:b/>
+        </w:rPr>
+        <w:t xml:space="preserve"> (early Z) mean number of DMC1 foci per cell has evolved, in the direction predicted by number of </w:t>
+      </w:r>
+      <w:proofErr w:type="spellStart"/>
+      <w:r>
+        <w:rPr>
+          <w:b/>
+        </w:rPr>
+        <w:t>COs</w:t>
+      </w:r>
+      <w:r>
+        <w:rPr>
+          <w:b/>
+        </w:rPr>
+        <w:t>.</w:t>
+      </w:r>
+      <w:proofErr w:type="spellEnd"/>
+    </w:p>
+    <w:p>
+      <w:pPr>
+        <w:contextualSpacing/>
+      </w:pPr>
+    </w:p>
+    <w:p>
+      <w:pPr>
+        <w:contextualSpacing/>
+      </w:pPr>
+      <w:r>
+        <w:t>Boring results</w:t>
+      </w:r>
+      <w:proofErr w:type="gramStart"/>
+      <w:r>
+        <w:t>;</w:t>
+      </w:r>
+      <w:r>
+        <w:t xml:space="preserve">  </w:t>
+      </w:r>
+      <w:r>
+        <w:t>1</w:t>
+      </w:r>
+      <w:proofErr w:type="gramEnd"/>
+      <w:r>
+        <w:t>.</w:t>
+      </w:r>
+      <w:r>
+        <w:t xml:space="preserve"> Early staged cells have </w:t>
+      </w:r>
+      <w:r>
+        <w:t>significant more foci (DSBs) than the later stage.</w:t>
+      </w:r>
+    </w:p>
+    <w:p>
+      <w:pPr>
+        <w:contextualSpacing/>
+      </w:pPr>
+    </w:p>
+    <w:p>
+      <w:pPr>
+        <w:contextualSpacing/>
+      </w:pPr>
+      <w:r>
+        <w:t>Unexpected / new results</w:t>
+      </w:r>
+    </w:p>
+    <w:p>
+      <w:pPr>
+        <w:contextualSpacing/>
+      </w:pPr>
+      <w:r>
+        <w:t>1.</w:t>
+      </w:r>
+      <w:r>
+        <w:t xml:space="preserve"> </w:t>
+      </w:r>
+      <w:r>
+        <w:t>T</w:t>
+      </w:r>
+      <w:r>
+        <w:t>he high rec group has more foci for the early L stage, the no significant difference is observed for the later Z stage</w:t>
+      </w:r>
+      <w:r>
+        <w:t xml:space="preserve">  </w:t>
+      </w:r>
+      <w:r>
+        <w:t xml:space="preserve">There is a stronger correlation between the number of foci in the early </w:t>
+      </w:r>
+      <w:r>
+        <w:t xml:space="preserve">L </w:t>
+      </w:r>
+      <w:r>
+        <w:t>stage (r=</w:t>
+      </w:r>
+      <w:r>
+        <w:t xml:space="preserve"> 0.8736143</w:t>
+      </w:r>
+      <w:r>
+        <w:t xml:space="preserve">) than the later </w:t>
+      </w:r>
+      <w:r>
+        <w:t xml:space="preserve">Z </w:t>
+      </w:r>
+      <w:r>
+        <w:t xml:space="preserve">stage (r = </w:t>
+      </w:r>
+      <w:r>
+        <w:t>0.284302</w:t>
+      </w:r>
+      <w:r>
+        <w:t>).</w:t>
+      </w:r>
+    </w:p>
+    <w:p>
+      <w:pPr>
+        <w:contextualSpacing/>
+      </w:pPr>
+    </w:p>
+    <w:p>
+      <w:pPr>
+        <w:contextualSpacing/>
+        <w:rPr>
+          <w:b/>
+        </w:rPr>
+      </w:pPr>
+      <w:r>
+        <w:t xml:space="preserve">2. </w:t>
+      </w:r>
+      <w:r>
+        <w:t xml:space="preserve">TABLE OF </w:t>
+      </w:r>
+      <w:proofErr w:type="gramStart"/>
+      <w:r>
+        <w:t>CO :</w:t>
+      </w:r>
+      <w:proofErr w:type="gramEnd"/>
+      <w:r>
+        <w:t xml:space="preserve"> NCO </w:t>
+      </w:r>
+      <w:r>
+        <w:t>RATIOS (</w:t>
+      </w:r>
+      <w:r>
+        <w:t xml:space="preserve"> DSB / MLH1 = estimated proportion of NCO. </w:t>
+      </w:r>
+      <w:r>
+        <w:t>)</w:t>
+      </w:r>
+      <w:r>
+        <w:t xml:space="preserve"> –</w:t>
+      </w:r>
+      <w:r>
+        <w:rPr>
+          <w:b/>
+        </w:rPr>
+        <w:t>correlation with MLH1</w:t>
+      </w:r>
+    </w:p>
+    <w:p>
+      <w:pPr>
+        <w:contextualSpacing/>
+      </w:pPr>
+      <w:r>
+        <w:t>L based ratios: WSB, G</w:t>
+      </w:r>
+      <w:r>
+        <w:t xml:space="preserve"> and KAZ</w:t>
+      </w:r>
+      <w:r>
+        <w:t xml:space="preserve">:   </w:t>
+      </w:r>
+      <w:r>
+        <w:tab/>
+      </w:r>
+      <w:r>
+        <w:t>7.3</w:t>
+      </w:r>
+      <w:r>
+        <w:t xml:space="preserve"> and</w:t>
+      </w:r>
+      <w:r>
+        <w:tab/>
+      </w:r>
+      <w:r>
+        <w:t>6.5</w:t>
+      </w:r>
+      <w:r>
+        <w:t xml:space="preserve">, </w:t>
+      </w:r>
+      <w:r>
+        <w:t>6.6</w:t>
+      </w:r>
+      <w:r>
+        <w:t>*</w:t>
+      </w:r>
+      <w:r>
+        <w:tab/>
+        <w:t>PWD and MSM:</w:t>
+      </w:r>
+      <w:r>
+        <w:tab/>
+      </w:r>
+      <w:r>
+        <w:tab/>
+      </w:r>
+      <w:r>
+        <w:t>6.1</w:t>
+      </w:r>
+      <w:r>
+        <w:t xml:space="preserve"> </w:t>
+      </w:r>
+      <w:proofErr w:type="gramStart"/>
+      <w:r>
+        <w:t xml:space="preserve">and  </w:t>
+      </w:r>
+      <w:r>
+        <w:t>7.4</w:t>
+      </w:r>
+      <w:proofErr w:type="gramEnd"/>
+    </w:p>
+    <w:p>
+      <w:pPr>
+        <w:contextualSpacing/>
+      </w:pPr>
+      <w:r>
+        <w:t>Z based ratios: WSB</w:t>
+      </w:r>
+      <w:r>
+        <w:t>,</w:t>
+      </w:r>
+      <w:r>
+        <w:t xml:space="preserve"> G</w:t>
+      </w:r>
+      <w:r>
+        <w:t xml:space="preserve"> and KAZ</w:t>
+      </w:r>
+      <w:r>
+        <w:t>:</w:t>
+      </w:r>
+      <w:r>
+        <w:tab/>
+      </w:r>
+      <w:r>
+        <w:tab/>
+      </w:r>
+      <w:r>
+        <w:t>5.4</w:t>
+      </w:r>
+      <w:r>
+        <w:t xml:space="preserve"> and </w:t>
+      </w:r>
+      <w:r>
+        <w:t>5.9</w:t>
+      </w:r>
+      <w:r>
+        <w:t xml:space="preserve">, </w:t>
+      </w:r>
+      <w:r>
+        <w:t>6.9</w:t>
+      </w:r>
+      <w:r>
+        <w:tab/>
+        <w:t xml:space="preserve"> </w:t>
+      </w:r>
+      <w:r>
+        <w:tab/>
+        <w:t xml:space="preserve">PWD and MSM: </w:t>
+      </w:r>
+      <w:r>
+        <w:tab/>
+      </w:r>
+      <w:r>
+        <w:t>4.8</w:t>
+      </w:r>
+      <w:r>
+        <w:t xml:space="preserve"> and </w:t>
+      </w:r>
+      <w:r>
+        <w:t>5.3</w:t>
+      </w:r>
+    </w:p>
+    <w:p>
+      <w:pPr>
+        <w:contextualSpacing/>
+      </w:pPr>
+      <w:r>
+        <w:t xml:space="preserve">+ </w:t>
+      </w:r>
+      <w:proofErr w:type="spellStart"/>
+      <w:proofErr w:type="gramStart"/>
+      <w:r>
+        <w:t>t.tests</w:t>
+      </w:r>
+      <w:proofErr w:type="spellEnd"/>
+      <w:proofErr w:type="gramEnd"/>
+      <w:r>
+        <w:t xml:space="preserve"> of ratios</w:t>
+      </w:r>
+    </w:p>
+    <w:p>
+      <w:pPr>
+        <w:contextualSpacing/>
+      </w:pPr>
+    </w:p>
+    <w:p>
+      <w:pPr>
+        <w:contextualSpacing/>
+      </w:pPr>
+      <w:r>
+        <w:t xml:space="preserve">** </w:t>
+      </w:r>
+      <w:proofErr w:type="gramStart"/>
+      <w:r>
+        <w:t>the</w:t>
+      </w:r>
+      <w:proofErr w:type="gramEnd"/>
+      <w:r>
+        <w:t xml:space="preserve"> above ratios don’t track the Crossover number variation – (this is lack of support of the evolution being associated with the repair decision process – and rather might indicate that </w:t>
+      </w:r>
+      <w:r>
+        <w:t>– the important metric is upstream before DSBs are established</w:t>
+      </w:r>
+      <w:r>
+        <w:t>)</w:t>
+      </w:r>
+      <w:r>
+        <w:t>**</w:t>
+      </w:r>
+    </w:p>
+    <w:p>
+      <w:pPr>
+        <w:contextualSpacing/>
+      </w:pPr>
+    </w:p>
+    <w:p>
+      <w:pPr>
+        <w:contextualSpacing/>
+        <w:rPr>
+          <w:b/>
+        </w:rPr>
+      </w:pPr>
+      <w:r>
+        <w:rPr>
+          <w:b/>
+        </w:rPr>
+        <w:lastRenderedPageBreak/>
+        <w:t>Genome wide recombination rate</w:t>
+      </w:r>
+      <w:r>
+        <w:rPr>
+          <w:b/>
+        </w:rPr>
+        <w:t xml:space="preserve"> v</w:t>
+      </w:r>
+      <w:r>
+        <w:rPr>
+          <w:b/>
+        </w:rPr>
+        <w:t xml:space="preserve">ariation </w:t>
+      </w:r>
+      <w:r>
+        <w:rPr>
+          <w:b/>
+        </w:rPr>
+        <w:t>translate</w:t>
       </w:r>
       <w:r>
         <w:rPr>
@@ -600,13 +1401,20 @@
         <w:rPr>
           <w:b/>
         </w:rPr>
-        <w:t xml:space="preserve"> of heterochiasmy</w:t>
-      </w:r>
-    </w:p>
-    <w:p>
-      <w:pPr>
-        <w:contextualSpacing/>
-      </w:pPr>
+        <w:t xml:space="preserve"> to </w:t>
+      </w:r>
+      <w:r>
+        <w:rPr>
+          <w:b/>
+        </w:rPr>
+        <w:t xml:space="preserve">the </w:t>
+      </w:r>
+      <w:r>
+        <w:rPr>
+          <w:b/>
+        </w:rPr>
+        <w:t>chromosome level</w:t>
+      </w:r>
     </w:p>
     <w:p>
       <w:pPr>
@@ -624,159 +1432,283 @@
         <w:rPr>
           <w:highlight w:val="yellow"/>
         </w:rPr>
-        <w:t xml:space="preserve"> order to test – describe the patterns of evolution we used a mixed model,  subspecies = divergence, strain = random effect – as wild derived inbred strains simulated as random samples of standing genetic variation)</w:t>
-      </w:r>
-    </w:p>
-    <w:p>
-      <w:pPr>
-        <w:contextualSpacing/>
-      </w:pPr>
-    </w:p>
-    <w:p>
-      <w:pPr>
-        <w:contextualSpacing/>
-      </w:pPr>
+        <w:t xml:space="preserve"> order to decompose the cell wide rate, we decided to look at the proportion or chromosomes with different numbers of COs)</w:t>
+      </w:r>
+    </w:p>
+    <w:p>
+      <w:pPr>
+        <w:contextualSpacing/>
+      </w:pPr>
+    </w:p>
+    <w:p>
+      <w:pPr>
+        <w:contextualSpacing/>
+      </w:pPr>
+      <w:r>
+        <w:t xml:space="preserve">- </w:t>
+      </w:r>
+      <w:r>
+        <w:t xml:space="preserve">Review limits and comparisons of the number of COs per chromosome. </w:t>
+      </w:r>
+      <w:r>
+        <w:t xml:space="preserve">Most species have a range of 1 to 3 COs per chromosome </w:t>
+      </w:r>
       <w:r>
         <w:t>(</w:t>
       </w:r>
+      <w:proofErr w:type="spellStart"/>
+      <w:r>
+        <w:t>Stapley</w:t>
+      </w:r>
+      <w:proofErr w:type="spellEnd"/>
+      <w:r>
+        <w:t xml:space="preserve"> et al 2017</w:t>
+      </w:r>
+      <w:r>
+        <w:t>)</w:t>
+      </w:r>
+      <w:r>
+        <w:t>.</w:t>
+      </w:r>
+    </w:p>
+    <w:p>
+      <w:pPr>
+        <w:contextualSpacing/>
+      </w:pPr>
+      <w:r>
+        <w:t>-</w:t>
+      </w:r>
+      <w:r>
+        <w:t xml:space="preserve"> The male high rec strains </w:t>
+      </w:r>
+      <w:r>
+        <w:t xml:space="preserve">have </w:t>
+      </w:r>
+      <w:r>
+        <w:t xml:space="preserve">significantly </w:t>
+      </w:r>
+      <w:r>
+        <w:t>more 2CO bivalents</w:t>
+      </w:r>
+      <w:r>
+        <w:t xml:space="preserve"> than low rec</w:t>
+      </w:r>
+      <w:r>
+        <w:t xml:space="preserve"> strains</w:t>
+      </w:r>
+      <w:r>
+        <w:t>. This skew in chromosome class proportions isn’t seen in female strains.</w:t>
+      </w:r>
+    </w:p>
+    <w:p>
+      <w:pPr>
+        <w:contextualSpacing/>
+      </w:pPr>
+      <w:r>
+        <w:rPr>
+          <w:i/>
+        </w:rPr>
+        <w:t>- T</w:t>
+      </w:r>
+      <w:r>
+        <w:rPr>
+          <w:i/>
+        </w:rPr>
+        <w:t>his is motivation to investigate more traits at the chromosome level</w:t>
+      </w:r>
+    </w:p>
+    <w:p>
+      <w:pPr>
+        <w:pStyle w:val="ListParagraph"/>
+        <w:numPr>
+          <w:ilvl w:val="0"/>
+          <w:numId w:val="11"/>
+        </w:numPr>
+      </w:pPr>
+      <w:r>
+        <w:t xml:space="preserve">Basic stats – bivalent data numbers </w:t>
+      </w:r>
+    </w:p>
+    <w:p>
+      <w:pPr>
+        <w:pStyle w:val="ListParagraph"/>
+        <w:numPr>
+          <w:ilvl w:val="0"/>
+          <w:numId w:val="11"/>
+        </w:numPr>
+      </w:pPr>
+      <w:r>
+        <w:t xml:space="preserve">Rang of co per </w:t>
+      </w:r>
+      <w:proofErr w:type="spellStart"/>
+      <w:r>
+        <w:t>chrm</w:t>
+      </w:r>
+      <w:proofErr w:type="spellEnd"/>
+      <w:r>
+        <w:t xml:space="preserve">, </w:t>
+      </w:r>
+      <w:proofErr w:type="spellStart"/>
+      <w:r>
+        <w:t>mostky</w:t>
+      </w:r>
+      <w:proofErr w:type="spellEnd"/>
+      <w:r>
+        <w:t xml:space="preserve"> 1co 2co</w:t>
+      </w:r>
+    </w:p>
+    <w:p>
+      <w:pPr>
+        <w:contextualSpacing/>
+      </w:pPr>
+      <w:proofErr w:type="spellStart"/>
       <w:proofErr w:type="gramStart"/>
       <w:r>
-        <w:t>in</w:t>
-      </w:r>
+        <w:t>gwRR</w:t>
+      </w:r>
+      <w:proofErr w:type="spellEnd"/>
       <w:proofErr w:type="gramEnd"/>
       <w:r>
-        <w:t xml:space="preserve"> order to understand the variance within an evolutionary framework – we fit the mouse </w:t>
-      </w:r>
-      <w:proofErr w:type="spellStart"/>
-      <w:r>
-        <w:t>gwRRs</w:t>
-      </w:r>
-      <w:proofErr w:type="spellEnd"/>
-      <w:r>
-        <w:t xml:space="preserve"> to a mixed model, which specified subspecies, sex and the interaction as fixed effects. The subspecies effect – is a proxy for measuring the degree of divergence across subspecies. The strains were coded as a random effect to –simulate / approximate / the standing genetic variation across </w:t>
+        <w:t xml:space="preserve"> </w:t>
+      </w:r>
+      <w:proofErr w:type="spellStart"/>
+      <w:r>
+        <w:t>evo</w:t>
+      </w:r>
+      <w:proofErr w:type="spellEnd"/>
+      <w:r>
+        <w:t xml:space="preserve"> -&gt; </w:t>
+      </w:r>
+      <w:proofErr w:type="spellStart"/>
+      <w:r>
+        <w:t>chrm</w:t>
+      </w:r>
+      <w:proofErr w:type="spellEnd"/>
+      <w:r>
+        <w:t xml:space="preserve"> proportion</w:t>
+      </w:r>
+    </w:p>
+    <w:p>
+      <w:pPr>
+        <w:pStyle w:val="ListParagraph"/>
+        <w:numPr>
+          <w:ilvl w:val="0"/>
+          <w:numId w:val="11"/>
+        </w:numPr>
+      </w:pPr>
+      <w:r>
+        <w:t>High rec strains have evolved a higher proportion of 2CO</w:t>
+      </w:r>
+    </w:p>
+    <w:p>
+      <w:pPr>
+        <w:pStyle w:val="ListParagraph"/>
+      </w:pPr>
+      <w:r>
+        <w:t>For males Chi squared test, p = low group</w:t>
       </w:r>
       <w:proofErr w:type="gramStart"/>
       <w:r>
-        <w:t xml:space="preserve">subspecies </w:t>
-      </w:r>
-      <w:r>
-        <w:t xml:space="preserve"> )</w:t>
+        <w:t>,  p</w:t>
       </w:r>
       <w:proofErr w:type="gramEnd"/>
-    </w:p>
-    <w:p>
-      <w:pPr>
-        <w:contextualSpacing/>
-      </w:pPr>
-    </w:p>
-    <w:p>
-      <w:pPr>
-        <w:contextualSpacing/>
-      </w:pPr>
-    </w:p>
-    <w:p>
-      <w:pPr>
+      <w:r>
+        <w:t xml:space="preserve"> = MSM and PWD,  SKIVE is intermediate)</w:t>
+      </w:r>
+    </w:p>
+    <w:p>
+      <w:pPr>
+        <w:pBdr>
+          <w:bottom w:val="double" w:sz="6" w:space="1" w:color="auto"/>
+        </w:pBdr>
         <w:contextualSpacing/>
       </w:pPr>
       <w:proofErr w:type="gramStart"/>
       <w:r>
-        <w:rPr>
-          <w:highlight w:val="yellow"/>
-        </w:rPr>
-        <w:t>(  in</w:t>
+        <w:t>3.explain</w:t>
       </w:r>
       <w:proofErr w:type="gramEnd"/>
       <w:r>
-        <w:rPr>
-          <w:highlight w:val="yellow"/>
-        </w:rPr>
-        <w:t xml:space="preserve"> order to follow up with the mixed models – we used post hoc </w:t>
-      </w:r>
-      <w:proofErr w:type="spellStart"/>
-      <w:r>
-        <w:rPr>
-          <w:highlight w:val="yellow"/>
-        </w:rPr>
-        <w:t>glms</w:t>
-      </w:r>
-      <w:proofErr w:type="spellEnd"/>
-      <w:r>
-        <w:rPr>
-          <w:highlight w:val="yellow"/>
-        </w:rPr>
-        <w:t xml:space="preserve"> to more specifically test the strain effects )</w:t>
-      </w:r>
-    </w:p>
-    <w:p>
-      <w:pPr>
-        <w:contextualSpacing/>
-      </w:pPr>
-    </w:p>
-    <w:p>
-      <w:pPr>
-        <w:contextualSpacing/>
-      </w:pPr>
-      <w:r>
-        <w:t>-Sex, interaction effect</w:t>
-      </w:r>
-      <w:r>
-        <w:t xml:space="preserve"> with </w:t>
-      </w:r>
-      <w:r>
-        <w:t>subspecies were significant</w:t>
-      </w:r>
-      <w:r>
-        <w:t xml:space="preserve"> </w:t>
-      </w:r>
-      <w:r>
-        <w:t>and the random strain effect were</w:t>
-      </w:r>
-      <w:r>
-        <w:t xml:space="preserve"> significant</w:t>
-      </w:r>
-      <w:r>
-        <w:t xml:space="preserve"> indicating the v</w:t>
-      </w:r>
-      <w:r>
-        <w:t>ariance due to strain effect</w:t>
-      </w:r>
-      <w:r>
-        <w:t xml:space="preserve"> (genotype)</w:t>
-      </w:r>
-      <w:r>
-        <w:t xml:space="preserve"> is not 0.</w:t>
-      </w:r>
-      <w:r>
-        <w:t xml:space="preserve"> These results suggest there is a l</w:t>
-      </w:r>
-      <w:r>
-        <w:t>ack of support for uniform</w:t>
-      </w:r>
-      <w:r>
-        <w:t xml:space="preserve"> </w:t>
-      </w:r>
-      <w:r>
-        <w:t xml:space="preserve">divergence in the trait </w:t>
-      </w:r>
-      <w:r>
-        <w:t xml:space="preserve">which would be the expected pattern under a simple </w:t>
-      </w:r>
-      <w:r>
-        <w:t>neutral evolution</w:t>
-      </w:r>
-    </w:p>
-    <w:p>
-      <w:pPr>
-        <w:contextualSpacing/>
-      </w:pPr>
-      <w:r>
-        <w:t>A</w:t>
-      </w:r>
-      <w:r>
-        <w:t xml:space="preserve">fter mixed models, we </w:t>
-      </w:r>
-      <w:r>
-        <w:t>ran post hoc fixed effect models</w:t>
+        <w:t xml:space="preserve"> why this complicates further comparisons (chromosome size effect * chromosome class)</w:t>
+      </w:r>
+    </w:p>
+    <w:p>
+      <w:pPr>
+        <w:pBdr>
+          <w:bottom w:val="double" w:sz="6" w:space="1" w:color="auto"/>
+        </w:pBdr>
+        <w:contextualSpacing/>
+      </w:pPr>
+      <w:r>
+        <w:t>(</w:t>
+      </w:r>
+      <w:proofErr w:type="gramStart"/>
+      <w:r>
+        <w:t>across</w:t>
+      </w:r>
+      <w:proofErr w:type="gramEnd"/>
+      <w:r>
+        <w:t xml:space="preserve"> strains with v. different proportions</w:t>
+      </w:r>
+    </w:p>
+    <w:p>
+      <w:pPr>
+        <w:pBdr>
+          <w:bottom w:val="single" w:sz="12" w:space="1" w:color="auto"/>
+        </w:pBdr>
+        <w:contextualSpacing/>
+      </w:pPr>
+    </w:p>
+    <w:p>
+      <w:pPr>
+        <w:pBdr>
+          <w:bottom w:val="single" w:sz="12" w:space="1" w:color="auto"/>
+        </w:pBdr>
+        <w:contextualSpacing/>
+      </w:pPr>
+    </w:p>
+    <w:p>
+      <w:pPr>
+        <w:contextualSpacing/>
+      </w:pPr>
+    </w:p>
+    <w:p>
+      <w:pPr>
+        <w:contextualSpacing/>
+      </w:pPr>
+    </w:p>
+    <w:p>
+      <w:pPr>
+        <w:contextualSpacing/>
+        <w:rPr>
+          <w:b/>
+        </w:rPr>
+      </w:pPr>
+      <w:r>
+        <w:rPr>
+          <w:b/>
+        </w:rPr>
+        <w:t xml:space="preserve">Single </w:t>
+      </w:r>
+      <w:r>
+        <w:rPr>
+          <w:b/>
+        </w:rPr>
+        <w:t>Bivalent Level Dataset</w:t>
+      </w:r>
+    </w:p>
+    <w:p>
+      <w:pPr>
+        <w:contextualSpacing/>
+      </w:pPr>
+      <w:r>
+        <w:t>- Review lit and</w:t>
+      </w:r>
+      <w:r>
+        <w:t xml:space="preserve"> previous findings for single bivalent measures (FISH, tetra and polar body sequencing)</w:t>
+      </w:r>
+      <w:r>
+        <w:t>.</w:t>
       </w:r>
     </w:p>
     <w:p>
@@ -786,63 +1718,38 @@
       <w:r>
         <w:t>-</w:t>
       </w:r>
-      <w:proofErr w:type="spellStart"/>
-      <w:r>
-        <w:t>glm</w:t>
-      </w:r>
-      <w:proofErr w:type="spellEnd"/>
-      <w:r>
-        <w:t xml:space="preserve">: The G strain effect is the largest effect for </w:t>
-      </w:r>
-      <w:proofErr w:type="spellStart"/>
-      <w:r>
-        <w:t>gwRR</w:t>
-      </w:r>
-      <w:proofErr w:type="spellEnd"/>
-      <w:r>
-        <w:t>.  The sex*strain interaction effects for PWD</w:t>
-      </w:r>
-      <w:r>
-        <w:t xml:space="preserve"> and</w:t>
-      </w:r>
-      <w:r>
-        <w:t xml:space="preserve"> MSM </w:t>
-      </w:r>
-      <w:r>
-        <w:t>are also significant. Additional</w:t>
-      </w:r>
-      <w:r>
-        <w:t xml:space="preserve"> </w:t>
-      </w:r>
-      <w:proofErr w:type="spellStart"/>
-      <w:r>
-        <w:t>glm</w:t>
-      </w:r>
-      <w:proofErr w:type="spellEnd"/>
-      <w:r>
-        <w:t xml:space="preserve"> models show that PWD*male and MSM*male increase the </w:t>
-      </w:r>
-      <w:proofErr w:type="spellStart"/>
-      <w:r>
-        <w:t>gwRR</w:t>
-      </w:r>
-      <w:proofErr w:type="spellEnd"/>
-      <w:r>
-        <w:t xml:space="preserve"> and G*male decrease the </w:t>
-      </w:r>
-      <w:proofErr w:type="spellStart"/>
-      <w:r>
-        <w:t>gwRR</w:t>
-      </w:r>
-      <w:proofErr w:type="spellEnd"/>
-      <w:r>
-        <w:t>. Qu</w:t>
-      </w:r>
-      <w:r>
-        <w:t>alitatively the difference between the G female and male means are greater than other strains</w:t>
-      </w:r>
-      <w:r>
-        <w:t>.</w:t>
+      <w:r>
+        <w:t xml:space="preserve"> Description</w:t>
+      </w:r>
+      <w:r>
+        <w:t xml:space="preserve"> of the data</w:t>
+      </w:r>
+      <w:r>
+        <w:t xml:space="preserve"> set and brief description of the biological relevance for the following metrics:</w:t>
+      </w:r>
+    </w:p>
+    <w:p>
+      <w:pPr>
+        <w:pStyle w:val="ListParagraph"/>
+        <w:numPr>
+          <w:ilvl w:val="0"/>
+          <w:numId w:val="3"/>
+        </w:numPr>
+      </w:pPr>
+      <w:r>
+        <w:t xml:space="preserve">SC Length, </w:t>
+      </w:r>
+    </w:p>
+    <w:p>
+      <w:pPr>
+        <w:pStyle w:val="ListParagraph"/>
+        <w:numPr>
+          <w:ilvl w:val="0"/>
+          <w:numId w:val="3"/>
+        </w:numPr>
+      </w:pPr>
+      <w:r>
+        <w:t>Normalized 1CO position (rec landscape)</w:t>
       </w:r>
     </w:p>
     <w:p>
@@ -852,964 +1759,6 @@
           <w:ilvl w:val="0"/>
           <w:numId w:val="2"/>
         </w:numPr>
-        <w:rPr>
-          <w:i/>
-        </w:rPr>
-      </w:pPr>
-      <w:r>
-        <w:rPr>
-          <w:i/>
-        </w:rPr>
-        <w:t>Predictions for ‘uniform’ pattern</w:t>
-      </w:r>
-      <w:r>
-        <w:rPr>
-          <w:i/>
-        </w:rPr>
-        <w:t>s</w:t>
-      </w:r>
-      <w:r>
-        <w:rPr>
-          <w:i/>
-        </w:rPr>
-        <w:t xml:space="preserve"> across all Mus musculus strains are not met</w:t>
-      </w:r>
-      <w:r>
-        <w:rPr>
-          <w:i/>
-        </w:rPr>
-        <w:t>;</w:t>
-      </w:r>
-      <w:r>
-        <w:rPr>
-          <w:i/>
-        </w:rPr>
-        <w:t xml:space="preserve"> (</w:t>
-      </w:r>
-      <w:proofErr w:type="spellStart"/>
-      <w:r>
-        <w:rPr>
-          <w:i/>
-        </w:rPr>
-        <w:t>ie</w:t>
-      </w:r>
-      <w:proofErr w:type="spellEnd"/>
-      <w:r>
-        <w:rPr>
-          <w:i/>
-        </w:rPr>
-        <w:t>.</w:t>
-      </w:r>
-      <w:r>
-        <w:rPr>
-          <w:i/>
-        </w:rPr>
-        <w:t xml:space="preserve"> strains within subspecies didn’t diverge uniformly</w:t>
-      </w:r>
-      <w:r>
-        <w:rPr>
-          <w:i/>
-        </w:rPr>
-        <w:t>)</w:t>
-      </w:r>
-      <w:r>
-        <w:rPr>
-          <w:i/>
-        </w:rPr>
-        <w:t xml:space="preserve"> </w:t>
-      </w:r>
-    </w:p>
-    <w:p>
-      <w:pPr>
-        <w:pStyle w:val="ListParagraph"/>
-        <w:numPr>
-          <w:ilvl w:val="0"/>
-          <w:numId w:val="2"/>
-        </w:numPr>
-        <w:rPr>
-          <w:i/>
-        </w:rPr>
-      </w:pPr>
-      <w:r>
-        <w:rPr>
-          <w:i/>
-        </w:rPr>
-        <w:t>Sex is a significant effect,</w:t>
-      </w:r>
-      <w:r>
-        <w:rPr>
-          <w:i/>
-        </w:rPr>
-        <w:t xml:space="preserve"> but not in a uniform manner</w:t>
-      </w:r>
-      <w:r>
-        <w:rPr>
-          <w:i/>
-        </w:rPr>
-        <w:t xml:space="preserve">, the significant fixed effects are </w:t>
-      </w:r>
-      <w:r>
-        <w:rPr>
-          <w:i/>
-        </w:rPr>
-        <w:t>interaction</w:t>
-      </w:r>
-      <w:r>
-        <w:rPr>
-          <w:i/>
-        </w:rPr>
-        <w:t>s (strain * sex).</w:t>
-      </w:r>
-    </w:p>
-    <w:p>
-      <w:pPr>
-        <w:contextualSpacing/>
-      </w:pPr>
-    </w:p>
-    <w:p>
-      <w:pPr>
-        <w:contextualSpacing/>
-      </w:pPr>
-    </w:p>
-    <w:p>
-      <w:pPr>
-        <w:contextualSpacing/>
-      </w:pPr>
-    </w:p>
-    <w:p>
-      <w:pPr>
-        <w:contextualSpacing/>
-        <w:rPr>
-          <w:b/>
-        </w:rPr>
-      </w:pPr>
-      <w:r>
-        <w:rPr>
-          <w:b/>
-        </w:rPr>
-        <w:t>Within m</w:t>
-      </w:r>
-      <w:r>
-        <w:rPr>
-          <w:b/>
-        </w:rPr>
-        <w:t>ouse variance for MLH1 count per cell</w:t>
-      </w:r>
-    </w:p>
-    <w:p>
-      <w:pPr>
-        <w:contextualSpacing/>
-      </w:pPr>
-      <w:r>
-        <w:rPr>
-          <w:highlight w:val="yellow"/>
-        </w:rPr>
-        <w:t>(</w:t>
-      </w:r>
-      <w:proofErr w:type="gramStart"/>
-      <w:r>
-        <w:rPr>
-          <w:highlight w:val="yellow"/>
-        </w:rPr>
-        <w:t>in</w:t>
-      </w:r>
-      <w:proofErr w:type="gramEnd"/>
-      <w:r>
-        <w:rPr>
-          <w:highlight w:val="yellow"/>
-        </w:rPr>
-        <w:t xml:space="preserve"> order to compare the within organism variance – we quantified the </w:t>
-      </w:r>
-      <w:r>
-        <w:rPr>
-          <w:b/>
-          <w:highlight w:val="yellow"/>
-        </w:rPr>
-        <w:t xml:space="preserve">mouse average </w:t>
-      </w:r>
-      <w:r>
-        <w:rPr>
-          <w:highlight w:val="yellow"/>
-        </w:rPr>
-        <w:t xml:space="preserve">variance and </w:t>
-      </w:r>
-      <w:proofErr w:type="spellStart"/>
-      <w:r>
-        <w:rPr>
-          <w:highlight w:val="yellow"/>
-        </w:rPr>
-        <w:t>coeffieient</w:t>
-      </w:r>
-      <w:proofErr w:type="spellEnd"/>
-      <w:r>
-        <w:rPr>
-          <w:highlight w:val="yellow"/>
-        </w:rPr>
-        <w:t xml:space="preserve"> of variance (</w:t>
-      </w:r>
-      <w:proofErr w:type="spellStart"/>
-      <w:r>
-        <w:rPr>
-          <w:highlight w:val="yellow"/>
-        </w:rPr>
-        <w:t>cV</w:t>
-      </w:r>
-      <w:proofErr w:type="spellEnd"/>
-      <w:r>
-        <w:rPr>
-          <w:highlight w:val="yellow"/>
-        </w:rPr>
-        <w:t>) of MLH1 foci per cell)</w:t>
-      </w:r>
-    </w:p>
-    <w:p>
-      <w:pPr>
-        <w:contextualSpacing/>
-      </w:pPr>
-    </w:p>
-    <w:p>
-      <w:pPr>
-        <w:contextualSpacing/>
-      </w:pPr>
-    </w:p>
-    <w:p>
-      <w:pPr>
-        <w:contextualSpacing/>
-      </w:pPr>
-      <w:r>
-        <w:t xml:space="preserve">- The same mixed models and </w:t>
-      </w:r>
-      <w:proofErr w:type="spellStart"/>
-      <w:r>
-        <w:t>glms</w:t>
-      </w:r>
-      <w:proofErr w:type="spellEnd"/>
-      <w:r>
-        <w:t xml:space="preserve"> were ran with within mouse variance (and coefficient of variance) of MLH1 counts per cell as the dependent variable. </w:t>
-      </w:r>
-    </w:p>
-    <w:p>
-      <w:pPr>
-        <w:contextualSpacing/>
-      </w:pPr>
-      <w:r>
-        <w:t xml:space="preserve">- Across models, sex had the largest effect and smallest p values. Some strains and interaction fixed effects had moderately significant values, but these varied across models. </w:t>
-      </w:r>
-    </w:p>
-    <w:p>
-      <w:pPr>
-        <w:contextualSpacing/>
-      </w:pPr>
-      <w:r>
-        <w:t xml:space="preserve">- </w:t>
-      </w:r>
-      <w:r>
-        <w:t xml:space="preserve">Models using </w:t>
-      </w:r>
-      <w:r>
-        <w:t>datasets w</w:t>
-      </w:r>
-      <w:r>
-        <w:t>ith higher quality</w:t>
-      </w:r>
-      <w:r>
-        <w:t xml:space="preserve"> cells</w:t>
-      </w:r>
-      <w:r>
-        <w:t xml:space="preserve"> had a similar pattern of the sex effect being the largest factor while some strain and interaction effects had moderately significant p values.</w:t>
-      </w:r>
-    </w:p>
-    <w:p>
-      <w:pPr>
-        <w:contextualSpacing/>
-      </w:pPr>
-    </w:p>
-    <w:p>
-      <w:pPr>
-        <w:contextualSpacing/>
-        <w:rPr>
-          <w:b/>
-        </w:rPr>
-      </w:pPr>
-      <w:r>
-        <w:rPr>
-          <w:b/>
-        </w:rPr>
-        <w:t>VARIATION IN DSB NUMBER</w:t>
-      </w:r>
-    </w:p>
-    <w:p>
-      <w:pPr>
-        <w:contextualSpacing/>
-      </w:pPr>
-      <w:r>
-        <w:t xml:space="preserve">In an attempt to </w:t>
-      </w:r>
-      <w:proofErr w:type="spellStart"/>
-      <w:r>
-        <w:t>locatize</w:t>
-      </w:r>
-      <w:proofErr w:type="spellEnd"/>
-      <w:r>
-        <w:t xml:space="preserve"> the above male specific </w:t>
-      </w:r>
-      <w:proofErr w:type="spellStart"/>
-      <w:r>
-        <w:t>crossoever</w:t>
-      </w:r>
-      <w:proofErr w:type="spellEnd"/>
-      <w:r>
-        <w:t xml:space="preserve"> number evolution within the meiotic pathway we quantified a marker for DSBs, DMC1, in early prophase meiocytes.</w:t>
-      </w:r>
-    </w:p>
-    <w:p>
-      <w:pPr>
-        <w:contextualSpacing/>
-      </w:pPr>
-    </w:p>
-    <w:p>
-      <w:pPr>
-        <w:contextualSpacing/>
-      </w:pPr>
-      <w:r>
-        <w:t>-basic stats</w:t>
-      </w:r>
-      <w:proofErr w:type="gramStart"/>
-      <w:r>
-        <w:t xml:space="preserve">, </w:t>
-      </w:r>
-      <w:r>
-        <w:t xml:space="preserve"> strains</w:t>
-      </w:r>
-      <w:proofErr w:type="gramEnd"/>
-      <w:r>
-        <w:t xml:space="preserve"> quantified from juvenile mice, cells selected based on stage of prophase. Means and number of cells reported in table.</w:t>
-      </w:r>
-    </w:p>
-    <w:p>
-      <w:pPr>
-        <w:contextualSpacing/>
-        <w:rPr>
-          <w:b/>
-        </w:rPr>
-      </w:pPr>
-      <w:r>
-        <w:t>1.</w:t>
-      </w:r>
-      <w:r>
-        <w:rPr>
-          <w:b/>
-        </w:rPr>
-        <w:t xml:space="preserve"> </w:t>
-      </w:r>
-      <w:proofErr w:type="spellStart"/>
-      <w:r>
-        <w:rPr>
-          <w:b/>
-        </w:rPr>
-        <w:t>Lep</w:t>
-      </w:r>
-      <w:proofErr w:type="spellEnd"/>
-      <w:r>
-        <w:rPr>
-          <w:b/>
-        </w:rPr>
-        <w:t xml:space="preserve"> (early Z) mean number of DMC1 foci per cell has evolved, in the direction predicted by number of </w:t>
-      </w:r>
-      <w:proofErr w:type="spellStart"/>
-      <w:r>
-        <w:rPr>
-          <w:b/>
-        </w:rPr>
-        <w:t>COs</w:t>
-      </w:r>
-      <w:r>
-        <w:rPr>
-          <w:b/>
-        </w:rPr>
-        <w:t>.</w:t>
-      </w:r>
-      <w:proofErr w:type="spellEnd"/>
-    </w:p>
-    <w:p>
-      <w:pPr>
-        <w:contextualSpacing/>
-      </w:pPr>
-    </w:p>
-    <w:p>
-      <w:pPr>
-        <w:contextualSpacing/>
-      </w:pPr>
-      <w:r>
-        <w:t>Boring results</w:t>
-      </w:r>
-      <w:proofErr w:type="gramStart"/>
-      <w:r>
-        <w:t>;</w:t>
-      </w:r>
-      <w:r>
-        <w:t xml:space="preserve">  </w:t>
-      </w:r>
-      <w:r>
-        <w:t>1</w:t>
-      </w:r>
-      <w:proofErr w:type="gramEnd"/>
-      <w:r>
-        <w:t>.</w:t>
-      </w:r>
-      <w:r>
-        <w:t xml:space="preserve"> Early staged cells have </w:t>
-      </w:r>
-      <w:r>
-        <w:t>significant more foci (DSBs) than the later stage.</w:t>
-      </w:r>
-    </w:p>
-    <w:p>
-      <w:pPr>
-        <w:contextualSpacing/>
-      </w:pPr>
-    </w:p>
-    <w:p>
-      <w:pPr>
-        <w:contextualSpacing/>
-      </w:pPr>
-      <w:r>
-        <w:t>Unexpected / new results</w:t>
-      </w:r>
-    </w:p>
-    <w:p>
-      <w:pPr>
-        <w:contextualSpacing/>
-      </w:pPr>
-      <w:r>
-        <w:t>1.</w:t>
-      </w:r>
-      <w:r>
-        <w:t xml:space="preserve"> </w:t>
-      </w:r>
-      <w:r>
-        <w:t>T</w:t>
-      </w:r>
-      <w:r>
-        <w:t>he high rec group has more foci for the early L stage, the no significant difference is observed for the later Z stage</w:t>
-      </w:r>
-      <w:r>
-        <w:t xml:space="preserve">  </w:t>
-      </w:r>
-      <w:r>
-        <w:t xml:space="preserve">There is a stronger correlation between the number of foci in the early </w:t>
-      </w:r>
-      <w:r>
-        <w:t xml:space="preserve">L </w:t>
-      </w:r>
-      <w:r>
-        <w:t>stage (r=</w:t>
-      </w:r>
-      <w:r>
-        <w:t xml:space="preserve"> 0.8736143</w:t>
-      </w:r>
-      <w:r>
-        <w:t xml:space="preserve">) than the later </w:t>
-      </w:r>
-      <w:r>
-        <w:t xml:space="preserve">Z </w:t>
-      </w:r>
-      <w:r>
-        <w:t xml:space="preserve">stage (r = </w:t>
-      </w:r>
-      <w:r>
-        <w:t>0.284302</w:t>
-      </w:r>
-      <w:r>
-        <w:t>).</w:t>
-      </w:r>
-    </w:p>
-    <w:p>
-      <w:pPr>
-        <w:contextualSpacing/>
-      </w:pPr>
-    </w:p>
-    <w:p>
-      <w:pPr>
-        <w:contextualSpacing/>
-        <w:rPr>
-          <w:b/>
-        </w:rPr>
-      </w:pPr>
-      <w:r>
-        <w:t xml:space="preserve">2. </w:t>
-      </w:r>
-      <w:r>
-        <w:t xml:space="preserve">TABLE OF </w:t>
-      </w:r>
-      <w:proofErr w:type="gramStart"/>
-      <w:r>
-        <w:t>CO :</w:t>
-      </w:r>
-      <w:proofErr w:type="gramEnd"/>
-      <w:r>
-        <w:t xml:space="preserve"> NCO </w:t>
-      </w:r>
-      <w:r>
-        <w:t>RATIOS (</w:t>
-      </w:r>
-      <w:r>
-        <w:t xml:space="preserve"> DSB / MLH1 = estimated proportion of NCO. </w:t>
-      </w:r>
-      <w:r>
-        <w:t>)</w:t>
-      </w:r>
-      <w:r>
-        <w:t xml:space="preserve"> –</w:t>
-      </w:r>
-      <w:r>
-        <w:rPr>
-          <w:b/>
-        </w:rPr>
-        <w:t>correlation with MLH1</w:t>
-      </w:r>
-    </w:p>
-    <w:p>
-      <w:pPr>
-        <w:contextualSpacing/>
-      </w:pPr>
-      <w:r>
-        <w:t>L based ratios: WSB, G</w:t>
-      </w:r>
-      <w:r>
-        <w:t xml:space="preserve"> and KAZ</w:t>
-      </w:r>
-      <w:r>
-        <w:t xml:space="preserve">:   </w:t>
-      </w:r>
-      <w:r>
-        <w:tab/>
-      </w:r>
-      <w:r>
-        <w:t>7.3</w:t>
-      </w:r>
-      <w:r>
-        <w:t xml:space="preserve"> and</w:t>
-      </w:r>
-      <w:r>
-        <w:tab/>
-      </w:r>
-      <w:r>
-        <w:t>6.5</w:t>
-      </w:r>
-      <w:r>
-        <w:t xml:space="preserve">, </w:t>
-      </w:r>
-      <w:r>
-        <w:t>6.6</w:t>
-      </w:r>
-      <w:r>
-        <w:t>*</w:t>
-      </w:r>
-      <w:r>
-        <w:tab/>
-        <w:t>PWD and MSM:</w:t>
-      </w:r>
-      <w:r>
-        <w:tab/>
-      </w:r>
-      <w:r>
-        <w:tab/>
-      </w:r>
-      <w:r>
-        <w:t>6.1</w:t>
-      </w:r>
-      <w:r>
-        <w:t xml:space="preserve"> </w:t>
-      </w:r>
-      <w:proofErr w:type="gramStart"/>
-      <w:r>
-        <w:t xml:space="preserve">and  </w:t>
-      </w:r>
-      <w:r>
-        <w:t>7.4</w:t>
-      </w:r>
-      <w:proofErr w:type="gramEnd"/>
-    </w:p>
-    <w:p>
-      <w:pPr>
-        <w:contextualSpacing/>
-      </w:pPr>
-      <w:r>
-        <w:t>Z based ratios: WSB</w:t>
-      </w:r>
-      <w:r>
-        <w:t>,</w:t>
-      </w:r>
-      <w:r>
-        <w:t xml:space="preserve"> G</w:t>
-      </w:r>
-      <w:r>
-        <w:t xml:space="preserve"> and KAZ</w:t>
-      </w:r>
-      <w:r>
-        <w:t>:</w:t>
-      </w:r>
-      <w:r>
-        <w:tab/>
-      </w:r>
-      <w:r>
-        <w:tab/>
-      </w:r>
-      <w:r>
-        <w:t>5.4</w:t>
-      </w:r>
-      <w:r>
-        <w:t xml:space="preserve"> and </w:t>
-      </w:r>
-      <w:r>
-        <w:t>5.9</w:t>
-      </w:r>
-      <w:r>
-        <w:t xml:space="preserve">, </w:t>
-      </w:r>
-      <w:r>
-        <w:t>6.9</w:t>
-      </w:r>
-      <w:r>
-        <w:tab/>
-        <w:t xml:space="preserve"> </w:t>
-      </w:r>
-      <w:r>
-        <w:tab/>
-        <w:t xml:space="preserve">PWD and MSM: </w:t>
-      </w:r>
-      <w:r>
-        <w:tab/>
-      </w:r>
-      <w:r>
-        <w:t>4.8</w:t>
-      </w:r>
-      <w:r>
-        <w:t xml:space="preserve"> and </w:t>
-      </w:r>
-      <w:r>
-        <w:t>5.3</w:t>
-      </w:r>
-    </w:p>
-    <w:p>
-      <w:pPr>
-        <w:contextualSpacing/>
-      </w:pPr>
-      <w:r>
-        <w:t xml:space="preserve">+ </w:t>
-      </w:r>
-      <w:proofErr w:type="spellStart"/>
-      <w:proofErr w:type="gramStart"/>
-      <w:r>
-        <w:t>t.tests</w:t>
-      </w:r>
-      <w:proofErr w:type="spellEnd"/>
-      <w:proofErr w:type="gramEnd"/>
-      <w:r>
-        <w:t xml:space="preserve"> of ratios</w:t>
-      </w:r>
-    </w:p>
-    <w:p>
-      <w:pPr>
-        <w:contextualSpacing/>
-      </w:pPr>
-    </w:p>
-    <w:p>
-      <w:pPr>
-        <w:contextualSpacing/>
-      </w:pPr>
-      <w:r>
-        <w:t xml:space="preserve">** </w:t>
-      </w:r>
-      <w:proofErr w:type="gramStart"/>
-      <w:r>
-        <w:t>the</w:t>
-      </w:r>
-      <w:proofErr w:type="gramEnd"/>
-      <w:r>
-        <w:t xml:space="preserve"> above ratios don’t track the Crossover number variation – (this is lack of support of the evolution being associated with the repair decision process – and rather might indicate that </w:t>
-      </w:r>
-      <w:r>
-        <w:t>– the important metric is upstream before DSBs are established</w:t>
-      </w:r>
-      <w:r>
-        <w:t>)</w:t>
-      </w:r>
-      <w:r>
-        <w:t>**</w:t>
-      </w:r>
-    </w:p>
-    <w:p>
-      <w:pPr>
-        <w:contextualSpacing/>
-      </w:pPr>
-    </w:p>
-    <w:p>
-      <w:pPr>
-        <w:contextualSpacing/>
-        <w:rPr>
-          <w:b/>
-        </w:rPr>
-      </w:pPr>
-      <w:r>
-        <w:rPr>
-          <w:b/>
-        </w:rPr>
-        <w:t>Genome wide recombination rate</w:t>
-      </w:r>
-      <w:r>
-        <w:rPr>
-          <w:b/>
-        </w:rPr>
-        <w:t xml:space="preserve"> v</w:t>
-      </w:r>
-      <w:r>
-        <w:rPr>
-          <w:b/>
-        </w:rPr>
-        <w:t xml:space="preserve">ariation </w:t>
-      </w:r>
-      <w:r>
-        <w:rPr>
-          <w:b/>
-        </w:rPr>
-        <w:t>translate</w:t>
-      </w:r>
-      <w:r>
-        <w:rPr>
-          <w:b/>
-        </w:rPr>
-        <w:t>s</w:t>
-      </w:r>
-      <w:r>
-        <w:rPr>
-          <w:b/>
-        </w:rPr>
-        <w:t xml:space="preserve"> to </w:t>
-      </w:r>
-      <w:r>
-        <w:rPr>
-          <w:b/>
-        </w:rPr>
-        <w:t xml:space="preserve">the </w:t>
-      </w:r>
-      <w:r>
-        <w:rPr>
-          <w:b/>
-        </w:rPr>
-        <w:t>chromosome level</w:t>
-      </w:r>
-    </w:p>
-    <w:p>
-      <w:pPr>
-        <w:contextualSpacing/>
-      </w:pPr>
-      <w:proofErr w:type="gramStart"/>
-      <w:r>
-        <w:rPr>
-          <w:highlight w:val="yellow"/>
-        </w:rPr>
-        <w:t>( in</w:t>
-      </w:r>
-      <w:proofErr w:type="gramEnd"/>
-      <w:r>
-        <w:rPr>
-          <w:highlight w:val="yellow"/>
-        </w:rPr>
-        <w:t xml:space="preserve"> order to decompose the cell wide rate, we decided to look at the proportion or chromosomes with different numbers of COs)</w:t>
-      </w:r>
-    </w:p>
-    <w:p>
-      <w:pPr>
-        <w:contextualSpacing/>
-      </w:pPr>
-    </w:p>
-    <w:p>
-      <w:pPr>
-        <w:contextualSpacing/>
-      </w:pPr>
-      <w:r>
-        <w:t xml:space="preserve">- </w:t>
-      </w:r>
-      <w:r>
-        <w:t xml:space="preserve">Review limits and comparisons of the number of COs per chromosome. </w:t>
-      </w:r>
-      <w:r>
-        <w:t xml:space="preserve">Most species have a range of 1 to 3 COs per chromosome </w:t>
-      </w:r>
-      <w:r>
-        <w:t>(</w:t>
-      </w:r>
-      <w:proofErr w:type="spellStart"/>
-      <w:r>
-        <w:t>Stapley</w:t>
-      </w:r>
-      <w:proofErr w:type="spellEnd"/>
-      <w:r>
-        <w:t xml:space="preserve"> et al 2017</w:t>
-      </w:r>
-      <w:r>
-        <w:t>)</w:t>
-      </w:r>
-      <w:r>
-        <w:t>.</w:t>
-      </w:r>
-    </w:p>
-    <w:p>
-      <w:pPr>
-        <w:contextualSpacing/>
-      </w:pPr>
-      <w:r>
-        <w:t>-</w:t>
-      </w:r>
-      <w:r>
-        <w:t xml:space="preserve"> The male high rec strains </w:t>
-      </w:r>
-      <w:r>
-        <w:t xml:space="preserve">have </w:t>
-      </w:r>
-      <w:r>
-        <w:t xml:space="preserve">significantly </w:t>
-      </w:r>
-      <w:r>
-        <w:t>more 2CO bivalents</w:t>
-      </w:r>
-      <w:r>
-        <w:t xml:space="preserve"> than low rec</w:t>
-      </w:r>
-      <w:r>
-        <w:t xml:space="preserve"> strains</w:t>
-      </w:r>
-      <w:r>
-        <w:t>. This skew in chromosome class proportions isn’t seen in female strains.</w:t>
-      </w:r>
-    </w:p>
-    <w:p>
-      <w:pPr>
-        <w:contextualSpacing/>
-      </w:pPr>
-      <w:r>
-        <w:rPr>
-          <w:i/>
-        </w:rPr>
-        <w:t>- T</w:t>
-      </w:r>
-      <w:r>
-        <w:rPr>
-          <w:i/>
-        </w:rPr>
-        <w:t>his is motivation to investigate more traits at the chromosome level</w:t>
-      </w:r>
-    </w:p>
-    <w:p>
-      <w:pPr>
-        <w:pBdr>
-          <w:bottom w:val="single" w:sz="12" w:space="1" w:color="auto"/>
-        </w:pBdr>
-        <w:contextualSpacing/>
-      </w:pPr>
-    </w:p>
-    <w:p>
-      <w:pPr>
-        <w:pBdr>
-          <w:bottom w:val="single" w:sz="12" w:space="1" w:color="auto"/>
-        </w:pBdr>
-        <w:contextualSpacing/>
-      </w:pPr>
-    </w:p>
-    <w:p>
-      <w:pPr>
-        <w:contextualSpacing/>
-      </w:pPr>
-    </w:p>
-    <w:p>
-      <w:pPr>
-        <w:contextualSpacing/>
-      </w:pPr>
-    </w:p>
-    <w:p>
-      <w:pPr>
-        <w:contextualSpacing/>
-        <w:rPr>
-          <w:b/>
-        </w:rPr>
-      </w:pPr>
-      <w:r>
-        <w:rPr>
-          <w:b/>
-        </w:rPr>
-        <w:t xml:space="preserve">Single </w:t>
-      </w:r>
-      <w:r>
-        <w:rPr>
-          <w:b/>
-        </w:rPr>
-        <w:t>Bivalent Level Dataset</w:t>
-      </w:r>
-    </w:p>
-    <w:p>
-      <w:pPr>
-        <w:contextualSpacing/>
-      </w:pPr>
-      <w:r>
-        <w:t>- Review lit and</w:t>
-      </w:r>
-      <w:r>
-        <w:t xml:space="preserve"> previous findings for single bivalent measures (FISH, tetra and polar body sequencing)</w:t>
-      </w:r>
-      <w:r>
-        <w:t>.</w:t>
-      </w:r>
-    </w:p>
-    <w:p>
-      <w:pPr>
-        <w:contextualSpacing/>
-      </w:pPr>
-      <w:r>
-        <w:t>-</w:t>
-      </w:r>
-      <w:r>
-        <w:t xml:space="preserve"> Description</w:t>
-      </w:r>
-      <w:r>
-        <w:t xml:space="preserve"> of the data</w:t>
-      </w:r>
-      <w:r>
-        <w:t xml:space="preserve"> set and brief description of the biological relevance for the following metrics:</w:t>
-      </w:r>
-    </w:p>
-    <w:p>
-      <w:pPr>
-        <w:pStyle w:val="ListParagraph"/>
-        <w:numPr>
-          <w:ilvl w:val="0"/>
-          <w:numId w:val="3"/>
-        </w:numPr>
-      </w:pPr>
-      <w:r>
-        <w:t xml:space="preserve">SC Length, </w:t>
-      </w:r>
-    </w:p>
-    <w:p>
-      <w:pPr>
-        <w:pStyle w:val="ListParagraph"/>
-        <w:numPr>
-          <w:ilvl w:val="0"/>
-          <w:numId w:val="3"/>
-        </w:numPr>
-      </w:pPr>
-      <w:r>
-        <w:t>Normalized 1CO position (rec landscape)</w:t>
-      </w:r>
-    </w:p>
-    <w:p>
-      <w:pPr>
-        <w:pStyle w:val="ListParagraph"/>
-        <w:numPr>
-          <w:ilvl w:val="0"/>
-          <w:numId w:val="2"/>
-        </w:numPr>
       </w:pPr>
       <w:r>
         <w:t>CO interference via interfocal distance (IFD) of 2CO bivalents</w:t>
@@ -1887,11 +1836,9 @@
       <w:r>
         <w:t xml:space="preserve">-we primarily use the mouse average of the </w:t>
       </w:r>
-      <w:proofErr w:type="spellStart"/>
-      <w:r>
-        <w:t>choosen</w:t>
-      </w:r>
-      <w:proofErr w:type="spellEnd"/>
+      <w:r>
+        <w:t>chosen</w:t>
+      </w:r>
       <w:r>
         <w:t xml:space="preserve"> bivalent metric … because</w:t>
       </w:r>
@@ -2119,7 +2066,6 @@
         </w:numPr>
       </w:pPr>
       <w:r>
-        <w:lastRenderedPageBreak/>
         <w:t xml:space="preserve">Total </w:t>
       </w:r>
       <w:proofErr w:type="spellStart"/>
@@ -2644,6 +2590,7 @@
         <w:rPr>
           <w:b/>
         </w:rPr>
+        <w:lastRenderedPageBreak/>
         <w:t xml:space="preserve">2. </w:t>
       </w:r>
       <w:r>
@@ -2890,6 +2837,7 @@
       <w:pPr>
         <w:contextualSpacing/>
       </w:pPr>
+      <w:bookmarkStart w:id="1" w:name="_GoBack"/>
       <w:r>
         <w:t>- Female normalized IFDs are an average of 45 to 50% of the length of the SC-AE across strains. Male normalized IFDs are on average 51 to 60% the length of the SC-AE across strains.</w:t>
       </w:r>
@@ -2948,7 +2896,14 @@
         <w:rPr>
           <w:i/>
         </w:rPr>
-        <w:t>- High rec males have stronger interference, in terms of raw and normalized IFD measures. They also have a lower threshold for IFDs, 30%, this could indicate stricter control over the REC landscape to enrich for more 2CO bivalents.</w:t>
+        <w:t>- High rec males have stronger interference, in terms of raw and normalized IFD measures. They also have a lower threshold for IFDs, 30%, this could indicate stricter control over the REC landscape to enrich for more 2CO bivalents</w:t>
+      </w:r>
+      <w:bookmarkEnd w:id="1"/>
+      <w:r>
+        <w:rPr>
+          <w:i/>
+        </w:rPr>
+        <w:t>.</w:t>
       </w:r>
     </w:p>
     <w:p>
@@ -3360,7 +3315,6 @@
         <w:contextualSpacing/>
       </w:pPr>
       <w:r>
-        <w:lastRenderedPageBreak/>
         <w:t xml:space="preserve">-WSB has the most terminal </w:t>
       </w:r>
       <w:r>
@@ -4202,6 +4156,95 @@
     </w:lvl>
   </w:abstractNum>
   <w:abstractNum w:abstractNumId="6" w15:restartNumberingAfterBreak="0">
+    <w:nsid w:val="458552DB"/>
+    <w:multiLevelType w:val="hybridMultilevel"/>
+    <w:tmpl w:val="541AF654"/>
+    <w:lvl w:ilvl="0" w:tplc="0409000F">
+      <w:start w:val="1"/>
+      <w:numFmt w:val="decimal"/>
+      <w:lvlText w:val="%1."/>
+      <w:lvlJc w:val="left"/>
+      <w:pPr>
+        <w:ind w:left="720" w:hanging="360"/>
+      </w:pPr>
+      <w:rPr>
+        <w:rFonts w:hint="default"/>
+      </w:rPr>
+    </w:lvl>
+    <w:lvl w:ilvl="1" w:tplc="04090019" w:tentative="1">
+      <w:start w:val="1"/>
+      <w:numFmt w:val="lowerLetter"/>
+      <w:lvlText w:val="%2."/>
+      <w:lvlJc w:val="left"/>
+      <w:pPr>
+        <w:ind w:left="1440" w:hanging="360"/>
+      </w:pPr>
+    </w:lvl>
+    <w:lvl w:ilvl="2" w:tplc="0409001B" w:tentative="1">
+      <w:start w:val="1"/>
+      <w:numFmt w:val="lowerRoman"/>
+      <w:lvlText w:val="%3."/>
+      <w:lvlJc w:val="right"/>
+      <w:pPr>
+        <w:ind w:left="2160" w:hanging="180"/>
+      </w:pPr>
+    </w:lvl>
+    <w:lvl w:ilvl="3" w:tplc="0409000F" w:tentative="1">
+      <w:start w:val="1"/>
+      <w:numFmt w:val="decimal"/>
+      <w:lvlText w:val="%4."/>
+      <w:lvlJc w:val="left"/>
+      <w:pPr>
+        <w:ind w:left="2880" w:hanging="360"/>
+      </w:pPr>
+    </w:lvl>
+    <w:lvl w:ilvl="4" w:tplc="04090019" w:tentative="1">
+      <w:start w:val="1"/>
+      <w:numFmt w:val="lowerLetter"/>
+      <w:lvlText w:val="%5."/>
+      <w:lvlJc w:val="left"/>
+      <w:pPr>
+        <w:ind w:left="3600" w:hanging="360"/>
+      </w:pPr>
+    </w:lvl>
+    <w:lvl w:ilvl="5" w:tplc="0409001B" w:tentative="1">
+      <w:start w:val="1"/>
+      <w:numFmt w:val="lowerRoman"/>
+      <w:lvlText w:val="%6."/>
+      <w:lvlJc w:val="right"/>
+      <w:pPr>
+        <w:ind w:left="4320" w:hanging="180"/>
+      </w:pPr>
+    </w:lvl>
+    <w:lvl w:ilvl="6" w:tplc="0409000F" w:tentative="1">
+      <w:start w:val="1"/>
+      <w:numFmt w:val="decimal"/>
+      <w:lvlText w:val="%7."/>
+      <w:lvlJc w:val="left"/>
+      <w:pPr>
+        <w:ind w:left="5040" w:hanging="360"/>
+      </w:pPr>
+    </w:lvl>
+    <w:lvl w:ilvl="7" w:tplc="04090019" w:tentative="1">
+      <w:start w:val="1"/>
+      <w:numFmt w:val="lowerLetter"/>
+      <w:lvlText w:val="%8."/>
+      <w:lvlJc w:val="left"/>
+      <w:pPr>
+        <w:ind w:left="5760" w:hanging="360"/>
+      </w:pPr>
+    </w:lvl>
+    <w:lvl w:ilvl="8" w:tplc="0409001B" w:tentative="1">
+      <w:start w:val="1"/>
+      <w:numFmt w:val="lowerRoman"/>
+      <w:lvlText w:val="%9."/>
+      <w:lvlJc w:val="right"/>
+      <w:pPr>
+        <w:ind w:left="6480" w:hanging="180"/>
+      </w:pPr>
+    </w:lvl>
+  </w:abstractNum>
+  <w:abstractNum w:abstractNumId="7" w15:restartNumberingAfterBreak="0">
     <w:nsid w:val="4C6D3FD5"/>
     <w:multiLevelType w:val="hybridMultilevel"/>
     <w:tmpl w:val="2D0E01A0"/>
@@ -4290,7 +4333,7 @@
       </w:pPr>
     </w:lvl>
   </w:abstractNum>
-  <w:abstractNum w:abstractNumId="7" w15:restartNumberingAfterBreak="0">
+  <w:abstractNum w:abstractNumId="8" w15:restartNumberingAfterBreak="0">
     <w:nsid w:val="50AC1DF2"/>
     <w:multiLevelType w:val="hybridMultilevel"/>
     <w:tmpl w:val="F886BE94"/>
@@ -4379,7 +4422,7 @@
       </w:pPr>
     </w:lvl>
   </w:abstractNum>
-  <w:abstractNum w:abstractNumId="8" w15:restartNumberingAfterBreak="0">
+  <w:abstractNum w:abstractNumId="9" w15:restartNumberingAfterBreak="0">
     <w:nsid w:val="58186A58"/>
     <w:multiLevelType w:val="hybridMultilevel"/>
     <w:tmpl w:val="CCC67C62"/>
@@ -4468,7 +4511,7 @@
       </w:pPr>
     </w:lvl>
   </w:abstractNum>
-  <w:abstractNum w:abstractNumId="9" w15:restartNumberingAfterBreak="0">
+  <w:abstractNum w:abstractNumId="10" w15:restartNumberingAfterBreak="0">
     <w:nsid w:val="60555705"/>
     <w:multiLevelType w:val="hybridMultilevel"/>
     <w:tmpl w:val="2D0E01A0"/>
@@ -4558,19 +4601,19 @@
     </w:lvl>
   </w:abstractNum>
   <w:num w:numId="1">
-    <w:abstractNumId w:val="7"/>
+    <w:abstractNumId w:val="8"/>
   </w:num>
   <w:num w:numId="2">
     <w:abstractNumId w:val="0"/>
   </w:num>
   <w:num w:numId="3">
-    <w:abstractNumId w:val="9"/>
+    <w:abstractNumId w:val="10"/>
   </w:num>
   <w:num w:numId="4">
-    <w:abstractNumId w:val="6"/>
+    <w:abstractNumId w:val="7"/>
   </w:num>
   <w:num w:numId="5">
-    <w:abstractNumId w:val="8"/>
+    <w:abstractNumId w:val="9"/>
   </w:num>
   <w:num w:numId="6">
     <w:abstractNumId w:val="4"/>
@@ -4586,6 +4629,9 @@
   </w:num>
   <w:num w:numId="10">
     <w:abstractNumId w:val="2"/>
+  </w:num>
+  <w:num w:numId="11">
+    <w:abstractNumId w:val="6"/>
   </w:num>
 </w:numbering>
 </file>
@@ -5049,6 +5095,12 @@
     <w:semiHidden/>
     <w:unhideWhenUsed/>
   </w:style>
+  <w:style w:type="numbering" w:customStyle="1" w:styleId="ListNo4">
+    <w:name w:val="List No"/>
+    <w:uiPriority w:val="99"/>
+    <w:semiHidden/>
+    <w:unhideWhenUsed/>
+  </w:style>
   <w:style w:type="paragraph" w:styleId="ListParagraph">
     <w:name w:val="List Paragraph"/>
     <w:basedOn w:val="Normal"/>

</xml_diff>

<commit_message>
cleaning up and adding notes to myself
</commit_message>
<xml_diff>
--- a/Results_Outline_v2.docx
+++ b/Results_Outline_v2.docx
@@ -48,7 +48,21 @@
         <w:rPr>
           <w:b/>
         </w:rPr>
-        <w:t>Estimates of gwRR from the house mouse species complex</w:t>
+        <w:t xml:space="preserve">Estimates of </w:t>
+      </w:r>
+      <w:proofErr w:type="spellStart"/>
+      <w:r>
+        <w:rPr>
+          <w:b/>
+        </w:rPr>
+        <w:t>gwRR</w:t>
+      </w:r>
+      <w:proofErr w:type="spellEnd"/>
+      <w:r>
+        <w:rPr>
+          <w:b/>
+        </w:rPr>
+        <w:t xml:space="preserve"> from the house mouse species complex</w:t>
       </w:r>
     </w:p>
     <w:p>
@@ -59,7 +73,15 @@
         <w:t>T</w:t>
       </w:r>
       <w:r>
-        <w:t>o estimate the gwRR for inbred house mouse strains</w:t>
+        <w:t xml:space="preserve">o estimate the </w:t>
+      </w:r>
+      <w:proofErr w:type="spellStart"/>
+      <w:r>
+        <w:t>gwRR</w:t>
+      </w:r>
+      <w:proofErr w:type="spellEnd"/>
+      <w:r>
+        <w:t xml:space="preserve"> for inbred house mouse strains</w:t>
       </w:r>
       <w:r>
         <w:t xml:space="preserve"> we calculated the mean of the average number of MLH1 foci per cell. </w:t>
@@ -91,8 +113,13 @@
       <w:r>
         <w:t xml:space="preserve"> </w:t>
       </w:r>
-      <w:r>
-        <w:t>description of MLH1 dataset and measures of</w:t>
+      <w:proofErr w:type="gramStart"/>
+      <w:r>
+        <w:t>description</w:t>
+      </w:r>
+      <w:proofErr w:type="gramEnd"/>
+      <w:r>
+        <w:t xml:space="preserve"> of MLH1 dataset and measures of</w:t>
       </w:r>
       <w:r>
         <w:rPr>
@@ -106,7 +133,15 @@
         <w:contextualSpacing/>
       </w:pPr>
       <w:r>
-        <w:t>- male rates are adjusted (+1) for the PAR</w:t>
+        <w:t xml:space="preserve">- </w:t>
+      </w:r>
+      <w:proofErr w:type="gramStart"/>
+      <w:r>
+        <w:t>male</w:t>
+      </w:r>
+      <w:proofErr w:type="gramEnd"/>
+      <w:r>
+        <w:t xml:space="preserve"> rates are adjusted (+1) for the PAR</w:t>
       </w:r>
       <w:r>
         <w:t xml:space="preserve"> – since the XX is a confounding factor for female cells</w:t>
@@ -125,8 +160,13 @@
       <w:r>
         <w:t xml:space="preserve"> </w:t>
       </w:r>
-      <w:r>
-        <w:t>table of the means and summary statistics</w:t>
+      <w:proofErr w:type="gramStart"/>
+      <w:r>
+        <w:t>table</w:t>
+      </w:r>
+      <w:proofErr w:type="gramEnd"/>
+      <w:r>
+        <w:t xml:space="preserve"> of the means and summary statistics</w:t>
       </w:r>
       <w:r>
         <w:t xml:space="preserve">, ranges </w:t>
@@ -170,7 +210,15 @@
         <w:contextualSpacing/>
       </w:pPr>
       <w:r>
-        <w:t>1. -female strain means are v close  -male strain means are more varied!!</w:t>
+        <w:t>1. -</w:t>
+      </w:r>
+      <w:proofErr w:type="gramStart"/>
+      <w:r>
+        <w:t>female</w:t>
+      </w:r>
+      <w:proofErr w:type="gramEnd"/>
+      <w:r>
+        <w:t xml:space="preserve"> strain means are v close  -male strain means are more varied!!</w:t>
       </w:r>
     </w:p>
     <w:p>
@@ -186,15 +234,36 @@
         <w:contextualSpacing/>
       </w:pPr>
       <w:r>
-        <w:t>-house mouse close to minimum of 1  obligate CO per chrm</w:t>
-      </w:r>
-    </w:p>
-    <w:p>
-      <w:pPr>
-        <w:contextualSpacing/>
-      </w:pPr>
-      <w:r>
-        <w:t xml:space="preserve">2. The largest female difference is G, 1.07X  the largest male difference is PWD and MSM which are 1.3 and 1.2 respectively.  </w:t>
+        <w:t xml:space="preserve">-house mouse close to minimum of </w:t>
+      </w:r>
+      <w:proofErr w:type="gramStart"/>
+      <w:r>
+        <w:t>1  obligate</w:t>
+      </w:r>
+      <w:proofErr w:type="gramEnd"/>
+      <w:r>
+        <w:t xml:space="preserve"> CO per </w:t>
+      </w:r>
+      <w:proofErr w:type="spellStart"/>
+      <w:r>
+        <w:t>chrm</w:t>
+      </w:r>
+      <w:proofErr w:type="spellEnd"/>
+    </w:p>
+    <w:p>
+      <w:pPr>
+        <w:contextualSpacing/>
+      </w:pPr>
+      <w:r>
+        <w:t xml:space="preserve">2. The largest female difference is G, </w:t>
+      </w:r>
+      <w:proofErr w:type="gramStart"/>
+      <w:r>
+        <w:t>1.07X  the</w:t>
+      </w:r>
+      <w:proofErr w:type="gramEnd"/>
+      <w:r>
+        <w:t xml:space="preserve"> largest male difference is PWD and MSM which are 1.3 and 1.2 respectively.  </w:t>
       </w:r>
     </w:p>
     <w:p>
@@ -234,179 +303,840 @@
       <w:pPr>
         <w:contextualSpacing/>
       </w:pPr>
+      <w:proofErr w:type="gramStart"/>
       <w:r>
         <w:rPr>
           <w:highlight w:val="yellow"/>
         </w:rPr>
-        <w:t>( in order to test – describe the patterns of evolution we used a mixed model,  subspecies = divergence, strain = random effect – as wild derived inbred strains simulated as random samples of standing genetic variation)</w:t>
-      </w:r>
-    </w:p>
-    <w:p>
-      <w:pPr>
-        <w:contextualSpacing/>
-      </w:pPr>
-    </w:p>
-    <w:p>
-      <w:pPr>
-        <w:contextualSpacing/>
-      </w:pPr>
-      <w:r>
-        <w:t>(in order to understand the variance within an evolutionary framework – we fit the mouse gwRRs to a mixed model, which specified subspecies, sex and the interaction as fixed effects. The subspecies effect – is a proxy for measuring the degree of divergence across subspecies. The strains were coded as a random effect to –simulate / approximate / the standing genetic variation across subspecies  )</w:t>
-      </w:r>
-    </w:p>
-    <w:p>
-      <w:pPr>
-        <w:contextualSpacing/>
-      </w:pPr>
-    </w:p>
-    <w:p>
-      <w:pPr>
-        <w:contextualSpacing/>
-      </w:pPr>
-    </w:p>
-    <w:p>
-      <w:pPr>
-        <w:contextualSpacing/>
-      </w:pPr>
+        <w:t>( in</w:t>
+      </w:r>
+      <w:proofErr w:type="gramEnd"/>
       <w:r>
         <w:rPr>
           <w:highlight w:val="yellow"/>
         </w:rPr>
-        <w:t>(  in order to follow up with the mixed models – we used post hoc glms to more specifically test the strain effects )</w:t>
-      </w:r>
-    </w:p>
-    <w:p>
-      <w:pPr>
-        <w:contextualSpacing/>
-      </w:pPr>
-    </w:p>
-    <w:p>
-      <w:pPr>
-        <w:contextualSpacing/>
-        <w:rPr>
-          <w:b/>
-        </w:rPr>
-      </w:pPr>
-      <w:r>
-        <w:rPr>
-          <w:b/>
-        </w:rPr>
-        <w:t>- models / results for mouse</w:t>
-      </w:r>
-      <w:r>
-        <w:rPr>
-          <w:b/>
-        </w:rPr>
-        <w:t xml:space="preserve"> mean </w:t>
-      </w:r>
-    </w:p>
-    <w:p>
-      <w:pPr>
-        <w:contextualSpacing/>
-        <w:rPr>
-          <w:b/>
-        </w:rPr>
-      </w:pPr>
-      <w:r>
-        <w:rPr>
-          <w:b/>
-        </w:rPr>
-        <w:t>Models / results for mouse var</w:t>
-      </w:r>
-    </w:p>
-    <w:p>
-      <w:pPr>
-        <w:contextualSpacing/>
-      </w:pPr>
+        <w:t xml:space="preserve"> order to test – describe the patterns of evolution we used a mixed model,  subspecies = divergence, strain = random effect – as wild derived inbred strains simulated as random samples of standing genetic variation)</w:t>
+      </w:r>
+    </w:p>
+    <w:p>
+      <w:pPr>
+        <w:contextualSpacing/>
+      </w:pPr>
+    </w:p>
+    <w:p>
+      <w:pPr>
+        <w:contextualSpacing/>
+        <w:jc w:val="center"/>
+      </w:pPr>
+    </w:p>
+    <w:p>
+      <w:pPr>
+        <w:contextualSpacing/>
+      </w:pPr>
+      <w:r>
+        <w:rPr>
+          <w:highlight w:val="yellow"/>
+        </w:rPr>
+        <w:t xml:space="preserve">(In order to – make more comparable summary comparisons – assessed the sex specific patterns </w:t>
+      </w:r>
+      <w:r>
+        <w:rPr>
+          <w:highlight w:val="yellow"/>
+        </w:rPr>
+        <w:t xml:space="preserve">initially. </w:t>
+      </w:r>
+      <w:proofErr w:type="gramStart"/>
+      <w:r>
+        <w:rPr>
+          <w:highlight w:val="yellow"/>
+        </w:rPr>
+        <w:t>/(</w:t>
+      </w:r>
+      <w:proofErr w:type="gramEnd"/>
+      <w:r>
+        <w:rPr>
+          <w:highlight w:val="yellow"/>
+        </w:rPr>
+        <w:t xml:space="preserve">the variation across strains) with </w:t>
+      </w:r>
+      <w:proofErr w:type="spellStart"/>
+      <w:r>
+        <w:rPr>
+          <w:highlight w:val="yellow"/>
+        </w:rPr>
+        <w:t>glms</w:t>
+      </w:r>
+      <w:proofErr w:type="spellEnd"/>
+      <w:r>
+        <w:rPr>
+          <w:highlight w:val="yellow"/>
+        </w:rPr>
+        <w:t xml:space="preserve"> for each sex)</w:t>
+      </w:r>
+    </w:p>
+    <w:p>
+      <w:pPr>
+        <w:contextualSpacing/>
+      </w:pPr>
+      <w:r>
+        <w:rPr>
+          <w:b/>
+        </w:rPr>
+        <w:t>-female</w:t>
+      </w:r>
+      <w:r>
+        <w:t>:</w:t>
+      </w:r>
+      <w:r>
+        <w:t xml:space="preserve">  G and MSM</w:t>
+      </w:r>
+    </w:p>
+    <w:p>
+      <w:pPr>
+        <w:contextualSpacing/>
+      </w:pPr>
+      <w:r>
+        <w:t>-</w:t>
+      </w:r>
+      <w:r>
+        <w:rPr>
+          <w:b/>
+        </w:rPr>
+        <w:t>male</w:t>
+      </w:r>
+      <w:r>
+        <w:t>:</w:t>
+      </w:r>
+      <w:r>
+        <w:t xml:space="preserve"> </w:t>
+      </w:r>
+      <w:r>
+        <w:t xml:space="preserve"> ranges, of strain means, (ranges of mouse means)</w:t>
+      </w:r>
+    </w:p>
+    <w:p>
+      <w:pPr>
+        <w:contextualSpacing/>
+      </w:pPr>
+    </w:p>
+    <w:p>
+      <w:pPr>
+        <w:contextualSpacing/>
+      </w:pPr>
+      <w:r>
+        <w:t xml:space="preserve">PWD, MSM, and SKIVE have significant strain effects. They are grouped into the ‘High Rec’ group. PWD, MSM, and SKIVE have evolved 20, 30% and 10% higher than other means respectively. </w:t>
+      </w:r>
+    </w:p>
+    <w:p>
+      <w:pPr>
+        <w:contextualSpacing/>
+      </w:pPr>
+      <w:r>
+        <w:t xml:space="preserve">- </w:t>
+      </w:r>
+      <w:proofErr w:type="gramStart"/>
+      <w:r>
+        <w:t>for</w:t>
+      </w:r>
+      <w:proofErr w:type="gramEnd"/>
+      <w:r>
+        <w:t xml:space="preserve"> females, G, LEW, and MSM has significant strain effects</w:t>
+      </w:r>
+    </w:p>
+    <w:p>
+      <w:pPr>
+        <w:contextualSpacing/>
+      </w:pPr>
+      <w:proofErr w:type="gramStart"/>
+      <w:r>
+        <w:t>are</w:t>
+      </w:r>
+      <w:proofErr w:type="gramEnd"/>
+      <w:r>
+        <w:t xml:space="preserve"> 7%</w:t>
+      </w:r>
+      <w:r>
+        <w:t xml:space="preserve"> higher than other female means, MSM is 6% greater than the other female means (G and MSM could be the high rec females)</w:t>
+      </w:r>
+    </w:p>
+    <w:p>
+      <w:pPr>
+        <w:contextualSpacing/>
+      </w:pPr>
+    </w:p>
+    <w:p>
+      <w:pPr>
+        <w:contextualSpacing/>
+      </w:pPr>
+      <w:r>
+        <w:t>(</w:t>
+      </w:r>
+      <w:proofErr w:type="gramStart"/>
+      <w:r>
+        <w:t>interpretation</w:t>
+      </w:r>
+      <w:proofErr w:type="gramEnd"/>
+      <w:r>
+        <w:t>)</w:t>
+      </w:r>
+    </w:p>
+    <w:p>
+      <w:pPr>
+        <w:contextualSpacing/>
+        <w:rPr>
+          <w:i/>
+        </w:rPr>
+      </w:pPr>
+      <w:r>
+        <w:rPr>
+          <w:i/>
+        </w:rPr>
+        <w:t>- Sex specific evolution is the major pattern.</w:t>
+      </w:r>
+    </w:p>
+    <w:p>
+      <w:pPr>
+        <w:contextualSpacing/>
+        <w:rPr>
+          <w:i/>
+        </w:rPr>
+      </w:pPr>
+      <w:r>
+        <w:rPr>
+          <w:i/>
+        </w:rPr>
+        <w:t xml:space="preserve">-3 High rec males in </w:t>
+      </w:r>
+      <w:proofErr w:type="spellStart"/>
+      <w:r>
+        <w:rPr>
+          <w:i/>
+        </w:rPr>
+        <w:t>Musc</w:t>
+      </w:r>
+      <w:proofErr w:type="spellEnd"/>
+      <w:r>
+        <w:rPr>
+          <w:i/>
+        </w:rPr>
+        <w:t xml:space="preserve"> and </w:t>
+      </w:r>
+      <w:proofErr w:type="spellStart"/>
+      <w:r>
+        <w:rPr>
+          <w:i/>
+        </w:rPr>
+        <w:t>mol</w:t>
+      </w:r>
+      <w:proofErr w:type="spellEnd"/>
+      <w:r>
+        <w:rPr>
+          <w:i/>
+        </w:rPr>
+        <w:t xml:space="preserve"> subsp</w:t>
+      </w:r>
+      <w:r>
+        <w:rPr>
+          <w:i/>
+        </w:rPr>
+        <w:t xml:space="preserve">ecies – rapid </w:t>
+      </w:r>
+      <w:proofErr w:type="spellStart"/>
+      <w:r>
+        <w:rPr>
+          <w:i/>
+        </w:rPr>
+        <w:t>sexpsecific</w:t>
+      </w:r>
+      <w:proofErr w:type="spellEnd"/>
+      <w:r>
+        <w:rPr>
+          <w:i/>
+        </w:rPr>
+        <w:t xml:space="preserve"> evolution</w:t>
+      </w:r>
+    </w:p>
+    <w:p>
+      <w:pPr>
+        <w:contextualSpacing/>
+      </w:pPr>
+    </w:p>
+    <w:p>
+      <w:pPr>
+        <w:contextualSpacing/>
+      </w:pPr>
+    </w:p>
+    <w:p>
+      <w:pPr>
+        <w:contextualSpacing/>
+      </w:pPr>
+      <w:r>
+        <w:t>-Sex, interaction effect</w:t>
+      </w:r>
+      <w:r>
+        <w:t xml:space="preserve"> with </w:t>
+      </w:r>
+      <w:r>
+        <w:t>subspecies were significant</w:t>
+      </w:r>
+      <w:r>
+        <w:t xml:space="preserve"> </w:t>
+      </w:r>
+      <w:r>
+        <w:t>and the random strain effect were</w:t>
+      </w:r>
+      <w:r>
+        <w:t xml:space="preserve"> significant</w:t>
+      </w:r>
+      <w:r>
+        <w:t xml:space="preserve"> indicating the v</w:t>
+      </w:r>
+      <w:r>
+        <w:t>ariance due to strain effect</w:t>
+      </w:r>
+      <w:r>
+        <w:t xml:space="preserve"> (genotype)</w:t>
+      </w:r>
+      <w:r>
+        <w:t xml:space="preserve"> is not 0.</w:t>
+      </w:r>
+      <w:r>
+        <w:t xml:space="preserve"> These results suggest there is a l</w:t>
+      </w:r>
+      <w:r>
+        <w:t>ack of support for uniform</w:t>
+      </w:r>
+      <w:r>
+        <w:t xml:space="preserve"> </w:t>
+      </w:r>
+      <w:r>
+        <w:t xml:space="preserve">divergence in the trait </w:t>
+      </w:r>
+      <w:r>
+        <w:t xml:space="preserve">which would be the expected pattern under a simple </w:t>
+      </w:r>
+      <w:r>
+        <w:t>neutral evolution</w:t>
+      </w:r>
+    </w:p>
+    <w:p>
+      <w:pPr>
+        <w:contextualSpacing/>
+      </w:pPr>
+    </w:p>
+    <w:p>
+      <w:pPr>
+        <w:contextualSpacing/>
+      </w:pPr>
+    </w:p>
+    <w:p>
+      <w:pPr>
+        <w:contextualSpacing/>
+        <w:rPr>
+          <w:b/>
+        </w:rPr>
+      </w:pPr>
+      <w:r>
+        <w:rPr>
+          <w:b/>
+        </w:rPr>
+        <w:lastRenderedPageBreak/>
+        <w:t>Within m</w:t>
+      </w:r>
+      <w:r>
+        <w:rPr>
+          <w:b/>
+        </w:rPr>
+        <w:t>ouse variance for MLH1 count per cell</w:t>
+      </w:r>
+    </w:p>
+    <w:p>
+      <w:pPr>
+        <w:contextualSpacing/>
+      </w:pPr>
+      <w:r>
+        <w:rPr>
+          <w:highlight w:val="yellow"/>
+        </w:rPr>
+        <w:t>(</w:t>
+      </w:r>
+      <w:proofErr w:type="gramStart"/>
+      <w:r>
+        <w:rPr>
+          <w:highlight w:val="yellow"/>
+        </w:rPr>
+        <w:t>in</w:t>
+      </w:r>
+      <w:proofErr w:type="gramEnd"/>
+      <w:r>
+        <w:rPr>
+          <w:highlight w:val="yellow"/>
+        </w:rPr>
+        <w:t xml:space="preserve"> order to compare the within organism variance –</w:t>
+      </w:r>
+    </w:p>
+    <w:p>
+      <w:pPr>
+        <w:contextualSpacing/>
+      </w:pPr>
+      <w:r>
+        <w:t>(</w:t>
+      </w:r>
+      <w:proofErr w:type="gramStart"/>
+      <w:r>
+        <w:t>in</w:t>
+      </w:r>
+      <w:proofErr w:type="gramEnd"/>
+      <w:r>
+        <w:t xml:space="preserve"> order to understand the variance within an evolutionary framework – we fit the mouse </w:t>
+      </w:r>
+      <w:proofErr w:type="spellStart"/>
+      <w:r>
+        <w:t>gwRRs</w:t>
+      </w:r>
+      <w:proofErr w:type="spellEnd"/>
+      <w:r>
+        <w:t xml:space="preserve"> to a mixed model, which specified subspecies, sex and the interaction as fixed effects. The subspecies effect – is a proxy for measuring the degree of divergence across subspecies. The strains were coded as a random effect to –simulate / approximate / the standing genetic variation across </w:t>
+      </w:r>
+      <w:proofErr w:type="gramStart"/>
+      <w:r>
+        <w:t>subspecies  )</w:t>
+      </w:r>
+      <w:proofErr w:type="gramEnd"/>
+    </w:p>
+    <w:p>
+      <w:pPr>
+        <w:contextualSpacing/>
+      </w:pPr>
+    </w:p>
+    <w:p>
+      <w:pPr>
+        <w:contextualSpacing/>
+      </w:pPr>
+      <w:proofErr w:type="gramStart"/>
+      <w:r>
+        <w:rPr>
+          <w:highlight w:val="yellow"/>
+        </w:rPr>
+        <w:t>we</w:t>
+      </w:r>
+      <w:proofErr w:type="gramEnd"/>
+      <w:r>
+        <w:rPr>
+          <w:highlight w:val="yellow"/>
+        </w:rPr>
+        <w:t xml:space="preserve"> quantified the </w:t>
+      </w:r>
+      <w:r>
+        <w:rPr>
+          <w:b/>
+          <w:highlight w:val="yellow"/>
+        </w:rPr>
+        <w:t xml:space="preserve">mouse average </w:t>
+      </w:r>
+      <w:r>
+        <w:rPr>
+          <w:highlight w:val="yellow"/>
+        </w:rPr>
+        <w:t xml:space="preserve">variance and </w:t>
+      </w:r>
+      <w:proofErr w:type="spellStart"/>
+      <w:r>
+        <w:rPr>
+          <w:highlight w:val="yellow"/>
+        </w:rPr>
+        <w:t>coeffieient</w:t>
+      </w:r>
+      <w:proofErr w:type="spellEnd"/>
+      <w:r>
+        <w:rPr>
+          <w:highlight w:val="yellow"/>
+        </w:rPr>
+        <w:t xml:space="preserve"> of variance (</w:t>
+      </w:r>
+      <w:proofErr w:type="spellStart"/>
+      <w:r>
+        <w:rPr>
+          <w:highlight w:val="yellow"/>
+        </w:rPr>
+        <w:t>cV</w:t>
+      </w:r>
+      <w:proofErr w:type="spellEnd"/>
+      <w:r>
+        <w:rPr>
+          <w:highlight w:val="yellow"/>
+        </w:rPr>
+        <w:t>) of MLH1 foci per cell)</w:t>
+      </w:r>
+    </w:p>
+    <w:p>
+      <w:pPr>
+        <w:contextualSpacing/>
+      </w:pPr>
+    </w:p>
+    <w:p>
+      <w:pPr>
+        <w:contextualSpacing/>
+      </w:pPr>
+      <w:r>
+        <w:t xml:space="preserve">- The same mixed models and </w:t>
+      </w:r>
+      <w:proofErr w:type="spellStart"/>
+      <w:r>
+        <w:t>glms</w:t>
+      </w:r>
+      <w:proofErr w:type="spellEnd"/>
+      <w:r>
+        <w:t xml:space="preserve"> were ran with within mouse variance (and coefficient of variance) of MLH1 counts per cell as the dependent variable. </w:t>
+      </w:r>
+    </w:p>
+    <w:p>
+      <w:pPr>
+        <w:contextualSpacing/>
+      </w:pPr>
+      <w:r>
+        <w:t xml:space="preserve">- Across models, sex had the largest effect and smallest p values. Some strains and interaction fixed effects had moderately significant values, but these varied across models. </w:t>
+      </w:r>
+    </w:p>
+    <w:p>
+      <w:pPr>
+        <w:contextualSpacing/>
+      </w:pPr>
+      <w:r>
+        <w:t xml:space="preserve">- </w:t>
+      </w:r>
+      <w:r>
+        <w:t xml:space="preserve">Models using </w:t>
+      </w:r>
+      <w:r>
+        <w:t>datasets w</w:t>
+      </w:r>
+      <w:r>
+        <w:t>ith higher quality</w:t>
+      </w:r>
+      <w:r>
+        <w:t xml:space="preserve"> cells</w:t>
+      </w:r>
+      <w:r>
+        <w:t xml:space="preserve"> had a similar pattern of the sex effect being the largest factor while some strain and interaction effects had moderately significant p values.</w:t>
+      </w:r>
+    </w:p>
+    <w:p>
+      <w:pPr>
+        <w:contextualSpacing/>
+      </w:pPr>
+    </w:p>
+    <w:p>
+      <w:pPr>
+        <w:contextualSpacing/>
+      </w:pPr>
+    </w:p>
+    <w:p>
+      <w:pPr>
+        <w:contextualSpacing/>
+        <w:rPr>
+          <w:b/>
+        </w:rPr>
+      </w:pPr>
+      <w:r>
+        <w:rPr>
+          <w:b/>
+        </w:rPr>
+        <w:t>VARIATION IN DSB NUMBER</w:t>
+      </w:r>
+    </w:p>
+    <w:p>
+      <w:pPr>
+        <w:contextualSpacing/>
+      </w:pPr>
+      <w:r>
+        <w:t xml:space="preserve">In an attempt to </w:t>
+      </w:r>
+      <w:proofErr w:type="spellStart"/>
+      <w:r>
+        <w:t>locatize</w:t>
+      </w:r>
+      <w:proofErr w:type="spellEnd"/>
+      <w:r>
+        <w:t xml:space="preserve"> the above male specific </w:t>
+      </w:r>
+      <w:proofErr w:type="spellStart"/>
+      <w:r>
+        <w:t>crossoever</w:t>
+      </w:r>
+      <w:proofErr w:type="spellEnd"/>
+      <w:r>
+        <w:t xml:space="preserve"> number evolution within the meiotic pathway we quantified a marker for DSBs, DMC1, in early prophase meiocytes.</w:t>
+      </w:r>
+    </w:p>
+    <w:p>
+      <w:pPr>
+        <w:contextualSpacing/>
+      </w:pPr>
+    </w:p>
+    <w:p>
+      <w:pPr>
+        <w:contextualSpacing/>
+      </w:pPr>
+      <w:r>
+        <w:t>-basic stats</w:t>
+      </w:r>
+      <w:proofErr w:type="gramStart"/>
+      <w:r>
+        <w:t xml:space="preserve">, </w:t>
+      </w:r>
+      <w:r>
+        <w:t xml:space="preserve"> strains</w:t>
+      </w:r>
+      <w:proofErr w:type="gramEnd"/>
+      <w:r>
+        <w:t xml:space="preserve"> quantified from juvenile mice, cells selected based on stage of prophase. Means and number of cells reported in table.</w:t>
+      </w:r>
+    </w:p>
+    <w:p>
+      <w:pPr>
+        <w:contextualSpacing/>
+        <w:rPr>
+          <w:b/>
+        </w:rPr>
+      </w:pPr>
+      <w:r>
+        <w:t>1.</w:t>
+      </w:r>
+      <w:r>
+        <w:rPr>
+          <w:b/>
+        </w:rPr>
+        <w:t xml:space="preserve"> </w:t>
+      </w:r>
+      <w:proofErr w:type="spellStart"/>
+      <w:r>
+        <w:rPr>
+          <w:b/>
+        </w:rPr>
+        <w:t>Lep</w:t>
+      </w:r>
+      <w:proofErr w:type="spellEnd"/>
+      <w:r>
+        <w:rPr>
+          <w:b/>
+        </w:rPr>
+        <w:t xml:space="preserve"> (early Z) mean number of DMC1 foci per cell has evolved, in the direction predicted by number of </w:t>
+      </w:r>
+      <w:proofErr w:type="spellStart"/>
+      <w:r>
+        <w:rPr>
+          <w:b/>
+        </w:rPr>
+        <w:t>COs</w:t>
+      </w:r>
+      <w:r>
+        <w:rPr>
+          <w:b/>
+        </w:rPr>
+        <w:t>.</w:t>
+      </w:r>
+      <w:proofErr w:type="spellEnd"/>
+    </w:p>
+    <w:p>
+      <w:pPr>
+        <w:contextualSpacing/>
+      </w:pPr>
+    </w:p>
+    <w:p>
+      <w:pPr>
+        <w:contextualSpacing/>
+      </w:pPr>
+      <w:r>
+        <w:t>Boring results</w:t>
+      </w:r>
+      <w:proofErr w:type="gramStart"/>
+      <w:r>
+        <w:t>;</w:t>
+      </w:r>
       <w:r>
         <w:t xml:space="preserve">  </w:t>
       </w:r>
       <w:r>
-        <w:tab/>
-        <w:t xml:space="preserve">- table’s -- </w:t>
-      </w:r>
-    </w:p>
-    <w:p>
-      <w:pPr>
-        <w:contextualSpacing/>
-        <w:jc w:val="right"/>
-      </w:pPr>
-    </w:p>
-    <w:p>
-      <w:pPr>
-        <w:contextualSpacing/>
-      </w:pPr>
+        <w:t>1</w:t>
+      </w:r>
+      <w:proofErr w:type="gramEnd"/>
+      <w:r>
+        <w:t>.</w:t>
+      </w:r>
+      <w:r>
+        <w:t xml:space="preserve"> Early staged cells have </w:t>
+      </w:r>
+      <w:r>
+        <w:t>significant more foci (DSBs) than the later stage.</w:t>
+      </w:r>
+    </w:p>
+    <w:p>
+      <w:pPr>
+        <w:contextualSpacing/>
+      </w:pPr>
+    </w:p>
+    <w:p>
+      <w:pPr>
+        <w:contextualSpacing/>
+      </w:pPr>
+      <w:r>
+        <w:t>1.</w:t>
+      </w:r>
+      <w:r>
+        <w:t xml:space="preserve"> </w:t>
+      </w:r>
+      <w:r>
+        <w:t>T</w:t>
+      </w:r>
+      <w:r>
+        <w:t>he high rec group has more foci for the early L stage, the no significant difference is observed for the later Z stage</w:t>
+      </w:r>
+      <w:r>
+        <w:t xml:space="preserve">  </w:t>
+      </w:r>
+      <w:r>
+        <w:t xml:space="preserve">There is a stronger correlation between the number of foci in the early </w:t>
+      </w:r>
+      <w:r>
+        <w:t xml:space="preserve">L </w:t>
+      </w:r>
+      <w:r>
+        <w:t>stage (r=</w:t>
+      </w:r>
+      <w:r>
+        <w:t xml:space="preserve"> 0.8736143</w:t>
+      </w:r>
+      <w:r>
+        <w:t xml:space="preserve">) than the later </w:t>
+      </w:r>
+      <w:r>
+        <w:t xml:space="preserve">Z </w:t>
+      </w:r>
+      <w:r>
+        <w:t xml:space="preserve">stage (r = </w:t>
+      </w:r>
+      <w:r>
+        <w:t>0.284302</w:t>
+      </w:r>
+      <w:r>
+        <w:t>).</w:t>
+      </w:r>
+    </w:p>
+    <w:p>
+      <w:pPr>
+        <w:contextualSpacing/>
+      </w:pPr>
+    </w:p>
+    <w:p>
+      <w:pPr>
+        <w:contextualSpacing/>
+      </w:pPr>
+      <w:r>
+        <w:t xml:space="preserve">** </w:t>
+      </w:r>
+      <w:proofErr w:type="gramStart"/>
+      <w:r>
+        <w:t>the</w:t>
+      </w:r>
+      <w:proofErr w:type="gramEnd"/>
+      <w:r>
+        <w:t xml:space="preserve"> above ratios don’t track the Crossover number variation – (this is lack of support of the evolution being associated with the repair decision process – and rather might indicate that </w:t>
+      </w:r>
+      <w:r>
+        <w:t>– the important metric is upstream before DSBs are established</w:t>
+      </w:r>
+      <w:r>
+        <w:t>)</w:t>
+      </w:r>
+      <w:r>
+        <w:t>**</w:t>
+      </w:r>
+    </w:p>
+    <w:p>
+      <w:pPr>
+        <w:contextualSpacing/>
+      </w:pPr>
+    </w:p>
+    <w:p>
+      <w:pPr>
+        <w:contextualSpacing/>
+        <w:rPr>
+          <w:b/>
+        </w:rPr>
+      </w:pPr>
+      <w:r>
+        <w:rPr>
+          <w:b/>
+        </w:rPr>
+        <w:t>Genome wide recombination rate</w:t>
+      </w:r>
+      <w:r>
+        <w:rPr>
+          <w:b/>
+        </w:rPr>
+        <w:t xml:space="preserve"> v</w:t>
+      </w:r>
+      <w:r>
+        <w:rPr>
+          <w:b/>
+        </w:rPr>
+        <w:t xml:space="preserve">ariation </w:t>
+      </w:r>
+      <w:r>
+        <w:rPr>
+          <w:b/>
+        </w:rPr>
+        <w:t>translate</w:t>
+      </w:r>
+      <w:r>
+        <w:rPr>
+          <w:b/>
+        </w:rPr>
+        <w:t>s</w:t>
+      </w:r>
+      <w:r>
+        <w:rPr>
+          <w:b/>
+        </w:rPr>
+        <w:t xml:space="preserve"> to </w:t>
+      </w:r>
+      <w:r>
+        <w:rPr>
+          <w:b/>
+        </w:rPr>
+        <w:t xml:space="preserve">the </w:t>
+      </w:r>
+      <w:r>
+        <w:rPr>
+          <w:b/>
+        </w:rPr>
+        <w:t>chromosome level</w:t>
+      </w:r>
+    </w:p>
+    <w:p>
+      <w:pPr>
+        <w:contextualSpacing/>
+      </w:pPr>
+      <w:proofErr w:type="gramStart"/>
       <w:r>
         <w:rPr>
           <w:highlight w:val="yellow"/>
         </w:rPr>
-        <w:t xml:space="preserve">(In order to – make more comparable summary comparisons – assessed the sex specific patterns </w:t>
-      </w:r>
+        <w:t>( in</w:t>
+      </w:r>
+      <w:proofErr w:type="gramEnd"/>
       <w:r>
         <w:rPr>
           <w:highlight w:val="yellow"/>
         </w:rPr>
-        <w:t xml:space="preserve">initially. </w:t>
-      </w:r>
-      <w:r>
-        <w:rPr>
-          <w:highlight w:val="yellow"/>
-        </w:rPr>
-        <w:t>/(the variation across strains) with glms for each sex)</w:t>
-      </w:r>
-    </w:p>
-    <w:p>
-      <w:pPr>
-        <w:contextualSpacing/>
-      </w:pPr>
-      <w:r>
-        <w:rPr>
-          <w:b/>
-        </w:rPr>
-        <w:t>-female</w:t>
-      </w:r>
-      <w:r>
-        <w:t>:</w:t>
-      </w:r>
-      <w:r>
-        <w:t xml:space="preserve">  G and MSM</w:t>
-      </w:r>
-    </w:p>
-    <w:p>
-      <w:pPr>
-        <w:contextualSpacing/>
-      </w:pPr>
-      <w:r>
-        <w:t>-</w:t>
-      </w:r>
-      <w:r>
-        <w:rPr>
-          <w:b/>
-        </w:rPr>
-        <w:t>male</w:t>
-      </w:r>
-      <w:r>
-        <w:t>:</w:t>
-      </w:r>
-      <w:r>
-        <w:t xml:space="preserve"> </w:t>
-      </w:r>
-      <w:r>
-        <w:t xml:space="preserve"> ranges, of strain means, (ranges of mouse means)</w:t>
-      </w:r>
-    </w:p>
-    <w:p>
-      <w:pPr>
-        <w:contextualSpacing/>
-      </w:pPr>
-    </w:p>
-    <w:p>
-      <w:pPr>
-        <w:contextualSpacing/>
-      </w:pPr>
-      <w:r>
-        <w:t xml:space="preserve">PWD, MSM, and SKIVE have significant strain effects. They are grouped into the ‘High Rec’ group. PWD, MSM, and SKIVE have evolved 20, 30% and 10% higher than other means respectively. </w:t>
-      </w:r>
+        <w:t xml:space="preserve"> order to decompose the cell wide rate, we decided to look at the proportion or chromosomes with different numbers of COs)</w:t>
+      </w:r>
+    </w:p>
+    <w:p>
+      <w:pPr>
+        <w:contextualSpacing/>
+      </w:pPr>
     </w:p>
     <w:p>
       <w:pPr>
@@ -416,296 +1146,26 @@
         <w:t xml:space="preserve">- </w:t>
       </w:r>
       <w:r>
-        <w:t>for females, G, LEW, and MSM has significant strain effects</w:t>
-      </w:r>
-    </w:p>
-    <w:p>
-      <w:pPr>
-        <w:contextualSpacing/>
-      </w:pPr>
-      <w:r>
-        <w:t>are 7%</w:t>
-      </w:r>
-      <w:r>
-        <w:t xml:space="preserve"> higher than other female means, MSM is 6% greater than the other female means (G and MSM could be the high rec females)</w:t>
-      </w:r>
-    </w:p>
-    <w:p>
-      <w:pPr>
-        <w:contextualSpacing/>
-      </w:pPr>
-    </w:p>
-    <w:p>
-      <w:pPr>
-        <w:contextualSpacing/>
-      </w:pPr>
-      <w:r>
-        <w:t>(interpretation)</w:t>
-      </w:r>
-    </w:p>
-    <w:p>
-      <w:pPr>
-        <w:contextualSpacing/>
-        <w:rPr>
-          <w:i/>
-        </w:rPr>
-      </w:pPr>
-      <w:r>
-        <w:rPr>
-          <w:i/>
-        </w:rPr>
-        <w:t>- Sex specific evolution is the major pattern.</w:t>
-      </w:r>
-    </w:p>
-    <w:p>
-      <w:pPr>
-        <w:contextualSpacing/>
-        <w:rPr>
-          <w:i/>
-        </w:rPr>
-      </w:pPr>
-      <w:r>
-        <w:rPr>
-          <w:i/>
-        </w:rPr>
-        <w:t>-3 High rec males in Musc and mol subsp</w:t>
-      </w:r>
-      <w:r>
-        <w:rPr>
-          <w:i/>
-        </w:rPr>
-        <w:t>ecies – rapid sexpsecific evolution</w:t>
-      </w:r>
-    </w:p>
-    <w:p>
-      <w:pPr>
-        <w:contextualSpacing/>
-      </w:pPr>
-    </w:p>
-    <w:p>
-      <w:pPr>
-        <w:contextualSpacing/>
-      </w:pPr>
-    </w:p>
-    <w:p>
-      <w:pPr>
-        <w:contextualSpacing/>
-      </w:pPr>
-      <w:r>
-        <w:t>-Sex, interaction effect</w:t>
-      </w:r>
-      <w:r>
-        <w:t xml:space="preserve"> with </w:t>
-      </w:r>
-      <w:r>
-        <w:t>subspecies were significant</w:t>
-      </w:r>
-      <w:r>
-        <w:t xml:space="preserve"> </w:t>
-      </w:r>
-      <w:r>
-        <w:t>and the random strain effect were</w:t>
-      </w:r>
-      <w:r>
-        <w:t xml:space="preserve"> significant</w:t>
-      </w:r>
-      <w:r>
-        <w:t xml:space="preserve"> indicating the v</w:t>
-      </w:r>
-      <w:r>
-        <w:t>ariance due to strain effect</w:t>
-      </w:r>
-      <w:r>
-        <w:t xml:space="preserve"> (genotype)</w:t>
-      </w:r>
-      <w:r>
-        <w:t xml:space="preserve"> is not 0.</w:t>
-      </w:r>
-      <w:r>
-        <w:t xml:space="preserve"> These results suggest there is a l</w:t>
-      </w:r>
-      <w:r>
-        <w:t>ack of support for uniform</w:t>
-      </w:r>
-      <w:r>
-        <w:t xml:space="preserve"> </w:t>
-      </w:r>
-      <w:r>
-        <w:t xml:space="preserve">divergence in the trait </w:t>
-      </w:r>
-      <w:r>
-        <w:t xml:space="preserve">which would be the expected pattern under a simple </w:t>
-      </w:r>
-      <w:r>
-        <w:t>neutral evolution</w:t>
-      </w:r>
-    </w:p>
-    <w:p>
-      <w:pPr>
-        <w:contextualSpacing/>
-      </w:pPr>
-    </w:p>
-    <w:p>
-      <w:pPr>
-        <w:contextualSpacing/>
-      </w:pPr>
-    </w:p>
-    <w:p>
-      <w:pPr>
-        <w:contextualSpacing/>
-        <w:rPr>
-          <w:b/>
-        </w:rPr>
-      </w:pPr>
-      <w:r>
-        <w:rPr>
-          <w:b/>
-        </w:rPr>
-        <w:t>Within m</w:t>
-      </w:r>
-      <w:r>
-        <w:rPr>
-          <w:b/>
-        </w:rPr>
-        <w:t>ouse variance for MLH1 count per cell</w:t>
-      </w:r>
-    </w:p>
-    <w:p>
-      <w:pPr>
-        <w:contextualSpacing/>
-      </w:pPr>
-      <w:r>
-        <w:rPr>
-          <w:highlight w:val="yellow"/>
-        </w:rPr>
-        <w:t xml:space="preserve">(in order to compare the within organism variance – we quantified the </w:t>
-      </w:r>
-      <w:r>
-        <w:rPr>
-          <w:b/>
-          <w:highlight w:val="yellow"/>
-        </w:rPr>
-        <w:t xml:space="preserve">mouse average </w:t>
-      </w:r>
-      <w:r>
-        <w:rPr>
-          <w:highlight w:val="yellow"/>
-        </w:rPr>
-        <w:t>variance and coeffieient of variance (cV) of MLH1 foci per cell)</w:t>
-      </w:r>
-    </w:p>
-    <w:p>
-      <w:pPr>
-        <w:contextualSpacing/>
-      </w:pPr>
-    </w:p>
-    <w:p>
-      <w:pPr>
-        <w:contextualSpacing/>
-      </w:pPr>
-    </w:p>
-    <w:p>
-      <w:pPr>
-        <w:contextualSpacing/>
-      </w:pPr>
-      <w:r>
-        <w:t xml:space="preserve">- The same mixed models and glms were ran with within mouse variance (and coefficient of variance) of MLH1 counts per cell as the dependent variable. </w:t>
-      </w:r>
-    </w:p>
-    <w:p>
-      <w:pPr>
-        <w:contextualSpacing/>
-      </w:pPr>
-      <w:r>
-        <w:t xml:space="preserve">- Across models, sex had the largest effect and smallest p values. Some strains and interaction fixed effects had moderately significant values, but these varied across models. </w:t>
-      </w:r>
-    </w:p>
-    <w:p>
-      <w:pPr>
-        <w:contextualSpacing/>
-      </w:pPr>
-      <w:r>
-        <w:t xml:space="preserve">- </w:t>
-      </w:r>
-      <w:r>
-        <w:t xml:space="preserve">Models using </w:t>
-      </w:r>
-      <w:r>
-        <w:t>datasets w</w:t>
-      </w:r>
-      <w:r>
-        <w:t>ith higher quality</w:t>
-      </w:r>
-      <w:r>
-        <w:t xml:space="preserve"> cells</w:t>
-      </w:r>
-      <w:r>
-        <w:t xml:space="preserve"> had a similar pattern of the sex effect being the largest factor while some strain and interaction effects had moderately significant p values.</w:t>
-      </w:r>
-    </w:p>
-    <w:p>
-      <w:pPr>
-        <w:contextualSpacing/>
-      </w:pPr>
-    </w:p>
-    <w:p>
-      <w:pPr>
-        <w:contextualSpacing/>
-        <w:rPr>
-          <w:b/>
-        </w:rPr>
-      </w:pPr>
-      <w:r>
-        <w:rPr>
-          <w:b/>
-        </w:rPr>
-        <w:t>VARIATION IN DSB NUMBER</w:t>
-      </w:r>
-    </w:p>
-    <w:p>
-      <w:pPr>
-        <w:contextualSpacing/>
-      </w:pPr>
-      <w:r>
-        <w:t>In an attempt to locatize the above male specific crossoever number evolution within the meiotic pathway we quantified a marker for DSBs, DMC1, in early prophase meiocytes.</w:t>
-      </w:r>
-    </w:p>
-    <w:p>
-      <w:pPr>
-        <w:contextualSpacing/>
-      </w:pPr>
-    </w:p>
-    <w:p>
-      <w:pPr>
-        <w:contextualSpacing/>
-      </w:pPr>
-      <w:r>
-        <w:t xml:space="preserve">-basic stats, </w:t>
-      </w:r>
-      <w:r>
-        <w:t xml:space="preserve"> strains quantified from juvenile mice, cells selected based on stage of prophase. Means and number of cells reported in table.</w:t>
-      </w:r>
-    </w:p>
-    <w:p>
-      <w:pPr>
-        <w:contextualSpacing/>
-        <w:rPr>
-          <w:b/>
-        </w:rPr>
-      </w:pPr>
-      <w:r>
-        <w:t>1.</w:t>
-      </w:r>
-      <w:r>
-        <w:rPr>
-          <w:b/>
-        </w:rPr>
-        <w:t xml:space="preserve"> Lep (early Z) mean number of DMC1 foci per cell has evolved, in the direction predicted by number of COs</w:t>
-      </w:r>
-      <w:r>
-        <w:rPr>
-          <w:b/>
-        </w:rPr>
+        <w:t xml:space="preserve">Review limits and comparisons of the number of COs per chromosome. </w:t>
+      </w:r>
+      <w:r>
+        <w:t xml:space="preserve">Most species have a range of 1 to 3 COs per chromosome </w:t>
+      </w:r>
+      <w:r>
+        <w:t>(</w:t>
+      </w:r>
+      <w:proofErr w:type="spellStart"/>
+      <w:r>
+        <w:t>Stapley</w:t>
+      </w:r>
+      <w:proofErr w:type="spellEnd"/>
+      <w:r>
+        <w:t xml:space="preserve"> et al 2017</w:t>
+      </w:r>
+      <w:r>
+        <w:t>)</w:t>
+      </w:r>
+      <w:r>
         <w:t>.</w:t>
       </w:r>
     </w:p>
@@ -713,223 +1173,7 @@
       <w:pPr>
         <w:contextualSpacing/>
       </w:pPr>
-    </w:p>
-    <w:p>
-      <w:pPr>
-        <w:contextualSpacing/>
-      </w:pPr>
-      <w:r>
-        <w:t>Boring results;</w:t>
-      </w:r>
-      <w:r>
-        <w:t xml:space="preserve">  </w:t>
-      </w:r>
-      <w:r>
-        <w:t>1.</w:t>
-      </w:r>
-      <w:r>
-        <w:t xml:space="preserve"> Early staged cells have </w:t>
-      </w:r>
-      <w:r>
-        <w:t>significant more foci (DSBs) than the later stage.</w:t>
-      </w:r>
-    </w:p>
-    <w:p>
-      <w:pPr>
-        <w:contextualSpacing/>
-      </w:pPr>
-    </w:p>
-    <w:p>
-      <w:pPr>
-        <w:contextualSpacing/>
-      </w:pPr>
-      <w:r>
-        <w:t>Unexpected / new results</w:t>
-      </w:r>
-    </w:p>
-    <w:p>
-      <w:pPr>
-        <w:contextualSpacing/>
-      </w:pPr>
-      <w:r>
-        <w:t>1.</w:t>
-      </w:r>
-      <w:r>
-        <w:t xml:space="preserve"> </w:t>
-      </w:r>
-      <w:r>
-        <w:t>T</w:t>
-      </w:r>
-      <w:r>
-        <w:t>he high rec group has more foci for the early L stage, the no significant difference is observed for the later Z stage</w:t>
-      </w:r>
-      <w:r>
-        <w:t xml:space="preserve">  </w:t>
-      </w:r>
-      <w:r>
-        <w:t xml:space="preserve">There is a stronger correlation between the number of foci in the early </w:t>
-      </w:r>
-      <w:r>
-        <w:t xml:space="preserve">L </w:t>
-      </w:r>
-      <w:r>
-        <w:t>stage (r=</w:t>
-      </w:r>
-      <w:r>
-        <w:t xml:space="preserve"> 0.8736143</w:t>
-      </w:r>
-      <w:r>
-        <w:t xml:space="preserve">) than the later </w:t>
-      </w:r>
-      <w:r>
-        <w:t xml:space="preserve">Z </w:t>
-      </w:r>
-      <w:r>
-        <w:t xml:space="preserve">stage (r = </w:t>
-      </w:r>
-      <w:r>
-        <w:t>0.284302</w:t>
-      </w:r>
-      <w:r>
-        <w:t>).</w:t>
-      </w:r>
-    </w:p>
-    <w:p>
-      <w:pPr>
-        <w:contextualSpacing/>
-      </w:pPr>
-    </w:p>
-    <w:p>
-      <w:pPr>
-        <w:contextualSpacing/>
-      </w:pPr>
-    </w:p>
-    <w:p>
-      <w:pPr>
-        <w:contextualSpacing/>
-      </w:pPr>
-      <w:r>
-        <w:t xml:space="preserve">** the above ratios don’t track the Crossover number variation – (this is lack of support of the evolution being associated with the repair decision process – and rather might indicate that </w:t>
-      </w:r>
-      <w:r>
-        <w:t>– the important metric is upstream before DSBs are established</w:t>
-      </w:r>
-      <w:r>
-        <w:t>)</w:t>
-      </w:r>
-      <w:r>
-        <w:t>**</w:t>
-      </w:r>
-    </w:p>
-    <w:p>
-      <w:pPr>
-        <w:contextualSpacing/>
-      </w:pPr>
-    </w:p>
-    <w:p>
-      <w:pPr>
-        <w:contextualSpacing/>
-        <w:rPr>
-          <w:b/>
-        </w:rPr>
-      </w:pPr>
-      <w:r>
-        <w:rPr>
-          <w:b/>
-        </w:rPr>
-        <w:t>Genome wide recombination rate</w:t>
-      </w:r>
-      <w:r>
-        <w:rPr>
-          <w:b/>
-        </w:rPr>
-        <w:t xml:space="preserve"> v</w:t>
-      </w:r>
-      <w:r>
-        <w:rPr>
-          <w:b/>
-        </w:rPr>
-        <w:t xml:space="preserve">ariation </w:t>
-      </w:r>
-      <w:r>
-        <w:rPr>
-          <w:b/>
-        </w:rPr>
-        <w:t>translate</w:t>
-      </w:r>
-      <w:r>
-        <w:rPr>
-          <w:b/>
-        </w:rPr>
-        <w:t>s</w:t>
-      </w:r>
-      <w:r>
-        <w:rPr>
-          <w:b/>
-        </w:rPr>
-        <w:t xml:space="preserve"> to </w:t>
-      </w:r>
-      <w:r>
-        <w:rPr>
-          <w:b/>
-        </w:rPr>
-        <w:t xml:space="preserve">the </w:t>
-      </w:r>
-      <w:r>
-        <w:rPr>
-          <w:b/>
-        </w:rPr>
-        <w:t>chromosome level</w:t>
-      </w:r>
-    </w:p>
-    <w:p>
-      <w:pPr>
-        <w:contextualSpacing/>
-      </w:pPr>
-      <w:r>
-        <w:rPr>
-          <w:highlight w:val="yellow"/>
-        </w:rPr>
-        <w:t>( in order to decompose the cell wide rate, we decided to look at the proportion or chromosomes with different numbers of COs)</w:t>
-      </w:r>
-    </w:p>
-    <w:p>
-      <w:pPr>
-        <w:contextualSpacing/>
-      </w:pPr>
-    </w:p>
-    <w:p>
-      <w:pPr>
-        <w:contextualSpacing/>
-      </w:pPr>
-      <w:r>
-        <w:t xml:space="preserve">- </w:t>
-      </w:r>
-      <w:r>
-        <w:t xml:space="preserve">Review limits and comparisons of the number of COs per chromosome. </w:t>
-      </w:r>
-      <w:r>
-        <w:t xml:space="preserve">Most species have a range of 1 to 3 COs per chromosome </w:t>
-      </w:r>
-      <w:r>
-        <w:t>(Stapley</w:t>
-      </w:r>
-      <w:r>
-        <w:t xml:space="preserve"> et al 2017</w:t>
-      </w:r>
-      <w:r>
-        <w:t>)</w:t>
-      </w:r>
-      <w:r>
-        <w:t>.</w:t>
-      </w:r>
-    </w:p>
-    <w:p>
-      <w:pPr>
-        <w:contextualSpacing/>
-      </w:pPr>
-      <w:r>
-        <w:lastRenderedPageBreak/>
+      <w:r>
         <w:t>-</w:t>
       </w:r>
       <w:r>
@@ -992,15 +1236,54 @@
         </w:numPr>
       </w:pPr>
       <w:r>
-        <w:t>Rang of co per chrm, mostky 1co 2co</w:t>
-      </w:r>
-    </w:p>
-    <w:p>
-      <w:pPr>
-        <w:contextualSpacing/>
-      </w:pPr>
-      <w:r>
-        <w:t>gwRR evo -&gt; chrm proportion</w:t>
+        <w:t xml:space="preserve">Rang of co per </w:t>
+      </w:r>
+      <w:proofErr w:type="spellStart"/>
+      <w:r>
+        <w:t>chrm</w:t>
+      </w:r>
+      <w:proofErr w:type="spellEnd"/>
+      <w:r>
+        <w:t xml:space="preserve">, </w:t>
+      </w:r>
+      <w:proofErr w:type="spellStart"/>
+      <w:r>
+        <w:t>mostky</w:t>
+      </w:r>
+      <w:proofErr w:type="spellEnd"/>
+      <w:r>
+        <w:t xml:space="preserve"> 1co 2co</w:t>
+      </w:r>
+    </w:p>
+    <w:p>
+      <w:pPr>
+        <w:contextualSpacing/>
+      </w:pPr>
+      <w:proofErr w:type="spellStart"/>
+      <w:proofErr w:type="gramStart"/>
+      <w:r>
+        <w:t>gwRR</w:t>
+      </w:r>
+      <w:proofErr w:type="spellEnd"/>
+      <w:proofErr w:type="gramEnd"/>
+      <w:r>
+        <w:t xml:space="preserve"> </w:t>
+      </w:r>
+      <w:proofErr w:type="spellStart"/>
+      <w:r>
+        <w:t>evo</w:t>
+      </w:r>
+      <w:proofErr w:type="spellEnd"/>
+      <w:r>
+        <w:t xml:space="preserve"> -&gt; </w:t>
+      </w:r>
+      <w:proofErr w:type="spellStart"/>
+      <w:r>
+        <w:t>chrm</w:t>
+      </w:r>
+      <w:proofErr w:type="spellEnd"/>
+      <w:r>
+        <w:t xml:space="preserve"> proportion</w:t>
       </w:r>
     </w:p>
     <w:p>
@@ -1020,7 +1303,16 @@
         <w:pStyle w:val="ListParagraph"/>
       </w:pPr>
       <w:r>
-        <w:t>For males Chi squared test, p = low group,  p = MSM and PWD,  SKIVE is intermediate)</w:t>
+        <w:lastRenderedPageBreak/>
+        <w:t>For males Chi squared test, p = low group</w:t>
+      </w:r>
+      <w:proofErr w:type="gramStart"/>
+      <w:r>
+        <w:t>,  p</w:t>
+      </w:r>
+      <w:proofErr w:type="gramEnd"/>
+      <w:r>
+        <w:t xml:space="preserve"> = MSM and PWD,  SKIVE is intermediate)</w:t>
       </w:r>
     </w:p>
     <w:p>
@@ -1030,8 +1322,13 @@
         </w:pBdr>
         <w:contextualSpacing/>
       </w:pPr>
-      <w:r>
-        <w:t>3.explain why this complicates further comparisons (chromosome size effect * chromosome class)</w:t>
+      <w:proofErr w:type="gramStart"/>
+      <w:r>
+        <w:t>3.explain</w:t>
+      </w:r>
+      <w:proofErr w:type="gramEnd"/>
+      <w:r>
+        <w:t xml:space="preserve"> why this complicates further comparisons (chromosome size effect * chromosome class)</w:t>
       </w:r>
     </w:p>
     <w:p>
@@ -1042,13 +1339,21 @@
         <w:contextualSpacing/>
       </w:pPr>
       <w:r>
-        <w:t>(across strains with v. different proportions</w:t>
+        <w:t>(</w:t>
+      </w:r>
+      <w:proofErr w:type="gramStart"/>
+      <w:r>
+        <w:t>across</w:t>
+      </w:r>
+      <w:proofErr w:type="gramEnd"/>
+      <w:r>
+        <w:t xml:space="preserve"> strains with v. different proportions</w:t>
       </w:r>
     </w:p>
     <w:p>
       <w:pPr>
         <w:pBdr>
-          <w:bottom w:val="single" w:sz="12" w:space="1" w:color="auto"/>
+          <w:bottom w:val="double" w:sz="6" w:space="1" w:color="auto"/>
         </w:pBdr>
         <w:contextualSpacing/>
       </w:pPr>
@@ -1056,13 +1361,57 @@
     <w:p>
       <w:pPr>
         <w:pBdr>
-          <w:bottom w:val="single" w:sz="12" w:space="1" w:color="auto"/>
+          <w:bottom w:val="double" w:sz="6" w:space="1" w:color="auto"/>
         </w:pBdr>
         <w:contextualSpacing/>
       </w:pPr>
-    </w:p>
-    <w:p>
-      <w:pPr>
+      <w:r>
+        <w:t xml:space="preserve">1. </w:t>
+      </w:r>
+      <w:proofErr w:type="gramStart"/>
+      <w:r>
+        <w:t>general</w:t>
+      </w:r>
+      <w:proofErr w:type="gramEnd"/>
+      <w:r>
+        <w:t xml:space="preserve"> pattern – vast majority of bivalents in house mouse have one or two foci</w:t>
+      </w:r>
+    </w:p>
+    <w:p>
+      <w:pPr>
+        <w:pBdr>
+          <w:bottom w:val="double" w:sz="6" w:space="1" w:color="auto"/>
+        </w:pBdr>
+        <w:contextualSpacing/>
+      </w:pPr>
+      <w:r>
+        <w:t>2. The proportions of 1CO and 2CO distinguish the high rec male strains from low re strains</w:t>
+      </w:r>
+    </w:p>
+    <w:p>
+      <w:pPr>
+        <w:pBdr>
+          <w:bottom w:val="double" w:sz="6" w:space="1" w:color="auto"/>
+        </w:pBdr>
+        <w:contextualSpacing/>
+      </w:pPr>
+    </w:p>
+    <w:p>
+      <w:pPr>
+        <w:pBdr>
+          <w:bottom w:val="double" w:sz="6" w:space="1" w:color="auto"/>
+        </w:pBdr>
+        <w:contextualSpacing/>
+      </w:pPr>
+      <w:r>
+        <w:t>(SKIVE-KAZ)</w:t>
+      </w:r>
+    </w:p>
+    <w:p>
+      <w:pPr>
+        <w:pBdr>
+          <w:bottom w:val="double" w:sz="6" w:space="1" w:color="auto"/>
+        </w:pBdr>
         <w:contextualSpacing/>
       </w:pPr>
     </w:p>
@@ -1090,59 +1439,105 @@
         <w:contextualSpacing/>
       </w:pPr>
       <w:r>
-        <w:t>1.</w:t>
-      </w:r>
-      <w:r>
-        <w:t>-motivation – de-construct the cell wide pattern – apply an algorithm to the MLH1 stained meiocyte images</w:t>
-      </w:r>
-    </w:p>
-    <w:p>
-      <w:pPr>
-        <w:contextualSpacing/>
-      </w:pPr>
-      <w:r>
-        <w:t xml:space="preserve">2 - </w:t>
-      </w:r>
-      <w:r>
-        <w:t>Algorithm</w:t>
-      </w:r>
-      <w:r>
-        <w:t xml:space="preserve"> </w:t>
-      </w:r>
-      <w:r>
-        <w:t>stats</w:t>
-      </w:r>
-      <w:r>
-        <w:t xml:space="preserve"> and performance (n bivalents (with hand foci),   (Table 3 --- Ncells, Nbivs, X, proportion chrm class, )</w:t>
-      </w:r>
-    </w:p>
-    <w:p>
-      <w:pPr>
-        <w:contextualSpacing/>
-      </w:pPr>
-      <w:r>
-        <w:t xml:space="preserve">3.  average number of bivalents isolated-measures and estimates of error --  (high rate of replication) (estimates of error compare to manual measures – ref Peterson 2019, table and figure--(not all bivalents isolated average number of bivalents isolated per image, --but such large dataset – assume across all the bivalent datasets across categories ARE EQUALLY REPRESENTATIVE OF GENERAL PATTERNS. </w:t>
-      </w:r>
-    </w:p>
-    <w:p>
-      <w:pPr>
-        <w:contextualSpacing/>
-      </w:pPr>
-    </w:p>
-    <w:p>
-      <w:pPr>
-        <w:contextualSpacing/>
-      </w:pPr>
-      <w:r>
-        <w:t>4. &lt;transition to driving questions&gt;</w:t>
-      </w:r>
-    </w:p>
-    <w:p>
-      <w:pPr>
-        <w:contextualSpacing/>
-      </w:pPr>
-      <w:r>
-        <w:t>Main motivating questions / We will use this data to address 2 questions:</w:t>
+        <w:t xml:space="preserve">1.-motivation – de-construct the cell wide pattern – apply an algorithm to the MLH1 stained </w:t>
+      </w:r>
+      <w:proofErr w:type="spellStart"/>
+      <w:r>
+        <w:t>meiocyte</w:t>
+      </w:r>
+      <w:proofErr w:type="spellEnd"/>
+      <w:r>
+        <w:t xml:space="preserve"> images</w:t>
+      </w:r>
+    </w:p>
+    <w:p>
+      <w:pPr>
+        <w:contextualSpacing/>
+      </w:pPr>
+      <w:r>
+        <w:t xml:space="preserve">2 - Algorithm stats and performance (n bivalents (with hand foci),   (Table 3 --- </w:t>
+      </w:r>
+      <w:proofErr w:type="spellStart"/>
+      <w:r>
+        <w:t>Ncells</w:t>
+      </w:r>
+      <w:proofErr w:type="spellEnd"/>
+      <w:r>
+        <w:t xml:space="preserve">, </w:t>
+      </w:r>
+      <w:proofErr w:type="spellStart"/>
+      <w:r>
+        <w:t>Nbivs</w:t>
+      </w:r>
+      <w:proofErr w:type="spellEnd"/>
+      <w:r>
+        <w:t xml:space="preserve">, X, proportion </w:t>
+      </w:r>
+      <w:proofErr w:type="spellStart"/>
+      <w:r>
+        <w:t>chrm</w:t>
+      </w:r>
+      <w:proofErr w:type="spellEnd"/>
+      <w:r>
+        <w:t xml:space="preserve"> class</w:t>
+      </w:r>
+      <w:proofErr w:type="gramStart"/>
+      <w:r>
+        <w:t>, )</w:t>
+      </w:r>
+      <w:proofErr w:type="gramEnd"/>
+    </w:p>
+    <w:p>
+      <w:pPr>
+        <w:contextualSpacing/>
+      </w:pPr>
+      <w:r>
+        <w:t xml:space="preserve">3.  </w:t>
+      </w:r>
+      <w:proofErr w:type="gramStart"/>
+      <w:r>
+        <w:t>average</w:t>
+      </w:r>
+      <w:proofErr w:type="gramEnd"/>
+      <w:r>
+        <w:t xml:space="preserve"> number of bivalents isolated-measures and estimates of error --  (high rate of replication) (estimates of error compare to manual measures – ref Peterson 2019, table and figure--(not all bivalents isolated average number of bivalents isolated per image, --but such large dataset – assume across all the bivalent datasets across categories ARE EQUALLY REPRESENTATIVE OF GENERAL PATTERNS. </w:t>
+      </w:r>
+    </w:p>
+    <w:p>
+      <w:pPr>
+        <w:contextualSpacing/>
+      </w:pPr>
+    </w:p>
+    <w:p>
+      <w:pPr>
+        <w:contextualSpacing/>
+      </w:pPr>
+      <w:r>
+        <w:t>4. &lt;</w:t>
+      </w:r>
+      <w:proofErr w:type="gramStart"/>
+      <w:r>
+        <w:t>transition</w:t>
+      </w:r>
+      <w:proofErr w:type="gramEnd"/>
+      <w:r>
+        <w:t xml:space="preserve"> to driving questions&gt;</w:t>
+      </w:r>
+    </w:p>
+    <w:p>
+      <w:pPr>
+        <w:contextualSpacing/>
+      </w:pPr>
+      <w:r>
+        <w:t xml:space="preserve">Main motivating questions / </w:t>
+      </w:r>
+      <w:proofErr w:type="gramStart"/>
+      <w:r>
+        <w:t>We</w:t>
+      </w:r>
+      <w:proofErr w:type="gramEnd"/>
+      <w:r>
+        <w:t xml:space="preserve"> will use this data to address 2 questions:</w:t>
       </w:r>
     </w:p>
     <w:p>
@@ -1187,60 +1582,6 @@
     <w:p>
       <w:pPr>
         <w:contextualSpacing/>
-        <w:rPr>
-          <w:b/>
-        </w:rPr>
-      </w:pPr>
-      <w:r>
-        <w:rPr>
-          <w:b/>
-        </w:rPr>
-        <w:t>Heterochiasmy starts at the recombination landscape of single bivalents</w:t>
-      </w:r>
-      <w:r>
-        <w:rPr>
-          <w:b/>
-        </w:rPr>
-        <w:t xml:space="preserve"> (SC, </w:t>
-      </w:r>
-      <w:r>
-        <w:rPr>
-          <w:b/>
-        </w:rPr>
-        <w:t>rec landscape</w:t>
-      </w:r>
-      <w:r>
-        <w:rPr>
-          <w:b/>
-        </w:rPr>
-        <w:t>, and interference</w:t>
-      </w:r>
-      <w:r>
-        <w:rPr>
-          <w:b/>
-        </w:rPr>
-        <w:t>)</w:t>
-      </w:r>
-    </w:p>
-    <w:p>
-      <w:pPr>
-        <w:contextualSpacing/>
-      </w:pPr>
-      <w:r>
-        <w:t>In order to assess of SC lengths vary between sexes – we com</w:t>
-      </w:r>
-    </w:p>
-    <w:p>
-      <w:pPr>
-        <w:pBdr>
-          <w:bottom w:val="single" w:sz="6" w:space="1" w:color="auto"/>
-        </w:pBdr>
-        <w:contextualSpacing/>
-      </w:pPr>
-    </w:p>
-    <w:p>
-      <w:pPr>
-        <w:contextualSpacing/>
       </w:pPr>
     </w:p>
     <w:p>
@@ -1277,7 +1618,49 @@
         <w:rPr>
           <w:highlight w:val="yellow"/>
         </w:rPr>
-        <w:t>ur data set provides an opportunity to test if the canonical pattern of females having higher gwRR and more SC area)  – have been uncoupled in the instance of rapid male specific evolution in the gwRR of PWD and MSM.</w:t>
+        <w:t xml:space="preserve">ur data set provides an opportunity to test if the canonical pattern of females having higher </w:t>
+      </w:r>
+      <w:proofErr w:type="spellStart"/>
+      <w:r>
+        <w:rPr>
+          <w:highlight w:val="yellow"/>
+        </w:rPr>
+        <w:t>gwRR</w:t>
+      </w:r>
+      <w:proofErr w:type="spellEnd"/>
+      <w:r>
+        <w:rPr>
+          <w:highlight w:val="yellow"/>
+        </w:rPr>
+        <w:t xml:space="preserve"> and more SC area</w:t>
+      </w:r>
+      <w:proofErr w:type="gramStart"/>
+      <w:r>
+        <w:rPr>
+          <w:highlight w:val="yellow"/>
+        </w:rPr>
+        <w:t>)  –</w:t>
+      </w:r>
+      <w:proofErr w:type="gramEnd"/>
+      <w:r>
+        <w:rPr>
+          <w:highlight w:val="yellow"/>
+        </w:rPr>
+        <w:t xml:space="preserve"> have been uncoupled in the instance of rapid male specific evolution in the </w:t>
+      </w:r>
+      <w:proofErr w:type="spellStart"/>
+      <w:r>
+        <w:rPr>
+          <w:highlight w:val="yellow"/>
+        </w:rPr>
+        <w:t>gwRR</w:t>
+      </w:r>
+      <w:proofErr w:type="spellEnd"/>
+      <w:r>
+        <w:rPr>
+          <w:highlight w:val="yellow"/>
+        </w:rPr>
+        <w:t xml:space="preserve"> of PWD and MSM.</w:t>
       </w:r>
     </w:p>
     <w:p>
@@ -1294,13 +1677,16 @@
       </w:pPr>
       <w:r>
         <w:tab/>
-        <w:t>-positive correlation with length and CO per bivalent (sc length across bivalent classes)</w:t>
-      </w:r>
-    </w:p>
-    <w:p>
-      <w:pPr>
-        <w:contextualSpacing/>
-      </w:pPr>
+        <w:t>-positive correlation with length and CO per bivalent (</w:t>
+      </w:r>
+      <w:proofErr w:type="spellStart"/>
+      <w:r>
+        <w:t>sc</w:t>
+      </w:r>
+      <w:proofErr w:type="spellEnd"/>
+      <w:r>
+        <w:t xml:space="preserve"> length across bivalent classes)</w:t>
+      </w:r>
     </w:p>
     <w:p>
       <w:pPr>
@@ -1308,13 +1694,30 @@
       </w:pPr>
       <w:r>
         <w:tab/>
-        <w:t>-strong sex specific signal using the full single bivalent data set, – but watch out the interpertations is complicated by sex chromosomes, and difference chrm class proportions</w:t>
-      </w:r>
-    </w:p>
-    <w:p>
-      <w:pPr>
-        <w:contextualSpacing/>
-      </w:pPr>
+        <w:t>-</w:t>
+      </w:r>
+      <w:proofErr w:type="gramStart"/>
+      <w:r>
+        <w:t>strong</w:t>
+      </w:r>
+      <w:proofErr w:type="gramEnd"/>
+      <w:r>
+        <w:t xml:space="preserve"> sex specific signal using the full single bivalent data set, – but watch out the </w:t>
+      </w:r>
+      <w:r>
+        <w:t>interpretations</w:t>
+      </w:r>
+      <w:r>
+        <w:t xml:space="preserve"> is complicated by sex chromosomes, and difference </w:t>
+      </w:r>
+      <w:proofErr w:type="spellStart"/>
+      <w:r>
+        <w:t>chrm</w:t>
+      </w:r>
+      <w:proofErr w:type="spellEnd"/>
+      <w:r>
+        <w:t xml:space="preserve"> class proportions</w:t>
+      </w:r>
     </w:p>
     <w:p>
       <w:pPr>
@@ -1332,8 +1735,43 @@
       <w:pPr>
         <w:pStyle w:val="ListParagraph"/>
       </w:pPr>
-      <w:r>
-        <w:t>Ttests, lmer, and glm – FEMALE HAVE SIG MORE SC_AE</w:t>
+      <w:proofErr w:type="spellStart"/>
+      <w:r>
+        <w:t>Ttests</w:t>
+      </w:r>
+      <w:proofErr w:type="spellEnd"/>
+      <w:r>
+        <w:t xml:space="preserve">, </w:t>
+      </w:r>
+    </w:p>
+    <w:p>
+      <w:pPr>
+        <w:pStyle w:val="ListParagraph"/>
+      </w:pPr>
+      <w:proofErr w:type="spellStart"/>
+      <w:proofErr w:type="gramStart"/>
+      <w:r>
+        <w:t>lmer</w:t>
+      </w:r>
+      <w:proofErr w:type="spellEnd"/>
+      <w:proofErr w:type="gramEnd"/>
+      <w:r>
+        <w:t xml:space="preserve">, and </w:t>
+      </w:r>
+    </w:p>
+    <w:p>
+      <w:pPr>
+        <w:pStyle w:val="ListParagraph"/>
+      </w:pPr>
+      <w:proofErr w:type="spellStart"/>
+      <w:proofErr w:type="gramStart"/>
+      <w:r>
+        <w:t>glm</w:t>
+      </w:r>
+      <w:proofErr w:type="spellEnd"/>
+      <w:proofErr w:type="gramEnd"/>
+      <w:r>
+        <w:t xml:space="preserve"> – FEMALE HAVE SIG MORE SC_AE</w:t>
       </w:r>
     </w:p>
     <w:p>
@@ -1364,46 +1802,189 @@
         <w:pStyle w:val="ListParagraph"/>
       </w:pPr>
       <w:r>
+        <w:t>Get around the XX – reduced single bivalent data set – from shortest 5 bivalents from a single cell, the XX is thought to be 3</w:t>
+      </w:r>
+      <w:r>
+        <w:rPr>
+          <w:vertAlign w:val="superscript"/>
+        </w:rPr>
+        <w:t>rd</w:t>
+      </w:r>
+      <w:r>
+        <w:t xml:space="preserve"> longest in reference genome (</w:t>
+      </w:r>
+      <w:proofErr w:type="spellStart"/>
+      <w:r>
+        <w:t>mb</w:t>
+      </w:r>
+      <w:proofErr w:type="spellEnd"/>
+      <w:r>
+        <w:t>). The XY in males and distinguishable and can be is filtered out from the single bivalent data set</w:t>
+      </w:r>
+    </w:p>
+    <w:p>
+      <w:pPr>
+        <w:pStyle w:val="ListParagraph"/>
+        <w:numPr>
+          <w:ilvl w:val="0"/>
+          <w:numId w:val="15"/>
+        </w:numPr>
+      </w:pPr>
+      <w:proofErr w:type="spellStart"/>
+      <w:r>
+        <w:t>Ttest</w:t>
+      </w:r>
+      <w:proofErr w:type="spellEnd"/>
+    </w:p>
+    <w:p>
+      <w:pPr>
+        <w:pStyle w:val="ListParagraph"/>
+        <w:numPr>
+          <w:ilvl w:val="0"/>
+          <w:numId w:val="15"/>
+        </w:numPr>
+      </w:pPr>
+      <w:proofErr w:type="spellStart"/>
+      <w:r>
+        <w:t>Lmer</w:t>
+      </w:r>
+      <w:proofErr w:type="spellEnd"/>
+      <w:r>
+        <w:t xml:space="preserve"> and </w:t>
+      </w:r>
+      <w:proofErr w:type="spellStart"/>
+      <w:r>
+        <w:t>glm</w:t>
+      </w:r>
+      <w:proofErr w:type="spellEnd"/>
+    </w:p>
+    <w:p>
+      <w:pPr>
+        <w:contextualSpacing/>
+      </w:pPr>
+      <w:proofErr w:type="gramStart"/>
+      <w:r>
+        <w:t>3.high</w:t>
+      </w:r>
+      <w:proofErr w:type="gramEnd"/>
+      <w:r>
+        <w:t xml:space="preserve"> males---</w:t>
+      </w:r>
+    </w:p>
+    <w:p>
+      <w:pPr>
+        <w:contextualSpacing/>
+      </w:pPr>
+    </w:p>
+    <w:p>
+      <w:pPr>
+        <w:pStyle w:val="ListParagraph"/>
+        <w:numPr>
+          <w:ilvl w:val="0"/>
+          <w:numId w:val="16"/>
+        </w:numPr>
+      </w:pPr>
+      <w:r>
+        <w:t>F</w:t>
+      </w:r>
+      <w:r>
+        <w:t xml:space="preserve">emale have longer SC metrics even in strains with males have more COs per cell. </w:t>
+      </w:r>
+      <w:proofErr w:type="gramStart"/>
+      <w:r>
+        <w:t>suggesting</w:t>
+      </w:r>
+      <w:proofErr w:type="gramEnd"/>
+      <w:r>
+        <w:t xml:space="preserve"> a DECOUPLING of broad s</w:t>
+      </w:r>
+      <w:r>
+        <w:t xml:space="preserve">ummaries of SC length and </w:t>
+      </w:r>
+      <w:proofErr w:type="spellStart"/>
+      <w:r>
+        <w:t>gwRR</w:t>
+      </w:r>
+      <w:proofErr w:type="spellEnd"/>
+      <w:r>
+        <w:t xml:space="preserve">. </w:t>
+      </w:r>
+      <w:r>
+        <w:t xml:space="preserve">This is not a complete decoupling since in all strains the positive correlation of SC lengths across bivalent classes is held. </w:t>
+      </w:r>
+    </w:p>
+    <w:p>
+      <w:pPr>
+        <w:contextualSpacing/>
+      </w:pPr>
+      <w:r>
         <w:lastRenderedPageBreak/>
-        <w:t>Get around the XX – reduced single bivalent data set – from shortest 5 bivalents from a single cell, the XX is thought to be 3</w:t>
-      </w:r>
-      <w:r>
-        <w:rPr>
-          <w:vertAlign w:val="superscript"/>
-        </w:rPr>
-        <w:t>rd</w:t>
-      </w:r>
-      <w:r>
-        <w:t xml:space="preserve"> longest in reference genome (mb). The XY in males and distinguishable and can be is filtered out from the single bivalent data set</w:t>
-      </w:r>
-    </w:p>
-    <w:p>
-      <w:pPr>
-        <w:contextualSpacing/>
-      </w:pPr>
-    </w:p>
-    <w:p>
-      <w:pPr>
-        <w:contextualSpacing/>
-      </w:pPr>
-      <w:r>
-        <w:t xml:space="preserve">1. &lt;Simple model / prediction not met, suggesting a DECOUPLING of broad summaries of SC length and gwRR – female have longer SC metrics even in strains with males have more COs per cell. This is not a complete decoupling since in all strains the positive correlation of SC lengths across bivalent classes is held. </w:t>
-      </w:r>
-    </w:p>
-    <w:p>
-      <w:pPr>
-        <w:contextualSpacing/>
-      </w:pPr>
-      <w:r>
         <w:t>2. Longer SC-AE in females is – a consistent feature across all strains (t-tests, model’s (large sex effect)) for a cell wide summary and (a reduced single bivalent data set)</w:t>
       </w:r>
-    </w:p>
-    <w:p>
-      <w:pPr>
-        <w:contextualSpacing/>
-      </w:pPr>
-      <w:r>
-        <w:t>3. males from Musc and mol strains have significantly longer SC metrics than males from Dom.  Suggests at chromatin compaction – between these subspecies and may   (be a requirement for the rapid evolution seen in the 2 musc and mol strains)</w:t>
+      <w:r>
+        <w:t xml:space="preserve"> (</w:t>
+      </w:r>
+      <w:proofErr w:type="spellStart"/>
+      <w:r>
+        <w:t>consistant</w:t>
+      </w:r>
+      <w:proofErr w:type="spellEnd"/>
+      <w:r>
+        <w:t xml:space="preserve"> across other species – a conserved aspect of oogenesis)</w:t>
+      </w:r>
+    </w:p>
+    <w:p>
+      <w:pPr>
+        <w:contextualSpacing/>
+      </w:pPr>
+      <w:r>
+        <w:t>**</w:t>
+      </w:r>
+      <w:r>
+        <w:t xml:space="preserve">3. </w:t>
+      </w:r>
+      <w:proofErr w:type="gramStart"/>
+      <w:r>
+        <w:t>males</w:t>
+      </w:r>
+      <w:proofErr w:type="gramEnd"/>
+      <w:r>
+        <w:t xml:space="preserve"> from </w:t>
+      </w:r>
+      <w:proofErr w:type="spellStart"/>
+      <w:r>
+        <w:t>Musc</w:t>
+      </w:r>
+      <w:proofErr w:type="spellEnd"/>
+      <w:r>
+        <w:t xml:space="preserve"> and </w:t>
+      </w:r>
+      <w:proofErr w:type="spellStart"/>
+      <w:r>
+        <w:t>mol</w:t>
+      </w:r>
+      <w:proofErr w:type="spellEnd"/>
+      <w:r>
+        <w:t xml:space="preserve"> strains have significantly longer SC metrics than males from Dom.  Suggests at chromatin compaction – between these subspecies and may   (be a requirement for the rapid evolution seen in the 2 </w:t>
+      </w:r>
+      <w:proofErr w:type="spellStart"/>
+      <w:r>
+        <w:t>musc</w:t>
+      </w:r>
+      <w:proofErr w:type="spellEnd"/>
+      <w:r>
+        <w:t xml:space="preserve"> and </w:t>
+      </w:r>
+      <w:proofErr w:type="spellStart"/>
+      <w:r>
+        <w:t>mol</w:t>
+      </w:r>
+      <w:proofErr w:type="spellEnd"/>
+      <w:r>
+        <w:t xml:space="preserve"> strains)</w:t>
+      </w:r>
+      <w:r>
+        <w:t xml:space="preserve"> *** later I say this isn’t true!!</w:t>
       </w:r>
     </w:p>
     <w:p>
@@ -1424,7 +2005,15 @@
         <w:contextualSpacing/>
       </w:pPr>
       <w:r>
-        <w:t>&lt;transition&gt;  -- following up on SC area – with how COs are place --- placement and number of COs on single bivalents</w:t>
+        <w:t>&lt;</w:t>
+      </w:r>
+      <w:proofErr w:type="gramStart"/>
+      <w:r>
+        <w:t>transition</w:t>
+      </w:r>
+      <w:proofErr w:type="gramEnd"/>
+      <w:r>
+        <w:t>&gt;  -- following up on SC area – with how COs are place --- placement and number of COs on single bivalents</w:t>
       </w:r>
     </w:p>
     <w:p>
@@ -1440,20 +2029,44 @@
         <w:contextualSpacing/>
       </w:pPr>
       <w:r>
-        <w:t>-- these results suggest that this area is ‘utilized’ in different ways across sexes and strains – so we next investigate the recombination landscape – (ie the relationship between the placement and number of COs along chromosomes).</w:t>
-      </w:r>
-    </w:p>
-    <w:p>
-      <w:pPr>
-        <w:contextualSpacing/>
-      </w:pPr>
-    </w:p>
-    <w:p>
-      <w:pPr>
-        <w:contextualSpacing/>
-      </w:pPr>
-      <w:r>
-        <w:t>2. We focus on two metrics/ aspects i) the placement of single foci along a bivalent (just 1CO) and ii) the placement of two foci on the same bivalent / the interfocal distance of 2CO bivalents (reflects crossover interference)</w:t>
+        <w:t xml:space="preserve">-- </w:t>
+      </w:r>
+      <w:proofErr w:type="gramStart"/>
+      <w:r>
+        <w:t>these</w:t>
+      </w:r>
+      <w:proofErr w:type="gramEnd"/>
+      <w:r>
+        <w:t xml:space="preserve"> results suggest that this area is ‘utilized’ in different ways across sexes and strains – so we next investigate the recombination landscape – (</w:t>
+      </w:r>
+      <w:proofErr w:type="spellStart"/>
+      <w:r>
+        <w:t>ie</w:t>
+      </w:r>
+      <w:proofErr w:type="spellEnd"/>
+      <w:r>
+        <w:t xml:space="preserve"> the relationship between the placement and number of COs along chromosomes).</w:t>
+      </w:r>
+    </w:p>
+    <w:p>
+      <w:pPr>
+        <w:contextualSpacing/>
+      </w:pPr>
+    </w:p>
+    <w:p>
+      <w:pPr>
+        <w:contextualSpacing/>
+      </w:pPr>
+      <w:r>
+        <w:t xml:space="preserve">2. We focus on two metrics/ aspects </w:t>
+      </w:r>
+      <w:proofErr w:type="spellStart"/>
+      <w:r>
+        <w:t>i</w:t>
+      </w:r>
+      <w:proofErr w:type="spellEnd"/>
+      <w:r>
+        <w:t>) the placement of single foci along a bivalent (just 1CO) and ii) the placement of two foci on the same bivalent / the interfocal distance of 2CO bivalents (reflects crossover interference)</w:t>
       </w:r>
     </w:p>
     <w:p>
@@ -1493,15 +2106,45 @@
         <w:rPr>
           <w:b/>
         </w:rPr>
-        <w:t>Q1. 1CO pos)</w:t>
-      </w:r>
-    </w:p>
-    <w:p>
-      <w:pPr>
-        <w:contextualSpacing/>
-      </w:pPr>
-      <w:r>
-        <w:t>In order to test if there has been evolution of the typical rec landscape differences, we examined the normalized forci position of single foci bivalens (1COs).</w:t>
+        <w:t xml:space="preserve">Q1. 1CO </w:t>
+      </w:r>
+      <w:proofErr w:type="spellStart"/>
+      <w:r>
+        <w:rPr>
+          <w:b/>
+        </w:rPr>
+        <w:t>pos</w:t>
+      </w:r>
+      <w:proofErr w:type="spellEnd"/>
+      <w:r>
+        <w:rPr>
+          <w:b/>
+        </w:rPr>
+        <w:t>)</w:t>
+      </w:r>
+    </w:p>
+    <w:p>
+      <w:pPr>
+        <w:contextualSpacing/>
+      </w:pPr>
+      <w:r>
+        <w:t xml:space="preserve">In order to test if there has been evolution of the typical rec landscape differences, we examined the normalized </w:t>
+      </w:r>
+      <w:proofErr w:type="spellStart"/>
+      <w:r>
+        <w:t>forci</w:t>
+      </w:r>
+      <w:proofErr w:type="spellEnd"/>
+      <w:r>
+        <w:t xml:space="preserve"> position of single foci </w:t>
+      </w:r>
+      <w:proofErr w:type="spellStart"/>
+      <w:r>
+        <w:t>bivalens</w:t>
+      </w:r>
+      <w:proofErr w:type="spellEnd"/>
+      <w:r>
+        <w:t xml:space="preserve"> (1COs).</w:t>
       </w:r>
     </w:p>
     <w:p>
@@ -1529,16 +2172,37 @@
       <w:pPr>
         <w:contextualSpacing/>
       </w:pPr>
-      <w:r>
-        <w:t>-(stick to full biv data set) – if results not sig, try smaller data sets</w:t>
-      </w:r>
-    </w:p>
-    <w:p>
-      <w:pPr>
-        <w:contextualSpacing/>
-      </w:pPr>
-      <w:r>
-        <w:t>-basic stats – table X – number of 1CO bivalents per category</w:t>
+      <w:proofErr w:type="gramStart"/>
+      <w:r>
+        <w:t>-(</w:t>
+      </w:r>
+      <w:proofErr w:type="gramEnd"/>
+      <w:r>
+        <w:t xml:space="preserve">stick to full </w:t>
+      </w:r>
+      <w:proofErr w:type="spellStart"/>
+      <w:r>
+        <w:t>biv</w:t>
+      </w:r>
+      <w:proofErr w:type="spellEnd"/>
+      <w:r>
+        <w:t xml:space="preserve"> data set) – if results not sig, try smaller data sets</w:t>
+      </w:r>
+    </w:p>
+    <w:p>
+      <w:pPr>
+        <w:contextualSpacing/>
+      </w:pPr>
+      <w:r>
+        <w:t>-</w:t>
+      </w:r>
+      <w:proofErr w:type="gramStart"/>
+      <w:r>
+        <w:t>basic</w:t>
+      </w:r>
+      <w:proofErr w:type="gramEnd"/>
+      <w:r>
+        <w:t xml:space="preserve"> stats – table X – number of 1CO bivalents per category</w:t>
       </w:r>
     </w:p>
     <w:p>
@@ -1559,7 +2223,15 @@
         <w:contextualSpacing/>
       </w:pPr>
       <w:r>
-        <w:t>1. Sex is the most significant factor influencing the normalized placement of single foci along a bivalent  (by t-tests, mixed and linear models effects).</w:t>
+        <w:t xml:space="preserve">1. Sex is the most significant factor influencing the normalized placement of single foci along a </w:t>
+      </w:r>
+      <w:proofErr w:type="gramStart"/>
+      <w:r>
+        <w:t>bivalent  (</w:t>
+      </w:r>
+      <w:proofErr w:type="gramEnd"/>
+      <w:r>
+        <w:t>by t-tests, mixed and linear models effects).</w:t>
       </w:r>
     </w:p>
     <w:p>
@@ -1570,17 +2242,51 @@
         <w:contextualSpacing/>
       </w:pPr>
       <w:r>
-        <w:t xml:space="preserve">2. (Dom and musc strains more significant sex </w:t>
+        <w:t xml:space="preserve">2. (Dom and </w:t>
+      </w:r>
+      <w:proofErr w:type="spellStart"/>
+      <w:r>
+        <w:t>musc</w:t>
+      </w:r>
+      <w:proofErr w:type="spellEnd"/>
+      <w:r>
+        <w:t xml:space="preserve"> strains more significant sex </w:t>
       </w:r>
       <w:r>
         <w:t xml:space="preserve">dimorphism </w:t>
       </w:r>
       <w:r>
-        <w:t xml:space="preserve">compared to Molossinus (– with the dom strains being more telomeric in males compared to mol </w:t>
+        <w:t xml:space="preserve">compared to Molossinus (– with the </w:t>
+      </w:r>
+      <w:proofErr w:type="spellStart"/>
+      <w:r>
+        <w:t>dom</w:t>
+      </w:r>
+      <w:proofErr w:type="spellEnd"/>
+      <w:r>
+        <w:t xml:space="preserve"> strains being more </w:t>
+      </w:r>
+      <w:proofErr w:type="spellStart"/>
+      <w:r>
+        <w:t>telomeric</w:t>
+      </w:r>
+      <w:proofErr w:type="spellEnd"/>
+      <w:r>
+        <w:t xml:space="preserve"> in males compared to </w:t>
+      </w:r>
+      <w:proofErr w:type="spellStart"/>
+      <w:proofErr w:type="gramStart"/>
+      <w:r>
+        <w:t>mol</w:t>
+      </w:r>
+      <w:proofErr w:type="spellEnd"/>
+      <w:r>
+        <w:t xml:space="preserve"> </w:t>
       </w:r>
       <w:r>
         <w:t xml:space="preserve"> males</w:t>
       </w:r>
+      <w:proofErr w:type="gramEnd"/>
       <w:r>
         <w:t>)</w:t>
       </w:r>
@@ -1667,8 +2373,6 @@
         </w:rPr>
         <w:t>nterference</w:t>
       </w:r>
-      <w:bookmarkStart w:id="0" w:name="_GoBack"/>
-      <w:bookmarkEnd w:id="0"/>
     </w:p>
     <w:p>
       <w:pPr>
@@ -1721,7 +2425,23 @@
         <w:contextualSpacing/>
       </w:pPr>
       <w:r>
-        <w:t xml:space="preserve">-- raw and normalized measures used, (raw beceause as a predicted mechanical / physical force – this should be conserved, </w:t>
+        <w:t xml:space="preserve">-- </w:t>
+      </w:r>
+      <w:proofErr w:type="gramStart"/>
+      <w:r>
+        <w:t>raw</w:t>
+      </w:r>
+      <w:proofErr w:type="gramEnd"/>
+      <w:r>
+        <w:t xml:space="preserve"> and normalized measures used, (raw </w:t>
+      </w:r>
+      <w:proofErr w:type="spellStart"/>
+      <w:r>
+        <w:t>beceause</w:t>
+      </w:r>
+      <w:proofErr w:type="spellEnd"/>
+      <w:r>
+        <w:t xml:space="preserve"> as a predicted mechanical / physical force – this should be conserved, </w:t>
       </w:r>
     </w:p>
     <w:p>
@@ -1747,7 +2467,15 @@
         <w:contextualSpacing/>
       </w:pPr>
       <w:r>
-        <w:t>-normalized ifd to account for inherent difference in the SC lengths</w:t>
+        <w:t xml:space="preserve">-normalized </w:t>
+      </w:r>
+      <w:proofErr w:type="spellStart"/>
+      <w:r>
+        <w:t>ifd</w:t>
+      </w:r>
+      <w:proofErr w:type="spellEnd"/>
+      <w:r>
+        <w:t xml:space="preserve"> to account for inherent difference in the SC lengths</w:t>
       </w:r>
       <w:r>
         <w:t xml:space="preserve">  </w:t>
@@ -1776,15 +2504,33 @@
         <w:contextualSpacing/>
       </w:pPr>
       <w:r>
-        <w:t>1. t.test for sex differences</w:t>
-      </w:r>
-    </w:p>
-    <w:p>
-      <w:pPr>
-        <w:contextualSpacing/>
-      </w:pPr>
-      <w:r>
-        <w:t>2. mixed models and glms for evolution and strain effects</w:t>
+        <w:t xml:space="preserve">1. </w:t>
+      </w:r>
+      <w:proofErr w:type="spellStart"/>
+      <w:proofErr w:type="gramStart"/>
+      <w:r>
+        <w:t>t.test</w:t>
+      </w:r>
+      <w:proofErr w:type="spellEnd"/>
+      <w:proofErr w:type="gramEnd"/>
+      <w:r>
+        <w:t xml:space="preserve"> for sex differences</w:t>
+      </w:r>
+    </w:p>
+    <w:p>
+      <w:pPr>
+        <w:contextualSpacing/>
+      </w:pPr>
+      <w:r>
+        <w:t xml:space="preserve">2. mixed models and </w:t>
+      </w:r>
+      <w:proofErr w:type="spellStart"/>
+      <w:r>
+        <w:t>glms</w:t>
+      </w:r>
+      <w:proofErr w:type="spellEnd"/>
+      <w:r>
+        <w:t xml:space="preserve"> for evolution and strain effects</w:t>
       </w:r>
     </w:p>
     <w:p>
@@ -1800,8 +2546,18 @@
         <w:contextualSpacing/>
       </w:pPr>
       <w:r>
-        <w:t>-t.tests !!</w:t>
-      </w:r>
+        <w:t>-</w:t>
+      </w:r>
+      <w:proofErr w:type="spellStart"/>
+      <w:proofErr w:type="gramStart"/>
+      <w:r>
+        <w:t>t.tests</w:t>
+      </w:r>
+      <w:proofErr w:type="spellEnd"/>
+      <w:r>
+        <w:t xml:space="preserve"> !!</w:t>
+      </w:r>
+      <w:proofErr w:type="gramEnd"/>
     </w:p>
     <w:p>
       <w:pPr>
@@ -1879,7 +2635,21 @@
         <w:rPr>
           <w:b/>
         </w:rPr>
-        <w:t>Variation in gwRR across house mouse males</w:t>
+        <w:t xml:space="preserve">Variation in </w:t>
+      </w:r>
+      <w:proofErr w:type="spellStart"/>
+      <w:r>
+        <w:rPr>
+          <w:b/>
+        </w:rPr>
+        <w:t>gwRR</w:t>
+      </w:r>
+      <w:proofErr w:type="spellEnd"/>
+      <w:r>
+        <w:rPr>
+          <w:b/>
+        </w:rPr>
+        <w:t xml:space="preserve"> across house mouse males</w:t>
       </w:r>
       <w:r>
         <w:rPr>
@@ -1911,7 +2681,15 @@
         <w:t xml:space="preserve">single bivalents </w:t>
       </w:r>
       <w:r>
-        <w:t>traits distinguish high and low recombining males in Musc strains?</w:t>
+        <w:t xml:space="preserve">traits distinguish high and low recombining males in </w:t>
+      </w:r>
+      <w:proofErr w:type="spellStart"/>
+      <w:r>
+        <w:t>Musc</w:t>
+      </w:r>
+      <w:proofErr w:type="spellEnd"/>
+      <w:r>
+        <w:t xml:space="preserve"> strains?</w:t>
       </w:r>
     </w:p>
     <w:p>
@@ -1933,7 +2711,15 @@
         <w:contextualSpacing/>
       </w:pPr>
       <w:r>
-        <w:t>- General predictions based on the gwRR results:</w:t>
+        <w:t xml:space="preserve">- General predictions based on the </w:t>
+      </w:r>
+      <w:proofErr w:type="spellStart"/>
+      <w:r>
+        <w:t>gwRR</w:t>
+      </w:r>
+      <w:proofErr w:type="spellEnd"/>
+      <w:r>
+        <w:t xml:space="preserve"> results:</w:t>
       </w:r>
     </w:p>
     <w:p>
@@ -1951,7 +2737,23 @@
         <w:contextualSpacing/>
       </w:pPr>
       <w:r>
-        <w:t>II. Musc strains  (PWD &gt; SKIVE  &gt;  KAZ, CZECHII )</w:t>
+        <w:t xml:space="preserve">II. </w:t>
+      </w:r>
+      <w:proofErr w:type="spellStart"/>
+      <w:r>
+        <w:t>Musc</w:t>
+      </w:r>
+      <w:proofErr w:type="spellEnd"/>
+      <w:r>
+        <w:t xml:space="preserve"> </w:t>
+      </w:r>
+      <w:proofErr w:type="gramStart"/>
+      <w:r>
+        <w:t>strains  (</w:t>
+      </w:r>
+      <w:proofErr w:type="gramEnd"/>
+      <w:r>
+        <w:t>PWD &gt; SKIVE  &gt;  KAZ, CZECHII )</w:t>
       </w:r>
     </w:p>
     <w:p>
@@ -1960,15 +2762,39 @@
         <w:contextualSpacing/>
       </w:pPr>
       <w:r>
-        <w:t>III. Mol strains (MSM &gt; Mol)</w:t>
-      </w:r>
-    </w:p>
-    <w:p>
-      <w:pPr>
-        <w:contextualSpacing/>
-      </w:pPr>
-      <w:r>
-        <w:t xml:space="preserve">-glms </w:t>
+        <w:t xml:space="preserve">III. </w:t>
+      </w:r>
+      <w:proofErr w:type="spellStart"/>
+      <w:r>
+        <w:t>Mol</w:t>
+      </w:r>
+      <w:proofErr w:type="spellEnd"/>
+      <w:r>
+        <w:t xml:space="preserve"> strains (MSM &gt; </w:t>
+      </w:r>
+      <w:proofErr w:type="spellStart"/>
+      <w:r>
+        <w:t>Mol</w:t>
+      </w:r>
+      <w:proofErr w:type="spellEnd"/>
+      <w:r>
+        <w:t>)</w:t>
+      </w:r>
+    </w:p>
+    <w:p>
+      <w:pPr>
+        <w:contextualSpacing/>
+      </w:pPr>
+      <w:r>
+        <w:t>-</w:t>
+      </w:r>
+      <w:proofErr w:type="spellStart"/>
+      <w:r>
+        <w:t>glms</w:t>
+      </w:r>
+      <w:proofErr w:type="spellEnd"/>
+      <w:r>
+        <w:t xml:space="preserve"> </w:t>
       </w:r>
       <w:r>
         <w:t xml:space="preserve">and logistic regression </w:t>
@@ -2025,51 +2851,87 @@
       <w:pPr>
         <w:contextualSpacing/>
       </w:pPr>
+      <w:proofErr w:type="gramStart"/>
       <w:r>
         <w:t>motivation</w:t>
       </w:r>
-    </w:p>
-    <w:p>
-      <w:pPr>
-        <w:contextualSpacing/>
-      </w:pPr>
-    </w:p>
-    <w:p>
-      <w:pPr>
-        <w:contextualSpacing/>
-      </w:pPr>
+      <w:proofErr w:type="gramEnd"/>
+    </w:p>
+    <w:p>
+      <w:pPr>
+        <w:contextualSpacing/>
+      </w:pPr>
+    </w:p>
+    <w:p>
+      <w:pPr>
+        <w:contextualSpacing/>
+      </w:pPr>
+    </w:p>
+    <w:p>
+      <w:pPr>
+        <w:contextualSpacing/>
+      </w:pPr>
+      <w:proofErr w:type="gramStart"/>
+      <w:r>
+        <w:t>brief</w:t>
+      </w:r>
+      <w:proofErr w:type="gramEnd"/>
+      <w:r>
+        <w:t xml:space="preserve"> ref to the Q1 findings</w:t>
+      </w:r>
+    </w:p>
+    <w:p>
+      <w:pPr>
+        <w:contextualSpacing/>
+      </w:pPr>
+      <w:proofErr w:type="gramStart"/>
       <w:r>
         <w:t>framework</w:t>
       </w:r>
-    </w:p>
-    <w:p>
-      <w:pPr>
-        <w:contextualSpacing/>
-      </w:pPr>
-      <w:r>
-        <w:t>total SC area and reduced bivalent datasets</w:t>
-      </w:r>
-    </w:p>
-    <w:p>
-      <w:pPr>
-        <w:contextualSpacing/>
-      </w:pPr>
-    </w:p>
-    <w:p>
-      <w:pPr>
-        <w:contextualSpacing/>
-      </w:pPr>
-      <w:r>
-        <w:t xml:space="preserve">t.test – difference between the groups </w:t>
-      </w:r>
-    </w:p>
-    <w:p>
-      <w:pPr>
-        <w:contextualSpacing/>
-      </w:pPr>
-      <w:r>
-        <w:lastRenderedPageBreak/>
-        <w:t>or logistic regression?</w:t>
+      <w:proofErr w:type="gramEnd"/>
+    </w:p>
+    <w:p>
+      <w:pPr>
+        <w:contextualSpacing/>
+      </w:pPr>
+      <w:proofErr w:type="gramStart"/>
+      <w:r>
+        <w:t>total</w:t>
+      </w:r>
+      <w:proofErr w:type="gramEnd"/>
+      <w:r>
+        <w:t xml:space="preserve"> SC area and reduced bivalent datasets</w:t>
+      </w:r>
+    </w:p>
+    <w:p>
+      <w:pPr>
+        <w:contextualSpacing/>
+      </w:pPr>
+    </w:p>
+    <w:p>
+      <w:pPr>
+        <w:contextualSpacing/>
+      </w:pPr>
+      <w:proofErr w:type="spellStart"/>
+      <w:r>
+        <w:t>t.test</w:t>
+      </w:r>
+      <w:proofErr w:type="spellEnd"/>
+      <w:r>
+        <w:t xml:space="preserve"> – difference between the groups </w:t>
+      </w:r>
+    </w:p>
+    <w:p>
+      <w:pPr>
+        <w:contextualSpacing/>
+      </w:pPr>
+      <w:proofErr w:type="gramStart"/>
+      <w:r>
+        <w:t>or</w:t>
+      </w:r>
+      <w:proofErr w:type="gramEnd"/>
+      <w:r>
+        <w:t xml:space="preserve"> logistic regression?</w:t>
       </w:r>
     </w:p>
     <w:p>
@@ -2121,8 +2983,13 @@
         </w:numPr>
       </w:pPr>
       <w:r>
-        <w:t>long biv</w:t>
-      </w:r>
+        <w:t xml:space="preserve">long </w:t>
+      </w:r>
+      <w:proofErr w:type="spellStart"/>
+      <w:r>
+        <w:t>biv</w:t>
+      </w:r>
+      <w:proofErr w:type="spellEnd"/>
     </w:p>
     <w:p>
       <w:pPr>
@@ -2133,20 +3000,33 @@
         </w:numPr>
       </w:pPr>
       <w:r>
-        <w:t>short biv</w:t>
-      </w:r>
-    </w:p>
-    <w:p>
-      <w:pPr>
-        <w:contextualSpacing/>
-      </w:pPr>
-    </w:p>
-    <w:p>
-      <w:pPr>
-        <w:contextualSpacing/>
-      </w:pPr>
-      <w:r>
-        <w:t>-General pattern of positive correlation with SC lengths and chrm class – any deviations can be attributed to low sample sizes</w:t>
+        <w:t xml:space="preserve">short </w:t>
+      </w:r>
+      <w:proofErr w:type="spellStart"/>
+      <w:r>
+        <w:t>biv</w:t>
+      </w:r>
+      <w:proofErr w:type="spellEnd"/>
+    </w:p>
+    <w:p>
+      <w:pPr>
+        <w:contextualSpacing/>
+      </w:pPr>
+    </w:p>
+    <w:p>
+      <w:pPr>
+        <w:contextualSpacing/>
+      </w:pPr>
+      <w:r>
+        <w:t xml:space="preserve">-General pattern of positive correlation with SC lengths and </w:t>
+      </w:r>
+      <w:proofErr w:type="spellStart"/>
+      <w:r>
+        <w:t>chrm</w:t>
+      </w:r>
+      <w:proofErr w:type="spellEnd"/>
+      <w:r>
+        <w:t xml:space="preserve"> class – any deviations can be attributed to low sample sizes</w:t>
       </w:r>
     </w:p>
     <w:p>
@@ -2168,15 +3048,31 @@
         <w:contextualSpacing/>
       </w:pPr>
       <w:r>
-        <w:t>- compare sc mean by chromosome classes for strains with similar proportions</w:t>
-      </w:r>
-    </w:p>
-    <w:p>
-      <w:pPr>
-        <w:contextualSpacing/>
-      </w:pPr>
-      <w:r>
-        <w:t xml:space="preserve">-compared reduced bivalent data sets (long and short biv data) </w:t>
+        <w:t xml:space="preserve">- compare </w:t>
+      </w:r>
+      <w:proofErr w:type="spellStart"/>
+      <w:r>
+        <w:t>sc</w:t>
+      </w:r>
+      <w:proofErr w:type="spellEnd"/>
+      <w:r>
+        <w:t xml:space="preserve"> mean by chromosome classes for strains with similar proportions</w:t>
+      </w:r>
+    </w:p>
+    <w:p>
+      <w:pPr>
+        <w:contextualSpacing/>
+      </w:pPr>
+      <w:r>
+        <w:t xml:space="preserve">-compared reduced bivalent data sets (long and short </w:t>
+      </w:r>
+      <w:proofErr w:type="spellStart"/>
+      <w:r>
+        <w:t>biv</w:t>
+      </w:r>
+      <w:proofErr w:type="spellEnd"/>
+      <w:r>
+        <w:t xml:space="preserve"> data) </w:t>
       </w:r>
     </w:p>
     <w:p>
@@ -2208,7 +3104,81 @@
         <w:contextualSpacing/>
       </w:pPr>
       <w:r>
-        <w:t>- PWD, MSM, and SKIVE are significant strain effects in glm for raw IFD</w:t>
+        <w:t>Motivation: how foci are placed on the SC</w:t>
+      </w:r>
+    </w:p>
+    <w:p>
+      <w:pPr>
+        <w:contextualSpacing/>
+      </w:pPr>
+    </w:p>
+    <w:p>
+      <w:pPr>
+        <w:contextualSpacing/>
+      </w:pPr>
+      <w:proofErr w:type="gramStart"/>
+      <w:r>
+        <w:t>brief</w:t>
+      </w:r>
+      <w:proofErr w:type="gramEnd"/>
+      <w:r>
+        <w:t xml:space="preserve"> ref to the Q1 findings</w:t>
+      </w:r>
+    </w:p>
+    <w:p>
+      <w:pPr>
+        <w:contextualSpacing/>
+      </w:pPr>
+    </w:p>
+    <w:p>
+      <w:pPr>
+        <w:contextualSpacing/>
+      </w:pPr>
+      <w:proofErr w:type="spellStart"/>
+      <w:r>
+        <w:t>t.test</w:t>
+      </w:r>
+      <w:proofErr w:type="spellEnd"/>
+      <w:r>
+        <w:t xml:space="preserve"> – High Low</w:t>
+      </w:r>
+    </w:p>
+    <w:p>
+      <w:pPr>
+        <w:contextualSpacing/>
+      </w:pPr>
+    </w:p>
+    <w:p>
+      <w:pPr>
+        <w:contextualSpacing/>
+      </w:pPr>
+      <w:proofErr w:type="spellStart"/>
+      <w:proofErr w:type="gramStart"/>
+      <w:r>
+        <w:t>glmers</w:t>
+      </w:r>
+      <w:proofErr w:type="spellEnd"/>
+      <w:proofErr w:type="gramEnd"/>
+    </w:p>
+    <w:p>
+      <w:pPr>
+        <w:contextualSpacing/>
+      </w:pPr>
+    </w:p>
+    <w:p>
+      <w:pPr>
+        <w:contextualSpacing/>
+      </w:pPr>
+      <w:r>
+        <w:t xml:space="preserve">- PWD, MSM, and SKIVE are significant strain effects in </w:t>
+      </w:r>
+      <w:proofErr w:type="spellStart"/>
+      <w:r>
+        <w:t>glm</w:t>
+      </w:r>
+      <w:proofErr w:type="spellEnd"/>
+      <w:r>
+        <w:t xml:space="preserve"> for raw IFD</w:t>
       </w:r>
       <w:r>
         <w:t xml:space="preserve"> (mouse averages).</w:t>
@@ -2232,6 +3202,43 @@
       <w:r>
         <w:t>-Mouse average for normalized IFD is significant in predicting high and low rec strains in the model where all strains are pooled.</w:t>
       </w:r>
+    </w:p>
+    <w:p>
+      <w:pPr>
+        <w:contextualSpacing/>
+      </w:pPr>
+      <w:r>
+        <w:t xml:space="preserve">Caveats – chromosome sizes // different </w:t>
+      </w:r>
+      <w:proofErr w:type="gramStart"/>
+      <w:r>
+        <w:t>poo</w:t>
+      </w:r>
+      <w:bookmarkStart w:id="0" w:name="_GoBack"/>
+      <w:bookmarkEnd w:id="0"/>
+      <w:r>
+        <w:t>ls .</w:t>
+      </w:r>
+      <w:proofErr w:type="gramEnd"/>
+      <w:r>
+        <w:t xml:space="preserve"> </w:t>
+      </w:r>
+      <w:proofErr w:type="gramStart"/>
+      <w:r>
+        <w:t>sets</w:t>
+      </w:r>
+      <w:proofErr w:type="gramEnd"/>
+      <w:r>
+        <w:t xml:space="preserve"> of chromosomes</w:t>
+      </w:r>
+    </w:p>
+    <w:p>
+      <w:pPr>
+        <w:contextualSpacing/>
+        <w:rPr>
+          <w:i/>
+        </w:rPr>
+      </w:pPr>
     </w:p>
     <w:p>
       <w:pPr>
@@ -2277,8 +3284,55 @@
         <w:rPr>
           <w:b/>
         </w:rPr>
-        <w:t>Weak correlation with lower gwRR and terminal CO landscape</w:t>
-      </w:r>
+        <w:t xml:space="preserve">Weak correlation with lower </w:t>
+      </w:r>
+      <w:proofErr w:type="spellStart"/>
+      <w:r>
+        <w:rPr>
+          <w:b/>
+        </w:rPr>
+        <w:t>gwRR</w:t>
+      </w:r>
+      <w:proofErr w:type="spellEnd"/>
+      <w:r>
+        <w:rPr>
+          <w:b/>
+        </w:rPr>
+        <w:t xml:space="preserve"> and terminal CO landscape</w:t>
+      </w:r>
+    </w:p>
+    <w:p>
+      <w:pPr>
+        <w:contextualSpacing/>
+      </w:pPr>
+    </w:p>
+    <w:p>
+      <w:pPr>
+        <w:contextualSpacing/>
+      </w:pPr>
+      <w:proofErr w:type="gramStart"/>
+      <w:r>
+        <w:t>brief</w:t>
+      </w:r>
+      <w:proofErr w:type="gramEnd"/>
+      <w:r>
+        <w:t xml:space="preserve"> ref to the Q1 findings</w:t>
+      </w:r>
+    </w:p>
+    <w:p>
+      <w:pPr>
+        <w:contextualSpacing/>
+      </w:pPr>
+    </w:p>
+    <w:p>
+      <w:r>
+        <w:t>-not many significant effects</w:t>
+      </w:r>
+    </w:p>
+    <w:p>
+      <w:pPr>
+        <w:contextualSpacing/>
+      </w:pPr>
     </w:p>
     <w:p>
       <w:pPr>
@@ -2310,6 +3364,7 @@
         <w:contextualSpacing/>
       </w:pPr>
       <w:r>
+        <w:lastRenderedPageBreak/>
         <w:t>-</w:t>
       </w:r>
       <w:r>
@@ -2322,8 +3377,13 @@
         <w:t>oci</w:t>
       </w:r>
       <w:r>
-        <w:t>1 pos</w:t>
-      </w:r>
+        <w:t xml:space="preserve">1 </w:t>
+      </w:r>
+      <w:proofErr w:type="spellStart"/>
+      <w:r>
+        <w:t>pos</w:t>
+      </w:r>
+      <w:proofErr w:type="spellEnd"/>
       <w:r>
         <w:t xml:space="preserve">, but so do other strains: G, </w:t>
       </w:r>
@@ -2925,6 +3985,95 @@
     </w:lvl>
   </w:abstractNum>
   <w:abstractNum w:abstractNumId="5" w15:restartNumberingAfterBreak="0">
+    <w:nsid w:val="1327610F"/>
+    <w:multiLevelType w:val="hybridMultilevel"/>
+    <w:tmpl w:val="4E3A54CE"/>
+    <w:lvl w:ilvl="0" w:tplc="0409000F">
+      <w:start w:val="1"/>
+      <w:numFmt w:val="decimal"/>
+      <w:lvlText w:val="%1."/>
+      <w:lvlJc w:val="left"/>
+      <w:pPr>
+        <w:ind w:left="720" w:hanging="360"/>
+      </w:pPr>
+      <w:rPr>
+        <w:rFonts w:hint="default"/>
+      </w:rPr>
+    </w:lvl>
+    <w:lvl w:ilvl="1" w:tplc="04090019" w:tentative="1">
+      <w:start w:val="1"/>
+      <w:numFmt w:val="lowerLetter"/>
+      <w:lvlText w:val="%2."/>
+      <w:lvlJc w:val="left"/>
+      <w:pPr>
+        <w:ind w:left="1440" w:hanging="360"/>
+      </w:pPr>
+    </w:lvl>
+    <w:lvl w:ilvl="2" w:tplc="0409001B" w:tentative="1">
+      <w:start w:val="1"/>
+      <w:numFmt w:val="lowerRoman"/>
+      <w:lvlText w:val="%3."/>
+      <w:lvlJc w:val="right"/>
+      <w:pPr>
+        <w:ind w:left="2160" w:hanging="180"/>
+      </w:pPr>
+    </w:lvl>
+    <w:lvl w:ilvl="3" w:tplc="0409000F" w:tentative="1">
+      <w:start w:val="1"/>
+      <w:numFmt w:val="decimal"/>
+      <w:lvlText w:val="%4."/>
+      <w:lvlJc w:val="left"/>
+      <w:pPr>
+        <w:ind w:left="2880" w:hanging="360"/>
+      </w:pPr>
+    </w:lvl>
+    <w:lvl w:ilvl="4" w:tplc="04090019" w:tentative="1">
+      <w:start w:val="1"/>
+      <w:numFmt w:val="lowerLetter"/>
+      <w:lvlText w:val="%5."/>
+      <w:lvlJc w:val="left"/>
+      <w:pPr>
+        <w:ind w:left="3600" w:hanging="360"/>
+      </w:pPr>
+    </w:lvl>
+    <w:lvl w:ilvl="5" w:tplc="0409001B" w:tentative="1">
+      <w:start w:val="1"/>
+      <w:numFmt w:val="lowerRoman"/>
+      <w:lvlText w:val="%6."/>
+      <w:lvlJc w:val="right"/>
+      <w:pPr>
+        <w:ind w:left="4320" w:hanging="180"/>
+      </w:pPr>
+    </w:lvl>
+    <w:lvl w:ilvl="6" w:tplc="0409000F" w:tentative="1">
+      <w:start w:val="1"/>
+      <w:numFmt w:val="decimal"/>
+      <w:lvlText w:val="%7."/>
+      <w:lvlJc w:val="left"/>
+      <w:pPr>
+        <w:ind w:left="5040" w:hanging="360"/>
+      </w:pPr>
+    </w:lvl>
+    <w:lvl w:ilvl="7" w:tplc="04090019" w:tentative="1">
+      <w:start w:val="1"/>
+      <w:numFmt w:val="lowerLetter"/>
+      <w:lvlText w:val="%8."/>
+      <w:lvlJc w:val="left"/>
+      <w:pPr>
+        <w:ind w:left="5760" w:hanging="360"/>
+      </w:pPr>
+    </w:lvl>
+    <w:lvl w:ilvl="8" w:tplc="0409001B" w:tentative="1">
+      <w:start w:val="1"/>
+      <w:numFmt w:val="lowerRoman"/>
+      <w:lvlText w:val="%9."/>
+      <w:lvlJc w:val="right"/>
+      <w:pPr>
+        <w:ind w:left="6480" w:hanging="180"/>
+      </w:pPr>
+    </w:lvl>
+  </w:abstractNum>
+  <w:abstractNum w:abstractNumId="6" w15:restartNumberingAfterBreak="0">
     <w:nsid w:val="240C18D0"/>
     <w:multiLevelType w:val="hybridMultilevel"/>
     <w:tmpl w:val="D3A0511C"/>
@@ -3037,7 +4186,7 @@
       </w:rPr>
     </w:lvl>
   </w:abstractNum>
-  <w:abstractNum w:abstractNumId="6" w15:restartNumberingAfterBreak="0">
+  <w:abstractNum w:abstractNumId="7" w15:restartNumberingAfterBreak="0">
     <w:nsid w:val="3973391B"/>
     <w:multiLevelType w:val="hybridMultilevel"/>
     <w:tmpl w:val="3CC48E84"/>
@@ -3126,7 +4275,7 @@
       </w:pPr>
     </w:lvl>
   </w:abstractNum>
-  <w:abstractNum w:abstractNumId="7" w15:restartNumberingAfterBreak="0">
+  <w:abstractNum w:abstractNumId="8" w15:restartNumberingAfterBreak="0">
     <w:nsid w:val="3B2A7349"/>
     <w:multiLevelType w:val="hybridMultilevel"/>
     <w:tmpl w:val="2818718E"/>
@@ -3215,7 +4364,7 @@
       </w:pPr>
     </w:lvl>
   </w:abstractNum>
-  <w:abstractNum w:abstractNumId="8" w15:restartNumberingAfterBreak="0">
+  <w:abstractNum w:abstractNumId="9" w15:restartNumberingAfterBreak="0">
     <w:nsid w:val="458552DB"/>
     <w:multiLevelType w:val="hybridMultilevel"/>
     <w:tmpl w:val="541AF654"/>
@@ -3304,7 +4453,7 @@
       </w:pPr>
     </w:lvl>
   </w:abstractNum>
-  <w:abstractNum w:abstractNumId="9" w15:restartNumberingAfterBreak="0">
+  <w:abstractNum w:abstractNumId="10" w15:restartNumberingAfterBreak="0">
     <w:nsid w:val="4C6D3FD5"/>
     <w:multiLevelType w:val="hybridMultilevel"/>
     <w:tmpl w:val="2D0E01A0"/>
@@ -3393,7 +4542,7 @@
       </w:pPr>
     </w:lvl>
   </w:abstractNum>
-  <w:abstractNum w:abstractNumId="10" w15:restartNumberingAfterBreak="0">
+  <w:abstractNum w:abstractNumId="11" w15:restartNumberingAfterBreak="0">
     <w:nsid w:val="50AC1DF2"/>
     <w:multiLevelType w:val="hybridMultilevel"/>
     <w:tmpl w:val="F886BE94"/>
@@ -3482,7 +4631,96 @@
       </w:pPr>
     </w:lvl>
   </w:abstractNum>
-  <w:abstractNum w:abstractNumId="11" w15:restartNumberingAfterBreak="0">
+  <w:abstractNum w:abstractNumId="12" w15:restartNumberingAfterBreak="0">
+    <w:nsid w:val="515208B0"/>
+    <w:multiLevelType w:val="hybridMultilevel"/>
+    <w:tmpl w:val="9EC216C6"/>
+    <w:lvl w:ilvl="0" w:tplc="9002263E">
+      <w:start w:val="1"/>
+      <w:numFmt w:val="decimal"/>
+      <w:lvlText w:val="%1."/>
+      <w:lvlJc w:val="left"/>
+      <w:pPr>
+        <w:ind w:left="1080" w:hanging="360"/>
+      </w:pPr>
+      <w:rPr>
+        <w:rFonts w:hint="default"/>
+      </w:rPr>
+    </w:lvl>
+    <w:lvl w:ilvl="1" w:tplc="04090019" w:tentative="1">
+      <w:start w:val="1"/>
+      <w:numFmt w:val="lowerLetter"/>
+      <w:lvlText w:val="%2."/>
+      <w:lvlJc w:val="left"/>
+      <w:pPr>
+        <w:ind w:left="1800" w:hanging="360"/>
+      </w:pPr>
+    </w:lvl>
+    <w:lvl w:ilvl="2" w:tplc="0409001B" w:tentative="1">
+      <w:start w:val="1"/>
+      <w:numFmt w:val="lowerRoman"/>
+      <w:lvlText w:val="%3."/>
+      <w:lvlJc w:val="right"/>
+      <w:pPr>
+        <w:ind w:left="2520" w:hanging="180"/>
+      </w:pPr>
+    </w:lvl>
+    <w:lvl w:ilvl="3" w:tplc="0409000F" w:tentative="1">
+      <w:start w:val="1"/>
+      <w:numFmt w:val="decimal"/>
+      <w:lvlText w:val="%4."/>
+      <w:lvlJc w:val="left"/>
+      <w:pPr>
+        <w:ind w:left="3240" w:hanging="360"/>
+      </w:pPr>
+    </w:lvl>
+    <w:lvl w:ilvl="4" w:tplc="04090019" w:tentative="1">
+      <w:start w:val="1"/>
+      <w:numFmt w:val="lowerLetter"/>
+      <w:lvlText w:val="%5."/>
+      <w:lvlJc w:val="left"/>
+      <w:pPr>
+        <w:ind w:left="3960" w:hanging="360"/>
+      </w:pPr>
+    </w:lvl>
+    <w:lvl w:ilvl="5" w:tplc="0409001B" w:tentative="1">
+      <w:start w:val="1"/>
+      <w:numFmt w:val="lowerRoman"/>
+      <w:lvlText w:val="%6."/>
+      <w:lvlJc w:val="right"/>
+      <w:pPr>
+        <w:ind w:left="4680" w:hanging="180"/>
+      </w:pPr>
+    </w:lvl>
+    <w:lvl w:ilvl="6" w:tplc="0409000F" w:tentative="1">
+      <w:start w:val="1"/>
+      <w:numFmt w:val="decimal"/>
+      <w:lvlText w:val="%7."/>
+      <w:lvlJc w:val="left"/>
+      <w:pPr>
+        <w:ind w:left="5400" w:hanging="360"/>
+      </w:pPr>
+    </w:lvl>
+    <w:lvl w:ilvl="7" w:tplc="04090019" w:tentative="1">
+      <w:start w:val="1"/>
+      <w:numFmt w:val="lowerLetter"/>
+      <w:lvlText w:val="%8."/>
+      <w:lvlJc w:val="left"/>
+      <w:pPr>
+        <w:ind w:left="6120" w:hanging="360"/>
+      </w:pPr>
+    </w:lvl>
+    <w:lvl w:ilvl="8" w:tplc="0409001B" w:tentative="1">
+      <w:start w:val="1"/>
+      <w:numFmt w:val="lowerRoman"/>
+      <w:lvlText w:val="%9."/>
+      <w:lvlJc w:val="right"/>
+      <w:pPr>
+        <w:ind w:left="6840" w:hanging="180"/>
+      </w:pPr>
+    </w:lvl>
+  </w:abstractNum>
+  <w:abstractNum w:abstractNumId="13" w15:restartNumberingAfterBreak="0">
     <w:nsid w:val="58186A58"/>
     <w:multiLevelType w:val="hybridMultilevel"/>
     <w:tmpl w:val="CCC67C62"/>
@@ -3571,7 +4809,7 @@
       </w:pPr>
     </w:lvl>
   </w:abstractNum>
-  <w:abstractNum w:abstractNumId="12" w15:restartNumberingAfterBreak="0">
+  <w:abstractNum w:abstractNumId="14" w15:restartNumberingAfterBreak="0">
     <w:nsid w:val="5AB92A22"/>
     <w:multiLevelType w:val="hybridMultilevel"/>
     <w:tmpl w:val="FD74199A"/>
@@ -3660,7 +4898,7 @@
       </w:pPr>
     </w:lvl>
   </w:abstractNum>
-  <w:abstractNum w:abstractNumId="13" w15:restartNumberingAfterBreak="0">
+  <w:abstractNum w:abstractNumId="15" w15:restartNumberingAfterBreak="0">
     <w:nsid w:val="60555705"/>
     <w:multiLevelType w:val="hybridMultilevel"/>
     <w:tmpl w:val="2D0E01A0"/>
@@ -3749,23 +4987,136 @@
       </w:pPr>
     </w:lvl>
   </w:abstractNum>
+  <w:abstractNum w:abstractNumId="16" w15:restartNumberingAfterBreak="0">
+    <w:nsid w:val="7E5564C7"/>
+    <w:multiLevelType w:val="hybridMultilevel"/>
+    <w:tmpl w:val="FE105700"/>
+    <w:lvl w:ilvl="0" w:tplc="EA0C7FCA">
+      <w:start w:val="3"/>
+      <w:numFmt w:val="bullet"/>
+      <w:lvlText w:val="-"/>
+      <w:lvlJc w:val="left"/>
+      <w:pPr>
+        <w:ind w:left="720" w:hanging="360"/>
+      </w:pPr>
+      <w:rPr>
+        <w:rFonts w:ascii="Calibri" w:eastAsiaTheme="minorHAnsi" w:hAnsi="Calibri" w:cstheme="minorBidi" w:hint="default"/>
+      </w:rPr>
+    </w:lvl>
+    <w:lvl w:ilvl="1" w:tplc="04090003" w:tentative="1">
+      <w:start w:val="1"/>
+      <w:numFmt w:val="bullet"/>
+      <w:lvlText w:val="o"/>
+      <w:lvlJc w:val="left"/>
+      <w:pPr>
+        <w:ind w:left="1440" w:hanging="360"/>
+      </w:pPr>
+      <w:rPr>
+        <w:rFonts w:ascii="Courier New" w:hAnsi="Courier New" w:cs="Courier New" w:hint="default"/>
+      </w:rPr>
+    </w:lvl>
+    <w:lvl w:ilvl="2" w:tplc="04090005" w:tentative="1">
+      <w:start w:val="1"/>
+      <w:numFmt w:val="bullet"/>
+      <w:lvlText w:val=""/>
+      <w:lvlJc w:val="left"/>
+      <w:pPr>
+        <w:ind w:left="2160" w:hanging="360"/>
+      </w:pPr>
+      <w:rPr>
+        <w:rFonts w:ascii="Wingdings" w:hAnsi="Wingdings" w:hint="default"/>
+      </w:rPr>
+    </w:lvl>
+    <w:lvl w:ilvl="3" w:tplc="04090001" w:tentative="1">
+      <w:start w:val="1"/>
+      <w:numFmt w:val="bullet"/>
+      <w:lvlText w:val=""/>
+      <w:lvlJc w:val="left"/>
+      <w:pPr>
+        <w:ind w:left="2880" w:hanging="360"/>
+      </w:pPr>
+      <w:rPr>
+        <w:rFonts w:ascii="Symbol" w:hAnsi="Symbol" w:hint="default"/>
+      </w:rPr>
+    </w:lvl>
+    <w:lvl w:ilvl="4" w:tplc="04090003" w:tentative="1">
+      <w:start w:val="1"/>
+      <w:numFmt w:val="bullet"/>
+      <w:lvlText w:val="o"/>
+      <w:lvlJc w:val="left"/>
+      <w:pPr>
+        <w:ind w:left="3600" w:hanging="360"/>
+      </w:pPr>
+      <w:rPr>
+        <w:rFonts w:ascii="Courier New" w:hAnsi="Courier New" w:cs="Courier New" w:hint="default"/>
+      </w:rPr>
+    </w:lvl>
+    <w:lvl w:ilvl="5" w:tplc="04090005" w:tentative="1">
+      <w:start w:val="1"/>
+      <w:numFmt w:val="bullet"/>
+      <w:lvlText w:val=""/>
+      <w:lvlJc w:val="left"/>
+      <w:pPr>
+        <w:ind w:left="4320" w:hanging="360"/>
+      </w:pPr>
+      <w:rPr>
+        <w:rFonts w:ascii="Wingdings" w:hAnsi="Wingdings" w:hint="default"/>
+      </w:rPr>
+    </w:lvl>
+    <w:lvl w:ilvl="6" w:tplc="04090001" w:tentative="1">
+      <w:start w:val="1"/>
+      <w:numFmt w:val="bullet"/>
+      <w:lvlText w:val=""/>
+      <w:lvlJc w:val="left"/>
+      <w:pPr>
+        <w:ind w:left="5040" w:hanging="360"/>
+      </w:pPr>
+      <w:rPr>
+        <w:rFonts w:ascii="Symbol" w:hAnsi="Symbol" w:hint="default"/>
+      </w:rPr>
+    </w:lvl>
+    <w:lvl w:ilvl="7" w:tplc="04090003" w:tentative="1">
+      <w:start w:val="1"/>
+      <w:numFmt w:val="bullet"/>
+      <w:lvlText w:val="o"/>
+      <w:lvlJc w:val="left"/>
+      <w:pPr>
+        <w:ind w:left="5760" w:hanging="360"/>
+      </w:pPr>
+      <w:rPr>
+        <w:rFonts w:ascii="Courier New" w:hAnsi="Courier New" w:cs="Courier New" w:hint="default"/>
+      </w:rPr>
+    </w:lvl>
+    <w:lvl w:ilvl="8" w:tplc="04090005" w:tentative="1">
+      <w:start w:val="1"/>
+      <w:numFmt w:val="bullet"/>
+      <w:lvlText w:val=""/>
+      <w:lvlJc w:val="left"/>
+      <w:pPr>
+        <w:ind w:left="6480" w:hanging="360"/>
+      </w:pPr>
+      <w:rPr>
+        <w:rFonts w:ascii="Wingdings" w:hAnsi="Wingdings" w:hint="default"/>
+      </w:rPr>
+    </w:lvl>
+  </w:abstractNum>
   <w:num w:numId="1">
-    <w:abstractNumId w:val="10"/>
+    <w:abstractNumId w:val="11"/>
   </w:num>
   <w:num w:numId="2">
     <w:abstractNumId w:val="0"/>
   </w:num>
   <w:num w:numId="3">
+    <w:abstractNumId w:val="15"/>
+  </w:num>
+  <w:num w:numId="4">
+    <w:abstractNumId w:val="10"/>
+  </w:num>
+  <w:num w:numId="5">
     <w:abstractNumId w:val="13"/>
   </w:num>
-  <w:num w:numId="4">
-    <w:abstractNumId w:val="9"/>
-  </w:num>
-  <w:num w:numId="5">
-    <w:abstractNumId w:val="11"/>
-  </w:num>
   <w:num w:numId="6">
-    <w:abstractNumId w:val="5"/>
+    <w:abstractNumId w:val="6"/>
   </w:num>
   <w:num w:numId="7">
     <w:abstractNumId w:val="1"/>
@@ -3774,22 +5125,31 @@
     <w:abstractNumId w:val="4"/>
   </w:num>
   <w:num w:numId="9">
-    <w:abstractNumId w:val="7"/>
+    <w:abstractNumId w:val="8"/>
   </w:num>
   <w:num w:numId="10">
     <w:abstractNumId w:val="3"/>
   </w:num>
   <w:num w:numId="11">
-    <w:abstractNumId w:val="8"/>
+    <w:abstractNumId w:val="9"/>
   </w:num>
   <w:num w:numId="12">
-    <w:abstractNumId w:val="12"/>
+    <w:abstractNumId w:val="14"/>
   </w:num>
   <w:num w:numId="13">
-    <w:abstractNumId w:val="6"/>
+    <w:abstractNumId w:val="7"/>
   </w:num>
   <w:num w:numId="14">
     <w:abstractNumId w:val="2"/>
+  </w:num>
+  <w:num w:numId="15">
+    <w:abstractNumId w:val="12"/>
+  </w:num>
+  <w:num w:numId="16">
+    <w:abstractNumId w:val="5"/>
+  </w:num>
+  <w:num w:numId="17">
+    <w:abstractNumId w:val="16"/>
   </w:num>
 </w:numbering>
 </file>

</xml_diff>

<commit_message>
more calqs from Q2 sc length
</commit_message>
<xml_diff>
--- a/Results_Outline_v2.docx
+++ b/Results_Outline_v2.docx
@@ -48,7 +48,21 @@
         <w:rPr>
           <w:b/>
         </w:rPr>
-        <w:t>Estimates of gwRR from the house mouse species complex</w:t>
+        <w:t xml:space="preserve">Estimates of </w:t>
+      </w:r>
+      <w:proofErr w:type="spellStart"/>
+      <w:r>
+        <w:rPr>
+          <w:b/>
+        </w:rPr>
+        <w:t>gwRR</w:t>
+      </w:r>
+      <w:proofErr w:type="spellEnd"/>
+      <w:r>
+        <w:rPr>
+          <w:b/>
+        </w:rPr>
+        <w:t xml:space="preserve"> from the house mouse species complex</w:t>
       </w:r>
     </w:p>
     <w:p>
@@ -59,7 +73,15 @@
         <w:t>T</w:t>
       </w:r>
       <w:r>
-        <w:t>o estimate the gwRR for inbred house mouse strains</w:t>
+        <w:t xml:space="preserve">o estimate the </w:t>
+      </w:r>
+      <w:proofErr w:type="spellStart"/>
+      <w:r>
+        <w:t>gwRR</w:t>
+      </w:r>
+      <w:proofErr w:type="spellEnd"/>
+      <w:r>
+        <w:t xml:space="preserve"> for inbred house mouse strains</w:t>
       </w:r>
       <w:r>
         <w:t xml:space="preserve"> we calculated the mean of the average number of MLH1 foci per cell. </w:t>
@@ -73,14 +95,6 @@
     <w:p>
       <w:pPr>
         <w:contextualSpacing/>
-      </w:pPr>
-      <w:r>
-        <w:t>-number of cells (spermatocyte / oocytes)</w:t>
-      </w:r>
-    </w:p>
-    <w:p>
-      <w:pPr>
-        <w:contextualSpacing/>
         <w:rPr>
           <w:u w:val="single"/>
         </w:rPr>
@@ -91,8 +105,19 @@
       <w:r>
         <w:t xml:space="preserve"> </w:t>
       </w:r>
-      <w:r>
-        <w:t>description of MLH1 dataset and measures of</w:t>
+      <w:proofErr w:type="gramStart"/>
+      <w:r>
+        <w:t>description</w:t>
+      </w:r>
+      <w:proofErr w:type="gramEnd"/>
+      <w:r>
+        <w:t xml:space="preserve"> of MLH1 dataset</w:t>
+      </w:r>
+      <w:r>
+        <w:t xml:space="preserve">, number of cells (spermatocyte / oocytes), </w:t>
+      </w:r>
+      <w:r>
+        <w:t xml:space="preserve"> and measures of</w:t>
       </w:r>
       <w:r>
         <w:rPr>
@@ -106,10 +131,207 @@
         <w:contextualSpacing/>
       </w:pPr>
       <w:r>
-        <w:t>- male rates are adjusted (+1) for the PAR</w:t>
-      </w:r>
-      <w:r>
-        <w:t xml:space="preserve"> – since the XX is a confounding factor for female cells</w:t>
+        <w:t>-</w:t>
+      </w:r>
+      <w:r>
+        <w:t xml:space="preserve"> </w:t>
+      </w:r>
+      <w:proofErr w:type="gramStart"/>
+      <w:r>
+        <w:t>table</w:t>
+      </w:r>
+      <w:proofErr w:type="gramEnd"/>
+      <w:r>
+        <w:t xml:space="preserve"> of the means and summary statistics</w:t>
+      </w:r>
+      <w:r>
+        <w:t xml:space="preserve">, ranges </w:t>
+      </w:r>
+    </w:p>
+    <w:p>
+      <w:pPr>
+        <w:contextualSpacing/>
+      </w:pPr>
+      <w:r>
+        <w:t>-</w:t>
+      </w:r>
+      <w:r>
+        <w:t>how close the means are to the minimum.</w:t>
+      </w:r>
+    </w:p>
+    <w:p>
+      <w:pPr>
+        <w:pStyle w:val="ListParagraph"/>
+        <w:numPr>
+          <w:ilvl w:val="0"/>
+          <w:numId w:val="18"/>
+        </w:numPr>
+      </w:pPr>
+      <w:r>
+        <w:t xml:space="preserve">Strain means for females, have low variance, while </w:t>
+      </w:r>
+      <w:r>
+        <w:t>mal</w:t>
+      </w:r>
+      <w:r>
+        <w:t xml:space="preserve">e strain means have more variation in strain means. (The largest female difference is G, </w:t>
+      </w:r>
+      <w:proofErr w:type="gramStart"/>
+      <w:r>
+        <w:t>1.07X  the</w:t>
+      </w:r>
+      <w:proofErr w:type="gramEnd"/>
+      <w:r>
+        <w:t xml:space="preserve"> largest male difference is PWD and MSM which are 1.3 and 1.2 respectively.)  </w:t>
+      </w:r>
+    </w:p>
+    <w:p>
+      <w:pPr>
+        <w:pStyle w:val="ListParagraph"/>
+        <w:numPr>
+          <w:ilvl w:val="0"/>
+          <w:numId w:val="18"/>
+        </w:numPr>
+      </w:pPr>
+      <w:r>
+        <w:t xml:space="preserve">(At the mouse mean level within strain – males have lower variance? Compared to females </w:t>
+      </w:r>
+      <w:proofErr w:type="spellStart"/>
+      <w:r>
+        <w:t>var</w:t>
+      </w:r>
+      <w:proofErr w:type="spellEnd"/>
+      <w:r>
+        <w:t>(mouse means) within strains)</w:t>
+      </w:r>
+    </w:p>
+    <w:p>
+      <w:pPr>
+        <w:contextualSpacing/>
+      </w:pPr>
+      <w:r>
+        <w:t>-Comparisons to references / literatures</w:t>
+      </w:r>
+    </w:p>
+    <w:p>
+      <w:pPr>
+        <w:contextualSpacing/>
+      </w:pPr>
+      <w:r>
+        <w:t xml:space="preserve">-house mouse close to minimum of </w:t>
+      </w:r>
+      <w:proofErr w:type="gramStart"/>
+      <w:r>
+        <w:t>1  obligate</w:t>
+      </w:r>
+      <w:proofErr w:type="gramEnd"/>
+      <w:r>
+        <w:t xml:space="preserve"> CO per </w:t>
+      </w:r>
+      <w:proofErr w:type="spellStart"/>
+      <w:r>
+        <w:t>chrm</w:t>
+      </w:r>
+      <w:proofErr w:type="spellEnd"/>
+    </w:p>
+    <w:p>
+      <w:pPr>
+        <w:contextualSpacing/>
+      </w:pPr>
+    </w:p>
+    <w:p>
+      <w:pPr>
+        <w:contextualSpacing/>
+        <w:rPr>
+          <w:b/>
+        </w:rPr>
+      </w:pPr>
+      <w:r>
+        <w:rPr>
+          <w:b/>
+        </w:rPr>
+        <w:t>Evolutionary framework</w:t>
+      </w:r>
+      <w:r>
+        <w:rPr>
+          <w:b/>
+        </w:rPr>
+        <w:t xml:space="preserve">, </w:t>
+      </w:r>
+      <w:r>
+        <w:rPr>
+          <w:b/>
+        </w:rPr>
+        <w:t>Analysis using a mixed model framework for examining patterns of heterochiasmy</w:t>
+      </w:r>
+    </w:p>
+    <w:p>
+      <w:pPr>
+        <w:contextualSpacing/>
+      </w:pPr>
+      <w:proofErr w:type="gramStart"/>
+      <w:r>
+        <w:t>( in</w:t>
+      </w:r>
+      <w:proofErr w:type="gramEnd"/>
+      <w:r>
+        <w:t xml:space="preserve"> order to test – describe the patterns of evolution we used a mixed model,  subspecies = divergence, strain = random effect – as wild derived inbred strains simulated as random samples of standing genetic variation)</w:t>
+      </w:r>
+    </w:p>
+    <w:p>
+      <w:pPr>
+        <w:contextualSpacing/>
+      </w:pPr>
+    </w:p>
+    <w:p>
+      <w:pPr>
+        <w:contextualSpacing/>
+      </w:pPr>
+      <w:r>
+        <w:t>-mo</w:t>
+      </w:r>
+      <w:r>
+        <w:t>dels basics, (strains, logic of effects)</w:t>
+      </w:r>
+    </w:p>
+    <w:p>
+      <w:pPr>
+        <w:contextualSpacing/>
+      </w:pPr>
+      <w:r>
+        <w:t>1. mixed model, all effects significant,  Sex, interaction effect with subspecies were significant and the random strain effect were significant indicating the variance due to strain effect (genotype) is not 0.</w:t>
+      </w:r>
+    </w:p>
+    <w:p>
+      <w:pPr>
+        <w:contextualSpacing/>
+      </w:pPr>
+      <w:r>
+        <w:t>2. –</w:t>
+      </w:r>
+      <w:proofErr w:type="spellStart"/>
+      <w:r>
+        <w:t>glm’s</w:t>
+      </w:r>
+      <w:proofErr w:type="spellEnd"/>
+      <w:r>
+        <w:t xml:space="preserve"> (slight differences between the 2 models), but main pattern – MSM and PWD have significant strain * male interaction effects</w:t>
+      </w:r>
+    </w:p>
+    <w:p>
+      <w:pPr>
+        <w:contextualSpacing/>
+      </w:pPr>
+      <w:r>
+        <w:t>3. Sex specific models – show significant strain effect models, but the range of effects are larger in males compared to females. (</w:t>
+      </w:r>
+      <w:proofErr w:type="gramStart"/>
+      <w:r>
+        <w:t>for</w:t>
+      </w:r>
+      <w:proofErr w:type="gramEnd"/>
+      <w:r>
+        <w:t xml:space="preserve"> males, MSM, PWD and SKIVE have significant effects (M4. Just strain effects). For females, G, LEW, MSM, PWD, and MOLF)</w:t>
       </w:r>
       <w:r>
         <w:t>.</w:t>
@@ -118,236 +340,589 @@
     <w:p>
       <w:pPr>
         <w:contextualSpacing/>
-      </w:pPr>
-      <w:r>
-        <w:t>-</w:t>
-      </w:r>
+        <w:rPr>
+          <w:b/>
+          <w:i/>
+        </w:rPr>
+      </w:pPr>
+      <w:r>
+        <w:rPr>
+          <w:b/>
+          <w:i/>
+        </w:rPr>
+        <w:t>- Sex specific evolution is the major pattern.</w:t>
+      </w:r>
+    </w:p>
+    <w:p>
+      <w:pPr>
+        <w:contextualSpacing/>
+        <w:rPr>
+          <w:b/>
+          <w:i/>
+        </w:rPr>
+      </w:pPr>
+      <w:r>
+        <w:rPr>
+          <w:b/>
+          <w:i/>
+        </w:rPr>
+        <w:t xml:space="preserve">-3 High rec males in </w:t>
+      </w:r>
+      <w:proofErr w:type="spellStart"/>
+      <w:r>
+        <w:rPr>
+          <w:b/>
+          <w:i/>
+        </w:rPr>
+        <w:t>Musc</w:t>
+      </w:r>
+      <w:proofErr w:type="spellEnd"/>
+      <w:r>
+        <w:rPr>
+          <w:b/>
+          <w:i/>
+        </w:rPr>
+        <w:t xml:space="preserve"> and </w:t>
+      </w:r>
+      <w:proofErr w:type="spellStart"/>
+      <w:r>
+        <w:rPr>
+          <w:b/>
+          <w:i/>
+        </w:rPr>
+        <w:t>mol</w:t>
+      </w:r>
+      <w:proofErr w:type="spellEnd"/>
+      <w:r>
+        <w:rPr>
+          <w:b/>
+          <w:i/>
+        </w:rPr>
+        <w:t xml:space="preserve"> subsp</w:t>
+      </w:r>
+      <w:r>
+        <w:rPr>
+          <w:b/>
+          <w:i/>
+        </w:rPr>
+        <w:t>ecies – rapid sex specific</w:t>
+      </w:r>
+      <w:r>
+        <w:rPr>
+          <w:b/>
+          <w:i/>
+        </w:rPr>
+        <w:t xml:space="preserve"> evolution</w:t>
+      </w:r>
+    </w:p>
+    <w:p>
+      <w:pPr>
+        <w:contextualSpacing/>
+      </w:pPr>
+    </w:p>
+    <w:p>
+      <w:pPr>
+        <w:contextualSpacing/>
+        <w:rPr>
+          <w:b/>
+        </w:rPr>
+      </w:pPr>
+      <w:r>
+        <w:rPr>
+          <w:b/>
+        </w:rPr>
+        <w:t>Within m</w:t>
+      </w:r>
+      <w:r>
+        <w:rPr>
+          <w:b/>
+        </w:rPr>
+        <w:t>ouse variance for MLH1 count per cell</w:t>
+      </w:r>
+    </w:p>
+    <w:p>
+      <w:pPr>
+        <w:contextualSpacing/>
+      </w:pPr>
       <w:r>
         <w:t xml:space="preserve"> </w:t>
       </w:r>
       <w:r>
-        <w:t>table of the means and summary statistics</w:t>
-      </w:r>
-      <w:r>
-        <w:t xml:space="preserve">, ranges </w:t>
-      </w:r>
-    </w:p>
-    <w:p>
-      <w:pPr>
-        <w:contextualSpacing/>
-      </w:pPr>
-      <w:r>
-        <w:t>-</w:t>
-      </w:r>
-      <w:r>
-        <w:t xml:space="preserve"> Our results are similar to </w:t>
-      </w:r>
-      <w:r>
-        <w:t>previously reported measures</w:t>
-      </w:r>
-      <w:r>
-        <w:t>, and report novel measures from wild derived inbred strains in house mouse.</w:t>
-      </w:r>
-    </w:p>
-    <w:p>
-      <w:pPr>
-        <w:contextualSpacing/>
-      </w:pPr>
-      <w:r>
-        <w:t>-</w:t>
-      </w:r>
-      <w:r>
-        <w:t>how close the means are to the minimum.</w:t>
-      </w:r>
-    </w:p>
-    <w:p>
-      <w:pPr>
-        <w:contextualSpacing/>
-      </w:pPr>
-    </w:p>
-    <w:p>
-      <w:pPr>
-        <w:contextualSpacing/>
-      </w:pPr>
-      <w:r>
-        <w:t>1. -female strain means are v close  -male strain means are more varied!!</w:t>
-      </w:r>
-    </w:p>
-    <w:p>
-      <w:pPr>
-        <w:contextualSpacing/>
-      </w:pPr>
-      <w:r>
-        <w:t>-Comparisons to references / literatures</w:t>
-      </w:r>
-    </w:p>
-    <w:p>
-      <w:pPr>
-        <w:contextualSpacing/>
-      </w:pPr>
-      <w:r>
-        <w:t>-house mouse close to minimum of 1  obligate CO per chrm</w:t>
-      </w:r>
-    </w:p>
-    <w:p>
-      <w:pPr>
-        <w:contextualSpacing/>
-      </w:pPr>
-      <w:r>
-        <w:t xml:space="preserve">2. The largest female difference is G, 1.07X  the largest male difference is PWD and MSM which are 1.3 and 1.2 respectively.  </w:t>
-      </w:r>
-    </w:p>
-    <w:p>
-      <w:pPr>
-        <w:contextualSpacing/>
-      </w:pPr>
-    </w:p>
-    <w:p>
-      <w:pPr>
-        <w:contextualSpacing/>
-      </w:pPr>
-      <w:r>
-        <w:t>&lt;transition from the general /basic patterns to the modelin&gt;</w:t>
-      </w:r>
-    </w:p>
-    <w:p>
-      <w:pPr>
-        <w:contextualSpacing/>
-      </w:pPr>
-      <w:r>
-        <w:t>&lt;bring up the strain specific effects</w:t>
-      </w:r>
-    </w:p>
-    <w:p>
-      <w:pPr>
-        <w:contextualSpacing/>
-      </w:pPr>
-    </w:p>
-    <w:p>
-      <w:pPr>
-        <w:contextualSpacing/>
-        <w:rPr>
-          <w:b/>
-        </w:rPr>
-      </w:pPr>
-      <w:r>
-        <w:rPr>
-          <w:b/>
-        </w:rPr>
-        <w:t>Evolutionary framework</w:t>
-      </w:r>
-    </w:p>
-    <w:p>
-      <w:pPr>
-        <w:contextualSpacing/>
-        <w:rPr>
-          <w:b/>
-        </w:rPr>
-      </w:pPr>
-      <w:r>
-        <w:rPr>
-          <w:b/>
-        </w:rPr>
-        <w:t>Analysis using a mixed model framework for examining patterns of heterochiasmy</w:t>
-      </w:r>
-    </w:p>
-    <w:p>
-      <w:pPr>
-        <w:contextualSpacing/>
-      </w:pPr>
+        <w:t>(</w:t>
+      </w:r>
+      <w:proofErr w:type="gramStart"/>
+      <w:r>
+        <w:t>in</w:t>
+      </w:r>
+      <w:proofErr w:type="gramEnd"/>
+      <w:r>
+        <w:t xml:space="preserve"> order to understand the variance within an evolutionary framework – we fit the mouse </w:t>
+      </w:r>
+      <w:proofErr w:type="spellStart"/>
+      <w:r>
+        <w:t>gwRRs</w:t>
+      </w:r>
+      <w:proofErr w:type="spellEnd"/>
+      <w:r>
+        <w:t xml:space="preserve"> to a mixed model, which specified subspecies, sex and the interaction as fixed effects. The subspecies effect – is a proxy for measuring the degree of divergence across subspecies. The strains were coded as a random effect to –simulate / approximate / the standing genetic variation across </w:t>
+      </w:r>
+      <w:proofErr w:type="gramStart"/>
+      <w:r>
+        <w:t>subspecies  )</w:t>
+      </w:r>
+      <w:proofErr w:type="gramEnd"/>
+    </w:p>
+    <w:p>
+      <w:pPr>
+        <w:contextualSpacing/>
+      </w:pPr>
+    </w:p>
+    <w:p>
+      <w:pPr>
+        <w:contextualSpacing/>
+      </w:pPr>
+      <w:r>
+        <w:t>-logic and motivation for using within mouse variance</w:t>
+      </w:r>
+    </w:p>
+    <w:p>
+      <w:pPr>
+        <w:contextualSpacing/>
+      </w:pPr>
+      <w:r>
+        <w:t>- applied same model framework</w:t>
+      </w:r>
+    </w:p>
+    <w:p>
+      <w:pPr>
+        <w:contextualSpacing/>
+      </w:pPr>
+    </w:p>
+    <w:p>
+      <w:pPr>
+        <w:contextualSpacing/>
+      </w:pPr>
+      <w:proofErr w:type="gramStart"/>
       <w:r>
         <w:rPr>
           <w:highlight w:val="yellow"/>
         </w:rPr>
-        <w:t>( in order to test – describe the patterns of evolution we used a mixed model,  subspecies = divergence, strain = random effect – as wild derived inbred strains simulated as random samples of standing genetic variation)</w:t>
-      </w:r>
-    </w:p>
-    <w:p>
-      <w:pPr>
-        <w:contextualSpacing/>
-      </w:pPr>
-    </w:p>
-    <w:p>
-      <w:pPr>
-        <w:contextualSpacing/>
-        <w:jc w:val="center"/>
-      </w:pPr>
-    </w:p>
-    <w:p>
-      <w:pPr>
-        <w:contextualSpacing/>
-      </w:pPr>
+        <w:t>we</w:t>
+      </w:r>
+      <w:proofErr w:type="gramEnd"/>
       <w:r>
         <w:rPr>
           <w:highlight w:val="yellow"/>
         </w:rPr>
-        <w:t xml:space="preserve">(In order to – make more comparable summary comparisons – assessed the sex specific patterns </w:t>
-      </w:r>
-      <w:r>
-        <w:rPr>
+        <w:t xml:space="preserve"> quantified the </w:t>
+      </w:r>
+      <w:r>
+        <w:rPr>
+          <w:b/>
           <w:highlight w:val="yellow"/>
         </w:rPr>
-        <w:t xml:space="preserve">initially. </w:t>
+        <w:t xml:space="preserve">mouse average </w:t>
       </w:r>
       <w:r>
         <w:rPr>
           <w:highlight w:val="yellow"/>
         </w:rPr>
-        <w:t>/(the variation across strains) with glms for each sex)</w:t>
-      </w:r>
-    </w:p>
-    <w:p>
-      <w:pPr>
-        <w:contextualSpacing/>
-      </w:pPr>
-      <w:r>
-        <w:rPr>
-          <w:b/>
-        </w:rPr>
-        <w:t>-female</w:t>
-      </w:r>
-      <w:r>
-        <w:t>:</w:t>
-      </w:r>
-      <w:r>
-        <w:t xml:space="preserve">  G and MSM</w:t>
-      </w:r>
-    </w:p>
-    <w:p>
-      <w:pPr>
-        <w:contextualSpacing/>
-      </w:pPr>
-      <w:r>
-        <w:t>-</w:t>
-      </w:r>
-      <w:r>
-        <w:rPr>
-          <w:b/>
-        </w:rPr>
-        <w:t>male</w:t>
-      </w:r>
-      <w:r>
-        <w:t>:</w:t>
-      </w:r>
-      <w:r>
+        <w:t xml:space="preserve">variance and </w:t>
+      </w:r>
+      <w:r>
+        <w:rPr>
+          <w:highlight w:val="yellow"/>
+        </w:rPr>
+        <w:t>coefficient</w:t>
+      </w:r>
+      <w:r>
+        <w:rPr>
+          <w:highlight w:val="yellow"/>
+        </w:rPr>
+        <w:t xml:space="preserve"> of variance (</w:t>
+      </w:r>
+      <w:proofErr w:type="spellStart"/>
+      <w:r>
+        <w:rPr>
+          <w:highlight w:val="yellow"/>
+        </w:rPr>
+        <w:t>cV</w:t>
+      </w:r>
+      <w:proofErr w:type="spellEnd"/>
+      <w:r>
+        <w:rPr>
+          <w:highlight w:val="yellow"/>
+        </w:rPr>
+        <w:t>) of MLH1 foci per cell)</w:t>
+      </w:r>
+    </w:p>
+    <w:p>
+      <w:pPr>
+        <w:contextualSpacing/>
+      </w:pPr>
+    </w:p>
+    <w:p>
+      <w:pPr>
+        <w:contextualSpacing/>
+      </w:pPr>
+      <w:r>
+        <w:t xml:space="preserve">- The same mixed models and </w:t>
+      </w:r>
+      <w:proofErr w:type="spellStart"/>
+      <w:r>
+        <w:t>glms</w:t>
+      </w:r>
+      <w:proofErr w:type="spellEnd"/>
+      <w:r>
+        <w:t xml:space="preserve"> were ran with within mouse variance (and coefficient of variance) of MLH1 counts per cell as the dependent variable. </w:t>
+      </w:r>
+    </w:p>
+    <w:p>
+      <w:pPr>
+        <w:contextualSpacing/>
+      </w:pPr>
+      <w:r>
+        <w:lastRenderedPageBreak/>
+        <w:t xml:space="preserve">- Across models, sex had the largest effect and smallest p values. Some strains and interaction fixed effects had moderately significant values, but these varied across models. </w:t>
+      </w:r>
+    </w:p>
+    <w:p>
+      <w:pPr>
+        <w:contextualSpacing/>
+      </w:pPr>
+      <w:r>
+        <w:t xml:space="preserve">- </w:t>
+      </w:r>
+      <w:r>
+        <w:t xml:space="preserve">Models using </w:t>
+      </w:r>
+      <w:r>
+        <w:t>datasets w</w:t>
+      </w:r>
+      <w:r>
+        <w:t>ith higher quality</w:t>
+      </w:r>
+      <w:r>
+        <w:t xml:space="preserve"> cells</w:t>
+      </w:r>
+      <w:r>
+        <w:t xml:space="preserve"> had a similar pattern of the sex effect being the largest factor while some strain and interaction effects had moderately significant p values.</w:t>
+      </w:r>
+    </w:p>
+    <w:p>
+      <w:pPr>
+        <w:contextualSpacing/>
+      </w:pPr>
+    </w:p>
+    <w:p>
+      <w:pPr>
+        <w:contextualSpacing/>
+      </w:pPr>
+    </w:p>
+    <w:p>
+      <w:pPr>
+        <w:contextualSpacing/>
+        <w:rPr>
+          <w:b/>
+        </w:rPr>
+      </w:pPr>
+      <w:r>
+        <w:rPr>
+          <w:b/>
+        </w:rPr>
+        <w:t>VARIATION IN DSB NUMBER</w:t>
+      </w:r>
+    </w:p>
+    <w:p>
+      <w:pPr>
+        <w:contextualSpacing/>
+      </w:pPr>
+      <w:r>
+        <w:t xml:space="preserve">In an attempt to </w:t>
+      </w:r>
+      <w:r>
+        <w:t>localize</w:t>
+      </w:r>
+      <w:r>
+        <w:t xml:space="preserve"> the above male specific </w:t>
+      </w:r>
+      <w:r>
+        <w:t>crossover</w:t>
+      </w:r>
+      <w:r>
+        <w:t xml:space="preserve"> number evolution within the meiotic pathway we quantified a marker for DSBs, DMC1, in early prophase </w:t>
+      </w:r>
+      <w:proofErr w:type="spellStart"/>
+      <w:r>
+        <w:t>meiocytes</w:t>
+      </w:r>
+      <w:proofErr w:type="spellEnd"/>
+      <w:r>
+        <w:t>.</w:t>
+      </w:r>
+    </w:p>
+    <w:p>
+      <w:pPr>
+        <w:contextualSpacing/>
+      </w:pPr>
+    </w:p>
+    <w:p>
+      <w:pPr>
+        <w:contextualSpacing/>
+      </w:pPr>
+      <w:r>
+        <w:t>-basic stats</w:t>
+      </w:r>
+      <w:proofErr w:type="gramStart"/>
+      <w:r>
+        <w:t xml:space="preserve">, </w:t>
+      </w:r>
+      <w:r>
+        <w:t xml:space="preserve"> strains</w:t>
+      </w:r>
+      <w:proofErr w:type="gramEnd"/>
+      <w:r>
+        <w:t xml:space="preserve"> quantified from juvenile mice, cells selected based on stage of prophase. Means and number of cells reported in table.</w:t>
+      </w:r>
+    </w:p>
+    <w:p>
+      <w:pPr>
+        <w:contextualSpacing/>
+      </w:pPr>
+      <w:r>
+        <w:t>-only spermatocytes, choice of strains</w:t>
+      </w:r>
+    </w:p>
+    <w:p>
+      <w:pPr>
+        <w:contextualSpacing/>
+      </w:pPr>
+    </w:p>
+    <w:p>
+      <w:pPr>
+        <w:contextualSpacing/>
+        <w:rPr>
+          <w:b/>
+        </w:rPr>
+      </w:pPr>
+      <w:r>
+        <w:t>1.</w:t>
+      </w:r>
+      <w:r>
+        <w:rPr>
+          <w:b/>
+        </w:rPr>
         <w:t xml:space="preserve"> </w:t>
       </w:r>
-      <w:r>
-        <w:t xml:space="preserve"> ranges, of strain means, (ranges of mouse means)</w:t>
-      </w:r>
-    </w:p>
-    <w:p>
-      <w:pPr>
-        <w:contextualSpacing/>
-      </w:pPr>
-    </w:p>
-    <w:p>
-      <w:pPr>
-        <w:contextualSpacing/>
-      </w:pPr>
-      <w:r>
-        <w:t xml:space="preserve">PWD, MSM, and SKIVE have significant strain effects. They are grouped into the ‘High Rec’ group. PWD, MSM, and SKIVE have evolved 20, 30% and 10% higher than other means respectively. </w:t>
-      </w:r>
+      <w:proofErr w:type="spellStart"/>
+      <w:r>
+        <w:rPr>
+          <w:b/>
+        </w:rPr>
+        <w:t>Lep</w:t>
+      </w:r>
+      <w:proofErr w:type="spellEnd"/>
+      <w:r>
+        <w:rPr>
+          <w:b/>
+        </w:rPr>
+        <w:t xml:space="preserve"> (early Z) mean number of DMC1 foci per cell has evolved, in the direction predicted by number of </w:t>
+      </w:r>
+      <w:proofErr w:type="spellStart"/>
+      <w:r>
+        <w:rPr>
+          <w:b/>
+        </w:rPr>
+        <w:t>COs</w:t>
+      </w:r>
+      <w:r>
+        <w:rPr>
+          <w:b/>
+        </w:rPr>
+        <w:t>.</w:t>
+      </w:r>
+      <w:proofErr w:type="spellEnd"/>
+    </w:p>
+    <w:p>
+      <w:pPr>
+        <w:contextualSpacing/>
+      </w:pPr>
+    </w:p>
+    <w:p>
+      <w:pPr>
+        <w:contextualSpacing/>
+      </w:pPr>
+      <w:r>
+        <w:t>Boring results</w:t>
+      </w:r>
+      <w:proofErr w:type="gramStart"/>
+      <w:r>
+        <w:t>;</w:t>
+      </w:r>
+      <w:r>
+        <w:t xml:space="preserve">  </w:t>
+      </w:r>
+      <w:r>
+        <w:t>1</w:t>
+      </w:r>
+      <w:proofErr w:type="gramEnd"/>
+      <w:r>
+        <w:t>.</w:t>
+      </w:r>
+      <w:r>
+        <w:t xml:space="preserve"> Early staged cells have </w:t>
+      </w:r>
+      <w:r>
+        <w:t>significant more foci (DSBs) than the later stage.</w:t>
+      </w:r>
+    </w:p>
+    <w:p>
+      <w:pPr>
+        <w:contextualSpacing/>
+      </w:pPr>
+    </w:p>
+    <w:p>
+      <w:pPr>
+        <w:contextualSpacing/>
+      </w:pPr>
+      <w:r>
+        <w:t>1.</w:t>
+      </w:r>
+      <w:r>
+        <w:t xml:space="preserve"> </w:t>
+      </w:r>
+      <w:r>
+        <w:t>T</w:t>
+      </w:r>
+      <w:r>
+        <w:t>he high rec group has more foci for the early L stage, the no significant difference is observed for the later Z stage</w:t>
+      </w:r>
+      <w:r>
+        <w:t xml:space="preserve">  </w:t>
+      </w:r>
+      <w:r>
+        <w:t xml:space="preserve">There is a stronger correlation between the number of foci in the early </w:t>
+      </w:r>
+      <w:r>
+        <w:t xml:space="preserve">L </w:t>
+      </w:r>
+      <w:r>
+        <w:t>stage (r=</w:t>
+      </w:r>
+      <w:r>
+        <w:t xml:space="preserve"> 0.8736143</w:t>
+      </w:r>
+      <w:r>
+        <w:t xml:space="preserve">) than the later </w:t>
+      </w:r>
+      <w:r>
+        <w:t xml:space="preserve">Z </w:t>
+      </w:r>
+      <w:r>
+        <w:t xml:space="preserve">stage (r = </w:t>
+      </w:r>
+      <w:r>
+        <w:t>0.284302</w:t>
+      </w:r>
+      <w:r>
+        <w:t>).</w:t>
+      </w:r>
+    </w:p>
+    <w:p>
+      <w:pPr>
+        <w:contextualSpacing/>
+      </w:pPr>
+    </w:p>
+    <w:p>
+      <w:pPr>
+        <w:contextualSpacing/>
+      </w:pPr>
+      <w:r>
+        <w:t xml:space="preserve">** </w:t>
+      </w:r>
+      <w:proofErr w:type="gramStart"/>
+      <w:r>
+        <w:t>the</w:t>
+      </w:r>
+      <w:proofErr w:type="gramEnd"/>
+      <w:r>
+        <w:t xml:space="preserve"> above ratios don’t track the Crossover number variation – (this is lack of support of the evolution being associated with the repair decision process – and rather might indicate that </w:t>
+      </w:r>
+      <w:r>
+        <w:t>– the important metric is upstream before DSBs are established</w:t>
+      </w:r>
+      <w:r>
+        <w:t>)</w:t>
+      </w:r>
+      <w:r>
+        <w:t>**</w:t>
+      </w:r>
+    </w:p>
+    <w:p>
+      <w:pPr>
+        <w:contextualSpacing/>
+      </w:pPr>
+    </w:p>
+    <w:p>
+      <w:pPr>
+        <w:contextualSpacing/>
+        <w:rPr>
+          <w:b/>
+        </w:rPr>
+      </w:pPr>
+      <w:r>
+        <w:rPr>
+          <w:b/>
+        </w:rPr>
+        <w:t>Genome wide recombination rate</w:t>
+      </w:r>
+      <w:r>
+        <w:rPr>
+          <w:b/>
+        </w:rPr>
+        <w:t xml:space="preserve"> v</w:t>
+      </w:r>
+      <w:r>
+        <w:rPr>
+          <w:b/>
+        </w:rPr>
+        <w:t xml:space="preserve">ariation </w:t>
+      </w:r>
+      <w:r>
+        <w:rPr>
+          <w:b/>
+        </w:rPr>
+        <w:t>translate</w:t>
+      </w:r>
+      <w:r>
+        <w:rPr>
+          <w:b/>
+        </w:rPr>
+        <w:t>s</w:t>
+      </w:r>
+      <w:r>
+        <w:rPr>
+          <w:b/>
+        </w:rPr>
+        <w:t xml:space="preserve"> to </w:t>
+      </w:r>
+      <w:r>
+        <w:rPr>
+          <w:b/>
+        </w:rPr>
+        <w:t xml:space="preserve">the </w:t>
+      </w:r>
+      <w:r>
+        <w:rPr>
+          <w:b/>
+        </w:rPr>
+        <w:t>chromosome level</w:t>
+      </w:r>
+    </w:p>
+    <w:p>
+      <w:pPr>
+        <w:contextualSpacing/>
+      </w:pPr>
     </w:p>
     <w:p>
       <w:pPr>
@@ -357,336 +932,26 @@
         <w:t xml:space="preserve">- </w:t>
       </w:r>
       <w:r>
-        <w:t>for females, G, LEW, and MSM has significant strain effects</w:t>
-      </w:r>
-    </w:p>
-    <w:p>
-      <w:pPr>
-        <w:contextualSpacing/>
-      </w:pPr>
-      <w:r>
-        <w:t>are 7%</w:t>
-      </w:r>
-      <w:r>
-        <w:t xml:space="preserve"> higher than other female means, MSM is 6% greater than the other female means (G and MSM could be the high rec females)</w:t>
-      </w:r>
-    </w:p>
-    <w:p>
-      <w:pPr>
-        <w:contextualSpacing/>
-      </w:pPr>
-    </w:p>
-    <w:p>
-      <w:pPr>
-        <w:contextualSpacing/>
-      </w:pPr>
-      <w:r>
-        <w:t>(interpretation)</w:t>
-      </w:r>
-    </w:p>
-    <w:p>
-      <w:pPr>
-        <w:contextualSpacing/>
-        <w:rPr>
-          <w:i/>
-        </w:rPr>
-      </w:pPr>
-      <w:r>
-        <w:rPr>
-          <w:i/>
-        </w:rPr>
-        <w:t>- Sex specific evolution is the major pattern.</w:t>
-      </w:r>
-    </w:p>
-    <w:p>
-      <w:pPr>
-        <w:contextualSpacing/>
-        <w:rPr>
-          <w:i/>
-        </w:rPr>
-      </w:pPr>
-      <w:r>
-        <w:rPr>
-          <w:i/>
-        </w:rPr>
-        <w:t>-3 High rec males in Musc and mol subsp</w:t>
-      </w:r>
-      <w:r>
-        <w:rPr>
-          <w:i/>
-        </w:rPr>
-        <w:t>ecies – rapid sexpsecific evolution</w:t>
-      </w:r>
-    </w:p>
-    <w:p>
-      <w:pPr>
-        <w:contextualSpacing/>
-      </w:pPr>
-    </w:p>
-    <w:p>
-      <w:pPr>
-        <w:contextualSpacing/>
-      </w:pPr>
-    </w:p>
-    <w:p>
-      <w:pPr>
-        <w:contextualSpacing/>
-      </w:pPr>
-      <w:r>
-        <w:lastRenderedPageBreak/>
-        <w:t>-Sex, interaction effect</w:t>
-      </w:r>
-      <w:r>
-        <w:t xml:space="preserve"> with </w:t>
-      </w:r>
-      <w:r>
-        <w:t>subspecies were significant</w:t>
-      </w:r>
-      <w:r>
-        <w:t xml:space="preserve"> </w:t>
-      </w:r>
-      <w:r>
-        <w:t>and the random strain effect were</w:t>
-      </w:r>
-      <w:r>
-        <w:t xml:space="preserve"> significant</w:t>
-      </w:r>
-      <w:r>
-        <w:t xml:space="preserve"> indicating the v</w:t>
-      </w:r>
-      <w:r>
-        <w:t>ariance due to strain effect</w:t>
-      </w:r>
-      <w:r>
-        <w:t xml:space="preserve"> (genotype)</w:t>
-      </w:r>
-      <w:r>
-        <w:t xml:space="preserve"> is not 0.</w:t>
-      </w:r>
-      <w:r>
-        <w:t xml:space="preserve"> These results suggest there is a l</w:t>
-      </w:r>
-      <w:r>
-        <w:t>ack of support for uniform</w:t>
-      </w:r>
-      <w:r>
-        <w:t xml:space="preserve"> </w:t>
-      </w:r>
-      <w:r>
-        <w:t xml:space="preserve">divergence in the trait </w:t>
-      </w:r>
-      <w:r>
-        <w:t xml:space="preserve">which would be the expected pattern under a simple </w:t>
-      </w:r>
-      <w:r>
-        <w:t>neutral evolution</w:t>
-      </w:r>
-    </w:p>
-    <w:p>
-      <w:pPr>
-        <w:contextualSpacing/>
-      </w:pPr>
-    </w:p>
-    <w:p>
-      <w:pPr>
-        <w:contextualSpacing/>
-      </w:pPr>
-    </w:p>
-    <w:p>
-      <w:pPr>
-        <w:contextualSpacing/>
-        <w:rPr>
-          <w:b/>
-        </w:rPr>
-      </w:pPr>
-      <w:r>
-        <w:rPr>
-          <w:b/>
-        </w:rPr>
-        <w:t>Within m</w:t>
-      </w:r>
-      <w:r>
-        <w:rPr>
-          <w:b/>
-        </w:rPr>
-        <w:t>ouse variance for MLH1 count per cell</w:t>
-      </w:r>
-    </w:p>
-    <w:p>
-      <w:pPr>
-        <w:contextualSpacing/>
-      </w:pPr>
-      <w:r>
-        <w:rPr>
-          <w:highlight w:val="yellow"/>
-        </w:rPr>
-        <w:t>(in order to compare the within organism variance –</w:t>
-      </w:r>
-    </w:p>
-    <w:p>
-      <w:pPr>
-        <w:contextualSpacing/>
-      </w:pPr>
-      <w:r>
-        <w:t>(in order to understand the variance within an evolutionary framework – we fit the mouse gwRRs to a mixed model, which specified subspecies, sex and the interaction as fixed effects. The subspecies effect – is a proxy for measuring the degree of divergence across subspecies. The strains were coded as a random effect to –simulate / approximate / the standing genetic variation across subspecies  )</w:t>
-      </w:r>
-    </w:p>
-    <w:p>
-      <w:pPr>
-        <w:contextualSpacing/>
-      </w:pPr>
-    </w:p>
-    <w:p>
-      <w:pPr>
-        <w:contextualSpacing/>
-      </w:pPr>
-      <w:r>
-        <w:rPr>
-          <w:highlight w:val="yellow"/>
-        </w:rPr>
-        <w:t xml:space="preserve">we quantified the </w:t>
-      </w:r>
-      <w:r>
-        <w:rPr>
-          <w:b/>
-          <w:highlight w:val="yellow"/>
-        </w:rPr>
-        <w:t xml:space="preserve">mouse average </w:t>
-      </w:r>
-      <w:r>
-        <w:rPr>
-          <w:highlight w:val="yellow"/>
-        </w:rPr>
-        <w:t>variance and coeffieient of variance (cV) of MLH1 foci per cell)</w:t>
-      </w:r>
-    </w:p>
-    <w:p>
-      <w:pPr>
-        <w:contextualSpacing/>
-      </w:pPr>
-    </w:p>
-    <w:p>
-      <w:pPr>
-        <w:contextualSpacing/>
-      </w:pPr>
-      <w:r>
-        <w:t xml:space="preserve">- The same mixed models and glms were ran with within mouse variance (and coefficient of variance) of MLH1 counts per cell as the dependent variable. </w:t>
-      </w:r>
-    </w:p>
-    <w:p>
-      <w:pPr>
-        <w:contextualSpacing/>
-      </w:pPr>
-      <w:r>
-        <w:t xml:space="preserve">- Across models, sex had the largest effect and smallest p values. Some strains and interaction fixed effects had moderately significant values, but these varied across models. </w:t>
-      </w:r>
-    </w:p>
-    <w:p>
-      <w:pPr>
-        <w:contextualSpacing/>
-      </w:pPr>
-      <w:r>
-        <w:t xml:space="preserve">- </w:t>
-      </w:r>
-      <w:r>
-        <w:t xml:space="preserve">Models using </w:t>
-      </w:r>
-      <w:r>
-        <w:t>datasets w</w:t>
-      </w:r>
-      <w:r>
-        <w:t>ith higher quality</w:t>
-      </w:r>
-      <w:r>
-        <w:t xml:space="preserve"> cells</w:t>
-      </w:r>
-      <w:r>
-        <w:t xml:space="preserve"> had a similar pattern of the sex effect being the largest factor while some strain and interaction effects had moderately significant p values.</w:t>
-      </w:r>
-    </w:p>
-    <w:p>
-      <w:pPr>
-        <w:contextualSpacing/>
-      </w:pPr>
-    </w:p>
-    <w:p>
-      <w:pPr>
-        <w:contextualSpacing/>
-      </w:pPr>
-    </w:p>
-    <w:p>
-      <w:pPr>
-        <w:contextualSpacing/>
-        <w:rPr>
-          <w:b/>
-        </w:rPr>
-      </w:pPr>
-      <w:r>
-        <w:rPr>
-          <w:b/>
-        </w:rPr>
-        <w:t>VARIATION IN DSB NUMBER</w:t>
-      </w:r>
-    </w:p>
-    <w:p>
-      <w:pPr>
-        <w:contextualSpacing/>
-      </w:pPr>
-      <w:r>
-        <w:t>In an attempt to locatize the above male specific crossoever number evolution within the meiotic pathway we quantified a marker for DSBs, DMC1, in early prophase meiocytes.</w:t>
-      </w:r>
-    </w:p>
-    <w:p>
-      <w:pPr>
-        <w:contextualSpacing/>
-      </w:pPr>
-    </w:p>
-    <w:p>
-      <w:pPr>
-        <w:contextualSpacing/>
-      </w:pPr>
-      <w:r>
-        <w:t xml:space="preserve">-basic stats, </w:t>
-      </w:r>
-      <w:r>
-        <w:t xml:space="preserve"> strains quantified from juvenile mice, cells selected based on stage of prophase. Means and number of cells reported in table.</w:t>
-      </w:r>
-    </w:p>
-    <w:p>
-      <w:pPr>
-        <w:contextualSpacing/>
-      </w:pPr>
-      <w:r>
-        <w:t>-only spermatocytes, choice of strains</w:t>
-      </w:r>
-      <w:bookmarkStart w:id="0" w:name="_GoBack"/>
-      <w:bookmarkEnd w:id="0"/>
-    </w:p>
-    <w:p>
-      <w:pPr>
-        <w:contextualSpacing/>
-      </w:pPr>
-    </w:p>
-    <w:p>
-      <w:pPr>
-        <w:contextualSpacing/>
-        <w:rPr>
-          <w:b/>
-        </w:rPr>
-      </w:pPr>
-      <w:r>
-        <w:t>1.</w:t>
-      </w:r>
-      <w:r>
-        <w:rPr>
-          <w:b/>
-        </w:rPr>
-        <w:t xml:space="preserve"> Lep (early Z) mean number of DMC1 foci per cell has evolved, in the direction predicted by number of COs</w:t>
-      </w:r>
-      <w:r>
-        <w:rPr>
-          <w:b/>
-        </w:rPr>
+        <w:t xml:space="preserve">Review limits and comparisons of the number of COs per chromosome. </w:t>
+      </w:r>
+      <w:r>
+        <w:t xml:space="preserve">Most species have a range of 1 to 3 COs per chromosome </w:t>
+      </w:r>
+      <w:r>
+        <w:t>(</w:t>
+      </w:r>
+      <w:proofErr w:type="spellStart"/>
+      <w:r>
+        <w:t>Stapley</w:t>
+      </w:r>
+      <w:proofErr w:type="spellEnd"/>
+      <w:r>
+        <w:t xml:space="preserve"> et al 2017</w:t>
+      </w:r>
+      <w:r>
+        <w:t>)</w:t>
+      </w:r>
+      <w:r>
         <w:t>.</w:t>
       </w:r>
     </w:p>
@@ -694,210 +959,7 @@
       <w:pPr>
         <w:contextualSpacing/>
       </w:pPr>
-    </w:p>
-    <w:p>
-      <w:pPr>
-        <w:contextualSpacing/>
-      </w:pPr>
-      <w:r>
-        <w:t>Boring results;</w:t>
-      </w:r>
-      <w:r>
-        <w:t xml:space="preserve">  </w:t>
-      </w:r>
-      <w:r>
-        <w:t>1.</w:t>
-      </w:r>
-      <w:r>
-        <w:t xml:space="preserve"> Early staged cells have </w:t>
-      </w:r>
-      <w:r>
-        <w:t>significant more foci (DSBs) than the later stage.</w:t>
-      </w:r>
-    </w:p>
-    <w:p>
-      <w:pPr>
-        <w:contextualSpacing/>
-      </w:pPr>
-    </w:p>
-    <w:p>
-      <w:pPr>
-        <w:contextualSpacing/>
-      </w:pPr>
-      <w:r>
-        <w:t>1.</w:t>
-      </w:r>
-      <w:r>
-        <w:t xml:space="preserve"> </w:t>
-      </w:r>
-      <w:r>
-        <w:t>T</w:t>
-      </w:r>
-      <w:r>
-        <w:t>he high rec group has more foci for the early L stage, the no significant difference is observed for the later Z stage</w:t>
-      </w:r>
-      <w:r>
-        <w:t xml:space="preserve">  </w:t>
-      </w:r>
-      <w:r>
-        <w:t xml:space="preserve">There is a stronger correlation between the number of foci in the early </w:t>
-      </w:r>
-      <w:r>
-        <w:t xml:space="preserve">L </w:t>
-      </w:r>
-      <w:r>
-        <w:t>stage (r=</w:t>
-      </w:r>
-      <w:r>
-        <w:t xml:space="preserve"> 0.8736143</w:t>
-      </w:r>
-      <w:r>
-        <w:t xml:space="preserve">) than the later </w:t>
-      </w:r>
-      <w:r>
-        <w:t xml:space="preserve">Z </w:t>
-      </w:r>
-      <w:r>
-        <w:t xml:space="preserve">stage (r = </w:t>
-      </w:r>
-      <w:r>
-        <w:t>0.284302</w:t>
-      </w:r>
-      <w:r>
-        <w:t>).</w:t>
-      </w:r>
-    </w:p>
-    <w:p>
-      <w:pPr>
-        <w:contextualSpacing/>
-      </w:pPr>
-    </w:p>
-    <w:p>
-      <w:pPr>
-        <w:contextualSpacing/>
-      </w:pPr>
-      <w:r>
-        <w:t xml:space="preserve">** the above ratios don’t track the Crossover number variation – (this is lack of support of the evolution being associated with the repair decision process – and rather might indicate that </w:t>
-      </w:r>
-      <w:r>
-        <w:t>– the important metric is upstream before DSBs are established</w:t>
-      </w:r>
-      <w:r>
-        <w:t>)</w:t>
-      </w:r>
-      <w:r>
-        <w:t>**</w:t>
-      </w:r>
-    </w:p>
-    <w:p>
-      <w:pPr>
-        <w:contextualSpacing/>
-      </w:pPr>
-    </w:p>
-    <w:p>
-      <w:pPr>
-        <w:contextualSpacing/>
-        <w:rPr>
-          <w:b/>
-        </w:rPr>
-      </w:pPr>
-      <w:r>
-        <w:rPr>
-          <w:b/>
-        </w:rPr>
-        <w:t>Genome wide recombination rate</w:t>
-      </w:r>
-      <w:r>
-        <w:rPr>
-          <w:b/>
-        </w:rPr>
-        <w:t xml:space="preserve"> v</w:t>
-      </w:r>
-      <w:r>
-        <w:rPr>
-          <w:b/>
-        </w:rPr>
-        <w:t xml:space="preserve">ariation </w:t>
-      </w:r>
-      <w:r>
-        <w:rPr>
-          <w:b/>
-        </w:rPr>
-        <w:t>translate</w:t>
-      </w:r>
-      <w:r>
-        <w:rPr>
-          <w:b/>
-        </w:rPr>
-        <w:t>s</w:t>
-      </w:r>
-      <w:r>
-        <w:rPr>
-          <w:b/>
-        </w:rPr>
-        <w:t xml:space="preserve"> to </w:t>
-      </w:r>
-      <w:r>
-        <w:rPr>
-          <w:b/>
-        </w:rPr>
-        <w:t xml:space="preserve">the </w:t>
-      </w:r>
-      <w:r>
-        <w:rPr>
-          <w:b/>
-        </w:rPr>
-        <w:t>chromosome level</w:t>
-      </w:r>
-    </w:p>
-    <w:p>
-      <w:pPr>
-        <w:contextualSpacing/>
-      </w:pPr>
-      <w:r>
-        <w:rPr>
-          <w:highlight w:val="yellow"/>
-        </w:rPr>
-        <w:t>( in order to decompose the cell wide rate, we decided to look at the proportion or chromosomes with different numbers of COs)</w:t>
-      </w:r>
-    </w:p>
-    <w:p>
-      <w:pPr>
-        <w:contextualSpacing/>
-      </w:pPr>
-    </w:p>
-    <w:p>
-      <w:pPr>
-        <w:contextualSpacing/>
-      </w:pPr>
-      <w:r>
-        <w:t xml:space="preserve">- </w:t>
-      </w:r>
-      <w:r>
-        <w:t xml:space="preserve">Review limits and comparisons of the number of COs per chromosome. </w:t>
-      </w:r>
-      <w:r>
-        <w:t xml:space="preserve">Most species have a range of 1 to 3 COs per chromosome </w:t>
-      </w:r>
-      <w:r>
-        <w:t>(Stapley</w:t>
-      </w:r>
-      <w:r>
-        <w:t xml:space="preserve"> et al 2017</w:t>
-      </w:r>
-      <w:r>
-        <w:t>)</w:t>
-      </w:r>
-      <w:r>
-        <w:t>.</w:t>
-      </w:r>
-    </w:p>
-    <w:p>
-      <w:pPr>
-        <w:contextualSpacing/>
-      </w:pPr>
-      <w:r>
-        <w:lastRenderedPageBreak/>
+      <w:r>
         <w:t>-</w:t>
       </w:r>
       <w:r>
@@ -960,15 +1022,54 @@
         </w:numPr>
       </w:pPr>
       <w:r>
-        <w:t>Rang of co per chrm, mostky 1co 2co</w:t>
-      </w:r>
-    </w:p>
-    <w:p>
-      <w:pPr>
-        <w:contextualSpacing/>
-      </w:pPr>
-      <w:r>
-        <w:t>gwRR evo -&gt; chrm proportion</w:t>
+        <w:t xml:space="preserve">Rang of co per </w:t>
+      </w:r>
+      <w:proofErr w:type="spellStart"/>
+      <w:r>
+        <w:t>chrm</w:t>
+      </w:r>
+      <w:proofErr w:type="spellEnd"/>
+      <w:r>
+        <w:t xml:space="preserve">, </w:t>
+      </w:r>
+      <w:proofErr w:type="spellStart"/>
+      <w:r>
+        <w:t>mostky</w:t>
+      </w:r>
+      <w:proofErr w:type="spellEnd"/>
+      <w:r>
+        <w:t xml:space="preserve"> 1co 2co</w:t>
+      </w:r>
+    </w:p>
+    <w:p>
+      <w:pPr>
+        <w:contextualSpacing/>
+      </w:pPr>
+      <w:proofErr w:type="spellStart"/>
+      <w:proofErr w:type="gramStart"/>
+      <w:r>
+        <w:t>gwRR</w:t>
+      </w:r>
+      <w:proofErr w:type="spellEnd"/>
+      <w:proofErr w:type="gramEnd"/>
+      <w:r>
+        <w:t xml:space="preserve"> </w:t>
+      </w:r>
+      <w:proofErr w:type="spellStart"/>
+      <w:r>
+        <w:t>evo</w:t>
+      </w:r>
+      <w:proofErr w:type="spellEnd"/>
+      <w:r>
+        <w:t xml:space="preserve"> -&gt; </w:t>
+      </w:r>
+      <w:proofErr w:type="spellStart"/>
+      <w:r>
+        <w:t>chrm</w:t>
+      </w:r>
+      <w:proofErr w:type="spellEnd"/>
+      <w:r>
+        <w:t xml:space="preserve"> proportion</w:t>
       </w:r>
     </w:p>
     <w:p>
@@ -988,7 +1089,15 @@
         <w:pStyle w:val="ListParagraph"/>
       </w:pPr>
       <w:r>
-        <w:t>For males Chi squared test, p = low group,  p = MSM and PWD,  SKIVE is intermediate)</w:t>
+        <w:t>For males Chi squared test, p = low group</w:t>
+      </w:r>
+      <w:proofErr w:type="gramStart"/>
+      <w:r>
+        <w:t>,  p</w:t>
+      </w:r>
+      <w:proofErr w:type="gramEnd"/>
+      <w:r>
+        <w:t xml:space="preserve"> = MSM and PWD,  SKIVE is intermediate)</w:t>
       </w:r>
     </w:p>
     <w:p>
@@ -998,8 +1107,13 @@
         </w:pBdr>
         <w:contextualSpacing/>
       </w:pPr>
-      <w:r>
-        <w:t>3.explain why this complicates further comparisons (chromosome size effect * chromosome class)</w:t>
+      <w:proofErr w:type="gramStart"/>
+      <w:r>
+        <w:t>3.explain</w:t>
+      </w:r>
+      <w:proofErr w:type="gramEnd"/>
+      <w:r>
+        <w:t xml:space="preserve"> why this complicates further comparisons (chromosome size effect * chromosome class)</w:t>
       </w:r>
     </w:p>
     <w:p>
@@ -1010,7 +1124,15 @@
         <w:contextualSpacing/>
       </w:pPr>
       <w:r>
-        <w:t>(across strains with v. different proportions</w:t>
+        <w:t>(</w:t>
+      </w:r>
+      <w:proofErr w:type="gramStart"/>
+      <w:r>
+        <w:t>across</w:t>
+      </w:r>
+      <w:proofErr w:type="gramEnd"/>
+      <w:r>
+        <w:t xml:space="preserve"> strains with v. different proportions</w:t>
       </w:r>
     </w:p>
     <w:p>
@@ -1029,7 +1151,15 @@
         <w:contextualSpacing/>
       </w:pPr>
       <w:r>
-        <w:t>1. general pattern – vast majority of bivalents in house mouse have one or two foci</w:t>
+        <w:t xml:space="preserve">1. </w:t>
+      </w:r>
+      <w:proofErr w:type="gramStart"/>
+      <w:r>
+        <w:t>general</w:t>
+      </w:r>
+      <w:proofErr w:type="gramEnd"/>
+      <w:r>
+        <w:t xml:space="preserve"> pattern – vast majority of bivalents in house mouse have one or two foci</w:t>
       </w:r>
     </w:p>
     <w:p>
@@ -1086,6 +1216,7 @@
         <w:rPr>
           <w:b/>
         </w:rPr>
+        <w:lastRenderedPageBreak/>
         <w:t>Single Bivalent Level Dataset</w:t>
       </w:r>
     </w:p>
@@ -1094,44 +1225,105 @@
         <w:contextualSpacing/>
       </w:pPr>
       <w:r>
-        <w:t>1.-motivation – de-construct the cell wide pattern – apply an algorithm to the MLH1 stained meiocyte images</w:t>
-      </w:r>
-    </w:p>
-    <w:p>
-      <w:pPr>
-        <w:contextualSpacing/>
-      </w:pPr>
-      <w:r>
-        <w:t>2 - Algorithm stats and performance (n bivalents (with hand foci),   (Table 3 --- Ncells, Nbivs, X, proportion chrm class, )</w:t>
-      </w:r>
-    </w:p>
-    <w:p>
-      <w:pPr>
-        <w:contextualSpacing/>
-      </w:pPr>
-      <w:r>
-        <w:t xml:space="preserve">3.  average number of bivalents isolated-measures and estimates of error --  (high rate of replication) (estimates of error compare to manual measures – ref Peterson 2019, table and figure--(not all bivalents isolated average number of bivalents isolated per image, --but such large dataset – assume across all the bivalent datasets across categories ARE EQUALLY REPRESENTATIVE OF GENERAL PATTERNS. </w:t>
-      </w:r>
-    </w:p>
-    <w:p>
-      <w:pPr>
-        <w:contextualSpacing/>
-      </w:pPr>
-    </w:p>
-    <w:p>
-      <w:pPr>
-        <w:contextualSpacing/>
-      </w:pPr>
-      <w:r>
-        <w:t>4. &lt;transition to driving questions&gt;</w:t>
-      </w:r>
-    </w:p>
-    <w:p>
-      <w:pPr>
-        <w:contextualSpacing/>
-      </w:pPr>
-      <w:r>
-        <w:t>Main motivating questions / We will use this data to address 2 questions:</w:t>
+        <w:t xml:space="preserve">1.-motivation – de-construct the cell wide pattern – apply an algorithm to the MLH1 stained </w:t>
+      </w:r>
+      <w:proofErr w:type="spellStart"/>
+      <w:r>
+        <w:t>meiocyte</w:t>
+      </w:r>
+      <w:proofErr w:type="spellEnd"/>
+      <w:r>
+        <w:t xml:space="preserve"> images</w:t>
+      </w:r>
+    </w:p>
+    <w:p>
+      <w:pPr>
+        <w:contextualSpacing/>
+      </w:pPr>
+      <w:r>
+        <w:t xml:space="preserve">2 - Algorithm stats and performance (n bivalents (with hand foci),   (Table 3 --- </w:t>
+      </w:r>
+      <w:proofErr w:type="spellStart"/>
+      <w:r>
+        <w:t>Ncells</w:t>
+      </w:r>
+      <w:proofErr w:type="spellEnd"/>
+      <w:r>
+        <w:t xml:space="preserve">, </w:t>
+      </w:r>
+      <w:proofErr w:type="spellStart"/>
+      <w:r>
+        <w:t>Nbivs</w:t>
+      </w:r>
+      <w:proofErr w:type="spellEnd"/>
+      <w:r>
+        <w:t xml:space="preserve">, X, proportion </w:t>
+      </w:r>
+      <w:proofErr w:type="spellStart"/>
+      <w:r>
+        <w:t>chrm</w:t>
+      </w:r>
+      <w:proofErr w:type="spellEnd"/>
+      <w:r>
+        <w:t xml:space="preserve"> class</w:t>
+      </w:r>
+      <w:proofErr w:type="gramStart"/>
+      <w:r>
+        <w:t>, )</w:t>
+      </w:r>
+      <w:proofErr w:type="gramEnd"/>
+    </w:p>
+    <w:p>
+      <w:pPr>
+        <w:contextualSpacing/>
+      </w:pPr>
+      <w:r>
+        <w:t xml:space="preserve">3.  </w:t>
+      </w:r>
+      <w:proofErr w:type="gramStart"/>
+      <w:r>
+        <w:t>average</w:t>
+      </w:r>
+      <w:proofErr w:type="gramEnd"/>
+      <w:r>
+        <w:t xml:space="preserve"> number of bivalents isolated-measures and estimates of error --  (high rate of replication) (estimates of error compare to manual measures – ref Peterson 2019, table and figure--(not all bivalents isolated average number of bivalents isolated per image, --but such large dataset – assume across all the bivalent datasets across categories ARE EQUALLY REPRESENTATIVE OF GENERAL PATTERNS. </w:t>
+      </w:r>
+    </w:p>
+    <w:p>
+      <w:pPr>
+        <w:contextualSpacing/>
+      </w:pPr>
+    </w:p>
+    <w:p>
+      <w:pPr>
+        <w:contextualSpacing/>
+      </w:pPr>
+      <w:r>
+        <w:t>4. &lt;</w:t>
+      </w:r>
+      <w:proofErr w:type="gramStart"/>
+      <w:r>
+        <w:t>transition</w:t>
+      </w:r>
+      <w:proofErr w:type="gramEnd"/>
+      <w:r>
+        <w:t xml:space="preserve"> to driving questions&gt;</w:t>
+      </w:r>
+    </w:p>
+    <w:p>
+      <w:pPr>
+        <w:contextualSpacing/>
+      </w:pPr>
+      <w:r>
+        <w:t xml:space="preserve">Main motivating questions / </w:t>
+      </w:r>
+      <w:proofErr w:type="gramStart"/>
+      <w:r>
+        <w:t>We</w:t>
+      </w:r>
+      <w:proofErr w:type="gramEnd"/>
+      <w:r>
+        <w:t xml:space="preserve"> will use this data to address 2 questions:</w:t>
       </w:r>
     </w:p>
     <w:p>
@@ -1203,48 +1395,389 @@
         <w:contextualSpacing/>
       </w:pPr>
       <w:r>
-        <w:rPr>
-          <w:highlight w:val="yellow"/>
-        </w:rPr>
-        <w:t>O</w:t>
-      </w:r>
-      <w:r>
-        <w:rPr>
-          <w:highlight w:val="yellow"/>
-        </w:rPr>
-        <w:t>ur data set provides an opportunity to test if the canonical pattern of females having higher gwRR and more SC area)  – have been uncoupled in the instance of rapid male specific evolution in the gwRR of PWD and MSM.</w:t>
-      </w:r>
-    </w:p>
-    <w:p>
-      <w:pPr>
-        <w:contextualSpacing/>
-      </w:pPr>
-      <w:r>
-        <w:t>-boring results out of the way</w:t>
-      </w:r>
-    </w:p>
-    <w:p>
-      <w:pPr>
-        <w:contextualSpacing/>
+        <w:t>(</w:t>
+      </w:r>
+      <w:proofErr w:type="gramStart"/>
+      <w:r>
+        <w:t>motivation</w:t>
+      </w:r>
+      <w:proofErr w:type="gramEnd"/>
+      <w:r>
+        <w:t>, set up prediction for the  (reversed heterochiasmy strains</w:t>
+      </w:r>
+    </w:p>
+    <w:p>
+      <w:pPr>
+        <w:contextualSpacing/>
+      </w:pPr>
+      <w:r>
+        <w:t>)</w:t>
+      </w:r>
+    </w:p>
+    <w:p>
+      <w:pPr>
+        <w:contextualSpacing/>
+      </w:pPr>
+    </w:p>
+    <w:p>
+      <w:pPr>
+        <w:pStyle w:val="ListParagraph"/>
+      </w:pPr>
+      <w:r>
+        <w:t>-logic for the reduced dataset and basic stats</w:t>
+      </w:r>
+      <w:r>
+        <w:t xml:space="preserve">  (</w:t>
+      </w:r>
+      <w:r>
+        <w:t>Get around the XX – reduced single bivalent data set – from shortest 5 bivalents from a single cell, the XX is thought to be 3</w:t>
+      </w:r>
+      <w:r>
+        <w:rPr>
+          <w:vertAlign w:val="superscript"/>
+        </w:rPr>
+        <w:t>rd</w:t>
+      </w:r>
+      <w:r>
+        <w:t xml:space="preserve"> longest in reference genome (</w:t>
+      </w:r>
+      <w:proofErr w:type="spellStart"/>
+      <w:r>
+        <w:t>mb</w:t>
+      </w:r>
+      <w:proofErr w:type="spellEnd"/>
+      <w:r>
+        <w:t>). The XY in males and distinguishable and can be is filtered out from the single b</w:t>
+      </w:r>
+      <w:r>
+        <w:t>ivalent data set)</w:t>
+      </w:r>
+    </w:p>
+    <w:p>
+      <w:pPr>
+        <w:contextualSpacing/>
+        <w:rPr>
+          <w:b/>
+        </w:rPr>
       </w:pPr>
       <w:r>
         <w:tab/>
-        <w:t>-positive correlation with length and CO per bivalent (sc length across bivalent classes)</w:t>
-      </w:r>
-    </w:p>
-    <w:p>
-      <w:pPr>
-        <w:contextualSpacing/>
-      </w:pPr>
-      <w:r>
+      </w:r>
+      <w:r>
+        <w:rPr>
+          <w:b/>
+        </w:rPr>
+        <w:t>Oocytes have longer SC</w:t>
+      </w:r>
+    </w:p>
+    <w:p>
+      <w:pPr>
+        <w:contextualSpacing/>
+        <w:rPr>
+          <w:b/>
+        </w:rPr>
+      </w:pPr>
+      <w:r>
+        <w:rPr>
+          <w:b/>
+        </w:rPr>
         <w:tab/>
-        <w:t xml:space="preserve">-strong sex specific signal using the full single bivalent data set, – but watch out the </w:t>
-      </w:r>
-      <w:r>
-        <w:t>interpretations</w:t>
-      </w:r>
-      <w:r>
-        <w:t xml:space="preserve"> is complicated by sex chromosomes, and difference chrm class proportions</w:t>
+      </w:r>
+      <w:r>
+        <w:rPr>
+          <w:b/>
+        </w:rPr>
+        <w:tab/>
+        <w:t>Shortest bivalents</w:t>
+      </w:r>
+    </w:p>
+    <w:p>
+      <w:pPr>
+        <w:contextualSpacing/>
+        <w:rPr>
+          <w:b/>
+        </w:rPr>
+      </w:pPr>
+      <w:r>
+        <w:rPr>
+          <w:b/>
+        </w:rPr>
+        <w:tab/>
+      </w:r>
+      <w:r>
+        <w:rPr>
+          <w:b/>
+        </w:rPr>
+        <w:tab/>
+        <w:t>Total SC area per cell</w:t>
+      </w:r>
+    </w:p>
+    <w:p>
+      <w:pPr>
+        <w:contextualSpacing/>
+        <w:rPr>
+          <w:b/>
+        </w:rPr>
+      </w:pPr>
+      <w:r>
+        <w:rPr>
+          <w:b/>
+        </w:rPr>
+        <w:tab/>
+      </w:r>
+      <w:r>
+        <w:rPr>
+          <w:b/>
+        </w:rPr>
+        <w:tab/>
+        <w:t>Sex effect of models are the most significant</w:t>
+      </w:r>
+    </w:p>
+    <w:p>
+      <w:pPr>
+        <w:contextualSpacing/>
+      </w:pPr>
+      <w:r>
+        <w:t xml:space="preserve">SKIVE was the only strain without significant differences for the short </w:t>
+      </w:r>
+      <w:proofErr w:type="spellStart"/>
+      <w:r>
+        <w:t>biv</w:t>
+      </w:r>
+      <w:proofErr w:type="spellEnd"/>
+      <w:r>
+        <w:t xml:space="preserve"> dataset, … the short </w:t>
+      </w:r>
+      <w:proofErr w:type="spellStart"/>
+      <w:r>
+        <w:t>biv</w:t>
+      </w:r>
+      <w:proofErr w:type="spellEnd"/>
+      <w:r>
+        <w:t xml:space="preserve"> samples for skive females are lower than other female means – this could be due to sampling / lower power of the reduced dataset.  But this strain does have </w:t>
+      </w:r>
+      <w:r>
+        <w:t>significant for</w:t>
+      </w:r>
+      <w:r>
+        <w:t xml:space="preserve"> total SC</w:t>
+      </w:r>
+      <w:r>
+        <w:t>.</w:t>
+      </w:r>
+    </w:p>
+    <w:p>
+      <w:pPr>
+        <w:contextualSpacing/>
+      </w:pPr>
+    </w:p>
+    <w:p>
+      <w:pPr>
+        <w:contextualSpacing/>
+      </w:pPr>
+      <w:r>
+        <w:t>Models - total</w:t>
+      </w:r>
+    </w:p>
+    <w:p>
+      <w:pPr>
+        <w:contextualSpacing/>
+      </w:pPr>
+      <w:proofErr w:type="spellStart"/>
+      <w:r>
+        <w:t>Lmer</w:t>
+      </w:r>
+      <w:proofErr w:type="spellEnd"/>
+      <w:r>
+        <w:t xml:space="preserve">:  all are effects significant </w:t>
+      </w:r>
+    </w:p>
+    <w:p>
+      <w:pPr>
+        <w:contextualSpacing/>
+      </w:pPr>
+      <w:proofErr w:type="spellStart"/>
+      <w:r>
+        <w:t>Glm</w:t>
+      </w:r>
+      <w:proofErr w:type="spellEnd"/>
+      <w:r>
+        <w:t xml:space="preserve"> m2; </w:t>
+      </w:r>
+    </w:p>
+    <w:p>
+      <w:pPr>
+        <w:contextualSpacing/>
+      </w:pPr>
+      <w:proofErr w:type="spellStart"/>
+      <w:r>
+        <w:t>Glm</w:t>
+      </w:r>
+      <w:proofErr w:type="spellEnd"/>
+      <w:r>
+        <w:t xml:space="preserve"> m3</w:t>
+      </w:r>
+    </w:p>
+    <w:p>
+      <w:pPr>
+        <w:contextualSpacing/>
+      </w:pPr>
+    </w:p>
+    <w:p>
+      <w:pPr>
+        <w:contextualSpacing/>
+      </w:pPr>
+      <w:r>
+        <w:t>Models –</w:t>
+      </w:r>
+      <w:r>
+        <w:t xml:space="preserve"> short</w:t>
+      </w:r>
+    </w:p>
+    <w:p>
+      <w:pPr>
+        <w:contextualSpacing/>
+      </w:pPr>
+      <w:proofErr w:type="spellStart"/>
+      <w:r>
+        <w:t>Lmer</w:t>
+      </w:r>
+      <w:proofErr w:type="spellEnd"/>
+      <w:r>
+        <w:t>: significant sex and sub*sex</w:t>
+      </w:r>
+    </w:p>
+    <w:p>
+      <w:pPr>
+        <w:contextualSpacing/>
+      </w:pPr>
+      <w:r>
+        <w:t xml:space="preserve">M2 </w:t>
+      </w:r>
+      <w:proofErr w:type="spellStart"/>
+      <w:r>
+        <w:t>glm</w:t>
+      </w:r>
+      <w:proofErr w:type="spellEnd"/>
+      <w:r>
+        <w:t xml:space="preserve">: </w:t>
+      </w:r>
+      <w:proofErr w:type="gramStart"/>
+      <w:r>
+        <w:t>sex  male</w:t>
+      </w:r>
+      <w:proofErr w:type="gramEnd"/>
+      <w:r>
+        <w:t xml:space="preserve"> most sig, skive strain and </w:t>
+      </w:r>
+      <w:proofErr w:type="spellStart"/>
+      <w:r>
+        <w:t>skiv</w:t>
+      </w:r>
+      <w:proofErr w:type="spellEnd"/>
+      <w:r>
+        <w:t>*male are slightly sig</w:t>
+      </w:r>
+    </w:p>
+    <w:p>
+      <w:pPr>
+        <w:contextualSpacing/>
+      </w:pPr>
+      <w:r>
+        <w:t xml:space="preserve">M3 </w:t>
+      </w:r>
+      <w:proofErr w:type="spellStart"/>
+      <w:r>
+        <w:t>glm</w:t>
+      </w:r>
+      <w:proofErr w:type="spellEnd"/>
+      <w:r>
+        <w:t xml:space="preserve">: </w:t>
+      </w:r>
+      <w:proofErr w:type="gramStart"/>
+      <w:r>
+        <w:t>sex  male</w:t>
+      </w:r>
+      <w:proofErr w:type="gramEnd"/>
+      <w:r>
+        <w:t xml:space="preserve"> is the only significant effect</w:t>
+      </w:r>
+    </w:p>
+    <w:p>
+      <w:pPr>
+        <w:contextualSpacing/>
+      </w:pPr>
+      <w:r>
+        <w:t xml:space="preserve">&lt;the skive effects are likely due to </w:t>
+      </w:r>
+      <w:proofErr w:type="spellStart"/>
+      <w:r>
+        <w:t>undersampling</w:t>
+      </w:r>
+      <w:proofErr w:type="spellEnd"/>
+      <w:r>
+        <w:t>&gt;</w:t>
+      </w:r>
+    </w:p>
+    <w:p>
+      <w:pPr>
+        <w:contextualSpacing/>
+      </w:pPr>
+    </w:p>
+    <w:p>
+      <w:pPr>
+        <w:contextualSpacing/>
+      </w:pPr>
+      <w:r>
+        <w:t xml:space="preserve"> </w:t>
+      </w:r>
+      <w:proofErr w:type="gramStart"/>
+      <w:r>
+        <w:t>indicate</w:t>
+      </w:r>
+      <w:proofErr w:type="gramEnd"/>
+      <w:r>
+        <w:t xml:space="preserve"> strain effects have evolved – </w:t>
+      </w:r>
+      <w:proofErr w:type="spellStart"/>
+      <w:r>
+        <w:t>molossinus</w:t>
+      </w:r>
+      <w:proofErr w:type="spellEnd"/>
+      <w:r>
+        <w:t xml:space="preserve"> and </w:t>
+      </w:r>
+      <w:proofErr w:type="spellStart"/>
+      <w:r>
+        <w:t>musculus</w:t>
+      </w:r>
+      <w:proofErr w:type="spellEnd"/>
+      <w:r>
+        <w:t xml:space="preserve"> male </w:t>
+      </w:r>
+      <w:proofErr w:type="spellStart"/>
+      <w:r>
+        <w:t>sc</w:t>
+      </w:r>
+      <w:proofErr w:type="spellEnd"/>
+      <w:r>
+        <w:t xml:space="preserve"> is longer than </w:t>
+      </w:r>
+      <w:proofErr w:type="spellStart"/>
+      <w:r>
+        <w:t>domesticus</w:t>
+      </w:r>
+      <w:proofErr w:type="spellEnd"/>
+      <w:r>
+        <w:t xml:space="preserve"> male (significant sex*subspecies from mixed model)  (also </w:t>
+      </w:r>
+      <w:proofErr w:type="spellStart"/>
+      <w:r>
+        <w:t>lew</w:t>
+      </w:r>
+      <w:proofErr w:type="spellEnd"/>
+      <w:r>
+        <w:t xml:space="preserve"> and g have v significant strain effects</w:t>
       </w:r>
     </w:p>
     <w:p>
@@ -1258,102 +1791,32 @@
       <w:r>
         <w:t>Total SC</w:t>
       </w:r>
-    </w:p>
-    <w:p>
-      <w:pPr>
-        <w:pStyle w:val="ListParagraph"/>
-      </w:pPr>
-      <w:r>
-        <w:t xml:space="preserve">Ttests, </w:t>
-      </w:r>
-    </w:p>
-    <w:p>
-      <w:pPr>
-        <w:pStyle w:val="ListParagraph"/>
-      </w:pPr>
-      <w:r>
-        <w:t xml:space="preserve">lmer, and </w:t>
-      </w:r>
-    </w:p>
-    <w:p>
-      <w:pPr>
-        <w:pStyle w:val="ListParagraph"/>
-      </w:pPr>
-      <w:r>
-        <w:t>glm – FEMALE HAVE SIG MORE SC_AE</w:t>
-      </w:r>
-    </w:p>
-    <w:p>
-      <w:pPr>
-        <w:pStyle w:val="ListParagraph"/>
-      </w:pPr>
-    </w:p>
-    <w:p>
-      <w:pPr>
-        <w:pStyle w:val="ListParagraph"/>
-        <w:numPr>
-          <w:ilvl w:val="0"/>
-          <w:numId w:val="13"/>
-        </w:numPr>
-        <w:rPr>
-          <w:b/>
-        </w:rPr>
-      </w:pPr>
-      <w:r>
-        <w:rPr>
-          <w:b/>
-        </w:rPr>
-        <w:t>Short bivalent data set</w:t>
-      </w:r>
-    </w:p>
-    <w:p>
-      <w:pPr>
-        <w:pStyle w:val="ListParagraph"/>
-      </w:pPr>
-      <w:r>
-        <w:lastRenderedPageBreak/>
-        <w:t>Get around the XX – reduced single bivalent data set – from shortest 5 bivalents from a single cell, the XX is thought to be 3</w:t>
-      </w:r>
-      <w:r>
-        <w:rPr>
-          <w:vertAlign w:val="superscript"/>
-        </w:rPr>
-        <w:t>rd</w:t>
-      </w:r>
-      <w:r>
-        <w:t xml:space="preserve"> longest in reference genome (mb). The XY in males and distinguishable and can be is filtered out from the single bivalent data set</w:t>
-      </w:r>
-    </w:p>
-    <w:p>
-      <w:pPr>
-        <w:pStyle w:val="ListParagraph"/>
-        <w:numPr>
-          <w:ilvl w:val="0"/>
-          <w:numId w:val="15"/>
-        </w:numPr>
-      </w:pPr>
-      <w:r>
-        <w:t>Ttest</w:t>
-      </w:r>
-    </w:p>
-    <w:p>
-      <w:pPr>
-        <w:pStyle w:val="ListParagraph"/>
-        <w:numPr>
-          <w:ilvl w:val="0"/>
-          <w:numId w:val="15"/>
-        </w:numPr>
-      </w:pPr>
-      <w:r>
-        <w:t>Lmer and glm</w:t>
-      </w:r>
-    </w:p>
-    <w:p>
-      <w:pPr>
-        <w:contextualSpacing/>
-      </w:pPr>
-      <w:r>
-        <w:t>3.high males---</w:t>
+      <w:r>
+        <w:t xml:space="preserve"> ---</w:t>
+      </w:r>
+      <w:proofErr w:type="spellStart"/>
+      <w:r>
+        <w:t>Ttests</w:t>
+      </w:r>
+      <w:proofErr w:type="spellEnd"/>
+      <w:r>
+        <w:t xml:space="preserve">, </w:t>
+      </w:r>
+      <w:proofErr w:type="spellStart"/>
+      <w:r>
+        <w:t>lmer</w:t>
+      </w:r>
+      <w:proofErr w:type="spellEnd"/>
+      <w:r>
+        <w:t xml:space="preserve">, and </w:t>
+      </w:r>
+      <w:proofErr w:type="spellStart"/>
+      <w:r>
+        <w:t>glm</w:t>
+      </w:r>
+      <w:proofErr w:type="spellEnd"/>
+      <w:r>
+        <w:t xml:space="preserve"> – FEMALE HAVE SIG MORE SC_AE</w:t>
       </w:r>
     </w:p>
     <w:p>
@@ -1370,13 +1833,25 @@
         </w:numPr>
       </w:pPr>
       <w:r>
+        <w:lastRenderedPageBreak/>
         <w:t>F</w:t>
       </w:r>
       <w:r>
         <w:t xml:space="preserve">emale have longer SC metrics even in strains with males have more COs per cell. </w:t>
       </w:r>
       <w:r>
-        <w:t xml:space="preserve">suggesting a DECOUPLING of broad summaries of SC length and gwRR. </w:t>
+        <w:t>Suggesting</w:t>
+      </w:r>
+      <w:r>
+        <w:t xml:space="preserve"> a DECOUPLING of broad summaries of SC length and </w:t>
+      </w:r>
+      <w:proofErr w:type="spellStart"/>
+      <w:r>
+        <w:t>gwRR</w:t>
+      </w:r>
+      <w:proofErr w:type="spellEnd"/>
+      <w:r>
+        <w:t xml:space="preserve">. </w:t>
       </w:r>
       <w:r>
         <w:t xml:space="preserve">This is not a complete decoupling since in all strains the positive correlation of SC lengths across bivalent classes is held. </w:t>
@@ -1390,7 +1865,13 @@
         <w:t>2. Longer SC-AE in females is – a consistent feature across all strains (t-tests, model’s (large sex effect)) for a cell wide summary and (a reduced single bivalent data set)</w:t>
       </w:r>
       <w:r>
-        <w:t xml:space="preserve"> (consistant across other species – a conserved aspect of oogenesis)</w:t>
+        <w:t xml:space="preserve"> (</w:t>
+      </w:r>
+      <w:r>
+        <w:t>consistent</w:t>
+      </w:r>
+      <w:r>
+        <w:t xml:space="preserve"> across other species – a conserved aspect of oogenesis)</w:t>
       </w:r>
     </w:p>
     <w:p>
@@ -1401,7 +1882,47 @@
         <w:t>**</w:t>
       </w:r>
       <w:r>
-        <w:t>3. males from Musc and mol strains have significantly longer SC metrics than males from Dom.  Suggests at chromatin compaction – between these subspecies and may   (be a requirement for the rapid evolution seen in the 2 musc and mol strains)</w:t>
+        <w:t xml:space="preserve">3. </w:t>
+      </w:r>
+      <w:proofErr w:type="gramStart"/>
+      <w:r>
+        <w:t>males</w:t>
+      </w:r>
+      <w:proofErr w:type="gramEnd"/>
+      <w:r>
+        <w:t xml:space="preserve"> from </w:t>
+      </w:r>
+      <w:proofErr w:type="spellStart"/>
+      <w:r>
+        <w:t>Musc</w:t>
+      </w:r>
+      <w:proofErr w:type="spellEnd"/>
+      <w:r>
+        <w:t xml:space="preserve"> and </w:t>
+      </w:r>
+      <w:proofErr w:type="spellStart"/>
+      <w:r>
+        <w:t>mol</w:t>
+      </w:r>
+      <w:proofErr w:type="spellEnd"/>
+      <w:r>
+        <w:t xml:space="preserve"> strains have significantly longer SC metrics than males from Dom.  Suggests at chromatin compaction – between these subspecies and may   (be a requirement for the rapid evolution seen in the 2 </w:t>
+      </w:r>
+      <w:proofErr w:type="spellStart"/>
+      <w:r>
+        <w:t>musc</w:t>
+      </w:r>
+      <w:proofErr w:type="spellEnd"/>
+      <w:r>
+        <w:t xml:space="preserve"> and </w:t>
+      </w:r>
+      <w:proofErr w:type="spellStart"/>
+      <w:r>
+        <w:t>mol</w:t>
+      </w:r>
+      <w:proofErr w:type="spellEnd"/>
+      <w:r>
+        <w:t xml:space="preserve"> strains)</w:t>
       </w:r>
       <w:r>
         <w:t xml:space="preserve"> *** later I say this isn’t true!!</w:t>
@@ -1425,7 +1946,15 @@
         <w:contextualSpacing/>
       </w:pPr>
       <w:r>
-        <w:t>&lt;transition&gt;  -- following up on SC area – with how COs are place --- placement and number of COs on single bivalents</w:t>
+        <w:t>&lt;</w:t>
+      </w:r>
+      <w:proofErr w:type="gramStart"/>
+      <w:r>
+        <w:t>transition</w:t>
+      </w:r>
+      <w:proofErr w:type="gramEnd"/>
+      <w:r>
+        <w:t>&gt;  -- following up on SC area – with how COs are place --- placement and number of COs on single bivalents</w:t>
       </w:r>
     </w:p>
     <w:p>
@@ -1441,20 +1970,52 @@
         <w:contextualSpacing/>
       </w:pPr>
       <w:r>
-        <w:t>-- these results suggest that this area is ‘utilized’ in different ways across sexes and strains – so we next investigate the recombination landscape – (ie the relationship between the placement and number of COs along chromosomes).</w:t>
-      </w:r>
-    </w:p>
-    <w:p>
-      <w:pPr>
-        <w:contextualSpacing/>
-      </w:pPr>
-    </w:p>
-    <w:p>
-      <w:pPr>
-        <w:contextualSpacing/>
-      </w:pPr>
-      <w:r>
-        <w:t>2. We focus on two metrics/ aspects i) the placement of single foci along a bivalent (just 1CO) and ii) the placement of two foci on the same bivalent / the interfocal distance of 2CO bivalents (reflects crossover interference)</w:t>
+        <w:t xml:space="preserve">-- </w:t>
+      </w:r>
+      <w:proofErr w:type="gramStart"/>
+      <w:r>
+        <w:t>these</w:t>
+      </w:r>
+      <w:proofErr w:type="gramEnd"/>
+      <w:r>
+        <w:t xml:space="preserve"> results suggest that this area is ‘utilized’ in different ways across sexes and strains – so we next investigate the recombination landscape – (</w:t>
+      </w:r>
+      <w:proofErr w:type="spellStart"/>
+      <w:r>
+        <w:t>ie</w:t>
+      </w:r>
+      <w:proofErr w:type="spellEnd"/>
+      <w:r>
+        <w:t xml:space="preserve"> the relationship between the placement and number of COs along chromosomes).</w:t>
+      </w:r>
+    </w:p>
+    <w:p>
+      <w:pPr>
+        <w:contextualSpacing/>
+      </w:pPr>
+    </w:p>
+    <w:p>
+      <w:pPr>
+        <w:contextualSpacing/>
+      </w:pPr>
+      <w:r>
+        <w:t xml:space="preserve">2. We focus on two metrics/ aspects </w:t>
+      </w:r>
+      <w:proofErr w:type="spellStart"/>
+      <w:r>
+        <w:t>i</w:t>
+      </w:r>
+      <w:proofErr w:type="spellEnd"/>
+      <w:r>
+        <w:t xml:space="preserve">) the placement of single foci along a bivalent (just 1CO) and ii) the placement of two foci on the same bivalent / the </w:t>
+      </w:r>
+      <w:proofErr w:type="spellStart"/>
+      <w:r>
+        <w:t>interfocal</w:t>
+      </w:r>
+      <w:proofErr w:type="spellEnd"/>
+      <w:r>
+        <w:t xml:space="preserve"> distance of 2CO bivalents (reflects crossover interference)</w:t>
       </w:r>
     </w:p>
     <w:p>
@@ -1494,15 +2055,45 @@
         <w:rPr>
           <w:b/>
         </w:rPr>
-        <w:t>Q1. 1CO pos)</w:t>
-      </w:r>
-    </w:p>
-    <w:p>
-      <w:pPr>
-        <w:contextualSpacing/>
-      </w:pPr>
-      <w:r>
-        <w:t>In order to test if there has been evolution of the typical rec landscape differences, we examined the normalized forci position of single foci bivalens (1COs).</w:t>
+        <w:t xml:space="preserve">Q1. 1CO </w:t>
+      </w:r>
+      <w:proofErr w:type="spellStart"/>
+      <w:r>
+        <w:rPr>
+          <w:b/>
+        </w:rPr>
+        <w:t>pos</w:t>
+      </w:r>
+      <w:proofErr w:type="spellEnd"/>
+      <w:r>
+        <w:rPr>
+          <w:b/>
+        </w:rPr>
+        <w:t>)</w:t>
+      </w:r>
+    </w:p>
+    <w:p>
+      <w:pPr>
+        <w:contextualSpacing/>
+      </w:pPr>
+      <w:r>
+        <w:t xml:space="preserve">In order to test if there has been evolution of the typical rec landscape differences, we examined the normalized </w:t>
+      </w:r>
+      <w:proofErr w:type="spellStart"/>
+      <w:r>
+        <w:t>forci</w:t>
+      </w:r>
+      <w:proofErr w:type="spellEnd"/>
+      <w:r>
+        <w:t xml:space="preserve"> position of single foci </w:t>
+      </w:r>
+      <w:proofErr w:type="spellStart"/>
+      <w:r>
+        <w:t>bivalens</w:t>
+      </w:r>
+      <w:proofErr w:type="spellEnd"/>
+      <w:r>
+        <w:t xml:space="preserve"> (1COs).</w:t>
       </w:r>
     </w:p>
     <w:p>
@@ -1530,16 +2121,37 @@
       <w:pPr>
         <w:contextualSpacing/>
       </w:pPr>
-      <w:r>
-        <w:t>-(stick to full biv data set) – if results not sig, try smaller data sets</w:t>
-      </w:r>
-    </w:p>
-    <w:p>
-      <w:pPr>
-        <w:contextualSpacing/>
-      </w:pPr>
-      <w:r>
-        <w:t>-basic stats – table X – number of 1CO bivalents per category</w:t>
+      <w:proofErr w:type="gramStart"/>
+      <w:r>
+        <w:t>-(</w:t>
+      </w:r>
+      <w:proofErr w:type="gramEnd"/>
+      <w:r>
+        <w:t xml:space="preserve">stick to full </w:t>
+      </w:r>
+      <w:proofErr w:type="spellStart"/>
+      <w:r>
+        <w:t>biv</w:t>
+      </w:r>
+      <w:proofErr w:type="spellEnd"/>
+      <w:r>
+        <w:t xml:space="preserve"> data set) – if results not sig, try smaller data sets</w:t>
+      </w:r>
+    </w:p>
+    <w:p>
+      <w:pPr>
+        <w:contextualSpacing/>
+      </w:pPr>
+      <w:r>
+        <w:t>-</w:t>
+      </w:r>
+      <w:proofErr w:type="gramStart"/>
+      <w:r>
+        <w:t>basic</w:t>
+      </w:r>
+      <w:proofErr w:type="gramEnd"/>
+      <w:r>
+        <w:t xml:space="preserve"> stats – table X – number of 1CO bivalents per category</w:t>
       </w:r>
     </w:p>
     <w:p>
@@ -1560,7 +2172,15 @@
         <w:contextualSpacing/>
       </w:pPr>
       <w:r>
-        <w:t>1. Sex is the most significant factor influencing the normalized placement of single foci along a bivalent  (by t-tests, mixed and linear models effects).</w:t>
+        <w:t xml:space="preserve">1. Sex is the most significant factor influencing the normalized placement of single foci along a </w:t>
+      </w:r>
+      <w:proofErr w:type="gramStart"/>
+      <w:r>
+        <w:t>bivalent  (</w:t>
+      </w:r>
+      <w:proofErr w:type="gramEnd"/>
+      <w:r>
+        <w:t>by t-tests, mixed and linear models effects).</w:t>
       </w:r>
     </w:p>
     <w:p>
@@ -1571,17 +2191,59 @@
         <w:contextualSpacing/>
       </w:pPr>
       <w:r>
-        <w:t xml:space="preserve">2. (Dom and musc strains more significant sex </w:t>
+        <w:t xml:space="preserve">2. (Dom and </w:t>
+      </w:r>
+      <w:proofErr w:type="spellStart"/>
+      <w:r>
+        <w:t>musc</w:t>
+      </w:r>
+      <w:proofErr w:type="spellEnd"/>
+      <w:r>
+        <w:t xml:space="preserve"> strains more significant sex </w:t>
       </w:r>
       <w:r>
         <w:t xml:space="preserve">dimorphism </w:t>
       </w:r>
       <w:r>
-        <w:t xml:space="preserve">compared to Molossinus (– with the dom strains being more telomeric in males compared to mol </w:t>
+        <w:t xml:space="preserve">compared to </w:t>
+      </w:r>
+      <w:proofErr w:type="spellStart"/>
+      <w:r>
+        <w:t>Molossinus</w:t>
+      </w:r>
+      <w:proofErr w:type="spellEnd"/>
+      <w:r>
+        <w:t xml:space="preserve"> (– with the </w:t>
+      </w:r>
+      <w:proofErr w:type="spellStart"/>
+      <w:r>
+        <w:t>dom</w:t>
+      </w:r>
+      <w:proofErr w:type="spellEnd"/>
+      <w:r>
+        <w:t xml:space="preserve"> strains being more </w:t>
+      </w:r>
+      <w:proofErr w:type="spellStart"/>
+      <w:r>
+        <w:t>telomeric</w:t>
+      </w:r>
+      <w:proofErr w:type="spellEnd"/>
+      <w:r>
+        <w:t xml:space="preserve"> in males compared to </w:t>
+      </w:r>
+      <w:proofErr w:type="spellStart"/>
+      <w:proofErr w:type="gramStart"/>
+      <w:r>
+        <w:t>mol</w:t>
+      </w:r>
+      <w:proofErr w:type="spellEnd"/>
+      <w:r>
+        <w:t xml:space="preserve"> </w:t>
       </w:r>
       <w:r>
         <w:t xml:space="preserve"> males</w:t>
       </w:r>
+      <w:proofErr w:type="gramEnd"/>
       <w:r>
         <w:t>)</w:t>
       </w:r>
@@ -1720,7 +2382,23 @@
         <w:contextualSpacing/>
       </w:pPr>
       <w:r>
-        <w:t xml:space="preserve">-- raw and normalized measures used, (raw beceause as a predicted mechanical / physical force – this should be conserved, </w:t>
+        <w:t xml:space="preserve">-- </w:t>
+      </w:r>
+      <w:proofErr w:type="gramStart"/>
+      <w:r>
+        <w:t>raw</w:t>
+      </w:r>
+      <w:proofErr w:type="gramEnd"/>
+      <w:r>
+        <w:t xml:space="preserve"> and normalized measures used, (raw </w:t>
+      </w:r>
+      <w:proofErr w:type="spellStart"/>
+      <w:r>
+        <w:t>beceause</w:t>
+      </w:r>
+      <w:proofErr w:type="spellEnd"/>
+      <w:r>
+        <w:t xml:space="preserve"> as a predicted mechanical / physical force – this should be conserved, </w:t>
       </w:r>
     </w:p>
     <w:p>
@@ -1746,7 +2424,15 @@
         <w:contextualSpacing/>
       </w:pPr>
       <w:r>
-        <w:t>-normalized ifd to account for inherent difference in the SC lengths</w:t>
+        <w:t xml:space="preserve">-normalized </w:t>
+      </w:r>
+      <w:proofErr w:type="spellStart"/>
+      <w:r>
+        <w:t>ifd</w:t>
+      </w:r>
+      <w:proofErr w:type="spellEnd"/>
+      <w:r>
+        <w:t xml:space="preserve"> to account for inherent difference in the SC lengths</w:t>
       </w:r>
       <w:r>
         <w:t xml:space="preserve">  </w:t>
@@ -1775,15 +2461,33 @@
         <w:contextualSpacing/>
       </w:pPr>
       <w:r>
-        <w:t>1. t.test for sex differences</w:t>
-      </w:r>
-    </w:p>
-    <w:p>
-      <w:pPr>
-        <w:contextualSpacing/>
-      </w:pPr>
-      <w:r>
-        <w:t>2. mixed models and glms for evolution and strain effects</w:t>
+        <w:t xml:space="preserve">1. </w:t>
+      </w:r>
+      <w:proofErr w:type="spellStart"/>
+      <w:proofErr w:type="gramStart"/>
+      <w:r>
+        <w:t>t.test</w:t>
+      </w:r>
+      <w:proofErr w:type="spellEnd"/>
+      <w:proofErr w:type="gramEnd"/>
+      <w:r>
+        <w:t xml:space="preserve"> for sex differences</w:t>
+      </w:r>
+    </w:p>
+    <w:p>
+      <w:pPr>
+        <w:contextualSpacing/>
+      </w:pPr>
+      <w:r>
+        <w:t xml:space="preserve">2. mixed models and </w:t>
+      </w:r>
+      <w:proofErr w:type="spellStart"/>
+      <w:r>
+        <w:t>glms</w:t>
+      </w:r>
+      <w:proofErr w:type="spellEnd"/>
+      <w:r>
+        <w:t xml:space="preserve"> for evolution and strain effects</w:t>
       </w:r>
     </w:p>
     <w:p>
@@ -1799,8 +2503,18 @@
         <w:contextualSpacing/>
       </w:pPr>
       <w:r>
-        <w:t>-t.tests !!</w:t>
-      </w:r>
+        <w:t>-</w:t>
+      </w:r>
+      <w:proofErr w:type="spellStart"/>
+      <w:proofErr w:type="gramStart"/>
+      <w:r>
+        <w:t>t.tests</w:t>
+      </w:r>
+      <w:proofErr w:type="spellEnd"/>
+      <w:r>
+        <w:t xml:space="preserve"> !!</w:t>
+      </w:r>
+      <w:proofErr w:type="gramEnd"/>
     </w:p>
     <w:p>
       <w:pPr>
@@ -1878,7 +2592,21 @@
         <w:rPr>
           <w:b/>
         </w:rPr>
-        <w:t>Variation in gwRR across house mouse males</w:t>
+        <w:t xml:space="preserve">Variation in </w:t>
+      </w:r>
+      <w:proofErr w:type="spellStart"/>
+      <w:r>
+        <w:rPr>
+          <w:b/>
+        </w:rPr>
+        <w:t>gwRR</w:t>
+      </w:r>
+      <w:proofErr w:type="spellEnd"/>
+      <w:r>
+        <w:rPr>
+          <w:b/>
+        </w:rPr>
+        <w:t xml:space="preserve"> across house mouse males</w:t>
       </w:r>
       <w:r>
         <w:rPr>
@@ -1910,7 +2638,15 @@
         <w:t xml:space="preserve">single bivalents </w:t>
       </w:r>
       <w:r>
-        <w:t>traits distinguish high and low recombining males in Musc strains?</w:t>
+        <w:t xml:space="preserve">traits distinguish high and low recombining males in </w:t>
+      </w:r>
+      <w:proofErr w:type="spellStart"/>
+      <w:r>
+        <w:t>Musc</w:t>
+      </w:r>
+      <w:proofErr w:type="spellEnd"/>
+      <w:r>
+        <w:t xml:space="preserve"> strains?</w:t>
       </w:r>
     </w:p>
     <w:p>
@@ -1932,7 +2668,15 @@
         <w:contextualSpacing/>
       </w:pPr>
       <w:r>
-        <w:t>- General predictions based on the gwRR results:</w:t>
+        <w:t xml:space="preserve">- General predictions based on the </w:t>
+      </w:r>
+      <w:proofErr w:type="spellStart"/>
+      <w:r>
+        <w:t>gwRR</w:t>
+      </w:r>
+      <w:proofErr w:type="spellEnd"/>
+      <w:r>
+        <w:t xml:space="preserve"> results:</w:t>
       </w:r>
     </w:p>
     <w:p>
@@ -1950,7 +2694,23 @@
         <w:contextualSpacing/>
       </w:pPr>
       <w:r>
-        <w:t>II. Musc strains  (PWD &gt; SKIVE  &gt;  KAZ, CZECHII )</w:t>
+        <w:t xml:space="preserve">II. </w:t>
+      </w:r>
+      <w:proofErr w:type="spellStart"/>
+      <w:r>
+        <w:t>Musc</w:t>
+      </w:r>
+      <w:proofErr w:type="spellEnd"/>
+      <w:r>
+        <w:t xml:space="preserve"> </w:t>
+      </w:r>
+      <w:proofErr w:type="gramStart"/>
+      <w:r>
+        <w:t>strains  (</w:t>
+      </w:r>
+      <w:proofErr w:type="gramEnd"/>
+      <w:r>
+        <w:t>PWD &gt; SKIVE  &gt;  KAZ, CZECHII )</w:t>
       </w:r>
     </w:p>
     <w:p>
@@ -1959,15 +2719,39 @@
         <w:contextualSpacing/>
       </w:pPr>
       <w:r>
-        <w:t>III. Mol strains (MSM &gt; Mol)</w:t>
-      </w:r>
-    </w:p>
-    <w:p>
-      <w:pPr>
-        <w:contextualSpacing/>
-      </w:pPr>
-      <w:r>
-        <w:t xml:space="preserve">-glms </w:t>
+        <w:t xml:space="preserve">III. </w:t>
+      </w:r>
+      <w:proofErr w:type="spellStart"/>
+      <w:r>
+        <w:t>Mol</w:t>
+      </w:r>
+      <w:proofErr w:type="spellEnd"/>
+      <w:r>
+        <w:t xml:space="preserve"> strains (MSM &gt; </w:t>
+      </w:r>
+      <w:proofErr w:type="spellStart"/>
+      <w:r>
+        <w:t>Mol</w:t>
+      </w:r>
+      <w:proofErr w:type="spellEnd"/>
+      <w:r>
+        <w:t>)</w:t>
+      </w:r>
+    </w:p>
+    <w:p>
+      <w:pPr>
+        <w:contextualSpacing/>
+      </w:pPr>
+      <w:r>
+        <w:t>-</w:t>
+      </w:r>
+      <w:proofErr w:type="spellStart"/>
+      <w:r>
+        <w:t>glms</w:t>
+      </w:r>
+      <w:proofErr w:type="spellEnd"/>
+      <w:r>
+        <w:t xml:space="preserve"> </w:t>
       </w:r>
       <w:r>
         <w:t xml:space="preserve">and logistic regression </w:t>
@@ -1997,14 +2781,50 @@
     <w:p>
       <w:pPr>
         <w:contextualSpacing/>
-        <w:rPr>
-          <w:b/>
-        </w:rPr>
-      </w:pPr>
-      <w:r>
-        <w:rPr>
-          <w:b/>
-        </w:rPr>
+      </w:pPr>
+    </w:p>
+    <w:p>
+      <w:pPr>
+        <w:contextualSpacing/>
+      </w:pPr>
+    </w:p>
+    <w:p>
+      <w:pPr>
+        <w:contextualSpacing/>
+      </w:pPr>
+    </w:p>
+    <w:p>
+      <w:pPr>
+        <w:contextualSpacing/>
+      </w:pPr>
+    </w:p>
+    <w:p>
+      <w:pPr>
+        <w:contextualSpacing/>
+      </w:pPr>
+    </w:p>
+    <w:p>
+      <w:pPr>
+        <w:contextualSpacing/>
+      </w:pPr>
+    </w:p>
+    <w:p>
+      <w:pPr>
+        <w:contextualSpacing/>
+      </w:pPr>
+    </w:p>
+    <w:p>
+      <w:pPr>
+        <w:contextualSpacing/>
+        <w:rPr>
+          <w:b/>
+        </w:rPr>
+      </w:pPr>
+      <w:r>
+        <w:rPr>
+          <w:b/>
+        </w:rPr>
+        <w:lastRenderedPageBreak/>
         <w:t xml:space="preserve">Q2. SC length, </w:t>
       </w:r>
       <w:r>
@@ -2024,91 +2844,169 @@
       <w:pPr>
         <w:contextualSpacing/>
       </w:pPr>
+      <w:proofErr w:type="gramStart"/>
       <w:r>
         <w:t>motivation</w:t>
       </w:r>
-    </w:p>
-    <w:p>
-      <w:pPr>
-        <w:contextualSpacing/>
-      </w:pPr>
-    </w:p>
-    <w:p>
-      <w:pPr>
-        <w:contextualSpacing/>
-      </w:pPr>
-    </w:p>
-    <w:p>
-      <w:pPr>
-        <w:contextualSpacing/>
-      </w:pPr>
-      <w:r>
-        <w:t>brief ref to the Q1 findings</w:t>
-      </w:r>
-    </w:p>
-    <w:p>
-      <w:pPr>
-        <w:contextualSpacing/>
-      </w:pPr>
+      <w:proofErr w:type="gramEnd"/>
+    </w:p>
+    <w:p>
+      <w:pPr>
+        <w:contextualSpacing/>
+      </w:pPr>
+    </w:p>
+    <w:p>
+      <w:pPr>
+        <w:contextualSpacing/>
+      </w:pPr>
+      <w:proofErr w:type="gramStart"/>
+      <w:r>
+        <w:t>brief</w:t>
+      </w:r>
+      <w:proofErr w:type="gramEnd"/>
+      <w:r>
+        <w:t xml:space="preserve"> ref to the Q1 findings</w:t>
+      </w:r>
+    </w:p>
+    <w:p>
+      <w:pPr>
+        <w:contextualSpacing/>
+      </w:pPr>
+      <w:r>
+        <w:t>(</w:t>
+      </w:r>
+      <w:r>
+        <w:t xml:space="preserve">while testing the sex differences, -- there were results which suggest that the </w:t>
+      </w:r>
+      <w:proofErr w:type="spellStart"/>
+      <w:r>
+        <w:t>musculus</w:t>
+      </w:r>
+      <w:proofErr w:type="spellEnd"/>
+      <w:r>
+        <w:t xml:space="preserve"> and </w:t>
+      </w:r>
+      <w:proofErr w:type="spellStart"/>
+      <w:r>
+        <w:t>molossinus</w:t>
+      </w:r>
+      <w:proofErr w:type="spellEnd"/>
+      <w:r>
+        <w:t xml:space="preserve"> strains had longer SC compared to the </w:t>
+      </w:r>
+      <w:proofErr w:type="spellStart"/>
+      <w:r>
+        <w:t>domesticus</w:t>
+      </w:r>
+      <w:proofErr w:type="spellEnd"/>
+      <w:r>
+        <w:t xml:space="preserve"> strains – these two strains also contain the high rec strains – motivating a model/hypothesis that </w:t>
+      </w:r>
+      <w:proofErr w:type="spellStart"/>
+      <w:r>
+        <w:t>sc</w:t>
+      </w:r>
+      <w:proofErr w:type="spellEnd"/>
+      <w:r>
+        <w:t xml:space="preserve"> length / chromatin compaction evolution may proceed – facilitate the rapid male specific evolution in </w:t>
+      </w:r>
+      <w:proofErr w:type="spellStart"/>
+      <w:r>
+        <w:t>gwRR</w:t>
+      </w:r>
+      <w:proofErr w:type="spellEnd"/>
+      <w:r>
+        <w:t>)</w:t>
+      </w:r>
+    </w:p>
+    <w:p>
+      <w:pPr>
+        <w:contextualSpacing/>
+      </w:pPr>
+    </w:p>
+    <w:p>
+      <w:pPr>
+        <w:contextualSpacing/>
+      </w:pPr>
+      <w:proofErr w:type="gramStart"/>
       <w:r>
         <w:t>framework</w:t>
       </w:r>
-    </w:p>
-    <w:p>
-      <w:pPr>
-        <w:contextualSpacing/>
-      </w:pPr>
-      <w:r>
-        <w:t>total SC area and reduced bivalent datasets</w:t>
-      </w:r>
-    </w:p>
-    <w:p>
-      <w:pPr>
-        <w:contextualSpacing/>
-      </w:pPr>
-    </w:p>
-    <w:p>
-      <w:pPr>
-        <w:contextualSpacing/>
-      </w:pPr>
-      <w:r>
-        <w:t xml:space="preserve">t.test – difference between the groups </w:t>
-      </w:r>
-    </w:p>
-    <w:p>
-      <w:pPr>
-        <w:contextualSpacing/>
-      </w:pPr>
-      <w:r>
-        <w:t>or logistic regression?</w:t>
-      </w:r>
-    </w:p>
-    <w:p>
-      <w:pPr>
-        <w:contextualSpacing/>
-      </w:pPr>
-    </w:p>
-    <w:p>
-      <w:pPr>
-        <w:contextualSpacing/>
-      </w:pPr>
-      <w:r>
-        <w:t>GLMs</w:t>
-      </w:r>
-    </w:p>
-    <w:p>
-      <w:pPr>
-        <w:contextualSpacing/>
-      </w:pPr>
-    </w:p>
-    <w:p>
-      <w:pPr>
-        <w:contextualSpacing/>
-      </w:pPr>
-    </w:p>
-    <w:p>
-      <w:r>
-        <w:t>For each of these metrics</w:t>
+      <w:proofErr w:type="gramEnd"/>
+    </w:p>
+    <w:p>
+      <w:pPr>
+        <w:contextualSpacing/>
+      </w:pPr>
+      <w:proofErr w:type="gramStart"/>
+      <w:r>
+        <w:t>we</w:t>
+      </w:r>
+      <w:proofErr w:type="gramEnd"/>
+      <w:r>
+        <w:t xml:space="preserve"> apply </w:t>
+      </w:r>
+      <w:proofErr w:type="spellStart"/>
+      <w:r>
+        <w:t>t.tests</w:t>
+      </w:r>
+      <w:proofErr w:type="spellEnd"/>
+      <w:r>
+        <w:t xml:space="preserve"> to test if with subspecies the high rec strains have significantly more/longer </w:t>
+      </w:r>
+      <w:proofErr w:type="spellStart"/>
+      <w:r>
+        <w:t>sc</w:t>
+      </w:r>
+      <w:proofErr w:type="spellEnd"/>
+      <w:r>
+        <w:t xml:space="preserve"> metrics.</w:t>
+      </w:r>
+    </w:p>
+    <w:p>
+      <w:pPr>
+        <w:contextualSpacing/>
+      </w:pPr>
+      <w:r>
+        <w:t xml:space="preserve">We run these comparisons on the total </w:t>
+      </w:r>
+      <w:proofErr w:type="spellStart"/>
+      <w:r>
+        <w:t>sc</w:t>
+      </w:r>
+      <w:proofErr w:type="spellEnd"/>
+      <w:r>
+        <w:t xml:space="preserve"> area pre cell and two </w:t>
+      </w:r>
+      <w:r>
+        <w:t>reduced</w:t>
+      </w:r>
+      <w:r>
+        <w:t xml:space="preserve"> bivalent datasets, -long and short.</w:t>
+      </w:r>
+    </w:p>
+    <w:p>
+      <w:pPr>
+        <w:contextualSpacing/>
+      </w:pPr>
+    </w:p>
+    <w:p>
+      <w:pPr>
+        <w:contextualSpacing/>
+      </w:pPr>
+      <w:proofErr w:type="spellStart"/>
+      <w:r>
+        <w:t>t.test</w:t>
+      </w:r>
+      <w:r>
+        <w:t>s</w:t>
+      </w:r>
+      <w:proofErr w:type="spellEnd"/>
+      <w:r>
+        <w:t xml:space="preserve"> </w:t>
+      </w:r>
+      <w:r>
+        <w:t>– High vs Low</w:t>
       </w:r>
     </w:p>
     <w:p>
@@ -2122,6 +3020,43 @@
       <w:r>
         <w:t>total SC</w:t>
       </w:r>
+      <w:r>
+        <w:t xml:space="preserve"> –</w:t>
+      </w:r>
+      <w:r>
+        <w:t xml:space="preserve"> All-</w:t>
+      </w:r>
+      <w:r>
+        <w:t xml:space="preserve"> significant difference, </w:t>
+      </w:r>
+      <w:proofErr w:type="spellStart"/>
+      <w:r>
+        <w:t>musc</w:t>
+      </w:r>
+      <w:proofErr w:type="spellEnd"/>
+      <w:r>
+        <w:t xml:space="preserve"> </w:t>
+      </w:r>
+      <w:r>
+        <w:t>–</w:t>
+      </w:r>
+      <w:r>
+        <w:t xml:space="preserve"> NS</w:t>
+      </w:r>
+      <w:r>
+        <w:t>,</w:t>
+      </w:r>
+      <w:r>
+        <w:t xml:space="preserve">  </w:t>
+      </w:r>
+      <w:proofErr w:type="spellStart"/>
+      <w:r>
+        <w:t>mol</w:t>
+      </w:r>
+      <w:proofErr w:type="spellEnd"/>
+      <w:r>
+        <w:t xml:space="preserve"> sig longer</w:t>
+      </w:r>
     </w:p>
     <w:p>
       <w:pPr>
@@ -2132,7 +3067,30 @@
         </w:numPr>
       </w:pPr>
       <w:r>
-        <w:t>long biv</w:t>
+        <w:t xml:space="preserve">long </w:t>
+      </w:r>
+      <w:proofErr w:type="spellStart"/>
+      <w:r>
+        <w:t>biv</w:t>
+      </w:r>
+      <w:proofErr w:type="spellEnd"/>
+      <w:r>
+        <w:t xml:space="preserve"> --- ALL</w:t>
+      </w:r>
+      <w:r>
+        <w:t xml:space="preserve">  NS</w:t>
+      </w:r>
+      <w:r>
+        <w:t xml:space="preserve">,   MUSC </w:t>
+      </w:r>
+      <w:r>
+        <w:t xml:space="preserve">-- NS, </w:t>
+      </w:r>
+      <w:r>
+        <w:t xml:space="preserve">  MOL</w:t>
+      </w:r>
+      <w:r>
+        <w:t xml:space="preserve">  -- NA not enough observations</w:t>
       </w:r>
     </w:p>
     <w:p>
@@ -2144,20 +3102,701 @@
         </w:numPr>
       </w:pPr>
       <w:r>
-        <w:t>short biv</w:t>
-      </w:r>
-    </w:p>
-    <w:p>
-      <w:pPr>
-        <w:contextualSpacing/>
-      </w:pPr>
-    </w:p>
-    <w:p>
-      <w:pPr>
-        <w:contextualSpacing/>
-      </w:pPr>
-      <w:r>
-        <w:t>-General pattern of positive correlation with SC lengths and chrm class – any deviations can be attributed to low sample sizes</w:t>
+        <w:t xml:space="preserve">short </w:t>
+      </w:r>
+      <w:proofErr w:type="spellStart"/>
+      <w:r>
+        <w:t>biv</w:t>
+      </w:r>
+      <w:proofErr w:type="spellEnd"/>
+      <w:r>
+        <w:t xml:space="preserve"> – ALL  </w:t>
+      </w:r>
+      <w:r>
+        <w:t xml:space="preserve">NS,  </w:t>
+      </w:r>
+      <w:r>
+        <w:t xml:space="preserve"> MUSC  </w:t>
+      </w:r>
+      <w:r>
+        <w:t xml:space="preserve">-- NS, </w:t>
+      </w:r>
+      <w:r>
+        <w:t xml:space="preserve"> MOL</w:t>
+      </w:r>
+      <w:r>
+        <w:t xml:space="preserve">  </w:t>
+      </w:r>
+      <w:r>
+        <w:t>-- NA not enough observations</w:t>
+      </w:r>
+    </w:p>
+    <w:p>
+      <w:r>
+        <w:t>BIV-level</w:t>
+      </w:r>
+      <w:r>
+        <w:t>,   High vs Low</w:t>
+      </w:r>
+    </w:p>
+    <w:p>
+      <w:pPr>
+        <w:pStyle w:val="ListParagraph"/>
+      </w:pPr>
+      <w:r>
+        <w:t xml:space="preserve">1.    ALL   </w:t>
+      </w:r>
+      <w:r>
+        <w:t>p-value = 2e-13</w:t>
+      </w:r>
+    </w:p>
+    <w:p>
+      <w:pPr>
+        <w:pStyle w:val="ListParagraph"/>
+      </w:pPr>
+      <w:r>
+        <w:t xml:space="preserve">2.   </w:t>
+      </w:r>
+      <w:proofErr w:type="gramStart"/>
+      <w:r>
+        <w:t>long</w:t>
+      </w:r>
+      <w:proofErr w:type="gramEnd"/>
+      <w:r>
+        <w:t xml:space="preserve">   </w:t>
+      </w:r>
+      <w:r>
+        <w:t>p-value = 0.4</w:t>
+      </w:r>
+    </w:p>
+    <w:p>
+      <w:pPr>
+        <w:pStyle w:val="ListParagraph"/>
+      </w:pPr>
+      <w:r>
+        <w:t xml:space="preserve">3. </w:t>
+      </w:r>
+      <w:proofErr w:type="gramStart"/>
+      <w:r>
+        <w:t>short</w:t>
+      </w:r>
+      <w:proofErr w:type="gramEnd"/>
+      <w:r>
+        <w:t xml:space="preserve">   </w:t>
+      </w:r>
+      <w:r>
+        <w:rPr>
+          <w:rFonts w:ascii="Lucida Console" w:hAnsi="Lucida Console"/>
+          <w:color w:val="000000"/>
+        </w:rPr>
+        <w:t>p-value = 0.7</w:t>
+      </w:r>
+    </w:p>
+    <w:p>
+      <w:pPr>
+        <w:pStyle w:val="ListParagraph"/>
+      </w:pPr>
+    </w:p>
+    <w:p>
+      <w:pPr>
+        <w:contextualSpacing/>
+      </w:pPr>
+      <w:proofErr w:type="spellStart"/>
+      <w:proofErr w:type="gramStart"/>
+      <w:r>
+        <w:t>t.tests</w:t>
+      </w:r>
+      <w:proofErr w:type="spellEnd"/>
+      <w:proofErr w:type="gramEnd"/>
+      <w:r>
+        <w:t xml:space="preserve"> Dom vs </w:t>
+      </w:r>
+      <w:proofErr w:type="spellStart"/>
+      <w:r>
+        <w:t>Mol</w:t>
+      </w:r>
+      <w:proofErr w:type="spellEnd"/>
+      <w:r>
+        <w:t xml:space="preserve">   and Dom vs </w:t>
+      </w:r>
+      <w:proofErr w:type="spellStart"/>
+      <w:r>
+        <w:t>Musc</w:t>
+      </w:r>
+      <w:proofErr w:type="spellEnd"/>
+    </w:p>
+    <w:p>
+      <w:pPr>
+        <w:ind w:firstLine="720"/>
+        <w:contextualSpacing/>
+      </w:pPr>
+      <w:r>
+        <w:t>1.</w:t>
+      </w:r>
+      <w:r>
+        <w:t xml:space="preserve"> </w:t>
+      </w:r>
+      <w:proofErr w:type="gramStart"/>
+      <w:r>
+        <w:t>total</w:t>
+      </w:r>
+      <w:proofErr w:type="gramEnd"/>
+      <w:r>
+        <w:t xml:space="preserve"> SC</w:t>
+      </w:r>
+      <w:r>
+        <w:t xml:space="preserve"> </w:t>
+      </w:r>
+      <w:r>
+        <w:t xml:space="preserve">-- </w:t>
+      </w:r>
+      <w:proofErr w:type="spellStart"/>
+      <w:r>
+        <w:t>dom-musc</w:t>
+      </w:r>
+      <w:proofErr w:type="spellEnd"/>
+      <w:r>
+        <w:t xml:space="preserve"> p=.5,  </w:t>
+      </w:r>
+      <w:r>
+        <w:t xml:space="preserve">       </w:t>
+      </w:r>
+      <w:proofErr w:type="spellStart"/>
+      <w:r>
+        <w:t>dom-mol</w:t>
+      </w:r>
+      <w:proofErr w:type="spellEnd"/>
+      <w:r>
+        <w:t xml:space="preserve">  p=.1 </w:t>
+      </w:r>
+    </w:p>
+    <w:p>
+      <w:pPr>
+        <w:ind w:firstLine="720"/>
+        <w:contextualSpacing/>
+      </w:pPr>
+      <w:r>
+        <w:t>2.</w:t>
+      </w:r>
+      <w:r>
+        <w:t xml:space="preserve"> </w:t>
+      </w:r>
+      <w:proofErr w:type="gramStart"/>
+      <w:r>
+        <w:t>short</w:t>
+      </w:r>
+      <w:proofErr w:type="gramEnd"/>
+      <w:r>
+        <w:t xml:space="preserve"> SC</w:t>
+      </w:r>
+      <w:r>
+        <w:t xml:space="preserve"> </w:t>
+      </w:r>
+      <w:r>
+        <w:t>–</w:t>
+      </w:r>
+      <w:r>
+        <w:t xml:space="preserve"> </w:t>
+      </w:r>
+      <w:r>
+        <w:t>Dom-</w:t>
+      </w:r>
+      <w:proofErr w:type="spellStart"/>
+      <w:r>
+        <w:t>musc</w:t>
+      </w:r>
+      <w:proofErr w:type="spellEnd"/>
+      <w:r>
+        <w:t xml:space="preserve">  NS,          </w:t>
+      </w:r>
+      <w:proofErr w:type="spellStart"/>
+      <w:r>
+        <w:t>dom-mol</w:t>
+      </w:r>
+      <w:proofErr w:type="spellEnd"/>
+      <w:r>
+        <w:t xml:space="preserve">   p=0.09</w:t>
+      </w:r>
+    </w:p>
+    <w:p>
+      <w:pPr>
+        <w:ind w:firstLine="720"/>
+        <w:contextualSpacing/>
+      </w:pPr>
+      <w:r>
+        <w:t>3.</w:t>
+      </w:r>
+      <w:r>
+        <w:t xml:space="preserve"> </w:t>
+      </w:r>
+      <w:proofErr w:type="gramStart"/>
+      <w:r>
+        <w:t>long</w:t>
+      </w:r>
+      <w:proofErr w:type="gramEnd"/>
+      <w:r>
+        <w:t xml:space="preserve"> SC</w:t>
+      </w:r>
+      <w:r>
+        <w:t xml:space="preserve"> --</w:t>
+      </w:r>
+      <w:r>
+        <w:t xml:space="preserve">  </w:t>
+      </w:r>
+      <w:r>
+        <w:t>Dom-</w:t>
+      </w:r>
+      <w:proofErr w:type="spellStart"/>
+      <w:r>
+        <w:t>musc</w:t>
+      </w:r>
+      <w:proofErr w:type="spellEnd"/>
+      <w:r>
+        <w:t xml:space="preserve">  </w:t>
+      </w:r>
+      <w:r>
+        <w:t xml:space="preserve">p=0.08,  </w:t>
+      </w:r>
+      <w:r>
+        <w:t xml:space="preserve"> </w:t>
+      </w:r>
+      <w:proofErr w:type="spellStart"/>
+      <w:r>
+        <w:t>dom-mol</w:t>
+      </w:r>
+      <w:proofErr w:type="spellEnd"/>
+      <w:r>
+        <w:t xml:space="preserve">   NS</w:t>
+      </w:r>
+    </w:p>
+    <w:p>
+      <w:pPr>
+        <w:contextualSpacing/>
+      </w:pPr>
+      <w:r>
+        <w:t>BIV-level</w:t>
+      </w:r>
+    </w:p>
+    <w:p>
+      <w:pPr>
+        <w:ind w:firstLine="720"/>
+        <w:contextualSpacing/>
+      </w:pPr>
+      <w:r>
+        <w:t>1.</w:t>
+      </w:r>
+      <w:r>
+        <w:t xml:space="preserve">    AL</w:t>
+      </w:r>
+      <w:r>
+        <w:t>L   DOM-</w:t>
+      </w:r>
+      <w:proofErr w:type="gramStart"/>
+      <w:r>
+        <w:t xml:space="preserve">MUSC  </w:t>
+      </w:r>
+      <w:r>
+        <w:t>p</w:t>
+      </w:r>
+      <w:proofErr w:type="gramEnd"/>
+      <w:r>
+        <w:t>-value = 4e-13</w:t>
+      </w:r>
+      <w:r>
+        <w:t xml:space="preserve">,    DOM-MOL  </w:t>
+      </w:r>
+      <w:r>
+        <w:t>p-value = 6e-10</w:t>
+      </w:r>
+    </w:p>
+    <w:p>
+      <w:pPr>
+        <w:ind w:firstLine="720"/>
+        <w:contextualSpacing/>
+      </w:pPr>
+      <w:r>
+        <w:t xml:space="preserve">2.   </w:t>
+      </w:r>
+      <w:proofErr w:type="gramStart"/>
+      <w:r>
+        <w:t>long</w:t>
+      </w:r>
+      <w:proofErr w:type="gramEnd"/>
+      <w:r>
+        <w:t xml:space="preserve">   Dom-MUSC  </w:t>
+      </w:r>
+      <w:r>
+        <w:t>p-value = 0.2</w:t>
+      </w:r>
+      <w:r>
+        <w:t xml:space="preserve">, </w:t>
+      </w:r>
+      <w:r>
+        <w:t xml:space="preserve">  Dom </w:t>
+      </w:r>
+      <w:r>
+        <w:t>–</w:t>
+      </w:r>
+      <w:r>
+        <w:t xml:space="preserve"> </w:t>
+      </w:r>
+      <w:proofErr w:type="spellStart"/>
+      <w:r>
+        <w:t>Mol</w:t>
+      </w:r>
+      <w:proofErr w:type="spellEnd"/>
+      <w:r>
+        <w:t xml:space="preserve">   </w:t>
+      </w:r>
+      <w:r>
+        <w:t>p-value = 0.9</w:t>
+      </w:r>
+    </w:p>
+    <w:p>
+      <w:pPr>
+        <w:ind w:firstLine="720"/>
+        <w:contextualSpacing/>
+      </w:pPr>
+      <w:r>
+        <w:t xml:space="preserve">3.  </w:t>
+      </w:r>
+      <w:proofErr w:type="gramStart"/>
+      <w:r>
+        <w:t>short</w:t>
+      </w:r>
+      <w:proofErr w:type="gramEnd"/>
+      <w:r>
+        <w:t xml:space="preserve">   Dom – </w:t>
+      </w:r>
+      <w:proofErr w:type="spellStart"/>
+      <w:r>
+        <w:t>Musc</w:t>
+      </w:r>
+      <w:proofErr w:type="spellEnd"/>
+      <w:r>
+        <w:t xml:space="preserve">  </w:t>
+      </w:r>
+      <w:r>
+        <w:t xml:space="preserve">p-value =0.8 </w:t>
+      </w:r>
+      <w:r>
+        <w:t xml:space="preserve"> , </w:t>
+      </w:r>
+      <w:r>
+        <w:t xml:space="preserve">  Dom </w:t>
+      </w:r>
+      <w:r>
+        <w:t>–</w:t>
+      </w:r>
+      <w:r>
+        <w:t xml:space="preserve"> </w:t>
+      </w:r>
+      <w:proofErr w:type="spellStart"/>
+      <w:r>
+        <w:t>Mol</w:t>
+      </w:r>
+      <w:proofErr w:type="spellEnd"/>
+      <w:r>
+        <w:t xml:space="preserve"> </w:t>
+      </w:r>
+      <w:r>
+        <w:t xml:space="preserve"> p = 0.06</w:t>
+      </w:r>
+    </w:p>
+    <w:p>
+      <w:pPr>
+        <w:contextualSpacing/>
+        <w:rPr>
+          <w:b/>
+        </w:rPr>
+      </w:pPr>
+      <w:bookmarkStart w:id="0" w:name="_GoBack"/>
+      <w:bookmarkEnd w:id="0"/>
+    </w:p>
+    <w:p>
+      <w:pPr>
+        <w:contextualSpacing/>
+        <w:rPr>
+          <w:b/>
+        </w:rPr>
+      </w:pPr>
+      <w:r>
+        <w:rPr>
+          <w:b/>
+        </w:rPr>
+        <w:t xml:space="preserve">-Weak support of </w:t>
+      </w:r>
+      <w:proofErr w:type="spellStart"/>
+      <w:r>
+        <w:rPr>
+          <w:b/>
+        </w:rPr>
+        <w:t>dom</w:t>
+      </w:r>
+      <w:proofErr w:type="spellEnd"/>
+      <w:r>
+        <w:rPr>
+          <w:b/>
+        </w:rPr>
+        <w:t xml:space="preserve"> </w:t>
+      </w:r>
+      <w:proofErr w:type="spellStart"/>
+      <w:r>
+        <w:rPr>
+          <w:b/>
+        </w:rPr>
+        <w:t>sc</w:t>
+      </w:r>
+      <w:proofErr w:type="spellEnd"/>
+      <w:r>
+        <w:rPr>
+          <w:b/>
+        </w:rPr>
+        <w:t xml:space="preserve"> being shorter than the other subspecies</w:t>
+      </w:r>
+      <w:r>
+        <w:rPr>
+          <w:b/>
+        </w:rPr>
+        <w:t xml:space="preserve"> – the significant differences are when bivalent-level (instead of mouse </w:t>
+      </w:r>
+      <w:proofErr w:type="spellStart"/>
+      <w:r>
+        <w:rPr>
+          <w:b/>
+        </w:rPr>
+        <w:t>av</w:t>
+      </w:r>
+      <w:proofErr w:type="spellEnd"/>
+      <w:proofErr w:type="gramStart"/>
+      <w:r>
+        <w:rPr>
+          <w:b/>
+        </w:rPr>
+        <w:t xml:space="preserve">) </w:t>
+      </w:r>
+      <w:r>
+        <w:rPr>
+          <w:b/>
+        </w:rPr>
+        <w:t xml:space="preserve"> where</w:t>
+      </w:r>
+      <w:proofErr w:type="gramEnd"/>
+      <w:r>
+        <w:rPr>
+          <w:b/>
+        </w:rPr>
+        <w:t xml:space="preserve"> there are significant differences between Dom-and (</w:t>
+      </w:r>
+      <w:proofErr w:type="spellStart"/>
+      <w:r>
+        <w:rPr>
+          <w:b/>
+        </w:rPr>
+        <w:t>musc</w:t>
+      </w:r>
+      <w:proofErr w:type="spellEnd"/>
+      <w:r>
+        <w:rPr>
+          <w:b/>
+        </w:rPr>
+        <w:t xml:space="preserve">&amp; </w:t>
+      </w:r>
+      <w:proofErr w:type="spellStart"/>
+      <w:r>
+        <w:rPr>
+          <w:b/>
+        </w:rPr>
+        <w:t>mol</w:t>
+      </w:r>
+      <w:proofErr w:type="spellEnd"/>
+      <w:r>
+        <w:rPr>
+          <w:b/>
+        </w:rPr>
+        <w:t>) and also High and low groups</w:t>
+      </w:r>
+    </w:p>
+    <w:p>
+      <w:pPr>
+        <w:contextualSpacing/>
+        <w:rPr>
+          <w:b/>
+        </w:rPr>
+      </w:pPr>
+    </w:p>
+    <w:p>
+      <w:pPr>
+        <w:contextualSpacing/>
+        <w:rPr>
+          <w:b/>
+        </w:rPr>
+      </w:pPr>
+      <w:r>
+        <w:t>-</w:t>
+      </w:r>
+      <w:r>
+        <w:rPr>
+          <w:b/>
+        </w:rPr>
+        <w:t xml:space="preserve">  </w:t>
+      </w:r>
+      <w:proofErr w:type="gramStart"/>
+      <w:r>
+        <w:rPr>
+          <w:b/>
+        </w:rPr>
+        <w:t>the</w:t>
+      </w:r>
+      <w:proofErr w:type="gramEnd"/>
+      <w:r>
+        <w:rPr>
+          <w:b/>
+        </w:rPr>
+        <w:t xml:space="preserve"> high and low st</w:t>
+      </w:r>
+      <w:r>
+        <w:rPr>
+          <w:b/>
+        </w:rPr>
+        <w:t>rains CANT</w:t>
+      </w:r>
+      <w:r>
+        <w:rPr>
+          <w:b/>
+        </w:rPr>
+        <w:t xml:space="preserve"> be distinguished by SC metric</w:t>
+      </w:r>
+      <w:r>
+        <w:rPr>
+          <w:b/>
+        </w:rPr>
+        <w:t>s – only with the total SC for all pooled measures (PWD+MOL+SKIVE</w:t>
+      </w:r>
+    </w:p>
+    <w:p>
+      <w:pPr>
+        <w:contextualSpacing/>
+      </w:pPr>
+    </w:p>
+    <w:p>
+      <w:pPr>
+        <w:contextualSpacing/>
+      </w:pPr>
+      <w:proofErr w:type="gramStart"/>
+      <w:r>
+        <w:t>t-test</w:t>
+      </w:r>
+      <w:proofErr w:type="gramEnd"/>
+      <w:r>
+        <w:t xml:space="preserve"> results not totally clear ---</w:t>
+      </w:r>
+      <w:r>
+        <w:t>with the reduced bivalent datasets, it could be lack of power</w:t>
+      </w:r>
+      <w:r>
+        <w:t xml:space="preserve"> </w:t>
+      </w:r>
+      <w:r>
+        <w:t>(these tests don’t distinguish between models where all strains within subspecies have evolved longer SC</w:t>
+      </w:r>
+    </w:p>
+    <w:p>
+      <w:pPr>
+        <w:contextualSpacing/>
+      </w:pPr>
+      <w:proofErr w:type="gramStart"/>
+      <w:r>
+        <w:t>so</w:t>
+      </w:r>
+      <w:proofErr w:type="gramEnd"/>
+      <w:r>
+        <w:t xml:space="preserve"> follow up with </w:t>
+      </w:r>
+      <w:proofErr w:type="spellStart"/>
+      <w:r>
+        <w:t>glms</w:t>
+      </w:r>
+      <w:proofErr w:type="spellEnd"/>
+    </w:p>
+    <w:p>
+      <w:pPr>
+        <w:contextualSpacing/>
+      </w:pPr>
+    </w:p>
+    <w:p>
+      <w:pPr>
+        <w:contextualSpacing/>
+      </w:pPr>
+      <w:r>
+        <w:t>GLMs</w:t>
+      </w:r>
+    </w:p>
+    <w:p>
+      <w:pPr>
+        <w:pStyle w:val="ListParagraph"/>
+        <w:numPr>
+          <w:ilvl w:val="0"/>
+          <w:numId w:val="14"/>
+        </w:numPr>
+      </w:pPr>
+      <w:r>
+        <w:t>total SC</w:t>
+      </w:r>
+    </w:p>
+    <w:p>
+      <w:pPr>
+        <w:pStyle w:val="ListParagraph"/>
+        <w:numPr>
+          <w:ilvl w:val="0"/>
+          <w:numId w:val="14"/>
+        </w:numPr>
+      </w:pPr>
+      <w:r>
+        <w:t xml:space="preserve">long </w:t>
+      </w:r>
+      <w:proofErr w:type="spellStart"/>
+      <w:r>
+        <w:t>biv</w:t>
+      </w:r>
+      <w:proofErr w:type="spellEnd"/>
+    </w:p>
+    <w:p>
+      <w:pPr>
+        <w:pStyle w:val="ListParagraph"/>
+        <w:numPr>
+          <w:ilvl w:val="0"/>
+          <w:numId w:val="14"/>
+        </w:numPr>
+      </w:pPr>
+      <w:r>
+        <w:t xml:space="preserve">short </w:t>
+      </w:r>
+      <w:proofErr w:type="spellStart"/>
+      <w:r>
+        <w:t>biv</w:t>
+      </w:r>
+      <w:proofErr w:type="spellEnd"/>
+    </w:p>
+    <w:p>
+      <w:pPr>
+        <w:contextualSpacing/>
+      </w:pPr>
+    </w:p>
+    <w:p>
+      <w:pPr>
+        <w:contextualSpacing/>
+      </w:pPr>
+      <w:r>
+        <w:t xml:space="preserve">-General pattern of positive correlation with SC lengths and </w:t>
+      </w:r>
+      <w:proofErr w:type="spellStart"/>
+      <w:r>
+        <w:t>chrm</w:t>
+      </w:r>
+      <w:proofErr w:type="spellEnd"/>
+      <w:r>
+        <w:t xml:space="preserve"> class – any deviations can be attributed to low sample sizes</w:t>
       </w:r>
     </w:p>
     <w:p>
@@ -2179,15 +3818,31 @@
         <w:contextualSpacing/>
       </w:pPr>
       <w:r>
-        <w:t>- compare sc mean by chromosome classes for strains with similar proportions</w:t>
-      </w:r>
-    </w:p>
-    <w:p>
-      <w:pPr>
-        <w:contextualSpacing/>
-      </w:pPr>
-      <w:r>
-        <w:t xml:space="preserve">-compared reduced bivalent data sets (long and short biv data) </w:t>
+        <w:t xml:space="preserve">- compare </w:t>
+      </w:r>
+      <w:proofErr w:type="spellStart"/>
+      <w:r>
+        <w:t>sc</w:t>
+      </w:r>
+      <w:proofErr w:type="spellEnd"/>
+      <w:r>
+        <w:t xml:space="preserve"> mean by chromosome classes for strains with similar proportions</w:t>
+      </w:r>
+    </w:p>
+    <w:p>
+      <w:pPr>
+        <w:contextualSpacing/>
+      </w:pPr>
+      <w:r>
+        <w:t xml:space="preserve">-compared reduced bivalent data sets (long and short </w:t>
+      </w:r>
+      <w:proofErr w:type="spellStart"/>
+      <w:r>
+        <w:t>biv</w:t>
+      </w:r>
+      <w:proofErr w:type="spellEnd"/>
+      <w:r>
+        <w:t xml:space="preserve"> data) </w:t>
       </w:r>
     </w:p>
     <w:p>
@@ -2231,47 +3886,69 @@
       <w:pPr>
         <w:contextualSpacing/>
       </w:pPr>
-      <w:r>
-        <w:t>brief ref to the Q1 findings</w:t>
-      </w:r>
-    </w:p>
-    <w:p>
-      <w:pPr>
-        <w:contextualSpacing/>
-      </w:pPr>
-    </w:p>
-    <w:p>
-      <w:pPr>
-        <w:contextualSpacing/>
-      </w:pPr>
-      <w:r>
-        <w:t>t.test – High Low</w:t>
-      </w:r>
-    </w:p>
-    <w:p>
-      <w:pPr>
-        <w:contextualSpacing/>
-      </w:pPr>
-    </w:p>
-    <w:p>
-      <w:pPr>
-        <w:contextualSpacing/>
-      </w:pPr>
+      <w:proofErr w:type="gramStart"/>
+      <w:r>
+        <w:t>brief</w:t>
+      </w:r>
+      <w:proofErr w:type="gramEnd"/>
+      <w:r>
+        <w:t xml:space="preserve"> ref to the Q1 findings</w:t>
+      </w:r>
+    </w:p>
+    <w:p>
+      <w:pPr>
+        <w:contextualSpacing/>
+      </w:pPr>
+    </w:p>
+    <w:p>
+      <w:pPr>
+        <w:contextualSpacing/>
+      </w:pPr>
+      <w:proofErr w:type="spellStart"/>
+      <w:r>
+        <w:t>t.test</w:t>
+      </w:r>
+      <w:proofErr w:type="spellEnd"/>
+      <w:r>
+        <w:t xml:space="preserve"> – High Low</w:t>
+      </w:r>
+    </w:p>
+    <w:p>
+      <w:pPr>
+        <w:contextualSpacing/>
+      </w:pPr>
+    </w:p>
+    <w:p>
+      <w:pPr>
+        <w:contextualSpacing/>
+      </w:pPr>
+      <w:proofErr w:type="spellStart"/>
+      <w:proofErr w:type="gramStart"/>
       <w:r>
         <w:t>glmers</w:t>
       </w:r>
-    </w:p>
-    <w:p>
-      <w:pPr>
-        <w:contextualSpacing/>
-      </w:pPr>
-    </w:p>
-    <w:p>
-      <w:pPr>
-        <w:contextualSpacing/>
-      </w:pPr>
-      <w:r>
-        <w:t>- PWD, MSM, and SKIVE are significant strain effects in glm for raw IFD</w:t>
+      <w:proofErr w:type="spellEnd"/>
+      <w:proofErr w:type="gramEnd"/>
+    </w:p>
+    <w:p>
+      <w:pPr>
+        <w:contextualSpacing/>
+      </w:pPr>
+    </w:p>
+    <w:p>
+      <w:pPr>
+        <w:contextualSpacing/>
+      </w:pPr>
+      <w:r>
+        <w:t xml:space="preserve">- PWD, MSM, and SKIVE are significant strain effects in </w:t>
+      </w:r>
+      <w:proofErr w:type="spellStart"/>
+      <w:r>
+        <w:t>glm</w:t>
+      </w:r>
+      <w:proofErr w:type="spellEnd"/>
+      <w:r>
+        <w:t xml:space="preserve"> for raw IFD</w:t>
       </w:r>
       <w:r>
         <w:t xml:space="preserve"> (mouse averages).</w:t>
@@ -2301,7 +3978,23 @@
         <w:contextualSpacing/>
       </w:pPr>
       <w:r>
-        <w:t>Caveats – chromosome sizes // different pools . sets of chromosomes</w:t>
+        <w:t xml:space="preserve">Caveats – chromosome sizes // different </w:t>
+      </w:r>
+      <w:proofErr w:type="gramStart"/>
+      <w:r>
+        <w:t>pools .</w:t>
+      </w:r>
+      <w:proofErr w:type="gramEnd"/>
+      <w:r>
+        <w:t xml:space="preserve"> </w:t>
+      </w:r>
+      <w:proofErr w:type="gramStart"/>
+      <w:r>
+        <w:t>sets</w:t>
+      </w:r>
+      <w:proofErr w:type="gramEnd"/>
+      <w:r>
+        <w:t xml:space="preserve"> of chromosomes</w:t>
       </w:r>
     </w:p>
     <w:p>
@@ -2356,20 +4049,39 @@
         <w:rPr>
           <w:b/>
         </w:rPr>
-        <w:t>Weak correlation with lower gwRR and terminal CO landscape</w:t>
-      </w:r>
-    </w:p>
-    <w:p>
-      <w:pPr>
-        <w:contextualSpacing/>
-      </w:pPr>
-    </w:p>
-    <w:p>
-      <w:pPr>
-        <w:contextualSpacing/>
-      </w:pPr>
-      <w:r>
-        <w:t>brief ref to the Q1 findings</w:t>
+        <w:t xml:space="preserve">Weak correlation with lower </w:t>
+      </w:r>
+      <w:proofErr w:type="spellStart"/>
+      <w:r>
+        <w:rPr>
+          <w:b/>
+        </w:rPr>
+        <w:t>gwRR</w:t>
+      </w:r>
+      <w:proofErr w:type="spellEnd"/>
+      <w:r>
+        <w:rPr>
+          <w:b/>
+        </w:rPr>
+        <w:t xml:space="preserve"> and terminal CO landscape</w:t>
+      </w:r>
+    </w:p>
+    <w:p>
+      <w:pPr>
+        <w:contextualSpacing/>
+      </w:pPr>
+    </w:p>
+    <w:p>
+      <w:pPr>
+        <w:contextualSpacing/>
+      </w:pPr>
+      <w:proofErr w:type="gramStart"/>
+      <w:r>
+        <w:t>brief</w:t>
+      </w:r>
+      <w:proofErr w:type="gramEnd"/>
+      <w:r>
+        <w:t xml:space="preserve"> ref to the Q1 findings</w:t>
       </w:r>
     </w:p>
     <w:p>
@@ -2417,7 +4129,6 @@
         <w:contextualSpacing/>
       </w:pPr>
       <w:r>
-        <w:lastRenderedPageBreak/>
         <w:t>-</w:t>
       </w:r>
       <w:r>
@@ -2430,8 +4141,13 @@
         <w:t>oci</w:t>
       </w:r>
       <w:r>
-        <w:t>1 pos</w:t>
-      </w:r>
+        <w:t xml:space="preserve">1 </w:t>
+      </w:r>
+      <w:proofErr w:type="spellStart"/>
+      <w:r>
+        <w:t>pos</w:t>
+      </w:r>
+      <w:proofErr w:type="spellEnd"/>
       <w:r>
         <w:t xml:space="preserve">, but so do other strains: G, </w:t>
       </w:r>
@@ -4036,6 +5752,95 @@
     </w:lvl>
   </w:abstractNum>
   <w:abstractNum w:abstractNumId="16" w15:restartNumberingAfterBreak="0">
+    <w:nsid w:val="67DF2E4B"/>
+    <w:multiLevelType w:val="hybridMultilevel"/>
+    <w:tmpl w:val="F612B992"/>
+    <w:lvl w:ilvl="0" w:tplc="0409000F">
+      <w:start w:val="1"/>
+      <w:numFmt w:val="decimal"/>
+      <w:lvlText w:val="%1."/>
+      <w:lvlJc w:val="left"/>
+      <w:pPr>
+        <w:ind w:left="720" w:hanging="360"/>
+      </w:pPr>
+      <w:rPr>
+        <w:rFonts w:hint="default"/>
+      </w:rPr>
+    </w:lvl>
+    <w:lvl w:ilvl="1" w:tplc="04090019" w:tentative="1">
+      <w:start w:val="1"/>
+      <w:numFmt w:val="lowerLetter"/>
+      <w:lvlText w:val="%2."/>
+      <w:lvlJc w:val="left"/>
+      <w:pPr>
+        <w:ind w:left="1440" w:hanging="360"/>
+      </w:pPr>
+    </w:lvl>
+    <w:lvl w:ilvl="2" w:tplc="0409001B" w:tentative="1">
+      <w:start w:val="1"/>
+      <w:numFmt w:val="lowerRoman"/>
+      <w:lvlText w:val="%3."/>
+      <w:lvlJc w:val="right"/>
+      <w:pPr>
+        <w:ind w:left="2160" w:hanging="180"/>
+      </w:pPr>
+    </w:lvl>
+    <w:lvl w:ilvl="3" w:tplc="0409000F" w:tentative="1">
+      <w:start w:val="1"/>
+      <w:numFmt w:val="decimal"/>
+      <w:lvlText w:val="%4."/>
+      <w:lvlJc w:val="left"/>
+      <w:pPr>
+        <w:ind w:left="2880" w:hanging="360"/>
+      </w:pPr>
+    </w:lvl>
+    <w:lvl w:ilvl="4" w:tplc="04090019" w:tentative="1">
+      <w:start w:val="1"/>
+      <w:numFmt w:val="lowerLetter"/>
+      <w:lvlText w:val="%5."/>
+      <w:lvlJc w:val="left"/>
+      <w:pPr>
+        <w:ind w:left="3600" w:hanging="360"/>
+      </w:pPr>
+    </w:lvl>
+    <w:lvl w:ilvl="5" w:tplc="0409001B" w:tentative="1">
+      <w:start w:val="1"/>
+      <w:numFmt w:val="lowerRoman"/>
+      <w:lvlText w:val="%6."/>
+      <w:lvlJc w:val="right"/>
+      <w:pPr>
+        <w:ind w:left="4320" w:hanging="180"/>
+      </w:pPr>
+    </w:lvl>
+    <w:lvl w:ilvl="6" w:tplc="0409000F" w:tentative="1">
+      <w:start w:val="1"/>
+      <w:numFmt w:val="decimal"/>
+      <w:lvlText w:val="%7."/>
+      <w:lvlJc w:val="left"/>
+      <w:pPr>
+        <w:ind w:left="5040" w:hanging="360"/>
+      </w:pPr>
+    </w:lvl>
+    <w:lvl w:ilvl="7" w:tplc="04090019" w:tentative="1">
+      <w:start w:val="1"/>
+      <w:numFmt w:val="lowerLetter"/>
+      <w:lvlText w:val="%8."/>
+      <w:lvlJc w:val="left"/>
+      <w:pPr>
+        <w:ind w:left="5760" w:hanging="360"/>
+      </w:pPr>
+    </w:lvl>
+    <w:lvl w:ilvl="8" w:tplc="0409001B" w:tentative="1">
+      <w:start w:val="1"/>
+      <w:numFmt w:val="lowerRoman"/>
+      <w:lvlText w:val="%9."/>
+      <w:lvlJc w:val="right"/>
+      <w:pPr>
+        <w:ind w:left="6480" w:hanging="180"/>
+      </w:pPr>
+    </w:lvl>
+  </w:abstractNum>
+  <w:abstractNum w:abstractNumId="17" w15:restartNumberingAfterBreak="0">
     <w:nsid w:val="7E5564C7"/>
     <w:multiLevelType w:val="hybridMultilevel"/>
     <w:tmpl w:val="FE105700"/>
@@ -4197,6 +6002,9 @@
     <w:abstractNumId w:val="5"/>
   </w:num>
   <w:num w:numId="17">
+    <w:abstractNumId w:val="17"/>
+  </w:num>
+  <w:num w:numId="18">
     <w:abstractNumId w:val="16"/>
   </w:num>
 </w:numbering>
@@ -4659,6 +6467,12 @@
     <w:semiHidden/>
     <w:unhideWhenUsed/>
   </w:style>
+  <w:style w:type="numbering" w:customStyle="1" w:styleId="ListNo5">
+    <w:name w:val="List No"/>
+    <w:uiPriority w:val="99"/>
+    <w:semiHidden/>
+    <w:unhideWhenUsed/>
+  </w:style>
   <w:style w:type="paragraph" w:styleId="ListParagraph">
     <w:name w:val="List Paragraph"/>
     <w:basedOn w:val="Normal"/>
@@ -4764,6 +6578,54 @@
     <w:rPr>
       <w:b/>
       <w:bCs/>
+      <w:sz w:val="20"/>
+      <w:szCs w:val="20"/>
+    </w:rPr>
+  </w:style>
+  <w:style w:type="paragraph" w:styleId="HTMLPreformatted">
+    <w:name w:val="HTML Preformatted"/>
+    <w:basedOn w:val="Normal"/>
+    <w:link w:val="HTMLPreformattedChar"/>
+    <w:uiPriority w:val="99"/>
+    <w:semiHidden/>
+    <w:unhideWhenUsed/>
+    <w:rsid w:val="005C151B"/>
+    <w:pPr>
+      <w:tabs>
+        <w:tab w:val="left" w:pos="916"/>
+        <w:tab w:val="left" w:pos="1832"/>
+        <w:tab w:val="left" w:pos="2748"/>
+        <w:tab w:val="left" w:pos="3664"/>
+        <w:tab w:val="left" w:pos="4580"/>
+        <w:tab w:val="left" w:pos="5496"/>
+        <w:tab w:val="left" w:pos="6412"/>
+        <w:tab w:val="left" w:pos="7328"/>
+        <w:tab w:val="left" w:pos="8244"/>
+        <w:tab w:val="left" w:pos="9160"/>
+        <w:tab w:val="left" w:pos="10076"/>
+        <w:tab w:val="left" w:pos="10992"/>
+        <w:tab w:val="left" w:pos="11908"/>
+        <w:tab w:val="left" w:pos="12824"/>
+        <w:tab w:val="left" w:pos="13740"/>
+        <w:tab w:val="left" w:pos="14656"/>
+      </w:tabs>
+      <w:spacing w:after="0" w:line="240" w:lineRule="auto"/>
+    </w:pPr>
+    <w:rPr>
+      <w:rFonts w:ascii="Courier New" w:eastAsia="Times New Roman" w:hAnsi="Courier New" w:cs="Courier New"/>
+      <w:sz w:val="20"/>
+      <w:szCs w:val="20"/>
+    </w:rPr>
+  </w:style>
+  <w:style w:type="character" w:customStyle="1" w:styleId="HTMLPreformattedChar">
+    <w:name w:val="HTML Preformatted Char"/>
+    <w:basedOn w:val="DefaultParagraphFont"/>
+    <w:link w:val="HTMLPreformatted"/>
+    <w:uiPriority w:val="99"/>
+    <w:semiHidden/>
+    <w:rsid w:val="005C151B"/>
+    <w:rPr>
+      <w:rFonts w:ascii="Courier New" w:eastAsia="Times New Roman" w:hAnsi="Courier New" w:cs="Courier New"/>
       <w:sz w:val="20"/>
       <w:szCs w:val="20"/>
     </w:rPr>

</xml_diff>

<commit_message>
slimming own the main points
</commit_message>
<xml_diff>
--- a/Results_Outline_v2.docx
+++ b/Results_Outline_v2.docx
@@ -105,19 +105,25 @@
       <w:r>
         <w:t xml:space="preserve"> </w:t>
       </w:r>
+      <w:r>
+        <w:t>Description</w:t>
+      </w:r>
+      <w:r>
+        <w:t xml:space="preserve"> of MLH1 dataset</w:t>
+      </w:r>
+      <w:r>
+        <w:t>, number of cells (spermatocyte / oocytes)</w:t>
+      </w:r>
       <w:proofErr w:type="gramStart"/>
       <w:r>
-        <w:t>description</w:t>
+        <w:t xml:space="preserve">, </w:t>
+      </w:r>
+      <w:r>
+        <w:t xml:space="preserve"> and</w:t>
       </w:r>
       <w:proofErr w:type="gramEnd"/>
       <w:r>
-        <w:t xml:space="preserve"> of MLH1 dataset</w:t>
-      </w:r>
-      <w:r>
-        <w:t xml:space="preserve">, number of cells (spermatocyte / oocytes), </w:t>
-      </w:r>
-      <w:r>
-        <w:t xml:space="preserve"> and measures of</w:t>
+        <w:t xml:space="preserve"> measures of</w:t>
       </w:r>
       <w:r>
         <w:rPr>
@@ -125,35 +131,11 @@
         </w:rPr>
         <w:t xml:space="preserve"> repeatability</w:t>
       </w:r>
-    </w:p>
-    <w:p>
-      <w:pPr>
-        <w:contextualSpacing/>
-      </w:pPr>
-      <w:r>
-        <w:t>-</w:t>
-      </w:r>
-      <w:r>
-        <w:t xml:space="preserve"> </w:t>
-      </w:r>
-      <w:proofErr w:type="gramStart"/>
-      <w:r>
-        <w:t>table</w:t>
-      </w:r>
-      <w:proofErr w:type="gramEnd"/>
-      <w:r>
-        <w:t xml:space="preserve"> of the means and summary statistics</w:t>
-      </w:r>
-      <w:r>
-        <w:t xml:space="preserve">, ranges </w:t>
-      </w:r>
-    </w:p>
-    <w:p>
-      <w:pPr>
-        <w:contextualSpacing/>
-      </w:pPr>
-      <w:r>
-        <w:t>-</w:t>
+      <w:r>
+        <w:rPr>
+          <w:u w:val="single"/>
+        </w:rPr>
+        <w:t xml:space="preserve">, </w:t>
       </w:r>
       <w:r>
         <w:t>how close the means are to the minimum.</w:t>
@@ -176,11 +158,9 @@
       <w:r>
         <w:t xml:space="preserve">e strain means have more variation in strain means. (The largest female difference is G, </w:t>
       </w:r>
-      <w:proofErr w:type="gramStart"/>
-      <w:r>
-        <w:t>1.07X  the</w:t>
-      </w:r>
-      <w:proofErr w:type="gramEnd"/>
+      <w:r>
+        <w:t>1.07X the</w:t>
+      </w:r>
       <w:r>
         <w:t xml:space="preserve"> largest male difference is PWD and MSM which are 1.3 and 1.2 respectively.)  </w:t>
       </w:r>
@@ -210,7 +190,10 @@
         <w:contextualSpacing/>
       </w:pPr>
       <w:r>
-        <w:t>-Comparisons to references / literatures</w:t>
+        <w:t xml:space="preserve">-Comparisons to </w:t>
+      </w:r>
+      <w:r>
+        <w:t xml:space="preserve">previous measurements, </w:t>
       </w:r>
     </w:p>
     <w:p>
@@ -220,339 +203,337 @@
       <w:r>
         <w:t xml:space="preserve">-house mouse close to minimum of </w:t>
       </w:r>
+      <w:r>
+        <w:t>1 obligate</w:t>
+      </w:r>
+      <w:r>
+        <w:t xml:space="preserve"> CO per </w:t>
+      </w:r>
+      <w:proofErr w:type="spellStart"/>
+      <w:r>
+        <w:t>chrm</w:t>
+      </w:r>
+      <w:proofErr w:type="spellEnd"/>
+    </w:p>
+    <w:p>
+      <w:pPr>
+        <w:contextualSpacing/>
+      </w:pPr>
+    </w:p>
+    <w:p>
+      <w:pPr>
+        <w:contextualSpacing/>
+        <w:rPr>
+          <w:b/>
+        </w:rPr>
+      </w:pPr>
+      <w:r>
+        <w:rPr>
+          <w:b/>
+        </w:rPr>
+        <w:t>Evolutionary framework</w:t>
+      </w:r>
+      <w:r>
+        <w:rPr>
+          <w:b/>
+        </w:rPr>
+        <w:t xml:space="preserve">, </w:t>
+      </w:r>
+      <w:r>
+        <w:rPr>
+          <w:b/>
+        </w:rPr>
+        <w:t>Analysis using a mixed model framework for examining patterns of heterochiasmy</w:t>
+      </w:r>
+    </w:p>
+    <w:p>
+      <w:pPr>
+        <w:contextualSpacing/>
+      </w:pPr>
       <w:proofErr w:type="gramStart"/>
       <w:r>
-        <w:t>1  obligate</w:t>
+        <w:t>( in</w:t>
       </w:r>
       <w:proofErr w:type="gramEnd"/>
       <w:r>
-        <w:t xml:space="preserve"> CO per </w:t>
-      </w:r>
-      <w:proofErr w:type="spellStart"/>
-      <w:r>
-        <w:t>chrm</w:t>
-      </w:r>
-      <w:proofErr w:type="spellEnd"/>
-    </w:p>
-    <w:p>
-      <w:pPr>
-        <w:contextualSpacing/>
-      </w:pPr>
-    </w:p>
-    <w:p>
-      <w:pPr>
-        <w:contextualSpacing/>
-        <w:rPr>
-          <w:b/>
-        </w:rPr>
-      </w:pPr>
-      <w:r>
-        <w:rPr>
-          <w:b/>
-        </w:rPr>
-        <w:t>Evolutionary framework</w:t>
-      </w:r>
-      <w:r>
-        <w:rPr>
-          <w:b/>
-        </w:rPr>
-        <w:t xml:space="preserve">, </w:t>
-      </w:r>
-      <w:r>
-        <w:rPr>
-          <w:b/>
-        </w:rPr>
-        <w:t>Analysis using a mixed model framework for examining patterns of heterochiasmy</w:t>
-      </w:r>
-    </w:p>
-    <w:p>
-      <w:pPr>
-        <w:contextualSpacing/>
-      </w:pPr>
+        <w:t xml:space="preserve"> order to test – describe the patterns of evolution we used a mixed model,  subspecies = divergence, strain = random effect – as wild derived inbred strains simulated as random samples of standing genetic variation)</w:t>
+      </w:r>
+    </w:p>
+    <w:p>
+      <w:pPr>
+        <w:contextualSpacing/>
+      </w:pPr>
+    </w:p>
+    <w:p>
+      <w:pPr>
+        <w:contextualSpacing/>
+      </w:pPr>
+      <w:r>
+        <w:t>-mo</w:t>
+      </w:r>
+      <w:r>
+        <w:t>dels basics, (strains, logic of effects)</w:t>
+      </w:r>
+    </w:p>
+    <w:p>
+      <w:pPr>
+        <w:contextualSpacing/>
+      </w:pPr>
+      <w:r>
+        <w:t>1. mixed model, all effects significant,  Sex, interaction effect with subspecies were significant and the random strain effect were significant indicating the variance due to strain effect (genotype) is not 0.</w:t>
+      </w:r>
+    </w:p>
+    <w:p>
+      <w:pPr>
+        <w:contextualSpacing/>
+      </w:pPr>
+      <w:r>
+        <w:t>2. –</w:t>
+      </w:r>
+      <w:proofErr w:type="spellStart"/>
+      <w:r>
+        <w:t>glm’s</w:t>
+      </w:r>
+      <w:proofErr w:type="spellEnd"/>
+      <w:r>
+        <w:t xml:space="preserve"> (slight differences between the 2 models), but main pattern – MSM and PWD have significant strain * male interaction effects</w:t>
+      </w:r>
+    </w:p>
+    <w:p>
+      <w:pPr>
+        <w:contextualSpacing/>
+      </w:pPr>
+      <w:r>
+        <w:t>3. Sex specific models – show significant strain effect models, but the range of effects are larger in males compared to females. (</w:t>
+      </w:r>
       <w:proofErr w:type="gramStart"/>
       <w:r>
-        <w:t>( in</w:t>
+        <w:t>for</w:t>
       </w:r>
       <w:proofErr w:type="gramEnd"/>
       <w:r>
-        <w:t xml:space="preserve"> order to test – describe the patterns of evolution we used a mixed model,  subspecies = divergence, strain = random effect – as wild derived inbred strains simulated as random samples of standing genetic variation)</w:t>
-      </w:r>
-    </w:p>
-    <w:p>
-      <w:pPr>
-        <w:contextualSpacing/>
-      </w:pPr>
-    </w:p>
-    <w:p>
-      <w:pPr>
-        <w:contextualSpacing/>
-      </w:pPr>
-      <w:r>
-        <w:t>-mo</w:t>
-      </w:r>
-      <w:r>
-        <w:t>dels basics, (strains, logic of effects)</w:t>
-      </w:r>
-    </w:p>
-    <w:p>
-      <w:pPr>
-        <w:contextualSpacing/>
-      </w:pPr>
-      <w:r>
-        <w:t>1. mixed model, all effects significant,  Sex, interaction effect with subspecies were significant and the random strain effect were significant indicating the variance due to strain effect (genotype) is not 0.</w:t>
-      </w:r>
-    </w:p>
-    <w:p>
-      <w:pPr>
-        <w:contextualSpacing/>
-      </w:pPr>
-      <w:r>
-        <w:t>2. –</w:t>
-      </w:r>
-      <w:proofErr w:type="spellStart"/>
-      <w:r>
-        <w:t>glm’s</w:t>
-      </w:r>
-      <w:proofErr w:type="spellEnd"/>
-      <w:r>
-        <w:t xml:space="preserve"> (slight differences between the 2 models), but main pattern – MSM and PWD have significant strain * male interaction effects</w:t>
-      </w:r>
-    </w:p>
-    <w:p>
-      <w:pPr>
-        <w:contextualSpacing/>
-      </w:pPr>
-      <w:r>
-        <w:t>3. Sex specific models – show significant strain effect models, but the range of effects are larger in males compared to females. (</w:t>
+        <w:t xml:space="preserve"> males, MSM, PWD and SKIVE have significant effects (M4. Just strain effects). For females, G, LEW, MSM, PWD, and MOLF)</w:t>
+      </w:r>
+      <w:r>
+        <w:t>.</w:t>
+      </w:r>
+    </w:p>
+    <w:p>
+      <w:pPr>
+        <w:contextualSpacing/>
+        <w:rPr>
+          <w:b/>
+          <w:i/>
+        </w:rPr>
+      </w:pPr>
+      <w:r>
+        <w:rPr>
+          <w:b/>
+          <w:i/>
+        </w:rPr>
+        <w:t>- Sex specific evolution is the major pattern.</w:t>
+      </w:r>
+    </w:p>
+    <w:p>
+      <w:pPr>
+        <w:contextualSpacing/>
+        <w:rPr>
+          <w:b/>
+          <w:i/>
+        </w:rPr>
+      </w:pPr>
+      <w:r>
+        <w:rPr>
+          <w:b/>
+          <w:i/>
+        </w:rPr>
+        <w:t xml:space="preserve">-3 High rec males in </w:t>
+      </w:r>
+      <w:proofErr w:type="spellStart"/>
+      <w:r>
+        <w:rPr>
+          <w:b/>
+          <w:i/>
+        </w:rPr>
+        <w:t>Musc</w:t>
+      </w:r>
+      <w:proofErr w:type="spellEnd"/>
+      <w:r>
+        <w:rPr>
+          <w:b/>
+          <w:i/>
+        </w:rPr>
+        <w:t xml:space="preserve"> and </w:t>
+      </w:r>
+      <w:proofErr w:type="spellStart"/>
+      <w:r>
+        <w:rPr>
+          <w:b/>
+          <w:i/>
+        </w:rPr>
+        <w:t>mol</w:t>
+      </w:r>
+      <w:proofErr w:type="spellEnd"/>
+      <w:r>
+        <w:rPr>
+          <w:b/>
+          <w:i/>
+        </w:rPr>
+        <w:t xml:space="preserve"> subsp</w:t>
+      </w:r>
+      <w:r>
+        <w:rPr>
+          <w:b/>
+          <w:i/>
+        </w:rPr>
+        <w:t>ecies – rapid sex specific</w:t>
+      </w:r>
+      <w:r>
+        <w:rPr>
+          <w:b/>
+          <w:i/>
+        </w:rPr>
+        <w:t xml:space="preserve"> evolution</w:t>
+      </w:r>
+    </w:p>
+    <w:p>
+      <w:pPr>
+        <w:contextualSpacing/>
+      </w:pPr>
+    </w:p>
+    <w:p>
+      <w:pPr>
+        <w:contextualSpacing/>
+        <w:rPr>
+          <w:b/>
+        </w:rPr>
+      </w:pPr>
+      <w:r>
+        <w:rPr>
+          <w:b/>
+        </w:rPr>
+        <w:t>Within m</w:t>
+      </w:r>
+      <w:r>
+        <w:rPr>
+          <w:b/>
+        </w:rPr>
+        <w:t>ouse variance for MLH1 count per cell</w:t>
+      </w:r>
+    </w:p>
+    <w:p>
+      <w:pPr>
+        <w:contextualSpacing/>
+      </w:pPr>
+      <w:r>
+        <w:t xml:space="preserve"> </w:t>
+      </w:r>
+      <w:r>
+        <w:t>(</w:t>
       </w:r>
       <w:proofErr w:type="gramStart"/>
       <w:r>
-        <w:t>for</w:t>
+        <w:t>in</w:t>
       </w:r>
       <w:proofErr w:type="gramEnd"/>
       <w:r>
-        <w:t xml:space="preserve"> males, MSM, PWD and SKIVE have significant effects (M4. Just strain effects). For females, G, LEW, MSM, PWD, and MOLF)</w:t>
-      </w:r>
-      <w:r>
-        <w:t>.</w:t>
-      </w:r>
-    </w:p>
-    <w:p>
-      <w:pPr>
-        <w:contextualSpacing/>
-        <w:rPr>
-          <w:b/>
-          <w:i/>
-        </w:rPr>
-      </w:pPr>
-      <w:r>
-        <w:rPr>
-          <w:b/>
-          <w:i/>
-        </w:rPr>
-        <w:t>- Sex specific evolution is the major pattern.</w:t>
-      </w:r>
-    </w:p>
-    <w:p>
-      <w:pPr>
-        <w:contextualSpacing/>
-        <w:rPr>
-          <w:b/>
-          <w:i/>
-        </w:rPr>
-      </w:pPr>
-      <w:r>
-        <w:rPr>
-          <w:b/>
-          <w:i/>
-        </w:rPr>
-        <w:t xml:space="preserve">-3 High rec males in </w:t>
-      </w:r>
-      <w:proofErr w:type="spellStart"/>
-      <w:r>
-        <w:rPr>
-          <w:b/>
-          <w:i/>
-        </w:rPr>
-        <w:t>Musc</w:t>
-      </w:r>
-      <w:proofErr w:type="spellEnd"/>
-      <w:r>
-        <w:rPr>
-          <w:b/>
-          <w:i/>
-        </w:rPr>
-        <w:t xml:space="preserve"> and </w:t>
-      </w:r>
-      <w:proofErr w:type="spellStart"/>
-      <w:r>
-        <w:rPr>
-          <w:b/>
-          <w:i/>
-        </w:rPr>
-        <w:t>mol</w:t>
-      </w:r>
-      <w:proofErr w:type="spellEnd"/>
-      <w:r>
-        <w:rPr>
-          <w:b/>
-          <w:i/>
-        </w:rPr>
-        <w:t xml:space="preserve"> subsp</w:t>
-      </w:r>
-      <w:r>
-        <w:rPr>
-          <w:b/>
-          <w:i/>
-        </w:rPr>
-        <w:t>ecies – rapid sex specific</w:t>
-      </w:r>
-      <w:r>
-        <w:rPr>
-          <w:b/>
-          <w:i/>
-        </w:rPr>
-        <w:t xml:space="preserve"> evolution</w:t>
-      </w:r>
-    </w:p>
-    <w:p>
-      <w:pPr>
-        <w:contextualSpacing/>
-      </w:pPr>
-    </w:p>
-    <w:p>
-      <w:pPr>
-        <w:contextualSpacing/>
-        <w:rPr>
-          <w:b/>
-        </w:rPr>
-      </w:pPr>
-      <w:r>
-        <w:rPr>
-          <w:b/>
-        </w:rPr>
-        <w:t>Within m</w:t>
-      </w:r>
-      <w:r>
-        <w:rPr>
-          <w:b/>
-        </w:rPr>
-        <w:t>ouse variance for MLH1 count per cell</w:t>
-      </w:r>
-    </w:p>
-    <w:p>
-      <w:pPr>
-        <w:contextualSpacing/>
-      </w:pPr>
-      <w:r>
-        <w:t xml:space="preserve"> </w:t>
-      </w:r>
-      <w:r>
-        <w:t>(</w:t>
+        <w:t xml:space="preserve"> order to understand the variance within an evolutionary framework – we fit the mouse </w:t>
+      </w:r>
+      <w:proofErr w:type="spellStart"/>
+      <w:r>
+        <w:t>gwRRs</w:t>
+      </w:r>
+      <w:proofErr w:type="spellEnd"/>
+      <w:r>
+        <w:t xml:space="preserve"> to a mixed model, which specified subspecies, sex and the interaction as fixed effects. The subspecies effect – is a proxy for measuring the degree of divergence across subspecies. The strains were coded as a random effect to –simulate / approximate / the standing genetic variation across </w:t>
       </w:r>
       <w:proofErr w:type="gramStart"/>
       <w:r>
-        <w:t>in</w:t>
+        <w:t>subspecies  )</w:t>
       </w:r>
       <w:proofErr w:type="gramEnd"/>
-      <w:r>
-        <w:t xml:space="preserve"> order to understand the variance within an evolutionary framework – we fit the mouse </w:t>
-      </w:r>
-      <w:proofErr w:type="spellStart"/>
-      <w:r>
-        <w:t>gwRRs</w:t>
-      </w:r>
-      <w:proofErr w:type="spellEnd"/>
-      <w:r>
-        <w:t xml:space="preserve"> to a mixed model, which specified subspecies, sex and the interaction as fixed effects. The subspecies effect – is a proxy for measuring the degree of divergence across subspecies. The strains were coded as a random effect to –simulate / approximate / the standing genetic variation across </w:t>
-      </w:r>
+    </w:p>
+    <w:p>
+      <w:pPr>
+        <w:contextualSpacing/>
+      </w:pPr>
+    </w:p>
+    <w:p>
+      <w:pPr>
+        <w:contextualSpacing/>
+      </w:pPr>
+      <w:r>
+        <w:t>-logic and motivation for using within mouse variance</w:t>
+      </w:r>
+    </w:p>
+    <w:p>
+      <w:pPr>
+        <w:contextualSpacing/>
+      </w:pPr>
+      <w:r>
+        <w:t>- applied same model framework</w:t>
+      </w:r>
+    </w:p>
+    <w:p>
+      <w:pPr>
+        <w:contextualSpacing/>
+      </w:pPr>
+    </w:p>
+    <w:p>
+      <w:pPr>
+        <w:contextualSpacing/>
+      </w:pPr>
       <w:proofErr w:type="gramStart"/>
       <w:r>
-        <w:t>subspecies  )</w:t>
+        <w:rPr>
+          <w:highlight w:val="yellow"/>
+        </w:rPr>
+        <w:t>we</w:t>
       </w:r>
       <w:proofErr w:type="gramEnd"/>
-    </w:p>
-    <w:p>
-      <w:pPr>
-        <w:contextualSpacing/>
-      </w:pPr>
-    </w:p>
-    <w:p>
-      <w:pPr>
-        <w:contextualSpacing/>
-      </w:pPr>
-      <w:r>
-        <w:t>-logic and motivation for using within mouse variance</w:t>
-      </w:r>
-    </w:p>
-    <w:p>
-      <w:pPr>
-        <w:contextualSpacing/>
-      </w:pPr>
-      <w:r>
-        <w:t>- applied same model framework</w:t>
-      </w:r>
-    </w:p>
-    <w:p>
-      <w:pPr>
-        <w:contextualSpacing/>
-      </w:pPr>
-    </w:p>
-    <w:p>
-      <w:pPr>
-        <w:contextualSpacing/>
-      </w:pPr>
-      <w:proofErr w:type="gramStart"/>
       <w:r>
         <w:rPr>
           <w:highlight w:val="yellow"/>
         </w:rPr>
-        <w:t>we</w:t>
-      </w:r>
-      <w:proofErr w:type="gramEnd"/>
-      <w:r>
-        <w:rPr>
+        <w:t xml:space="preserve"> quantified the </w:t>
+      </w:r>
+      <w:r>
+        <w:rPr>
+          <w:b/>
           <w:highlight w:val="yellow"/>
         </w:rPr>
-        <w:t xml:space="preserve"> quantified the </w:t>
-      </w:r>
-      <w:r>
-        <w:rPr>
-          <w:b/>
+        <w:t xml:space="preserve">mouse average </w:t>
+      </w:r>
+      <w:r>
+        <w:rPr>
           <w:highlight w:val="yellow"/>
         </w:rPr>
-        <w:t xml:space="preserve">mouse average </w:t>
+        <w:t xml:space="preserve">variance and </w:t>
       </w:r>
       <w:r>
         <w:rPr>
           <w:highlight w:val="yellow"/>
         </w:rPr>
-        <w:t xml:space="preserve">variance and </w:t>
+        <w:t>coefficient</w:t>
       </w:r>
       <w:r>
         <w:rPr>
           <w:highlight w:val="yellow"/>
         </w:rPr>
-        <w:t>coefficient</w:t>
-      </w:r>
+        <w:t xml:space="preserve"> of variance (</w:t>
+      </w:r>
+      <w:proofErr w:type="spellStart"/>
       <w:r>
         <w:rPr>
           <w:highlight w:val="yellow"/>
         </w:rPr>
-        <w:t xml:space="preserve"> of variance (</w:t>
-      </w:r>
-      <w:proofErr w:type="spellStart"/>
+        <w:t>cV</w:t>
+      </w:r>
+      <w:proofErr w:type="spellEnd"/>
       <w:r>
         <w:rPr>
           <w:highlight w:val="yellow"/>
         </w:rPr>
-        <w:t>cV</w:t>
-      </w:r>
-      <w:proofErr w:type="spellEnd"/>
-      <w:r>
-        <w:rPr>
-          <w:highlight w:val="yellow"/>
-        </w:rPr>
         <w:t>) of MLH1 foci per cell)</w:t>
       </w:r>
     </w:p>
@@ -582,15 +563,15 @@
         <w:contextualSpacing/>
       </w:pPr>
       <w:r>
+        <w:t xml:space="preserve">- Across models, sex had the largest effect and smallest p values. Some strains and interaction fixed effects had moderately significant values, but these varied across models. </w:t>
+      </w:r>
+    </w:p>
+    <w:p>
+      <w:pPr>
+        <w:contextualSpacing/>
+      </w:pPr>
+      <w:r>
         <w:lastRenderedPageBreak/>
-        <w:t xml:space="preserve">- Across models, sex had the largest effect and smallest p values. Some strains and interaction fixed effects had moderately significant values, but these varied across models. </w:t>
-      </w:r>
-    </w:p>
-    <w:p>
-      <w:pPr>
-        <w:contextualSpacing/>
-      </w:pPr>
-      <w:r>
         <w:t xml:space="preserve">- </w:t>
       </w:r>
       <w:r>
@@ -650,15 +631,7 @@
         <w:t>crossover</w:t>
       </w:r>
       <w:r>
-        <w:t xml:space="preserve"> number evolution within the meiotic pathway we quantified a marker for DSBs, DMC1, in early prophase </w:t>
-      </w:r>
-      <w:proofErr w:type="spellStart"/>
-      <w:r>
-        <w:t>meiocytes</w:t>
-      </w:r>
-      <w:proofErr w:type="spellEnd"/>
-      <w:r>
-        <w:t>.</w:t>
+        <w:t xml:space="preserve"> number evolution within the meiotic pathway we quantified a marker for DSBs, DMC1, in early prophase meiocytes.</w:t>
       </w:r>
     </w:p>
     <w:p>
@@ -1216,31 +1189,31 @@
         <w:rPr>
           <w:b/>
         </w:rPr>
+        <w:t>Single Bivalent Level Dataset</w:t>
+      </w:r>
+    </w:p>
+    <w:p>
+      <w:pPr>
+        <w:contextualSpacing/>
+      </w:pPr>
+      <w:r>
+        <w:t xml:space="preserve">1.-motivation – de-construct the cell wide pattern – apply an algorithm to the MLH1 stained </w:t>
+      </w:r>
+      <w:proofErr w:type="spellStart"/>
+      <w:r>
+        <w:t>meiocyte</w:t>
+      </w:r>
+      <w:proofErr w:type="spellEnd"/>
+      <w:r>
+        <w:t xml:space="preserve"> images</w:t>
+      </w:r>
+    </w:p>
+    <w:p>
+      <w:pPr>
+        <w:contextualSpacing/>
+      </w:pPr>
+      <w:r>
         <w:lastRenderedPageBreak/>
-        <w:t>Single Bivalent Level Dataset</w:t>
-      </w:r>
-    </w:p>
-    <w:p>
-      <w:pPr>
-        <w:contextualSpacing/>
-      </w:pPr>
-      <w:r>
-        <w:t xml:space="preserve">1.-motivation – de-construct the cell wide pattern – apply an algorithm to the MLH1 stained </w:t>
-      </w:r>
-      <w:proofErr w:type="spellStart"/>
-      <w:r>
-        <w:t>meiocyte</w:t>
-      </w:r>
-      <w:proofErr w:type="spellEnd"/>
-      <w:r>
-        <w:t xml:space="preserve"> images</w:t>
-      </w:r>
-    </w:p>
-    <w:p>
-      <w:pPr>
-        <w:contextualSpacing/>
-      </w:pPr>
-      <w:r>
         <w:t xml:space="preserve">2 - Algorithm stats and performance (n bivalents (with hand foci),   (Table 3 --- </w:t>
       </w:r>
       <w:proofErr w:type="spellStart"/>
@@ -1427,10 +1400,7 @@
         <w:t>-logic for the reduced dataset and basic stats</w:t>
       </w:r>
       <w:r>
-        <w:t xml:space="preserve">  (</w:t>
-      </w:r>
-      <w:r>
-        <w:t>Get around the XX – reduced single bivalent data set – from shortest 5 bivalents from a single cell, the XX is thought to be 3</w:t>
+        <w:t xml:space="preserve">  (Get around the XX – reduced single bivalent data set – from shortest 5 bivalents from a single cell, the XX is thought to be 3</w:t>
       </w:r>
       <w:r>
         <w:rPr>
@@ -1447,10 +1417,7 @@
       </w:r>
       <w:proofErr w:type="spellEnd"/>
       <w:r>
-        <w:t>). The XY in males and distinguishable and can be is filtered out from the single b</w:t>
-      </w:r>
-      <w:r>
-        <w:t>ivalent data set)</w:t>
+        <w:t>). The XY in males and distinguishable and can be is filtered out from the single bivalent data set)</w:t>
       </w:r>
     </w:p>
     <w:p>
@@ -1745,15 +1712,7 @@
       </w:r>
       <w:proofErr w:type="spellEnd"/>
       <w:r>
-        <w:t xml:space="preserve"> and </w:t>
-      </w:r>
-      <w:proofErr w:type="spellStart"/>
-      <w:r>
-        <w:t>musculus</w:t>
-      </w:r>
-      <w:proofErr w:type="spellEnd"/>
-      <w:r>
-        <w:t xml:space="preserve"> male </w:t>
+        <w:t xml:space="preserve"> and musculus male </w:t>
       </w:r>
       <w:proofErr w:type="spellStart"/>
       <w:r>
@@ -1761,15 +1720,7 @@
       </w:r>
       <w:proofErr w:type="spellEnd"/>
       <w:r>
-        <w:t xml:space="preserve"> is longer than </w:t>
-      </w:r>
-      <w:proofErr w:type="spellStart"/>
-      <w:r>
-        <w:t>domesticus</w:t>
-      </w:r>
-      <w:proofErr w:type="spellEnd"/>
-      <w:r>
-        <w:t xml:space="preserve"> male (significant sex*subspecies from mixed model)  (also </w:t>
+        <w:t xml:space="preserve"> is longer than domesticus male (significant sex*subspecies from mixed model)  (also </w:t>
       </w:r>
       <w:proofErr w:type="spellStart"/>
       <w:r>
@@ -1833,35 +1784,35 @@
         </w:numPr>
       </w:pPr>
       <w:r>
+        <w:t>F</w:t>
+      </w:r>
+      <w:r>
+        <w:t xml:space="preserve">emale have longer SC metrics even in strains with males have more COs per cell. </w:t>
+      </w:r>
+      <w:r>
+        <w:t>Suggesting</w:t>
+      </w:r>
+      <w:r>
+        <w:t xml:space="preserve"> a DECOUPLING of broad summaries of SC length and </w:t>
+      </w:r>
+      <w:proofErr w:type="spellStart"/>
+      <w:r>
+        <w:t>gwRR</w:t>
+      </w:r>
+      <w:proofErr w:type="spellEnd"/>
+      <w:r>
+        <w:t xml:space="preserve">. </w:t>
+      </w:r>
+      <w:r>
+        <w:t xml:space="preserve">This is not a complete decoupling since in all strains the positive correlation of SC lengths across bivalent classes is held. </w:t>
+      </w:r>
+    </w:p>
+    <w:p>
+      <w:pPr>
+        <w:contextualSpacing/>
+      </w:pPr>
+      <w:r>
         <w:lastRenderedPageBreak/>
-        <w:t>F</w:t>
-      </w:r>
-      <w:r>
-        <w:t xml:space="preserve">emale have longer SC metrics even in strains with males have more COs per cell. </w:t>
-      </w:r>
-      <w:r>
-        <w:t>Suggesting</w:t>
-      </w:r>
-      <w:r>
-        <w:t xml:space="preserve"> a DECOUPLING of broad summaries of SC length and </w:t>
-      </w:r>
-      <w:proofErr w:type="spellStart"/>
-      <w:r>
-        <w:t>gwRR</w:t>
-      </w:r>
-      <w:proofErr w:type="spellEnd"/>
-      <w:r>
-        <w:t xml:space="preserve">. </w:t>
-      </w:r>
-      <w:r>
-        <w:t xml:space="preserve">This is not a complete decoupling since in all strains the positive correlation of SC lengths across bivalent classes is held. </w:t>
-      </w:r>
-    </w:p>
-    <w:p>
-      <w:pPr>
-        <w:contextualSpacing/>
-      </w:pPr>
-      <w:r>
         <w:t>2. Longer SC-AE in females is – a consistent feature across all strains (t-tests, model’s (large sex effect)) for a cell wide summary and (a reduced single bivalent data set)</w:t>
       </w:r>
       <w:r>
@@ -2007,15 +1958,7 @@
       </w:r>
       <w:proofErr w:type="spellEnd"/>
       <w:r>
-        <w:t xml:space="preserve">) the placement of single foci along a bivalent (just 1CO) and ii) the placement of two foci on the same bivalent / the </w:t>
-      </w:r>
-      <w:proofErr w:type="spellStart"/>
-      <w:r>
-        <w:t>interfocal</w:t>
-      </w:r>
-      <w:proofErr w:type="spellEnd"/>
-      <w:r>
-        <w:t xml:space="preserve"> distance of 2CO bivalents (reflects crossover interference)</w:t>
+        <w:t>) the placement of single foci along a bivalent (just 1CO) and ii) the placement of two foci on the same bivalent / the interfocal distance of 2CO bivalents (reflects crossover interference)</w:t>
       </w:r>
     </w:p>
     <w:p>
@@ -2205,15 +2148,7 @@
         <w:t xml:space="preserve">dimorphism </w:t>
       </w:r>
       <w:r>
-        <w:t xml:space="preserve">compared to </w:t>
-      </w:r>
-      <w:proofErr w:type="spellStart"/>
-      <w:r>
-        <w:t>Molossinus</w:t>
-      </w:r>
-      <w:proofErr w:type="spellEnd"/>
-      <w:r>
-        <w:t xml:space="preserve"> (– with the </w:t>
+        <w:t xml:space="preserve">compared to Molossinus (– with the </w:t>
       </w:r>
       <w:proofErr w:type="spellStart"/>
       <w:r>
@@ -2876,15 +2811,7 @@
         <w:t>(</w:t>
       </w:r>
       <w:r>
-        <w:t xml:space="preserve">while testing the sex differences, -- there were results which suggest that the </w:t>
-      </w:r>
-      <w:proofErr w:type="spellStart"/>
-      <w:r>
-        <w:t>musculus</w:t>
-      </w:r>
-      <w:proofErr w:type="spellEnd"/>
-      <w:r>
-        <w:t xml:space="preserve"> and </w:t>
+        <w:t xml:space="preserve">while testing the sex differences, -- there were results which suggest that the musculus and </w:t>
       </w:r>
       <w:proofErr w:type="spellStart"/>
       <w:r>
@@ -2892,15 +2819,7 @@
       </w:r>
       <w:proofErr w:type="spellEnd"/>
       <w:r>
-        <w:t xml:space="preserve"> strains had longer SC compared to the </w:t>
-      </w:r>
-      <w:proofErr w:type="spellStart"/>
-      <w:r>
-        <w:t>domesticus</w:t>
-      </w:r>
-      <w:proofErr w:type="spellEnd"/>
-      <w:r>
-        <w:t xml:space="preserve"> strains – these two strains also contain the high rec strains – motivating a model/hypothesis that </w:t>
+        <w:t xml:space="preserve"> strains had longer SC compared to the domesticus strains – these two strains also contain the high rec strains – motivating a model/hypothesis that </w:t>
       </w:r>
       <w:proofErr w:type="spellStart"/>
       <w:r>
@@ -3186,18 +3105,12 @@
         <w:t xml:space="preserve"> MOL</w:t>
       </w:r>
       <w:r>
-        <w:t xml:space="preserve">  </w:t>
-      </w:r>
-      <w:r>
-        <w:t>-- NA not enough observations</w:t>
-      </w:r>
-    </w:p>
-    <w:p>
-      <w:r>
-        <w:t>BIV-level</w:t>
-      </w:r>
-      <w:r>
-        <w:t>,   High vs Low</w:t>
+        <w:t xml:space="preserve">  -- NA not enough observations</w:t>
+      </w:r>
+    </w:p>
+    <w:p>
+      <w:r>
+        <w:t>BIV-level,   High vs Low</w:t>
       </w:r>
     </w:p>
     <w:p>
@@ -3402,10 +3315,7 @@
         <w:t xml:space="preserve"> --</w:t>
       </w:r>
       <w:r>
-        <w:t xml:space="preserve">  </w:t>
-      </w:r>
-      <w:r>
-        <w:t>Dom-</w:t>
+        <w:t xml:space="preserve">  Dom-</w:t>
       </w:r>
       <w:proofErr w:type="spellStart"/>
       <w:r>
@@ -3413,13 +3323,7 @@
       </w:r>
       <w:proofErr w:type="spellEnd"/>
       <w:r>
-        <w:t xml:space="preserve">  </w:t>
-      </w:r>
-      <w:r>
-        <w:t xml:space="preserve">p=0.08,  </w:t>
-      </w:r>
-      <w:r>
-        <w:t xml:space="preserve"> </w:t>
+        <w:t xml:space="preserve">  p=0.08,   </w:t>
       </w:r>
       <w:proofErr w:type="spellStart"/>
       <w:r>
@@ -3883,19 +3787,11 @@
       </w:r>
       <w:proofErr w:type="spellEnd"/>
       <w:r>
-        <w:t xml:space="preserve"> </w:t>
-      </w:r>
-      <w:r>
-        <w:t>are</w:t>
-      </w:r>
-      <w:r>
-        <w:t xml:space="preserve"> significant,     M2</w:t>
+        <w:t xml:space="preserve"> are significant,     M2</w:t>
       </w:r>
       <w:r>
         <w:t xml:space="preserve">.  </w:t>
       </w:r>
-      <w:bookmarkStart w:id="0" w:name="_GoBack"/>
-      <w:bookmarkEnd w:id="0"/>
       <w:r>
         <w:t>MSM and SKIVE and CZECH have significant effects</w:t>
       </w:r>
@@ -3956,10 +3852,7 @@
         <w:contextualSpacing/>
       </w:pPr>
       <w:r>
-        <w:t>GLMs</w:t>
-      </w:r>
-      <w:r>
-        <w:t xml:space="preserve"> single bivalent</w:t>
+        <w:t>GLMs single bivalent</w:t>
       </w:r>
       <w:r>
         <w:t xml:space="preserve"> // cell</w:t>
@@ -4029,13 +3922,8 @@
       </w:r>
       <w:proofErr w:type="spellEnd"/>
       <w:r>
-        <w:t xml:space="preserve"> class – any deviations can be attributed to low sample </w:t>
-      </w:r>
-      <w:proofErr w:type="gramStart"/>
-      <w:r>
-        <w:t>sizes</w:t>
-      </w:r>
-      <w:proofErr w:type="gramEnd"/>
+        <w:t xml:space="preserve"> class – any deviations can be attributed to low sample sizes</w:t>
+      </w:r>
     </w:p>
     <w:p>
       <w:pPr>
@@ -4178,6 +4066,70 @@
         <w:contextualSpacing/>
       </w:pPr>
       <w:r>
+        <w:t>(</w:t>
+      </w:r>
+      <w:r>
+        <w:t>mean_IFD.2CO_PER ~ strain, data = Male.poly.Mouse.Table_BivData_4MM)</w:t>
+      </w:r>
+      <w:r>
+        <w:t xml:space="preserve">) M2- all of the high rec strains have </w:t>
+      </w:r>
+      <w:r>
+        <w:t>significantly</w:t>
+      </w:r>
+      <w:bookmarkStart w:id="0" w:name="_GoBack"/>
+      <w:bookmarkEnd w:id="0"/>
+      <w:r>
+        <w:t xml:space="preserve"> longer mouse mean normalized IFD.</w:t>
+      </w:r>
+    </w:p>
+    <w:p>
+      <w:pPr>
+        <w:contextualSpacing/>
+      </w:pPr>
+      <w:r>
+        <w:t xml:space="preserve">The </w:t>
+      </w:r>
+      <w:proofErr w:type="spellStart"/>
+      <w:r>
+        <w:t>glms</w:t>
+      </w:r>
+      <w:proofErr w:type="spellEnd"/>
+      <w:r>
+        <w:t xml:space="preserve"> which subset by subspecies support that model, (Dom: no significant strain effects</w:t>
+      </w:r>
+      <w:proofErr w:type="gramStart"/>
+      <w:r>
+        <w:t xml:space="preserve">,  </w:t>
+      </w:r>
+      <w:proofErr w:type="spellStart"/>
+      <w:r>
+        <w:t>Musc</w:t>
+      </w:r>
+      <w:proofErr w:type="spellEnd"/>
+      <w:proofErr w:type="gramEnd"/>
+      <w:r>
+        <w:t xml:space="preserve">: KAZ and CZECH have significant negative effects (compared to SKIVE and PWD)   </w:t>
+      </w:r>
+      <w:proofErr w:type="spellStart"/>
+      <w:r>
+        <w:t>Mol</w:t>
+      </w:r>
+      <w:proofErr w:type="spellEnd"/>
+      <w:r>
+        <w:t>:  MOLF has slightly significant negative effect.)</w:t>
+      </w:r>
+    </w:p>
+    <w:p>
+      <w:pPr>
+        <w:contextualSpacing/>
+      </w:pPr>
+    </w:p>
+    <w:p>
+      <w:pPr>
+        <w:contextualSpacing/>
+      </w:pPr>
+      <w:r>
         <w:t xml:space="preserve">- PWD, MSM, and SKIVE are significant strain effects in </w:t>
       </w:r>
       <w:proofErr w:type="spellStart"/>
@@ -4186,10 +4138,16 @@
       </w:r>
       <w:proofErr w:type="spellEnd"/>
       <w:r>
-        <w:t xml:space="preserve"> for raw IFD</w:t>
-      </w:r>
-      <w:r>
-        <w:t xml:space="preserve"> (mouse averages).</w:t>
+        <w:t xml:space="preserve"> for </w:t>
+      </w:r>
+      <w:r>
+        <w:rPr>
+          <w:b/>
+        </w:rPr>
+        <w:t xml:space="preserve">raw IFD </w:t>
+      </w:r>
+      <w:r>
+        <w:t>(mouse averages) and PER values</w:t>
       </w:r>
     </w:p>
     <w:p>
@@ -4203,6 +4161,65 @@
     <w:p>
       <w:pPr>
         <w:contextualSpacing/>
+      </w:pPr>
+    </w:p>
+    <w:p>
+      <w:pPr>
+        <w:contextualSpacing/>
+      </w:pPr>
+      <w:r>
+        <w:t>Bivalent level measures – (with chromosome length incorporated)</w:t>
+      </w:r>
+    </w:p>
+    <w:p>
+      <w:pPr>
+        <w:contextualSpacing/>
+      </w:pPr>
+      <w:r>
+        <w:t>-PWD, SKIVE, MSM, MOLF have sig effects/ p values</w:t>
+      </w:r>
+    </w:p>
+    <w:p>
+      <w:pPr>
+        <w:contextualSpacing/>
+      </w:pPr>
+    </w:p>
+    <w:p>
+      <w:pPr>
+        <w:contextualSpacing/>
+      </w:pPr>
+      <w:r>
+        <w:t xml:space="preserve">The single fixed effects can be </w:t>
+      </w:r>
+      <w:r>
+        <w:t>interpreted</w:t>
+      </w:r>
+      <w:r>
+        <w:t xml:space="preserve"> as, with each unit increase in SC length, the IFD^PER^ also increases (for the high rec strains + MOLF). All of the high rec strains and MOLF have significantly longer IFD^PER^.</w:t>
+      </w:r>
+    </w:p>
+    <w:p>
+      <w:pPr>
+        <w:contextualSpacing/>
+      </w:pPr>
+      <w:r>
+        <w:t xml:space="preserve">There are also significant interaction effect of strain and </w:t>
+      </w:r>
+      <w:r>
+        <w:t>chromosome</w:t>
+      </w:r>
+      <w:r>
+        <w:t xml:space="preserve"> length, in the high rec strains and MOLF, with each increase in bivalent length, the IFD^PER^ decreases slightly.</w:t>
+      </w:r>
+    </w:p>
+    <w:p>
+      <w:pPr>
+        <w:contextualSpacing/>
+      </w:pPr>
+    </w:p>
+    <w:p>
+      <w:pPr>
+        <w:contextualSpacing/>
         <w:rPr>
           <w:b/>
         </w:rPr>
@@ -4210,38 +4227,6 @@
       <w:r>
         <w:t>-Mouse average for normalized IFD is significant in predicting high and low rec strains in the model where all strains are pooled.</w:t>
       </w:r>
-    </w:p>
-    <w:p>
-      <w:pPr>
-        <w:contextualSpacing/>
-      </w:pPr>
-      <w:r>
-        <w:t xml:space="preserve">Caveats – chromosome sizes // different </w:t>
-      </w:r>
-      <w:proofErr w:type="gramStart"/>
-      <w:r>
-        <w:t>pools .</w:t>
-      </w:r>
-      <w:proofErr w:type="gramEnd"/>
-      <w:r>
-        <w:t xml:space="preserve"> </w:t>
-      </w:r>
-      <w:proofErr w:type="gramStart"/>
-      <w:r>
-        <w:t>sets</w:t>
-      </w:r>
-      <w:proofErr w:type="gramEnd"/>
-      <w:r>
-        <w:t xml:space="preserve"> of chromosomes</w:t>
-      </w:r>
-    </w:p>
-    <w:p>
-      <w:pPr>
-        <w:contextualSpacing/>
-        <w:rPr>
-          <w:i/>
-        </w:rPr>
-      </w:pPr>
     </w:p>
     <w:p>
       <w:pPr>
@@ -4313,52 +4298,61 @@
       <w:pPr>
         <w:contextualSpacing/>
       </w:pPr>
+      <w:r>
+        <w:t>Brief</w:t>
+      </w:r>
+      <w:r>
+        <w:t xml:space="preserve"> ref to the Q1 findings</w:t>
+      </w:r>
+      <w:r>
+        <w:t>, (motivation is driven by the lack of positive corr</w:t>
+      </w:r>
+      <w:r>
+        <w:t>elation for CO~SC relationship. (</w:t>
+      </w:r>
       <w:proofErr w:type="gramStart"/>
       <w:r>
-        <w:t>brief</w:t>
+        <w:t>terminal</w:t>
       </w:r>
       <w:proofErr w:type="gramEnd"/>
       <w:r>
-        <w:t xml:space="preserve"> ref to the Q1 findings</w:t>
-      </w:r>
-    </w:p>
-    <w:p>
-      <w:pPr>
-        <w:contextualSpacing/>
-      </w:pPr>
-    </w:p>
-    <w:p>
-      <w:r>
-        <w:t>-not many significant effects</w:t>
-      </w:r>
-    </w:p>
-    <w:p>
-      <w:pPr>
-        <w:contextualSpacing/>
-      </w:pPr>
-    </w:p>
-    <w:p>
-      <w:pPr>
-        <w:contextualSpacing/>
-      </w:pPr>
-      <w:r>
-        <w:t>-Review why only 1CO bivalents and mouse average normalized measure is used.</w:t>
-      </w:r>
-    </w:p>
-    <w:p>
-      <w:pPr>
-        <w:contextualSpacing/>
-      </w:pPr>
-      <w:r>
+        <w:t xml:space="preserve"> CO position – is similar to stronger interference / while medial positions are analogous to weaker interference).</w:t>
+      </w:r>
+    </w:p>
+    <w:p>
+      <w:pPr>
+        <w:contextualSpacing/>
+      </w:pPr>
+    </w:p>
+    <w:p>
+      <w:pPr>
+        <w:contextualSpacing/>
+        <w:rPr>
+          <w:b/>
+        </w:rPr>
+      </w:pPr>
+      <w:r>
+        <w:rPr>
+          <w:b/>
+        </w:rPr>
         <w:t xml:space="preserve">-WSB has the most terminal </w:t>
       </w:r>
       <w:r>
+        <w:rPr>
+          <w:b/>
+        </w:rPr>
         <w:t xml:space="preserve">1CO rec landscape and </w:t>
       </w:r>
       <w:r>
+        <w:rPr>
+          <w:b/>
+        </w:rPr>
         <w:t xml:space="preserve">MOLF </w:t>
       </w:r>
       <w:r>
+        <w:rPr>
+          <w:b/>
+        </w:rPr>
         <w:t>has the most central.</w:t>
       </w:r>
     </w:p>
@@ -4367,88 +4361,136 @@
         <w:contextualSpacing/>
       </w:pPr>
       <w:r>
+        <w:t xml:space="preserve">-High and low strains are not clearly predicted by </w:t>
+      </w:r>
+      <w:proofErr w:type="spellStart"/>
+      <w:r>
+        <w:t>t.tests</w:t>
+      </w:r>
+      <w:proofErr w:type="spellEnd"/>
+      <w:r>
+        <w:t xml:space="preserve">, </w:t>
+      </w:r>
+      <w:r>
+        <w:t>logistic regression modes (for mouse average normalized Foci</w:t>
+      </w:r>
+      <w:r>
+        <w:t>1)</w:t>
+      </w:r>
+      <w:r>
+        <w:t>.</w:t>
+      </w:r>
+    </w:p>
+    <w:p>
+      <w:pPr>
+        <w:contextualSpacing/>
+      </w:pPr>
+      <w:r>
         <w:t>-</w:t>
       </w:r>
-      <w:r>
-        <w:t>H</w:t>
-      </w:r>
-      <w:r>
-        <w:t>igh rec strains have more central normalized F</w:t>
-      </w:r>
-      <w:r>
-        <w:t>oci</w:t>
-      </w:r>
-      <w:r>
-        <w:t xml:space="preserve">1 </w:t>
-      </w:r>
-      <w:proofErr w:type="spellStart"/>
-      <w:r>
-        <w:t>pos</w:t>
-      </w:r>
-      <w:proofErr w:type="spellEnd"/>
-      <w:r>
-        <w:t xml:space="preserve">, but so do other strains: G, </w:t>
-      </w:r>
-      <w:r>
-        <w:rPr>
-          <w:b/>
-        </w:rPr>
-        <w:t>PWD</w:t>
-      </w:r>
-      <w:r>
-        <w:t xml:space="preserve">, </w:t>
-      </w:r>
-      <w:r>
-        <w:rPr>
-          <w:b/>
-        </w:rPr>
-        <w:t>MOLF</w:t>
-      </w:r>
-      <w:r>
-        <w:t xml:space="preserve">, </w:t>
-      </w:r>
-      <w:r>
-        <w:rPr>
-          <w:b/>
-        </w:rPr>
-        <w:t>SKIVE</w:t>
-      </w:r>
-      <w:r>
-        <w:t xml:space="preserve"> and KAZ, are significant strain effects in the full model.</w:t>
-      </w:r>
-    </w:p>
-    <w:p>
-      <w:pPr>
-        <w:contextualSpacing/>
-      </w:pPr>
-      <w:r>
-        <w:lastRenderedPageBreak/>
-        <w:t>-High and low strains are not clearly predicted by logistic regression modes (for mouse average normalized F</w:t>
-      </w:r>
-      <w:r>
-        <w:t>oci</w:t>
-      </w:r>
-      <w:r>
-        <w:t>1).</w:t>
-      </w:r>
-    </w:p>
-    <w:p>
-      <w:pPr>
-        <w:contextualSpacing/>
-      </w:pPr>
-    </w:p>
-    <w:p>
-      <w:pPr>
-        <w:contextualSpacing/>
-      </w:pPr>
-      <w:r>
-        <w:t>None of the t-test were significant, normalized 1CO position is not a good metric for distinguishing the two groups</w:t>
-      </w:r>
-    </w:p>
-    <w:p>
-      <w:pPr>
-        <w:contextualSpacing/>
-      </w:pPr>
+      <w:proofErr w:type="spellStart"/>
+      <w:r>
+        <w:t>Musc</w:t>
+      </w:r>
+      <w:proofErr w:type="spellEnd"/>
+      <w:r>
+        <w:t xml:space="preserve"> and </w:t>
+      </w:r>
+      <w:proofErr w:type="spellStart"/>
+      <w:r>
+        <w:t>Mol</w:t>
+      </w:r>
+      <w:proofErr w:type="spellEnd"/>
+      <w:r>
+        <w:t xml:space="preserve"> aren’t clearly different from Dom strains</w:t>
+      </w:r>
+    </w:p>
+    <w:p>
+      <w:pPr>
+        <w:contextualSpacing/>
+        <w:rPr>
+          <w:b/>
+        </w:rPr>
+      </w:pPr>
+      <w:r>
+        <w:rPr>
+          <w:b/>
+        </w:rPr>
+        <w:t>None of the t-test were significant, normalized 1CO position is not a good metric f</w:t>
+      </w:r>
+      <w:r>
+        <w:rPr>
+          <w:b/>
+        </w:rPr>
+        <w:t xml:space="preserve">or distinguishing </w:t>
+      </w:r>
+      <w:r>
+        <w:rPr>
+          <w:b/>
+        </w:rPr>
+        <w:t xml:space="preserve">strains with rapid </w:t>
+      </w:r>
+      <w:proofErr w:type="spellStart"/>
+      <w:r>
+        <w:rPr>
+          <w:b/>
+        </w:rPr>
+        <w:t>gwRR</w:t>
+      </w:r>
+      <w:proofErr w:type="spellEnd"/>
+      <w:r>
+        <w:rPr>
+          <w:b/>
+        </w:rPr>
+        <w:t xml:space="preserve"> evolution</w:t>
+      </w:r>
+    </w:p>
+    <w:p>
+      <w:pPr>
+        <w:contextualSpacing/>
+      </w:pPr>
+    </w:p>
+    <w:p>
+      <w:pPr>
+        <w:contextualSpacing/>
+      </w:pPr>
+      <w:r>
+        <w:t>(</w:t>
+      </w:r>
+      <w:proofErr w:type="gramStart"/>
+      <w:r>
+        <w:t>chromosome</w:t>
+      </w:r>
+      <w:proofErr w:type="gramEnd"/>
+      <w:r>
+        <w:t xml:space="preserve"> size is a significant effect within the 1CO positions – what’s the direction?   What does this mean?  How would the different proportions affect this?</w:t>
+      </w:r>
+    </w:p>
+    <w:p>
+      <w:pPr>
+        <w:contextualSpacing/>
+      </w:pPr>
+    </w:p>
+    <w:p>
+      <w:pPr>
+        <w:contextualSpacing/>
+      </w:pPr>
+      <w:r>
+        <w:t>USING models for the single bivalent level – (can incorporate SC length)</w:t>
+      </w:r>
+    </w:p>
+    <w:p>
+      <w:pPr>
+        <w:contextualSpacing/>
+      </w:pPr>
+    </w:p>
+    <w:p>
+      <w:pPr>
+        <w:contextualSpacing/>
+      </w:pPr>
+      <w:r>
+        <w:t>Strain * chromosome size effect – (LEW)</w:t>
+      </w:r>
     </w:p>
     <w:p>
       <w:pPr>

</xml_diff>

<commit_message>
Main points for Q2 IFD
</commit_message>
<xml_diff>
--- a/Results_Outline_v2.docx
+++ b/Results_Outline_v2.docx
@@ -48,21 +48,7 @@
         <w:rPr>
           <w:b/>
         </w:rPr>
-        <w:t xml:space="preserve">Estimates of </w:t>
-      </w:r>
-      <w:proofErr w:type="spellStart"/>
-      <w:r>
-        <w:rPr>
-          <w:b/>
-        </w:rPr>
-        <w:t>gwRR</w:t>
-      </w:r>
-      <w:proofErr w:type="spellEnd"/>
-      <w:r>
-        <w:rPr>
-          <w:b/>
-        </w:rPr>
-        <w:t xml:space="preserve"> from the house mouse species complex</w:t>
+        <w:t>Estimates of gwRR from the house mouse species complex</w:t>
       </w:r>
     </w:p>
     <w:p>
@@ -73,15 +59,7 @@
         <w:t>T</w:t>
       </w:r>
       <w:r>
-        <w:t xml:space="preserve">o estimate the </w:t>
-      </w:r>
-      <w:proofErr w:type="spellStart"/>
-      <w:r>
-        <w:t>gwRR</w:t>
-      </w:r>
-      <w:proofErr w:type="spellEnd"/>
-      <w:r>
-        <w:t xml:space="preserve"> for inbred house mouse strains</w:t>
+        <w:t>o estimate the gwRR for inbred house mouse strains</w:t>
       </w:r>
       <w:r>
         <w:t xml:space="preserve"> we calculated the mean of the average number of MLH1 foci per cell. </w:t>
@@ -112,18 +90,10 @@
         <w:t xml:space="preserve"> of MLH1 dataset</w:t>
       </w:r>
       <w:r>
-        <w:t>, number of cells (spermatocyte / oocytes)</w:t>
-      </w:r>
-      <w:proofErr w:type="gramStart"/>
-      <w:r>
-        <w:t xml:space="preserve">, </w:t>
-      </w:r>
-      <w:r>
-        <w:t xml:space="preserve"> and</w:t>
-      </w:r>
-      <w:proofErr w:type="gramEnd"/>
-      <w:r>
-        <w:t xml:space="preserve"> measures of</w:t>
+        <w:t xml:space="preserve">, number of cells (spermatocyte / oocytes), </w:t>
+      </w:r>
+      <w:r>
+        <w:t xml:space="preserve"> and measures of</w:t>
       </w:r>
       <w:r>
         <w:rPr>
@@ -174,15 +144,7 @@
         </w:numPr>
       </w:pPr>
       <w:r>
-        <w:t xml:space="preserve">(At the mouse mean level within strain – males have lower variance? Compared to females </w:t>
-      </w:r>
-      <w:proofErr w:type="spellStart"/>
-      <w:r>
-        <w:t>var</w:t>
-      </w:r>
-      <w:proofErr w:type="spellEnd"/>
-      <w:r>
-        <w:t>(mouse means) within strains)</w:t>
+        <w:t>(At the mouse mean level within strain – males have lower variance? Compared to females var(mouse means) within strains)</w:t>
       </w:r>
     </w:p>
     <w:p>
@@ -207,13 +169,8 @@
         <w:t>1 obligate</w:t>
       </w:r>
       <w:r>
-        <w:t xml:space="preserve"> CO per </w:t>
-      </w:r>
-      <w:proofErr w:type="spellStart"/>
-      <w:r>
-        <w:t>chrm</w:t>
-      </w:r>
-      <w:proofErr w:type="spellEnd"/>
+        <w:t xml:space="preserve"> CO per chrm</w:t>
+      </w:r>
     </w:p>
     <w:p>
       <w:pPr>
@@ -250,13 +207,8 @@
       <w:pPr>
         <w:contextualSpacing/>
       </w:pPr>
-      <w:proofErr w:type="gramStart"/>
-      <w:r>
-        <w:t>( in</w:t>
-      </w:r>
-      <w:proofErr w:type="gramEnd"/>
-      <w:r>
-        <w:t xml:space="preserve"> order to test – describe the patterns of evolution we used a mixed model,  subspecies = divergence, strain = random effect – as wild derived inbred strains simulated as random samples of standing genetic variation)</w:t>
+      <w:r>
+        <w:t>( in order to test – describe the patterns of evolution we used a mixed model,  subspecies = divergence, strain = random effect – as wild derived inbred strains simulated as random samples of standing genetic variation)</w:t>
       </w:r>
     </w:p>
     <w:p>
@@ -288,31 +240,15 @@
         <w:contextualSpacing/>
       </w:pPr>
       <w:r>
-        <w:t>2. –</w:t>
-      </w:r>
-      <w:proofErr w:type="spellStart"/>
-      <w:r>
-        <w:t>glm’s</w:t>
-      </w:r>
-      <w:proofErr w:type="spellEnd"/>
-      <w:r>
-        <w:t xml:space="preserve"> (slight differences between the 2 models), but main pattern – MSM and PWD have significant strain * male interaction effects</w:t>
-      </w:r>
-    </w:p>
-    <w:p>
-      <w:pPr>
-        <w:contextualSpacing/>
-      </w:pPr>
-      <w:r>
-        <w:t>3. Sex specific models – show significant strain effect models, but the range of effects are larger in males compared to females. (</w:t>
-      </w:r>
-      <w:proofErr w:type="gramStart"/>
-      <w:r>
-        <w:t>for</w:t>
-      </w:r>
-      <w:proofErr w:type="gramEnd"/>
-      <w:r>
-        <w:t xml:space="preserve"> males, MSM, PWD and SKIVE have significant effects (M4. Just strain effects). For females, G, LEW, MSM, PWD, and MOLF)</w:t>
+        <w:t>2. –glm’s (slight differences between the 2 models), but main pattern – MSM and PWD have significant strain * male interaction effects</w:t>
+      </w:r>
+    </w:p>
+    <w:p>
+      <w:pPr>
+        <w:contextualSpacing/>
+      </w:pPr>
+      <w:r>
+        <w:t>3. Sex specific models – show significant strain effect models, but the range of effects are larger in males compared to females. (for males, MSM, PWD and SKIVE have significant effects (M4. Just strain effects). For females, G, LEW, MSM, PWD, and MOLF)</w:t>
       </w:r>
       <w:r>
         <w:t>.</w:t>
@@ -347,52 +283,20 @@
           <w:b/>
           <w:i/>
         </w:rPr>
-        <w:t xml:space="preserve">-3 High rec males in </w:t>
-      </w:r>
-      <w:proofErr w:type="spellStart"/>
+        <w:t>-3 High rec males in Musc and mol subsp</w:t>
+      </w:r>
       <w:r>
         <w:rPr>
           <w:b/>
           <w:i/>
         </w:rPr>
-        <w:t>Musc</w:t>
-      </w:r>
-      <w:proofErr w:type="spellEnd"/>
+        <w:t>ecies – rapid sex specific</w:t>
+      </w:r>
       <w:r>
         <w:rPr>
           <w:b/>
           <w:i/>
         </w:rPr>
-        <w:t xml:space="preserve"> and </w:t>
-      </w:r>
-      <w:proofErr w:type="spellStart"/>
-      <w:r>
-        <w:rPr>
-          <w:b/>
-          <w:i/>
-        </w:rPr>
-        <w:t>mol</w:t>
-      </w:r>
-      <w:proofErr w:type="spellEnd"/>
-      <w:r>
-        <w:rPr>
-          <w:b/>
-          <w:i/>
-        </w:rPr>
-        <w:t xml:space="preserve"> subsp</w:t>
-      </w:r>
-      <w:r>
-        <w:rPr>
-          <w:b/>
-          <w:i/>
-        </w:rPr>
-        <w:t>ecies – rapid sex specific</w:t>
-      </w:r>
-      <w:r>
-        <w:rPr>
-          <w:b/>
-          <w:i/>
-        </w:rPr>
         <w:t xml:space="preserve"> evolution</w:t>
       </w:r>
     </w:p>
@@ -429,29 +333,8 @@
         <w:t xml:space="preserve"> </w:t>
       </w:r>
       <w:r>
-        <w:t>(</w:t>
-      </w:r>
-      <w:proofErr w:type="gramStart"/>
-      <w:r>
-        <w:t>in</w:t>
-      </w:r>
-      <w:proofErr w:type="gramEnd"/>
-      <w:r>
-        <w:t xml:space="preserve"> order to understand the variance within an evolutionary framework – we fit the mouse </w:t>
-      </w:r>
-      <w:proofErr w:type="spellStart"/>
-      <w:r>
-        <w:t>gwRRs</w:t>
-      </w:r>
-      <w:proofErr w:type="spellEnd"/>
-      <w:r>
-        <w:t xml:space="preserve"> to a mixed model, which specified subspecies, sex and the interaction as fixed effects. The subspecies effect – is a proxy for measuring the degree of divergence across subspecies. The strains were coded as a random effect to –simulate / approximate / the standing genetic variation across </w:t>
-      </w:r>
-      <w:proofErr w:type="gramStart"/>
-      <w:r>
-        <w:t>subspecies  )</w:t>
-      </w:r>
-      <w:proofErr w:type="gramEnd"/>
+        <w:t>(in order to understand the variance within an evolutionary framework – we fit the mouse gwRRs to a mixed model, which specified subspecies, sex and the interaction as fixed effects. The subspecies effect – is a proxy for measuring the degree of divergence across subspecies. The strains were coded as a random effect to –simulate / approximate / the standing genetic variation across subspecies  )</w:t>
+      </w:r>
     </w:p>
     <w:p>
       <w:pPr>
@@ -483,79 +366,49 @@
       <w:pPr>
         <w:contextualSpacing/>
       </w:pPr>
-      <w:proofErr w:type="gramStart"/>
       <w:r>
         <w:rPr>
           <w:highlight w:val="yellow"/>
         </w:rPr>
-        <w:t>we</w:t>
-      </w:r>
-      <w:proofErr w:type="gramEnd"/>
-      <w:r>
-        <w:rPr>
+        <w:t xml:space="preserve">we quantified the </w:t>
+      </w:r>
+      <w:r>
+        <w:rPr>
+          <w:b/>
           <w:highlight w:val="yellow"/>
         </w:rPr>
-        <w:t xml:space="preserve"> quantified the </w:t>
-      </w:r>
-      <w:r>
-        <w:rPr>
-          <w:b/>
+        <w:t xml:space="preserve">mouse average </w:t>
+      </w:r>
+      <w:r>
+        <w:rPr>
           <w:highlight w:val="yellow"/>
         </w:rPr>
-        <w:t xml:space="preserve">mouse average </w:t>
+        <w:t xml:space="preserve">variance and </w:t>
       </w:r>
       <w:r>
         <w:rPr>
           <w:highlight w:val="yellow"/>
         </w:rPr>
-        <w:t xml:space="preserve">variance and </w:t>
+        <w:t>coefficient</w:t>
       </w:r>
       <w:r>
         <w:rPr>
           <w:highlight w:val="yellow"/>
         </w:rPr>
-        <w:t>coefficient</w:t>
-      </w:r>
-      <w:r>
-        <w:rPr>
-          <w:highlight w:val="yellow"/>
-        </w:rPr>
-        <w:t xml:space="preserve"> of variance (</w:t>
-      </w:r>
-      <w:proofErr w:type="spellStart"/>
-      <w:r>
-        <w:rPr>
-          <w:highlight w:val="yellow"/>
-        </w:rPr>
-        <w:t>cV</w:t>
-      </w:r>
-      <w:proofErr w:type="spellEnd"/>
-      <w:r>
-        <w:rPr>
-          <w:highlight w:val="yellow"/>
-        </w:rPr>
-        <w:t>) of MLH1 foci per cell)</w:t>
-      </w:r>
-    </w:p>
-    <w:p>
-      <w:pPr>
-        <w:contextualSpacing/>
-      </w:pPr>
-    </w:p>
-    <w:p>
-      <w:pPr>
-        <w:contextualSpacing/>
-      </w:pPr>
-      <w:r>
-        <w:t xml:space="preserve">- The same mixed models and </w:t>
-      </w:r>
-      <w:proofErr w:type="spellStart"/>
-      <w:r>
-        <w:t>glms</w:t>
-      </w:r>
-      <w:proofErr w:type="spellEnd"/>
-      <w:r>
-        <w:t xml:space="preserve"> were ran with within mouse variance (and coefficient of variance) of MLH1 counts per cell as the dependent variable. </w:t>
+        <w:t xml:space="preserve"> of variance (cV) of MLH1 foci per cell)</w:t>
+      </w:r>
+    </w:p>
+    <w:p>
+      <w:pPr>
+        <w:contextualSpacing/>
+      </w:pPr>
+    </w:p>
+    <w:p>
+      <w:pPr>
+        <w:contextualSpacing/>
+      </w:pPr>
+      <w:r>
+        <w:t xml:space="preserve">- The same mixed models and glms were ran with within mouse variance (and coefficient of variance) of MLH1 counts per cell as the dependent variable. </w:t>
       </w:r>
     </w:p>
     <w:p>
@@ -644,18 +497,10 @@
         <w:contextualSpacing/>
       </w:pPr>
       <w:r>
-        <w:t>-basic stats</w:t>
-      </w:r>
-      <w:proofErr w:type="gramStart"/>
-      <w:r>
-        <w:t xml:space="preserve">, </w:t>
-      </w:r>
-      <w:r>
-        <w:t xml:space="preserve"> strains</w:t>
-      </w:r>
-      <w:proofErr w:type="gramEnd"/>
-      <w:r>
-        <w:t xml:space="preserve"> quantified from juvenile mice, cells selected based on stage of prophase. Means and number of cells reported in table.</w:t>
+        <w:t xml:space="preserve">-basic stats, </w:t>
+      </w:r>
+      <w:r>
+        <w:t xml:space="preserve"> strains quantified from juvenile mice, cells selected based on stage of prophase. Means and number of cells reported in table.</w:t>
       </w:r>
     </w:p>
     <w:p>
@@ -685,95 +530,65 @@
         <w:rPr>
           <w:b/>
         </w:rPr>
+        <w:t xml:space="preserve"> Lep (early Z) mean number of DMC1 foci per cell has evolved, in the direction predicted by number of COs</w:t>
+      </w:r>
+      <w:r>
+        <w:rPr>
+          <w:b/>
+        </w:rPr>
+        <w:t>.</w:t>
+      </w:r>
+    </w:p>
+    <w:p>
+      <w:pPr>
+        <w:contextualSpacing/>
+      </w:pPr>
+    </w:p>
+    <w:p>
+      <w:pPr>
+        <w:contextualSpacing/>
+      </w:pPr>
+      <w:r>
+        <w:t>Boring results;</w:t>
+      </w:r>
+      <w:r>
+        <w:t xml:space="preserve">  </w:t>
+      </w:r>
+      <w:r>
+        <w:t>1.</w:t>
+      </w:r>
+      <w:r>
+        <w:t xml:space="preserve"> Early staged cells have </w:t>
+      </w:r>
+      <w:r>
+        <w:t>significant more foci (DSBs) than the later stage.</w:t>
+      </w:r>
+    </w:p>
+    <w:p>
+      <w:pPr>
+        <w:contextualSpacing/>
+      </w:pPr>
+    </w:p>
+    <w:p>
+      <w:pPr>
+        <w:contextualSpacing/>
+      </w:pPr>
+      <w:r>
+        <w:t>1.</w:t>
+      </w:r>
+      <w:r>
         <w:t xml:space="preserve"> </w:t>
       </w:r>
-      <w:proofErr w:type="spellStart"/>
-      <w:r>
-        <w:rPr>
-          <w:b/>
-        </w:rPr>
-        <w:t>Lep</w:t>
-      </w:r>
-      <w:proofErr w:type="spellEnd"/>
-      <w:r>
-        <w:rPr>
-          <w:b/>
-        </w:rPr>
-        <w:t xml:space="preserve"> (early Z) mean number of DMC1 foci per cell has evolved, in the direction predicted by number of </w:t>
-      </w:r>
-      <w:proofErr w:type="spellStart"/>
-      <w:r>
-        <w:rPr>
-          <w:b/>
-        </w:rPr>
-        <w:t>COs</w:t>
-      </w:r>
-      <w:r>
-        <w:rPr>
-          <w:b/>
-        </w:rPr>
-        <w:t>.</w:t>
-      </w:r>
-      <w:proofErr w:type="spellEnd"/>
-    </w:p>
-    <w:p>
-      <w:pPr>
-        <w:contextualSpacing/>
-      </w:pPr>
-    </w:p>
-    <w:p>
-      <w:pPr>
-        <w:contextualSpacing/>
-      </w:pPr>
-      <w:r>
-        <w:t>Boring results</w:t>
-      </w:r>
-      <w:proofErr w:type="gramStart"/>
-      <w:r>
-        <w:t>;</w:t>
+      <w:r>
+        <w:t>T</w:t>
+      </w:r>
+      <w:r>
+        <w:t>he high rec group has more foci for the early L stage, the no significant difference is observed for the later Z stage</w:t>
       </w:r>
       <w:r>
         <w:t xml:space="preserve">  </w:t>
       </w:r>
       <w:r>
-        <w:t>1</w:t>
-      </w:r>
-      <w:proofErr w:type="gramEnd"/>
-      <w:r>
-        <w:t>.</w:t>
-      </w:r>
-      <w:r>
-        <w:t xml:space="preserve"> Early staged cells have </w:t>
-      </w:r>
-      <w:r>
-        <w:t>significant more foci (DSBs) than the later stage.</w:t>
-      </w:r>
-    </w:p>
-    <w:p>
-      <w:pPr>
-        <w:contextualSpacing/>
-      </w:pPr>
-    </w:p>
-    <w:p>
-      <w:pPr>
-        <w:contextualSpacing/>
-      </w:pPr>
-      <w:r>
-        <w:t>1.</w:t>
-      </w:r>
-      <w:r>
-        <w:t xml:space="preserve"> </w:t>
-      </w:r>
-      <w:r>
-        <w:t>T</w:t>
-      </w:r>
-      <w:r>
-        <w:t>he high rec group has more foci for the early L stage, the no significant difference is observed for the later Z stage</w:t>
-      </w:r>
-      <w:r>
-        <w:t xml:space="preserve">  </w:t>
-      </w:r>
-      <w:r>
         <w:t xml:space="preserve">There is a stronger correlation between the number of foci in the early </w:t>
       </w:r>
       <w:r>
@@ -811,15 +626,7 @@
         <w:contextualSpacing/>
       </w:pPr>
       <w:r>
-        <w:t xml:space="preserve">** </w:t>
-      </w:r>
-      <w:proofErr w:type="gramStart"/>
-      <w:r>
-        <w:t>the</w:t>
-      </w:r>
-      <w:proofErr w:type="gramEnd"/>
-      <w:r>
-        <w:t xml:space="preserve"> above ratios don’t track the Crossover number variation – (this is lack of support of the evolution being associated with the repair decision process – and rather might indicate that </w:t>
+        <w:t xml:space="preserve">** the above ratios don’t track the Crossover number variation – (this is lack of support of the evolution being associated with the repair decision process – and rather might indicate that </w:t>
       </w:r>
       <w:r>
         <w:t>– the important metric is upstream before DSBs are established</w:t>
@@ -911,13 +718,8 @@
         <w:t xml:space="preserve">Most species have a range of 1 to 3 COs per chromosome </w:t>
       </w:r>
       <w:r>
-        <w:t>(</w:t>
-      </w:r>
-      <w:proofErr w:type="spellStart"/>
-      <w:r>
-        <w:t>Stapley</w:t>
-      </w:r>
-      <w:proofErr w:type="spellEnd"/>
+        <w:t>(Stapley</w:t>
+      </w:r>
       <w:r>
         <w:t xml:space="preserve"> et al 2017</w:t>
       </w:r>
@@ -995,54 +797,15 @@
         </w:numPr>
       </w:pPr>
       <w:r>
-        <w:t xml:space="preserve">Rang of co per </w:t>
-      </w:r>
-      <w:proofErr w:type="spellStart"/>
-      <w:r>
-        <w:t>chrm</w:t>
-      </w:r>
-      <w:proofErr w:type="spellEnd"/>
-      <w:r>
-        <w:t xml:space="preserve">, </w:t>
-      </w:r>
-      <w:proofErr w:type="spellStart"/>
-      <w:r>
-        <w:t>mostky</w:t>
-      </w:r>
-      <w:proofErr w:type="spellEnd"/>
-      <w:r>
-        <w:t xml:space="preserve"> 1co 2co</w:t>
-      </w:r>
-    </w:p>
-    <w:p>
-      <w:pPr>
-        <w:contextualSpacing/>
-      </w:pPr>
-      <w:proofErr w:type="spellStart"/>
-      <w:proofErr w:type="gramStart"/>
-      <w:r>
-        <w:t>gwRR</w:t>
-      </w:r>
-      <w:proofErr w:type="spellEnd"/>
-      <w:proofErr w:type="gramEnd"/>
-      <w:r>
-        <w:t xml:space="preserve"> </w:t>
-      </w:r>
-      <w:proofErr w:type="spellStart"/>
-      <w:r>
-        <w:t>evo</w:t>
-      </w:r>
-      <w:proofErr w:type="spellEnd"/>
-      <w:r>
-        <w:t xml:space="preserve"> -&gt; </w:t>
-      </w:r>
-      <w:proofErr w:type="spellStart"/>
-      <w:r>
-        <w:t>chrm</w:t>
-      </w:r>
-      <w:proofErr w:type="spellEnd"/>
-      <w:r>
-        <w:t xml:space="preserve"> proportion</w:t>
+        <w:t>Rang of co per chrm, mostky 1co 2co</w:t>
+      </w:r>
+    </w:p>
+    <w:p>
+      <w:pPr>
+        <w:contextualSpacing/>
+      </w:pPr>
+      <w:r>
+        <w:t>gwRR evo -&gt; chrm proportion</w:t>
       </w:r>
     </w:p>
     <w:p>
@@ -1062,15 +825,7 @@
         <w:pStyle w:val="ListParagraph"/>
       </w:pPr>
       <w:r>
-        <w:t>For males Chi squared test, p = low group</w:t>
-      </w:r>
-      <w:proofErr w:type="gramStart"/>
-      <w:r>
-        <w:t>,  p</w:t>
-      </w:r>
-      <w:proofErr w:type="gramEnd"/>
-      <w:r>
-        <w:t xml:space="preserve"> = MSM and PWD,  SKIVE is intermediate)</w:t>
+        <w:t>For males Chi squared test, p = low group,  p = MSM and PWD,  SKIVE is intermediate)</w:t>
       </w:r>
     </w:p>
     <w:p>
@@ -1080,13 +835,8 @@
         </w:pBdr>
         <w:contextualSpacing/>
       </w:pPr>
-      <w:proofErr w:type="gramStart"/>
-      <w:r>
-        <w:t>3.explain</w:t>
-      </w:r>
-      <w:proofErr w:type="gramEnd"/>
-      <w:r>
-        <w:t xml:space="preserve"> why this complicates further comparisons (chromosome size effect * chromosome class)</w:t>
+      <w:r>
+        <w:t>3.explain why this complicates further comparisons (chromosome size effect * chromosome class)</w:t>
       </w:r>
     </w:p>
     <w:p>
@@ -1097,15 +847,7 @@
         <w:contextualSpacing/>
       </w:pPr>
       <w:r>
-        <w:t>(</w:t>
-      </w:r>
-      <w:proofErr w:type="gramStart"/>
-      <w:r>
-        <w:t>across</w:t>
-      </w:r>
-      <w:proofErr w:type="gramEnd"/>
-      <w:r>
-        <w:t xml:space="preserve"> strains with v. different proportions</w:t>
+        <w:t>(across strains with v. different proportions</w:t>
       </w:r>
     </w:p>
     <w:p>
@@ -1124,15 +866,7 @@
         <w:contextualSpacing/>
       </w:pPr>
       <w:r>
-        <w:t xml:space="preserve">1. </w:t>
-      </w:r>
-      <w:proofErr w:type="gramStart"/>
-      <w:r>
-        <w:t>general</w:t>
-      </w:r>
-      <w:proofErr w:type="gramEnd"/>
-      <w:r>
-        <w:t xml:space="preserve"> pattern – vast majority of bivalents in house mouse have one or two foci</w:t>
+        <w:t>1. general pattern – vast majority of bivalents in house mouse have one or two foci</w:t>
       </w:r>
     </w:p>
     <w:p>
@@ -1197,15 +931,7 @@
         <w:contextualSpacing/>
       </w:pPr>
       <w:r>
-        <w:t xml:space="preserve">1.-motivation – de-construct the cell wide pattern – apply an algorithm to the MLH1 stained </w:t>
-      </w:r>
-      <w:proofErr w:type="spellStart"/>
-      <w:r>
-        <w:t>meiocyte</w:t>
-      </w:r>
-      <w:proofErr w:type="spellEnd"/>
-      <w:r>
-        <w:t xml:space="preserve"> images</w:t>
+        <w:t>1.-motivation – de-construct the cell wide pattern – apply an algorithm to the MLH1 stained meiocyte images</w:t>
       </w:r>
     </w:p>
     <w:p>
@@ -1214,89 +940,36 @@
       </w:pPr>
       <w:r>
         <w:lastRenderedPageBreak/>
-        <w:t xml:space="preserve">2 - Algorithm stats and performance (n bivalents (with hand foci),   (Table 3 --- </w:t>
-      </w:r>
-      <w:proofErr w:type="spellStart"/>
-      <w:r>
-        <w:t>Ncells</w:t>
-      </w:r>
-      <w:proofErr w:type="spellEnd"/>
-      <w:r>
-        <w:t xml:space="preserve">, </w:t>
-      </w:r>
-      <w:proofErr w:type="spellStart"/>
-      <w:r>
-        <w:t>Nbivs</w:t>
-      </w:r>
-      <w:proofErr w:type="spellEnd"/>
-      <w:r>
-        <w:t xml:space="preserve">, X, proportion </w:t>
-      </w:r>
-      <w:proofErr w:type="spellStart"/>
-      <w:r>
-        <w:t>chrm</w:t>
-      </w:r>
-      <w:proofErr w:type="spellEnd"/>
-      <w:r>
-        <w:t xml:space="preserve"> class</w:t>
-      </w:r>
-      <w:proofErr w:type="gramStart"/>
-      <w:r>
-        <w:t>, )</w:t>
-      </w:r>
-      <w:proofErr w:type="gramEnd"/>
-    </w:p>
-    <w:p>
-      <w:pPr>
-        <w:contextualSpacing/>
-      </w:pPr>
-      <w:r>
-        <w:t xml:space="preserve">3.  </w:t>
-      </w:r>
-      <w:proofErr w:type="gramStart"/>
-      <w:r>
-        <w:t>average</w:t>
-      </w:r>
-      <w:proofErr w:type="gramEnd"/>
-      <w:r>
-        <w:t xml:space="preserve"> number of bivalents isolated-measures and estimates of error --  (high rate of replication) (estimates of error compare to manual measures – ref Peterson 2019, table and figure--(not all bivalents isolated average number of bivalents isolated per image, --but such large dataset – assume across all the bivalent datasets across categories ARE EQUALLY REPRESENTATIVE OF GENERAL PATTERNS. </w:t>
-      </w:r>
-    </w:p>
-    <w:p>
-      <w:pPr>
-        <w:contextualSpacing/>
-      </w:pPr>
-    </w:p>
-    <w:p>
-      <w:pPr>
-        <w:contextualSpacing/>
-      </w:pPr>
-      <w:r>
-        <w:t>4. &lt;</w:t>
-      </w:r>
-      <w:proofErr w:type="gramStart"/>
-      <w:r>
-        <w:t>transition</w:t>
-      </w:r>
-      <w:proofErr w:type="gramEnd"/>
-      <w:r>
-        <w:t xml:space="preserve"> to driving questions&gt;</w:t>
-      </w:r>
-    </w:p>
-    <w:p>
-      <w:pPr>
-        <w:contextualSpacing/>
-      </w:pPr>
-      <w:r>
-        <w:t xml:space="preserve">Main motivating questions / </w:t>
-      </w:r>
-      <w:proofErr w:type="gramStart"/>
-      <w:r>
-        <w:t>We</w:t>
-      </w:r>
-      <w:proofErr w:type="gramEnd"/>
-      <w:r>
-        <w:t xml:space="preserve"> will use this data to address 2 questions:</w:t>
+        <w:t>2 - Algorithm stats and performance (n bivalents (with hand foci),   (Table 3 --- Ncells, Nbivs, X, proportion chrm class, )</w:t>
+      </w:r>
+    </w:p>
+    <w:p>
+      <w:pPr>
+        <w:contextualSpacing/>
+      </w:pPr>
+      <w:r>
+        <w:t xml:space="preserve">3.  average number of bivalents isolated-measures and estimates of error --  (high rate of replication) (estimates of error compare to manual measures – ref Peterson 2019, table and figure--(not all bivalents isolated average number of bivalents isolated per image, --but such large dataset – assume across all the bivalent datasets across categories ARE EQUALLY REPRESENTATIVE OF GENERAL PATTERNS. </w:t>
+      </w:r>
+    </w:p>
+    <w:p>
+      <w:pPr>
+        <w:contextualSpacing/>
+      </w:pPr>
+    </w:p>
+    <w:p>
+      <w:pPr>
+        <w:contextualSpacing/>
+      </w:pPr>
+      <w:r>
+        <w:t>4. &lt;transition to driving questions&gt;</w:t>
+      </w:r>
+    </w:p>
+    <w:p>
+      <w:pPr>
+        <w:contextualSpacing/>
+      </w:pPr>
+      <w:r>
+        <w:t>Main motivating questions / We will use this data to address 2 questions:</w:t>
       </w:r>
     </w:p>
     <w:p>
@@ -1368,15 +1041,7 @@
         <w:contextualSpacing/>
       </w:pPr>
       <w:r>
-        <w:t>(</w:t>
-      </w:r>
-      <w:proofErr w:type="gramStart"/>
-      <w:r>
-        <w:t>motivation</w:t>
-      </w:r>
-      <w:proofErr w:type="gramEnd"/>
-      <w:r>
-        <w:t>, set up prediction for the  (reversed heterochiasmy strains</w:t>
+        <w:t>(motivation, set up prediction for the  (reversed heterochiasmy strains</w:t>
       </w:r>
     </w:p>
     <w:p>
@@ -1409,15 +1074,7 @@
         <w:t>rd</w:t>
       </w:r>
       <w:r>
-        <w:t xml:space="preserve"> longest in reference genome (</w:t>
-      </w:r>
-      <w:proofErr w:type="spellStart"/>
-      <w:r>
-        <w:t>mb</w:t>
-      </w:r>
-      <w:proofErr w:type="spellEnd"/>
-      <w:r>
-        <w:t>). The XY in males and distinguishable and can be is filtered out from the single bivalent data set)</w:t>
+        <w:t xml:space="preserve"> longest in reference genome (mb). The XY in males and distinguishable and can be is filtered out from the single bivalent data set)</w:t>
       </w:r>
     </w:p>
     <w:p>
@@ -1505,23 +1162,7 @@
         <w:contextualSpacing/>
       </w:pPr>
       <w:r>
-        <w:t xml:space="preserve">SKIVE was the only strain without significant differences for the short </w:t>
-      </w:r>
-      <w:proofErr w:type="spellStart"/>
-      <w:r>
-        <w:t>biv</w:t>
-      </w:r>
-      <w:proofErr w:type="spellEnd"/>
-      <w:r>
-        <w:t xml:space="preserve"> dataset, … the short </w:t>
-      </w:r>
-      <w:proofErr w:type="spellStart"/>
-      <w:r>
-        <w:t>biv</w:t>
-      </w:r>
-      <w:proofErr w:type="spellEnd"/>
-      <w:r>
-        <w:t xml:space="preserve"> samples for skive females are lower than other female means – this could be due to sampling / lower power of the reduced dataset.  But this strain does have </w:t>
+        <w:t xml:space="preserve">SKIVE was the only strain without significant differences for the short biv dataset, … the short biv samples for skive females are lower than other female means – this could be due to sampling / lower power of the reduced dataset.  But this strain does have </w:t>
       </w:r>
       <w:r>
         <w:t>significant for</w:t>
@@ -1550,39 +1191,24 @@
       <w:pPr>
         <w:contextualSpacing/>
       </w:pPr>
-      <w:proofErr w:type="spellStart"/>
-      <w:r>
-        <w:t>Lmer</w:t>
-      </w:r>
-      <w:proofErr w:type="spellEnd"/>
-      <w:r>
-        <w:t xml:space="preserve">:  all are effects significant </w:t>
-      </w:r>
-    </w:p>
-    <w:p>
-      <w:pPr>
-        <w:contextualSpacing/>
-      </w:pPr>
-      <w:proofErr w:type="spellStart"/>
-      <w:r>
-        <w:t>Glm</w:t>
-      </w:r>
-      <w:proofErr w:type="spellEnd"/>
-      <w:r>
-        <w:t xml:space="preserve"> m2; </w:t>
-      </w:r>
-    </w:p>
-    <w:p>
-      <w:pPr>
-        <w:contextualSpacing/>
-      </w:pPr>
-      <w:proofErr w:type="spellStart"/>
-      <w:r>
-        <w:t>Glm</w:t>
-      </w:r>
-      <w:proofErr w:type="spellEnd"/>
-      <w:r>
-        <w:t xml:space="preserve"> m3</w:t>
+      <w:r>
+        <w:t xml:space="preserve">Lmer:  all are effects significant </w:t>
+      </w:r>
+    </w:p>
+    <w:p>
+      <w:pPr>
+        <w:contextualSpacing/>
+      </w:pPr>
+      <w:r>
+        <w:t xml:space="preserve">Glm m2; </w:t>
+      </w:r>
+    </w:p>
+    <w:p>
+      <w:pPr>
+        <w:contextualSpacing/>
+      </w:pPr>
+      <w:r>
+        <w:t>Glm m3</w:t>
       </w:r>
     </w:p>
     <w:p>
@@ -1605,130 +1231,45 @@
       <w:pPr>
         <w:contextualSpacing/>
       </w:pPr>
-      <w:proofErr w:type="spellStart"/>
-      <w:r>
-        <w:t>Lmer</w:t>
-      </w:r>
-      <w:proofErr w:type="spellEnd"/>
-      <w:r>
-        <w:t>: significant sex and sub*sex</w:t>
-      </w:r>
-    </w:p>
-    <w:p>
-      <w:pPr>
-        <w:contextualSpacing/>
-      </w:pPr>
-      <w:r>
-        <w:t xml:space="preserve">M2 </w:t>
-      </w:r>
-      <w:proofErr w:type="spellStart"/>
-      <w:r>
-        <w:t>glm</w:t>
-      </w:r>
-      <w:proofErr w:type="spellEnd"/>
-      <w:r>
-        <w:t xml:space="preserve">: </w:t>
-      </w:r>
-      <w:proofErr w:type="gramStart"/>
-      <w:r>
-        <w:t>sex  male</w:t>
-      </w:r>
-      <w:proofErr w:type="gramEnd"/>
-      <w:r>
-        <w:t xml:space="preserve"> most sig, skive strain and </w:t>
-      </w:r>
-      <w:proofErr w:type="spellStart"/>
-      <w:r>
-        <w:t>skiv</w:t>
-      </w:r>
-      <w:proofErr w:type="spellEnd"/>
-      <w:r>
-        <w:t>*male are slightly sig</w:t>
-      </w:r>
-    </w:p>
-    <w:p>
-      <w:pPr>
-        <w:contextualSpacing/>
-      </w:pPr>
-      <w:r>
-        <w:t xml:space="preserve">M3 </w:t>
-      </w:r>
-      <w:proofErr w:type="spellStart"/>
-      <w:r>
-        <w:t>glm</w:t>
-      </w:r>
-      <w:proofErr w:type="spellEnd"/>
-      <w:r>
-        <w:t xml:space="preserve">: </w:t>
-      </w:r>
-      <w:proofErr w:type="gramStart"/>
-      <w:r>
-        <w:t>sex  male</w:t>
-      </w:r>
-      <w:proofErr w:type="gramEnd"/>
-      <w:r>
-        <w:t xml:space="preserve"> is the only significant effect</w:t>
-      </w:r>
-    </w:p>
-    <w:p>
-      <w:pPr>
-        <w:contextualSpacing/>
-      </w:pPr>
-      <w:r>
-        <w:t xml:space="preserve">&lt;the skive effects are likely due to </w:t>
-      </w:r>
-      <w:proofErr w:type="spellStart"/>
-      <w:r>
-        <w:t>undersampling</w:t>
-      </w:r>
-      <w:proofErr w:type="spellEnd"/>
-      <w:r>
-        <w:t>&gt;</w:t>
-      </w:r>
-    </w:p>
-    <w:p>
-      <w:pPr>
-        <w:contextualSpacing/>
-      </w:pPr>
-    </w:p>
-    <w:p>
-      <w:pPr>
-        <w:contextualSpacing/>
-      </w:pPr>
-      <w:r>
-        <w:t xml:space="preserve"> </w:t>
-      </w:r>
-      <w:proofErr w:type="gramStart"/>
-      <w:r>
-        <w:t>indicate</w:t>
-      </w:r>
-      <w:proofErr w:type="gramEnd"/>
-      <w:r>
-        <w:t xml:space="preserve"> strain effects have evolved – </w:t>
-      </w:r>
-      <w:proofErr w:type="spellStart"/>
-      <w:r>
-        <w:t>molossinus</w:t>
-      </w:r>
-      <w:proofErr w:type="spellEnd"/>
-      <w:r>
-        <w:t xml:space="preserve"> and musculus male </w:t>
-      </w:r>
-      <w:proofErr w:type="spellStart"/>
-      <w:r>
-        <w:t>sc</w:t>
-      </w:r>
-      <w:proofErr w:type="spellEnd"/>
-      <w:r>
-        <w:t xml:space="preserve"> is longer than domesticus male (significant sex*subspecies from mixed model)  (also </w:t>
-      </w:r>
-      <w:proofErr w:type="spellStart"/>
-      <w:r>
-        <w:t>lew</w:t>
-      </w:r>
-      <w:proofErr w:type="spellEnd"/>
-      <w:r>
-        <w:t xml:space="preserve"> and g have v significant strain effects</w:t>
+      <w:r>
+        <w:t>Lmer: significant sex and sub*sex</w:t>
+      </w:r>
+    </w:p>
+    <w:p>
+      <w:pPr>
+        <w:contextualSpacing/>
+      </w:pPr>
+      <w:r>
+        <w:t>M2 glm: sex  male most sig, skive strain and skiv*male are slightly sig</w:t>
+      </w:r>
+    </w:p>
+    <w:p>
+      <w:pPr>
+        <w:contextualSpacing/>
+      </w:pPr>
+      <w:r>
+        <w:t>M3 glm: sex  male is the only significant effect</w:t>
+      </w:r>
+    </w:p>
+    <w:p>
+      <w:pPr>
+        <w:contextualSpacing/>
+      </w:pPr>
+      <w:r>
+        <w:t>&lt;the skive effects are likely due to undersampling&gt;</w:t>
+      </w:r>
+    </w:p>
+    <w:p>
+      <w:pPr>
+        <w:contextualSpacing/>
+      </w:pPr>
+    </w:p>
+    <w:p>
+      <w:pPr>
+        <w:contextualSpacing/>
+      </w:pPr>
+      <w:r>
+        <w:t xml:space="preserve"> indicate strain effects have evolved – molossinus and musculus male sc is longer than domesticus male (significant sex*subspecies from mixed model)  (also lew and g have v significant strain effects</w:t>
       </w:r>
     </w:p>
     <w:p>
@@ -1745,29 +1286,8 @@
       <w:r>
         <w:t xml:space="preserve"> ---</w:t>
       </w:r>
-      <w:proofErr w:type="spellStart"/>
-      <w:r>
-        <w:t>Ttests</w:t>
-      </w:r>
-      <w:proofErr w:type="spellEnd"/>
-      <w:r>
-        <w:t xml:space="preserve">, </w:t>
-      </w:r>
-      <w:proofErr w:type="spellStart"/>
-      <w:r>
-        <w:t>lmer</w:t>
-      </w:r>
-      <w:proofErr w:type="spellEnd"/>
-      <w:r>
-        <w:t xml:space="preserve">, and </w:t>
-      </w:r>
-      <w:proofErr w:type="spellStart"/>
-      <w:r>
-        <w:t>glm</w:t>
-      </w:r>
-      <w:proofErr w:type="spellEnd"/>
-      <w:r>
-        <w:t xml:space="preserve"> – FEMALE HAVE SIG MORE SC_AE</w:t>
+      <w:r>
+        <w:t>Ttests, lmer, and glm – FEMALE HAVE SIG MORE SC_AE</w:t>
       </w:r>
     </w:p>
     <w:p>
@@ -1793,15 +1313,7 @@
         <w:t>Suggesting</w:t>
       </w:r>
       <w:r>
-        <w:t xml:space="preserve"> a DECOUPLING of broad summaries of SC length and </w:t>
-      </w:r>
-      <w:proofErr w:type="spellStart"/>
-      <w:r>
-        <w:t>gwRR</w:t>
-      </w:r>
-      <w:proofErr w:type="spellEnd"/>
-      <w:r>
-        <w:t xml:space="preserve">. </w:t>
+        <w:t xml:space="preserve"> a DECOUPLING of broad summaries of SC length and gwRR. </w:t>
       </w:r>
       <w:r>
         <w:t xml:space="preserve">This is not a complete decoupling since in all strains the positive correlation of SC lengths across bivalent classes is held. </w:t>
@@ -1833,47 +1345,7 @@
         <w:t>**</w:t>
       </w:r>
       <w:r>
-        <w:t xml:space="preserve">3. </w:t>
-      </w:r>
-      <w:proofErr w:type="gramStart"/>
-      <w:r>
-        <w:t>males</w:t>
-      </w:r>
-      <w:proofErr w:type="gramEnd"/>
-      <w:r>
-        <w:t xml:space="preserve"> from </w:t>
-      </w:r>
-      <w:proofErr w:type="spellStart"/>
-      <w:r>
-        <w:t>Musc</w:t>
-      </w:r>
-      <w:proofErr w:type="spellEnd"/>
-      <w:r>
-        <w:t xml:space="preserve"> and </w:t>
-      </w:r>
-      <w:proofErr w:type="spellStart"/>
-      <w:r>
-        <w:t>mol</w:t>
-      </w:r>
-      <w:proofErr w:type="spellEnd"/>
-      <w:r>
-        <w:t xml:space="preserve"> strains have significantly longer SC metrics than males from Dom.  Suggests at chromatin compaction – between these subspecies and may   (be a requirement for the rapid evolution seen in the 2 </w:t>
-      </w:r>
-      <w:proofErr w:type="spellStart"/>
-      <w:r>
-        <w:t>musc</w:t>
-      </w:r>
-      <w:proofErr w:type="spellEnd"/>
-      <w:r>
-        <w:t xml:space="preserve"> and </w:t>
-      </w:r>
-      <w:proofErr w:type="spellStart"/>
-      <w:r>
-        <w:t>mol</w:t>
-      </w:r>
-      <w:proofErr w:type="spellEnd"/>
-      <w:r>
-        <w:t xml:space="preserve"> strains)</w:t>
+        <w:t>3. males from Musc and mol strains have significantly longer SC metrics than males from Dom.  Suggests at chromatin compaction – between these subspecies and may   (be a requirement for the rapid evolution seen in the 2 musc and mol strains)</w:t>
       </w:r>
       <w:r>
         <w:t xml:space="preserve"> *** later I say this isn’t true!!</w:t>
@@ -1897,15 +1369,7 @@
         <w:contextualSpacing/>
       </w:pPr>
       <w:r>
-        <w:t>&lt;</w:t>
-      </w:r>
-      <w:proofErr w:type="gramStart"/>
-      <w:r>
-        <w:t>transition</w:t>
-      </w:r>
-      <w:proofErr w:type="gramEnd"/>
-      <w:r>
-        <w:t>&gt;  -- following up on SC area – with how COs are place --- placement and number of COs on single bivalents</w:t>
+        <w:t>&lt;transition&gt;  -- following up on SC area – with how COs are place --- placement and number of COs on single bivalents</w:t>
       </w:r>
     </w:p>
     <w:p>
@@ -1921,44 +1385,20 @@
         <w:contextualSpacing/>
       </w:pPr>
       <w:r>
-        <w:t xml:space="preserve">-- </w:t>
-      </w:r>
-      <w:proofErr w:type="gramStart"/>
-      <w:r>
-        <w:t>these</w:t>
-      </w:r>
-      <w:proofErr w:type="gramEnd"/>
-      <w:r>
-        <w:t xml:space="preserve"> results suggest that this area is ‘utilized’ in different ways across sexes and strains – so we next investigate the recombination landscape – (</w:t>
-      </w:r>
-      <w:proofErr w:type="spellStart"/>
-      <w:r>
-        <w:t>ie</w:t>
-      </w:r>
-      <w:proofErr w:type="spellEnd"/>
-      <w:r>
-        <w:t xml:space="preserve"> the relationship between the placement and number of COs along chromosomes).</w:t>
-      </w:r>
-    </w:p>
-    <w:p>
-      <w:pPr>
-        <w:contextualSpacing/>
-      </w:pPr>
-    </w:p>
-    <w:p>
-      <w:pPr>
-        <w:contextualSpacing/>
-      </w:pPr>
-      <w:r>
-        <w:t xml:space="preserve">2. We focus on two metrics/ aspects </w:t>
-      </w:r>
-      <w:proofErr w:type="spellStart"/>
-      <w:r>
-        <w:t>i</w:t>
-      </w:r>
-      <w:proofErr w:type="spellEnd"/>
-      <w:r>
-        <w:t>) the placement of single foci along a bivalent (just 1CO) and ii) the placement of two foci on the same bivalent / the interfocal distance of 2CO bivalents (reflects crossover interference)</w:t>
+        <w:t>-- these results suggest that this area is ‘utilized’ in different ways across sexes and strains – so we next investigate the recombination landscape – (ie the relationship between the placement and number of COs along chromosomes).</w:t>
+      </w:r>
+    </w:p>
+    <w:p>
+      <w:pPr>
+        <w:contextualSpacing/>
+      </w:pPr>
+    </w:p>
+    <w:p>
+      <w:pPr>
+        <w:contextualSpacing/>
+      </w:pPr>
+      <w:r>
+        <w:t>2. We focus on two metrics/ aspects i) the placement of single foci along a bivalent (just 1CO) and ii) the placement of two foci on the same bivalent / the interfocal distance of 2CO bivalents (reflects crossover interference)</w:t>
       </w:r>
     </w:p>
     <w:p>
@@ -1998,45 +1438,15 @@
         <w:rPr>
           <w:b/>
         </w:rPr>
-        <w:t xml:space="preserve">Q1. 1CO </w:t>
-      </w:r>
-      <w:proofErr w:type="spellStart"/>
-      <w:r>
-        <w:rPr>
-          <w:b/>
-        </w:rPr>
-        <w:t>pos</w:t>
-      </w:r>
-      <w:proofErr w:type="spellEnd"/>
-      <w:r>
-        <w:rPr>
-          <w:b/>
-        </w:rPr>
-        <w:t>)</w:t>
-      </w:r>
-    </w:p>
-    <w:p>
-      <w:pPr>
-        <w:contextualSpacing/>
-      </w:pPr>
-      <w:r>
-        <w:t xml:space="preserve">In order to test if there has been evolution of the typical rec landscape differences, we examined the normalized </w:t>
-      </w:r>
-      <w:proofErr w:type="spellStart"/>
-      <w:r>
-        <w:t>forci</w:t>
-      </w:r>
-      <w:proofErr w:type="spellEnd"/>
-      <w:r>
-        <w:t xml:space="preserve"> position of single foci </w:t>
-      </w:r>
-      <w:proofErr w:type="spellStart"/>
-      <w:r>
-        <w:t>bivalens</w:t>
-      </w:r>
-      <w:proofErr w:type="spellEnd"/>
-      <w:r>
-        <w:t xml:space="preserve"> (1COs).</w:t>
+        <w:t>Q1. 1CO pos)</w:t>
+      </w:r>
+    </w:p>
+    <w:p>
+      <w:pPr>
+        <w:contextualSpacing/>
+      </w:pPr>
+      <w:r>
+        <w:t>In order to test if there has been evolution of the typical rec landscape differences, we examined the normalized forci position of single foci bivalens (1COs).</w:t>
       </w:r>
     </w:p>
     <w:p>
@@ -2064,37 +1474,16 @@
       <w:pPr>
         <w:contextualSpacing/>
       </w:pPr>
-      <w:proofErr w:type="gramStart"/>
-      <w:r>
-        <w:t>-(</w:t>
-      </w:r>
-      <w:proofErr w:type="gramEnd"/>
-      <w:r>
-        <w:t xml:space="preserve">stick to full </w:t>
-      </w:r>
-      <w:proofErr w:type="spellStart"/>
-      <w:r>
-        <w:t>biv</w:t>
-      </w:r>
-      <w:proofErr w:type="spellEnd"/>
-      <w:r>
-        <w:t xml:space="preserve"> data set) – if results not sig, try smaller data sets</w:t>
-      </w:r>
-    </w:p>
-    <w:p>
-      <w:pPr>
-        <w:contextualSpacing/>
-      </w:pPr>
-      <w:r>
-        <w:t>-</w:t>
-      </w:r>
-      <w:proofErr w:type="gramStart"/>
-      <w:r>
-        <w:t>basic</w:t>
-      </w:r>
-      <w:proofErr w:type="gramEnd"/>
-      <w:r>
-        <w:t xml:space="preserve"> stats – table X – number of 1CO bivalents per category</w:t>
+      <w:r>
+        <w:t>-(stick to full biv data set) – if results not sig, try smaller data sets</w:t>
+      </w:r>
+    </w:p>
+    <w:p>
+      <w:pPr>
+        <w:contextualSpacing/>
+      </w:pPr>
+      <w:r>
+        <w:t>-basic stats – table X – number of 1CO bivalents per category</w:t>
       </w:r>
     </w:p>
     <w:p>
@@ -2115,15 +1504,7 @@
         <w:contextualSpacing/>
       </w:pPr>
       <w:r>
-        <w:t xml:space="preserve">1. Sex is the most significant factor influencing the normalized placement of single foci along a </w:t>
-      </w:r>
-      <w:proofErr w:type="gramStart"/>
-      <w:r>
-        <w:t>bivalent  (</w:t>
-      </w:r>
-      <w:proofErr w:type="gramEnd"/>
-      <w:r>
-        <w:t>by t-tests, mixed and linear models effects).</w:t>
+        <w:t>1. Sex is the most significant factor influencing the normalized placement of single foci along a bivalent  (by t-tests, mixed and linear models effects).</w:t>
       </w:r>
     </w:p>
     <w:p>
@@ -2134,51 +1515,17 @@
         <w:contextualSpacing/>
       </w:pPr>
       <w:r>
-        <w:t xml:space="preserve">2. (Dom and </w:t>
-      </w:r>
-      <w:proofErr w:type="spellStart"/>
-      <w:r>
-        <w:t>musc</w:t>
-      </w:r>
-      <w:proofErr w:type="spellEnd"/>
-      <w:r>
-        <w:t xml:space="preserve"> strains more significant sex </w:t>
+        <w:t xml:space="preserve">2. (Dom and musc strains more significant sex </w:t>
       </w:r>
       <w:r>
         <w:t xml:space="preserve">dimorphism </w:t>
       </w:r>
       <w:r>
-        <w:t xml:space="preserve">compared to Molossinus (– with the </w:t>
-      </w:r>
-      <w:proofErr w:type="spellStart"/>
-      <w:r>
-        <w:t>dom</w:t>
-      </w:r>
-      <w:proofErr w:type="spellEnd"/>
-      <w:r>
-        <w:t xml:space="preserve"> strains being more </w:t>
-      </w:r>
-      <w:proofErr w:type="spellStart"/>
-      <w:r>
-        <w:t>telomeric</w:t>
-      </w:r>
-      <w:proofErr w:type="spellEnd"/>
-      <w:r>
-        <w:t xml:space="preserve"> in males compared to </w:t>
-      </w:r>
-      <w:proofErr w:type="spellStart"/>
-      <w:proofErr w:type="gramStart"/>
-      <w:r>
-        <w:t>mol</w:t>
-      </w:r>
-      <w:proofErr w:type="spellEnd"/>
-      <w:r>
-        <w:t xml:space="preserve"> </w:t>
+        <w:t xml:space="preserve">compared to Molossinus (– with the dom strains being more telomeric in males compared to mol </w:t>
       </w:r>
       <w:r>
         <w:t xml:space="preserve"> males</w:t>
       </w:r>
-      <w:proofErr w:type="gramEnd"/>
       <w:r>
         <w:t>)</w:t>
       </w:r>
@@ -2317,23 +1664,7 @@
         <w:contextualSpacing/>
       </w:pPr>
       <w:r>
-        <w:t xml:space="preserve">-- </w:t>
-      </w:r>
-      <w:proofErr w:type="gramStart"/>
-      <w:r>
-        <w:t>raw</w:t>
-      </w:r>
-      <w:proofErr w:type="gramEnd"/>
-      <w:r>
-        <w:t xml:space="preserve"> and normalized measures used, (raw </w:t>
-      </w:r>
-      <w:proofErr w:type="spellStart"/>
-      <w:r>
-        <w:t>beceause</w:t>
-      </w:r>
-      <w:proofErr w:type="spellEnd"/>
-      <w:r>
-        <w:t xml:space="preserve"> as a predicted mechanical / physical force – this should be conserved, </w:t>
+        <w:t xml:space="preserve">-- raw and normalized measures used, (raw beceause as a predicted mechanical / physical force – this should be conserved, </w:t>
       </w:r>
     </w:p>
     <w:p>
@@ -2359,15 +1690,7 @@
         <w:contextualSpacing/>
       </w:pPr>
       <w:r>
-        <w:t xml:space="preserve">-normalized </w:t>
-      </w:r>
-      <w:proofErr w:type="spellStart"/>
-      <w:r>
-        <w:t>ifd</w:t>
-      </w:r>
-      <w:proofErr w:type="spellEnd"/>
-      <w:r>
-        <w:t xml:space="preserve"> to account for inherent difference in the SC lengths</w:t>
+        <w:t>-normalized ifd to account for inherent difference in the SC lengths</w:t>
       </w:r>
       <w:r>
         <w:t xml:space="preserve">  </w:t>
@@ -2396,33 +1719,15 @@
         <w:contextualSpacing/>
       </w:pPr>
       <w:r>
-        <w:t xml:space="preserve">1. </w:t>
-      </w:r>
-      <w:proofErr w:type="spellStart"/>
-      <w:proofErr w:type="gramStart"/>
-      <w:r>
-        <w:t>t.test</w:t>
-      </w:r>
-      <w:proofErr w:type="spellEnd"/>
-      <w:proofErr w:type="gramEnd"/>
-      <w:r>
-        <w:t xml:space="preserve"> for sex differences</w:t>
-      </w:r>
-    </w:p>
-    <w:p>
-      <w:pPr>
-        <w:contextualSpacing/>
-      </w:pPr>
-      <w:r>
-        <w:t xml:space="preserve">2. mixed models and </w:t>
-      </w:r>
-      <w:proofErr w:type="spellStart"/>
-      <w:r>
-        <w:t>glms</w:t>
-      </w:r>
-      <w:proofErr w:type="spellEnd"/>
-      <w:r>
-        <w:t xml:space="preserve"> for evolution and strain effects</w:t>
+        <w:t>1. t.test for sex differences</w:t>
+      </w:r>
+    </w:p>
+    <w:p>
+      <w:pPr>
+        <w:contextualSpacing/>
+      </w:pPr>
+      <w:r>
+        <w:t>2. mixed models and glms for evolution and strain effects</w:t>
       </w:r>
     </w:p>
     <w:p>
@@ -2438,18 +1743,8 @@
         <w:contextualSpacing/>
       </w:pPr>
       <w:r>
-        <w:t>-</w:t>
-      </w:r>
-      <w:proofErr w:type="spellStart"/>
-      <w:proofErr w:type="gramStart"/>
-      <w:r>
-        <w:t>t.tests</w:t>
-      </w:r>
-      <w:proofErr w:type="spellEnd"/>
-      <w:r>
-        <w:t xml:space="preserve"> !!</w:t>
-      </w:r>
-      <w:proofErr w:type="gramEnd"/>
+        <w:t>-t.tests !!</w:t>
+      </w:r>
     </w:p>
     <w:p>
       <w:pPr>
@@ -2527,21 +1822,7 @@
         <w:rPr>
           <w:b/>
         </w:rPr>
-        <w:t xml:space="preserve">Variation in </w:t>
-      </w:r>
-      <w:proofErr w:type="spellStart"/>
-      <w:r>
-        <w:rPr>
-          <w:b/>
-        </w:rPr>
-        <w:t>gwRR</w:t>
-      </w:r>
-      <w:proofErr w:type="spellEnd"/>
-      <w:r>
-        <w:rPr>
-          <w:b/>
-        </w:rPr>
-        <w:t xml:space="preserve"> across house mouse males</w:t>
+        <w:t>Variation in gwRR across house mouse males</w:t>
       </w:r>
       <w:r>
         <w:rPr>
@@ -2573,15 +1854,7 @@
         <w:t xml:space="preserve">single bivalents </w:t>
       </w:r>
       <w:r>
-        <w:t xml:space="preserve">traits distinguish high and low recombining males in </w:t>
-      </w:r>
-      <w:proofErr w:type="spellStart"/>
-      <w:r>
-        <w:t>Musc</w:t>
-      </w:r>
-      <w:proofErr w:type="spellEnd"/>
-      <w:r>
-        <w:t xml:space="preserve"> strains?</w:t>
+        <w:t>traits distinguish high and low recombining males in Musc strains?</w:t>
       </w:r>
     </w:p>
     <w:p>
@@ -2603,15 +1876,7 @@
         <w:contextualSpacing/>
       </w:pPr>
       <w:r>
-        <w:t xml:space="preserve">- General predictions based on the </w:t>
-      </w:r>
-      <w:proofErr w:type="spellStart"/>
-      <w:r>
-        <w:t>gwRR</w:t>
-      </w:r>
-      <w:proofErr w:type="spellEnd"/>
-      <w:r>
-        <w:t xml:space="preserve"> results:</w:t>
+        <w:t>- General predictions based on the gwRR results:</w:t>
       </w:r>
     </w:p>
     <w:p>
@@ -2629,23 +1894,7 @@
         <w:contextualSpacing/>
       </w:pPr>
       <w:r>
-        <w:t xml:space="preserve">II. </w:t>
-      </w:r>
-      <w:proofErr w:type="spellStart"/>
-      <w:r>
-        <w:t>Musc</w:t>
-      </w:r>
-      <w:proofErr w:type="spellEnd"/>
-      <w:r>
-        <w:t xml:space="preserve"> </w:t>
-      </w:r>
-      <w:proofErr w:type="gramStart"/>
-      <w:r>
-        <w:t>strains  (</w:t>
-      </w:r>
-      <w:proofErr w:type="gramEnd"/>
-      <w:r>
-        <w:t>PWD &gt; SKIVE  &gt;  KAZ, CZECHII )</w:t>
+        <w:t>II. Musc strains  (PWD &gt; SKIVE  &gt;  KAZ, CZECHII )</w:t>
       </w:r>
     </w:p>
     <w:p>
@@ -2654,39 +1903,15 @@
         <w:contextualSpacing/>
       </w:pPr>
       <w:r>
-        <w:t xml:space="preserve">III. </w:t>
-      </w:r>
-      <w:proofErr w:type="spellStart"/>
-      <w:r>
-        <w:t>Mol</w:t>
-      </w:r>
-      <w:proofErr w:type="spellEnd"/>
-      <w:r>
-        <w:t xml:space="preserve"> strains (MSM &gt; </w:t>
-      </w:r>
-      <w:proofErr w:type="spellStart"/>
-      <w:r>
-        <w:t>Mol</w:t>
-      </w:r>
-      <w:proofErr w:type="spellEnd"/>
-      <w:r>
-        <w:t>)</w:t>
-      </w:r>
-    </w:p>
-    <w:p>
-      <w:pPr>
-        <w:contextualSpacing/>
-      </w:pPr>
-      <w:r>
-        <w:t>-</w:t>
-      </w:r>
-      <w:proofErr w:type="spellStart"/>
-      <w:r>
-        <w:t>glms</w:t>
-      </w:r>
-      <w:proofErr w:type="spellEnd"/>
-      <w:r>
-        <w:t xml:space="preserve"> </w:t>
+        <w:t>III. Mol strains (MSM &gt; Mol)</w:t>
+      </w:r>
+    </w:p>
+    <w:p>
+      <w:pPr>
+        <w:contextualSpacing/>
+      </w:pPr>
+      <w:r>
+        <w:t xml:space="preserve">-glms </w:t>
       </w:r>
       <w:r>
         <w:t xml:space="preserve">and logistic regression </w:t>
@@ -2779,28 +2004,21 @@
       <w:pPr>
         <w:contextualSpacing/>
       </w:pPr>
-      <w:proofErr w:type="gramStart"/>
       <w:r>
         <w:t>motivation</w:t>
       </w:r>
-      <w:proofErr w:type="gramEnd"/>
-    </w:p>
-    <w:p>
-      <w:pPr>
-        <w:contextualSpacing/>
-      </w:pPr>
-    </w:p>
-    <w:p>
-      <w:pPr>
-        <w:contextualSpacing/>
-      </w:pPr>
-      <w:proofErr w:type="gramStart"/>
-      <w:r>
-        <w:t>brief</w:t>
-      </w:r>
-      <w:proofErr w:type="gramEnd"/>
-      <w:r>
-        <w:t xml:space="preserve"> ref to the Q1 findings</w:t>
+    </w:p>
+    <w:p>
+      <w:pPr>
+        <w:contextualSpacing/>
+      </w:pPr>
+    </w:p>
+    <w:p>
+      <w:pPr>
+        <w:contextualSpacing/>
+      </w:pPr>
+      <w:r>
+        <w:t>brief ref to the Q1 findings</w:t>
       </w:r>
     </w:p>
     <w:p>
@@ -2811,91 +2029,36 @@
         <w:t>(</w:t>
       </w:r>
       <w:r>
-        <w:t xml:space="preserve">while testing the sex differences, -- there were results which suggest that the musculus and </w:t>
-      </w:r>
-      <w:proofErr w:type="spellStart"/>
-      <w:r>
-        <w:t>molossinus</w:t>
-      </w:r>
-      <w:proofErr w:type="spellEnd"/>
-      <w:r>
-        <w:t xml:space="preserve"> strains had longer SC compared to the domesticus strains – these two strains also contain the high rec strains – motivating a model/hypothesis that </w:t>
-      </w:r>
-      <w:proofErr w:type="spellStart"/>
-      <w:r>
-        <w:t>sc</w:t>
-      </w:r>
-      <w:proofErr w:type="spellEnd"/>
-      <w:r>
-        <w:t xml:space="preserve"> length / chromatin compaction evolution may proceed – facilitate the rapid male specific evolution in </w:t>
-      </w:r>
-      <w:proofErr w:type="spellStart"/>
-      <w:r>
-        <w:t>gwRR</w:t>
-      </w:r>
-      <w:proofErr w:type="spellEnd"/>
-      <w:r>
-        <w:t>)</w:t>
-      </w:r>
-    </w:p>
-    <w:p>
-      <w:pPr>
-        <w:contextualSpacing/>
-      </w:pPr>
-    </w:p>
-    <w:p>
-      <w:pPr>
-        <w:contextualSpacing/>
-      </w:pPr>
-      <w:proofErr w:type="gramStart"/>
+        <w:t>while testing the sex differences, -- there were results which suggest that the musculus and molossinus strains had longer SC compared to the domesticus strains – these two strains also contain the high rec strains – motivating a model/hypothesis that sc length / chromatin compaction evolution may proceed – facilitate the rapid male specific evolution in gwRR)</w:t>
+      </w:r>
+    </w:p>
+    <w:p>
+      <w:pPr>
+        <w:contextualSpacing/>
+      </w:pPr>
+    </w:p>
+    <w:p>
+      <w:pPr>
+        <w:contextualSpacing/>
+      </w:pPr>
       <w:r>
         <w:t>framework</w:t>
       </w:r>
-      <w:proofErr w:type="gramEnd"/>
-    </w:p>
-    <w:p>
-      <w:pPr>
-        <w:contextualSpacing/>
-      </w:pPr>
-      <w:proofErr w:type="gramStart"/>
-      <w:r>
-        <w:t>we</w:t>
-      </w:r>
-      <w:proofErr w:type="gramEnd"/>
-      <w:r>
-        <w:t xml:space="preserve"> apply </w:t>
-      </w:r>
-      <w:proofErr w:type="spellStart"/>
-      <w:r>
-        <w:t>t.tests</w:t>
-      </w:r>
-      <w:proofErr w:type="spellEnd"/>
-      <w:r>
-        <w:t xml:space="preserve"> to test if with subspecies the high rec strains have significantly more/longer </w:t>
-      </w:r>
-      <w:proofErr w:type="spellStart"/>
-      <w:r>
-        <w:t>sc</w:t>
-      </w:r>
-      <w:proofErr w:type="spellEnd"/>
-      <w:r>
-        <w:t xml:space="preserve"> metrics.</w:t>
-      </w:r>
-    </w:p>
-    <w:p>
-      <w:pPr>
-        <w:contextualSpacing/>
-      </w:pPr>
-      <w:r>
-        <w:t xml:space="preserve">We run these comparisons on the total </w:t>
-      </w:r>
-      <w:proofErr w:type="spellStart"/>
-      <w:r>
-        <w:t>sc</w:t>
-      </w:r>
-      <w:proofErr w:type="spellEnd"/>
-      <w:r>
-        <w:t xml:space="preserve"> area pre cell and two </w:t>
+    </w:p>
+    <w:p>
+      <w:pPr>
+        <w:contextualSpacing/>
+      </w:pPr>
+      <w:r>
+        <w:t>we apply t.tests to test if with subspecies the high rec strains have significantly more/longer sc metrics.</w:t>
+      </w:r>
+    </w:p>
+    <w:p>
+      <w:pPr>
+        <w:contextualSpacing/>
+      </w:pPr>
+      <w:r>
+        <w:t xml:space="preserve">We run these comparisons on the total sc area pre cell and two </w:t>
       </w:r>
       <w:r>
         <w:t>reduced</w:t>
@@ -2914,74 +2077,32 @@
         <w:contextualSpacing/>
       </w:pPr>
       <w:r>
-        <w:t xml:space="preserve">Plots (total </w:t>
-      </w:r>
-      <w:proofErr w:type="spellStart"/>
-      <w:r>
-        <w:t>sc</w:t>
-      </w:r>
-      <w:proofErr w:type="spellEnd"/>
-      <w:r>
-        <w:t>)</w:t>
-      </w:r>
-    </w:p>
-    <w:p>
-      <w:pPr>
-        <w:contextualSpacing/>
-      </w:pPr>
-      <w:r>
-        <w:t xml:space="preserve">KAZ has longer total </w:t>
-      </w:r>
-      <w:proofErr w:type="spellStart"/>
-      <w:r>
-        <w:t>sc</w:t>
-      </w:r>
-      <w:proofErr w:type="spellEnd"/>
-      <w:r>
-        <w:t xml:space="preserve"> means, the other (new) strains I added in have higher total </w:t>
-      </w:r>
-      <w:proofErr w:type="spellStart"/>
-      <w:r>
-        <w:t>sc</w:t>
-      </w:r>
-      <w:proofErr w:type="spellEnd"/>
-      <w:r>
-        <w:t xml:space="preserve"> means.  The lack of significant difference between the high and low strains, is driven by higher total </w:t>
-      </w:r>
-      <w:proofErr w:type="spellStart"/>
-      <w:r>
-        <w:t>sc</w:t>
-      </w:r>
-      <w:proofErr w:type="spellEnd"/>
-      <w:r>
-        <w:t xml:space="preserve"> levels in tom, </w:t>
-      </w:r>
-      <w:proofErr w:type="spellStart"/>
-      <w:r>
-        <w:t>ast</w:t>
-      </w:r>
-      <w:proofErr w:type="spellEnd"/>
-      <w:r>
-        <w:t>, and Czech.</w:t>
-      </w:r>
-    </w:p>
-    <w:p>
-      <w:pPr>
-        <w:contextualSpacing/>
-      </w:pPr>
-    </w:p>
-    <w:p>
-      <w:pPr>
-        <w:contextualSpacing/>
-      </w:pPr>
-      <w:proofErr w:type="spellStart"/>
+        <w:t>Plots (total sc)</w:t>
+      </w:r>
+    </w:p>
+    <w:p>
+      <w:pPr>
+        <w:contextualSpacing/>
+      </w:pPr>
+      <w:r>
+        <w:t>KAZ has longer total sc means, the other (new) strains I added in have higher total sc means.  The lack of significant difference between the high and low strains, is driven by higher total sc levels in tom, ast, and Czech.</w:t>
+      </w:r>
+    </w:p>
+    <w:p>
+      <w:pPr>
+        <w:contextualSpacing/>
+      </w:pPr>
+    </w:p>
+    <w:p>
+      <w:pPr>
+        <w:contextualSpacing/>
+      </w:pPr>
       <w:r>
         <w:t>t.test</w:t>
       </w:r>
       <w:r>
         <w:t>s</w:t>
       </w:r>
-      <w:proofErr w:type="spellEnd"/>
       <w:r>
         <w:t xml:space="preserve"> </w:t>
       </w:r>
@@ -3007,15 +2128,7 @@
         <w:t xml:space="preserve"> All-</w:t>
       </w:r>
       <w:r>
-        <w:t xml:space="preserve"> significant difference, </w:t>
-      </w:r>
-      <w:proofErr w:type="spellStart"/>
-      <w:r>
-        <w:t>musc</w:t>
-      </w:r>
-      <w:proofErr w:type="spellEnd"/>
-      <w:r>
-        <w:t xml:space="preserve"> </w:t>
+        <w:t xml:space="preserve"> significant difference, musc </w:t>
       </w:r>
       <w:r>
         <w:t>–</w:t>
@@ -3027,15 +2140,7 @@
         <w:t>,</w:t>
       </w:r>
       <w:r>
-        <w:t xml:space="preserve">  </w:t>
-      </w:r>
-      <w:proofErr w:type="spellStart"/>
-      <w:r>
-        <w:t>mol</w:t>
-      </w:r>
-      <w:proofErr w:type="spellEnd"/>
-      <w:r>
-        <w:t xml:space="preserve"> sig longer</w:t>
+        <w:t xml:space="preserve">  mol sig longer</w:t>
       </w:r>
     </w:p>
     <w:p>
@@ -3047,13 +2152,8 @@
         </w:numPr>
       </w:pPr>
       <w:r>
-        <w:t xml:space="preserve">long </w:t>
-      </w:r>
-      <w:proofErr w:type="spellStart"/>
-      <w:r>
-        <w:t>biv</w:t>
-      </w:r>
-      <w:proofErr w:type="spellEnd"/>
+        <w:t>long biv</w:t>
+      </w:r>
       <w:r>
         <w:t xml:space="preserve"> --- ALL</w:t>
       </w:r>
@@ -3082,13 +2182,8 @@
         </w:numPr>
       </w:pPr>
       <w:r>
-        <w:t xml:space="preserve">short </w:t>
-      </w:r>
-      <w:proofErr w:type="spellStart"/>
-      <w:r>
-        <w:t>biv</w:t>
-      </w:r>
-      <w:proofErr w:type="spellEnd"/>
+        <w:t>short biv</w:t>
+      </w:r>
       <w:r>
         <w:t xml:space="preserve"> – ALL  </w:t>
       </w:r>
@@ -3129,15 +2224,7 @@
         <w:pStyle w:val="ListParagraph"/>
       </w:pPr>
       <w:r>
-        <w:t xml:space="preserve">2.   </w:t>
-      </w:r>
-      <w:proofErr w:type="gramStart"/>
-      <w:r>
-        <w:t>long</w:t>
-      </w:r>
-      <w:proofErr w:type="gramEnd"/>
-      <w:r>
-        <w:t xml:space="preserve">   </w:t>
+        <w:t xml:space="preserve">2.   long   </w:t>
       </w:r>
       <w:r>
         <w:t>p-value = 0.4</w:t>
@@ -3148,15 +2235,7 @@
         <w:pStyle w:val="ListParagraph"/>
       </w:pPr>
       <w:r>
-        <w:t xml:space="preserve">3. </w:t>
-      </w:r>
-      <w:proofErr w:type="gramStart"/>
-      <w:r>
-        <w:t>short</w:t>
-      </w:r>
-      <w:proofErr w:type="gramEnd"/>
-      <w:r>
-        <w:t xml:space="preserve">   </w:t>
+        <w:t xml:space="preserve">3. short   </w:t>
       </w:r>
       <w:r>
         <w:rPr>
@@ -3175,29 +2254,9 @@
       <w:pPr>
         <w:contextualSpacing/>
       </w:pPr>
-      <w:proofErr w:type="spellStart"/>
-      <w:proofErr w:type="gramStart"/>
-      <w:r>
-        <w:t>t.tests</w:t>
-      </w:r>
-      <w:proofErr w:type="spellEnd"/>
-      <w:proofErr w:type="gramEnd"/>
-      <w:r>
-        <w:t xml:space="preserve"> Dom vs </w:t>
-      </w:r>
-      <w:proofErr w:type="spellStart"/>
-      <w:r>
-        <w:t>Mol</w:t>
-      </w:r>
-      <w:proofErr w:type="spellEnd"/>
-      <w:r>
-        <w:t xml:space="preserve">   and Dom vs </w:t>
-      </w:r>
-      <w:proofErr w:type="spellStart"/>
-      <w:r>
-        <w:t>Musc</w:t>
-      </w:r>
-      <w:proofErr w:type="spellEnd"/>
+      <w:r>
+        <w:t>t.tests Dom vs Mol   and Dom vs Musc</w:t>
+      </w:r>
     </w:p>
     <w:p>
       <w:pPr>
@@ -3208,40 +2267,43 @@
         <w:t>1.</w:t>
       </w:r>
       <w:r>
+        <w:t xml:space="preserve"> total SC</w:t>
+      </w:r>
+      <w:r>
         <w:t xml:space="preserve"> </w:t>
       </w:r>
-      <w:proofErr w:type="gramStart"/>
-      <w:r>
-        <w:t>total</w:t>
-      </w:r>
-      <w:proofErr w:type="gramEnd"/>
-      <w:r>
-        <w:t xml:space="preserve"> SC</w:t>
+      <w:r>
+        <w:t xml:space="preserve">-- dom-musc p=.5,  </w:t>
+      </w:r>
+      <w:r>
+        <w:t xml:space="preserve">       </w:t>
+      </w:r>
+      <w:r>
+        <w:t xml:space="preserve">dom-mol  p=.1 </w:t>
+      </w:r>
+    </w:p>
+    <w:p>
+      <w:pPr>
+        <w:ind w:firstLine="720"/>
+        <w:contextualSpacing/>
+      </w:pPr>
+      <w:r>
+        <w:t>2.</w:t>
+      </w:r>
+      <w:r>
+        <w:t xml:space="preserve"> short SC</w:t>
       </w:r>
       <w:r>
         <w:t xml:space="preserve"> </w:t>
       </w:r>
       <w:r>
-        <w:t xml:space="preserve">-- </w:t>
-      </w:r>
-      <w:proofErr w:type="spellStart"/>
-      <w:r>
-        <w:t>dom-musc</w:t>
-      </w:r>
-      <w:proofErr w:type="spellEnd"/>
-      <w:r>
-        <w:t xml:space="preserve"> p=.5,  </w:t>
-      </w:r>
-      <w:r>
-        <w:t xml:space="preserve">       </w:t>
-      </w:r>
-      <w:proofErr w:type="spellStart"/>
-      <w:r>
-        <w:t>dom-mol</w:t>
-      </w:r>
-      <w:proofErr w:type="spellEnd"/>
-      <w:r>
-        <w:t xml:space="preserve">  p=.1 </w:t>
+        <w:t>–</w:t>
+      </w:r>
+      <w:r>
+        <w:t xml:space="preserve"> </w:t>
+      </w:r>
+      <w:r>
+        <w:t>Dom-musc  NS,          dom-mol   p=0.09</w:t>
       </w:r>
     </w:p>
     <w:p>
@@ -3250,423 +2312,212 @@
         <w:contextualSpacing/>
       </w:pPr>
       <w:r>
-        <w:t>2.</w:t>
+        <w:t>3.</w:t>
+      </w:r>
+      <w:r>
+        <w:t xml:space="preserve"> long SC</w:t>
+      </w:r>
+      <w:r>
+        <w:t xml:space="preserve"> --</w:t>
+      </w:r>
+      <w:r>
+        <w:t xml:space="preserve">  Dom-musc  p=0.08,   dom-mol   NS</w:t>
+      </w:r>
+    </w:p>
+    <w:p>
+      <w:pPr>
+        <w:contextualSpacing/>
+      </w:pPr>
+      <w:r>
+        <w:t>BIV-level</w:t>
+      </w:r>
+    </w:p>
+    <w:p>
+      <w:pPr>
+        <w:ind w:firstLine="720"/>
+        <w:contextualSpacing/>
+      </w:pPr>
+      <w:r>
+        <w:t>1.</w:t>
+      </w:r>
+      <w:r>
+        <w:t xml:space="preserve">    AL</w:t>
+      </w:r>
+      <w:r>
+        <w:t xml:space="preserve">L   DOM-MUSC  </w:t>
+      </w:r>
+      <w:r>
+        <w:t>p-value = 4e-13</w:t>
+      </w:r>
+      <w:r>
+        <w:t xml:space="preserve">,    DOM-MOL  </w:t>
+      </w:r>
+      <w:r>
+        <w:t>p-value = 6e-10</w:t>
+      </w:r>
+    </w:p>
+    <w:p>
+      <w:pPr>
+        <w:ind w:firstLine="720"/>
+        <w:contextualSpacing/>
+      </w:pPr>
+      <w:r>
+        <w:t xml:space="preserve">2.   long   Dom-MUSC  </w:t>
+      </w:r>
+      <w:r>
+        <w:t>p-value = 0.2</w:t>
+      </w:r>
+      <w:r>
+        <w:t xml:space="preserve">, </w:t>
+      </w:r>
+      <w:r>
+        <w:t xml:space="preserve">  Dom </w:t>
+      </w:r>
+      <w:r>
+        <w:t>–</w:t>
+      </w:r>
+      <w:r>
+        <w:t xml:space="preserve"> Mol</w:t>
+      </w:r>
+      <w:r>
+        <w:t xml:space="preserve">   </w:t>
+      </w:r>
+      <w:r>
+        <w:t>p-value = 0.9</w:t>
+      </w:r>
+    </w:p>
+    <w:p>
+      <w:pPr>
+        <w:ind w:firstLine="720"/>
+        <w:contextualSpacing/>
+      </w:pPr>
+      <w:r>
+        <w:t xml:space="preserve">3.  short   Dom – Musc  </w:t>
+      </w:r>
+      <w:r>
+        <w:t xml:space="preserve">p-value =0.8 </w:t>
+      </w:r>
+      <w:r>
+        <w:t xml:space="preserve"> , </w:t>
+      </w:r>
+      <w:r>
+        <w:t xml:space="preserve">  Dom </w:t>
+      </w:r>
+      <w:r>
+        <w:t>–</w:t>
+      </w:r>
+      <w:r>
+        <w:t xml:space="preserve"> Mol</w:t>
       </w:r>
       <w:r>
         <w:t xml:space="preserve"> </w:t>
       </w:r>
-      <w:proofErr w:type="gramStart"/>
-      <w:r>
-        <w:t>short</w:t>
-      </w:r>
-      <w:proofErr w:type="gramEnd"/>
-      <w:r>
-        <w:t xml:space="preserve"> SC</w:t>
+      <w:r>
+        <w:t xml:space="preserve"> p = 0.06</w:t>
+      </w:r>
+    </w:p>
+    <w:p>
+      <w:pPr>
+        <w:contextualSpacing/>
+        <w:rPr>
+          <w:b/>
+        </w:rPr>
+      </w:pPr>
+    </w:p>
+    <w:p>
+      <w:pPr>
+        <w:contextualSpacing/>
+        <w:rPr>
+          <w:b/>
+        </w:rPr>
+      </w:pPr>
+      <w:r>
+        <w:rPr>
+          <w:b/>
+        </w:rPr>
+        <w:t>f</w:t>
+      </w:r>
+      <w:r>
+        <w:rPr>
+          <w:b/>
+        </w:rPr>
+        <w:t>-Weak support of dom sc being shorter than the other subspecies</w:t>
+      </w:r>
+      <w:r>
+        <w:rPr>
+          <w:b/>
+        </w:rPr>
+        <w:t xml:space="preserve"> – the significant differences are when bivalent-level (instead of mouse av) </w:t>
+      </w:r>
+      <w:r>
+        <w:rPr>
+          <w:b/>
+        </w:rPr>
+        <w:t xml:space="preserve"> where there are significant differences between Dom-and (musc&amp; mol) and also High and low groups</w:t>
+      </w:r>
+    </w:p>
+    <w:p>
+      <w:pPr>
+        <w:contextualSpacing/>
+        <w:rPr>
+          <w:b/>
+        </w:rPr>
+      </w:pPr>
+    </w:p>
+    <w:p>
+      <w:pPr>
+        <w:contextualSpacing/>
+        <w:rPr>
+          <w:b/>
+        </w:rPr>
+      </w:pPr>
+      <w:r>
+        <w:t>-</w:t>
+      </w:r>
+      <w:r>
+        <w:rPr>
+          <w:b/>
+        </w:rPr>
+        <w:t xml:space="preserve">  the high and low st</w:t>
+      </w:r>
+      <w:r>
+        <w:rPr>
+          <w:b/>
+        </w:rPr>
+        <w:t>rains CANT</w:t>
+      </w:r>
+      <w:r>
+        <w:rPr>
+          <w:b/>
+        </w:rPr>
+        <w:t xml:space="preserve"> be distinguished by SC metric</w:t>
+      </w:r>
+      <w:r>
+        <w:rPr>
+          <w:b/>
+        </w:rPr>
+        <w:t>s – only with the total SC for all pooled measures (PWD+MOL+SKIVE</w:t>
+      </w:r>
+    </w:p>
+    <w:p>
+      <w:pPr>
+        <w:contextualSpacing/>
+      </w:pPr>
+    </w:p>
+    <w:p>
+      <w:pPr>
+        <w:contextualSpacing/>
+      </w:pPr>
+      <w:r>
+        <w:t>t-test results not totally clear ---</w:t>
+      </w:r>
+      <w:r>
+        <w:t>with the reduced bivalent datasets, it could be lack of power</w:t>
       </w:r>
       <w:r>
         <w:t xml:space="preserve"> </w:t>
       </w:r>
       <w:r>
-        <w:t>–</w:t>
-      </w:r>
-      <w:r>
-        <w:t xml:space="preserve"> </w:t>
-      </w:r>
-      <w:r>
-        <w:t>Dom-</w:t>
-      </w:r>
-      <w:proofErr w:type="spellStart"/>
-      <w:r>
-        <w:t>musc</w:t>
-      </w:r>
-      <w:proofErr w:type="spellEnd"/>
-      <w:r>
-        <w:t xml:space="preserve">  NS,          </w:t>
-      </w:r>
-      <w:proofErr w:type="spellStart"/>
-      <w:r>
-        <w:t>dom-mol</w:t>
-      </w:r>
-      <w:proofErr w:type="spellEnd"/>
-      <w:r>
-        <w:t xml:space="preserve">   p=0.09</w:t>
-      </w:r>
-    </w:p>
-    <w:p>
-      <w:pPr>
-        <w:ind w:firstLine="720"/>
-        <w:contextualSpacing/>
-      </w:pPr>
-      <w:r>
-        <w:t>3.</w:t>
-      </w:r>
-      <w:r>
-        <w:t xml:space="preserve"> </w:t>
-      </w:r>
-      <w:proofErr w:type="gramStart"/>
-      <w:r>
-        <w:t>long</w:t>
-      </w:r>
-      <w:proofErr w:type="gramEnd"/>
-      <w:r>
-        <w:t xml:space="preserve"> SC</w:t>
-      </w:r>
-      <w:r>
-        <w:t xml:space="preserve"> --</w:t>
-      </w:r>
-      <w:r>
-        <w:t xml:space="preserve">  Dom-</w:t>
-      </w:r>
-      <w:proofErr w:type="spellStart"/>
-      <w:r>
-        <w:t>musc</w:t>
-      </w:r>
-      <w:proofErr w:type="spellEnd"/>
-      <w:r>
-        <w:t xml:space="preserve">  p=0.08,   </w:t>
-      </w:r>
-      <w:proofErr w:type="spellStart"/>
-      <w:r>
-        <w:t>dom-mol</w:t>
-      </w:r>
-      <w:proofErr w:type="spellEnd"/>
-      <w:r>
-        <w:t xml:space="preserve">   NS</w:t>
-      </w:r>
-    </w:p>
-    <w:p>
-      <w:pPr>
-        <w:contextualSpacing/>
-      </w:pPr>
-      <w:r>
-        <w:t>BIV-level</w:t>
-      </w:r>
-    </w:p>
-    <w:p>
-      <w:pPr>
-        <w:ind w:firstLine="720"/>
-        <w:contextualSpacing/>
-      </w:pPr>
-      <w:r>
-        <w:t>1.</w:t>
-      </w:r>
-      <w:r>
-        <w:t xml:space="preserve">    AL</w:t>
-      </w:r>
-      <w:r>
-        <w:t>L   DOM-</w:t>
-      </w:r>
-      <w:proofErr w:type="gramStart"/>
-      <w:r>
-        <w:t xml:space="preserve">MUSC  </w:t>
-      </w:r>
-      <w:r>
-        <w:t>p</w:t>
-      </w:r>
-      <w:proofErr w:type="gramEnd"/>
-      <w:r>
-        <w:t>-value = 4e-13</w:t>
-      </w:r>
-      <w:r>
-        <w:t xml:space="preserve">,    DOM-MOL  </w:t>
-      </w:r>
-      <w:r>
-        <w:t>p-value = 6e-10</w:t>
-      </w:r>
-    </w:p>
-    <w:p>
-      <w:pPr>
-        <w:ind w:firstLine="720"/>
-        <w:contextualSpacing/>
-      </w:pPr>
-      <w:r>
-        <w:t xml:space="preserve">2.   </w:t>
-      </w:r>
-      <w:proofErr w:type="gramStart"/>
-      <w:r>
-        <w:t>long</w:t>
-      </w:r>
-      <w:proofErr w:type="gramEnd"/>
-      <w:r>
-        <w:t xml:space="preserve">   Dom-MUSC  </w:t>
-      </w:r>
-      <w:r>
-        <w:t>p-value = 0.2</w:t>
-      </w:r>
-      <w:r>
-        <w:t xml:space="preserve">, </w:t>
-      </w:r>
-      <w:r>
-        <w:t xml:space="preserve">  Dom </w:t>
-      </w:r>
-      <w:r>
-        <w:t>–</w:t>
-      </w:r>
-      <w:r>
-        <w:t xml:space="preserve"> </w:t>
-      </w:r>
-      <w:proofErr w:type="spellStart"/>
-      <w:r>
-        <w:t>Mol</w:t>
-      </w:r>
-      <w:proofErr w:type="spellEnd"/>
-      <w:r>
-        <w:t xml:space="preserve">   </w:t>
-      </w:r>
-      <w:r>
-        <w:t>p-value = 0.9</w:t>
-      </w:r>
-    </w:p>
-    <w:p>
-      <w:pPr>
-        <w:ind w:firstLine="720"/>
-        <w:contextualSpacing/>
-      </w:pPr>
-      <w:r>
-        <w:t xml:space="preserve">3.  </w:t>
-      </w:r>
-      <w:proofErr w:type="gramStart"/>
-      <w:r>
-        <w:t>short</w:t>
-      </w:r>
-      <w:proofErr w:type="gramEnd"/>
-      <w:r>
-        <w:t xml:space="preserve">   Dom – </w:t>
-      </w:r>
-      <w:proofErr w:type="spellStart"/>
-      <w:r>
-        <w:t>Musc</w:t>
-      </w:r>
-      <w:proofErr w:type="spellEnd"/>
-      <w:r>
-        <w:t xml:space="preserve">  </w:t>
-      </w:r>
-      <w:r>
-        <w:t xml:space="preserve">p-value =0.8 </w:t>
-      </w:r>
-      <w:r>
-        <w:t xml:space="preserve"> , </w:t>
-      </w:r>
-      <w:r>
-        <w:t xml:space="preserve">  Dom </w:t>
-      </w:r>
-      <w:r>
-        <w:t>–</w:t>
-      </w:r>
-      <w:r>
-        <w:t xml:space="preserve"> </w:t>
-      </w:r>
-      <w:proofErr w:type="spellStart"/>
-      <w:r>
-        <w:t>Mol</w:t>
-      </w:r>
-      <w:proofErr w:type="spellEnd"/>
-      <w:r>
-        <w:t xml:space="preserve"> </w:t>
-      </w:r>
-      <w:r>
-        <w:t xml:space="preserve"> p = 0.06</w:t>
-      </w:r>
-    </w:p>
-    <w:p>
-      <w:pPr>
-        <w:contextualSpacing/>
-        <w:rPr>
-          <w:b/>
-        </w:rPr>
-      </w:pPr>
-    </w:p>
-    <w:p>
-      <w:pPr>
-        <w:contextualSpacing/>
-        <w:rPr>
-          <w:b/>
-        </w:rPr>
-      </w:pPr>
-      <w:proofErr w:type="gramStart"/>
-      <w:r>
-        <w:rPr>
-          <w:b/>
-        </w:rPr>
-        <w:t>f</w:t>
-      </w:r>
-      <w:r>
-        <w:rPr>
-          <w:b/>
-        </w:rPr>
-        <w:t>-Weak</w:t>
-      </w:r>
-      <w:proofErr w:type="gramEnd"/>
-      <w:r>
-        <w:rPr>
-          <w:b/>
-        </w:rPr>
-        <w:t xml:space="preserve"> support of </w:t>
-      </w:r>
-      <w:proofErr w:type="spellStart"/>
-      <w:r>
-        <w:rPr>
-          <w:b/>
-        </w:rPr>
-        <w:t>dom</w:t>
-      </w:r>
-      <w:proofErr w:type="spellEnd"/>
-      <w:r>
-        <w:rPr>
-          <w:b/>
-        </w:rPr>
-        <w:t xml:space="preserve"> </w:t>
-      </w:r>
-      <w:proofErr w:type="spellStart"/>
-      <w:r>
-        <w:rPr>
-          <w:b/>
-        </w:rPr>
-        <w:t>sc</w:t>
-      </w:r>
-      <w:proofErr w:type="spellEnd"/>
-      <w:r>
-        <w:rPr>
-          <w:b/>
-        </w:rPr>
-        <w:t xml:space="preserve"> being shorter than the other subspecies</w:t>
-      </w:r>
-      <w:r>
-        <w:rPr>
-          <w:b/>
-        </w:rPr>
-        <w:t xml:space="preserve"> – the significant differences are when bivalent-level (instead of mouse </w:t>
-      </w:r>
-      <w:proofErr w:type="spellStart"/>
-      <w:r>
-        <w:rPr>
-          <w:b/>
-        </w:rPr>
-        <w:t>av</w:t>
-      </w:r>
-      <w:proofErr w:type="spellEnd"/>
-      <w:r>
-        <w:rPr>
-          <w:b/>
-        </w:rPr>
-        <w:t xml:space="preserve">) </w:t>
-      </w:r>
-      <w:r>
-        <w:rPr>
-          <w:b/>
-        </w:rPr>
-        <w:t xml:space="preserve"> where there are significant differences between Dom-and (</w:t>
-      </w:r>
-      <w:proofErr w:type="spellStart"/>
-      <w:r>
-        <w:rPr>
-          <w:b/>
-        </w:rPr>
-        <w:t>musc</w:t>
-      </w:r>
-      <w:proofErr w:type="spellEnd"/>
-      <w:r>
-        <w:rPr>
-          <w:b/>
-        </w:rPr>
-        <w:t xml:space="preserve">&amp; </w:t>
-      </w:r>
-      <w:proofErr w:type="spellStart"/>
-      <w:r>
-        <w:rPr>
-          <w:b/>
-        </w:rPr>
-        <w:t>mol</w:t>
-      </w:r>
-      <w:proofErr w:type="spellEnd"/>
-      <w:r>
-        <w:rPr>
-          <w:b/>
-        </w:rPr>
-        <w:t>) and also High and low groups</w:t>
-      </w:r>
-    </w:p>
-    <w:p>
-      <w:pPr>
-        <w:contextualSpacing/>
-        <w:rPr>
-          <w:b/>
-        </w:rPr>
-      </w:pPr>
-    </w:p>
-    <w:p>
-      <w:pPr>
-        <w:contextualSpacing/>
-        <w:rPr>
-          <w:b/>
-        </w:rPr>
-      </w:pPr>
-      <w:r>
-        <w:t>-</w:t>
-      </w:r>
-      <w:r>
-        <w:rPr>
-          <w:b/>
-        </w:rPr>
-        <w:t xml:space="preserve">  </w:t>
-      </w:r>
-      <w:proofErr w:type="gramStart"/>
-      <w:r>
-        <w:rPr>
-          <w:b/>
-        </w:rPr>
-        <w:t>the</w:t>
-      </w:r>
-      <w:proofErr w:type="gramEnd"/>
-      <w:r>
-        <w:rPr>
-          <w:b/>
-        </w:rPr>
-        <w:t xml:space="preserve"> high and low st</w:t>
-      </w:r>
-      <w:r>
-        <w:rPr>
-          <w:b/>
-        </w:rPr>
-        <w:t>rains CANT</w:t>
-      </w:r>
-      <w:r>
-        <w:rPr>
-          <w:b/>
-        </w:rPr>
-        <w:t xml:space="preserve"> be distinguished by SC metric</w:t>
-      </w:r>
-      <w:r>
-        <w:rPr>
-          <w:b/>
-        </w:rPr>
-        <w:t>s – only with the total SC for all pooled measures (PWD+MOL+SKIVE</w:t>
-      </w:r>
-    </w:p>
-    <w:p>
-      <w:pPr>
-        <w:contextualSpacing/>
-      </w:pPr>
-    </w:p>
-    <w:p>
-      <w:pPr>
-        <w:contextualSpacing/>
-      </w:pPr>
-      <w:proofErr w:type="gramStart"/>
-      <w:r>
-        <w:t>t-test</w:t>
-      </w:r>
-      <w:proofErr w:type="gramEnd"/>
-      <w:r>
-        <w:t xml:space="preserve"> results not totally clear ---</w:t>
-      </w:r>
-      <w:r>
-        <w:t>with the reduced bivalent datasets, it could be lack of power</w:t>
-      </w:r>
-      <w:r>
-        <w:t xml:space="preserve"> </w:t>
-      </w:r>
-      <w:r>
         <w:t>(these tests don’t distinguish between models where all strains within subspecies have evolved longer SC</w:t>
       </w:r>
     </w:p>
@@ -3674,19 +2525,9 @@
       <w:pPr>
         <w:contextualSpacing/>
       </w:pPr>
-      <w:proofErr w:type="gramStart"/>
-      <w:r>
-        <w:t>so</w:t>
-      </w:r>
-      <w:proofErr w:type="gramEnd"/>
-      <w:r>
-        <w:t xml:space="preserve"> follow up with </w:t>
-      </w:r>
-      <w:proofErr w:type="spellStart"/>
-      <w:r>
-        <w:t>glms</w:t>
-      </w:r>
-      <w:proofErr w:type="spellEnd"/>
+      <w:r>
+        <w:t>so follow up with glms</w:t>
+      </w:r>
     </w:p>
     <w:p>
       <w:pPr>
@@ -3718,32 +2559,11 @@
           <w:numId w:val="19"/>
         </w:numPr>
       </w:pPr>
-      <w:proofErr w:type="gramStart"/>
-      <w:r>
-        <w:t>total</w:t>
-      </w:r>
-      <w:proofErr w:type="gramEnd"/>
-      <w:r>
-        <w:t xml:space="preserve"> SC</w:t>
-      </w:r>
-      <w:r>
-        <w:t xml:space="preserve"> – M1  </w:t>
-      </w:r>
-      <w:proofErr w:type="spellStart"/>
-      <w:r>
-        <w:t>Musc</w:t>
-      </w:r>
-      <w:proofErr w:type="spellEnd"/>
-      <w:r>
-        <w:t xml:space="preserve">, </w:t>
-      </w:r>
-      <w:proofErr w:type="spellStart"/>
-      <w:r>
-        <w:t>Mol</w:t>
-      </w:r>
-      <w:proofErr w:type="spellEnd"/>
-      <w:r>
-        <w:t>,   G LEW  MSM, SKIVE  KAZ        M2.  All of the strain effects are significant</w:t>
+      <w:r>
+        <w:t>total SC</w:t>
+      </w:r>
+      <w:r>
+        <w:t xml:space="preserve"> – M1  Musc, Mol,   G LEW  MSM, SKIVE  KAZ        M2.  All of the strain effects are significant</w:t>
       </w:r>
     </w:p>
     <w:p>
@@ -3754,40 +2574,14 @@
           <w:numId w:val="19"/>
         </w:numPr>
       </w:pPr>
-      <w:proofErr w:type="gramStart"/>
-      <w:r>
-        <w:t>long</w:t>
-      </w:r>
-      <w:proofErr w:type="gramEnd"/>
-      <w:r>
-        <w:t xml:space="preserve"> </w:t>
-      </w:r>
-      <w:proofErr w:type="spellStart"/>
-      <w:r>
-        <w:t>biv</w:t>
-      </w:r>
-      <w:proofErr w:type="spellEnd"/>
+      <w:r>
+        <w:t>long biv</w:t>
+      </w:r>
       <w:r>
         <w:t xml:space="preserve"> --  </w:t>
       </w:r>
       <w:r>
-        <w:t xml:space="preserve">M1 – </w:t>
-      </w:r>
-      <w:proofErr w:type="spellStart"/>
-      <w:r>
-        <w:t>musc</w:t>
-      </w:r>
-      <w:proofErr w:type="spellEnd"/>
-      <w:r>
-        <w:t xml:space="preserve"> and </w:t>
-      </w:r>
-      <w:proofErr w:type="spellStart"/>
-      <w:r>
-        <w:t>msm</w:t>
-      </w:r>
-      <w:proofErr w:type="spellEnd"/>
-      <w:r>
-        <w:t xml:space="preserve"> are significant,     M2</w:t>
+        <w:t>M1 – musc and msm are significant,     M2</w:t>
       </w:r>
       <w:r>
         <w:t xml:space="preserve">.  </w:t>
@@ -3804,42 +2598,11 @@
           <w:numId w:val="19"/>
         </w:numPr>
       </w:pPr>
-      <w:proofErr w:type="gramStart"/>
-      <w:r>
-        <w:t>short</w:t>
-      </w:r>
-      <w:proofErr w:type="gramEnd"/>
-      <w:r>
-        <w:t xml:space="preserve"> </w:t>
-      </w:r>
-      <w:proofErr w:type="spellStart"/>
-      <w:r>
-        <w:t>biv</w:t>
-      </w:r>
-      <w:proofErr w:type="spellEnd"/>
-      <w:r>
-        <w:t xml:space="preserve"> – M1. </w:t>
-      </w:r>
-      <w:proofErr w:type="spellStart"/>
-      <w:r>
-        <w:t>Musc</w:t>
-      </w:r>
-      <w:proofErr w:type="spellEnd"/>
-      <w:r>
-        <w:t xml:space="preserve"> and </w:t>
-      </w:r>
-      <w:proofErr w:type="spellStart"/>
-      <w:proofErr w:type="gramStart"/>
-      <w:r>
-        <w:t>Mol</w:t>
-      </w:r>
-      <w:proofErr w:type="spellEnd"/>
-      <w:r>
-        <w:t xml:space="preserve">  are</w:t>
-      </w:r>
-      <w:proofErr w:type="gramEnd"/>
-      <w:r>
-        <w:t xml:space="preserve"> significant, G strain effect is sig    M2.  ALL strains have significant</w:t>
+      <w:r>
+        <w:t>short biv</w:t>
+      </w:r>
+      <w:r>
+        <w:t xml:space="preserve"> – M1. Musc and Mol  are significant, G strain effect is sig    M2.  ALL strains have significant</w:t>
       </w:r>
     </w:p>
     <w:p>
@@ -3879,13 +2642,8 @@
         </w:numPr>
       </w:pPr>
       <w:r>
-        <w:t xml:space="preserve">long </w:t>
-      </w:r>
-      <w:proofErr w:type="spellStart"/>
-      <w:r>
-        <w:t>biv</w:t>
-      </w:r>
-      <w:proofErr w:type="spellEnd"/>
+        <w:t>long biv</w:t>
+      </w:r>
     </w:p>
     <w:p>
       <w:pPr>
@@ -3896,33 +2654,20 @@
         </w:numPr>
       </w:pPr>
       <w:r>
-        <w:t xml:space="preserve">short </w:t>
-      </w:r>
-      <w:proofErr w:type="spellStart"/>
-      <w:r>
-        <w:t>biv</w:t>
-      </w:r>
-      <w:proofErr w:type="spellEnd"/>
-    </w:p>
-    <w:p>
-      <w:pPr>
-        <w:contextualSpacing/>
-      </w:pPr>
-    </w:p>
-    <w:p>
-      <w:pPr>
-        <w:contextualSpacing/>
-      </w:pPr>
-      <w:r>
-        <w:t xml:space="preserve">-General pattern of positive correlation with SC lengths and </w:t>
-      </w:r>
-      <w:proofErr w:type="spellStart"/>
-      <w:r>
-        <w:t>chrm</w:t>
-      </w:r>
-      <w:proofErr w:type="spellEnd"/>
-      <w:r>
-        <w:t xml:space="preserve"> class – any deviations can be attributed to low sample sizes</w:t>
+        <w:t>short biv</w:t>
+      </w:r>
+    </w:p>
+    <w:p>
+      <w:pPr>
+        <w:contextualSpacing/>
+      </w:pPr>
+    </w:p>
+    <w:p>
+      <w:pPr>
+        <w:contextualSpacing/>
+      </w:pPr>
+      <w:r>
+        <w:t>-General pattern of positive correlation with SC lengths and chrm class – any deviations can be attributed to low sample sizes</w:t>
       </w:r>
     </w:p>
     <w:p>
@@ -3944,31 +2689,15 @@
         <w:contextualSpacing/>
       </w:pPr>
       <w:r>
-        <w:t xml:space="preserve">- compare </w:t>
-      </w:r>
-      <w:proofErr w:type="spellStart"/>
-      <w:r>
-        <w:t>sc</w:t>
-      </w:r>
-      <w:proofErr w:type="spellEnd"/>
-      <w:r>
-        <w:t xml:space="preserve"> mean by chromosome classes for strains with similar proportions</w:t>
-      </w:r>
-    </w:p>
-    <w:p>
-      <w:pPr>
-        <w:contextualSpacing/>
-      </w:pPr>
-      <w:r>
-        <w:t xml:space="preserve">-compared reduced bivalent data sets (long and short </w:t>
-      </w:r>
-      <w:proofErr w:type="spellStart"/>
-      <w:r>
-        <w:t>biv</w:t>
-      </w:r>
-      <w:proofErr w:type="spellEnd"/>
-      <w:r>
-        <w:t xml:space="preserve"> data) </w:t>
+        <w:t>- compare sc mean by chromosome classes for strains with similar proportions</w:t>
+      </w:r>
+    </w:p>
+    <w:p>
+      <w:pPr>
+        <w:contextualSpacing/>
+      </w:pPr>
+      <w:r>
+        <w:t xml:space="preserve">-compared reduced bivalent data sets (long and short biv data) </w:t>
       </w:r>
     </w:p>
     <w:p>
@@ -4000,252 +2729,115 @@
         <w:contextualSpacing/>
       </w:pPr>
       <w:r>
+        <w:t>(</w:t>
+      </w:r>
+      <w:r>
         <w:t>Motivation: how foci are placed on the SC</w:t>
       </w:r>
-    </w:p>
-    <w:p>
-      <w:pPr>
-        <w:contextualSpacing/>
-      </w:pPr>
-    </w:p>
-    <w:p>
-      <w:pPr>
-        <w:contextualSpacing/>
-      </w:pPr>
-      <w:proofErr w:type="gramStart"/>
-      <w:r>
-        <w:t>brief</w:t>
-      </w:r>
-      <w:proofErr w:type="gramEnd"/>
-      <w:r>
-        <w:t xml:space="preserve"> ref to the Q1 findings</w:t>
-      </w:r>
-    </w:p>
-    <w:p>
-      <w:pPr>
-        <w:contextualSpacing/>
-      </w:pPr>
-    </w:p>
-    <w:p>
-      <w:pPr>
-        <w:contextualSpacing/>
-      </w:pPr>
-      <w:proofErr w:type="spellStart"/>
-      <w:r>
-        <w:t>t.test</w:t>
-      </w:r>
-      <w:proofErr w:type="spellEnd"/>
-      <w:r>
-        <w:t xml:space="preserve"> – High Low</w:t>
-      </w:r>
-    </w:p>
-    <w:p>
-      <w:pPr>
-        <w:contextualSpacing/>
-      </w:pPr>
-    </w:p>
-    <w:p>
-      <w:pPr>
-        <w:contextualSpacing/>
-      </w:pPr>
-      <w:proofErr w:type="spellStart"/>
-      <w:proofErr w:type="gramStart"/>
+      <w:r>
+        <w:t>, most predictions for this rec landscape metric are that bivalents with weaker interference will be more room / space to fit more crossovers.)</w:t>
+      </w:r>
+    </w:p>
+    <w:p>
+      <w:pPr>
+        <w:contextualSpacing/>
+      </w:pPr>
+    </w:p>
+    <w:p>
+      <w:pPr>
+        <w:contextualSpacing/>
+      </w:pPr>
+      <w:r>
+        <w:t xml:space="preserve">Main results:  </w:t>
+      </w:r>
+    </w:p>
+    <w:p>
+      <w:pPr>
+        <w:ind w:firstLine="720"/>
+        <w:contextualSpacing/>
+      </w:pPr>
+      <w:r>
+        <w:t>t.test – High Low</w:t>
+      </w:r>
+      <w:r>
+        <w:t>: significant, mouse averages and single bivalent level significant</w:t>
+      </w:r>
+    </w:p>
+    <w:p>
+      <w:pPr>
+        <w:ind w:firstLine="720"/>
+        <w:contextualSpacing/>
+      </w:pPr>
       <w:r>
         <w:t>glmers</w:t>
       </w:r>
-      <w:proofErr w:type="spellEnd"/>
-      <w:proofErr w:type="gramEnd"/>
-    </w:p>
-    <w:p>
-      <w:pPr>
-        <w:contextualSpacing/>
-      </w:pPr>
-    </w:p>
-    <w:p>
-      <w:pPr>
-        <w:contextualSpacing/>
-      </w:pPr>
-      <w:r>
-        <w:t>(</w:t>
-      </w:r>
-      <w:r>
-        <w:t>mean_IFD.2CO_PER ~ strain, data = Male.poly.Mouse.Table_BivData_4MM)</w:t>
-      </w:r>
-      <w:r>
-        <w:t xml:space="preserve">) M2- all of the high rec strains have </w:t>
-      </w:r>
-      <w:r>
-        <w:t>significantly</w:t>
+      <w:r>
+        <w:t xml:space="preserve"> – only the 3 strains have significant effects</w:t>
+      </w:r>
+    </w:p>
+    <w:p>
+      <w:pPr>
+        <w:ind w:firstLine="720"/>
+        <w:contextualSpacing/>
+      </w:pPr>
+      <w:r>
+        <w:t>rates of short IFDs (&lt;30%) drives the differences in IFD distributions</w:t>
+      </w:r>
+      <w:r>
+        <w:t xml:space="preserve"> less than 5% rate in high rec,</w:t>
+      </w:r>
+    </w:p>
+    <w:p>
+      <w:pPr>
+        <w:ind w:firstLine="720"/>
+        <w:contextualSpacing/>
+      </w:pPr>
+      <w:r>
+        <w:t xml:space="preserve"> ~10 to 15% in high rec strains</w:t>
+      </w:r>
+    </w:p>
+    <w:p>
+      <w:pPr>
+        <w:ind w:firstLine="720"/>
+        <w:contextualSpacing/>
+      </w:pPr>
+      <w:r>
+        <w:t xml:space="preserve"> </w:t>
+      </w:r>
+      <w:r>
+        <w:t xml:space="preserve">(caveats and </w:t>
+      </w:r>
+      <w:r>
+        <w:t>explanation</w:t>
+      </w:r>
+      <w:r>
+        <w:t xml:space="preserve">: </w:t>
       </w:r>
       <w:bookmarkStart w:id="0" w:name="_GoBack"/>
       <w:bookmarkEnd w:id="0"/>
       <w:r>
-        <w:t xml:space="preserve"> longer mouse mean normalized IFD.</w:t>
-      </w:r>
-    </w:p>
-    <w:p>
-      <w:pPr>
-        <w:contextualSpacing/>
-      </w:pPr>
-      <w:r>
-        <w:t xml:space="preserve">The </w:t>
-      </w:r>
-      <w:proofErr w:type="spellStart"/>
-      <w:r>
-        <w:t>glms</w:t>
-      </w:r>
-      <w:proofErr w:type="spellEnd"/>
-      <w:r>
-        <w:t xml:space="preserve"> which subset by subspecies support that model, (Dom: no significant strain effects</w:t>
-      </w:r>
-      <w:proofErr w:type="gramStart"/>
-      <w:r>
-        <w:t xml:space="preserve">,  </w:t>
-      </w:r>
-      <w:proofErr w:type="spellStart"/>
-      <w:r>
-        <w:t>Musc</w:t>
-      </w:r>
-      <w:proofErr w:type="spellEnd"/>
-      <w:proofErr w:type="gramEnd"/>
-      <w:r>
-        <w:t xml:space="preserve">: KAZ and CZECH have significant negative effects (compared to SKIVE and PWD)   </w:t>
-      </w:r>
-      <w:proofErr w:type="spellStart"/>
-      <w:r>
-        <w:t>Mol</w:t>
-      </w:r>
-      <w:proofErr w:type="spellEnd"/>
-      <w:r>
-        <w:t>:  MOLF has slightly significant negative effect.)</w:t>
-      </w:r>
-    </w:p>
-    <w:p>
-      <w:pPr>
-        <w:contextualSpacing/>
-      </w:pPr>
-    </w:p>
-    <w:p>
-      <w:pPr>
-        <w:contextualSpacing/>
-      </w:pPr>
-      <w:r>
-        <w:t xml:space="preserve">- PWD, MSM, and SKIVE are significant strain effects in </w:t>
-      </w:r>
-      <w:proofErr w:type="spellStart"/>
-      <w:r>
-        <w:t>glm</w:t>
-      </w:r>
-      <w:proofErr w:type="spellEnd"/>
-      <w:r>
-        <w:t xml:space="preserve"> for </w:t>
-      </w:r>
-      <w:r>
-        <w:rPr>
-          <w:b/>
-        </w:rPr>
-        <w:t xml:space="preserve">raw IFD </w:t>
-      </w:r>
-      <w:r>
-        <w:t>(mouse averages) and PER values</w:t>
-      </w:r>
-    </w:p>
-    <w:p>
-      <w:pPr>
-        <w:contextualSpacing/>
-      </w:pPr>
-      <w:r>
-        <w:t>-PWD and MSM are significant strain effects for normalized IFD.</w:t>
-      </w:r>
-    </w:p>
-    <w:p>
-      <w:pPr>
-        <w:contextualSpacing/>
-      </w:pPr>
-    </w:p>
-    <w:p>
-      <w:pPr>
-        <w:contextualSpacing/>
-      </w:pPr>
-      <w:r>
-        <w:t>Bivalent level measures – (with chromosome length incorporated)</w:t>
-      </w:r>
-    </w:p>
-    <w:p>
-      <w:pPr>
-        <w:contextualSpacing/>
-      </w:pPr>
-      <w:r>
-        <w:t>-PWD, SKIVE, MSM, MOLF have sig effects/ p values</w:t>
-      </w:r>
-    </w:p>
-    <w:p>
-      <w:pPr>
-        <w:contextualSpacing/>
-      </w:pPr>
-    </w:p>
-    <w:p>
-      <w:pPr>
-        <w:contextualSpacing/>
-      </w:pPr>
-      <w:r>
-        <w:t xml:space="preserve">The single fixed effects can be </w:t>
-      </w:r>
-      <w:r>
-        <w:t>interpreted</w:t>
-      </w:r>
-      <w:r>
-        <w:t xml:space="preserve"> as, with each unit increase in SC length, the IFD^PER^ also increases (for the high rec strains + MOLF). All of the high rec strains and MOLF have significantly longer IFD^PER^.</w:t>
-      </w:r>
-    </w:p>
-    <w:p>
-      <w:pPr>
-        <w:contextualSpacing/>
-      </w:pPr>
-      <w:r>
-        <w:t xml:space="preserve">There are also significant interaction effect of strain and </w:t>
-      </w:r>
-      <w:r>
-        <w:t>chromosome</w:t>
-      </w:r>
-      <w:r>
-        <w:t xml:space="preserve"> length, in the high rec strains and MOLF, with each increase in bivalent length, the IFD^PER^ decreases slightly.</w:t>
-      </w:r>
-    </w:p>
-    <w:p>
-      <w:pPr>
-        <w:contextualSpacing/>
-      </w:pPr>
-    </w:p>
-    <w:p>
-      <w:pPr>
-        <w:contextualSpacing/>
-        <w:rPr>
-          <w:b/>
-        </w:rPr>
-      </w:pPr>
-      <w:r>
-        <w:t>-Mouse average for normalized IFD is significant in predicting high and low rec strains in the model where all strains are pooled.</w:t>
-      </w:r>
-    </w:p>
-    <w:p>
-      <w:pPr>
-        <w:contextualSpacing/>
-        <w:rPr>
+        <w:t>)</w:t>
+      </w:r>
+    </w:p>
+    <w:p>
+      <w:pPr>
+        <w:contextualSpacing/>
+      </w:pPr>
+    </w:p>
+    <w:p>
+      <w:pPr>
+        <w:contextualSpacing/>
+        <w:rPr>
+          <w:b/>
           <w:i/>
         </w:rPr>
       </w:pPr>
       <w:r>
         <w:rPr>
+          <w:b/>
           <w:i/>
         </w:rPr>
-        <w:t>-</w:t>
-      </w:r>
-      <w:r>
-        <w:rPr>
-          <w:i/>
-        </w:rPr>
-        <w:t>High Rec strains have stronger interference measured via longer normalized IFDs.</w:t>
+        <w:t>-High Rec strains have stronger interference measured via longer normalized IFDs.</w:t>
       </w:r>
     </w:p>
     <w:p>
@@ -4272,21 +2864,7 @@
         <w:rPr>
           <w:b/>
         </w:rPr>
-        <w:t xml:space="preserve">Weak correlation with lower </w:t>
-      </w:r>
-      <w:proofErr w:type="spellStart"/>
-      <w:r>
-        <w:rPr>
-          <w:b/>
-        </w:rPr>
-        <w:t>gwRR</w:t>
-      </w:r>
-      <w:proofErr w:type="spellEnd"/>
-      <w:r>
-        <w:rPr>
-          <w:b/>
-        </w:rPr>
-        <w:t xml:space="preserve"> and terminal CO landscape</w:t>
+        <w:t>Weak correlation with lower gwRR and terminal CO landscape</w:t>
       </w:r>
     </w:p>
     <w:p>
@@ -4308,15 +2886,7 @@
         <w:t>, (motivation is driven by the lack of positive corr</w:t>
       </w:r>
       <w:r>
-        <w:t>elation for CO~SC relationship. (</w:t>
-      </w:r>
-      <w:proofErr w:type="gramStart"/>
-      <w:r>
-        <w:t>terminal</w:t>
-      </w:r>
-      <w:proofErr w:type="gramEnd"/>
-      <w:r>
-        <w:t xml:space="preserve"> CO position – is similar to stronger interference / while medial positions are analogous to weaker interference).</w:t>
+        <w:t>elation for CO~SC relationship. (terminal CO position – is similar to stronger interference / while medial positions are analogous to weaker interference).</w:t>
       </w:r>
     </w:p>
     <w:p>
@@ -4363,13 +2933,8 @@
       <w:r>
         <w:t xml:space="preserve">-High and low strains are not clearly predicted by </w:t>
       </w:r>
-      <w:proofErr w:type="spellStart"/>
-      <w:r>
-        <w:t>t.tests</w:t>
-      </w:r>
-      <w:proofErr w:type="spellEnd"/>
-      <w:r>
-        <w:t xml:space="preserve">, </w:t>
+      <w:r>
+        <w:t xml:space="preserve">t.tests, </w:t>
       </w:r>
       <w:r>
         <w:t>logistic regression modes (for mouse average normalized Foci</w:t>
@@ -4386,23 +2951,7 @@
         <w:contextualSpacing/>
       </w:pPr>
       <w:r>
-        <w:t>-</w:t>
-      </w:r>
-      <w:proofErr w:type="spellStart"/>
-      <w:r>
-        <w:t>Musc</w:t>
-      </w:r>
-      <w:proofErr w:type="spellEnd"/>
-      <w:r>
-        <w:t xml:space="preserve"> and </w:t>
-      </w:r>
-      <w:proofErr w:type="spellStart"/>
-      <w:r>
-        <w:t>Mol</w:t>
-      </w:r>
-      <w:proofErr w:type="spellEnd"/>
-      <w:r>
-        <w:t xml:space="preserve"> aren’t clearly different from Dom strains</w:t>
+        <w:t>-Musc and Mol aren’t clearly different from Dom strains</w:t>
       </w:r>
     </w:p>
     <w:p>
@@ -4428,54 +2977,33 @@
         <w:rPr>
           <w:b/>
         </w:rPr>
-        <w:t xml:space="preserve">strains with rapid </w:t>
-      </w:r>
-      <w:proofErr w:type="spellStart"/>
-      <w:r>
-        <w:rPr>
-          <w:b/>
-        </w:rPr>
-        <w:t>gwRR</w:t>
-      </w:r>
-      <w:proofErr w:type="spellEnd"/>
-      <w:r>
-        <w:rPr>
-          <w:b/>
-        </w:rPr>
-        <w:t xml:space="preserve"> evolution</w:t>
-      </w:r>
-    </w:p>
-    <w:p>
-      <w:pPr>
-        <w:contextualSpacing/>
-      </w:pPr>
-    </w:p>
-    <w:p>
-      <w:pPr>
-        <w:contextualSpacing/>
-      </w:pPr>
-      <w:r>
-        <w:t>(</w:t>
-      </w:r>
-      <w:proofErr w:type="gramStart"/>
-      <w:r>
-        <w:t>chromosome</w:t>
-      </w:r>
-      <w:proofErr w:type="gramEnd"/>
-      <w:r>
-        <w:t xml:space="preserve"> size is a significant effect within the 1CO positions – what’s the direction?   What does this mean?  How would the different proportions affect this?</w:t>
-      </w:r>
-    </w:p>
-    <w:p>
-      <w:pPr>
-        <w:contextualSpacing/>
-      </w:pPr>
-    </w:p>
-    <w:p>
-      <w:pPr>
-        <w:contextualSpacing/>
-      </w:pPr>
-      <w:r>
+        <w:t>strains with rapid gwRR evolution</w:t>
+      </w:r>
+    </w:p>
+    <w:p>
+      <w:pPr>
+        <w:contextualSpacing/>
+      </w:pPr>
+    </w:p>
+    <w:p>
+      <w:pPr>
+        <w:contextualSpacing/>
+      </w:pPr>
+      <w:r>
+        <w:t>(chromosome size is a significant effect within the 1CO positions – what’s the direction?   What does this mean?  How would the different proportions affect this?</w:t>
+      </w:r>
+    </w:p>
+    <w:p>
+      <w:pPr>
+        <w:contextualSpacing/>
+      </w:pPr>
+    </w:p>
+    <w:p>
+      <w:pPr>
+        <w:contextualSpacing/>
+      </w:pPr>
+      <w:r>
+        <w:lastRenderedPageBreak/>
         <w:t>USING models for the single bivalent level – (can incorporate SC length)</w:t>
       </w:r>
     </w:p>

</xml_diff>

<commit_message>
summarizing the main points Q2 SC section
</commit_message>
<xml_diff>
--- a/Results_Outline_v2.docx
+++ b/Results_Outline_v2.docx
@@ -2018,129 +2018,24 @@
         <w:contextualSpacing/>
       </w:pPr>
       <w:r>
-        <w:t>brief ref to the Q1 findings</w:t>
-      </w:r>
-    </w:p>
-    <w:p>
-      <w:pPr>
-        <w:contextualSpacing/>
-      </w:pPr>
-      <w:r>
-        <w:t>(</w:t>
-      </w:r>
-      <w:r>
-        <w:t>while testing the sex differences, -- there were results which suggest that the musculus and molossinus strains had longer SC compared to the domesticus strains – these two strains also contain the high rec strains – motivating a model/hypothesis that sc length / chromatin compaction evolution may proceed – facilitate the rapid male specific evolution in gwRR)</w:t>
-      </w:r>
-    </w:p>
-    <w:p>
-      <w:pPr>
-        <w:contextualSpacing/>
-      </w:pPr>
-    </w:p>
-    <w:p>
-      <w:pPr>
-        <w:contextualSpacing/>
-      </w:pPr>
-      <w:r>
-        <w:t>framework</w:t>
-      </w:r>
-    </w:p>
-    <w:p>
-      <w:pPr>
-        <w:contextualSpacing/>
-      </w:pPr>
-      <w:r>
-        <w:t>we apply t.tests to test if with subspecies the high rec strains have significantly more/longer sc metrics.</w:t>
-      </w:r>
-    </w:p>
-    <w:p>
-      <w:pPr>
-        <w:contextualSpacing/>
-      </w:pPr>
-      <w:r>
-        <w:t xml:space="preserve">We run these comparisons on the total sc area pre cell and two </w:t>
-      </w:r>
-      <w:r>
-        <w:t>reduced</w:t>
-      </w:r>
-      <w:r>
-        <w:t xml:space="preserve"> bivalent datasets, -long and short.</w:t>
-      </w:r>
-    </w:p>
-    <w:p>
-      <w:pPr>
-        <w:contextualSpacing/>
-      </w:pPr>
-    </w:p>
-    <w:p>
-      <w:pPr>
-        <w:contextualSpacing/>
-      </w:pPr>
-      <w:r>
-        <w:t>Plots (total sc)</w:t>
-      </w:r>
-    </w:p>
-    <w:p>
-      <w:pPr>
-        <w:contextualSpacing/>
-      </w:pPr>
-      <w:r>
-        <w:t>KAZ has longer total sc means, the other (new) strains I added in have higher total sc means.  The lack of significant difference between the high and low strains, is driven by higher total sc levels in tom, ast, and Czech.</w:t>
-      </w:r>
-    </w:p>
-    <w:p>
-      <w:pPr>
-        <w:contextualSpacing/>
-      </w:pPr>
-    </w:p>
-    <w:p>
-      <w:pPr>
-        <w:contextualSpacing/>
-      </w:pPr>
-      <w:r>
-        <w:t>t.test</w:t>
-      </w:r>
-      <w:r>
-        <w:t>s</w:t>
-      </w:r>
-      <w:r>
-        <w:t xml:space="preserve"> </w:t>
-      </w:r>
-      <w:r>
-        <w:t>– High vs Low</w:t>
-      </w:r>
+        <w:t xml:space="preserve">Main results:  </w:t>
+      </w:r>
+    </w:p>
+    <w:p>
+      <w:pPr>
+        <w:contextualSpacing/>
+      </w:pPr>
     </w:p>
     <w:p>
       <w:pPr>
         <w:pStyle w:val="ListParagraph"/>
         <w:numPr>
           <w:ilvl w:val="0"/>
-          <w:numId w:val="14"/>
+          <w:numId w:val="22"/>
         </w:numPr>
       </w:pPr>
       <w:r>
-        <w:t>total SC</w:t>
-      </w:r>
-      <w:r>
-        <w:t xml:space="preserve"> –</w:t>
-      </w:r>
-      <w:r>
-        <w:t xml:space="preserve"> All-</w:t>
-      </w:r>
-      <w:r>
-        <w:t xml:space="preserve"> significant difference, musc </w:t>
-      </w:r>
-      <w:r>
-        <w:t>–</w:t>
-      </w:r>
-      <w:r>
-        <w:t xml:space="preserve"> NS</w:t>
-      </w:r>
-      <w:r>
-        <w:t>,</w:t>
-      </w:r>
-      <w:r>
-        <w:t xml:space="preserve">  mol sig longer</w:t>
+        <w:t>general positive correlation of SC length and more COs per chromosome is confirmed … (test? Figure?)</w:t>
       </w:r>
     </w:p>
     <w:p>
@@ -2148,407 +2043,118 @@
         <w:pStyle w:val="ListParagraph"/>
         <w:numPr>
           <w:ilvl w:val="0"/>
-          <w:numId w:val="14"/>
+          <w:numId w:val="22"/>
         </w:numPr>
       </w:pPr>
       <w:r>
-        <w:t>long biv</w:t>
-      </w:r>
-      <w:r>
-        <w:t xml:space="preserve"> --- ALL</w:t>
-      </w:r>
-      <w:r>
-        <w:t xml:space="preserve">  NS</w:t>
-      </w:r>
-      <w:r>
-        <w:t xml:space="preserve">,   MUSC </w:t>
-      </w:r>
-      <w:r>
-        <w:t xml:space="preserve">-- NS, </w:t>
-      </w:r>
-      <w:r>
-        <w:t xml:space="preserve">  MOL</w:t>
-      </w:r>
-      <w:r>
-        <w:t xml:space="preserve">  -- NA not enough observations</w:t>
-      </w:r>
-    </w:p>
+        <w:t xml:space="preserve">but evidence that evolution of </w:t>
+      </w:r>
+      <w:r>
+        <w:t>SC</w:t>
+      </w:r>
+      <w:r>
+        <w:t xml:space="preserve"> length metrics are decoupled to an extent, I</w:t>
+      </w:r>
+      <w:r>
+        <w:t xml:space="preserve">n most comparisons of high and low rec </w:t>
+      </w:r>
+      <w:r>
+        <w:t xml:space="preserve">strains (using </w:t>
+      </w:r>
+      <w:r>
+        <w:t>mouse mean</w:t>
+      </w:r>
+      <w:r>
+        <w:t xml:space="preserve">s) </w:t>
+      </w:r>
+      <w:r>
+        <w:t xml:space="preserve"> </w:t>
+      </w:r>
+      <w:r>
+        <w:t xml:space="preserve">the </w:t>
+      </w:r>
+      <w:r>
+        <w:t xml:space="preserve">SC metrics </w:t>
+      </w:r>
+      <w:r>
+        <w:t xml:space="preserve">show no </w:t>
+      </w:r>
+      <w:r>
+        <w:t>significant difference</w:t>
+      </w:r>
+      <w:r>
+        <w:t xml:space="preserve">. </w:t>
+      </w:r>
+      <w:r>
+        <w:t xml:space="preserve">Only </w:t>
+      </w:r>
+      <w:r>
+        <w:t>at the level of</w:t>
+      </w:r>
+      <w:r>
+        <w:t xml:space="preserve"> singl</w:t>
+      </w:r>
+      <w:r>
+        <w:t xml:space="preserve">e bivalent SC metrics are the expected contrasts </w:t>
+      </w:r>
+      <w:r>
+        <w:t>significant.</w:t>
+      </w:r>
+    </w:p>
+    <w:p/>
     <w:p>
       <w:pPr>
         <w:pStyle w:val="ListParagraph"/>
         <w:numPr>
           <w:ilvl w:val="0"/>
-          <w:numId w:val="14"/>
+          <w:numId w:val="21"/>
         </w:numPr>
       </w:pPr>
       <w:r>
-        <w:t>short biv</w:t>
-      </w:r>
-      <w:r>
-        <w:t xml:space="preserve"> – ALL  </w:t>
-      </w:r>
-      <w:r>
-        <w:t xml:space="preserve">NS,  </w:t>
-      </w:r>
-      <w:r>
-        <w:t xml:space="preserve"> MUSC  </w:t>
-      </w:r>
-      <w:r>
-        <w:t xml:space="preserve">-- NS, </w:t>
-      </w:r>
-      <w:r>
-        <w:t xml:space="preserve"> MOL</w:t>
-      </w:r>
-      <w:r>
-        <w:t xml:space="preserve">  -- NA not enough observations</w:t>
-      </w:r>
-    </w:p>
-    <w:p>
-      <w:r>
-        <w:t>BIV-level,   High vs Low</w:t>
+        <w:t xml:space="preserve">(general pattern </w:t>
+      </w:r>
+      <w:r>
+        <w:t>looking at</w:t>
+      </w:r>
+      <w:r>
+        <w:t xml:space="preserve"> Figure.</w:t>
+      </w:r>
+      <w:r>
+        <w:t xml:space="preserve"> T</w:t>
+      </w:r>
+      <w:bookmarkStart w:id="0" w:name="_GoBack"/>
+      <w:bookmarkEnd w:id="0"/>
+      <w:r>
+        <w:t xml:space="preserve">otal.SC mouse.av : </w:t>
       </w:r>
     </w:p>
     <w:p>
       <w:pPr>
         <w:pStyle w:val="ListParagraph"/>
-      </w:pPr>
-      <w:r>
-        <w:t xml:space="preserve">1.    ALL   </w:t>
-      </w:r>
-      <w:r>
-        <w:t>p-value = 2e-13</w:t>
+        <w:numPr>
+          <w:ilvl w:val="1"/>
+          <w:numId w:val="21"/>
+        </w:numPr>
+      </w:pPr>
+      <w:r>
+        <w:t xml:space="preserve">domesticus has lower mouse averages compared to high rec </w:t>
       </w:r>
     </w:p>
     <w:p>
       <w:pPr>
         <w:pStyle w:val="ListParagraph"/>
-      </w:pPr>
-      <w:r>
-        <w:t xml:space="preserve">2.   long   </w:t>
-      </w:r>
-      <w:r>
-        <w:t>p-value = 0.4</w:t>
-      </w:r>
-    </w:p>
-    <w:p>
-      <w:pPr>
-        <w:pStyle w:val="ListParagraph"/>
-      </w:pPr>
-      <w:r>
-        <w:t xml:space="preserve">3. short   </w:t>
-      </w:r>
-      <w:r>
-        <w:rPr>
-          <w:rFonts w:ascii="Lucida Console" w:hAnsi="Lucida Console"/>
-          <w:color w:val="000000"/>
-        </w:rPr>
-        <w:t>p-value = 0.7</w:t>
-      </w:r>
-    </w:p>
-    <w:p>
-      <w:pPr>
-        <w:pStyle w:val="ListParagraph"/>
-      </w:pPr>
-    </w:p>
-    <w:p>
-      <w:pPr>
-        <w:contextualSpacing/>
-      </w:pPr>
-      <w:r>
-        <w:t>t.tests Dom vs Mol   and Dom vs Musc</w:t>
-      </w:r>
-    </w:p>
-    <w:p>
-      <w:pPr>
-        <w:ind w:firstLine="720"/>
-        <w:contextualSpacing/>
-      </w:pPr>
-      <w:r>
-        <w:t>1.</w:t>
-      </w:r>
-      <w:r>
-        <w:t xml:space="preserve"> total SC</w:t>
-      </w:r>
-      <w:r>
-        <w:t xml:space="preserve"> </w:t>
-      </w:r>
-      <w:r>
-        <w:t xml:space="preserve">-- dom-musc p=.5,  </w:t>
-      </w:r>
-      <w:r>
-        <w:t xml:space="preserve">       </w:t>
-      </w:r>
-      <w:r>
-        <w:t xml:space="preserve">dom-mol  p=.1 </w:t>
-      </w:r>
-    </w:p>
-    <w:p>
-      <w:pPr>
-        <w:ind w:firstLine="720"/>
-        <w:contextualSpacing/>
-      </w:pPr>
-      <w:r>
-        <w:t>2.</w:t>
-      </w:r>
-      <w:r>
-        <w:t xml:space="preserve"> short SC</w:t>
-      </w:r>
-      <w:r>
-        <w:t xml:space="preserve"> </w:t>
-      </w:r>
-      <w:r>
-        <w:t>–</w:t>
-      </w:r>
-      <w:r>
-        <w:t xml:space="preserve"> </w:t>
-      </w:r>
-      <w:r>
-        <w:t>Dom-musc  NS,          dom-mol   p=0.09</w:t>
-      </w:r>
-    </w:p>
-    <w:p>
-      <w:pPr>
-        <w:ind w:firstLine="720"/>
-        <w:contextualSpacing/>
-      </w:pPr>
-      <w:r>
-        <w:t>3.</w:t>
-      </w:r>
-      <w:r>
-        <w:t xml:space="preserve"> long SC</w:t>
-      </w:r>
-      <w:r>
-        <w:t xml:space="preserve"> --</w:t>
-      </w:r>
-      <w:r>
-        <w:t xml:space="preserve">  Dom-musc  p=0.08,   dom-mol   NS</w:t>
-      </w:r>
-    </w:p>
-    <w:p>
-      <w:pPr>
-        <w:contextualSpacing/>
-      </w:pPr>
-      <w:r>
-        <w:t>BIV-level</w:t>
-      </w:r>
-    </w:p>
-    <w:p>
-      <w:pPr>
-        <w:ind w:firstLine="720"/>
-        <w:contextualSpacing/>
-      </w:pPr>
-      <w:r>
-        <w:t>1.</w:t>
-      </w:r>
-      <w:r>
-        <w:t xml:space="preserve">    AL</w:t>
-      </w:r>
-      <w:r>
-        <w:t xml:space="preserve">L   DOM-MUSC  </w:t>
-      </w:r>
-      <w:r>
-        <w:t>p-value = 4e-13</w:t>
-      </w:r>
-      <w:r>
-        <w:t xml:space="preserve">,    DOM-MOL  </w:t>
-      </w:r>
-      <w:r>
-        <w:t>p-value = 6e-10</w:t>
-      </w:r>
-    </w:p>
-    <w:p>
-      <w:pPr>
-        <w:ind w:firstLine="720"/>
-        <w:contextualSpacing/>
-      </w:pPr>
-      <w:r>
-        <w:t xml:space="preserve">2.   long   Dom-MUSC  </w:t>
-      </w:r>
-      <w:r>
-        <w:t>p-value = 0.2</w:t>
-      </w:r>
-      <w:r>
-        <w:t xml:space="preserve">, </w:t>
-      </w:r>
-      <w:r>
-        <w:t xml:space="preserve">  Dom </w:t>
-      </w:r>
-      <w:r>
-        <w:t>–</w:t>
-      </w:r>
-      <w:r>
-        <w:t xml:space="preserve"> Mol</w:t>
-      </w:r>
-      <w:r>
-        <w:t xml:space="preserve">   </w:t>
-      </w:r>
-      <w:r>
-        <w:t>p-value = 0.9</w:t>
-      </w:r>
-    </w:p>
-    <w:p>
-      <w:pPr>
-        <w:ind w:firstLine="720"/>
-        <w:contextualSpacing/>
-      </w:pPr>
-      <w:r>
-        <w:t xml:space="preserve">3.  short   Dom – Musc  </w:t>
-      </w:r>
-      <w:r>
-        <w:t xml:space="preserve">p-value =0.8 </w:t>
-      </w:r>
-      <w:r>
-        <w:t xml:space="preserve"> , </w:t>
-      </w:r>
-      <w:r>
-        <w:t xml:space="preserve">  Dom </w:t>
-      </w:r>
-      <w:r>
-        <w:t>–</w:t>
-      </w:r>
-      <w:r>
-        <w:t xml:space="preserve"> Mol</w:t>
-      </w:r>
-      <w:r>
-        <w:t xml:space="preserve"> </w:t>
-      </w:r>
-      <w:r>
-        <w:t xml:space="preserve"> p = 0.06</w:t>
-      </w:r>
-    </w:p>
-    <w:p>
-      <w:pPr>
-        <w:contextualSpacing/>
-        <w:rPr>
-          <w:b/>
-        </w:rPr>
-      </w:pPr>
-    </w:p>
-    <w:p>
-      <w:pPr>
-        <w:contextualSpacing/>
-        <w:rPr>
-          <w:b/>
-        </w:rPr>
-      </w:pPr>
-      <w:r>
-        <w:rPr>
-          <w:b/>
-        </w:rPr>
-        <w:t>f</w:t>
-      </w:r>
-      <w:r>
-        <w:rPr>
-          <w:b/>
-        </w:rPr>
-        <w:t>-Weak support of dom sc being shorter than the other subspecies</w:t>
-      </w:r>
-      <w:r>
-        <w:rPr>
-          <w:b/>
-        </w:rPr>
-        <w:t xml:space="preserve"> – the significant differences are when bivalent-level (instead of mouse av) </w:t>
-      </w:r>
-      <w:r>
-        <w:rPr>
-          <w:b/>
-        </w:rPr>
-        <w:t xml:space="preserve"> where there are significant differences between Dom-and (musc&amp; mol) and also High and low groups</w:t>
-      </w:r>
-    </w:p>
-    <w:p>
-      <w:pPr>
-        <w:contextualSpacing/>
-        <w:rPr>
-          <w:b/>
-        </w:rPr>
-      </w:pPr>
-    </w:p>
-    <w:p>
-      <w:pPr>
-        <w:contextualSpacing/>
-        <w:rPr>
-          <w:b/>
-        </w:rPr>
-      </w:pPr>
-      <w:r>
-        <w:t>-</w:t>
-      </w:r>
-      <w:r>
-        <w:rPr>
-          <w:b/>
-        </w:rPr>
-        <w:t xml:space="preserve">  the high and low st</w:t>
-      </w:r>
-      <w:r>
-        <w:rPr>
-          <w:b/>
-        </w:rPr>
-        <w:t>rains CANT</w:t>
-      </w:r>
-      <w:r>
-        <w:rPr>
-          <w:b/>
-        </w:rPr>
-        <w:t xml:space="preserve"> be distinguished by SC metric</w:t>
-      </w:r>
-      <w:r>
-        <w:rPr>
-          <w:b/>
-        </w:rPr>
-        <w:t>s – only with the total SC for all pooled measures (PWD+MOL+SKIVE</w:t>
-      </w:r>
-    </w:p>
-    <w:p>
-      <w:pPr>
-        <w:contextualSpacing/>
-      </w:pPr>
-    </w:p>
-    <w:p>
-      <w:pPr>
-        <w:contextualSpacing/>
-      </w:pPr>
-      <w:r>
-        <w:t>t-test results not totally clear ---</w:t>
-      </w:r>
-      <w:r>
-        <w:t>with the reduced bivalent datasets, it could be lack of power</w:t>
-      </w:r>
-      <w:r>
-        <w:t xml:space="preserve"> </w:t>
-      </w:r>
-      <w:r>
-        <w:t>(these tests don’t distinguish between models where all strains within subspecies have evolved longer SC</w:t>
-      </w:r>
-    </w:p>
-    <w:p>
-      <w:pPr>
-        <w:contextualSpacing/>
-      </w:pPr>
-      <w:r>
-        <w:t>so follow up with glms</w:t>
-      </w:r>
-    </w:p>
-    <w:p>
-      <w:pPr>
-        <w:contextualSpacing/>
-      </w:pPr>
-    </w:p>
-    <w:p>
-      <w:pPr>
-        <w:contextualSpacing/>
-      </w:pPr>
-    </w:p>
-    <w:p>
-      <w:pPr>
-        <w:contextualSpacing/>
-      </w:pPr>
-      <w:r>
-        <w:lastRenderedPageBreak/>
-        <w:t>GLMs</w:t>
-      </w:r>
-      <w:r>
-        <w:t xml:space="preserve"> mouse av.</w:t>
+        <w:numPr>
+          <w:ilvl w:val="1"/>
+          <w:numId w:val="21"/>
+        </w:numPr>
+      </w:pPr>
+      <w:r>
+        <w:t>within Musculus there is variation, KAZ has lower averages while TOM and AST have higher total.sc means (on the PWD levels, -- but they have low gwRR.</w:t>
+      </w:r>
+    </w:p>
+    <w:p>
+      <w:r>
+        <w:t>t.tests</w:t>
       </w:r>
     </w:p>
     <w:p>
@@ -2556,38 +2162,79 @@
         <w:pStyle w:val="ListParagraph"/>
         <w:numPr>
           <w:ilvl w:val="0"/>
-          <w:numId w:val="19"/>
+          <w:numId w:val="21"/>
         </w:numPr>
       </w:pPr>
       <w:r>
-        <w:t>total SC</w:t>
-      </w:r>
-      <w:r>
-        <w:t xml:space="preserve"> – M1  Musc, Mol,   G LEW  MSM, SKIVE  KAZ        M2.  All of the strain effects are significant</w:t>
-      </w:r>
-    </w:p>
+        <w:t>But, using/comparing single bivalent observations – does have a significant p value</w:t>
+      </w:r>
+    </w:p>
+    <w:p/>
+    <w:p>
+      <w:r>
+        <w:t>Reduced</w:t>
+      </w:r>
+    </w:p>
+    <w:p>
+      <w:r>
+        <w:t xml:space="preserve">-‘clean’ predictions based off of gwRR aren’t met –(but the glms for the SC metrics …. Do they </w:t>
+      </w:r>
+      <w:r>
+        <w:t>indicate</w:t>
+      </w:r>
+      <w:r>
+        <w:t xml:space="preserve"> / support evolution</w:t>
+      </w:r>
+    </w:p>
+    <w:p>
+      <w:r>
+        <w:tab/>
+        <w:t>-subspecies effects are significant for total sc and reduced dataset</w:t>
+      </w:r>
+    </w:p>
+    <w:p>
+      <w:r>
+        <w:t>(What evolutionary patterns are supported?</w:t>
+      </w:r>
+    </w:p>
+    <w:p>
+      <w:r>
+        <w:tab/>
+        <w:t xml:space="preserve">Divergence…. Dom &lt;   (Musc and MOL) the M1 model for total sc – has significant </w:t>
+      </w:r>
+      <w:r>
+        <w:t xml:space="preserve">subspecies </w:t>
+      </w:r>
+      <w:r>
+        <w:t xml:space="preserve">effects (longer SC)  (same result for the short </w:t>
+      </w:r>
+      <w:r>
+        <w:t xml:space="preserve">and </w:t>
+      </w:r>
+      <w:r>
+        <w:t>bivalent dataset,   in the long biv M1 model just musc is significant</w:t>
+      </w:r>
+    </w:p>
+    <w:p>
+      <w:r>
+        <w:tab/>
+        <w:t>-M2 models :   most strains have significant effects – (wide spread evolution)</w:t>
+      </w:r>
+    </w:p>
+    <w:p/>
     <w:p>
       <w:pPr>
         <w:pStyle w:val="ListParagraph"/>
         <w:numPr>
           <w:ilvl w:val="0"/>
-          <w:numId w:val="19"/>
+          <w:numId w:val="21"/>
         </w:numPr>
       </w:pPr>
       <w:r>
-        <w:t>long biv</w:t>
-      </w:r>
-      <w:r>
-        <w:t xml:space="preserve"> --  </w:t>
-      </w:r>
-      <w:r>
-        <w:t>M1 – musc and msm are significant,     M2</w:t>
-      </w:r>
-      <w:r>
-        <w:t xml:space="preserve">.  </w:t>
-      </w:r>
-      <w:r>
-        <w:t>MSM and SKIVE and CZECH have significant effects</w:t>
+        <w:t>Evolution in totalSC area per cell which is decoupled from the gwRR evolution.</w:t>
+      </w:r>
+      <w:r>
+        <w:t xml:space="preserve"> … but there is some (weak) support for musc and mol effects on sc metrics (total sc)</w:t>
       </w:r>
     </w:p>
     <w:p>
@@ -2595,67 +2242,106 @@
         <w:pStyle w:val="ListParagraph"/>
         <w:numPr>
           <w:ilvl w:val="0"/>
-          <w:numId w:val="19"/>
+          <w:numId w:val="21"/>
         </w:numPr>
       </w:pPr>
-      <w:r>
-        <w:t>short biv</w:t>
-      </w:r>
-      <w:r>
-        <w:t xml:space="preserve"> – M1. Musc and Mol  are significant, G strain effect is sig    M2.  ALL strains have significant</w:t>
-      </w:r>
-    </w:p>
-    <w:p>
-      <w:pPr>
-        <w:contextualSpacing/>
-      </w:pPr>
-    </w:p>
-    <w:p>
-      <w:pPr>
-        <w:contextualSpacing/>
-      </w:pPr>
-      <w:r>
-        <w:t>GLMs single bivalent</w:t>
-      </w:r>
-      <w:r>
-        <w:t xml:space="preserve"> // cell</w:t>
-      </w:r>
-    </w:p>
-    <w:p>
-      <w:pPr>
-        <w:pStyle w:val="ListParagraph"/>
-        <w:numPr>
-          <w:ilvl w:val="0"/>
-          <w:numId w:val="20"/>
-        </w:numPr>
-      </w:pPr>
-      <w:r>
-        <w:t>total SC</w:t>
-      </w:r>
-    </w:p>
-    <w:p>
-      <w:pPr>
-        <w:pStyle w:val="ListParagraph"/>
-        <w:numPr>
-          <w:ilvl w:val="0"/>
-          <w:numId w:val="20"/>
-        </w:numPr>
-      </w:pPr>
-      <w:r>
-        <w:t>long biv</w:t>
-      </w:r>
-    </w:p>
-    <w:p>
-      <w:pPr>
-        <w:pStyle w:val="ListParagraph"/>
-        <w:numPr>
-          <w:ilvl w:val="0"/>
-          <w:numId w:val="20"/>
-        </w:numPr>
-      </w:pPr>
-      <w:r>
-        <w:t>short biv</w:t>
-      </w:r>
+    </w:p>
+    <w:p>
+      <w:pPr>
+        <w:contextualSpacing/>
+        <w:rPr>
+          <w:b/>
+        </w:rPr>
+      </w:pPr>
+    </w:p>
+    <w:p>
+      <w:pPr>
+        <w:contextualSpacing/>
+        <w:rPr>
+          <w:b/>
+        </w:rPr>
+      </w:pPr>
+      <w:r>
+        <w:rPr>
+          <w:b/>
+        </w:rPr>
+        <w:t>=</w:t>
+      </w:r>
+    </w:p>
+    <w:p>
+      <w:pPr>
+        <w:contextualSpacing/>
+        <w:rPr>
+          <w:b/>
+        </w:rPr>
+      </w:pPr>
+      <w:r>
+        <w:t>-</w:t>
+      </w:r>
+      <w:r>
+        <w:rPr>
+          <w:b/>
+        </w:rPr>
+        <w:t xml:space="preserve">  the high and low st</w:t>
+      </w:r>
+      <w:r>
+        <w:rPr>
+          <w:b/>
+        </w:rPr>
+        <w:t>rains CANT</w:t>
+      </w:r>
+      <w:r>
+        <w:rPr>
+          <w:b/>
+        </w:rPr>
+        <w:t xml:space="preserve"> be distinguished by </w:t>
+      </w:r>
+      <w:r>
+        <w:rPr>
+          <w:b/>
+        </w:rPr>
+        <w:t xml:space="preserve">mouse averages for </w:t>
+      </w:r>
+      <w:r>
+        <w:rPr>
+          <w:b/>
+        </w:rPr>
+        <w:t>SC metric</w:t>
+      </w:r>
+      <w:r>
+        <w:rPr>
+          <w:b/>
+        </w:rPr>
+        <w:t>s</w:t>
+      </w:r>
+      <w:r>
+        <w:rPr>
+          <w:b/>
+        </w:rPr>
+        <w:t xml:space="preserve">, </w:t>
+      </w:r>
+      <w:r>
+        <w:rPr>
+          <w:b/>
+        </w:rPr>
+        <w:t>only with the total SC for al</w:t>
+      </w:r>
+      <w:r>
+        <w:rPr>
+          <w:b/>
+        </w:rPr>
+        <w:t>l pooled measures</w:t>
+      </w:r>
+    </w:p>
+    <w:p>
+      <w:pPr>
+        <w:contextualSpacing/>
+      </w:pPr>
+    </w:p>
+    <w:p>
+      <w:pPr>
+        <w:contextualSpacing/>
+      </w:pPr>
     </w:p>
     <w:p>
       <w:pPr>
@@ -2675,29 +2361,19 @@
         <w:contextualSpacing/>
       </w:pPr>
       <w:r>
-        <w:t xml:space="preserve">- CHROMOSOME SIZE EFFECT // chromosome </w:t>
+        <w:t xml:space="preserve">- </w:t>
+      </w:r>
+      <w:r>
+        <w:t xml:space="preserve">CAVEAT </w:t>
+      </w:r>
+      <w:r>
+        <w:t xml:space="preserve">CHROMOSOME SIZE EFFECT // chromosome </w:t>
       </w:r>
       <w:r>
         <w:t>proportion</w:t>
       </w:r>
       <w:r>
         <w:t xml:space="preserve"> differences confound comparisons of chromosome classes across strains</w:t>
-      </w:r>
-    </w:p>
-    <w:p>
-      <w:pPr>
-        <w:contextualSpacing/>
-      </w:pPr>
-      <w:r>
-        <w:t>- compare sc mean by chromosome classes for strains with similar proportions</w:t>
-      </w:r>
-    </w:p>
-    <w:p>
-      <w:pPr>
-        <w:contextualSpacing/>
-      </w:pPr>
-      <w:r>
-        <w:t xml:space="preserve">-compared reduced bivalent data sets (long and short biv data) </w:t>
       </w:r>
     </w:p>
     <w:p>
@@ -2813,8 +2489,6 @@
       <w:r>
         <w:t xml:space="preserve">: </w:t>
       </w:r>
-      <w:bookmarkStart w:id="0" w:name="_GoBack"/>
-      <w:bookmarkEnd w:id="0"/>
       <w:r>
         <w:t>)</w:t>
       </w:r>
@@ -2855,74 +2529,79 @@
     </w:p>
     <w:p>
       <w:pPr>
-        <w:contextualSpacing/>
-        <w:rPr>
-          <w:b/>
-        </w:rPr>
-      </w:pPr>
-      <w:r>
-        <w:rPr>
-          <w:b/>
-        </w:rPr>
-        <w:t>Weak correlation with lower gwRR and terminal CO landscape</w:t>
-      </w:r>
-    </w:p>
-    <w:p>
-      <w:pPr>
-        <w:contextualSpacing/>
-      </w:pPr>
-    </w:p>
-    <w:p>
-      <w:pPr>
-        <w:contextualSpacing/>
-      </w:pPr>
-      <w:r>
-        <w:t>Brief</w:t>
-      </w:r>
-      <w:r>
-        <w:t xml:space="preserve"> ref to the Q1 findings</w:t>
-      </w:r>
-      <w:r>
-        <w:t>, (motivation is driven by the lack of positive corr</w:t>
-      </w:r>
-      <w:r>
-        <w:t>elation for CO~SC relationship. (terminal CO position – is similar to stronger interference / while medial positions are analogous to weaker interference).</w:t>
-      </w:r>
-    </w:p>
-    <w:p>
-      <w:pPr>
-        <w:contextualSpacing/>
-      </w:pPr>
-    </w:p>
-    <w:p>
-      <w:pPr>
-        <w:contextualSpacing/>
-        <w:rPr>
-          <w:b/>
-        </w:rPr>
-      </w:pPr>
-      <w:r>
-        <w:rPr>
-          <w:b/>
-        </w:rPr>
-        <w:t xml:space="preserve">-WSB has the most terminal </w:t>
-      </w:r>
-      <w:r>
-        <w:rPr>
-          <w:b/>
-        </w:rPr>
+        <w:rPr>
+          <w:b/>
+        </w:rPr>
+      </w:pPr>
+      <w:r>
+        <w:rPr>
+          <w:b/>
+        </w:rPr>
+        <w:t>1</w:t>
+      </w:r>
+      <w:r>
+        <w:rPr>
+          <w:b/>
+        </w:rPr>
+        <w:t>CO</w:t>
+      </w:r>
+      <w:r>
+        <w:rPr>
+          <w:b/>
+        </w:rPr>
+        <w:t xml:space="preserve"> rec</w:t>
+      </w:r>
+      <w:r>
+        <w:rPr>
+          <w:b/>
+        </w:rPr>
+        <w:t xml:space="preserve"> landscape</w:t>
+      </w:r>
+      <w:r>
+        <w:rPr>
+          <w:b/>
+        </w:rPr>
+        <w:t xml:space="preserve"> evolution is decoupled from gwRR evolution</w:t>
+      </w:r>
+    </w:p>
+    <w:p>
+      <w:pPr>
+        <w:contextualSpacing/>
+      </w:pPr>
+      <w:r>
+        <w:t xml:space="preserve">&lt;(( motivation:   </w:t>
+      </w:r>
+    </w:p>
+    <w:p>
+      <w:pPr>
+        <w:contextualSpacing/>
+      </w:pPr>
+    </w:p>
+    <w:p>
+      <w:pPr>
+        <w:contextualSpacing/>
+      </w:pPr>
+      <w:r>
+        <w:t xml:space="preserve">Main results:  </w:t>
+      </w:r>
+    </w:p>
+    <w:p>
+      <w:pPr>
+        <w:contextualSpacing/>
+      </w:pPr>
+      <w:r>
+        <w:t xml:space="preserve">1. </w:t>
+      </w:r>
+      <w:r>
+        <w:t xml:space="preserve">WSB has the most terminal </w:t>
+      </w:r>
+      <w:r>
         <w:t xml:space="preserve">1CO rec landscape and </w:t>
       </w:r>
       <w:r>
-        <w:rPr>
-          <w:b/>
-        </w:rPr>
         <w:t xml:space="preserve">MOLF </w:t>
       </w:r>
       <w:r>
-        <w:rPr>
-          <w:b/>
-        </w:rPr>
         <w:t>has the most central.</w:t>
       </w:r>
     </w:p>
@@ -2931,93 +2610,27 @@
         <w:contextualSpacing/>
       </w:pPr>
       <w:r>
-        <w:t xml:space="preserve">-High and low strains are not clearly predicted by </w:t>
-      </w:r>
-      <w:r>
-        <w:t xml:space="preserve">t.tests, </w:t>
-      </w:r>
-      <w:r>
-        <w:t>logistic regression modes (for mouse average normalized Foci</w:t>
-      </w:r>
-      <w:r>
-        <w:t>1)</w:t>
-      </w:r>
-      <w:r>
-        <w:t>.</w:t>
-      </w:r>
-    </w:p>
-    <w:p>
-      <w:pPr>
-        <w:contextualSpacing/>
-      </w:pPr>
-      <w:r>
-        <w:t>-Musc and Mol aren’t clearly different from Dom strains</w:t>
-      </w:r>
-    </w:p>
-    <w:p>
-      <w:pPr>
-        <w:contextualSpacing/>
-        <w:rPr>
-          <w:b/>
-        </w:rPr>
-      </w:pPr>
-      <w:r>
-        <w:rPr>
-          <w:b/>
-        </w:rPr>
-        <w:t>None of the t-test were significant, normalized 1CO position is not a good metric f</w:t>
-      </w:r>
-      <w:r>
-        <w:rPr>
-          <w:b/>
-        </w:rPr>
+        <w:t>2. Evidence for evolution of the 1CO rec landscape, but it is decoupled from the evolution in gwRR we observe in figure 1</w:t>
+      </w:r>
+    </w:p>
+    <w:p>
+      <w:pPr>
+        <w:contextualSpacing/>
+      </w:pPr>
+      <w:r>
+        <w:t xml:space="preserve">2.5  </w:t>
+      </w:r>
+      <w:r>
+        <w:t xml:space="preserve">The </w:t>
+      </w:r>
+      <w:r>
+        <w:t>normalized 1CO position is not a good metric f</w:t>
+      </w:r>
+      <w:r>
         <w:t xml:space="preserve">or distinguishing </w:t>
       </w:r>
       <w:r>
-        <w:rPr>
-          <w:b/>
-        </w:rPr>
         <w:t>strains with rapid gwRR evolution</w:t>
-      </w:r>
-    </w:p>
-    <w:p>
-      <w:pPr>
-        <w:contextualSpacing/>
-      </w:pPr>
-    </w:p>
-    <w:p>
-      <w:pPr>
-        <w:contextualSpacing/>
-      </w:pPr>
-      <w:r>
-        <w:t>(chromosome size is a significant effect within the 1CO positions – what’s the direction?   What does this mean?  How would the different proportions affect this?</w:t>
-      </w:r>
-    </w:p>
-    <w:p>
-      <w:pPr>
-        <w:contextualSpacing/>
-      </w:pPr>
-    </w:p>
-    <w:p>
-      <w:pPr>
-        <w:contextualSpacing/>
-      </w:pPr>
-      <w:r>
-        <w:lastRenderedPageBreak/>
-        <w:t>USING models for the single bivalent level – (can incorporate SC length)</w:t>
-      </w:r>
-    </w:p>
-    <w:p>
-      <w:pPr>
-        <w:contextualSpacing/>
-      </w:pPr>
-    </w:p>
-    <w:p>
-      <w:pPr>
-        <w:contextualSpacing/>
-      </w:pPr>
-      <w:r>
-        <w:t>Strain * chromosome size effect – (LEW)</w:t>
       </w:r>
     </w:p>
     <w:p>
@@ -4650,6 +4263,119 @@
     </w:lvl>
   </w:abstractNum>
   <w:abstractNum w:abstractNumId="17" w15:restartNumberingAfterBreak="0">
+    <w:nsid w:val="5FCC6CFD"/>
+    <w:multiLevelType w:val="hybridMultilevel"/>
+    <w:tmpl w:val="B9F09DD4"/>
+    <w:lvl w:ilvl="0" w:tplc="C118595C">
+      <w:start w:val="2"/>
+      <w:numFmt w:val="bullet"/>
+      <w:lvlText w:val="-"/>
+      <w:lvlJc w:val="left"/>
+      <w:pPr>
+        <w:ind w:left="720" w:hanging="360"/>
+      </w:pPr>
+      <w:rPr>
+        <w:rFonts w:ascii="Calibri" w:eastAsiaTheme="minorHAnsi" w:hAnsi="Calibri" w:cstheme="minorBidi" w:hint="default"/>
+      </w:rPr>
+    </w:lvl>
+    <w:lvl w:ilvl="1" w:tplc="04090003">
+      <w:start w:val="1"/>
+      <w:numFmt w:val="bullet"/>
+      <w:lvlText w:val="o"/>
+      <w:lvlJc w:val="left"/>
+      <w:pPr>
+        <w:ind w:left="1440" w:hanging="360"/>
+      </w:pPr>
+      <w:rPr>
+        <w:rFonts w:ascii="Courier New" w:hAnsi="Courier New" w:cs="Courier New" w:hint="default"/>
+      </w:rPr>
+    </w:lvl>
+    <w:lvl w:ilvl="2" w:tplc="04090005" w:tentative="1">
+      <w:start w:val="1"/>
+      <w:numFmt w:val="bullet"/>
+      <w:lvlText w:val=""/>
+      <w:lvlJc w:val="left"/>
+      <w:pPr>
+        <w:ind w:left="2160" w:hanging="360"/>
+      </w:pPr>
+      <w:rPr>
+        <w:rFonts w:ascii="Wingdings" w:hAnsi="Wingdings" w:hint="default"/>
+      </w:rPr>
+    </w:lvl>
+    <w:lvl w:ilvl="3" w:tplc="04090001" w:tentative="1">
+      <w:start w:val="1"/>
+      <w:numFmt w:val="bullet"/>
+      <w:lvlText w:val=""/>
+      <w:lvlJc w:val="left"/>
+      <w:pPr>
+        <w:ind w:left="2880" w:hanging="360"/>
+      </w:pPr>
+      <w:rPr>
+        <w:rFonts w:ascii="Symbol" w:hAnsi="Symbol" w:hint="default"/>
+      </w:rPr>
+    </w:lvl>
+    <w:lvl w:ilvl="4" w:tplc="04090003" w:tentative="1">
+      <w:start w:val="1"/>
+      <w:numFmt w:val="bullet"/>
+      <w:lvlText w:val="o"/>
+      <w:lvlJc w:val="left"/>
+      <w:pPr>
+        <w:ind w:left="3600" w:hanging="360"/>
+      </w:pPr>
+      <w:rPr>
+        <w:rFonts w:ascii="Courier New" w:hAnsi="Courier New" w:cs="Courier New" w:hint="default"/>
+      </w:rPr>
+    </w:lvl>
+    <w:lvl w:ilvl="5" w:tplc="04090005" w:tentative="1">
+      <w:start w:val="1"/>
+      <w:numFmt w:val="bullet"/>
+      <w:lvlText w:val=""/>
+      <w:lvlJc w:val="left"/>
+      <w:pPr>
+        <w:ind w:left="4320" w:hanging="360"/>
+      </w:pPr>
+      <w:rPr>
+        <w:rFonts w:ascii="Wingdings" w:hAnsi="Wingdings" w:hint="default"/>
+      </w:rPr>
+    </w:lvl>
+    <w:lvl w:ilvl="6" w:tplc="04090001" w:tentative="1">
+      <w:start w:val="1"/>
+      <w:numFmt w:val="bullet"/>
+      <w:lvlText w:val=""/>
+      <w:lvlJc w:val="left"/>
+      <w:pPr>
+        <w:ind w:left="5040" w:hanging="360"/>
+      </w:pPr>
+      <w:rPr>
+        <w:rFonts w:ascii="Symbol" w:hAnsi="Symbol" w:hint="default"/>
+      </w:rPr>
+    </w:lvl>
+    <w:lvl w:ilvl="7" w:tplc="04090003" w:tentative="1">
+      <w:start w:val="1"/>
+      <w:numFmt w:val="bullet"/>
+      <w:lvlText w:val="o"/>
+      <w:lvlJc w:val="left"/>
+      <w:pPr>
+        <w:ind w:left="5760" w:hanging="360"/>
+      </w:pPr>
+      <w:rPr>
+        <w:rFonts w:ascii="Courier New" w:hAnsi="Courier New" w:cs="Courier New" w:hint="default"/>
+      </w:rPr>
+    </w:lvl>
+    <w:lvl w:ilvl="8" w:tplc="04090005" w:tentative="1">
+      <w:start w:val="1"/>
+      <w:numFmt w:val="bullet"/>
+      <w:lvlText w:val=""/>
+      <w:lvlJc w:val="left"/>
+      <w:pPr>
+        <w:ind w:left="6480" w:hanging="360"/>
+      </w:pPr>
+      <w:rPr>
+        <w:rFonts w:ascii="Wingdings" w:hAnsi="Wingdings" w:hint="default"/>
+      </w:rPr>
+    </w:lvl>
+  </w:abstractNum>
+  <w:abstractNum w:abstractNumId="18" w15:restartNumberingAfterBreak="0">
     <w:nsid w:val="60555705"/>
     <w:multiLevelType w:val="hybridMultilevel"/>
     <w:tmpl w:val="2D0E01A0"/>
@@ -4738,7 +4464,7 @@
       </w:pPr>
     </w:lvl>
   </w:abstractNum>
-  <w:abstractNum w:abstractNumId="18" w15:restartNumberingAfterBreak="0">
+  <w:abstractNum w:abstractNumId="19" w15:restartNumberingAfterBreak="0">
     <w:nsid w:val="67DF2E4B"/>
     <w:multiLevelType w:val="hybridMultilevel"/>
     <w:tmpl w:val="F612B992"/>
@@ -4827,7 +4553,96 @@
       </w:pPr>
     </w:lvl>
   </w:abstractNum>
-  <w:abstractNum w:abstractNumId="19" w15:restartNumberingAfterBreak="0">
+  <w:abstractNum w:abstractNumId="20" w15:restartNumberingAfterBreak="0">
+    <w:nsid w:val="6F833C49"/>
+    <w:multiLevelType w:val="hybridMultilevel"/>
+    <w:tmpl w:val="D98EC84C"/>
+    <w:lvl w:ilvl="0" w:tplc="0409000F">
+      <w:start w:val="1"/>
+      <w:numFmt w:val="decimal"/>
+      <w:lvlText w:val="%1."/>
+      <w:lvlJc w:val="left"/>
+      <w:pPr>
+        <w:ind w:left="720" w:hanging="360"/>
+      </w:pPr>
+      <w:rPr>
+        <w:rFonts w:hint="default"/>
+      </w:rPr>
+    </w:lvl>
+    <w:lvl w:ilvl="1" w:tplc="04090019" w:tentative="1">
+      <w:start w:val="1"/>
+      <w:numFmt w:val="lowerLetter"/>
+      <w:lvlText w:val="%2."/>
+      <w:lvlJc w:val="left"/>
+      <w:pPr>
+        <w:ind w:left="1440" w:hanging="360"/>
+      </w:pPr>
+    </w:lvl>
+    <w:lvl w:ilvl="2" w:tplc="0409001B" w:tentative="1">
+      <w:start w:val="1"/>
+      <w:numFmt w:val="lowerRoman"/>
+      <w:lvlText w:val="%3."/>
+      <w:lvlJc w:val="right"/>
+      <w:pPr>
+        <w:ind w:left="2160" w:hanging="180"/>
+      </w:pPr>
+    </w:lvl>
+    <w:lvl w:ilvl="3" w:tplc="0409000F" w:tentative="1">
+      <w:start w:val="1"/>
+      <w:numFmt w:val="decimal"/>
+      <w:lvlText w:val="%4."/>
+      <w:lvlJc w:val="left"/>
+      <w:pPr>
+        <w:ind w:left="2880" w:hanging="360"/>
+      </w:pPr>
+    </w:lvl>
+    <w:lvl w:ilvl="4" w:tplc="04090019" w:tentative="1">
+      <w:start w:val="1"/>
+      <w:numFmt w:val="lowerLetter"/>
+      <w:lvlText w:val="%5."/>
+      <w:lvlJc w:val="left"/>
+      <w:pPr>
+        <w:ind w:left="3600" w:hanging="360"/>
+      </w:pPr>
+    </w:lvl>
+    <w:lvl w:ilvl="5" w:tplc="0409001B" w:tentative="1">
+      <w:start w:val="1"/>
+      <w:numFmt w:val="lowerRoman"/>
+      <w:lvlText w:val="%6."/>
+      <w:lvlJc w:val="right"/>
+      <w:pPr>
+        <w:ind w:left="4320" w:hanging="180"/>
+      </w:pPr>
+    </w:lvl>
+    <w:lvl w:ilvl="6" w:tplc="0409000F" w:tentative="1">
+      <w:start w:val="1"/>
+      <w:numFmt w:val="decimal"/>
+      <w:lvlText w:val="%7."/>
+      <w:lvlJc w:val="left"/>
+      <w:pPr>
+        <w:ind w:left="5040" w:hanging="360"/>
+      </w:pPr>
+    </w:lvl>
+    <w:lvl w:ilvl="7" w:tplc="04090019" w:tentative="1">
+      <w:start w:val="1"/>
+      <w:numFmt w:val="lowerLetter"/>
+      <w:lvlText w:val="%8."/>
+      <w:lvlJc w:val="left"/>
+      <w:pPr>
+        <w:ind w:left="5760" w:hanging="360"/>
+      </w:pPr>
+    </w:lvl>
+    <w:lvl w:ilvl="8" w:tplc="0409001B" w:tentative="1">
+      <w:start w:val="1"/>
+      <w:numFmt w:val="lowerRoman"/>
+      <w:lvlText w:val="%9."/>
+      <w:lvlJc w:val="right"/>
+      <w:pPr>
+        <w:ind w:left="6480" w:hanging="180"/>
+      </w:pPr>
+    </w:lvl>
+  </w:abstractNum>
+  <w:abstractNum w:abstractNumId="21" w15:restartNumberingAfterBreak="0">
     <w:nsid w:val="7E5564C7"/>
     <w:multiLevelType w:val="hybridMultilevel"/>
     <w:tmpl w:val="FE105700"/>
@@ -4947,7 +4762,7 @@
     <w:abstractNumId w:val="0"/>
   </w:num>
   <w:num w:numId="3">
-    <w:abstractNumId w:val="17"/>
+    <w:abstractNumId w:val="18"/>
   </w:num>
   <w:num w:numId="4">
     <w:abstractNumId w:val="11"/>
@@ -4989,16 +4804,22 @@
     <w:abstractNumId w:val="5"/>
   </w:num>
   <w:num w:numId="17">
-    <w:abstractNumId w:val="19"/>
+    <w:abstractNumId w:val="21"/>
   </w:num>
   <w:num w:numId="18">
-    <w:abstractNumId w:val="18"/>
+    <w:abstractNumId w:val="19"/>
   </w:num>
   <w:num w:numId="19">
     <w:abstractNumId w:val="6"/>
   </w:num>
   <w:num w:numId="20">
     <w:abstractNumId w:val="12"/>
+  </w:num>
+  <w:num w:numId="21">
+    <w:abstractNumId w:val="17"/>
+  </w:num>
+  <w:num w:numId="22">
+    <w:abstractNumId w:val="20"/>
   </w:num>
 </w:numbering>
 </file>

</xml_diff>

<commit_message>
small change to setup, more cleaning ect.
</commit_message>
<xml_diff>
--- a/Results_Outline_v2.docx
+++ b/Results_Outline_v2.docx
@@ -2083,7 +2083,118 @@
         <w:t>significant difference</w:t>
       </w:r>
       <w:r>
-        <w:t xml:space="preserve">. </w:t>
+        <w:t>.</w:t>
+      </w:r>
+    </w:p>
+    <w:p>
+      <w:pPr>
+        <w:pStyle w:val="ListParagraph"/>
+        <w:numPr>
+          <w:ilvl w:val="0"/>
+          <w:numId w:val="22"/>
+        </w:numPr>
+      </w:pPr>
+      <w:r>
+        <w:t xml:space="preserve">Qualitative patterns from Looking at the figure for </w:t>
+      </w:r>
+      <w:r>
+        <w:rPr>
+          <w:b/>
+        </w:rPr>
+        <w:t>Total.SC mouse.av</w:t>
+      </w:r>
+      <w:r>
+        <w:t xml:space="preserve"> : </w:t>
+      </w:r>
+    </w:p>
+    <w:p>
+      <w:pPr>
+        <w:pStyle w:val="ListParagraph"/>
+        <w:numPr>
+          <w:ilvl w:val="1"/>
+          <w:numId w:val="21"/>
+        </w:numPr>
+      </w:pPr>
+      <w:r>
+        <w:t xml:space="preserve">domesticus has lower mouse averages compared to high rec </w:t>
+      </w:r>
+      <w:r>
+        <w:t xml:space="preserve"> AND (KAZ mouse means are close to the Dom means)</w:t>
+      </w:r>
+      <w:r>
+        <w:t>, MSM strain mean is significantly higher total SC area.</w:t>
+      </w:r>
+    </w:p>
+    <w:p>
+      <w:pPr>
+        <w:pStyle w:val="ListParagraph"/>
+        <w:numPr>
+          <w:ilvl w:val="1"/>
+          <w:numId w:val="21"/>
+        </w:numPr>
+      </w:pPr>
+      <w:r>
+        <w:t>BUT, the other low rec strains,</w:t>
+      </w:r>
+      <w:r>
+        <w:t xml:space="preserve"> have ‘high’ total sc means </w:t>
+      </w:r>
+      <w:r>
+        <w:t>despite</w:t>
+      </w:r>
+      <w:r>
+        <w:t xml:space="preserve"> having </w:t>
+      </w:r>
+      <w:r>
+        <w:t>low gwRR</w:t>
+      </w:r>
+    </w:p>
+    <w:p>
+      <w:pPr>
+        <w:pStyle w:val="ListParagraph"/>
+        <w:numPr>
+          <w:ilvl w:val="1"/>
+          <w:numId w:val="21"/>
+        </w:numPr>
+      </w:pPr>
+      <w:r>
+        <w:t>PWD (has quite a bit of variance across the mouse means.</w:t>
+      </w:r>
+    </w:p>
+    <w:p>
+      <w:pPr>
+        <w:pStyle w:val="ListParagraph"/>
+        <w:ind w:left="1440"/>
+      </w:pPr>
+    </w:p>
+    <w:p>
+      <w:pPr>
+        <w:pStyle w:val="ListParagraph"/>
+      </w:pPr>
+      <w:r>
+        <w:t>Plot(</w:t>
+      </w:r>
+      <w:r>
+        <w:t>the strain averages for x=gwRR and y=total.Sc</w:t>
+      </w:r>
+      <w:bookmarkStart w:id="0" w:name="_GoBack"/>
+      <w:bookmarkEnd w:id="0"/>
+    </w:p>
+    <w:p>
+      <w:pPr>
+        <w:pStyle w:val="ListParagraph"/>
+      </w:pPr>
+    </w:p>
+    <w:p>
+      <w:pPr>
+        <w:pStyle w:val="ListParagraph"/>
+        <w:numPr>
+          <w:ilvl w:val="0"/>
+          <w:numId w:val="22"/>
+        </w:numPr>
+      </w:pPr>
+      <w:r>
+        <w:t xml:space="preserve"> </w:t>
       </w:r>
       <w:r>
         <w:t xml:space="preserve">Only </w:t>
@@ -2099,6 +2210,57 @@
       </w:r>
       <w:r>
         <w:t>significant.</w:t>
+      </w:r>
+    </w:p>
+    <w:p/>
+    <w:p/>
+    <w:p>
+      <w:r>
+        <w:t>-</w:t>
+      </w:r>
+      <w:r>
+        <w:t xml:space="preserve">-‘clean’ predictions based off of gwRR aren’t met –(but the glms for the SC metrics …. Do they </w:t>
+      </w:r>
+      <w:r>
+        <w:t>indicate</w:t>
+      </w:r>
+      <w:r>
+        <w:t xml:space="preserve"> / support evolution</w:t>
+      </w:r>
+    </w:p>
+    <w:p>
+      <w:r>
+        <w:tab/>
+        <w:t>-subspecies effects are significant for total sc and reduced dataset</w:t>
+      </w:r>
+    </w:p>
+    <w:p>
+      <w:r>
+        <w:t>(What evolutionary patterns are supported?</w:t>
+      </w:r>
+    </w:p>
+    <w:p>
+      <w:r>
+        <w:tab/>
+        <w:t xml:space="preserve">Divergence…. Dom &lt;   (Musc and MOL) the M1 model for total sc – has significant </w:t>
+      </w:r>
+      <w:r>
+        <w:t xml:space="preserve">subspecies </w:t>
+      </w:r>
+      <w:r>
+        <w:t xml:space="preserve">effects (longer SC)  (same result for the short </w:t>
+      </w:r>
+      <w:r>
+        <w:t xml:space="preserve">and </w:t>
+      </w:r>
+      <w:r>
+        <w:t>bivalent dataset,   in the long biv M1 model just musc is significant</w:t>
+      </w:r>
+    </w:p>
+    <w:p>
+      <w:r>
+        <w:tab/>
+        <w:t>-M2 models :   most strains have significant effects – (wide spread evolution)</w:t>
       </w:r>
     </w:p>
     <w:p/>
@@ -2111,50 +2273,10 @@
         </w:numPr>
       </w:pPr>
       <w:r>
-        <w:t xml:space="preserve">(general pattern </w:t>
-      </w:r>
-      <w:r>
-        <w:t>looking at</w:t>
-      </w:r>
-      <w:r>
-        <w:t xml:space="preserve"> Figure.</w:t>
-      </w:r>
-      <w:r>
-        <w:t xml:space="preserve"> T</w:t>
-      </w:r>
-      <w:bookmarkStart w:id="0" w:name="_GoBack"/>
-      <w:bookmarkEnd w:id="0"/>
-      <w:r>
-        <w:t xml:space="preserve">otal.SC mouse.av : </w:t>
-      </w:r>
-    </w:p>
-    <w:p>
-      <w:pPr>
-        <w:pStyle w:val="ListParagraph"/>
-        <w:numPr>
-          <w:ilvl w:val="1"/>
-          <w:numId w:val="21"/>
-        </w:numPr>
-      </w:pPr>
-      <w:r>
-        <w:t xml:space="preserve">domesticus has lower mouse averages compared to high rec </w:t>
-      </w:r>
-    </w:p>
-    <w:p>
-      <w:pPr>
-        <w:pStyle w:val="ListParagraph"/>
-        <w:numPr>
-          <w:ilvl w:val="1"/>
-          <w:numId w:val="21"/>
-        </w:numPr>
-      </w:pPr>
-      <w:r>
-        <w:t>within Musculus there is variation, KAZ has lower averages while TOM and AST have higher total.sc means (on the PWD levels, -- but they have low gwRR.</w:t>
-      </w:r>
-    </w:p>
-    <w:p>
-      <w:r>
-        <w:t>t.tests</w:t>
+        <w:t>Evolution in totalSC area per cell which is decoupled from the gwRR evolution.</w:t>
+      </w:r>
+      <w:r>
+        <w:t xml:space="preserve"> … but there is some (weak) support for musc and mol effects on sc metrics (total sc)</w:t>
       </w:r>
     </w:p>
     <w:p>
@@ -2165,86 +2287,6 @@
           <w:numId w:val="21"/>
         </w:numPr>
       </w:pPr>
-      <w:r>
-        <w:t>But, using/comparing single bivalent observations – does have a significant p value</w:t>
-      </w:r>
-    </w:p>
-    <w:p/>
-    <w:p>
-      <w:r>
-        <w:t>Reduced</w:t>
-      </w:r>
-    </w:p>
-    <w:p>
-      <w:r>
-        <w:t xml:space="preserve">-‘clean’ predictions based off of gwRR aren’t met –(but the glms for the SC metrics …. Do they </w:t>
-      </w:r>
-      <w:r>
-        <w:t>indicate</w:t>
-      </w:r>
-      <w:r>
-        <w:t xml:space="preserve"> / support evolution</w:t>
-      </w:r>
-    </w:p>
-    <w:p>
-      <w:r>
-        <w:tab/>
-        <w:t>-subspecies effects are significant for total sc and reduced dataset</w:t>
-      </w:r>
-    </w:p>
-    <w:p>
-      <w:r>
-        <w:t>(What evolutionary patterns are supported?</w:t>
-      </w:r>
-    </w:p>
-    <w:p>
-      <w:r>
-        <w:tab/>
-        <w:t xml:space="preserve">Divergence…. Dom &lt;   (Musc and MOL) the M1 model for total sc – has significant </w:t>
-      </w:r>
-      <w:r>
-        <w:t xml:space="preserve">subspecies </w:t>
-      </w:r>
-      <w:r>
-        <w:t xml:space="preserve">effects (longer SC)  (same result for the short </w:t>
-      </w:r>
-      <w:r>
-        <w:t xml:space="preserve">and </w:t>
-      </w:r>
-      <w:r>
-        <w:t>bivalent dataset,   in the long biv M1 model just musc is significant</w:t>
-      </w:r>
-    </w:p>
-    <w:p>
-      <w:r>
-        <w:tab/>
-        <w:t>-M2 models :   most strains have significant effects – (wide spread evolution)</w:t>
-      </w:r>
-    </w:p>
-    <w:p/>
-    <w:p>
-      <w:pPr>
-        <w:pStyle w:val="ListParagraph"/>
-        <w:numPr>
-          <w:ilvl w:val="0"/>
-          <w:numId w:val="21"/>
-        </w:numPr>
-      </w:pPr>
-      <w:r>
-        <w:t>Evolution in totalSC area per cell which is decoupled from the gwRR evolution.</w:t>
-      </w:r>
-      <w:r>
-        <w:t xml:space="preserve"> … but there is some (weak) support for musc and mol effects on sc metrics (total sc)</w:t>
-      </w:r>
-    </w:p>
-    <w:p>
-      <w:pPr>
-        <w:pStyle w:val="ListParagraph"/>
-        <w:numPr>
-          <w:ilvl w:val="0"/>
-          <w:numId w:val="21"/>
-        </w:numPr>
-      </w:pPr>
     </w:p>
     <w:p>
       <w:pPr>
@@ -2397,6 +2439,7 @@
         <w:rPr>
           <w:b/>
         </w:rPr>
+        <w:lastRenderedPageBreak/>
         <w:t>Higher rec strains have stronger interference</w:t>
       </w:r>
     </w:p>

</xml_diff>

<commit_message>
improving points for main outline of begining
</commit_message>
<xml_diff>
--- a/Results_Outline_v2.docx
+++ b/Results_Outline_v2.docx
@@ -95,50 +95,322 @@
     <w:p>
       <w:pPr>
         <w:contextualSpacing/>
+      </w:pPr>
+      <w:r>
+        <w:t>-</w:t>
+      </w:r>
+      <w:r>
+        <w:t xml:space="preserve"> </w:t>
+      </w:r>
+      <w:r>
+        <w:t>Description</w:t>
+      </w:r>
+      <w:r>
+        <w:t xml:space="preserve"> of MLH1 dataset</w:t>
+      </w:r>
+      <w:r>
+        <w:t>, number of cells (spermatocyte / oocytes)</w:t>
+      </w:r>
+      <w:proofErr w:type="gramStart"/>
+      <w:r>
+        <w:t xml:space="preserve">, </w:t>
+      </w:r>
+      <w:r>
+        <w:t xml:space="preserve"> and</w:t>
+      </w:r>
+      <w:proofErr w:type="gramEnd"/>
+      <w:r>
+        <w:t xml:space="preserve"> measures of</w:t>
+      </w:r>
+      <w:r>
         <w:rPr>
           <w:u w:val="single"/>
         </w:rPr>
-      </w:pPr>
-      <w:r>
-        <w:t>-</w:t>
-      </w:r>
+        <w:t xml:space="preserve"> repeatability</w:t>
+      </w:r>
+      <w:r>
+        <w:rPr>
+          <w:u w:val="single"/>
+        </w:rPr>
+        <w:t xml:space="preserve">, </w:t>
+      </w:r>
+      <w:r>
+        <w:t>how close the means are to the minimum.</w:t>
+      </w:r>
+    </w:p>
+    <w:p>
+      <w:pPr>
+        <w:contextualSpacing/>
+      </w:pPr>
+    </w:p>
+    <w:p>
+      <w:pPr>
+        <w:contextualSpacing/>
+      </w:pPr>
+      <w:r>
+        <w:t xml:space="preserve">1. </w:t>
+      </w:r>
+      <w:proofErr w:type="gramStart"/>
+      <w:r>
+        <w:t>Fig1A  magnitude</w:t>
+      </w:r>
+      <w:proofErr w:type="gramEnd"/>
+      <w:r>
+        <w:t xml:space="preserve"> and direction of heterochiasmy;</w:t>
+      </w:r>
+    </w:p>
+    <w:p>
+      <w:pPr>
+        <w:contextualSpacing/>
+      </w:pPr>
+      <w:r>
+        <w:t xml:space="preserve">-general patterns </w:t>
+      </w:r>
+      <w:proofErr w:type="spellStart"/>
+      <w:r>
+        <w:t>i</w:t>
+      </w:r>
+      <w:proofErr w:type="spellEnd"/>
+      <w:r>
+        <w:t xml:space="preserve">) female higher and ii) low degree of </w:t>
+      </w:r>
+      <w:proofErr w:type="spellStart"/>
+      <w:proofErr w:type="gramStart"/>
+      <w:r>
+        <w:t>hetC</w:t>
+      </w:r>
+      <w:proofErr w:type="spellEnd"/>
+      <w:r>
+        <w:t xml:space="preserve">  (</w:t>
+      </w:r>
+      <w:proofErr w:type="gramEnd"/>
+      <w:r>
+        <w:t>range of 1 to 1.2)</w:t>
+      </w:r>
+    </w:p>
+    <w:p>
+      <w:pPr>
+        <w:contextualSpacing/>
+      </w:pPr>
+      <w:r>
+        <w:t>(</w:t>
+      </w:r>
+      <w:proofErr w:type="gramStart"/>
+      <w:r>
+        <w:t>all</w:t>
+      </w:r>
+      <w:proofErr w:type="gramEnd"/>
+      <w:r>
+        <w:t xml:space="preserve"> strain means are above the expected min</w:t>
+      </w:r>
+      <w:r>
+        <w:t>imum of 20 (1CO per chromosome</w:t>
+      </w:r>
+      <w:r>
+        <w:t>)</w:t>
+      </w:r>
+    </w:p>
+    <w:p>
+      <w:pPr>
+        <w:contextualSpacing/>
+      </w:pPr>
+      <w:r>
+        <w:t xml:space="preserve">-there are exceptions they are followed up in the sex-specific </w:t>
+      </w:r>
+      <w:proofErr w:type="gramStart"/>
+      <w:r>
+        <w:t>plots</w:t>
+      </w:r>
+      <w:r>
+        <w:t xml:space="preserve">  (</w:t>
+      </w:r>
+      <w:proofErr w:type="gramEnd"/>
+      <w:r>
+        <w:t>male higher)</w:t>
+      </w:r>
+    </w:p>
+    <w:p>
+      <w:pPr>
+        <w:contextualSpacing/>
+      </w:pPr>
+    </w:p>
+    <w:p>
+      <w:pPr>
+        <w:contextualSpacing/>
+      </w:pPr>
+      <w:r>
+        <w:t xml:space="preserve">2. Fig1B and C mouse means and sex specific patterns; </w:t>
+      </w:r>
+    </w:p>
+    <w:p>
+      <w:pPr>
+        <w:contextualSpacing/>
+      </w:pPr>
+      <w:proofErr w:type="gramStart"/>
+      <w:r>
+        <w:t>female</w:t>
+      </w:r>
+      <w:proofErr w:type="gramEnd"/>
+      <w:r>
+        <w:t xml:space="preserve"> distributions more random / uniform</w:t>
+      </w:r>
+      <w:bookmarkStart w:id="0" w:name="_GoBack"/>
+      <w:bookmarkEnd w:id="0"/>
+    </w:p>
+    <w:p>
+      <w:pPr>
+        <w:contextualSpacing/>
+      </w:pPr>
+      <w:proofErr w:type="gramStart"/>
+      <w:r>
+        <w:t>male</w:t>
+      </w:r>
+      <w:proofErr w:type="gramEnd"/>
+      <w:r>
+        <w:t xml:space="preserve"> distributions are more clustered, low and high</w:t>
+      </w:r>
+    </w:p>
+    <w:p>
+      <w:pPr>
+        <w:pStyle w:val="ListParagraph"/>
+        <w:numPr>
+          <w:ilvl w:val="0"/>
+          <w:numId w:val="23"/>
+        </w:numPr>
+      </w:pPr>
+      <w:r>
+        <w:t xml:space="preserve">(Fig1 </w:t>
+      </w:r>
+      <w:proofErr w:type="gramStart"/>
+      <w:r>
+        <w:t>A</w:t>
+      </w:r>
+      <w:proofErr w:type="gramEnd"/>
+      <w:r>
+        <w:t xml:space="preserve"> shows the strain averages for each sex together – this is a way to display the general patterns of sexual dimorphism (or heterochiasmy) </w:t>
+      </w:r>
+      <w:r>
+        <w:t>across</w:t>
+      </w:r>
+      <w:r>
+        <w:t xml:space="preserve"> strains. Taking note of the direction and the magnitude – confirm 2 general patterns of  </w:t>
+      </w:r>
+      <w:proofErr w:type="spellStart"/>
+      <w:r>
+        <w:t>i</w:t>
+      </w:r>
+      <w:proofErr w:type="spellEnd"/>
+      <w:r>
+        <w:t xml:space="preserve">) female </w:t>
+      </w:r>
+      <w:proofErr w:type="spellStart"/>
+      <w:r>
+        <w:t>gwRR</w:t>
+      </w:r>
+      <w:proofErr w:type="spellEnd"/>
+      <w:r>
+        <w:t xml:space="preserve"> are greater than males (with the exception of PWD and MSM) and ii) the degree of heterochiasmy is generally low (with G having the largest (human is 1.6)</w:t>
+      </w:r>
+    </w:p>
+    <w:p>
+      <w:pPr>
+        <w:contextualSpacing/>
+      </w:pPr>
+      <w:r>
+        <w:t>(</w:t>
+      </w:r>
+      <w:proofErr w:type="gramStart"/>
+      <w:r>
+        <w:t>our</w:t>
+      </w:r>
+      <w:proofErr w:type="gramEnd"/>
+      <w:r>
+        <w:t xml:space="preserve"> general patterns have exceptions…. Of two strains having higher male means or equal means (PWD, MSM </w:t>
+      </w:r>
+      <w:r>
+        <w:t xml:space="preserve">and </w:t>
+      </w:r>
+      <w:r>
+        <w:t>SKIVE)</w:t>
+      </w:r>
+      <w:r>
+        <w:t xml:space="preserve"> and the magnitude of heterochiasmy isn’t constant (with G and MOLF have a larger degree of sex differences)</w:t>
+      </w:r>
+    </w:p>
+    <w:p>
+      <w:pPr>
+        <w:contextualSpacing/>
+      </w:pPr>
+    </w:p>
+    <w:p>
+      <w:pPr>
+        <w:contextualSpacing/>
+      </w:pPr>
+    </w:p>
+    <w:p>
+      <w:pPr>
+        <w:contextualSpacing/>
+      </w:pPr>
+      <w:proofErr w:type="gramStart"/>
+      <w:r>
+        <w:t>2.sex</w:t>
+      </w:r>
+      <w:proofErr w:type="gramEnd"/>
       <w:r>
         <w:t xml:space="preserve"> </w:t>
       </w:r>
       <w:r>
-        <w:t>Description</w:t>
-      </w:r>
-      <w:r>
-        <w:t xml:space="preserve"> of MLH1 dataset</w:t>
-      </w:r>
-      <w:r>
-        <w:t>, number of cells (spermatocyte / oocytes)</w:t>
-      </w:r>
+        <w:t xml:space="preserve">specific </w:t>
+      </w:r>
+      <w:r>
+        <w:t>distributions of mouse averages are shown in Fig1 B and C.</w:t>
+      </w:r>
+    </w:p>
+    <w:p>
+      <w:pPr>
+        <w:contextualSpacing/>
+      </w:pPr>
       <w:proofErr w:type="gramStart"/>
       <w:r>
-        <w:t xml:space="preserve">, </w:t>
-      </w:r>
-      <w:r>
-        <w:t xml:space="preserve"> and</w:t>
+        <w:t>pattern</w:t>
       </w:r>
       <w:proofErr w:type="gramEnd"/>
       <w:r>
-        <w:t xml:space="preserve"> measures of</w:t>
-      </w:r>
-      <w:r>
+        <w:t xml:space="preserve"> (female variation pattern is more random compared to the male – which clusters into high a low groups</w:t>
+      </w:r>
+    </w:p>
+    <w:p>
+      <w:pPr>
+        <w:contextualSpacing/>
+      </w:pPr>
+    </w:p>
+    <w:p>
+      <w:pPr>
+        <w:contextualSpacing/>
+      </w:pPr>
+      <w:r>
+        <w:t>&lt;Indicating underlying variation and/or evolution of this trait – these results tell us that heterochiasmy evolve – via sex specific manner&gt;</w:t>
+      </w:r>
+    </w:p>
+    <w:p>
+      <w:pPr>
+        <w:contextualSpacing/>
+      </w:pPr>
+    </w:p>
+    <w:p>
+      <w:pPr>
+        <w:contextualSpacing/>
+      </w:pPr>
+    </w:p>
+    <w:p>
+      <w:pPr>
+        <w:contextualSpacing/>
         <w:rPr>
           <w:u w:val="single"/>
         </w:rPr>
-        <w:t xml:space="preserve"> repeatability</w:t>
-      </w:r>
-      <w:r>
-        <w:rPr>
-          <w:u w:val="single"/>
-        </w:rPr>
-        <w:t xml:space="preserve">, </w:t>
-      </w:r>
-      <w:r>
-        <w:t>how close the means are to the minimum.</w:t>
+      </w:pPr>
+      <w:r>
+        <w:t>Qualitative description for (new) figure (ALL, then sex specific</w:t>
       </w:r>
     </w:p>
     <w:p>
@@ -150,20 +422,30 @@
         </w:numPr>
       </w:pPr>
       <w:r>
-        <w:t xml:space="preserve">Strain means for females, have low variance, while </w:t>
-      </w:r>
-      <w:r>
-        <w:t>mal</w:t>
-      </w:r>
-      <w:r>
-        <w:t xml:space="preserve">e strain means have more variation in strain means. (The largest female difference is G, </w:t>
-      </w:r>
-      <w:r>
-        <w:t>1.07X the</w:t>
-      </w:r>
-      <w:r>
-        <w:t xml:space="preserve"> largest male difference is PWD and MSM which are 1.3 and 1.2 respectively.)  </w:t>
-      </w:r>
+        <w:t>Strain means for females, have low variance</w:t>
+      </w:r>
+      <w:r>
+        <w:t xml:space="preserve">  (the variance </w:t>
+      </w:r>
+      <w:proofErr w:type="spellStart"/>
+      <w:r>
+        <w:t>acorss</w:t>
+      </w:r>
+      <w:proofErr w:type="spellEnd"/>
+      <w:r>
+        <w:t xml:space="preserve"> strains seems more random</w:t>
+      </w:r>
+      <w:r>
+        <w:t xml:space="preserve">, </w:t>
+      </w:r>
+      <w:r>
+        <w:t>(The largest female difference is G, 1.07X</w:t>
+      </w:r>
+    </w:p>
+    <w:p>
+      <w:pPr>
+        <w:pStyle w:val="ListParagraph"/>
+      </w:pPr>
     </w:p>
     <w:p>
       <w:pPr>
@@ -173,6 +455,50 @@
           <w:numId w:val="18"/>
         </w:numPr>
       </w:pPr>
+      <w:proofErr w:type="gramStart"/>
+      <w:r>
+        <w:t>while</w:t>
+      </w:r>
+      <w:proofErr w:type="gramEnd"/>
+      <w:r>
+        <w:t xml:space="preserve"> </w:t>
+      </w:r>
+      <w:r>
+        <w:t>mal</w:t>
+      </w:r>
+      <w:r>
+        <w:t xml:space="preserve">e strain means have more variation in strain means. </w:t>
+      </w:r>
+      <w:r>
+        <w:t>(the variance across strain means, is more clustered – PWD-MSM at top, SKIVE intermediate, and the rest near 21</w:t>
+      </w:r>
+    </w:p>
+    <w:p/>
+    <w:p>
+      <w:pPr>
+        <w:pStyle w:val="ListParagraph"/>
+        <w:numPr>
+          <w:ilvl w:val="0"/>
+          <w:numId w:val="18"/>
+        </w:numPr>
+      </w:pPr>
+      <w:proofErr w:type="gramStart"/>
+      <w:r>
+        <w:t>the</w:t>
+      </w:r>
+      <w:proofErr w:type="gramEnd"/>
+      <w:r>
+        <w:t xml:space="preserve"> largest male difference is PWD and MSM which are 1.3 and 1.2 respectively.)  </w:t>
+      </w:r>
+    </w:p>
+    <w:p>
+      <w:pPr>
+        <w:pStyle w:val="ListParagraph"/>
+        <w:numPr>
+          <w:ilvl w:val="0"/>
+          <w:numId w:val="18"/>
+        </w:numPr>
+      </w:pPr>
       <w:r>
         <w:t xml:space="preserve">(At the mouse mean level within strain – males have lower variance? Compared to females </w:t>
       </w:r>
@@ -513,7 +839,6 @@
         <w:contextualSpacing/>
       </w:pPr>
       <w:r>
-        <w:lastRenderedPageBreak/>
         <w:t xml:space="preserve">- </w:t>
       </w:r>
       <w:r>
@@ -576,15 +901,7 @@
         <w:t>crossover</w:t>
       </w:r>
       <w:r>
-        <w:t xml:space="preserve"> number evolution within the meiotic pathway we quantified a marker for DSBs, DMC1, in early prophase </w:t>
-      </w:r>
-      <w:proofErr w:type="spellStart"/>
-      <w:r>
-        <w:t>meiocytes</w:t>
-      </w:r>
-      <w:proofErr w:type="spellEnd"/>
-      <w:r>
-        <w:t>.</w:t>
+        <w:t xml:space="preserve"> number evolution within the meiotic pathway we quantified a marker for DSBs, DMC1, in early prophase meiocytes.</w:t>
       </w:r>
       <w:r>
         <w:t xml:space="preserve"> (</w:t>
@@ -610,8 +927,6 @@
       <w:r>
         <w:t>()</w:t>
       </w:r>
-      <w:bookmarkStart w:id="0" w:name="_GoBack"/>
-      <w:bookmarkEnd w:id="0"/>
     </w:p>
     <w:p>
       <w:pPr>
@@ -1177,7 +1492,6 @@
         <w:rPr>
           <w:b/>
         </w:rPr>
-        <w:lastRenderedPageBreak/>
         <w:tab/>
       </w:r>
       <w:r>
@@ -1419,15 +1733,7 @@
       </w:r>
       <w:proofErr w:type="spellEnd"/>
       <w:r>
-        <w:t xml:space="preserve"> and </w:t>
-      </w:r>
-      <w:proofErr w:type="spellStart"/>
-      <w:r>
-        <w:t>musculus</w:t>
-      </w:r>
-      <w:proofErr w:type="spellEnd"/>
-      <w:r>
-        <w:t xml:space="preserve"> male </w:t>
+        <w:t xml:space="preserve"> and musculus male </w:t>
       </w:r>
       <w:proofErr w:type="spellStart"/>
       <w:r>
@@ -1435,15 +1741,7 @@
       </w:r>
       <w:proofErr w:type="spellEnd"/>
       <w:r>
-        <w:t xml:space="preserve"> is longer than </w:t>
-      </w:r>
-      <w:proofErr w:type="spellStart"/>
-      <w:r>
-        <w:t>domesticus</w:t>
-      </w:r>
-      <w:proofErr w:type="spellEnd"/>
-      <w:r>
-        <w:t xml:space="preserve"> male (significant sex*subspecies from mixed model)  (also </w:t>
+        <w:t xml:space="preserve"> is longer than domesticus male (significant sex*subspecies from mixed model)  (also </w:t>
       </w:r>
       <w:proofErr w:type="spellStart"/>
       <w:r>
@@ -1463,6 +1761,7 @@
         </w:numPr>
       </w:pPr>
       <w:r>
+        <w:lastRenderedPageBreak/>
         <w:t>Total SC</w:t>
       </w:r>
       <w:r>
@@ -1680,15 +1979,7 @@
       </w:r>
       <w:proofErr w:type="spellEnd"/>
       <w:r>
-        <w:t xml:space="preserve">) the placement of single foci along a bivalent (just 1CO) and ii) the placement of two foci on the same bivalent / the </w:t>
-      </w:r>
-      <w:proofErr w:type="spellStart"/>
-      <w:r>
-        <w:t>interfocal</w:t>
-      </w:r>
-      <w:proofErr w:type="spellEnd"/>
-      <w:r>
-        <w:t xml:space="preserve"> distance of 2CO bivalents (reflects crossover interference)</w:t>
+        <w:t>) the placement of single foci along a bivalent (just 1CO) and ii) the placement of two foci on the same bivalent / the interfocal distance of 2CO bivalents (reflects crossover interference)</w:t>
       </w:r>
     </w:p>
     <w:p>
@@ -1876,15 +2167,7 @@
         <w:t xml:space="preserve">dimorphism </w:t>
       </w:r>
       <w:r>
-        <w:t xml:space="preserve">compared to </w:t>
-      </w:r>
-      <w:proofErr w:type="spellStart"/>
-      <w:r>
-        <w:t>Molossinus</w:t>
-      </w:r>
-      <w:proofErr w:type="spellEnd"/>
-      <w:r>
-        <w:t xml:space="preserve"> (– with the </w:t>
+        <w:t xml:space="preserve">compared to Molossinus (– with the </w:t>
       </w:r>
       <w:proofErr w:type="spellStart"/>
       <w:r>
@@ -2096,6 +2379,7 @@
         <w:rPr>
           <w:i/>
         </w:rPr>
+        <w:lastRenderedPageBreak/>
         <w:t>- High rec males have stronger interference, in terms of raw and normalized IFD measures. They also have a lower threshold for IFDs, 30%, this could indicate stricter control over the REC landscape to enrich for more 2CO bivalents.</w:t>
       </w:r>
     </w:p>
@@ -2465,13 +2749,8 @@
           <w:numId w:val="21"/>
         </w:numPr>
       </w:pPr>
-      <w:proofErr w:type="spellStart"/>
-      <w:r>
-        <w:t>domesticus</w:t>
-      </w:r>
-      <w:proofErr w:type="spellEnd"/>
-      <w:r>
-        <w:t xml:space="preserve"> has lower mouse averages compared to high rec </w:t>
+      <w:r>
+        <w:t xml:space="preserve">domesticus has lower mouse averages compared to high rec </w:t>
       </w:r>
       <w:r>
         <w:t xml:space="preserve"> AND (KAZ mouse means are close to the Dom means)</w:t>
@@ -2575,7 +2854,6 @@
         </w:numPr>
       </w:pPr>
       <w:r>
-        <w:lastRenderedPageBreak/>
         <w:t xml:space="preserve"> </w:t>
       </w:r>
       <w:r>
@@ -2796,6 +3074,7 @@
         </w:rPr>
       </w:pPr>
       <w:r>
+        <w:lastRenderedPageBreak/>
         <w:t>-</w:t>
       </w:r>
       <w:r>
@@ -3307,6 +3586,95 @@
     </w:lvl>
   </w:abstractNum>
   <w:abstractNum w:abstractNumId="1" w15:restartNumberingAfterBreak="0">
+    <w:nsid w:val="03603A5E"/>
+    <w:multiLevelType w:val="hybridMultilevel"/>
+    <w:tmpl w:val="460A3D62"/>
+    <w:lvl w:ilvl="0" w:tplc="0409000F">
+      <w:start w:val="1"/>
+      <w:numFmt w:val="decimal"/>
+      <w:lvlText w:val="%1."/>
+      <w:lvlJc w:val="left"/>
+      <w:pPr>
+        <w:ind w:left="720" w:hanging="360"/>
+      </w:pPr>
+      <w:rPr>
+        <w:rFonts w:hint="default"/>
+      </w:rPr>
+    </w:lvl>
+    <w:lvl w:ilvl="1" w:tplc="04090019" w:tentative="1">
+      <w:start w:val="1"/>
+      <w:numFmt w:val="lowerLetter"/>
+      <w:lvlText w:val="%2."/>
+      <w:lvlJc w:val="left"/>
+      <w:pPr>
+        <w:ind w:left="1440" w:hanging="360"/>
+      </w:pPr>
+    </w:lvl>
+    <w:lvl w:ilvl="2" w:tplc="0409001B" w:tentative="1">
+      <w:start w:val="1"/>
+      <w:numFmt w:val="lowerRoman"/>
+      <w:lvlText w:val="%3."/>
+      <w:lvlJc w:val="right"/>
+      <w:pPr>
+        <w:ind w:left="2160" w:hanging="180"/>
+      </w:pPr>
+    </w:lvl>
+    <w:lvl w:ilvl="3" w:tplc="0409000F" w:tentative="1">
+      <w:start w:val="1"/>
+      <w:numFmt w:val="decimal"/>
+      <w:lvlText w:val="%4."/>
+      <w:lvlJc w:val="left"/>
+      <w:pPr>
+        <w:ind w:left="2880" w:hanging="360"/>
+      </w:pPr>
+    </w:lvl>
+    <w:lvl w:ilvl="4" w:tplc="04090019" w:tentative="1">
+      <w:start w:val="1"/>
+      <w:numFmt w:val="lowerLetter"/>
+      <w:lvlText w:val="%5."/>
+      <w:lvlJc w:val="left"/>
+      <w:pPr>
+        <w:ind w:left="3600" w:hanging="360"/>
+      </w:pPr>
+    </w:lvl>
+    <w:lvl w:ilvl="5" w:tplc="0409001B" w:tentative="1">
+      <w:start w:val="1"/>
+      <w:numFmt w:val="lowerRoman"/>
+      <w:lvlText w:val="%6."/>
+      <w:lvlJc w:val="right"/>
+      <w:pPr>
+        <w:ind w:left="4320" w:hanging="180"/>
+      </w:pPr>
+    </w:lvl>
+    <w:lvl w:ilvl="6" w:tplc="0409000F" w:tentative="1">
+      <w:start w:val="1"/>
+      <w:numFmt w:val="decimal"/>
+      <w:lvlText w:val="%7."/>
+      <w:lvlJc w:val="left"/>
+      <w:pPr>
+        <w:ind w:left="5040" w:hanging="360"/>
+      </w:pPr>
+    </w:lvl>
+    <w:lvl w:ilvl="7" w:tplc="04090019" w:tentative="1">
+      <w:start w:val="1"/>
+      <w:numFmt w:val="lowerLetter"/>
+      <w:lvlText w:val="%8."/>
+      <w:lvlJc w:val="left"/>
+      <w:pPr>
+        <w:ind w:left="5760" w:hanging="360"/>
+      </w:pPr>
+    </w:lvl>
+    <w:lvl w:ilvl="8" w:tplc="0409001B" w:tentative="1">
+      <w:start w:val="1"/>
+      <w:numFmt w:val="lowerRoman"/>
+      <w:lvlText w:val="%9."/>
+      <w:lvlJc w:val="right"/>
+      <w:pPr>
+        <w:ind w:left="6480" w:hanging="180"/>
+      </w:pPr>
+    </w:lvl>
+  </w:abstractNum>
+  <w:abstractNum w:abstractNumId="2" w15:restartNumberingAfterBreak="0">
     <w:nsid w:val="03E47E96"/>
     <w:multiLevelType w:val="hybridMultilevel"/>
     <w:tmpl w:val="C3C4DF0C"/>
@@ -3419,7 +3787,7 @@
       </w:rPr>
     </w:lvl>
   </w:abstractNum>
-  <w:abstractNum w:abstractNumId="2" w15:restartNumberingAfterBreak="0">
+  <w:abstractNum w:abstractNumId="3" w15:restartNumberingAfterBreak="0">
     <w:nsid w:val="0BA60DD4"/>
     <w:multiLevelType w:val="hybridMultilevel"/>
     <w:tmpl w:val="8F66B160"/>
@@ -3508,7 +3876,7 @@
       </w:pPr>
     </w:lvl>
   </w:abstractNum>
-  <w:abstractNum w:abstractNumId="3" w15:restartNumberingAfterBreak="0">
+  <w:abstractNum w:abstractNumId="4" w15:restartNumberingAfterBreak="0">
     <w:nsid w:val="0E09168D"/>
     <w:multiLevelType w:val="hybridMultilevel"/>
     <w:tmpl w:val="FBB4AC24"/>
@@ -3620,7 +3988,7 @@
       </w:rPr>
     </w:lvl>
   </w:abstractNum>
-  <w:abstractNum w:abstractNumId="4" w15:restartNumberingAfterBreak="0">
+  <w:abstractNum w:abstractNumId="5" w15:restartNumberingAfterBreak="0">
     <w:nsid w:val="1190042A"/>
     <w:multiLevelType w:val="hybridMultilevel"/>
     <w:tmpl w:val="AB985D5E"/>
@@ -3732,7 +4100,7 @@
       </w:rPr>
     </w:lvl>
   </w:abstractNum>
-  <w:abstractNum w:abstractNumId="5" w15:restartNumberingAfterBreak="0">
+  <w:abstractNum w:abstractNumId="6" w15:restartNumberingAfterBreak="0">
     <w:nsid w:val="1327610F"/>
     <w:multiLevelType w:val="hybridMultilevel"/>
     <w:tmpl w:val="4E3A54CE"/>
@@ -3821,7 +4189,7 @@
       </w:pPr>
     </w:lvl>
   </w:abstractNum>
-  <w:abstractNum w:abstractNumId="6" w15:restartNumberingAfterBreak="0">
+  <w:abstractNum w:abstractNumId="7" w15:restartNumberingAfterBreak="0">
     <w:nsid w:val="177E7C9B"/>
     <w:multiLevelType w:val="hybridMultilevel"/>
     <w:tmpl w:val="8F66B160"/>
@@ -3910,7 +4278,7 @@
       </w:pPr>
     </w:lvl>
   </w:abstractNum>
-  <w:abstractNum w:abstractNumId="7" w15:restartNumberingAfterBreak="0">
+  <w:abstractNum w:abstractNumId="8" w15:restartNumberingAfterBreak="0">
     <w:nsid w:val="240C18D0"/>
     <w:multiLevelType w:val="hybridMultilevel"/>
     <w:tmpl w:val="D3A0511C"/>
@@ -4023,7 +4391,7 @@
       </w:rPr>
     </w:lvl>
   </w:abstractNum>
-  <w:abstractNum w:abstractNumId="8" w15:restartNumberingAfterBreak="0">
+  <w:abstractNum w:abstractNumId="9" w15:restartNumberingAfterBreak="0">
     <w:nsid w:val="3973391B"/>
     <w:multiLevelType w:val="hybridMultilevel"/>
     <w:tmpl w:val="3CC48E84"/>
@@ -4112,7 +4480,7 @@
       </w:pPr>
     </w:lvl>
   </w:abstractNum>
-  <w:abstractNum w:abstractNumId="9" w15:restartNumberingAfterBreak="0">
+  <w:abstractNum w:abstractNumId="10" w15:restartNumberingAfterBreak="0">
     <w:nsid w:val="3B2A7349"/>
     <w:multiLevelType w:val="hybridMultilevel"/>
     <w:tmpl w:val="2818718E"/>
@@ -4201,7 +4569,7 @@
       </w:pPr>
     </w:lvl>
   </w:abstractNum>
-  <w:abstractNum w:abstractNumId="10" w15:restartNumberingAfterBreak="0">
+  <w:abstractNum w:abstractNumId="11" w15:restartNumberingAfterBreak="0">
     <w:nsid w:val="458552DB"/>
     <w:multiLevelType w:val="hybridMultilevel"/>
     <w:tmpl w:val="541AF654"/>
@@ -4290,7 +4658,7 @@
       </w:pPr>
     </w:lvl>
   </w:abstractNum>
-  <w:abstractNum w:abstractNumId="11" w15:restartNumberingAfterBreak="0">
+  <w:abstractNum w:abstractNumId="12" w15:restartNumberingAfterBreak="0">
     <w:nsid w:val="4C6D3FD5"/>
     <w:multiLevelType w:val="hybridMultilevel"/>
     <w:tmpl w:val="2D0E01A0"/>
@@ -4379,7 +4747,7 @@
       </w:pPr>
     </w:lvl>
   </w:abstractNum>
-  <w:abstractNum w:abstractNumId="12" w15:restartNumberingAfterBreak="0">
+  <w:abstractNum w:abstractNumId="13" w15:restartNumberingAfterBreak="0">
     <w:nsid w:val="4F4249DE"/>
     <w:multiLevelType w:val="hybridMultilevel"/>
     <w:tmpl w:val="8F66B160"/>
@@ -4468,7 +4836,7 @@
       </w:pPr>
     </w:lvl>
   </w:abstractNum>
-  <w:abstractNum w:abstractNumId="13" w15:restartNumberingAfterBreak="0">
+  <w:abstractNum w:abstractNumId="14" w15:restartNumberingAfterBreak="0">
     <w:nsid w:val="50AC1DF2"/>
     <w:multiLevelType w:val="hybridMultilevel"/>
     <w:tmpl w:val="F886BE94"/>
@@ -4557,7 +4925,7 @@
       </w:pPr>
     </w:lvl>
   </w:abstractNum>
-  <w:abstractNum w:abstractNumId="14" w15:restartNumberingAfterBreak="0">
+  <w:abstractNum w:abstractNumId="15" w15:restartNumberingAfterBreak="0">
     <w:nsid w:val="515208B0"/>
     <w:multiLevelType w:val="hybridMultilevel"/>
     <w:tmpl w:val="9EC216C6"/>
@@ -4646,7 +5014,7 @@
       </w:pPr>
     </w:lvl>
   </w:abstractNum>
-  <w:abstractNum w:abstractNumId="15" w15:restartNumberingAfterBreak="0">
+  <w:abstractNum w:abstractNumId="16" w15:restartNumberingAfterBreak="0">
     <w:nsid w:val="58186A58"/>
     <w:multiLevelType w:val="hybridMultilevel"/>
     <w:tmpl w:val="CCC67C62"/>
@@ -4735,7 +5103,7 @@
       </w:pPr>
     </w:lvl>
   </w:abstractNum>
-  <w:abstractNum w:abstractNumId="16" w15:restartNumberingAfterBreak="0">
+  <w:abstractNum w:abstractNumId="17" w15:restartNumberingAfterBreak="0">
     <w:nsid w:val="5AB92A22"/>
     <w:multiLevelType w:val="hybridMultilevel"/>
     <w:tmpl w:val="FD74199A"/>
@@ -4824,7 +5192,7 @@
       </w:pPr>
     </w:lvl>
   </w:abstractNum>
-  <w:abstractNum w:abstractNumId="17" w15:restartNumberingAfterBreak="0">
+  <w:abstractNum w:abstractNumId="18" w15:restartNumberingAfterBreak="0">
     <w:nsid w:val="5FCC6CFD"/>
     <w:multiLevelType w:val="hybridMultilevel"/>
     <w:tmpl w:val="B9F09DD4"/>
@@ -4937,7 +5305,7 @@
       </w:rPr>
     </w:lvl>
   </w:abstractNum>
-  <w:abstractNum w:abstractNumId="18" w15:restartNumberingAfterBreak="0">
+  <w:abstractNum w:abstractNumId="19" w15:restartNumberingAfterBreak="0">
     <w:nsid w:val="60555705"/>
     <w:multiLevelType w:val="hybridMultilevel"/>
     <w:tmpl w:val="2D0E01A0"/>
@@ -5026,7 +5394,7 @@
       </w:pPr>
     </w:lvl>
   </w:abstractNum>
-  <w:abstractNum w:abstractNumId="19" w15:restartNumberingAfterBreak="0">
+  <w:abstractNum w:abstractNumId="20" w15:restartNumberingAfterBreak="0">
     <w:nsid w:val="67DF2E4B"/>
     <w:multiLevelType w:val="hybridMultilevel"/>
     <w:tmpl w:val="F612B992"/>
@@ -5115,7 +5483,7 @@
       </w:pPr>
     </w:lvl>
   </w:abstractNum>
-  <w:abstractNum w:abstractNumId="20" w15:restartNumberingAfterBreak="0">
+  <w:abstractNum w:abstractNumId="21" w15:restartNumberingAfterBreak="0">
     <w:nsid w:val="6F833C49"/>
     <w:multiLevelType w:val="hybridMultilevel"/>
     <w:tmpl w:val="D98EC84C"/>
@@ -5204,7 +5572,7 @@
       </w:pPr>
     </w:lvl>
   </w:abstractNum>
-  <w:abstractNum w:abstractNumId="21" w15:restartNumberingAfterBreak="0">
+  <w:abstractNum w:abstractNumId="22" w15:restartNumberingAfterBreak="0">
     <w:nsid w:val="7E5564C7"/>
     <w:multiLevelType w:val="hybridMultilevel"/>
     <w:tmpl w:val="FE105700"/>
@@ -5318,70 +5686,73 @@
     </w:lvl>
   </w:abstractNum>
   <w:num w:numId="1">
-    <w:abstractNumId w:val="13"/>
+    <w:abstractNumId w:val="14"/>
   </w:num>
   <w:num w:numId="2">
     <w:abstractNumId w:val="0"/>
   </w:num>
   <w:num w:numId="3">
+    <w:abstractNumId w:val="19"/>
+  </w:num>
+  <w:num w:numId="4">
+    <w:abstractNumId w:val="12"/>
+  </w:num>
+  <w:num w:numId="5">
+    <w:abstractNumId w:val="16"/>
+  </w:num>
+  <w:num w:numId="6">
+    <w:abstractNumId w:val="8"/>
+  </w:num>
+  <w:num w:numId="7">
+    <w:abstractNumId w:val="2"/>
+  </w:num>
+  <w:num w:numId="8">
+    <w:abstractNumId w:val="5"/>
+  </w:num>
+  <w:num w:numId="9">
+    <w:abstractNumId w:val="10"/>
+  </w:num>
+  <w:num w:numId="10">
+    <w:abstractNumId w:val="4"/>
+  </w:num>
+  <w:num w:numId="11">
+    <w:abstractNumId w:val="11"/>
+  </w:num>
+  <w:num w:numId="12">
+    <w:abstractNumId w:val="17"/>
+  </w:num>
+  <w:num w:numId="13">
+    <w:abstractNumId w:val="9"/>
+  </w:num>
+  <w:num w:numId="14">
+    <w:abstractNumId w:val="3"/>
+  </w:num>
+  <w:num w:numId="15">
+    <w:abstractNumId w:val="15"/>
+  </w:num>
+  <w:num w:numId="16">
+    <w:abstractNumId w:val="6"/>
+  </w:num>
+  <w:num w:numId="17">
+    <w:abstractNumId w:val="22"/>
+  </w:num>
+  <w:num w:numId="18">
+    <w:abstractNumId w:val="20"/>
+  </w:num>
+  <w:num w:numId="19">
+    <w:abstractNumId w:val="7"/>
+  </w:num>
+  <w:num w:numId="20">
+    <w:abstractNumId w:val="13"/>
+  </w:num>
+  <w:num w:numId="21">
     <w:abstractNumId w:val="18"/>
   </w:num>
-  <w:num w:numId="4">
-    <w:abstractNumId w:val="11"/>
-  </w:num>
-  <w:num w:numId="5">
-    <w:abstractNumId w:val="15"/>
-  </w:num>
-  <w:num w:numId="6">
-    <w:abstractNumId w:val="7"/>
-  </w:num>
-  <w:num w:numId="7">
-    <w:abstractNumId w:val="1"/>
-  </w:num>
-  <w:num w:numId="8">
-    <w:abstractNumId w:val="4"/>
-  </w:num>
-  <w:num w:numId="9">
-    <w:abstractNumId w:val="9"/>
-  </w:num>
-  <w:num w:numId="10">
-    <w:abstractNumId w:val="3"/>
-  </w:num>
-  <w:num w:numId="11">
-    <w:abstractNumId w:val="10"/>
-  </w:num>
-  <w:num w:numId="12">
-    <w:abstractNumId w:val="16"/>
-  </w:num>
-  <w:num w:numId="13">
-    <w:abstractNumId w:val="8"/>
-  </w:num>
-  <w:num w:numId="14">
-    <w:abstractNumId w:val="2"/>
-  </w:num>
-  <w:num w:numId="15">
-    <w:abstractNumId w:val="14"/>
-  </w:num>
-  <w:num w:numId="16">
-    <w:abstractNumId w:val="5"/>
-  </w:num>
-  <w:num w:numId="17">
+  <w:num w:numId="22">
     <w:abstractNumId w:val="21"/>
   </w:num>
-  <w:num w:numId="18">
-    <w:abstractNumId w:val="19"/>
-  </w:num>
-  <w:num w:numId="19">
-    <w:abstractNumId w:val="6"/>
-  </w:num>
-  <w:num w:numId="20">
-    <w:abstractNumId w:val="12"/>
-  </w:num>
-  <w:num w:numId="21">
-    <w:abstractNumId w:val="17"/>
-  </w:num>
-  <w:num w:numId="22">
-    <w:abstractNumId w:val="20"/>
+  <w:num w:numId="23">
+    <w:abstractNumId w:val="1"/>
   </w:num>
 </w:numbering>
 </file>

</xml_diff>

<commit_message>
starting on evo framework section
</commit_message>
<xml_diff>
--- a/Results_Outline_v2.docx
+++ b/Results_Outline_v2.docx
@@ -97,687 +97,474 @@
         <w:contextualSpacing/>
       </w:pPr>
       <w:r>
+        <w:t xml:space="preserve">1. </w:t>
+      </w:r>
+      <w:proofErr w:type="gramStart"/>
+      <w:r>
+        <w:t>Fig1A  magnitude</w:t>
+      </w:r>
+      <w:proofErr w:type="gramEnd"/>
+      <w:r>
+        <w:t xml:space="preserve"> and direction of heterochiasmy;</w:t>
+      </w:r>
+    </w:p>
+    <w:p>
+      <w:pPr>
+        <w:contextualSpacing/>
+      </w:pPr>
+      <w:r>
+        <w:t xml:space="preserve">-general patterns </w:t>
+      </w:r>
+      <w:proofErr w:type="spellStart"/>
+      <w:r>
+        <w:t>i</w:t>
+      </w:r>
+      <w:proofErr w:type="spellEnd"/>
+      <w:r>
+        <w:t xml:space="preserve">) female higher and ii) low degree of </w:t>
+      </w:r>
+      <w:proofErr w:type="spellStart"/>
+      <w:proofErr w:type="gramStart"/>
+      <w:r>
+        <w:t>hetC</w:t>
+      </w:r>
+      <w:proofErr w:type="spellEnd"/>
+      <w:r>
+        <w:t xml:space="preserve">  (</w:t>
+      </w:r>
+      <w:proofErr w:type="gramEnd"/>
+      <w:r>
+        <w:t>range of 1 to 1.2)</w:t>
+      </w:r>
+      <w:r>
+        <w:t xml:space="preserve"> (human is 1.6)</w:t>
+      </w:r>
+    </w:p>
+    <w:p>
+      <w:pPr>
+        <w:contextualSpacing/>
+      </w:pPr>
+      <w:r>
+        <w:t>-A</w:t>
+      </w:r>
+      <w:r>
+        <w:t>ll strain means are above the expected min</w:t>
+      </w:r>
+      <w:r>
+        <w:t>imum of 20 (1CO per chromosome</w:t>
+      </w:r>
+      <w:r>
+        <w:t>)</w:t>
+      </w:r>
+    </w:p>
+    <w:p>
+      <w:pPr>
+        <w:contextualSpacing/>
+      </w:pPr>
+    </w:p>
+    <w:p>
+      <w:pPr>
+        <w:contextualSpacing/>
+      </w:pPr>
+      <w:r>
+        <w:t xml:space="preserve">2. Fig1B and C mouse means and sex specific patterns; </w:t>
+      </w:r>
+    </w:p>
+    <w:p>
+      <w:pPr>
+        <w:contextualSpacing/>
+      </w:pPr>
+      <w:r>
+        <w:t xml:space="preserve">-there are exceptions they are followed up in the sex-specific </w:t>
+      </w:r>
+      <w:proofErr w:type="gramStart"/>
+      <w:r>
+        <w:t>plots  (</w:t>
+      </w:r>
+      <w:proofErr w:type="gramEnd"/>
+      <w:r>
+        <w:t>male higher)</w:t>
+      </w:r>
+    </w:p>
+    <w:p>
+      <w:pPr>
+        <w:contextualSpacing/>
+      </w:pPr>
+      <w:r>
         <w:t>-</w:t>
       </w:r>
       <w:r>
+        <w:t xml:space="preserve">female </w:t>
+      </w:r>
+      <w:r>
+        <w:t xml:space="preserve">mouse mean </w:t>
+      </w:r>
+      <w:r>
+        <w:t xml:space="preserve">distributions </w:t>
+      </w:r>
+      <w:r>
+        <w:t>are have more spread across the range of means</w:t>
+      </w:r>
+    </w:p>
+    <w:p>
+      <w:pPr>
+        <w:contextualSpacing/>
+      </w:pPr>
+      <w:r>
+        <w:t>-</w:t>
+      </w:r>
+      <w:r>
+        <w:t>male distributions are more clustered, low and high</w:t>
+      </w:r>
+      <w:r>
+        <w:t xml:space="preserve"> (~30% evolution largest-rapid evolution of </w:t>
+      </w:r>
+      <w:proofErr w:type="spellStart"/>
+      <w:r>
+        <w:t>gwRR</w:t>
+      </w:r>
+      <w:proofErr w:type="spellEnd"/>
+      <w:r>
+        <w:t>)</w:t>
+      </w:r>
+    </w:p>
+    <w:p>
+      <w:pPr>
+        <w:contextualSpacing/>
+      </w:pPr>
+    </w:p>
+    <w:p>
+      <w:pPr>
+        <w:contextualSpacing/>
+      </w:pPr>
+      <w:r>
+        <w:t xml:space="preserve">3. </w:t>
+      </w:r>
+      <w:r>
+        <w:t>-- the striking differences / patterns of variation across sexes suggest that the ge</w:t>
+      </w:r>
+      <w:r>
+        <w:t xml:space="preserve">nome wide recombination rates have distinct evolutionary trajectories for male and female rates. </w:t>
+      </w:r>
+    </w:p>
+    <w:p>
+      <w:pPr>
+        <w:contextualSpacing/>
+      </w:pPr>
+      <w:r>
+        <w:t xml:space="preserve">For female the pattern of </w:t>
+      </w:r>
+      <w:r>
+        <w:t xml:space="preserve">Strain </w:t>
+      </w:r>
+      <w:r>
+        <w:t xml:space="preserve">averages distributed around a </w:t>
+      </w:r>
+      <w:r>
+        <w:t xml:space="preserve">species wide </w:t>
+      </w:r>
+      <w:r>
+        <w:t xml:space="preserve">average </w:t>
+      </w:r>
+      <w:r>
+        <w:t>–</w:t>
+      </w:r>
+      <w:r>
         <w:t xml:space="preserve"> </w:t>
       </w:r>
       <w:r>
-        <w:t>Description</w:t>
-      </w:r>
-      <w:r>
-        <w:t xml:space="preserve"> of MLH1 dataset</w:t>
-      </w:r>
-      <w:r>
-        <w:t>, number of cells (spermatocyte / oocytes)</w:t>
+        <w:t xml:space="preserve">fits a model of stabilizing / </w:t>
+      </w:r>
+      <w:r>
+        <w:t xml:space="preserve">relaxed / neutral evolution in contrast to the male pattern where there is rapid evolution in a subset of genetic backgrounds / strains which fits a model of directional selection on genome wide recombination rate. </w:t>
+      </w:r>
+    </w:p>
+    <w:p>
+      <w:pPr>
+        <w:contextualSpacing/>
+      </w:pPr>
+    </w:p>
+    <w:p>
+      <w:pPr>
+        <w:contextualSpacing/>
+      </w:pPr>
+    </w:p>
+    <w:p>
+      <w:pPr>
+        <w:contextualSpacing/>
+        <w:rPr>
+          <w:b/>
+        </w:rPr>
+      </w:pPr>
+      <w:r>
+        <w:rPr>
+          <w:b/>
+        </w:rPr>
+        <w:t>Evolutionary framework</w:t>
+      </w:r>
+      <w:r>
+        <w:rPr>
+          <w:b/>
+        </w:rPr>
+        <w:t xml:space="preserve">, </w:t>
+      </w:r>
+      <w:r>
+        <w:rPr>
+          <w:b/>
+        </w:rPr>
+        <w:t>Analysis using a mixed model framework for examining patterns of heterochiasmy</w:t>
+      </w:r>
+    </w:p>
+    <w:p>
+      <w:pPr>
+        <w:contextualSpacing/>
+      </w:pPr>
+    </w:p>
+    <w:p>
+      <w:pPr>
+        <w:contextualSpacing/>
+      </w:pPr>
+      <w:r>
+        <w:t xml:space="preserve">-We apply a series of models to </w:t>
+      </w:r>
+      <w:r>
+        <w:t>– to fit the patterns of variation across sex, subspecies and strains into an evolutionary framework.</w:t>
+      </w:r>
+    </w:p>
+    <w:p>
+      <w:pPr>
+        <w:contextualSpacing/>
+      </w:pPr>
+    </w:p>
+    <w:p>
+      <w:pPr>
+        <w:contextualSpacing/>
+      </w:pPr>
+      <w:r>
+        <w:t xml:space="preserve">1. </w:t>
       </w:r>
       <w:proofErr w:type="gramStart"/>
       <w:r>
-        <w:t xml:space="preserve">, </w:t>
-      </w:r>
-      <w:r>
-        <w:t xml:space="preserve"> and</w:t>
+        <w:t>mixed</w:t>
       </w:r>
       <w:proofErr w:type="gramEnd"/>
       <w:r>
-        <w:t xml:space="preserve"> measures of</w:t>
-      </w:r>
-      <w:r>
-        <w:rPr>
-          <w:u w:val="single"/>
-        </w:rPr>
-        <w:t xml:space="preserve"> repeatability</w:t>
-      </w:r>
-      <w:r>
-        <w:rPr>
-          <w:u w:val="single"/>
-        </w:rPr>
-        <w:t xml:space="preserve">, </w:t>
-      </w:r>
-      <w:r>
-        <w:t>how close the means are to the minimum.</w:t>
-      </w:r>
-    </w:p>
-    <w:p>
-      <w:pPr>
-        <w:contextualSpacing/>
-      </w:pPr>
-    </w:p>
-    <w:p>
-      <w:pPr>
-        <w:contextualSpacing/>
-      </w:pPr>
-      <w:r>
-        <w:t xml:space="preserve">1. </w:t>
+        <w:t xml:space="preserve"> model, all effects significant,  Sex, interaction effect with subspecies were significant and the random</w:t>
+      </w:r>
+      <w:r>
+        <w:t xml:space="preserve"> strain effect</w:t>
+      </w:r>
+      <w:r>
+        <w:t>.</w:t>
+      </w:r>
+      <w:r>
+        <w:t xml:space="preserve">  (</w:t>
       </w:r>
       <w:proofErr w:type="gramStart"/>
       <w:r>
-        <w:t>Fig1A  magnitude</w:t>
+        <w:t>indicating</w:t>
       </w:r>
       <w:proofErr w:type="gramEnd"/>
       <w:r>
-        <w:t xml:space="preserve"> and direction of heterochiasmy;</w:t>
-      </w:r>
-    </w:p>
-    <w:p>
-      <w:pPr>
-        <w:contextualSpacing/>
-      </w:pPr>
-      <w:r>
-        <w:t xml:space="preserve">-general patterns </w:t>
-      </w:r>
-      <w:proofErr w:type="spellStart"/>
-      <w:r>
-        <w:t>i</w:t>
-      </w:r>
-      <w:proofErr w:type="spellEnd"/>
-      <w:r>
-        <w:t xml:space="preserve">) female higher and ii) low degree of </w:t>
-      </w:r>
-      <w:proofErr w:type="spellStart"/>
+        <w:t xml:space="preserve"> -- </w:t>
+      </w:r>
+      <w:r>
+        <w:t>// confirming the qualitative patterns observed from Figure1</w:t>
+      </w:r>
+    </w:p>
+    <w:p>
+      <w:pPr>
+        <w:contextualSpacing/>
+      </w:pPr>
+    </w:p>
+    <w:p>
+      <w:pPr>
+        <w:contextualSpacing/>
+      </w:pPr>
+      <w:r>
+        <w:t>2. –</w:t>
+      </w:r>
+      <w:proofErr w:type="spellStart"/>
+      <w:r>
+        <w:t>glm’s</w:t>
+      </w:r>
+      <w:proofErr w:type="spellEnd"/>
+      <w:r>
+        <w:t xml:space="preserve"> (slight differences between the 2 models), but main pattern – MSM and PWD have significant strain * male interaction effects</w:t>
+      </w:r>
+    </w:p>
+    <w:p>
+      <w:pPr>
+        <w:contextualSpacing/>
+      </w:pPr>
+    </w:p>
+    <w:p>
+      <w:pPr>
+        <w:contextualSpacing/>
+      </w:pPr>
+      <w:r>
+        <w:t>3. Sex specific models – show significant strain effect models, but the range of effects are larger in males compared to females. (</w:t>
+      </w:r>
       <w:proofErr w:type="gramStart"/>
       <w:r>
-        <w:t>hetC</w:t>
-      </w:r>
-      <w:proofErr w:type="spellEnd"/>
-      <w:r>
-        <w:t xml:space="preserve">  (</w:t>
+        <w:t>for</w:t>
       </w:r>
       <w:proofErr w:type="gramEnd"/>
       <w:r>
-        <w:t>range of 1 to 1.2)</w:t>
-      </w:r>
-    </w:p>
-    <w:p>
-      <w:pPr>
-        <w:contextualSpacing/>
-      </w:pPr>
-      <w:r>
-        <w:t>(</w:t>
-      </w:r>
-      <w:proofErr w:type="gramStart"/>
-      <w:r>
-        <w:t>all</w:t>
-      </w:r>
-      <w:proofErr w:type="gramEnd"/>
-      <w:r>
-        <w:t xml:space="preserve"> strain means are above the expected min</w:t>
-      </w:r>
-      <w:r>
-        <w:t>imum of 20 (1CO per chromosome</w:t>
-      </w:r>
-      <w:r>
-        <w:t>)</w:t>
-      </w:r>
-    </w:p>
-    <w:p>
-      <w:pPr>
-        <w:contextualSpacing/>
-      </w:pPr>
-      <w:r>
-        <w:t xml:space="preserve">-there are exceptions they are followed up in the sex-specific </w:t>
-      </w:r>
-      <w:proofErr w:type="gramStart"/>
-      <w:r>
-        <w:t>plots</w:t>
-      </w:r>
-      <w:r>
-        <w:t xml:space="preserve">  (</w:t>
-      </w:r>
-      <w:proofErr w:type="gramEnd"/>
-      <w:r>
-        <w:t>male higher)</w:t>
-      </w:r>
-    </w:p>
-    <w:p>
-      <w:pPr>
-        <w:contextualSpacing/>
-      </w:pPr>
-    </w:p>
-    <w:p>
-      <w:pPr>
-        <w:contextualSpacing/>
-      </w:pPr>
-      <w:r>
-        <w:t xml:space="preserve">2. Fig1B and C mouse means and sex specific patterns; </w:t>
-      </w:r>
-    </w:p>
-    <w:p>
-      <w:pPr>
-        <w:contextualSpacing/>
-      </w:pPr>
-      <w:proofErr w:type="gramStart"/>
-      <w:r>
-        <w:t>female</w:t>
-      </w:r>
-      <w:proofErr w:type="gramEnd"/>
-      <w:r>
-        <w:t xml:space="preserve"> distributions more random / uniform</w:t>
+        <w:t xml:space="preserve"> males, MSM, PWD and SKIVE have significant effects (M4. Just strain effects). For females, G, LEW, MSM, PWD, and MOLF)</w:t>
+      </w:r>
+      <w:r>
+        <w:t>.</w:t>
+      </w:r>
+    </w:p>
+    <w:p>
+      <w:pPr>
+        <w:contextualSpacing/>
+      </w:pPr>
+    </w:p>
+    <w:p>
+      <w:pPr>
+        <w:contextualSpacing/>
+        <w:rPr>
+          <w:b/>
+          <w:i/>
+        </w:rPr>
+      </w:pPr>
+      <w:r>
+        <w:rPr>
+          <w:b/>
+          <w:i/>
+        </w:rPr>
+        <w:t>- Sex specific evolution is the major pattern.</w:t>
+      </w:r>
+    </w:p>
+    <w:p>
+      <w:pPr>
+        <w:contextualSpacing/>
+        <w:rPr>
+          <w:b/>
+          <w:i/>
+        </w:rPr>
+      </w:pPr>
+      <w:r>
+        <w:rPr>
+          <w:b/>
+          <w:i/>
+        </w:rPr>
+        <w:t xml:space="preserve">-3 High rec males in </w:t>
+      </w:r>
+      <w:proofErr w:type="spellStart"/>
+      <w:r>
+        <w:rPr>
+          <w:b/>
+          <w:i/>
+        </w:rPr>
+        <w:t>Musc</w:t>
+      </w:r>
+      <w:proofErr w:type="spellEnd"/>
+      <w:r>
+        <w:rPr>
+          <w:b/>
+          <w:i/>
+        </w:rPr>
+        <w:t xml:space="preserve"> and </w:t>
+      </w:r>
+      <w:proofErr w:type="spellStart"/>
+      <w:r>
+        <w:rPr>
+          <w:b/>
+          <w:i/>
+        </w:rPr>
+        <w:t>mol</w:t>
+      </w:r>
+      <w:proofErr w:type="spellEnd"/>
+      <w:r>
+        <w:rPr>
+          <w:b/>
+          <w:i/>
+        </w:rPr>
+        <w:t xml:space="preserve"> </w:t>
       </w:r>
       <w:bookmarkStart w:id="0" w:name="_GoBack"/>
       <w:bookmarkEnd w:id="0"/>
-    </w:p>
-    <w:p>
-      <w:pPr>
-        <w:contextualSpacing/>
-      </w:pPr>
+      <w:r>
+        <w:rPr>
+          <w:b/>
+          <w:i/>
+        </w:rPr>
+        <w:t>subsp</w:t>
+      </w:r>
+      <w:r>
+        <w:rPr>
+          <w:b/>
+          <w:i/>
+        </w:rPr>
+        <w:t>ecies – rapid sex specific</w:t>
+      </w:r>
+      <w:r>
+        <w:rPr>
+          <w:b/>
+          <w:i/>
+        </w:rPr>
+        <w:t xml:space="preserve"> evolution</w:t>
+      </w:r>
+    </w:p>
+    <w:p>
+      <w:pPr>
+        <w:contextualSpacing/>
+      </w:pPr>
+    </w:p>
+    <w:p>
+      <w:pPr>
+        <w:contextualSpacing/>
+        <w:rPr>
+          <w:b/>
+        </w:rPr>
+      </w:pPr>
+      <w:r>
+        <w:rPr>
+          <w:b/>
+        </w:rPr>
+        <w:t>Within m</w:t>
+      </w:r>
+      <w:r>
+        <w:rPr>
+          <w:b/>
+        </w:rPr>
+        <w:t>ouse variance for MLH1 count per cell</w:t>
+      </w:r>
+    </w:p>
+    <w:p>
+      <w:pPr>
+        <w:contextualSpacing/>
+      </w:pPr>
+      <w:r>
+        <w:t xml:space="preserve"> </w:t>
+      </w:r>
+      <w:r>
+        <w:t>(</w:t>
+      </w:r>
       <w:proofErr w:type="gramStart"/>
       <w:r>
-        <w:t>male</w:t>
+        <w:t>in</w:t>
       </w:r>
       <w:proofErr w:type="gramEnd"/>
       <w:r>
-        <w:t xml:space="preserve"> distributions are more clustered, low and high</w:t>
-      </w:r>
-    </w:p>
-    <w:p>
-      <w:pPr>
-        <w:pStyle w:val="ListParagraph"/>
-        <w:numPr>
-          <w:ilvl w:val="0"/>
-          <w:numId w:val="23"/>
-        </w:numPr>
-      </w:pPr>
-      <w:r>
-        <w:t xml:space="preserve">(Fig1 </w:t>
+        <w:t xml:space="preserve"> order to understand the variance within an evolutionary framework – we fit the mouse </w:t>
+      </w:r>
+      <w:proofErr w:type="spellStart"/>
+      <w:r>
+        <w:t>gwRRs</w:t>
+      </w:r>
+      <w:proofErr w:type="spellEnd"/>
+      <w:r>
+        <w:t xml:space="preserve"> to a mixed model, which specified subspecies, sex and the interaction as fixed effects. The subspecies effect – is a proxy for measuring the degree of divergence across subspecies. The strains were coded as a random effect to –simulate / approximate / the standing genetic variation across </w:t>
       </w:r>
       <w:proofErr w:type="gramStart"/>
       <w:r>
-        <w:t>A</w:t>
+        <w:t>subspecies  )</w:t>
       </w:r>
       <w:proofErr w:type="gramEnd"/>
-      <w:r>
-        <w:t xml:space="preserve"> shows the strain averages for each sex together – this is a way to display the general patterns of sexual dimorphism (or heterochiasmy) </w:t>
-      </w:r>
-      <w:r>
-        <w:t>across</w:t>
-      </w:r>
-      <w:r>
-        <w:t xml:space="preserve"> strains. Taking note of the direction and the magnitude – confirm 2 general patterns of  </w:t>
-      </w:r>
-      <w:proofErr w:type="spellStart"/>
-      <w:r>
-        <w:t>i</w:t>
-      </w:r>
-      <w:proofErr w:type="spellEnd"/>
-      <w:r>
-        <w:t xml:space="preserve">) female </w:t>
-      </w:r>
-      <w:proofErr w:type="spellStart"/>
-      <w:r>
-        <w:t>gwRR</w:t>
-      </w:r>
-      <w:proofErr w:type="spellEnd"/>
-      <w:r>
-        <w:t xml:space="preserve"> are greater than males (with the exception of PWD and MSM) and ii) the degree of heterochiasmy is generally low (with G having the largest (human is 1.6)</w:t>
-      </w:r>
-    </w:p>
-    <w:p>
-      <w:pPr>
-        <w:contextualSpacing/>
-      </w:pPr>
-      <w:r>
-        <w:t>(</w:t>
-      </w:r>
-      <w:proofErr w:type="gramStart"/>
-      <w:r>
-        <w:t>our</w:t>
-      </w:r>
-      <w:proofErr w:type="gramEnd"/>
-      <w:r>
-        <w:t xml:space="preserve"> general patterns have exceptions…. Of two strains having higher male means or equal means (PWD, MSM </w:t>
-      </w:r>
-      <w:r>
-        <w:t xml:space="preserve">and </w:t>
-      </w:r>
-      <w:r>
-        <w:t>SKIVE)</w:t>
-      </w:r>
-      <w:r>
-        <w:t xml:space="preserve"> and the magnitude of heterochiasmy isn’t constant (with G and MOLF have a larger degree of sex differences)</w:t>
-      </w:r>
-    </w:p>
-    <w:p>
-      <w:pPr>
-        <w:contextualSpacing/>
-      </w:pPr>
-    </w:p>
-    <w:p>
-      <w:pPr>
-        <w:contextualSpacing/>
-      </w:pPr>
-    </w:p>
-    <w:p>
-      <w:pPr>
-        <w:contextualSpacing/>
-      </w:pPr>
-      <w:proofErr w:type="gramStart"/>
-      <w:r>
-        <w:t>2.sex</w:t>
-      </w:r>
-      <w:proofErr w:type="gramEnd"/>
-      <w:r>
-        <w:t xml:space="preserve"> </w:t>
-      </w:r>
-      <w:r>
-        <w:t xml:space="preserve">specific </w:t>
-      </w:r>
-      <w:r>
-        <w:t>distributions of mouse averages are shown in Fig1 B and C.</w:t>
-      </w:r>
-    </w:p>
-    <w:p>
-      <w:pPr>
-        <w:contextualSpacing/>
-      </w:pPr>
-      <w:proofErr w:type="gramStart"/>
-      <w:r>
-        <w:t>pattern</w:t>
-      </w:r>
-      <w:proofErr w:type="gramEnd"/>
-      <w:r>
-        <w:t xml:space="preserve"> (female variation pattern is more random compared to the male – which clusters into high a low groups</w:t>
-      </w:r>
-    </w:p>
-    <w:p>
-      <w:pPr>
-        <w:contextualSpacing/>
-      </w:pPr>
-    </w:p>
-    <w:p>
-      <w:pPr>
-        <w:contextualSpacing/>
-      </w:pPr>
-      <w:r>
-        <w:t>&lt;Indicating underlying variation and/or evolution of this trait – these results tell us that heterochiasmy evolve – via sex specific manner&gt;</w:t>
-      </w:r>
-    </w:p>
-    <w:p>
-      <w:pPr>
-        <w:contextualSpacing/>
-      </w:pPr>
-    </w:p>
-    <w:p>
-      <w:pPr>
-        <w:contextualSpacing/>
-      </w:pPr>
-    </w:p>
-    <w:p>
-      <w:pPr>
-        <w:contextualSpacing/>
-        <w:rPr>
-          <w:u w:val="single"/>
-        </w:rPr>
-      </w:pPr>
-      <w:r>
-        <w:t>Qualitative description for (new) figure (ALL, then sex specific</w:t>
-      </w:r>
-    </w:p>
-    <w:p>
-      <w:pPr>
-        <w:pStyle w:val="ListParagraph"/>
-        <w:numPr>
-          <w:ilvl w:val="0"/>
-          <w:numId w:val="18"/>
-        </w:numPr>
-      </w:pPr>
-      <w:r>
-        <w:t>Strain means for females, have low variance</w:t>
-      </w:r>
-      <w:r>
-        <w:t xml:space="preserve">  (the variance </w:t>
-      </w:r>
-      <w:proofErr w:type="spellStart"/>
-      <w:r>
-        <w:t>acorss</w:t>
-      </w:r>
-      <w:proofErr w:type="spellEnd"/>
-      <w:r>
-        <w:t xml:space="preserve"> strains seems more random</w:t>
-      </w:r>
-      <w:r>
-        <w:t xml:space="preserve">, </w:t>
-      </w:r>
-      <w:r>
-        <w:t>(The largest female difference is G, 1.07X</w:t>
-      </w:r>
-    </w:p>
-    <w:p>
-      <w:pPr>
-        <w:pStyle w:val="ListParagraph"/>
-      </w:pPr>
-    </w:p>
-    <w:p>
-      <w:pPr>
-        <w:pStyle w:val="ListParagraph"/>
-        <w:numPr>
-          <w:ilvl w:val="0"/>
-          <w:numId w:val="18"/>
-        </w:numPr>
-      </w:pPr>
-      <w:proofErr w:type="gramStart"/>
-      <w:r>
-        <w:t>while</w:t>
-      </w:r>
-      <w:proofErr w:type="gramEnd"/>
-      <w:r>
-        <w:t xml:space="preserve"> </w:t>
-      </w:r>
-      <w:r>
-        <w:t>mal</w:t>
-      </w:r>
-      <w:r>
-        <w:t xml:space="preserve">e strain means have more variation in strain means. </w:t>
-      </w:r>
-      <w:r>
-        <w:t>(the variance across strain means, is more clustered – PWD-MSM at top, SKIVE intermediate, and the rest near 21</w:t>
-      </w:r>
-    </w:p>
-    <w:p/>
-    <w:p>
-      <w:pPr>
-        <w:pStyle w:val="ListParagraph"/>
-        <w:numPr>
-          <w:ilvl w:val="0"/>
-          <w:numId w:val="18"/>
-        </w:numPr>
-      </w:pPr>
-      <w:proofErr w:type="gramStart"/>
-      <w:r>
-        <w:t>the</w:t>
-      </w:r>
-      <w:proofErr w:type="gramEnd"/>
-      <w:r>
-        <w:t xml:space="preserve"> largest male difference is PWD and MSM which are 1.3 and 1.2 respectively.)  </w:t>
-      </w:r>
-    </w:p>
-    <w:p>
-      <w:pPr>
-        <w:pStyle w:val="ListParagraph"/>
-        <w:numPr>
-          <w:ilvl w:val="0"/>
-          <w:numId w:val="18"/>
-        </w:numPr>
-      </w:pPr>
-      <w:r>
-        <w:t xml:space="preserve">(At the mouse mean level within strain – males have lower variance? Compared to females </w:t>
-      </w:r>
-      <w:proofErr w:type="spellStart"/>
-      <w:r>
-        <w:t>var</w:t>
-      </w:r>
-      <w:proofErr w:type="spellEnd"/>
-      <w:r>
-        <w:t>(mouse means) within strains)</w:t>
-      </w:r>
-    </w:p>
-    <w:p>
-      <w:pPr>
-        <w:contextualSpacing/>
-      </w:pPr>
-      <w:r>
-        <w:t xml:space="preserve">-Comparisons to </w:t>
-      </w:r>
-      <w:r>
-        <w:t xml:space="preserve">previous measurements, </w:t>
-      </w:r>
-    </w:p>
-    <w:p>
-      <w:pPr>
-        <w:contextualSpacing/>
-      </w:pPr>
-      <w:r>
-        <w:t xml:space="preserve">-house mouse close to minimum of </w:t>
-      </w:r>
-      <w:r>
-        <w:t>1 obligate</w:t>
-      </w:r>
-      <w:r>
-        <w:t xml:space="preserve"> CO per </w:t>
-      </w:r>
-      <w:proofErr w:type="spellStart"/>
-      <w:r>
-        <w:t>chrm</w:t>
-      </w:r>
-      <w:proofErr w:type="spellEnd"/>
-    </w:p>
-    <w:p>
-      <w:pPr>
-        <w:contextualSpacing/>
-      </w:pPr>
-    </w:p>
-    <w:p>
-      <w:pPr>
-        <w:contextualSpacing/>
-        <w:rPr>
-          <w:b/>
-        </w:rPr>
-      </w:pPr>
-      <w:r>
-        <w:rPr>
-          <w:b/>
-        </w:rPr>
-        <w:t>Evolutionary framework</w:t>
-      </w:r>
-      <w:r>
-        <w:rPr>
-          <w:b/>
-        </w:rPr>
-        <w:t xml:space="preserve">, </w:t>
-      </w:r>
-      <w:r>
-        <w:rPr>
-          <w:b/>
-        </w:rPr>
-        <w:t>Analysis using a mixed model framework for examining patterns of heterochiasmy</w:t>
-      </w:r>
-    </w:p>
-    <w:p>
-      <w:pPr>
-        <w:contextualSpacing/>
-      </w:pPr>
-      <w:proofErr w:type="gramStart"/>
-      <w:r>
-        <w:t>( in</w:t>
-      </w:r>
-      <w:proofErr w:type="gramEnd"/>
-      <w:r>
-        <w:t xml:space="preserve"> order to test – describe the patterns of evolution we used a mixed model,  subspecies = divergence, strain = random effect – as wild derived inbred strains simulated as random samples of standing genetic variation)</w:t>
-      </w:r>
-    </w:p>
-    <w:p>
-      <w:pPr>
-        <w:contextualSpacing/>
-      </w:pPr>
-    </w:p>
-    <w:p>
-      <w:pPr>
-        <w:contextualSpacing/>
-      </w:pPr>
-      <w:r>
-        <w:t>-mo</w:t>
-      </w:r>
-      <w:r>
-        <w:t>dels basics, (strains, logic of effects)</w:t>
-      </w:r>
-    </w:p>
-    <w:p>
-      <w:pPr>
-        <w:contextualSpacing/>
-      </w:pPr>
-      <w:r>
-        <w:t>1. mixed model, all effects significant,  Sex, interaction effect with subspecies were significant and the random strain effect were significant indicating the variance due to strain effect (genotype) is not 0.</w:t>
-      </w:r>
-    </w:p>
-    <w:p>
-      <w:pPr>
-        <w:contextualSpacing/>
-      </w:pPr>
-      <w:r>
-        <w:t>2. –</w:t>
-      </w:r>
-      <w:proofErr w:type="spellStart"/>
-      <w:r>
-        <w:t>glm’s</w:t>
-      </w:r>
-      <w:proofErr w:type="spellEnd"/>
-      <w:r>
-        <w:t xml:space="preserve"> (slight differences between the 2 models), but main pattern – MSM and PWD have significant strain * male interaction effects</w:t>
-      </w:r>
-    </w:p>
-    <w:p>
-      <w:pPr>
-        <w:contextualSpacing/>
-      </w:pPr>
-      <w:r>
-        <w:t>3. Sex specific models – show significant strain effect models, but the range of effects are larger in males compared to females. (</w:t>
-      </w:r>
-      <w:proofErr w:type="gramStart"/>
-      <w:r>
-        <w:t>for</w:t>
-      </w:r>
-      <w:proofErr w:type="gramEnd"/>
-      <w:r>
-        <w:t xml:space="preserve"> males, MSM, PWD and SKIVE have significant effects (M4. Just strain effects). For females, G, LEW, MSM, PWD, and MOLF)</w:t>
-      </w:r>
-      <w:r>
-        <w:t>.</w:t>
-      </w:r>
-    </w:p>
-    <w:p>
-      <w:pPr>
-        <w:contextualSpacing/>
-        <w:rPr>
-          <w:b/>
-          <w:i/>
-        </w:rPr>
-      </w:pPr>
-      <w:r>
-        <w:rPr>
-          <w:b/>
-          <w:i/>
-        </w:rPr>
-        <w:t>- Sex specific evolution is the major pattern.</w:t>
-      </w:r>
-    </w:p>
-    <w:p>
-      <w:pPr>
-        <w:contextualSpacing/>
-        <w:rPr>
-          <w:b/>
-          <w:i/>
-        </w:rPr>
-      </w:pPr>
-      <w:r>
-        <w:rPr>
-          <w:b/>
-          <w:i/>
-        </w:rPr>
-        <w:t xml:space="preserve">-3 High rec males in </w:t>
-      </w:r>
-      <w:proofErr w:type="spellStart"/>
-      <w:r>
-        <w:rPr>
-          <w:b/>
-          <w:i/>
-        </w:rPr>
-        <w:t>Musc</w:t>
-      </w:r>
-      <w:proofErr w:type="spellEnd"/>
-      <w:r>
-        <w:rPr>
-          <w:b/>
-          <w:i/>
-        </w:rPr>
-        <w:t xml:space="preserve"> and </w:t>
-      </w:r>
-      <w:proofErr w:type="spellStart"/>
-      <w:r>
-        <w:rPr>
-          <w:b/>
-          <w:i/>
-        </w:rPr>
-        <w:t>mol</w:t>
-      </w:r>
-      <w:proofErr w:type="spellEnd"/>
-      <w:r>
-        <w:rPr>
-          <w:b/>
-          <w:i/>
-        </w:rPr>
-        <w:t xml:space="preserve"> subsp</w:t>
-      </w:r>
-      <w:r>
-        <w:rPr>
-          <w:b/>
-          <w:i/>
-        </w:rPr>
-        <w:t>ecies – rapid sex specific</w:t>
-      </w:r>
-      <w:r>
-        <w:rPr>
-          <w:b/>
-          <w:i/>
-        </w:rPr>
-        <w:t xml:space="preserve"> evolution</w:t>
-      </w:r>
-    </w:p>
-    <w:p>
-      <w:pPr>
-        <w:contextualSpacing/>
-      </w:pPr>
-    </w:p>
-    <w:p>
-      <w:pPr>
-        <w:contextualSpacing/>
-        <w:rPr>
-          <w:b/>
-        </w:rPr>
-      </w:pPr>
-      <w:r>
-        <w:rPr>
-          <w:b/>
-        </w:rPr>
-        <w:t>Within m</w:t>
-      </w:r>
-      <w:r>
-        <w:rPr>
-          <w:b/>
-        </w:rPr>
-        <w:t>ouse variance for MLH1 count per cell</w:t>
-      </w:r>
-    </w:p>
-    <w:p>
-      <w:pPr>
-        <w:contextualSpacing/>
-      </w:pPr>
-      <w:r>
-        <w:t xml:space="preserve"> </w:t>
-      </w:r>
-      <w:r>
-        <w:t>(</w:t>
-      </w:r>
-      <w:proofErr w:type="gramStart"/>
-      <w:r>
-        <w:t>in</w:t>
-      </w:r>
-      <w:proofErr w:type="gramEnd"/>
-      <w:r>
-        <w:t xml:space="preserve"> order to understand the variance within an evolutionary framework – we fit the mouse </w:t>
-      </w:r>
-      <w:proofErr w:type="spellStart"/>
-      <w:r>
-        <w:t>gwRRs</w:t>
-      </w:r>
-      <w:proofErr w:type="spellEnd"/>
-      <w:r>
-        <w:t xml:space="preserve"> to a mixed model, which specified subspecies, sex and the interaction as fixed effects. The subspecies effect – is a proxy for measuring the degree of divergence across subspecies. The strains were coded as a random effect to –simulate / approximate / the standing genetic variation across </w:t>
-      </w:r>
-      <w:proofErr w:type="gramStart"/>
-      <w:r>
-        <w:t>subspecies  )</w:t>
-      </w:r>
-      <w:proofErr w:type="gramEnd"/>
     </w:p>
     <w:p>
       <w:pPr>
@@ -797,6 +584,7 @@
         <w:contextualSpacing/>
       </w:pPr>
       <w:r>
+        <w:lastRenderedPageBreak/>
         <w:t>- applied same model framework</w:t>
       </w:r>
     </w:p>
@@ -1761,7 +1549,6 @@
         </w:numPr>
       </w:pPr>
       <w:r>
-        <w:lastRenderedPageBreak/>
         <w:t>Total SC</w:t>
       </w:r>
       <w:r>
@@ -2041,6 +1828,7 @@
         <w:contextualSpacing/>
       </w:pPr>
       <w:r>
+        <w:lastRenderedPageBreak/>
         <w:t xml:space="preserve">In order to test if there has been evolution of the typical rec landscape differences, we examined the normalized </w:t>
       </w:r>
       <w:proofErr w:type="spellStart"/>
@@ -2379,7 +2167,6 @@
         <w:rPr>
           <w:i/>
         </w:rPr>
-        <w:lastRenderedPageBreak/>
         <w:t>- High rec males have stronger interference, in terms of raw and normalized IFD measures. They also have a lower threshold for IFDs, 30%, this could indicate stricter control over the REC landscape to enrich for more 2CO bivalents.</w:t>
       </w:r>
     </w:p>
@@ -2750,6 +2537,7 @@
         </w:numPr>
       </w:pPr>
       <w:r>
+        <w:lastRenderedPageBreak/>
         <w:t xml:space="preserve">domesticus has lower mouse averages compared to high rec </w:t>
       </w:r>
       <w:r>
@@ -3074,7 +2862,6 @@
         </w:rPr>
       </w:pPr>
       <w:r>
-        <w:lastRenderedPageBreak/>
         <w:t>-</w:t>
       </w:r>
       <w:r>
@@ -3420,6 +3207,7 @@
         <w:contextualSpacing/>
       </w:pPr>
       <w:r>
+        <w:lastRenderedPageBreak/>
         <w:t xml:space="preserve">1. </w:t>
       </w:r>
       <w:r>

</xml_diff>

<commit_message>
more slow maybe steady edits
</commit_message>
<xml_diff>
--- a/Results_Outline_v2.docx
+++ b/Results_Outline_v2.docx
@@ -139,6 +139,9 @@
       <w:r>
         <w:t xml:space="preserve"> (human is 1.6)</w:t>
       </w:r>
+      <w:r>
+        <w:t xml:space="preserve"> (the difference isn’t that large).</w:t>
+      </w:r>
     </w:p>
     <w:p>
       <w:pPr>
@@ -238,6 +241,14 @@
         <w:contextualSpacing/>
       </w:pPr>
       <w:r>
+        <w:t>&lt;move to after variance</w:t>
+      </w:r>
+    </w:p>
+    <w:p>
+      <w:pPr>
+        <w:contextualSpacing/>
+      </w:pPr>
+      <w:r>
         <w:t xml:space="preserve">3. </w:t>
       </w:r>
       <w:r>
@@ -278,6 +289,9 @@
       <w:r>
         <w:t xml:space="preserve">relaxed / neutral evolution in contrast to the male pattern where there is rapid evolution in a subset of genetic backgrounds / strains which fits a model of directional selection on genome wide recombination rate. </w:t>
       </w:r>
+      <w:r>
+        <w:t>&gt;</w:t>
+      </w:r>
     </w:p>
     <w:p>
       <w:pPr>
@@ -483,166 +497,666 @@
           <w:b/>
           <w:i/>
         </w:rPr>
+        <w:t xml:space="preserve"> subsp</w:t>
+      </w:r>
+      <w:r>
+        <w:rPr>
+          <w:b/>
+          <w:i/>
+        </w:rPr>
+        <w:t>ecies – rapid sex specific</w:t>
+      </w:r>
+      <w:r>
+        <w:rPr>
+          <w:b/>
+          <w:i/>
+        </w:rPr>
+        <w:t xml:space="preserve"> evolution</w:t>
+      </w:r>
+    </w:p>
+    <w:p>
+      <w:pPr>
+        <w:contextualSpacing/>
+      </w:pPr>
+    </w:p>
+    <w:p>
+      <w:pPr>
+        <w:contextualSpacing/>
+        <w:rPr>
+          <w:b/>
+        </w:rPr>
+      </w:pPr>
+      <w:r>
+        <w:rPr>
+          <w:b/>
+        </w:rPr>
+        <w:t>Within m</w:t>
+      </w:r>
+      <w:r>
+        <w:rPr>
+          <w:b/>
+        </w:rPr>
+        <w:t>ouse variance for MLH1 count per cell</w:t>
+      </w:r>
+    </w:p>
+    <w:p>
+      <w:pPr>
+        <w:contextualSpacing/>
+      </w:pPr>
+      <w:r>
         <w:t xml:space="preserve"> </w:t>
+      </w:r>
+      <w:r>
+        <w:t>(</w:t>
+      </w:r>
+      <w:proofErr w:type="gramStart"/>
+      <w:r>
+        <w:t>in</w:t>
+      </w:r>
+      <w:proofErr w:type="gramEnd"/>
+      <w:r>
+        <w:t xml:space="preserve"> order to understand the variance within an evolutionary framework – we fit the mouse </w:t>
+      </w:r>
+      <w:proofErr w:type="spellStart"/>
+      <w:r>
+        <w:t>gwRRs</w:t>
+      </w:r>
+      <w:proofErr w:type="spellEnd"/>
+      <w:r>
+        <w:t xml:space="preserve"> to a mixed model, which specified subspecies, sex and the interaction as fixed effects. The subspecies effect – is a proxy for measuring the degree of divergence across subspecies. The strains were coded as a random effect to –simulate / approximate / the standing genetic variation across </w:t>
+      </w:r>
+      <w:proofErr w:type="gramStart"/>
+      <w:r>
+        <w:t>subspecies  )</w:t>
+      </w:r>
+      <w:proofErr w:type="gramEnd"/>
+    </w:p>
+    <w:p>
+      <w:pPr>
+        <w:contextualSpacing/>
+      </w:pPr>
+    </w:p>
+    <w:p>
+      <w:pPr>
+        <w:contextualSpacing/>
+      </w:pPr>
+      <w:r>
+        <w:t>-logic and motivation for using within mouse variance</w:t>
+      </w:r>
+    </w:p>
+    <w:p>
+      <w:pPr>
+        <w:contextualSpacing/>
+      </w:pPr>
+      <w:r>
+        <w:t>- applied same model framework</w:t>
+      </w:r>
+    </w:p>
+    <w:p>
+      <w:pPr>
+        <w:contextualSpacing/>
+      </w:pPr>
+    </w:p>
+    <w:p>
+      <w:pPr>
+        <w:contextualSpacing/>
+      </w:pPr>
+    </w:p>
+    <w:p>
+      <w:pPr>
+        <w:contextualSpacing/>
+      </w:pPr>
+      <w:r>
+        <w:t xml:space="preserve">- The same mixed models and </w:t>
+      </w:r>
+      <w:proofErr w:type="spellStart"/>
+      <w:r>
+        <w:t>glms</w:t>
+      </w:r>
+      <w:proofErr w:type="spellEnd"/>
+      <w:r>
+        <w:t xml:space="preserve"> were ran with within mouse variance (and coefficient of variance) of MLH1 counts per cell as the dependent variable. </w:t>
+      </w:r>
+    </w:p>
+    <w:p>
+      <w:pPr>
+        <w:contextualSpacing/>
+      </w:pPr>
+      <w:r>
+        <w:t xml:space="preserve">- Across models, sex had the largest effect and smallest p values. Some strains and interaction fixed effects had moderately significant values, but these varied across models. </w:t>
+      </w:r>
+    </w:p>
+    <w:p>
+      <w:pPr>
+        <w:contextualSpacing/>
+      </w:pPr>
+      <w:r>
+        <w:t xml:space="preserve">- </w:t>
+      </w:r>
+      <w:r>
+        <w:t xml:space="preserve">Models using </w:t>
+      </w:r>
+      <w:r>
+        <w:t>datasets w</w:t>
+      </w:r>
+      <w:r>
+        <w:t>ith higher quality</w:t>
+      </w:r>
+      <w:r>
+        <w:t xml:space="preserve"> cells</w:t>
+      </w:r>
+      <w:r>
+        <w:t xml:space="preserve"> had a similar pattern of the sex effect being the largest factor while some strain and interaction effects had moderately significant p values.</w:t>
+      </w:r>
+    </w:p>
+    <w:p>
+      <w:pPr>
+        <w:contextualSpacing/>
+      </w:pPr>
+    </w:p>
+    <w:p>
+      <w:pPr>
+        <w:pBdr>
+          <w:top w:val="single" w:sz="6" w:space="1" w:color="auto"/>
+          <w:bottom w:val="single" w:sz="6" w:space="1" w:color="auto"/>
+        </w:pBdr>
+        <w:contextualSpacing/>
+        <w:rPr>
+          <w:b/>
+        </w:rPr>
+      </w:pPr>
+      <w:proofErr w:type="gramStart"/>
+      <w:r>
+        <w:rPr>
+          <w:b/>
+        </w:rPr>
+        <w:t>Summary  --</w:t>
+      </w:r>
+      <w:proofErr w:type="gramEnd"/>
+      <w:r>
+        <w:rPr>
+          <w:b/>
+        </w:rPr>
+        <w:t xml:space="preserve"> MLH1 counts (mean and variance)</w:t>
+      </w:r>
+    </w:p>
+    <w:p>
+      <w:pPr>
+        <w:pBdr>
+          <w:top w:val="single" w:sz="6" w:space="1" w:color="auto"/>
+          <w:bottom w:val="single" w:sz="6" w:space="1" w:color="auto"/>
+        </w:pBdr>
+        <w:contextualSpacing/>
+      </w:pPr>
+      <w:r>
+        <w:t xml:space="preserve">Mean, </w:t>
+      </w:r>
+      <w:proofErr w:type="spellStart"/>
+      <w:r>
+        <w:t>gwRR</w:t>
+      </w:r>
+      <w:proofErr w:type="spellEnd"/>
+    </w:p>
+    <w:p>
+      <w:pPr>
+        <w:pBdr>
+          <w:top w:val="single" w:sz="6" w:space="1" w:color="auto"/>
+          <w:bottom w:val="single" w:sz="6" w:space="1" w:color="auto"/>
+        </w:pBdr>
+        <w:contextualSpacing/>
+      </w:pPr>
+      <w:r>
+        <w:t xml:space="preserve">- </w:t>
+      </w:r>
+      <w:proofErr w:type="gramStart"/>
+      <w:r>
+        <w:t>rapid</w:t>
+      </w:r>
+      <w:proofErr w:type="gramEnd"/>
+      <w:r>
+        <w:t xml:space="preserve"> male specific evolution, the rest are low (clustering of </w:t>
+      </w:r>
+      <w:proofErr w:type="spellStart"/>
+      <w:r>
+        <w:t>gwRR</w:t>
+      </w:r>
+      <w:proofErr w:type="spellEnd"/>
+      <w:r>
+        <w:t xml:space="preserve"> (high and low)</w:t>
+      </w:r>
+    </w:p>
+    <w:p>
+      <w:pPr>
+        <w:pBdr>
+          <w:top w:val="single" w:sz="6" w:space="1" w:color="auto"/>
+          <w:bottom w:val="single" w:sz="6" w:space="1" w:color="auto"/>
+        </w:pBdr>
+        <w:contextualSpacing/>
+      </w:pPr>
+      <w:r>
+        <w:t xml:space="preserve">- </w:t>
+      </w:r>
+      <w:proofErr w:type="gramStart"/>
+      <w:r>
+        <w:t>magnitude</w:t>
+      </w:r>
+      <w:proofErr w:type="gramEnd"/>
+      <w:r>
+        <w:t xml:space="preserve"> of sexual dimorphism evolves</w:t>
+      </w:r>
+    </w:p>
+    <w:p>
+      <w:pPr>
+        <w:pBdr>
+          <w:top w:val="single" w:sz="6" w:space="1" w:color="auto"/>
+          <w:bottom w:val="single" w:sz="6" w:space="1" w:color="auto"/>
+        </w:pBdr>
+        <w:contextualSpacing/>
+      </w:pPr>
+      <w:r>
+        <w:t xml:space="preserve">- </w:t>
+      </w:r>
+      <w:proofErr w:type="gramStart"/>
+      <w:r>
+        <w:t>female</w:t>
+      </w:r>
+      <w:proofErr w:type="gramEnd"/>
+      <w:r>
+        <w:t xml:space="preserve"> – uniform placement around the total mean</w:t>
+      </w:r>
+    </w:p>
+    <w:p>
+      <w:pPr>
+        <w:pBdr>
+          <w:top w:val="single" w:sz="6" w:space="1" w:color="auto"/>
+          <w:bottom w:val="single" w:sz="6" w:space="1" w:color="auto"/>
+        </w:pBdr>
+        <w:contextualSpacing/>
+      </w:pPr>
+    </w:p>
+    <w:p>
+      <w:pPr>
+        <w:pBdr>
+          <w:top w:val="single" w:sz="6" w:space="1" w:color="auto"/>
+          <w:bottom w:val="single" w:sz="6" w:space="1" w:color="auto"/>
+        </w:pBdr>
+        <w:contextualSpacing/>
+      </w:pPr>
+      <w:r>
+        <w:t>Within mouse variance</w:t>
+      </w:r>
+    </w:p>
+    <w:p>
+      <w:pPr>
+        <w:pBdr>
+          <w:top w:val="single" w:sz="6" w:space="1" w:color="auto"/>
+          <w:bottom w:val="single" w:sz="6" w:space="1" w:color="auto"/>
+        </w:pBdr>
+        <w:contextualSpacing/>
+      </w:pPr>
+      <w:r>
+        <w:t xml:space="preserve">- </w:t>
+      </w:r>
+      <w:proofErr w:type="gramStart"/>
+      <w:r>
+        <w:t>conserved</w:t>
+      </w:r>
+      <w:proofErr w:type="gramEnd"/>
+      <w:r>
+        <w:t xml:space="preserve"> sex specific pattern, higher amount of variance in </w:t>
+      </w:r>
+      <w:r>
+        <w:t>female (inconsistent strain effects)</w:t>
+      </w:r>
+    </w:p>
+    <w:p>
+      <w:pPr>
+        <w:pBdr>
+          <w:top w:val="single" w:sz="6" w:space="1" w:color="auto"/>
+          <w:bottom w:val="single" w:sz="6" w:space="1" w:color="auto"/>
+        </w:pBdr>
+        <w:contextualSpacing/>
+      </w:pPr>
+      <w:r>
+        <w:t xml:space="preserve">- </w:t>
+      </w:r>
+      <w:proofErr w:type="gramStart"/>
+      <w:r>
+        <w:t>same</w:t>
+      </w:r>
+      <w:proofErr w:type="gramEnd"/>
+      <w:r>
+        <w:t xml:space="preserve"> amount of within mous</w:t>
       </w:r>
       <w:bookmarkStart w:id="0" w:name="_GoBack"/>
       <w:bookmarkEnd w:id="0"/>
       <w:r>
-        <w:rPr>
-          <w:b/>
-          <w:i/>
-        </w:rPr>
-        <w:t>subsp</w:t>
-      </w:r>
-      <w:r>
-        <w:rPr>
-          <w:b/>
-          <w:i/>
-        </w:rPr>
-        <w:t>ecies – rapid sex specific</w:t>
-      </w:r>
-      <w:r>
-        <w:rPr>
-          <w:b/>
-          <w:i/>
-        </w:rPr>
-        <w:t xml:space="preserve"> evolution</w:t>
-      </w:r>
-    </w:p>
-    <w:p>
-      <w:pPr>
-        <w:contextualSpacing/>
-      </w:pPr>
-    </w:p>
-    <w:p>
-      <w:pPr>
-        <w:contextualSpacing/>
-        <w:rPr>
-          <w:b/>
-        </w:rPr>
-      </w:pPr>
-      <w:r>
-        <w:rPr>
-          <w:b/>
-        </w:rPr>
-        <w:t>Within m</w:t>
-      </w:r>
-      <w:r>
-        <w:rPr>
-          <w:b/>
-        </w:rPr>
-        <w:t>ouse variance for MLH1 count per cell</w:t>
-      </w:r>
-    </w:p>
-    <w:p>
-      <w:pPr>
+        <w:t xml:space="preserve">e </w:t>
+      </w:r>
+      <w:r>
+        <w:t>variation in males</w:t>
+      </w:r>
+      <w:r>
+        <w:t>, half the amount of females</w:t>
+      </w:r>
+    </w:p>
+    <w:p>
+      <w:pPr>
+        <w:pBdr>
+          <w:top w:val="single" w:sz="6" w:space="1" w:color="auto"/>
+          <w:bottom w:val="single" w:sz="6" w:space="1" w:color="auto"/>
+        </w:pBdr>
+        <w:contextualSpacing/>
+      </w:pPr>
+    </w:p>
+    <w:p>
+      <w:pPr>
+        <w:pBdr>
+          <w:top w:val="single" w:sz="6" w:space="1" w:color="auto"/>
+          <w:bottom w:val="single" w:sz="6" w:space="1" w:color="auto"/>
+        </w:pBdr>
+        <w:contextualSpacing/>
+      </w:pPr>
+    </w:p>
+    <w:p>
+      <w:pPr>
+        <w:pBdr>
+          <w:top w:val="single" w:sz="6" w:space="1" w:color="auto"/>
+          <w:bottom w:val="single" w:sz="6" w:space="1" w:color="auto"/>
+        </w:pBdr>
+        <w:contextualSpacing/>
+      </w:pPr>
+      <w:r>
+        <w:t xml:space="preserve">Both the mean and within mouse variation – has striking pattern of variation across sexes -- </w:t>
+      </w:r>
+    </w:p>
+    <w:p>
+      <w:pPr>
+        <w:pBdr>
+          <w:top w:val="single" w:sz="6" w:space="1" w:color="auto"/>
+          <w:bottom w:val="single" w:sz="6" w:space="1" w:color="auto"/>
+        </w:pBdr>
         <w:contextualSpacing/>
       </w:pPr>
       <w:r>
         <w:t xml:space="preserve"> </w:t>
       </w:r>
-      <w:r>
-        <w:t>(</w:t>
-      </w:r>
       <w:proofErr w:type="gramStart"/>
       <w:r>
-        <w:t>in</w:t>
+        <w:t>suggest</w:t>
       </w:r>
       <w:proofErr w:type="gramEnd"/>
       <w:r>
-        <w:t xml:space="preserve"> order to understand the variance within an evolutionary framework – we fit the mouse </w:t>
-      </w:r>
-      <w:proofErr w:type="spellStart"/>
-      <w:r>
-        <w:t>gwRRs</w:t>
-      </w:r>
-      <w:proofErr w:type="spellEnd"/>
-      <w:r>
-        <w:t xml:space="preserve"> to a mixed model, which specified subspecies, sex and the interaction as fixed effects. The subspecies effect – is a proxy for measuring the degree of divergence across subspecies. The strains were coded as a random effect to –simulate / approximate / the standing genetic variation across </w:t>
-      </w:r>
+        <w:t xml:space="preserve"> that the genome wide recombination rates have distinct evolutionary trajectories </w:t>
+      </w:r>
+    </w:p>
+    <w:p>
+      <w:pPr>
+        <w:pBdr>
+          <w:top w:val="single" w:sz="6" w:space="1" w:color="auto"/>
+          <w:bottom w:val="single" w:sz="6" w:space="1" w:color="auto"/>
+        </w:pBdr>
+        <w:contextualSpacing/>
+      </w:pPr>
+    </w:p>
+    <w:p>
+      <w:pPr>
+        <w:pBdr>
+          <w:top w:val="single" w:sz="6" w:space="1" w:color="auto"/>
+          <w:bottom w:val="single" w:sz="6" w:space="1" w:color="auto"/>
+        </w:pBdr>
+        <w:contextualSpacing/>
+      </w:pPr>
+      <w:r>
+        <w:t xml:space="preserve">For female the pattern of Strain averages distributed around a species wide average </w:t>
+      </w:r>
+    </w:p>
+    <w:p>
+      <w:pPr>
+        <w:pBdr>
+          <w:top w:val="single" w:sz="6" w:space="1" w:color="auto"/>
+          <w:bottom w:val="single" w:sz="6" w:space="1" w:color="auto"/>
+        </w:pBdr>
+        <w:contextualSpacing/>
+      </w:pPr>
+      <w:r>
+        <w:t xml:space="preserve">– fits a model of stabilizing / relaxed / neutral evolution in contrast to the male pattern where there is rapid evolution in a subset of genetic backgrounds / </w:t>
+      </w:r>
+    </w:p>
+    <w:p>
+      <w:pPr>
+        <w:pBdr>
+          <w:top w:val="single" w:sz="6" w:space="1" w:color="auto"/>
+          <w:bottom w:val="single" w:sz="6" w:space="1" w:color="auto"/>
+        </w:pBdr>
+        <w:contextualSpacing/>
+      </w:pPr>
+    </w:p>
+    <w:p>
+      <w:pPr>
+        <w:pBdr>
+          <w:top w:val="single" w:sz="6" w:space="1" w:color="auto"/>
+          <w:bottom w:val="single" w:sz="6" w:space="1" w:color="auto"/>
+        </w:pBdr>
+        <w:contextualSpacing/>
+      </w:pPr>
       <w:proofErr w:type="gramStart"/>
       <w:r>
-        <w:t>subspecies  )</w:t>
+        <w:t>strains</w:t>
       </w:r>
       <w:proofErr w:type="gramEnd"/>
-    </w:p>
-    <w:p>
-      <w:pPr>
-        <w:contextualSpacing/>
-      </w:pPr>
-    </w:p>
-    <w:p>
-      <w:pPr>
-        <w:contextualSpacing/>
-      </w:pPr>
-      <w:r>
-        <w:t>-logic and motivation for using within mouse variance</w:t>
-      </w:r>
-    </w:p>
-    <w:p>
-      <w:pPr>
-        <w:contextualSpacing/>
-      </w:pPr>
-      <w:r>
-        <w:lastRenderedPageBreak/>
-        <w:t>- applied same model framework</w:t>
-      </w:r>
-    </w:p>
-    <w:p>
-      <w:pPr>
-        <w:contextualSpacing/>
-      </w:pPr>
-    </w:p>
-    <w:p>
-      <w:pPr>
-        <w:contextualSpacing/>
-      </w:pPr>
-    </w:p>
-    <w:p>
-      <w:pPr>
-        <w:contextualSpacing/>
-      </w:pPr>
-      <w:r>
-        <w:t xml:space="preserve">- The same mixed models and </w:t>
-      </w:r>
-      <w:proofErr w:type="spellStart"/>
-      <w:r>
-        <w:t>glms</w:t>
-      </w:r>
-      <w:proofErr w:type="spellEnd"/>
-      <w:r>
-        <w:t xml:space="preserve"> were ran with within mouse variance (and coefficient of variance) of MLH1 counts per cell as the dependent variable. </w:t>
-      </w:r>
-    </w:p>
-    <w:p>
-      <w:pPr>
-        <w:contextualSpacing/>
-      </w:pPr>
-      <w:r>
-        <w:t xml:space="preserve">- Across models, sex had the largest effect and smallest p values. Some strains and interaction fixed effects had moderately significant values, but these varied across models. </w:t>
-      </w:r>
-    </w:p>
-    <w:p>
-      <w:pPr>
-        <w:contextualSpacing/>
-      </w:pPr>
-      <w:r>
-        <w:t xml:space="preserve">- </w:t>
-      </w:r>
-      <w:r>
-        <w:t xml:space="preserve">Models using </w:t>
-      </w:r>
-      <w:r>
-        <w:t>datasets w</w:t>
-      </w:r>
-      <w:r>
-        <w:t>ith higher quality</w:t>
-      </w:r>
-      <w:r>
-        <w:t xml:space="preserve"> cells</w:t>
-      </w:r>
-      <w:r>
-        <w:t xml:space="preserve"> had a similar pattern of the sex effect being the largest factor while some strain and interaction effects had moderately significant p values.</w:t>
+      <w:r>
+        <w:t xml:space="preserve"> which fits a model of directional selection on genome wide recombination rate. &gt;</w:t>
+      </w:r>
+    </w:p>
+    <w:p>
+      <w:pPr>
+        <w:pBdr>
+          <w:top w:val="single" w:sz="6" w:space="1" w:color="auto"/>
+          <w:bottom w:val="single" w:sz="6" w:space="1" w:color="auto"/>
+        </w:pBdr>
+        <w:contextualSpacing/>
+      </w:pPr>
+    </w:p>
+    <w:p>
+      <w:pPr>
+        <w:pBdr>
+          <w:top w:val="single" w:sz="6" w:space="1" w:color="auto"/>
+          <w:bottom w:val="single" w:sz="6" w:space="1" w:color="auto"/>
+        </w:pBdr>
+        <w:contextualSpacing/>
+      </w:pPr>
+    </w:p>
+    <w:p>
+      <w:pPr>
+        <w:contextualSpacing/>
+      </w:pPr>
+    </w:p>
+    <w:p>
+      <w:pPr>
+        <w:contextualSpacing/>
+        <w:rPr>
+          <w:b/>
+        </w:rPr>
+      </w:pPr>
+      <w:r>
+        <w:rPr>
+          <w:b/>
+        </w:rPr>
+        <w:t>VARIATION IN DSB NUMBER</w:t>
+      </w:r>
+      <w:r>
+        <w:rPr>
+          <w:b/>
+        </w:rPr>
+        <w:t xml:space="preserve"> (Evolution of </w:t>
+      </w:r>
+      <w:r>
+        <w:rPr>
+          <w:b/>
+        </w:rPr>
+        <w:t xml:space="preserve">Genome wide recombination rate </w:t>
+      </w:r>
+      <w:r>
+        <w:rPr>
+          <w:b/>
+        </w:rPr>
+        <w:t xml:space="preserve">associated with evolution of mean </w:t>
+      </w:r>
+      <w:proofErr w:type="gramStart"/>
+      <w:r>
+        <w:rPr>
+          <w:b/>
+        </w:rPr>
+        <w:t>precursor</w:t>
+      </w:r>
+      <w:proofErr w:type="gramEnd"/>
+      <w:r>
+        <w:rPr>
+          <w:b/>
+        </w:rPr>
+        <w:t xml:space="preserve"> number</w:t>
+      </w:r>
+    </w:p>
+    <w:p>
+      <w:pPr>
+        <w:contextualSpacing/>
+        <w:rPr>
+          <w:b/>
+        </w:rPr>
+      </w:pPr>
+    </w:p>
+    <w:p>
+      <w:pPr>
+        <w:contextualSpacing/>
+      </w:pPr>
+      <w:r>
+        <w:t xml:space="preserve">In an attempt to </w:t>
+      </w:r>
+      <w:r>
+        <w:t>localize</w:t>
+      </w:r>
+      <w:r>
+        <w:t xml:space="preserve"> the above male specific </w:t>
+      </w:r>
+      <w:r>
+        <w:t>crossover</w:t>
+      </w:r>
+      <w:r>
+        <w:t xml:space="preserve"> number evolution within the meiotic pathway we quantified a marker for DSBs, DMC1, in early prophase meiocytes.</w:t>
+      </w:r>
+      <w:r>
+        <w:t xml:space="preserve"> (</w:t>
+      </w:r>
+      <w:proofErr w:type="gramStart"/>
+      <w:r>
+        <w:t>we</w:t>
+      </w:r>
+      <w:proofErr w:type="gramEnd"/>
+      <w:r>
+        <w:t xml:space="preserve"> choose strains and sex observations to leverage the – understand the difference between the high and low rec strains (observed above)</w:t>
+      </w:r>
+    </w:p>
+    <w:p>
+      <w:pPr>
+        <w:contextualSpacing/>
+      </w:pPr>
+    </w:p>
+    <w:p>
+      <w:pPr>
+        <w:contextualSpacing/>
+        <w:rPr>
+          <w:b/>
+        </w:rPr>
+      </w:pPr>
+      <w:r>
+        <w:t>1.</w:t>
+      </w:r>
+      <w:r>
+        <w:rPr>
+          <w:b/>
+        </w:rPr>
+        <w:t xml:space="preserve"> </w:t>
+      </w:r>
+      <w:proofErr w:type="spellStart"/>
+      <w:r>
+        <w:rPr>
+          <w:b/>
+        </w:rPr>
+        <w:t>Lep</w:t>
+      </w:r>
+      <w:proofErr w:type="spellEnd"/>
+      <w:r>
+        <w:rPr>
+          <w:b/>
+        </w:rPr>
+        <w:t xml:space="preserve"> (early Z) mean number of DMC1 foci per cell has evolved, in the direction predicted by number of </w:t>
+      </w:r>
+      <w:proofErr w:type="spellStart"/>
+      <w:r>
+        <w:rPr>
+          <w:b/>
+        </w:rPr>
+        <w:t>COs</w:t>
+      </w:r>
+      <w:r>
+        <w:rPr>
+          <w:b/>
+        </w:rPr>
+        <w:t>.</w:t>
+      </w:r>
+      <w:proofErr w:type="spellEnd"/>
+    </w:p>
+    <w:p>
+      <w:pPr>
+        <w:contextualSpacing/>
+      </w:pPr>
+    </w:p>
+    <w:p>
+      <w:pPr>
+        <w:contextualSpacing/>
+      </w:pPr>
+      <w:r>
+        <w:t>1.</w:t>
+      </w:r>
+      <w:r>
+        <w:t xml:space="preserve"> </w:t>
+      </w:r>
+      <w:r>
+        <w:t>T</w:t>
+      </w:r>
+      <w:r>
+        <w:t>he high rec group has more foci for the early L stage, the no significant difference is observed for the later Z stage</w:t>
+      </w:r>
+      <w:r>
+        <w:t xml:space="preserve">  </w:t>
+      </w:r>
+      <w:r>
+        <w:t xml:space="preserve">There is a stronger correlation between the number of foci in the early </w:t>
+      </w:r>
+      <w:r>
+        <w:t xml:space="preserve">L </w:t>
+      </w:r>
+      <w:r>
+        <w:t>stage (r=</w:t>
+      </w:r>
+      <w:r>
+        <w:t xml:space="preserve"> 0.8736143</w:t>
+      </w:r>
+      <w:r>
+        <w:t xml:space="preserve">) than the later </w:t>
+      </w:r>
+      <w:r>
+        <w:t xml:space="preserve">Z </w:t>
+      </w:r>
+      <w:r>
+        <w:t xml:space="preserve">stage (r = </w:t>
+      </w:r>
+      <w:r>
+        <w:t>0.284302</w:t>
+      </w:r>
+      <w:r>
+        <w:t>).</w:t>
       </w:r>
     </w:p>
     <w:p>
@@ -669,226 +1183,59 @@
         <w:rPr>
           <w:b/>
         </w:rPr>
-        <w:t>VARIATION IN DSB NUMBER</w:t>
-      </w:r>
-    </w:p>
-    <w:p>
-      <w:pPr>
-        <w:contextualSpacing/>
-      </w:pPr>
-      <w:r>
-        <w:t xml:space="preserve">In an attempt to </w:t>
-      </w:r>
-      <w:r>
-        <w:t>localize</w:t>
-      </w:r>
-      <w:r>
-        <w:t xml:space="preserve"> the above male specific </w:t>
-      </w:r>
-      <w:r>
-        <w:t>crossover</w:t>
-      </w:r>
-      <w:r>
-        <w:t xml:space="preserve"> number evolution within the meiotic pathway we quantified a marker for DSBs, DMC1, in early prophase meiocytes.</w:t>
-      </w:r>
-      <w:r>
-        <w:t xml:space="preserve"> (</w:t>
-      </w:r>
+        <w:t>Genome wide recombination rate</w:t>
+      </w:r>
+      <w:r>
+        <w:rPr>
+          <w:b/>
+        </w:rPr>
+        <w:t xml:space="preserve"> v</w:t>
+      </w:r>
+      <w:r>
+        <w:rPr>
+          <w:b/>
+        </w:rPr>
+        <w:t xml:space="preserve">ariation </w:t>
+      </w:r>
+      <w:r>
+        <w:rPr>
+          <w:b/>
+        </w:rPr>
+        <w:t>translate</w:t>
+      </w:r>
+      <w:r>
+        <w:rPr>
+          <w:b/>
+        </w:rPr>
+        <w:t>s</w:t>
+      </w:r>
+      <w:r>
+        <w:rPr>
+          <w:b/>
+        </w:rPr>
+        <w:t xml:space="preserve"> to </w:t>
+      </w:r>
+      <w:r>
+        <w:rPr>
+          <w:b/>
+        </w:rPr>
+        <w:t xml:space="preserve">the </w:t>
+      </w:r>
+      <w:r>
+        <w:rPr>
+          <w:b/>
+        </w:rPr>
+        <w:t>chromosome level</w:t>
+      </w:r>
+    </w:p>
+    <w:p>
+      <w:pPr>
+        <w:contextualSpacing/>
+      </w:pPr>
+      <w:proofErr w:type="spellStart"/>
       <w:proofErr w:type="gramStart"/>
       <w:r>
-        <w:t>we</w:t>
-      </w:r>
-      <w:proofErr w:type="gramEnd"/>
-      <w:r>
-        <w:t xml:space="preserve"> choose strains and sex observations to leverage the – understand the difference between the high and low rec strains (observed above)</w:t>
-      </w:r>
-    </w:p>
-    <w:p>
-      <w:pPr>
-        <w:contextualSpacing/>
-      </w:pPr>
-    </w:p>
-    <w:p>
-      <w:pPr>
-        <w:contextualSpacing/>
-      </w:pPr>
-      <w:r>
-        <w:t>()</w:t>
-      </w:r>
-    </w:p>
-    <w:p>
-      <w:pPr>
-        <w:contextualSpacing/>
-        <w:rPr>
-          <w:b/>
-        </w:rPr>
-      </w:pPr>
-      <w:r>
-        <w:t>1.</w:t>
-      </w:r>
-      <w:r>
-        <w:rPr>
-          <w:b/>
-        </w:rPr>
-        <w:t xml:space="preserve"> </w:t>
-      </w:r>
-      <w:proofErr w:type="spellStart"/>
-      <w:r>
-        <w:rPr>
-          <w:b/>
-        </w:rPr>
-        <w:t>Lep</w:t>
-      </w:r>
-      <w:proofErr w:type="spellEnd"/>
-      <w:r>
-        <w:rPr>
-          <w:b/>
-        </w:rPr>
-        <w:t xml:space="preserve"> (early Z) mean number of DMC1 foci per cell has evolved, in the direction predicted by number of </w:t>
-      </w:r>
-      <w:proofErr w:type="spellStart"/>
-      <w:r>
-        <w:rPr>
-          <w:b/>
-        </w:rPr>
-        <w:t>COs</w:t>
-      </w:r>
-      <w:r>
-        <w:rPr>
-          <w:b/>
-        </w:rPr>
-        <w:t>.</w:t>
-      </w:r>
-      <w:proofErr w:type="spellEnd"/>
-    </w:p>
-    <w:p>
-      <w:pPr>
-        <w:contextualSpacing/>
-      </w:pPr>
-    </w:p>
-    <w:p>
-      <w:pPr>
-        <w:contextualSpacing/>
-      </w:pPr>
-      <w:r>
-        <w:t>1.</w:t>
-      </w:r>
-      <w:r>
-        <w:t xml:space="preserve"> </w:t>
-      </w:r>
-      <w:r>
-        <w:t>T</w:t>
-      </w:r>
-      <w:r>
-        <w:t>he high rec group has more foci for the early L stage, the no significant difference is observed for the later Z stage</w:t>
-      </w:r>
-      <w:r>
-        <w:t xml:space="preserve">  </w:t>
-      </w:r>
-      <w:r>
-        <w:t xml:space="preserve">There is a stronger correlation between the number of foci in the early </w:t>
-      </w:r>
-      <w:r>
-        <w:t xml:space="preserve">L </w:t>
-      </w:r>
-      <w:r>
-        <w:t>stage (r=</w:t>
-      </w:r>
-      <w:r>
-        <w:t xml:space="preserve"> 0.8736143</w:t>
-      </w:r>
-      <w:r>
-        <w:t xml:space="preserve">) than the later </w:t>
-      </w:r>
-      <w:r>
-        <w:t xml:space="preserve">Z </w:t>
-      </w:r>
-      <w:r>
-        <w:t xml:space="preserve">stage (r = </w:t>
-      </w:r>
-      <w:r>
-        <w:t>0.284302</w:t>
-      </w:r>
-      <w:r>
-        <w:t>).</w:t>
-      </w:r>
-    </w:p>
-    <w:p>
-      <w:pPr>
-        <w:pBdr>
-          <w:bottom w:val="single" w:sz="6" w:space="1" w:color="auto"/>
-        </w:pBdr>
-        <w:contextualSpacing/>
-      </w:pPr>
-    </w:p>
-    <w:p>
-      <w:pPr>
-        <w:contextualSpacing/>
-      </w:pPr>
-    </w:p>
-    <w:p>
-      <w:pPr>
-        <w:contextualSpacing/>
-        <w:rPr>
-          <w:b/>
-        </w:rPr>
-      </w:pPr>
-      <w:r>
-        <w:rPr>
-          <w:b/>
-        </w:rPr>
-        <w:t>Genome wide recombination rate</w:t>
-      </w:r>
-      <w:r>
-        <w:rPr>
-          <w:b/>
-        </w:rPr>
-        <w:t xml:space="preserve"> v</w:t>
-      </w:r>
-      <w:r>
-        <w:rPr>
-          <w:b/>
-        </w:rPr>
-        <w:t xml:space="preserve">ariation </w:t>
-      </w:r>
-      <w:r>
-        <w:rPr>
-          <w:b/>
-        </w:rPr>
-        <w:t>translate</w:t>
-      </w:r>
-      <w:r>
-        <w:rPr>
-          <w:b/>
-        </w:rPr>
-        <w:t>s</w:t>
-      </w:r>
-      <w:r>
-        <w:rPr>
-          <w:b/>
-        </w:rPr>
-        <w:t xml:space="preserve"> to </w:t>
-      </w:r>
-      <w:r>
-        <w:rPr>
-          <w:b/>
-        </w:rPr>
-        <w:t xml:space="preserve">the </w:t>
-      </w:r>
-      <w:r>
-        <w:rPr>
-          <w:b/>
-        </w:rPr>
-        <w:t>chromosome level</w:t>
-      </w:r>
-    </w:p>
-    <w:p>
-      <w:pPr>
-        <w:contextualSpacing/>
-      </w:pPr>
-      <w:proofErr w:type="spellStart"/>
-      <w:proofErr w:type="gramStart"/>
-      <w:r>
+        <w:lastRenderedPageBreak/>
         <w:t>gwRR</w:t>
       </w:r>
       <w:proofErr w:type="spellEnd"/>
@@ -1505,6 +1852,7 @@
         <w:contextualSpacing/>
       </w:pPr>
       <w:r>
+        <w:lastRenderedPageBreak/>
         <w:t xml:space="preserve"> </w:t>
       </w:r>
       <w:proofErr w:type="gramStart"/>
@@ -1828,7 +2176,6 @@
         <w:contextualSpacing/>
       </w:pPr>
       <w:r>
-        <w:lastRenderedPageBreak/>
         <w:t xml:space="preserve">In order to test if there has been evolution of the typical rec landscape differences, we examined the normalized </w:t>
       </w:r>
       <w:proofErr w:type="spellStart"/>
@@ -2136,6 +2483,7 @@
         <w:contextualSpacing/>
       </w:pPr>
       <w:r>
+        <w:lastRenderedPageBreak/>
         <w:t>- Female normalized IFDs are an average of 45 to 50% of the length of the SC</w:t>
       </w:r>
       <w:r>
@@ -2537,7 +2885,6 @@
         </w:numPr>
       </w:pPr>
       <w:r>
-        <w:lastRenderedPageBreak/>
         <w:t xml:space="preserve">domesticus has lower mouse averages compared to high rec </w:t>
       </w:r>
       <w:r>
@@ -2862,6 +3209,7 @@
         </w:rPr>
       </w:pPr>
       <w:r>
+        <w:lastRenderedPageBreak/>
         <w:t>-</w:t>
       </w:r>
       <w:r>
@@ -3207,7 +3555,6 @@
         <w:contextualSpacing/>
       </w:pPr>
       <w:r>
-        <w:lastRenderedPageBreak/>
         <w:t xml:space="preserve">1. </w:t>
       </w:r>
       <w:r>

</xml_diff>

<commit_message>
working from bottom up
</commit_message>
<xml_diff>
--- a/Results_Outline_v2.docx
+++ b/Results_Outline_v2.docx
@@ -48,7 +48,21 @@
         <w:rPr>
           <w:b/>
         </w:rPr>
-        <w:t>Estimates of gwRR from the house mouse species complex</w:t>
+        <w:t xml:space="preserve">Estimates of </w:t>
+      </w:r>
+      <w:proofErr w:type="spellStart"/>
+      <w:r>
+        <w:rPr>
+          <w:b/>
+        </w:rPr>
+        <w:t>gwRR</w:t>
+      </w:r>
+      <w:proofErr w:type="spellEnd"/>
+      <w:r>
+        <w:rPr>
+          <w:b/>
+        </w:rPr>
+        <w:t xml:space="preserve"> from the house mouse species complex</w:t>
       </w:r>
     </w:p>
     <w:p>
@@ -59,7 +73,15 @@
         <w:t>T</w:t>
       </w:r>
       <w:r>
-        <w:t>o estimate the gwRR for inbred house mouse strains</w:t>
+        <w:t xml:space="preserve">o estimate the </w:t>
+      </w:r>
+      <w:proofErr w:type="spellStart"/>
+      <w:r>
+        <w:t>gwRR</w:t>
+      </w:r>
+      <w:proofErr w:type="spellEnd"/>
+      <w:r>
+        <w:t xml:space="preserve"> for inbred house mouse strains</w:t>
       </w:r>
       <w:r>
         <w:t xml:space="preserve"> we calculated the mean of the average number of MLH1 foci per cell. </w:t>
@@ -75,18 +97,44 @@
         <w:contextualSpacing/>
       </w:pPr>
       <w:r>
-        <w:t>1. Fig1A  magnitude and direction of heterochiasmy;</w:t>
-      </w:r>
-    </w:p>
-    <w:p>
-      <w:pPr>
-        <w:contextualSpacing/>
-      </w:pPr>
-      <w:r>
-        <w:t>-general patterns i) female higher and ii) low degree of hetC</w:t>
-      </w:r>
-      <w:r>
-        <w:t xml:space="preserve">  (range of 1 to 1.2)</w:t>
+        <w:t xml:space="preserve">1. </w:t>
+      </w:r>
+      <w:proofErr w:type="gramStart"/>
+      <w:r>
+        <w:t>Fig1A  magnitude</w:t>
+      </w:r>
+      <w:proofErr w:type="gramEnd"/>
+      <w:r>
+        <w:t xml:space="preserve"> and direction of heterochiasmy;</w:t>
+      </w:r>
+    </w:p>
+    <w:p>
+      <w:pPr>
+        <w:contextualSpacing/>
+      </w:pPr>
+      <w:r>
+        <w:t xml:space="preserve">-general patterns </w:t>
+      </w:r>
+      <w:proofErr w:type="spellStart"/>
+      <w:r>
+        <w:t>i</w:t>
+      </w:r>
+      <w:proofErr w:type="spellEnd"/>
+      <w:r>
+        <w:t xml:space="preserve">) female higher and ii) low degree of </w:t>
+      </w:r>
+      <w:proofErr w:type="spellStart"/>
+      <w:proofErr w:type="gramStart"/>
+      <w:r>
+        <w:t>hetC</w:t>
+      </w:r>
+      <w:proofErr w:type="spellEnd"/>
+      <w:r>
+        <w:t xml:space="preserve">  (</w:t>
+      </w:r>
+      <w:proofErr w:type="gramEnd"/>
+      <w:r>
+        <w:t>range of 1 to 1.2)</w:t>
       </w:r>
       <w:r>
         <w:t xml:space="preserve"> (human is 1.6)</w:t>
@@ -130,7 +178,15 @@
         <w:contextualSpacing/>
       </w:pPr>
       <w:r>
-        <w:t>-there are exceptions they are followed up in the sex-specific plots  (male higher)</w:t>
+        <w:t xml:space="preserve">-there are exceptions they are followed up in the sex-specific </w:t>
+      </w:r>
+      <w:proofErr w:type="gramStart"/>
+      <w:r>
+        <w:t>plots  (</w:t>
+      </w:r>
+      <w:proofErr w:type="gramEnd"/>
+      <w:r>
+        <w:t>male higher)</w:t>
       </w:r>
     </w:p>
     <w:p>
@@ -164,7 +220,15 @@
         <w:t>male distributions are more clustered, low and high</w:t>
       </w:r>
       <w:r>
-        <w:t xml:space="preserve"> (~30% evolution largest-rapid evolution of gwRR)</w:t>
+        <w:t xml:space="preserve"> (~30% evolution largest-rapid evolution of </w:t>
+      </w:r>
+      <w:proofErr w:type="spellStart"/>
+      <w:r>
+        <w:t>gwRR</w:t>
+      </w:r>
+      <w:proofErr w:type="spellEnd"/>
+      <w:r>
+        <w:t>)</w:t>
       </w:r>
     </w:p>
     <w:p>
@@ -291,7 +355,15 @@
         <w:contextualSpacing/>
       </w:pPr>
       <w:r>
-        <w:t>1. mixed model, all effects significant,  Sex, interaction effect with subspecies were significant and the random</w:t>
+        <w:t xml:space="preserve">1. </w:t>
+      </w:r>
+      <w:proofErr w:type="gramStart"/>
+      <w:r>
+        <w:t>mixed</w:t>
+      </w:r>
+      <w:proofErr w:type="gramEnd"/>
+      <w:r>
+        <w:t xml:space="preserve"> model, all effects significant,  Sex, interaction effect with subspecies were significant and the random</w:t>
       </w:r>
       <w:r>
         <w:t xml:space="preserve"> strain effect</w:t>
@@ -300,7 +372,15 @@
         <w:t>.</w:t>
       </w:r>
       <w:r>
-        <w:t xml:space="preserve">  (indicating -- </w:t>
+        <w:t xml:space="preserve">  (</w:t>
+      </w:r>
+      <w:proofErr w:type="gramStart"/>
+      <w:r>
+        <w:t>indicating</w:t>
+      </w:r>
+      <w:proofErr w:type="gramEnd"/>
+      <w:r>
+        <w:t xml:space="preserve"> -- </w:t>
       </w:r>
       <w:r>
         <w:t>// confirming the qualitative patterns observed from Figure1</w:t>
@@ -316,20 +396,36 @@
         <w:contextualSpacing/>
       </w:pPr>
       <w:r>
-        <w:t>2. –glm’s (slight differences between the 2 models), but main pattern – MSM and PWD have significant strain * male interaction effects</w:t>
-      </w:r>
-    </w:p>
-    <w:p>
-      <w:pPr>
-        <w:contextualSpacing/>
-      </w:pPr>
-    </w:p>
-    <w:p>
-      <w:pPr>
-        <w:contextualSpacing/>
-      </w:pPr>
-      <w:r>
-        <w:t>3. Sex specific models – show significant strain effect models, but the range of effects are larger in males compared to females. (for males, MSM, PWD and SKIVE have significant effects (M4. Just strain effects). For females, G, LEW, MSM, PWD, and MOLF)</w:t>
+        <w:t>2. –</w:t>
+      </w:r>
+      <w:proofErr w:type="spellStart"/>
+      <w:r>
+        <w:t>glm’s</w:t>
+      </w:r>
+      <w:proofErr w:type="spellEnd"/>
+      <w:r>
+        <w:t xml:space="preserve"> (slight differences between the 2 models), but main pattern – MSM and PWD have significant strain * male interaction effects</w:t>
+      </w:r>
+    </w:p>
+    <w:p>
+      <w:pPr>
+        <w:contextualSpacing/>
+      </w:pPr>
+    </w:p>
+    <w:p>
+      <w:pPr>
+        <w:contextualSpacing/>
+      </w:pPr>
+      <w:r>
+        <w:t>3. Sex specific models – show significant strain effect models, but the range of effects are larger in males compared to females. (</w:t>
+      </w:r>
+      <w:proofErr w:type="gramStart"/>
+      <w:r>
+        <w:t>for</w:t>
+      </w:r>
+      <w:proofErr w:type="gramEnd"/>
+      <w:r>
+        <w:t xml:space="preserve"> males, MSM, PWD and SKIVE have significant effects (M4. Just strain effects). For females, G, LEW, MSM, PWD, and MOLF)</w:t>
       </w:r>
       <w:r>
         <w:t>.</w:t>
@@ -369,13 +465,45 @@
           <w:b/>
           <w:i/>
         </w:rPr>
-        <w:t>-3 High rec males in Musc and mol subsp</w:t>
-      </w:r>
+        <w:t xml:space="preserve">-3 High rec males in </w:t>
+      </w:r>
+      <w:proofErr w:type="spellStart"/>
       <w:r>
         <w:rPr>
           <w:b/>
           <w:i/>
         </w:rPr>
+        <w:t>Musc</w:t>
+      </w:r>
+      <w:proofErr w:type="spellEnd"/>
+      <w:r>
+        <w:rPr>
+          <w:b/>
+          <w:i/>
+        </w:rPr>
+        <w:t xml:space="preserve"> and </w:t>
+      </w:r>
+      <w:proofErr w:type="spellStart"/>
+      <w:r>
+        <w:rPr>
+          <w:b/>
+          <w:i/>
+        </w:rPr>
+        <w:t>mol</w:t>
+      </w:r>
+      <w:proofErr w:type="spellEnd"/>
+      <w:r>
+        <w:rPr>
+          <w:b/>
+          <w:i/>
+        </w:rPr>
+        <w:t xml:space="preserve"> subsp</w:t>
+      </w:r>
+      <w:r>
+        <w:rPr>
+          <w:b/>
+          <w:i/>
+        </w:rPr>
         <w:t>ecies – rapid sex specific</w:t>
       </w:r>
       <w:r>
@@ -419,8 +547,29 @@
         <w:t xml:space="preserve"> </w:t>
       </w:r>
       <w:r>
-        <w:t>(in order to understand the variance within an evolutionary framework – we fit the mouse gwRRs to a mixed model, which specified subspecies, sex and the interaction as fixed effects. The subspecies effect – is a proxy for measuring the degree of divergence across subspecies. The strains were coded as a random effect to –simulate / approximate / the standing genetic variation across subspecies  )</w:t>
-      </w:r>
+        <w:t>(</w:t>
+      </w:r>
+      <w:proofErr w:type="gramStart"/>
+      <w:r>
+        <w:t>in</w:t>
+      </w:r>
+      <w:proofErr w:type="gramEnd"/>
+      <w:r>
+        <w:t xml:space="preserve"> order to understand the variance within an evolutionary framework – we fit the mouse </w:t>
+      </w:r>
+      <w:proofErr w:type="spellStart"/>
+      <w:r>
+        <w:t>gwRRs</w:t>
+      </w:r>
+      <w:proofErr w:type="spellEnd"/>
+      <w:r>
+        <w:t xml:space="preserve"> to a mixed model, which specified subspecies, sex and the interaction as fixed effects. The subspecies effect – is a proxy for measuring the degree of divergence across subspecies. The strains were coded as a random effect to –simulate / approximate / the standing genetic variation across </w:t>
+      </w:r>
+      <w:proofErr w:type="gramStart"/>
+      <w:r>
+        <w:t>subspecies  )</w:t>
+      </w:r>
+      <w:proofErr w:type="gramEnd"/>
     </w:p>
     <w:p>
       <w:pPr>
@@ -458,7 +607,15 @@
         <w:contextualSpacing/>
       </w:pPr>
       <w:r>
-        <w:t xml:space="preserve">- The same mixed models and glms were ran with within mouse variance (and coefficient of variance) of MLH1 counts per cell as the dependent variable. </w:t>
+        <w:t xml:space="preserve">- The same mixed models and </w:t>
+      </w:r>
+      <w:proofErr w:type="spellStart"/>
+      <w:r>
+        <w:t>glms</w:t>
+      </w:r>
+      <w:proofErr w:type="spellEnd"/>
+      <w:r>
+        <w:t xml:space="preserve"> were ran with within mouse variance (and coefficient of variance) of MLH1 counts per cell as the dependent variable. </w:t>
       </w:r>
     </w:p>
     <w:p>
@@ -508,11 +665,19 @@
           <w:b/>
         </w:rPr>
       </w:pPr>
-      <w:r>
-        <w:rPr>
-          <w:b/>
-        </w:rPr>
-        <w:t>Summary  -- MLH1 counts (mean and variance)</w:t>
+      <w:proofErr w:type="gramStart"/>
+      <w:r>
+        <w:rPr>
+          <w:b/>
+        </w:rPr>
+        <w:t>Summary  --</w:t>
+      </w:r>
+      <w:proofErr w:type="gramEnd"/>
+      <w:r>
+        <w:rPr>
+          <w:b/>
+        </w:rPr>
+        <w:t xml:space="preserve"> MLH1 counts (mean and variance)</w:t>
       </w:r>
     </w:p>
     <w:p>
@@ -524,8 +689,13 @@
         <w:contextualSpacing/>
       </w:pPr>
       <w:r>
-        <w:t>Mean, gwRR</w:t>
-      </w:r>
+        <w:t xml:space="preserve">Mean, </w:t>
+      </w:r>
+      <w:proofErr w:type="spellStart"/>
+      <w:r>
+        <w:t>gwRR</w:t>
+      </w:r>
+      <w:proofErr w:type="spellEnd"/>
     </w:p>
     <w:p>
       <w:pPr>
@@ -536,7 +706,23 @@
         <w:contextualSpacing/>
       </w:pPr>
       <w:r>
-        <w:t>- rapid male specific evolution, the rest are low (clustering of gwRR (high and low)</w:t>
+        <w:t xml:space="preserve">- </w:t>
+      </w:r>
+      <w:proofErr w:type="gramStart"/>
+      <w:r>
+        <w:t>rapid</w:t>
+      </w:r>
+      <w:proofErr w:type="gramEnd"/>
+      <w:r>
+        <w:t xml:space="preserve"> male specific evolution, the rest are low (clustering of </w:t>
+      </w:r>
+      <w:proofErr w:type="spellStart"/>
+      <w:r>
+        <w:t>gwRR</w:t>
+      </w:r>
+      <w:proofErr w:type="spellEnd"/>
+      <w:r>
+        <w:t xml:space="preserve"> (high and low)</w:t>
       </w:r>
     </w:p>
     <w:p>
@@ -548,7 +734,15 @@
         <w:contextualSpacing/>
       </w:pPr>
       <w:r>
-        <w:t>- magnitude of sexual dimorphism evolves</w:t>
+        <w:t xml:space="preserve">- </w:t>
+      </w:r>
+      <w:proofErr w:type="gramStart"/>
+      <w:r>
+        <w:t>magnitude</w:t>
+      </w:r>
+      <w:proofErr w:type="gramEnd"/>
+      <w:r>
+        <w:t xml:space="preserve"> of sexual dimorphism evolves</w:t>
       </w:r>
     </w:p>
     <w:p>
@@ -562,8 +756,13 @@
       <w:r>
         <w:t xml:space="preserve">- </w:t>
       </w:r>
-      <w:r>
-        <w:t>female – uniform placement around the total mean</w:t>
+      <w:proofErr w:type="gramStart"/>
+      <w:r>
+        <w:t>female</w:t>
+      </w:r>
+      <w:proofErr w:type="gramEnd"/>
+      <w:r>
+        <w:t xml:space="preserve"> – uniform placement around the total mean</w:t>
       </w:r>
     </w:p>
     <w:p>
@@ -596,10 +795,15 @@
         <w:contextualSpacing/>
       </w:pPr>
       <w:r>
-        <w:t xml:space="preserve">- conserved sex specific pattern, higher amount of variance in </w:t>
-      </w:r>
-      <w:r>
-        <w:t>female (inconsistent strain effects)</w:t>
+        <w:t xml:space="preserve">- </w:t>
+      </w:r>
+      <w:proofErr w:type="gramStart"/>
+      <w:r>
+        <w:t>conserved</w:t>
+      </w:r>
+      <w:proofErr w:type="gramEnd"/>
+      <w:r>
+        <w:t xml:space="preserve"> sex specific pattern, higher amount of variance in female (inconsistent strain effects)</w:t>
       </w:r>
     </w:p>
     <w:p>
@@ -611,7 +815,15 @@
         <w:contextualSpacing/>
       </w:pPr>
       <w:r>
-        <w:t xml:space="preserve">- same amount of within mouse </w:t>
+        <w:t xml:space="preserve">- </w:t>
+      </w:r>
+      <w:proofErr w:type="gramStart"/>
+      <w:r>
+        <w:t>same</w:t>
+      </w:r>
+      <w:proofErr w:type="gramEnd"/>
+      <w:r>
+        <w:t xml:space="preserve"> amount of within mouse </w:t>
       </w:r>
       <w:r>
         <w:t>variation in males</w:t>
@@ -659,7 +871,15 @@
         <w:contextualSpacing/>
       </w:pPr>
       <w:r>
-        <w:t xml:space="preserve"> suggest that the genome wide recombination rates have distinct evolutionary trajectories </w:t>
+        <w:t xml:space="preserve"> </w:t>
+      </w:r>
+      <w:proofErr w:type="gramStart"/>
+      <w:r>
+        <w:t>suggest</w:t>
+      </w:r>
+      <w:proofErr w:type="gramEnd"/>
+      <w:r>
+        <w:t xml:space="preserve"> that the genome wide recombination rates have distinct evolutionary trajectories </w:t>
       </w:r>
     </w:p>
     <w:p>
@@ -712,8 +932,13 @@
         </w:pBdr>
         <w:contextualSpacing/>
       </w:pPr>
-      <w:r>
-        <w:t>strains which fits a model of directional selection on genome wide recombination rate. &gt;</w:t>
+      <w:proofErr w:type="gramStart"/>
+      <w:r>
+        <w:t>strains</w:t>
+      </w:r>
+      <w:proofErr w:type="gramEnd"/>
+      <w:r>
+        <w:t xml:space="preserve"> which fits a model of directional selection on genome wide recombination rate. &gt;</w:t>
       </w:r>
     </w:p>
     <w:p>
@@ -756,19 +981,7 @@
         <w:rPr>
           <w:b/>
         </w:rPr>
-        <w:t xml:space="preserve"> (Evolution of </w:t>
-      </w:r>
-      <w:r>
-        <w:rPr>
-          <w:b/>
-        </w:rPr>
-        <w:t xml:space="preserve">Genome wide recombination rate </w:t>
-      </w:r>
-      <w:r>
-        <w:rPr>
-          <w:b/>
-        </w:rPr>
-        <w:t>associated with evolution of mean precursor number</w:t>
+        <w:t xml:space="preserve"> (Evolution of Genome wide recombination rate associated with evolution of mean precursor number</w:t>
       </w:r>
     </w:p>
     <w:p>
@@ -799,7 +1012,15 @@
         <w:t xml:space="preserve"> number evolution within the meiotic pathway we quantified a marker for DSBs, DMC1, in early prophase meiocytes.</w:t>
       </w:r>
       <w:r>
-        <w:t xml:space="preserve"> (we choose strains and sex observations to leverage the – understand the difference between the high and low rec strains (observed above)</w:t>
+        <w:t xml:space="preserve"> (</w:t>
+      </w:r>
+      <w:proofErr w:type="gramStart"/>
+      <w:r>
+        <w:t>we</w:t>
+      </w:r>
+      <w:proofErr w:type="gramEnd"/>
+      <w:r>
+        <w:t xml:space="preserve"> choose strains and sex observations to leverage the – understand the difference between the high and low rec strains (observed above)</w:t>
       </w:r>
     </w:p>
     <w:p>
@@ -821,7 +1042,28 @@
         <w:rPr>
           <w:b/>
         </w:rPr>
-        <w:t xml:space="preserve"> Lep (early Z) mean number of DMC1 foci per cell has evolved, in the direction predicted by number of COs</w:t>
+        <w:t xml:space="preserve"> </w:t>
+      </w:r>
+      <w:proofErr w:type="spellStart"/>
+      <w:r>
+        <w:rPr>
+          <w:b/>
+        </w:rPr>
+        <w:t>Lep</w:t>
+      </w:r>
+      <w:proofErr w:type="spellEnd"/>
+      <w:r>
+        <w:rPr>
+          <w:b/>
+        </w:rPr>
+        <w:t xml:space="preserve"> (early Z) mean number of DMC1 foci per cell has evolved, in the direction predicted by number of </w:t>
+      </w:r>
+      <w:proofErr w:type="spellStart"/>
+      <w:r>
+        <w:rPr>
+          <w:b/>
+        </w:rPr>
+        <w:t>COs</w:t>
       </w:r>
       <w:r>
         <w:rPr>
@@ -829,6 +1071,7 @@
         </w:rPr>
         <w:t>.</w:t>
       </w:r>
+      <w:proofErr w:type="spellEnd"/>
     </w:p>
     <w:p>
       <w:pPr>
@@ -955,9 +1198,32 @@
       <w:pPr>
         <w:contextualSpacing/>
       </w:pPr>
+      <w:proofErr w:type="spellStart"/>
+      <w:proofErr w:type="gramStart"/>
       <w:r>
         <w:lastRenderedPageBreak/>
-        <w:t>gwRR evo -&gt; chrm proportion</w:t>
+        <w:t>gwRR</w:t>
+      </w:r>
+      <w:proofErr w:type="spellEnd"/>
+      <w:proofErr w:type="gramEnd"/>
+      <w:r>
+        <w:t xml:space="preserve"> </w:t>
+      </w:r>
+      <w:proofErr w:type="spellStart"/>
+      <w:r>
+        <w:t>evo</w:t>
+      </w:r>
+      <w:proofErr w:type="spellEnd"/>
+      <w:r>
+        <w:t xml:space="preserve"> -&gt; </w:t>
+      </w:r>
+      <w:proofErr w:type="spellStart"/>
+      <w:r>
+        <w:t>chrm</w:t>
+      </w:r>
+      <w:proofErr w:type="spellEnd"/>
+      <w:r>
+        <w:t xml:space="preserve"> proportion</w:t>
       </w:r>
     </w:p>
     <w:p>
@@ -976,7 +1242,15 @@
         <w:contextualSpacing/>
       </w:pPr>
       <w:r>
-        <w:t>1. general pattern – vast majority of bivalents in house mouse have one or two foci</w:t>
+        <w:t xml:space="preserve">1. </w:t>
+      </w:r>
+      <w:proofErr w:type="gramStart"/>
+      <w:r>
+        <w:t>general</w:t>
+      </w:r>
+      <w:proofErr w:type="gramEnd"/>
+      <w:r>
+        <w:t xml:space="preserve"> pattern – vast majority of bivalents in house mouse have one or two foci</w:t>
       </w:r>
     </w:p>
     <w:p>
@@ -1012,8 +1286,13 @@
         </w:pBdr>
         <w:contextualSpacing/>
       </w:pPr>
-      <w:r>
-        <w:t>3.explain why this complicates further comparisons (chromosome size effect * chromosome class)</w:t>
+      <w:proofErr w:type="gramStart"/>
+      <w:r>
+        <w:t>3.explain</w:t>
+      </w:r>
+      <w:proofErr w:type="gramEnd"/>
+      <w:r>
+        <w:t xml:space="preserve"> why this complicates further comparisons (chromosome size effect * chromosome class)</w:t>
       </w:r>
     </w:p>
     <w:p>
@@ -1048,7 +1327,15 @@
         <w:contextualSpacing/>
       </w:pPr>
       <w:r>
-        <w:t>1.-motivation – de-construct the cell wide pattern – apply an algorithm to the MLH1 stained meiocyte images</w:t>
+        <w:t xml:space="preserve">1.-motivation – de-construct the cell wide pattern – apply an algorithm to the MLH1 stained </w:t>
+      </w:r>
+      <w:proofErr w:type="spellStart"/>
+      <w:r>
+        <w:t>meiocyte</w:t>
+      </w:r>
+      <w:proofErr w:type="spellEnd"/>
+      <w:r>
+        <w:t xml:space="preserve"> images</w:t>
       </w:r>
     </w:p>
     <w:p>
@@ -1058,44 +1345,95 @@
       <w:r>
         <w:t>&lt;EXAMINE THE REC LANDSCAPE&gt;!!!</w:t>
       </w:r>
-      <w:bookmarkStart w:id="0" w:name="_GoBack"/>
-      <w:bookmarkEnd w:id="0"/>
-    </w:p>
-    <w:p>
-      <w:pPr>
-        <w:contextualSpacing/>
-      </w:pPr>
-      <w:r>
-        <w:t>2 - Algorithm stats and performance (n bivalents (with hand foci),   (Table 3 --- Ncells, Nbivs, X, proportion chrm class, )</w:t>
-      </w:r>
-    </w:p>
-    <w:p>
-      <w:pPr>
-        <w:contextualSpacing/>
-      </w:pPr>
-      <w:r>
-        <w:t xml:space="preserve">3.  average number of bivalents isolated-measures and estimates of error --  (high rate of replication) (estimates of error compare to manual measures – ref Peterson 2019, table and figure--(not all bivalents isolated average number of bivalents isolated per image, --but such large dataset – assume across all the bivalent datasets across categories ARE EQUALLY REPRESENTATIVE OF GENERAL PATTERNS. </w:t>
-      </w:r>
-    </w:p>
-    <w:p>
-      <w:pPr>
-        <w:contextualSpacing/>
-      </w:pPr>
-    </w:p>
-    <w:p>
-      <w:pPr>
-        <w:contextualSpacing/>
-      </w:pPr>
-      <w:r>
-        <w:t>4. &lt;transition to driving questions&gt;</w:t>
-      </w:r>
-    </w:p>
-    <w:p>
-      <w:pPr>
-        <w:contextualSpacing/>
-      </w:pPr>
-      <w:r>
-        <w:t>Main motivating questions / We will use this data to address 2 questions:</w:t>
+    </w:p>
+    <w:p>
+      <w:pPr>
+        <w:contextualSpacing/>
+      </w:pPr>
+      <w:r>
+        <w:t xml:space="preserve">2 - Algorithm stats and performance (n bivalents (with hand foci),   (Table 3 --- </w:t>
+      </w:r>
+      <w:proofErr w:type="spellStart"/>
+      <w:r>
+        <w:t>Ncells</w:t>
+      </w:r>
+      <w:proofErr w:type="spellEnd"/>
+      <w:r>
+        <w:t xml:space="preserve">, </w:t>
+      </w:r>
+      <w:proofErr w:type="spellStart"/>
+      <w:r>
+        <w:t>Nbivs</w:t>
+      </w:r>
+      <w:proofErr w:type="spellEnd"/>
+      <w:r>
+        <w:t xml:space="preserve">, X, proportion </w:t>
+      </w:r>
+      <w:proofErr w:type="spellStart"/>
+      <w:r>
+        <w:t>chrm</w:t>
+      </w:r>
+      <w:proofErr w:type="spellEnd"/>
+      <w:r>
+        <w:t xml:space="preserve"> class</w:t>
+      </w:r>
+      <w:proofErr w:type="gramStart"/>
+      <w:r>
+        <w:t>, )</w:t>
+      </w:r>
+      <w:proofErr w:type="gramEnd"/>
+    </w:p>
+    <w:p>
+      <w:pPr>
+        <w:contextualSpacing/>
+      </w:pPr>
+      <w:r>
+        <w:t xml:space="preserve">3.  </w:t>
+      </w:r>
+      <w:proofErr w:type="gramStart"/>
+      <w:r>
+        <w:t>average</w:t>
+      </w:r>
+      <w:proofErr w:type="gramEnd"/>
+      <w:r>
+        <w:t xml:space="preserve"> number of bivalents isolated-measures and estimates of error --  (high rate of replication) (estimates of error compare to manual measures – ref Peterson 2019, table and figure--(not all bivalents isolated average number of bivalents isolated per image, --but such large dataset – assume across all the bivalent datasets across categories ARE EQUALLY REPRESENTATIVE OF GENERAL PATTERNS. </w:t>
+      </w:r>
+    </w:p>
+    <w:p>
+      <w:pPr>
+        <w:contextualSpacing/>
+      </w:pPr>
+    </w:p>
+    <w:p>
+      <w:pPr>
+        <w:contextualSpacing/>
+      </w:pPr>
+      <w:r>
+        <w:t>4. &lt;</w:t>
+      </w:r>
+      <w:proofErr w:type="gramStart"/>
+      <w:r>
+        <w:t>transition</w:t>
+      </w:r>
+      <w:proofErr w:type="gramEnd"/>
+      <w:r>
+        <w:t xml:space="preserve"> to driving questions&gt;</w:t>
+      </w:r>
+    </w:p>
+    <w:p>
+      <w:pPr>
+        <w:contextualSpacing/>
+      </w:pPr>
+      <w:r>
+        <w:t xml:space="preserve">Main motivating questions / </w:t>
+      </w:r>
+      <w:proofErr w:type="gramStart"/>
+      <w:r>
+        <w:t>We</w:t>
+      </w:r>
+      <w:proofErr w:type="gramEnd"/>
+      <w:r>
+        <w:t xml:space="preserve"> will use this data to address 2 questions:</w:t>
       </w:r>
     </w:p>
     <w:p>
@@ -1167,19 +1505,6 @@
     </w:p>
     <w:p>
       <w:pPr>
-        <w:contextualSpacing/>
-      </w:pPr>
-      <w:r>
-        <w:t>(motivation, set up prediction for the  (reversed heterochiasmy strains</w:t>
-      </w:r>
-    </w:p>
-    <w:p>
-      <w:pPr>
-        <w:contextualSpacing/>
-      </w:pPr>
-    </w:p>
-    <w:p>
-      <w:pPr>
         <w:pStyle w:val="ListParagraph"/>
       </w:pPr>
       <w:r>
@@ -1195,24 +1520,35 @@
         <w:t>rd</w:t>
       </w:r>
       <w:r>
-        <w:t xml:space="preserve"> longest in reference genome (mb). The XY in males and distinguishable and can be is filtered out from the single bivalent data set)</w:t>
-      </w:r>
-    </w:p>
-    <w:p>
-      <w:pPr>
-        <w:contextualSpacing/>
-        <w:rPr>
-          <w:b/>
-        </w:rPr>
-      </w:pPr>
-      <w:r>
-        <w:tab/>
-      </w:r>
+        <w:t xml:space="preserve"> longest in reference genome (</w:t>
+      </w:r>
+      <w:proofErr w:type="spellStart"/>
+      <w:r>
+        <w:t>mb</w:t>
+      </w:r>
+      <w:proofErr w:type="spellEnd"/>
+      <w:r>
+        <w:t>). The XY in males and distinguishable and can be is filtered out from the single bivalent data set)</w:t>
+      </w:r>
+    </w:p>
+    <w:p>
+      <w:pPr>
+        <w:contextualSpacing/>
+        <w:rPr>
+          <w:b/>
+        </w:rPr>
+      </w:pPr>
       <w:r>
         <w:rPr>
           <w:b/>
         </w:rPr>
         <w:t>Oocytes have longer SC</w:t>
+      </w:r>
+      <w:r>
+        <w:rPr>
+          <w:b/>
+        </w:rPr>
+        <w:t xml:space="preserve"> in female </w:t>
       </w:r>
     </w:p>
     <w:p>
@@ -1256,6 +1592,20 @@
         <w:tab/>
         <w:t>Total SC area per cell</w:t>
       </w:r>
+      <w:r>
+        <w:rPr>
+          <w:b/>
+        </w:rPr>
+        <w:t xml:space="preserve"> – tests have significant p values </w:t>
+      </w:r>
+    </w:p>
+    <w:p>
+      <w:pPr>
+        <w:contextualSpacing/>
+        <w:rPr>
+          <w:b/>
+        </w:rPr>
+      </w:pPr>
     </w:p>
     <w:p>
       <w:pPr>
@@ -1283,7 +1633,23 @@
         <w:contextualSpacing/>
       </w:pPr>
       <w:r>
-        <w:t xml:space="preserve">SKIVE was the only strain without significant differences for the short biv dataset, … the short biv samples for skive females are lower than other female means – this could be due to sampling / lower power of the reduced dataset.  But this strain does have </w:t>
+        <w:t xml:space="preserve">SKIVE was the only strain without significant differences for the short </w:t>
+      </w:r>
+      <w:proofErr w:type="spellStart"/>
+      <w:r>
+        <w:t>biv</w:t>
+      </w:r>
+      <w:proofErr w:type="spellEnd"/>
+      <w:r>
+        <w:t xml:space="preserve"> dataset, … the short </w:t>
+      </w:r>
+      <w:proofErr w:type="spellStart"/>
+      <w:r>
+        <w:t>biv</w:t>
+      </w:r>
+      <w:proofErr w:type="spellEnd"/>
+      <w:r>
+        <w:t xml:space="preserve"> samples for skive females are lower than other female means – this could be due to sampling / lower power of the reduced dataset.  But this strain does have </w:t>
       </w:r>
       <w:r>
         <w:t>significant for</w:t>
@@ -1294,134 +1660,62 @@
       <w:r>
         <w:t>.</w:t>
       </w:r>
-    </w:p>
-    <w:p>
-      <w:pPr>
-        <w:contextualSpacing/>
-      </w:pPr>
-    </w:p>
-    <w:p>
-      <w:pPr>
-        <w:contextualSpacing/>
-      </w:pPr>
-      <w:r>
-        <w:t>Models - total</w:t>
-      </w:r>
-    </w:p>
-    <w:p>
-      <w:pPr>
-        <w:contextualSpacing/>
-      </w:pPr>
-      <w:r>
-        <w:t xml:space="preserve">Lmer:  all are effects significant </w:t>
-      </w:r>
-    </w:p>
-    <w:p>
-      <w:pPr>
-        <w:contextualSpacing/>
-      </w:pPr>
-      <w:r>
-        <w:t xml:space="preserve">Glm m2; </w:t>
-      </w:r>
-    </w:p>
-    <w:p>
-      <w:pPr>
-        <w:contextualSpacing/>
-      </w:pPr>
-      <w:r>
-        <w:t>Glm m3</w:t>
-      </w:r>
-    </w:p>
-    <w:p>
-      <w:pPr>
-        <w:contextualSpacing/>
-      </w:pPr>
-    </w:p>
-    <w:p>
-      <w:pPr>
-        <w:contextualSpacing/>
-      </w:pPr>
-      <w:r>
-        <w:t>Models –</w:t>
-      </w:r>
-      <w:r>
-        <w:t xml:space="preserve"> short</w:t>
-      </w:r>
-    </w:p>
-    <w:p>
-      <w:pPr>
-        <w:contextualSpacing/>
-      </w:pPr>
-      <w:r>
-        <w:t>Lmer: significant sex and sub*sex</w:t>
-      </w:r>
-    </w:p>
-    <w:p>
-      <w:pPr>
-        <w:contextualSpacing/>
-      </w:pPr>
-      <w:r>
-        <w:t>M2 glm: sex  male most sig, skive strain and skiv*male are slightly sig</w:t>
-      </w:r>
-    </w:p>
-    <w:p>
-      <w:pPr>
-        <w:contextualSpacing/>
-      </w:pPr>
-      <w:r>
-        <w:t>M3 glm: sex  male is the only significant effect</w:t>
-      </w:r>
-    </w:p>
-    <w:p>
-      <w:pPr>
-        <w:contextualSpacing/>
-      </w:pPr>
-      <w:r>
-        <w:t xml:space="preserve">&lt;the skive effects are likely due to </w:t>
-      </w:r>
-      <w:r>
-        <w:t>under sampling</w:t>
-      </w:r>
-      <w:r>
-        <w:t>&gt;</w:t>
-      </w:r>
-    </w:p>
-    <w:p>
-      <w:pPr>
-        <w:contextualSpacing/>
-      </w:pPr>
-    </w:p>
-    <w:p>
-      <w:pPr>
-        <w:contextualSpacing/>
-      </w:pPr>
-      <w:r>
-        <w:lastRenderedPageBreak/>
-        <w:t xml:space="preserve"> indicate strain effects have evolved – molossinus and musculus male sc is longer than domesticus male (significant sex*subspecies from mixed model)  (also lew and g have v significant strain effects</w:t>
-      </w:r>
-    </w:p>
-    <w:p>
-      <w:pPr>
-        <w:pStyle w:val="ListParagraph"/>
-        <w:numPr>
-          <w:ilvl w:val="0"/>
-          <w:numId w:val="13"/>
-        </w:numPr>
-      </w:pPr>
-      <w:r>
-        <w:t>Total SC</w:t>
-      </w:r>
-      <w:r>
-        <w:t xml:space="preserve"> ---</w:t>
-      </w:r>
-      <w:r>
-        <w:t>Ttests, lmer, and glm – FEMALE HAVE SIG MORE SC_AE</w:t>
-      </w:r>
-    </w:p>
-    <w:p>
-      <w:pPr>
-        <w:contextualSpacing/>
-      </w:pPr>
+      <w:r>
+        <w:t xml:space="preserve"> </w:t>
+      </w:r>
+      <w:r>
+        <w:t>&lt;the skive effects are likely due to under sampling&gt;</w:t>
+      </w:r>
+    </w:p>
+    <w:p>
+      <w:pPr>
+        <w:contextualSpacing/>
+      </w:pPr>
+    </w:p>
+    <w:p>
+      <w:pPr>
+        <w:contextualSpacing/>
+      </w:pPr>
+      <w:r>
+        <w:t xml:space="preserve">(Note, there are slight differences in the Q12 data set of total.SC (cells with </w:t>
+      </w:r>
+      <w:proofErr w:type="spellStart"/>
+      <w:r>
+        <w:t>qual</w:t>
+      </w:r>
+      <w:proofErr w:type="spellEnd"/>
+      <w:r>
+        <w:t xml:space="preserve"> of 1 or 2) – but some patterns are hard to</w:t>
+      </w:r>
+      <w:r>
+        <w:t xml:space="preserve"> distinguish from sampling </w:t>
+      </w:r>
+      <w:r>
+        <w:t>size</w:t>
+      </w:r>
+      <w:r>
+        <w:t xml:space="preserve"> since some strains lose most observations</w:t>
+      </w:r>
+      <w:r>
+        <w:t>. Also there might</w:t>
+      </w:r>
+      <w:r>
+        <w:t xml:space="preserve"> bias in the algorithm, </w:t>
+      </w:r>
+      <w:r>
+        <w:t>(add in new MOLF female total. SC data</w:t>
+      </w:r>
+      <w:proofErr w:type="gramStart"/>
+      <w:r>
+        <w:t>)</w:t>
+      </w:r>
+      <w:r>
+        <w:t xml:space="preserve"> )</w:t>
+      </w:r>
+      <w:proofErr w:type="gramEnd"/>
+      <w:r>
+        <w:t>.</w:t>
+      </w:r>
     </w:p>
     <w:p>
       <w:pPr>
@@ -1441,7 +1735,15 @@
         <w:t>Suggesting</w:t>
       </w:r>
       <w:r>
-        <w:t xml:space="preserve"> a DECOUPLING of broad summaries of SC length and gwRR. </w:t>
+        <w:t xml:space="preserve"> a DECOUPLING of broad summaries of SC length and </w:t>
+      </w:r>
+      <w:proofErr w:type="spellStart"/>
+      <w:r>
+        <w:t>gwRR</w:t>
+      </w:r>
+      <w:proofErr w:type="spellEnd"/>
+      <w:r>
+        <w:t xml:space="preserve">. </w:t>
       </w:r>
       <w:r>
         <w:t xml:space="preserve">This is not a complete decoupling since in all strains the positive correlation of SC lengths across bivalent classes is held. </w:t>
@@ -1468,11 +1770,57 @@
       <w:pPr>
         <w:contextualSpacing/>
       </w:pPr>
-      <w:r>
+    </w:p>
+    <w:p>
+      <w:pPr>
+        <w:contextualSpacing/>
+      </w:pPr>
+      <w:r>
+        <w:lastRenderedPageBreak/>
         <w:t>**</w:t>
       </w:r>
       <w:r>
-        <w:t>3. males from Musc and mol strains have significantly longer SC metrics than males from Dom.  Suggests at chromatin compaction – between these subspecies and may   (be a requirement for the rapid evolution seen in the 2 musc and mol strains)</w:t>
+        <w:t xml:space="preserve">3. </w:t>
+      </w:r>
+      <w:proofErr w:type="gramStart"/>
+      <w:r>
+        <w:t>males</w:t>
+      </w:r>
+      <w:proofErr w:type="gramEnd"/>
+      <w:r>
+        <w:t xml:space="preserve"> from </w:t>
+      </w:r>
+      <w:proofErr w:type="spellStart"/>
+      <w:r>
+        <w:t>Musc</w:t>
+      </w:r>
+      <w:proofErr w:type="spellEnd"/>
+      <w:r>
+        <w:t xml:space="preserve"> and </w:t>
+      </w:r>
+      <w:proofErr w:type="spellStart"/>
+      <w:r>
+        <w:t>mol</w:t>
+      </w:r>
+      <w:proofErr w:type="spellEnd"/>
+      <w:r>
+        <w:t xml:space="preserve"> strains have significantly longer SC metrics than males from Dom.  Suggests at chromatin compaction – between these subspecies and may   (be a requirement for the rapid evolution seen in the 2 </w:t>
+      </w:r>
+      <w:proofErr w:type="spellStart"/>
+      <w:r>
+        <w:t>musc</w:t>
+      </w:r>
+      <w:proofErr w:type="spellEnd"/>
+      <w:r>
+        <w:t xml:space="preserve"> and </w:t>
+      </w:r>
+      <w:proofErr w:type="spellStart"/>
+      <w:r>
+        <w:t>mol</w:t>
+      </w:r>
+      <w:proofErr w:type="spellEnd"/>
+      <w:r>
+        <w:t xml:space="preserve"> strains)</w:t>
       </w:r>
       <w:r>
         <w:t xml:space="preserve"> *** later I say this isn’t true!!</w:t>
@@ -1496,7 +1844,15 @@
         <w:contextualSpacing/>
       </w:pPr>
       <w:r>
-        <w:t>&lt;transition&gt;  -- following up on SC area – with how COs are place --- placement and number of COs on single bivalents</w:t>
+        <w:t>&lt;</w:t>
+      </w:r>
+      <w:proofErr w:type="gramStart"/>
+      <w:r>
+        <w:t>transition</w:t>
+      </w:r>
+      <w:proofErr w:type="gramEnd"/>
+      <w:r>
+        <w:t>&gt;  -- following up on SC area – with how COs are place --- placement and number of COs on single bivalents</w:t>
       </w:r>
     </w:p>
     <w:p>
@@ -1512,20 +1868,44 @@
         <w:contextualSpacing/>
       </w:pPr>
       <w:r>
-        <w:t>-- these results suggest that this area is ‘utilized’ in different ways across sexes and strains – so we next investigate the recombination landscape – (ie the relationship between the placement and number of COs along chromosomes).</w:t>
-      </w:r>
-    </w:p>
-    <w:p>
-      <w:pPr>
-        <w:contextualSpacing/>
-      </w:pPr>
-    </w:p>
-    <w:p>
-      <w:pPr>
-        <w:contextualSpacing/>
-      </w:pPr>
-      <w:r>
-        <w:t>2. We focus on two metrics/ aspects i) the placement of single foci along a bivalent (just 1CO) and ii) the placement of two foci on the same bivalent / the interfocal distance of 2CO bivalents (reflects crossover interference)</w:t>
+        <w:t xml:space="preserve">-- </w:t>
+      </w:r>
+      <w:proofErr w:type="gramStart"/>
+      <w:r>
+        <w:t>these</w:t>
+      </w:r>
+      <w:proofErr w:type="gramEnd"/>
+      <w:r>
+        <w:t xml:space="preserve"> results suggest that this area is ‘utilized’ in different ways across sexes and strains – so we next investigate the recombination landscape – (</w:t>
+      </w:r>
+      <w:proofErr w:type="spellStart"/>
+      <w:r>
+        <w:t>ie</w:t>
+      </w:r>
+      <w:proofErr w:type="spellEnd"/>
+      <w:r>
+        <w:t xml:space="preserve"> the relationship between the placement and number of COs along chromosomes).</w:t>
+      </w:r>
+    </w:p>
+    <w:p>
+      <w:pPr>
+        <w:contextualSpacing/>
+      </w:pPr>
+    </w:p>
+    <w:p>
+      <w:pPr>
+        <w:contextualSpacing/>
+      </w:pPr>
+      <w:r>
+        <w:t xml:space="preserve">2. We focus on two metrics/ aspects </w:t>
+      </w:r>
+      <w:proofErr w:type="spellStart"/>
+      <w:r>
+        <w:t>i</w:t>
+      </w:r>
+      <w:proofErr w:type="spellEnd"/>
+      <w:r>
+        <w:t>) the placement of single foci along a bivalent (just 1CO) and ii) the placement of two foci on the same bivalent / the interfocal distance of 2CO bivalents (reflects crossover interference)</w:t>
       </w:r>
     </w:p>
     <w:p>
@@ -1565,15 +1945,37 @@
         <w:rPr>
           <w:b/>
         </w:rPr>
-        <w:t>Q1. 1CO pos)</w:t>
-      </w:r>
-    </w:p>
-    <w:p>
-      <w:pPr>
-        <w:contextualSpacing/>
-      </w:pPr>
-      <w:r>
-        <w:t xml:space="preserve">In order to test if there has been evolution of the typical rec landscape differences, we examined the normalized forci position of single foci </w:t>
+        <w:t xml:space="preserve">Q1. 1CO </w:t>
+      </w:r>
+      <w:proofErr w:type="spellStart"/>
+      <w:r>
+        <w:rPr>
+          <w:b/>
+        </w:rPr>
+        <w:t>pos</w:t>
+      </w:r>
+      <w:proofErr w:type="spellEnd"/>
+      <w:r>
+        <w:rPr>
+          <w:b/>
+        </w:rPr>
+        <w:t>)</w:t>
+      </w:r>
+    </w:p>
+    <w:p>
+      <w:pPr>
+        <w:contextualSpacing/>
+      </w:pPr>
+      <w:r>
+        <w:t xml:space="preserve">In order to test if there has been evolution of the typical rec landscape differences, we examined the normalized </w:t>
+      </w:r>
+      <w:proofErr w:type="spellStart"/>
+      <w:r>
+        <w:t>forci</w:t>
+      </w:r>
+      <w:proofErr w:type="spellEnd"/>
+      <w:r>
+        <w:t xml:space="preserve"> position of single foci </w:t>
       </w:r>
       <w:r>
         <w:t>bivalents</w:t>
@@ -1581,6 +1983,8 @@
       <w:r>
         <w:t xml:space="preserve"> (1COs).</w:t>
       </w:r>
+      <w:bookmarkStart w:id="0" w:name="_GoBack"/>
+      <w:bookmarkEnd w:id="0"/>
     </w:p>
     <w:p>
       <w:pPr>
@@ -1607,16 +2011,37 @@
       <w:pPr>
         <w:contextualSpacing/>
       </w:pPr>
-      <w:r>
-        <w:t>-(stick to full biv data set) – if results not sig, try smaller data sets</w:t>
-      </w:r>
-    </w:p>
-    <w:p>
-      <w:pPr>
-        <w:contextualSpacing/>
-      </w:pPr>
-      <w:r>
-        <w:t>-basic stats – table X – number of 1CO bivalents per category</w:t>
+      <w:proofErr w:type="gramStart"/>
+      <w:r>
+        <w:t>-(</w:t>
+      </w:r>
+      <w:proofErr w:type="gramEnd"/>
+      <w:r>
+        <w:t xml:space="preserve">stick to full </w:t>
+      </w:r>
+      <w:proofErr w:type="spellStart"/>
+      <w:r>
+        <w:t>biv</w:t>
+      </w:r>
+      <w:proofErr w:type="spellEnd"/>
+      <w:r>
+        <w:t xml:space="preserve"> data set) – if results not sig, try smaller data sets</w:t>
+      </w:r>
+    </w:p>
+    <w:p>
+      <w:pPr>
+        <w:contextualSpacing/>
+      </w:pPr>
+      <w:r>
+        <w:t>-</w:t>
+      </w:r>
+      <w:proofErr w:type="gramStart"/>
+      <w:r>
+        <w:t>basic</w:t>
+      </w:r>
+      <w:proofErr w:type="gramEnd"/>
+      <w:r>
+        <w:t xml:space="preserve"> stats – table X – number of 1CO bivalents per category</w:t>
       </w:r>
     </w:p>
     <w:p>
@@ -1637,7 +2062,15 @@
         <w:contextualSpacing/>
       </w:pPr>
       <w:r>
-        <w:t>1. Sex is the most significant factor influencing the normalized placement of single foci along a bivalent  (by t-tests, mixed and linear models effects).</w:t>
+        <w:t xml:space="preserve">1. Sex is the most significant factor influencing the normalized placement of single foci along a </w:t>
+      </w:r>
+      <w:proofErr w:type="gramStart"/>
+      <w:r>
+        <w:t>bivalent  (</w:t>
+      </w:r>
+      <w:proofErr w:type="gramEnd"/>
+      <w:r>
+        <w:t>by t-tests, mixed and linear models effects).</w:t>
       </w:r>
     </w:p>
     <w:p>
@@ -1648,17 +2081,51 @@
         <w:contextualSpacing/>
       </w:pPr>
       <w:r>
-        <w:t xml:space="preserve">2. (Dom and musc strains more significant sex </w:t>
+        <w:t xml:space="preserve">2. (Dom and </w:t>
+      </w:r>
+      <w:proofErr w:type="spellStart"/>
+      <w:r>
+        <w:t>musc</w:t>
+      </w:r>
+      <w:proofErr w:type="spellEnd"/>
+      <w:r>
+        <w:t xml:space="preserve"> strains more significant sex </w:t>
       </w:r>
       <w:r>
         <w:t xml:space="preserve">dimorphism </w:t>
       </w:r>
       <w:r>
-        <w:t xml:space="preserve">compared to Molossinus (– with the dom strains being more telomeric in males compared to mol </w:t>
+        <w:t xml:space="preserve">compared to Molossinus (– with the </w:t>
+      </w:r>
+      <w:proofErr w:type="spellStart"/>
+      <w:r>
+        <w:t>dom</w:t>
+      </w:r>
+      <w:proofErr w:type="spellEnd"/>
+      <w:r>
+        <w:t xml:space="preserve"> strains being more </w:t>
+      </w:r>
+      <w:proofErr w:type="spellStart"/>
+      <w:r>
+        <w:t>telomeric</w:t>
+      </w:r>
+      <w:proofErr w:type="spellEnd"/>
+      <w:r>
+        <w:t xml:space="preserve"> in males compared to </w:t>
+      </w:r>
+      <w:proofErr w:type="spellStart"/>
+      <w:proofErr w:type="gramStart"/>
+      <w:r>
+        <w:t>mol</w:t>
+      </w:r>
+      <w:proofErr w:type="spellEnd"/>
+      <w:r>
+        <w:t xml:space="preserve"> </w:t>
       </w:r>
       <w:r>
         <w:t xml:space="preserve"> males</w:t>
       </w:r>
+      <w:proofErr w:type="gramEnd"/>
       <w:r>
         <w:t>)</w:t>
       </w:r>
@@ -1749,15 +2216,33 @@
         <w:contextualSpacing/>
       </w:pPr>
       <w:r>
-        <w:t>1. t.test for sex differences</w:t>
-      </w:r>
-    </w:p>
-    <w:p>
-      <w:pPr>
-        <w:contextualSpacing/>
-      </w:pPr>
-      <w:r>
-        <w:t>2. mixed models and glms for evolution and strain effects</w:t>
+        <w:t xml:space="preserve">1. </w:t>
+      </w:r>
+      <w:proofErr w:type="spellStart"/>
+      <w:proofErr w:type="gramStart"/>
+      <w:r>
+        <w:t>t.test</w:t>
+      </w:r>
+      <w:proofErr w:type="spellEnd"/>
+      <w:proofErr w:type="gramEnd"/>
+      <w:r>
+        <w:t xml:space="preserve"> for sex differences</w:t>
+      </w:r>
+    </w:p>
+    <w:p>
+      <w:pPr>
+        <w:contextualSpacing/>
+      </w:pPr>
+      <w:r>
+        <w:t xml:space="preserve">2. mixed models and </w:t>
+      </w:r>
+      <w:proofErr w:type="spellStart"/>
+      <w:r>
+        <w:t>glms</w:t>
+      </w:r>
+      <w:proofErr w:type="spellEnd"/>
+      <w:r>
+        <w:t xml:space="preserve"> for evolution and strain effects</w:t>
       </w:r>
     </w:p>
     <w:p>
@@ -1773,15 +2258,24 @@
         <w:contextualSpacing/>
       </w:pPr>
       <w:r>
-        <w:t>-t.tests !!</w:t>
-      </w:r>
-    </w:p>
-    <w:p>
-      <w:pPr>
-        <w:contextualSpacing/>
-      </w:pPr>
-      <w:r>
-        <w:lastRenderedPageBreak/>
+        <w:t>-</w:t>
+      </w:r>
+      <w:proofErr w:type="spellStart"/>
+      <w:proofErr w:type="gramStart"/>
+      <w:r>
+        <w:t>t.tests</w:t>
+      </w:r>
+      <w:proofErr w:type="spellEnd"/>
+      <w:r>
+        <w:t xml:space="preserve"> !!</w:t>
+      </w:r>
+      <w:proofErr w:type="gramEnd"/>
+    </w:p>
+    <w:p>
+      <w:pPr>
+        <w:contextualSpacing/>
+      </w:pPr>
+      <w:r>
         <w:t>- Female normalized IFDs are an average of 45 to 50% of the length of the SC</w:t>
       </w:r>
       <w:r>
@@ -1840,7 +2334,21 @@
         <w:rPr>
           <w:b/>
         </w:rPr>
-        <w:t>Variation in gwRR across house mouse males</w:t>
+        <w:t xml:space="preserve">Variation in </w:t>
+      </w:r>
+      <w:proofErr w:type="spellStart"/>
+      <w:r>
+        <w:rPr>
+          <w:b/>
+        </w:rPr>
+        <w:t>gwRR</w:t>
+      </w:r>
+      <w:proofErr w:type="spellEnd"/>
+      <w:r>
+        <w:rPr>
+          <w:b/>
+        </w:rPr>
+        <w:t xml:space="preserve"> across house mouse males</w:t>
       </w:r>
       <w:r>
         <w:rPr>
@@ -1872,7 +2380,15 @@
         <w:t xml:space="preserve">single bivalents </w:t>
       </w:r>
       <w:r>
-        <w:t>traits distinguish high and low recombining males in Musc strains?</w:t>
+        <w:t xml:space="preserve">traits distinguish high and low recombining males in </w:t>
+      </w:r>
+      <w:proofErr w:type="spellStart"/>
+      <w:r>
+        <w:t>Musc</w:t>
+      </w:r>
+      <w:proofErr w:type="spellEnd"/>
+      <w:r>
+        <w:t xml:space="preserve"> strains?</w:t>
       </w:r>
     </w:p>
     <w:p>
@@ -1894,7 +2410,15 @@
         <w:contextualSpacing/>
       </w:pPr>
       <w:r>
-        <w:t>- General predictions based on the gwRR results:</w:t>
+        <w:t xml:space="preserve">- General predictions based on the </w:t>
+      </w:r>
+      <w:proofErr w:type="spellStart"/>
+      <w:r>
+        <w:t>gwRR</w:t>
+      </w:r>
+      <w:proofErr w:type="spellEnd"/>
+      <w:r>
+        <w:t xml:space="preserve"> results:</w:t>
       </w:r>
     </w:p>
     <w:p>
@@ -1912,7 +2436,24 @@
         <w:contextualSpacing/>
       </w:pPr>
       <w:r>
-        <w:t>II. Musc strains  (PWD &gt; SKIVE  &gt;  KAZ, CZECHII )</w:t>
+        <w:lastRenderedPageBreak/>
+        <w:t xml:space="preserve">II. </w:t>
+      </w:r>
+      <w:proofErr w:type="spellStart"/>
+      <w:r>
+        <w:t>Musc</w:t>
+      </w:r>
+      <w:proofErr w:type="spellEnd"/>
+      <w:r>
+        <w:t xml:space="preserve"> </w:t>
+      </w:r>
+      <w:proofErr w:type="gramStart"/>
+      <w:r>
+        <w:t>strains  (</w:t>
+      </w:r>
+      <w:proofErr w:type="gramEnd"/>
+      <w:r>
+        <w:t>PWD &gt; SKIVE  &gt;  KAZ, CZECHII )</w:t>
       </w:r>
     </w:p>
     <w:p>
@@ -1921,15 +2462,39 @@
         <w:contextualSpacing/>
       </w:pPr>
       <w:r>
-        <w:t>III. Mol strains (MSM &gt; Mol)</w:t>
-      </w:r>
-    </w:p>
-    <w:p>
-      <w:pPr>
-        <w:contextualSpacing/>
-      </w:pPr>
-      <w:r>
-        <w:t xml:space="preserve">-glms </w:t>
+        <w:t xml:space="preserve">III. </w:t>
+      </w:r>
+      <w:proofErr w:type="spellStart"/>
+      <w:r>
+        <w:t>Mol</w:t>
+      </w:r>
+      <w:proofErr w:type="spellEnd"/>
+      <w:r>
+        <w:t xml:space="preserve"> strains (MSM &gt; </w:t>
+      </w:r>
+      <w:proofErr w:type="spellStart"/>
+      <w:r>
+        <w:t>Mol</w:t>
+      </w:r>
+      <w:proofErr w:type="spellEnd"/>
+      <w:r>
+        <w:t>)</w:t>
+      </w:r>
+    </w:p>
+    <w:p>
+      <w:pPr>
+        <w:contextualSpacing/>
+      </w:pPr>
+      <w:r>
+        <w:t>-</w:t>
+      </w:r>
+      <w:proofErr w:type="spellStart"/>
+      <w:r>
+        <w:t>glms</w:t>
+      </w:r>
+      <w:proofErr w:type="spellEnd"/>
+      <w:r>
+        <w:t xml:space="preserve"> </w:t>
       </w:r>
       <w:r>
         <w:t xml:space="preserve">and logistic regression </w:t>
@@ -1981,9 +2546,11 @@
       <w:pPr>
         <w:contextualSpacing/>
       </w:pPr>
+      <w:proofErr w:type="gramStart"/>
       <w:r>
         <w:t>motivation</w:t>
       </w:r>
+      <w:proofErr w:type="gramEnd"/>
     </w:p>
     <w:p>
       <w:pPr>
@@ -2011,8 +2578,13 @@
           <w:numId w:val="22"/>
         </w:numPr>
       </w:pPr>
-      <w:r>
-        <w:t>general positive correlation of SC length and more COs per chromosome is confirmed … (test? Figure?)</w:t>
+      <w:proofErr w:type="gramStart"/>
+      <w:r>
+        <w:t>general</w:t>
+      </w:r>
+      <w:proofErr w:type="gramEnd"/>
+      <w:r>
+        <w:t xml:space="preserve"> positive correlation of SC length and more COs per chromosome is confirmed … (test? Figure?)</w:t>
       </w:r>
     </w:p>
     <w:p>
@@ -2023,8 +2595,13 @@
           <w:numId w:val="22"/>
         </w:numPr>
       </w:pPr>
-      <w:r>
-        <w:t xml:space="preserve">but evidence that evolution of </w:t>
+      <w:proofErr w:type="gramStart"/>
+      <w:r>
+        <w:t>but</w:t>
+      </w:r>
+      <w:proofErr w:type="gramEnd"/>
+      <w:r>
+        <w:t xml:space="preserve"> evidence that evolution of </w:t>
       </w:r>
       <w:r>
         <w:t>SC</w:t>
@@ -2078,8 +2655,16 @@
         <w:rPr>
           <w:b/>
         </w:rPr>
-        <w:t>Total.SC mouse.av</w:t>
-      </w:r>
+        <w:t xml:space="preserve">Total.SC </w:t>
+      </w:r>
+      <w:proofErr w:type="spellStart"/>
+      <w:r>
+        <w:rPr>
+          <w:b/>
+        </w:rPr>
+        <w:t>mouse.av</w:t>
+      </w:r>
+      <w:proofErr w:type="spellEnd"/>
       <w:r>
         <w:t xml:space="preserve"> : </w:t>
       </w:r>
@@ -2114,7 +2699,15 @@
         <w:t>BUT, the other low rec strains,</w:t>
       </w:r>
       <w:r>
-        <w:t xml:space="preserve"> have ‘high’ total sc means </w:t>
+        <w:t xml:space="preserve"> have ‘high’ total </w:t>
+      </w:r>
+      <w:proofErr w:type="spellStart"/>
+      <w:r>
+        <w:t>sc</w:t>
+      </w:r>
+      <w:proofErr w:type="spellEnd"/>
+      <w:r>
+        <w:t xml:space="preserve"> means </w:t>
       </w:r>
       <w:r>
         <w:t>despite</w:t>
@@ -2123,8 +2716,13 @@
         <w:t xml:space="preserve"> having </w:t>
       </w:r>
       <w:r>
-        <w:t>low gwRR</w:t>
-      </w:r>
+        <w:t xml:space="preserve">low </w:t>
+      </w:r>
+      <w:proofErr w:type="spellStart"/>
+      <w:r>
+        <w:t>gwRR</w:t>
+      </w:r>
+      <w:proofErr w:type="spellEnd"/>
     </w:p>
     <w:p>
       <w:pPr>
@@ -2148,12 +2746,27 @@
       <w:pPr>
         <w:pStyle w:val="ListParagraph"/>
       </w:pPr>
+      <w:proofErr w:type="gramStart"/>
       <w:r>
         <w:t>Plot(</w:t>
       </w:r>
-      <w:r>
-        <w:t>the strain averages for x=gwRR and y=total.Sc</w:t>
-      </w:r>
+      <w:proofErr w:type="gramEnd"/>
+      <w:r>
+        <w:t>the strain averages for x=</w:t>
+      </w:r>
+      <w:proofErr w:type="spellStart"/>
+      <w:r>
+        <w:t>gwRR</w:t>
+      </w:r>
+      <w:proofErr w:type="spellEnd"/>
+      <w:r>
+        <w:t xml:space="preserve"> and y=</w:t>
+      </w:r>
+      <w:proofErr w:type="spellStart"/>
+      <w:r>
+        <w:t>total.Sc</w:t>
+      </w:r>
+      <w:proofErr w:type="spellEnd"/>
     </w:p>
     <w:p>
       <w:pPr>
@@ -2193,7 +2806,31 @@
         <w:t>-</w:t>
       </w:r>
       <w:r>
-        <w:t xml:space="preserve">-‘clean’ predictions based off of gwRR aren’t met –(but the glms for the SC metrics …. Do they </w:t>
+        <w:t>-</w:t>
+      </w:r>
+      <w:proofErr w:type="gramStart"/>
+      <w:r>
+        <w:t>‘clean</w:t>
+      </w:r>
+      <w:proofErr w:type="gramEnd"/>
+      <w:r>
+        <w:t xml:space="preserve">’ predictions based off of </w:t>
+      </w:r>
+      <w:proofErr w:type="spellStart"/>
+      <w:r>
+        <w:t>gwRR</w:t>
+      </w:r>
+      <w:proofErr w:type="spellEnd"/>
+      <w:r>
+        <w:t xml:space="preserve"> aren’t met –(but the </w:t>
+      </w:r>
+      <w:proofErr w:type="spellStart"/>
+      <w:r>
+        <w:t>glms</w:t>
+      </w:r>
+      <w:proofErr w:type="spellEnd"/>
+      <w:r>
+        <w:t xml:space="preserve"> for the SC metrics …. Do they </w:t>
       </w:r>
       <w:r>
         <w:t>indicate</w:t>
@@ -2205,7 +2842,15 @@
     <w:p>
       <w:r>
         <w:tab/>
-        <w:t>-subspecies effects are significant for total sc and reduced dataset</w:t>
+        <w:t xml:space="preserve">-subspecies effects are significant for total </w:t>
+      </w:r>
+      <w:proofErr w:type="spellStart"/>
+      <w:r>
+        <w:t>sc</w:t>
+      </w:r>
+      <w:proofErr w:type="spellEnd"/>
+      <w:r>
+        <w:t xml:space="preserve"> and reduced dataset</w:t>
       </w:r>
     </w:p>
     <w:p>
@@ -2216,25 +2861,73 @@
     <w:p>
       <w:r>
         <w:tab/>
-        <w:t xml:space="preserve">Divergence…. Dom &lt;   (Musc and MOL) the M1 model for total sc – has significant </w:t>
+        <w:t>Divergence…. Dom &lt;   (</w:t>
+      </w:r>
+      <w:proofErr w:type="spellStart"/>
+      <w:r>
+        <w:t>Musc</w:t>
+      </w:r>
+      <w:proofErr w:type="spellEnd"/>
+      <w:r>
+        <w:t xml:space="preserve"> and MOL) the M1 model for total </w:t>
+      </w:r>
+      <w:proofErr w:type="spellStart"/>
+      <w:r>
+        <w:t>sc</w:t>
+      </w:r>
+      <w:proofErr w:type="spellEnd"/>
+      <w:r>
+        <w:t xml:space="preserve"> – has significant </w:t>
       </w:r>
       <w:r>
         <w:t xml:space="preserve">subspecies </w:t>
       </w:r>
       <w:r>
-        <w:t xml:space="preserve">effects (longer SC)  (same result for the short </w:t>
+        <w:t>effects (longer SC</w:t>
+      </w:r>
+      <w:proofErr w:type="gramStart"/>
+      <w:r>
+        <w:t>)  (</w:t>
+      </w:r>
+      <w:proofErr w:type="gramEnd"/>
+      <w:r>
+        <w:t xml:space="preserve">same result for the short </w:t>
       </w:r>
       <w:r>
         <w:t xml:space="preserve">and </w:t>
       </w:r>
       <w:r>
-        <w:t>bivalent dataset,   in the long biv M1 model just musc is significant</w:t>
+        <w:t xml:space="preserve">bivalent dataset,   in the long </w:t>
+      </w:r>
+      <w:proofErr w:type="spellStart"/>
+      <w:r>
+        <w:t>biv</w:t>
+      </w:r>
+      <w:proofErr w:type="spellEnd"/>
+      <w:r>
+        <w:t xml:space="preserve"> M1 model just </w:t>
+      </w:r>
+      <w:proofErr w:type="spellStart"/>
+      <w:r>
+        <w:t>musc</w:t>
+      </w:r>
+      <w:proofErr w:type="spellEnd"/>
+      <w:r>
+        <w:t xml:space="preserve"> is significant</w:t>
       </w:r>
     </w:p>
     <w:p>
       <w:r>
         <w:tab/>
-        <w:t>-M2 models :   most strains have significant effects – (wide spread evolution)</w:t>
+        <w:t xml:space="preserve">-M2 </w:t>
+      </w:r>
+      <w:proofErr w:type="gramStart"/>
+      <w:r>
+        <w:t>models :</w:t>
+      </w:r>
+      <w:proofErr w:type="gramEnd"/>
+      <w:r>
+        <w:t xml:space="preserve">   most strains have significant effects – (wide spread evolution)</w:t>
       </w:r>
     </w:p>
     <w:p/>
@@ -2247,28 +2940,89 @@
         </w:numPr>
       </w:pPr>
       <w:r>
-        <w:t>Evolution in totalSC area per cell which is decoupled from the gwRR evolution.</w:t>
-      </w:r>
-      <w:r>
-        <w:t xml:space="preserve"> … but there is some (weak) support for musc and mol effects on sc metrics (total sc)</w:t>
-      </w:r>
-    </w:p>
-    <w:p>
-      <w:pPr>
-        <w:contextualSpacing/>
-        <w:rPr>
-          <w:b/>
-        </w:rPr>
-      </w:pPr>
-      <w:r>
-        <w:lastRenderedPageBreak/>
+        <w:t xml:space="preserve">Evolution in </w:t>
+      </w:r>
+      <w:proofErr w:type="spellStart"/>
+      <w:r>
+        <w:t>totalSC</w:t>
+      </w:r>
+      <w:proofErr w:type="spellEnd"/>
+      <w:r>
+        <w:t xml:space="preserve"> area per cell which is decoupled from the </w:t>
+      </w:r>
+      <w:proofErr w:type="spellStart"/>
+      <w:r>
+        <w:t>gwRR</w:t>
+      </w:r>
+      <w:proofErr w:type="spellEnd"/>
+      <w:r>
+        <w:t xml:space="preserve"> evolution.</w:t>
+      </w:r>
+      <w:r>
+        <w:t xml:space="preserve"> … but there is some (weak) support for </w:t>
+      </w:r>
+      <w:proofErr w:type="spellStart"/>
+      <w:r>
+        <w:t>musc</w:t>
+      </w:r>
+      <w:proofErr w:type="spellEnd"/>
+      <w:r>
+        <w:t xml:space="preserve"> and </w:t>
+      </w:r>
+      <w:proofErr w:type="spellStart"/>
+      <w:r>
+        <w:t>mol</w:t>
+      </w:r>
+      <w:proofErr w:type="spellEnd"/>
+      <w:r>
+        <w:t xml:space="preserve"> effects on </w:t>
+      </w:r>
+      <w:proofErr w:type="spellStart"/>
+      <w:r>
+        <w:t>sc</w:t>
+      </w:r>
+      <w:proofErr w:type="spellEnd"/>
+      <w:r>
+        <w:t xml:space="preserve"> metrics (total </w:t>
+      </w:r>
+      <w:proofErr w:type="spellStart"/>
+      <w:r>
+        <w:t>sc</w:t>
+      </w:r>
+      <w:proofErr w:type="spellEnd"/>
+      <w:r>
+        <w:t>)</w:t>
+      </w:r>
+    </w:p>
+    <w:p>
+      <w:pPr>
+        <w:contextualSpacing/>
+        <w:rPr>
+          <w:b/>
+        </w:rPr>
+      </w:pPr>
+      <w:r>
         <w:t>-</w:t>
       </w:r>
       <w:r>
         <w:rPr>
           <w:b/>
         </w:rPr>
-        <w:t xml:space="preserve">  the high and low st</w:t>
+        <w:t xml:space="preserve">  </w:t>
+      </w:r>
+      <w:proofErr w:type="gramStart"/>
+      <w:r>
+        <w:rPr>
+          <w:b/>
+        </w:rPr>
+        <w:t>the</w:t>
+      </w:r>
+      <w:proofErr w:type="gramEnd"/>
+      <w:r>
+        <w:rPr>
+          <w:b/>
+        </w:rPr>
+        <w:t xml:space="preserve"> high and low st</w:t>
       </w:r>
       <w:r>
         <w:rPr>
@@ -2386,6 +3140,7 @@
         <w:contextualSpacing/>
       </w:pPr>
       <w:r>
+        <w:lastRenderedPageBreak/>
         <w:t xml:space="preserve">Main results:  </w:t>
       </w:r>
     </w:p>
@@ -2394,8 +3149,13 @@
         <w:ind w:firstLine="720"/>
         <w:contextualSpacing/>
       </w:pPr>
-      <w:r>
-        <w:t>t.test – High Low</w:t>
+      <w:proofErr w:type="spellStart"/>
+      <w:r>
+        <w:t>t.test</w:t>
+      </w:r>
+      <w:proofErr w:type="spellEnd"/>
+      <w:r>
+        <w:t xml:space="preserve"> – High Low</w:t>
       </w:r>
       <w:r>
         <w:t>: significant, mouse averages and single bivalent level significant</w:t>
@@ -2406,9 +3166,13 @@
         <w:ind w:firstLine="720"/>
         <w:contextualSpacing/>
       </w:pPr>
+      <w:proofErr w:type="spellStart"/>
+      <w:proofErr w:type="gramStart"/>
       <w:r>
         <w:t>glmers</w:t>
       </w:r>
+      <w:proofErr w:type="spellEnd"/>
+      <w:proofErr w:type="gramEnd"/>
       <w:r>
         <w:t xml:space="preserve"> – only the 3 strains have significant effects</w:t>
       </w:r>
@@ -2418,8 +3182,13 @@
         <w:ind w:firstLine="720"/>
         <w:contextualSpacing/>
       </w:pPr>
-      <w:r>
-        <w:t>rates of short IFDs (&lt;30%) drives the differences in IFD distributions</w:t>
+      <w:proofErr w:type="gramStart"/>
+      <w:r>
+        <w:t>rates</w:t>
+      </w:r>
+      <w:proofErr w:type="gramEnd"/>
+      <w:r>
+        <w:t xml:space="preserve"> of short IFDs (&lt;30%) drives the differences in IFD distributions</w:t>
       </w:r>
       <w:r>
         <w:t xml:space="preserve"> less than 5% rate in high rec,</w:t>
@@ -2443,7 +3212,15 @@
         <w:t xml:space="preserve"> </w:t>
       </w:r>
       <w:r>
-        <w:t xml:space="preserve">(caveats and </w:t>
+        <w:t>(</w:t>
+      </w:r>
+      <w:proofErr w:type="gramStart"/>
+      <w:r>
+        <w:t>caveats</w:t>
+      </w:r>
+      <w:proofErr w:type="gramEnd"/>
+      <w:r>
+        <w:t xml:space="preserve"> and </w:t>
       </w:r>
       <w:r>
         <w:t>explanation</w:t>
@@ -2523,15 +3300,34 @@
         <w:rPr>
           <w:b/>
         </w:rPr>
-        <w:t xml:space="preserve"> evolution is decoupled from gwRR evolution</w:t>
-      </w:r>
-    </w:p>
-    <w:p>
-      <w:pPr>
-        <w:contextualSpacing/>
-      </w:pPr>
-      <w:r>
-        <w:t xml:space="preserve">motivation:   </w:t>
+        <w:t xml:space="preserve"> evolution is decoupled from </w:t>
+      </w:r>
+      <w:proofErr w:type="spellStart"/>
+      <w:r>
+        <w:rPr>
+          <w:b/>
+        </w:rPr>
+        <w:t>gwRR</w:t>
+      </w:r>
+      <w:proofErr w:type="spellEnd"/>
+      <w:r>
+        <w:rPr>
+          <w:b/>
+        </w:rPr>
+        <w:t xml:space="preserve"> evolution</w:t>
+      </w:r>
+    </w:p>
+    <w:p>
+      <w:pPr>
+        <w:contextualSpacing/>
+      </w:pPr>
+      <w:proofErr w:type="gramStart"/>
+      <w:r>
+        <w:t>motivation</w:t>
+      </w:r>
+      <w:proofErr w:type="gramEnd"/>
+      <w:r>
+        <w:t xml:space="preserve">:   </w:t>
       </w:r>
     </w:p>
     <w:p>
@@ -2572,18 +3368,31 @@
         <w:contextualSpacing/>
       </w:pPr>
       <w:r>
-        <w:t>2. Evidence for evolution of the 1CO rec landscape, but it is decoupled from the evolution in gwRR we observe in figure 1</w:t>
-      </w:r>
-    </w:p>
-    <w:p>
-      <w:pPr>
-        <w:contextualSpacing/>
-      </w:pPr>
+        <w:t xml:space="preserve">2. Evidence for evolution of the 1CO rec landscape, but it is decoupled from the evolution in </w:t>
+      </w:r>
+      <w:proofErr w:type="spellStart"/>
+      <w:r>
+        <w:t>gwRR</w:t>
+      </w:r>
+      <w:proofErr w:type="spellEnd"/>
+      <w:r>
+        <w:t xml:space="preserve"> we observe in figure 1</w:t>
+      </w:r>
+    </w:p>
+    <w:p>
+      <w:pPr>
+        <w:contextualSpacing/>
+      </w:pPr>
+      <w:proofErr w:type="gramStart"/>
       <w:r>
         <w:t xml:space="preserve">2.5  </w:t>
       </w:r>
       <w:r>
-        <w:t xml:space="preserve">The </w:t>
+        <w:t>The</w:t>
+      </w:r>
+      <w:proofErr w:type="gramEnd"/>
+      <w:r>
+        <w:t xml:space="preserve"> </w:t>
       </w:r>
       <w:r>
         <w:t>normalized 1CO position is not a good metric f</w:t>
@@ -2592,7 +3401,15 @@
         <w:t xml:space="preserve">or distinguishing </w:t>
       </w:r>
       <w:r>
-        <w:t>strains with rapid gwRR evolution</w:t>
+        <w:t xml:space="preserve">strains with rapid </w:t>
+      </w:r>
+      <w:proofErr w:type="spellStart"/>
+      <w:r>
+        <w:t>gwRR</w:t>
+      </w:r>
+      <w:proofErr w:type="spellEnd"/>
+      <w:r>
+        <w:t xml:space="preserve"> evolution</w:t>
       </w:r>
     </w:p>
     <w:sectPr>

</xml_diff>